<commit_message>
added experimental evaluation intro
</commit_message>
<xml_diff>
--- a/word/latex-word.docx
+++ b/word/latex-word.docx
@@ -719,8 +719,6 @@
         <w:pStyle w:val="Heading1"/>
       </w:pPr>
       <w:bookmarkStart w:id="1" w:name="_Toc428707070"/>
-      <w:bookmarkStart w:id="2" w:name="_GoBack"/>
-      <w:bookmarkEnd w:id="2"/>
       <w:r>
         <w:lastRenderedPageBreak/>
         <w:br/>
@@ -771,7 +769,7 @@
       <w:pPr>
         <w:pStyle w:val="Heading1"/>
       </w:pPr>
-      <w:bookmarkStart w:id="3" w:name="_Toc428707071"/>
+      <w:bookmarkStart w:id="2" w:name="_Toc428707071"/>
       <w:r>
         <w:lastRenderedPageBreak/>
         <w:br/>
@@ -782,7 +780,7 @@
       <w:r>
         <w:t>Preliminaries</w:t>
       </w:r>
-      <w:bookmarkEnd w:id="3"/>
+      <w:bookmarkEnd w:id="2"/>
     </w:p>
     <w:p/>
     <w:tbl>
@@ -829,11 +827,11 @@
       <w:r>
         <w:br/>
       </w:r>
-      <w:bookmarkStart w:id="4" w:name="_Toc428707072"/>
+      <w:bookmarkStart w:id="3" w:name="_Toc428707072"/>
       <w:r>
         <w:t>Finding good Factorization Trees</w:t>
       </w:r>
-      <w:bookmarkEnd w:id="4"/>
+      <w:bookmarkEnd w:id="3"/>
     </w:p>
     <w:p/>
     <w:tbl>
@@ -880,11 +878,11 @@
       <w:r>
         <w:br/>
       </w:r>
-      <w:bookmarkStart w:id="5" w:name="_Toc428707073"/>
+      <w:bookmarkStart w:id="4" w:name="_Toc428707073"/>
       <w:r>
         <w:t>Serialization of Data Factorizations</w:t>
       </w:r>
-      <w:bookmarkEnd w:id="5"/>
+      <w:bookmarkEnd w:id="4"/>
       <w:r>
         <w:t xml:space="preserve"> </w:t>
       </w:r>
@@ -934,11 +932,11 @@
       <w:r>
         <w:br/>
       </w:r>
-      <w:bookmarkStart w:id="6" w:name="_Toc428707074"/>
+      <w:bookmarkStart w:id="5" w:name="_Toc428707074"/>
       <w:r>
         <w:t>Distributed Query Processing in FDB</w:t>
       </w:r>
-      <w:bookmarkEnd w:id="6"/>
+      <w:bookmarkEnd w:id="5"/>
     </w:p>
     <w:p/>
     <w:tbl>
@@ -985,11 +983,11 @@
       <w:r>
         <w:br/>
       </w:r>
-      <w:bookmarkStart w:id="7" w:name="_Toc428707075"/>
+      <w:bookmarkStart w:id="6" w:name="_Toc428707075"/>
       <w:r>
         <w:t>Experimental Evaluation</w:t>
       </w:r>
-      <w:bookmarkEnd w:id="7"/>
+      <w:bookmarkEnd w:id="6"/>
     </w:p>
     <w:p/>
     <w:tbl>
@@ -1058,7 +1056,7 @@
               <w:rPr>
                 <w:noProof/>
               </w:rPr>
-              <w:instrText xml:space="preserve"> PAGEREF _Toc428707274 \h </w:instrText>
+              <w:instrText xml:space="preserve"> PAGEREF _Toc428709231 \h </w:instrText>
             </w:r>
             <w:r>
               <w:rPr>
@@ -1076,6 +1074,122 @@
                 <w:noProof/>
               </w:rPr>
               <w:t>6</w:t>
+            </w:r>
+            <w:r>
+              <w:rPr>
+                <w:noProof/>
+              </w:rPr>
+              <w:fldChar w:fldCharType="end"/>
+            </w:r>
+          </w:p>
+          <w:p>
+            <w:pPr>
+              <w:pStyle w:val="TOC3"/>
+              <w:tabs>
+                <w:tab w:val="right" w:leader="dot" w:pos="9350"/>
+              </w:tabs>
+              <w:rPr>
+                <w:noProof/>
+              </w:rPr>
+            </w:pPr>
+            <w:r>
+              <w:rPr>
+                <w:noProof/>
+              </w:rPr>
+              <w:t>6.1.1 Datasets</w:t>
+            </w:r>
+            <w:r>
+              <w:rPr>
+                <w:noProof/>
+              </w:rPr>
+              <w:tab/>
+            </w:r>
+            <w:r>
+              <w:rPr>
+                <w:noProof/>
+              </w:rPr>
+              <w:fldChar w:fldCharType="begin"/>
+            </w:r>
+            <w:r>
+              <w:rPr>
+                <w:noProof/>
+              </w:rPr>
+              <w:instrText xml:space="preserve"> PAGEREF _Toc428709232 \h </w:instrText>
+            </w:r>
+            <w:r>
+              <w:rPr>
+                <w:noProof/>
+              </w:rPr>
+            </w:r>
+            <w:r>
+              <w:rPr>
+                <w:noProof/>
+              </w:rPr>
+              <w:fldChar w:fldCharType="separate"/>
+            </w:r>
+            <w:r>
+              <w:rPr>
+                <w:noProof/>
+              </w:rPr>
+              <w:t>6</w:t>
+            </w:r>
+            <w:r>
+              <w:rPr>
+                <w:noProof/>
+              </w:rPr>
+              <w:fldChar w:fldCharType="end"/>
+            </w:r>
+          </w:p>
+          <w:p>
+            <w:pPr>
+              <w:pStyle w:val="TOC3"/>
+              <w:tabs>
+                <w:tab w:val="right" w:leader="dot" w:pos="9350"/>
+              </w:tabs>
+              <w:rPr>
+                <w:noProof/>
+              </w:rPr>
+            </w:pPr>
+            <w:r>
+              <w:rPr>
+                <w:noProof/>
+              </w:rPr>
+              <w:t>6.1.2 Evaluation setup</w:t>
+            </w:r>
+            <w:r>
+              <w:rPr>
+                <w:noProof/>
+              </w:rPr>
+              <w:tab/>
+            </w:r>
+            <w:r>
+              <w:rPr>
+                <w:noProof/>
+              </w:rPr>
+              <w:fldChar w:fldCharType="begin"/>
+            </w:r>
+            <w:r>
+              <w:rPr>
+                <w:noProof/>
+              </w:rPr>
+              <w:instrText xml:space="preserve"> PAGEREF _Toc428709233 \h </w:instrText>
+            </w:r>
+            <w:r>
+              <w:rPr>
+                <w:noProof/>
+              </w:rPr>
+            </w:r>
+            <w:r>
+              <w:rPr>
+                <w:noProof/>
+              </w:rPr>
+              <w:fldChar w:fldCharType="separate"/>
+            </w:r>
+            <w:r>
+              <w:rPr>
+                <w:noProof/>
+              </w:rPr>
+              <w:t>7</w:t>
             </w:r>
             <w:r>
               <w:rPr>
@@ -1120,7 +1234,7 @@
               <w:rPr>
                 <w:noProof/>
               </w:rPr>
-              <w:instrText xml:space="preserve"> PAGEREF _Toc428707275 \h </w:instrText>
+              <w:instrText xml:space="preserve"> PAGEREF _Toc428709234 \h </w:instrText>
             </w:r>
             <w:r>
               <w:rPr>
@@ -1137,7 +1251,7 @@
               <w:rPr>
                 <w:noProof/>
               </w:rPr>
-              <w:t>6</w:t>
+              <w:t>8</w:t>
             </w:r>
             <w:r>
               <w:rPr>
@@ -1182,7 +1296,7 @@
               <w:rPr>
                 <w:noProof/>
               </w:rPr>
-              <w:instrText xml:space="preserve"> PAGEREF _Toc428707276 \h </w:instrText>
+              <w:instrText xml:space="preserve"> PAGEREF _Toc428709235 \h </w:instrText>
             </w:r>
             <w:r>
               <w:rPr>
@@ -1199,7 +1313,7 @@
               <w:rPr>
                 <w:noProof/>
               </w:rPr>
-              <w:t>6</w:t>
+              <w:t>8</w:t>
             </w:r>
             <w:r>
               <w:rPr>
@@ -1217,38 +1331,648 @@
       </w:tr>
     </w:tbl>
     <w:p/>
+    <w:p/>
+    <w:p>
+      <w:r>
+        <w:t xml:space="preserve">In this section we will present experimental evaluation for the main contributions of this project, namely the </w:t>
+      </w:r>
+      <w:r>
+        <w:rPr>
+          <w:i/>
+        </w:rPr>
+        <w:t>COST</w:t>
+      </w:r>
+      <w:r>
+        <w:t xml:space="preserve"> function </w:t>
+      </w:r>
+      <w:r>
+        <w:t xml:space="preserve">for finding good </w:t>
+      </w:r>
+      <w:r>
+        <w:t xml:space="preserve">f-trees (see </w:t>
+      </w:r>
+      <w:r>
+        <w:t>Chapter 3</w:t>
+      </w:r>
+      <w:r>
+        <w:t xml:space="preserve">), the serialization techniques explained in Chapter </w:t>
+      </w:r>
+      <w:r>
+        <w:t>4</w:t>
+      </w:r>
+      <w:r>
+        <w:t xml:space="preserve"> and D-FDB, the distributed query engine as presented in </w:t>
+      </w:r>
+      <w:r>
+        <w:t>Chapter 5</w:t>
+      </w:r>
+      <w:r>
+        <w:t>.</w:t>
+      </w:r>
+    </w:p>
+    <w:p/>
     <w:p>
       <w:pPr>
         <w:pStyle w:val="Heading2"/>
       </w:pPr>
-      <w:bookmarkStart w:id="8" w:name="chexp"/>
-      <w:bookmarkStart w:id="9" w:name="_Toc428707274"/>
+      <w:bookmarkStart w:id="7" w:name="chexp"/>
+      <w:bookmarkStart w:id="8" w:name="_Toc428709231"/>
       <w:r>
         <w:t>Datasets and evaluation setup</w:t>
       </w:r>
+      <w:bookmarkEnd w:id="8"/>
+    </w:p>
+    <w:p>
+      <w:r>
+        <w:t>This section contains information regarding datasets used and the evaluation setup used to record the reported times and sizes.</w:t>
+      </w:r>
+    </w:p>
+    <w:p/>
+    <w:p>
+      <w:pPr>
+        <w:pStyle w:val="Heading3"/>
+      </w:pPr>
+      <w:bookmarkStart w:id="9" w:name="_Toc428709232"/>
+      <w:r>
+        <w:t>Datasets</w:t>
+      </w:r>
       <w:bookmarkEnd w:id="9"/>
     </w:p>
     <w:p>
+      <w:r>
+        <w:t>We used two different datasets throughout the development and evaluation of the above contributions, both described below.</w:t>
+      </w:r>
+    </w:p>
+    <w:p/>
+    <w:p>
+      <w:pPr>
+        <w:pStyle w:val="ListParagraph"/>
+        <w:numPr>
+          <w:ilvl w:val="0"/>
+          <w:numId w:val="5"/>
+        </w:numPr>
+        <w:rPr>
+          <w:i/>
+        </w:rPr>
+      </w:pPr>
+      <w:r>
+        <w:rPr>
+          <w:i/>
+        </w:rPr>
+        <w:lastRenderedPageBreak/>
+        <w:t>Housing</w:t>
+      </w:r>
+    </w:p>
+    <w:p>
+      <w:pPr>
+        <w:pStyle w:val="ListParagraph"/>
+        <w:ind w:left="360"/>
+      </w:pPr>
+      <w:r>
+        <w:t>This is a</w:t>
+      </w:r>
+      <w:r>
+        <w:t xml:space="preserve"> synthetic dataset emulating the textbook example for the house price market. </w:t>
+      </w:r>
+    </w:p>
+    <w:p>
+      <w:r>
+        <w:t xml:space="preserve">    </w:t>
+      </w:r>
+    </w:p>
+    <w:p>
+      <w:r>
+        <w:t xml:space="preserve">    It consists of six tables:</w:t>
+      </w:r>
+    </w:p>
+    <w:p>
+      <w:pPr>
+        <w:pStyle w:val="ListParagraph"/>
+        <w:numPr>
+          <w:ilvl w:val="0"/>
+          <w:numId w:val="6"/>
+        </w:numPr>
+      </w:pPr>
+      <w:r>
+        <w:rPr>
+          <w:i/>
+        </w:rPr>
+        <w:t>H</w:t>
+      </w:r>
+      <w:r>
+        <w:rPr>
+          <w:i/>
+        </w:rPr>
+        <w:t>ouse</w:t>
+      </w:r>
+      <w:r>
+        <w:t xml:space="preserve"> (postcode, size of living room/kitchen area, price, number of bedrooms, bathrooms, garages and parking lots, etc.) </w:t>
+      </w:r>
+    </w:p>
+    <w:p>
+      <w:pPr>
+        <w:pStyle w:val="ListParagraph"/>
+        <w:numPr>
+          <w:ilvl w:val="0"/>
+          <w:numId w:val="6"/>
+        </w:numPr>
+      </w:pPr>
+      <w:r>
+        <w:rPr>
+          <w:i/>
+        </w:rPr>
+        <w:t xml:space="preserve">Shop </w:t>
+      </w:r>
+      <w:r>
+        <w:t>(postcode, opening hours, price range</w:t>
+      </w:r>
+      <w:r>
+        <w:t>, brand, e.g. Costco, Tesco, Sai</w:t>
+      </w:r>
+      <w:r>
+        <w:t>nsbury's)</w:t>
+      </w:r>
+    </w:p>
+    <w:p>
+      <w:pPr>
+        <w:pStyle w:val="ListParagraph"/>
+        <w:numPr>
+          <w:ilvl w:val="0"/>
+          <w:numId w:val="6"/>
+        </w:numPr>
+      </w:pPr>
+      <w:r>
+        <w:rPr>
+          <w:i/>
+        </w:rPr>
+        <w:t>I</w:t>
+      </w:r>
+      <w:r>
+        <w:rPr>
+          <w:i/>
+        </w:rPr>
+        <w:t>nstitution</w:t>
+      </w:r>
+      <w:r>
+        <w:t xml:space="preserve"> (postcode, type of educational institution, e.g., university or school, and number of students)</w:t>
+      </w:r>
+    </w:p>
+    <w:p>
+      <w:pPr>
+        <w:pStyle w:val="ListParagraph"/>
+        <w:numPr>
+          <w:ilvl w:val="0"/>
+          <w:numId w:val="6"/>
+        </w:numPr>
+      </w:pPr>
+      <w:r>
+        <w:rPr>
+          <w:i/>
+        </w:rPr>
+        <w:t>Restaurant</w:t>
+      </w:r>
+      <w:r>
+        <w:rPr>
+          <w:i/>
+        </w:rPr>
+        <w:t xml:space="preserve"> </w:t>
+      </w:r>
+      <w:r>
+        <w:t>(postcode, opening hours, and price range)</w:t>
+      </w:r>
+    </w:p>
+    <w:p>
+      <w:pPr>
+        <w:pStyle w:val="ListParagraph"/>
+        <w:numPr>
+          <w:ilvl w:val="0"/>
+          <w:numId w:val="6"/>
+        </w:numPr>
+      </w:pPr>
+      <w:r>
+        <w:rPr>
+          <w:i/>
+        </w:rPr>
+        <w:t>Demographics</w:t>
+      </w:r>
+      <w:r>
+        <w:t xml:space="preserve"> (postcode, average salary, rate of unemployment, criminality, and number of hospitals)</w:t>
+      </w:r>
+    </w:p>
+    <w:p>
+      <w:pPr>
+        <w:pStyle w:val="ListParagraph"/>
+        <w:numPr>
+          <w:ilvl w:val="0"/>
+          <w:numId w:val="6"/>
+        </w:numPr>
+      </w:pPr>
+      <w:r>
+        <w:rPr>
+          <w:i/>
+        </w:rPr>
+        <w:t>Transport</w:t>
+      </w:r>
+      <w:r>
+        <w:t xml:space="preserve"> (postcode, the number of bus lines, train stations, and distance to the city center for the postcode).</w:t>
+      </w:r>
+    </w:p>
+    <w:p/>
+    <w:p>
+      <w:r>
+        <w:t xml:space="preserve">    The scale factor </w:t>
+      </w:r>
+      <w:r>
+        <w:rPr>
+          <w:b/>
+          <w:i/>
+        </w:rPr>
+        <w:t>s</w:t>
+      </w:r>
+      <w:r>
+        <w:t xml:space="preserve"> determines the number of generated distinct tuples per postcode in each relation: We generate </w:t>
+      </w:r>
+      <m:oMath>
+        <m:r>
+          <w:rPr>
+            <w:rFonts w:ascii="Cambria Math" w:hAnsi="Cambria Math"/>
+          </w:rPr>
+          <m:t>s</m:t>
+        </m:r>
+      </m:oMath>
+      <w:r>
+        <w:t xml:space="preserve"> tuples in </w:t>
+      </w:r>
+      <w:r>
+        <w:rPr>
+          <w:i/>
+        </w:rPr>
+        <w:t>House</w:t>
+      </w:r>
+      <w:r>
+        <w:t xml:space="preserve"> and </w:t>
+      </w:r>
+      <w:r>
+        <w:rPr>
+          <w:i/>
+        </w:rPr>
+        <w:t>Shop</w:t>
+      </w:r>
+      <w:r>
+        <w:t xml:space="preserve">, </w:t>
+      </w:r>
+      <m:oMath>
+        <m:r>
+          <w:rPr>
+            <w:rFonts w:ascii="Cambria Math" w:hAnsi="Cambria Math"/>
+          </w:rPr>
+          <m:t>log2(s)</m:t>
+        </m:r>
+      </m:oMath>
+      <w:r>
+        <w:t xml:space="preserve"> tuples in </w:t>
+      </w:r>
+      <w:r>
+        <w:rPr>
+          <w:i/>
+        </w:rPr>
+        <w:t>Institution</w:t>
+      </w:r>
+      <w:r>
+        <w:t xml:space="preserve">, </w:t>
+      </w:r>
+      <m:oMath>
+        <m:r>
+          <w:rPr>
+            <w:rFonts w:ascii="Cambria Math" w:hAnsi="Cambria Math"/>
+          </w:rPr>
+          <m:t>s</m:t>
+        </m:r>
+        <m:r>
+          <w:rPr>
+            <w:rFonts w:ascii="Cambria Math" w:hAnsi="Cambria Math"/>
+          </w:rPr>
+          <m:t>/2</m:t>
+        </m:r>
+      </m:oMath>
+      <w:r>
+        <w:t xml:space="preserve"> in</w:t>
+      </w:r>
+      <w:r>
+        <w:t xml:space="preserve"> </w:t>
+      </w:r>
+      <w:r>
+        <w:rPr>
+          <w:i/>
+        </w:rPr>
+        <w:t>Restaurant</w:t>
+      </w:r>
+      <w:r>
+        <w:t xml:space="preserve">, and one in each of </w:t>
+      </w:r>
+      <w:r>
+        <w:rPr>
+          <w:i/>
+        </w:rPr>
+        <w:t>Demographics</w:t>
+      </w:r>
+      <w:r>
+        <w:t xml:space="preserve"> and </w:t>
+      </w:r>
+      <w:r>
+        <w:rPr>
+          <w:i/>
+        </w:rPr>
+        <w:t>Transport</w:t>
+      </w:r>
+      <w:r>
+        <w:t xml:space="preserve">. The experiments that use the </w:t>
+      </w:r>
+      <w:r>
+        <w:rPr>
+          <w:i/>
+        </w:rPr>
+        <w:t>Housing</w:t>
+      </w:r>
+      <w:r>
+        <w:t xml:space="preserve"> dataset will examine scale factors ranging from 1 to 15.</w:t>
+      </w:r>
+    </w:p>
+    <w:p/>
+    <w:p>
+      <w:pPr>
+        <w:pStyle w:val="ListParagraph"/>
+        <w:numPr>
+          <w:ilvl w:val="0"/>
+          <w:numId w:val="5"/>
+        </w:numPr>
+        <w:rPr>
+          <w:i/>
+        </w:rPr>
+      </w:pPr>
+      <w:r>
+        <w:rPr>
+          <w:i/>
+        </w:rPr>
+        <w:t>US retailer</w:t>
+      </w:r>
+    </w:p>
+    <w:p>
+      <w:pPr>
+        <w:pStyle w:val="ListParagraph"/>
+        <w:ind w:left="360"/>
+        <w:rPr>
+          <w:i/>
+        </w:rPr>
+      </w:pPr>
+      <w:r>
+        <w:t xml:space="preserve">The dataset consists of three relations: </w:t>
+      </w:r>
+    </w:p>
+    <w:p>
+      <w:pPr>
+        <w:pStyle w:val="ListParagraph"/>
+        <w:numPr>
+          <w:ilvl w:val="0"/>
+          <w:numId w:val="7"/>
+        </w:numPr>
+      </w:pPr>
+      <w:r>
+        <w:rPr>
+          <w:i/>
+        </w:rPr>
+        <w:t>Inventory</w:t>
+      </w:r>
+      <w:r>
+        <w:t xml:space="preserve"> (storing information about the inventory units for products in a location, at a given date) (84M tuples)</w:t>
+      </w:r>
+    </w:p>
+    <w:p>
+      <w:pPr>
+        <w:pStyle w:val="ListParagraph"/>
+        <w:numPr>
+          <w:ilvl w:val="0"/>
+          <w:numId w:val="7"/>
+        </w:numPr>
+      </w:pPr>
+      <w:r>
+        <w:rPr>
+          <w:i/>
+        </w:rPr>
+        <w:t>Sales</w:t>
+      </w:r>
+      <w:r>
+        <w:t xml:space="preserve"> (1.5M tuples)</w:t>
+      </w:r>
+    </w:p>
+    <w:p>
+      <w:pPr>
+        <w:pStyle w:val="ListParagraph"/>
+        <w:numPr>
+          <w:ilvl w:val="0"/>
+          <w:numId w:val="7"/>
+        </w:numPr>
+      </w:pPr>
+      <w:r>
+        <w:rPr>
+          <w:i/>
+        </w:rPr>
+        <w:t>Clearance</w:t>
+      </w:r>
+      <w:r>
+        <w:t xml:space="preserve"> (370K tuples)</w:t>
+      </w:r>
+    </w:p>
+    <w:p>
+      <w:pPr>
+        <w:pStyle w:val="ListParagraph"/>
+        <w:numPr>
+          <w:ilvl w:val="0"/>
+          <w:numId w:val="7"/>
+        </w:numPr>
+      </w:pPr>
+      <w:proofErr w:type="spellStart"/>
+      <w:r>
+        <w:rPr>
+          <w:i/>
+        </w:rPr>
+        <w:t>ProMarbou</w:t>
+      </w:r>
+      <w:proofErr w:type="spellEnd"/>
+      <w:r>
+        <w:t xml:space="preserve"> (183K tuples)</w:t>
+      </w:r>
+    </w:p>
+    <w:p/>
+    <w:p>
+      <w:pPr>
+        <w:pStyle w:val="Heading3"/>
+      </w:pPr>
+      <w:bookmarkStart w:id="10" w:name="_Toc428709233"/>
+      <w:r>
+        <w:t>Evaluation setup</w:t>
+      </w:r>
+      <w:bookmarkEnd w:id="10"/>
+    </w:p>
+    <w:p>
+      <w:r>
+        <w:t xml:space="preserve">The reported times for the </w:t>
+      </w:r>
+      <w:r>
+        <w:rPr>
+          <w:i/>
+        </w:rPr>
+        <w:t>COST</w:t>
+      </w:r>
+      <w:r>
+        <w:t xml:space="preserve"> function and the serialization techniques were taken on a server with the following specifications:</w:t>
+      </w:r>
+    </w:p>
+    <w:p>
+      <w:pPr>
+        <w:pStyle w:val="ListParagraph"/>
+        <w:numPr>
+          <w:ilvl w:val="0"/>
+          <w:numId w:val="9"/>
+        </w:numPr>
+      </w:pPr>
+      <w:r>
+        <w:lastRenderedPageBreak/>
+        <w:t>Intel Core i7-4770, 3.40 GHz, 8MB cache</w:t>
+      </w:r>
+    </w:p>
+    <w:p>
+      <w:pPr>
+        <w:pStyle w:val="ListParagraph"/>
+        <w:numPr>
+          <w:ilvl w:val="0"/>
+          <w:numId w:val="9"/>
+        </w:numPr>
+      </w:pPr>
+      <w:r>
+        <w:t>32GB main memory</w:t>
+      </w:r>
+    </w:p>
+    <w:p>
+      <w:pPr>
+        <w:pStyle w:val="ListParagraph"/>
+        <w:numPr>
+          <w:ilvl w:val="0"/>
+          <w:numId w:val="9"/>
+        </w:numPr>
+      </w:pPr>
+      <w:r>
+        <w:t xml:space="preserve">Linux Mint 17 </w:t>
+      </w:r>
+      <w:proofErr w:type="spellStart"/>
+      <w:r>
+        <w:t>Qiana</w:t>
+      </w:r>
+      <w:proofErr w:type="spellEnd"/>
+      <w:r>
+        <w:t xml:space="preserve"> with </w:t>
+      </w:r>
+      <w:r>
+        <w:t>Linux kernel 3.13</w:t>
+      </w:r>
+    </w:p>
+    <w:p>
+      <w:r>
+        <w:t xml:space="preserve">The experiments to evaluate the distributed query engine </w:t>
+      </w:r>
+      <w:r>
+        <w:t>D-FDB were run on a cluster of 10 machines with the following specifications:</w:t>
+      </w:r>
+    </w:p>
+    <w:p>
+      <w:pPr>
+        <w:pStyle w:val="ListParagraph"/>
+        <w:numPr>
+          <w:ilvl w:val="0"/>
+          <w:numId w:val="9"/>
+        </w:numPr>
+      </w:pPr>
+      <w:r>
+        <w:t>Intel Xeon E5-2407 v2, 2.40GHZ, 10M cache</w:t>
+      </w:r>
+    </w:p>
+    <w:p>
+      <w:pPr>
+        <w:pStyle w:val="ListParagraph"/>
+        <w:numPr>
+          <w:ilvl w:val="0"/>
+          <w:numId w:val="9"/>
+        </w:numPr>
+      </w:pPr>
+      <w:r>
+        <w:t>32GB main memory, 1600MHz</w:t>
+      </w:r>
+    </w:p>
+    <w:p>
+      <w:pPr>
+        <w:pStyle w:val="ListParagraph"/>
+        <w:numPr>
+          <w:ilvl w:val="0"/>
+          <w:numId w:val="9"/>
+        </w:numPr>
+      </w:pPr>
+      <w:r>
+        <w:t>Ubuntu 14.04.2 LTS</w:t>
+      </w:r>
+    </w:p>
+    <w:p>
+      <w:pPr>
+        <w:pStyle w:val="ListParagraph"/>
+        <w:numPr>
+          <w:ilvl w:val="0"/>
+          <w:numId w:val="9"/>
+        </w:numPr>
+      </w:pPr>
+      <w:r>
+        <w:t>Linux kernel 3.16</w:t>
+      </w:r>
+    </w:p>
+    <w:p/>
+    <w:p>
       <w:pPr>
         <w:pStyle w:val="Heading2"/>
       </w:pPr>
-      <w:bookmarkStart w:id="10" w:name="_Toc428707275"/>
-      <w:r>
-        <w:t>COST function – Finding good f-trees</w:t>
-      </w:r>
-      <w:bookmarkEnd w:id="10"/>
-    </w:p>
+      <w:bookmarkStart w:id="11" w:name="_Toc428709234"/>
+      <w:r>
+        <w:t>COST func</w:t>
+      </w:r>
+      <w:bookmarkStart w:id="12" w:name="_GoBack"/>
+      <w:bookmarkEnd w:id="12"/>
+      <w:r>
+        <w:t>tion – Finding good f-trees</w:t>
+      </w:r>
+      <w:bookmarkEnd w:id="11"/>
+    </w:p>
+    <w:p>
+      <w:pPr>
+        <w:rPr>
+          <w:color w:val="FF0000"/>
+        </w:rPr>
+      </w:pPr>
+      <w:r>
+        <w:rPr>
+          <w:color w:val="FF0000"/>
+        </w:rPr>
+        <w:t>TODO</w:t>
+      </w:r>
+    </w:p>
+    <w:p/>
     <w:p>
       <w:pPr>
         <w:pStyle w:val="Heading2"/>
       </w:pPr>
-      <w:bookmarkStart w:id="11" w:name="_Toc428707276"/>
+      <w:bookmarkStart w:id="13" w:name="_Toc428709235"/>
       <w:r>
         <w:t>Serialization of Data Factorizations</w:t>
       </w:r>
-      <w:bookmarkEnd w:id="11"/>
-    </w:p>
-    <w:bookmarkEnd w:id="8"/>
+      <w:bookmarkEnd w:id="13"/>
+    </w:p>
+    <w:bookmarkEnd w:id="7"/>
     <w:p/>
     <w:p/>
     <w:p>
@@ -1262,14 +1986,14 @@
       <w:r>
         <w:br/>
       </w:r>
-      <w:bookmarkStart w:id="12" w:name="_Toc428707076"/>
+      <w:bookmarkStart w:id="14" w:name="_Toc428707076"/>
       <w:r>
         <w:t>Conclusions</w:t>
       </w:r>
       <w:r>
         <w:t xml:space="preserve"> and Future Work</w:t>
       </w:r>
-      <w:bookmarkEnd w:id="12"/>
+      <w:bookmarkEnd w:id="14"/>
     </w:p>
     <w:p/>
     <w:p/>
@@ -1470,8 +2194,13 @@
     </w:tbl>
     <w:p>
       <w:r>
-        <w:t xml:space="preserve">We denote the vector of action choices by </w:t>
-      </w:r>
+        <w:t xml:space="preserve">We denote the vector of action choices </w:t>
+      </w:r>
+      <w:proofErr w:type="gramStart"/>
+      <w:r>
+        <w:t xml:space="preserve">by </w:t>
+      </w:r>
+      <w:proofErr w:type="gramEnd"/>
       <m:oMath>
         <m:r>
           <m:rPr>
@@ -1990,7 +2719,11 @@
         <w:t xml:space="preserve"> </w:t>
       </w:r>
       <w:r>
-        <w:t>Theoretically,</w:t>
+        <w:t>Theoretically</w:t>
+      </w:r>
+      <w:proofErr w:type="gramStart"/>
+      <w:r>
+        <w:t>,</w:t>
       </w:r>
       <w:r>
         <w:t xml:space="preserve"> </w:t>
@@ -1998,11 +2731,17 @@
       <w:r>
         <w:t>...</w:t>
       </w:r>
-    </w:p>
-    <w:p>
-      <w:r>
-        <w:t>The issue of ...</w:t>
-      </w:r>
+      <w:proofErr w:type="gramEnd"/>
+    </w:p>
+    <w:p>
+      <w:r>
+        <w:t xml:space="preserve">The issue </w:t>
+      </w:r>
+      <w:proofErr w:type="gramStart"/>
+      <w:r>
+        <w:t>of ...</w:t>
+      </w:r>
+      <w:proofErr w:type="gramEnd"/>
     </w:p>
     <w:p>
       <w:r>
@@ -2010,9 +2749,14 @@
       </w:r>
     </w:p>
     <w:p>
+      <w:proofErr w:type="gramStart"/>
       <w:r>
         <w:lastRenderedPageBreak/>
-        <w:t>the ... Section 4 analyzes the ... Concluding remarks are offered in Section 5.</w:t>
+        <w:t>the</w:t>
+      </w:r>
+      <w:proofErr w:type="gramEnd"/>
+      <w:r>
+        <w:t xml:space="preserve"> ... Section 4 analyzes the ... Concluding remarks are offered in Section 5.</w:t>
       </w:r>
     </w:p>
     <w:p/>
@@ -2024,20 +2768,34 @@
           <w:numId w:val="0"/>
         </w:numPr>
       </w:pPr>
-      <w:bookmarkStart w:id="13" w:name="_Toc428707077"/>
+      <w:bookmarkStart w:id="15" w:name="_Toc428707077"/>
       <w:bookmarkEnd w:id="0"/>
       <w:r>
         <w:lastRenderedPageBreak/>
         <w:t>References</w:t>
       </w:r>
-      <w:bookmarkEnd w:id="13"/>
+      <w:bookmarkEnd w:id="15"/>
     </w:p>
     <w:p>
       <w:r>
         <w:rPr>
           <w:rFonts w:cs="NewCenturySchlbk-Roman"/>
         </w:rPr>
-        <w:t xml:space="preserve">Ashraf, Nava, Dean Karlan and Wesley Yin. </w:t>
+        <w:t xml:space="preserve">Ashraf, Nava, Dean </w:t>
+      </w:r>
+      <w:proofErr w:type="spellStart"/>
+      <w:r>
+        <w:rPr>
+          <w:rFonts w:cs="NewCenturySchlbk-Roman"/>
+        </w:rPr>
+        <w:t>Karlan</w:t>
+      </w:r>
+      <w:proofErr w:type="spellEnd"/>
+      <w:r>
+        <w:rPr>
+          <w:rFonts w:cs="NewCenturySchlbk-Roman"/>
+        </w:rPr>
+        <w:t xml:space="preserve"> and Wesley Yin. </w:t>
       </w:r>
       <w:r>
         <w:t>“</w:t>
@@ -2256,7 +3014,15 @@
         <w:t xml:space="preserve"> Ashraf</w:t>
       </w:r>
       <w:r>
-        <w:t xml:space="preserve"> et. al [1] uses a ...</w:t>
+        <w:t xml:space="preserve"> </w:t>
+      </w:r>
+      <w:proofErr w:type="gramStart"/>
+      <w:r>
+        <w:t>et</w:t>
+      </w:r>
+      <w:proofErr w:type="gramEnd"/>
+      <w:r>
+        <w:t>. al [1] uses a ...</w:t>
       </w:r>
     </w:p>
   </w:footnote>
@@ -2266,6 +3032,291 @@
 <file path=word/numbering.xml><?xml version="1.0" encoding="utf-8"?>
 <w:numbering xmlns:wpc="http://schemas.microsoft.com/office/word/2010/wordprocessingCanvas" xmlns:mc="http://schemas.openxmlformats.org/markup-compatibility/2006" xmlns:o="urn:schemas-microsoft-com:office:office" xmlns:r="http://schemas.openxmlformats.org/officeDocument/2006/relationships" xmlns:m="http://schemas.openxmlformats.org/officeDocument/2006/math" xmlns:v="urn:schemas-microsoft-com:vml" xmlns:wp14="http://schemas.microsoft.com/office/word/2010/wordprocessingDrawing" xmlns:wp="http://schemas.openxmlformats.org/drawingml/2006/wordprocessingDrawing" xmlns:w10="urn:schemas-microsoft-com:office:word" xmlns:w="http://schemas.openxmlformats.org/wordprocessingml/2006/main" xmlns:w14="http://schemas.microsoft.com/office/word/2010/wordml" xmlns:w15="http://schemas.microsoft.com/office/word/2012/wordml" xmlns:wpg="http://schemas.microsoft.com/office/word/2010/wordprocessingGroup" xmlns:wpi="http://schemas.microsoft.com/office/word/2010/wordprocessingInk" xmlns:wne="http://schemas.microsoft.com/office/word/2006/wordml" xmlns:wps="http://schemas.microsoft.com/office/word/2010/wordprocessingShape" mc:Ignorable="w14 w15 wp14">
   <w:abstractNum w:abstractNumId="0" w15:restartNumberingAfterBreak="0">
+    <w:nsid w:val="0A0103AE"/>
+    <w:multiLevelType w:val="multilevel"/>
+    <w:tmpl w:val="0408001F"/>
+    <w:lvl w:ilvl="0">
+      <w:start w:val="1"/>
+      <w:numFmt w:val="decimal"/>
+      <w:lvlText w:val="%1."/>
+      <w:lvlJc w:val="left"/>
+      <w:pPr>
+        <w:ind w:left="360" w:hanging="360"/>
+      </w:pPr>
+    </w:lvl>
+    <w:lvl w:ilvl="1">
+      <w:start w:val="1"/>
+      <w:numFmt w:val="decimal"/>
+      <w:lvlText w:val="%1.%2."/>
+      <w:lvlJc w:val="left"/>
+      <w:pPr>
+        <w:ind w:left="792" w:hanging="432"/>
+      </w:pPr>
+    </w:lvl>
+    <w:lvl w:ilvl="2">
+      <w:start w:val="1"/>
+      <w:numFmt w:val="decimal"/>
+      <w:lvlText w:val="%1.%2.%3."/>
+      <w:lvlJc w:val="left"/>
+      <w:pPr>
+        <w:ind w:left="1224" w:hanging="504"/>
+      </w:pPr>
+    </w:lvl>
+    <w:lvl w:ilvl="3">
+      <w:start w:val="1"/>
+      <w:numFmt w:val="decimal"/>
+      <w:lvlText w:val="%1.%2.%3.%4."/>
+      <w:lvlJc w:val="left"/>
+      <w:pPr>
+        <w:ind w:left="1728" w:hanging="648"/>
+      </w:pPr>
+    </w:lvl>
+    <w:lvl w:ilvl="4">
+      <w:start w:val="1"/>
+      <w:numFmt w:val="decimal"/>
+      <w:lvlText w:val="%1.%2.%3.%4.%5."/>
+      <w:lvlJc w:val="left"/>
+      <w:pPr>
+        <w:ind w:left="2232" w:hanging="792"/>
+      </w:pPr>
+    </w:lvl>
+    <w:lvl w:ilvl="5">
+      <w:start w:val="1"/>
+      <w:numFmt w:val="decimal"/>
+      <w:lvlText w:val="%1.%2.%3.%4.%5.%6."/>
+      <w:lvlJc w:val="left"/>
+      <w:pPr>
+        <w:ind w:left="2736" w:hanging="936"/>
+      </w:pPr>
+    </w:lvl>
+    <w:lvl w:ilvl="6">
+      <w:start w:val="1"/>
+      <w:numFmt w:val="decimal"/>
+      <w:lvlText w:val="%1.%2.%3.%4.%5.%6.%7."/>
+      <w:lvlJc w:val="left"/>
+      <w:pPr>
+        <w:ind w:left="3240" w:hanging="1080"/>
+      </w:pPr>
+    </w:lvl>
+    <w:lvl w:ilvl="7">
+      <w:start w:val="1"/>
+      <w:numFmt w:val="decimal"/>
+      <w:lvlText w:val="%1.%2.%3.%4.%5.%6.%7.%8."/>
+      <w:lvlJc w:val="left"/>
+      <w:pPr>
+        <w:ind w:left="3744" w:hanging="1224"/>
+      </w:pPr>
+    </w:lvl>
+    <w:lvl w:ilvl="8">
+      <w:start w:val="1"/>
+      <w:numFmt w:val="decimal"/>
+      <w:lvlText w:val="%1.%2.%3.%4.%5.%6.%7.%8.%9."/>
+      <w:lvlJc w:val="left"/>
+      <w:pPr>
+        <w:ind w:left="4320" w:hanging="1440"/>
+      </w:pPr>
+    </w:lvl>
+  </w:abstractNum>
+  <w:abstractNum w:abstractNumId="1" w15:restartNumberingAfterBreak="0">
+    <w:nsid w:val="3C0378BD"/>
+    <w:multiLevelType w:val="hybridMultilevel"/>
+    <w:tmpl w:val="4AA88910"/>
+    <w:lvl w:ilvl="0" w:tplc="AE6CD22E">
+      <w:start w:val="1"/>
+      <w:numFmt w:val="decimal"/>
+      <w:lvlText w:val="%1."/>
+      <w:lvlJc w:val="left"/>
+      <w:pPr>
+        <w:ind w:left="720" w:hanging="360"/>
+      </w:pPr>
+    </w:lvl>
+    <w:lvl w:ilvl="1" w:tplc="04080019" w:tentative="1">
+      <w:start w:val="1"/>
+      <w:numFmt w:val="lowerLetter"/>
+      <w:lvlText w:val="%2."/>
+      <w:lvlJc w:val="left"/>
+      <w:pPr>
+        <w:ind w:left="1440" w:hanging="360"/>
+      </w:pPr>
+    </w:lvl>
+    <w:lvl w:ilvl="2" w:tplc="0408001B">
+      <w:start w:val="1"/>
+      <w:numFmt w:val="lowerRoman"/>
+      <w:lvlText w:val="%3."/>
+      <w:lvlJc w:val="right"/>
+      <w:pPr>
+        <w:ind w:left="2160" w:hanging="180"/>
+      </w:pPr>
+    </w:lvl>
+    <w:lvl w:ilvl="3" w:tplc="0408000F" w:tentative="1">
+      <w:start w:val="1"/>
+      <w:numFmt w:val="decimal"/>
+      <w:lvlText w:val="%4."/>
+      <w:lvlJc w:val="left"/>
+      <w:pPr>
+        <w:ind w:left="2880" w:hanging="360"/>
+      </w:pPr>
+    </w:lvl>
+    <w:lvl w:ilvl="4" w:tplc="04080019" w:tentative="1">
+      <w:start w:val="1"/>
+      <w:numFmt w:val="lowerLetter"/>
+      <w:lvlText w:val="%5."/>
+      <w:lvlJc w:val="left"/>
+      <w:pPr>
+        <w:ind w:left="3600" w:hanging="360"/>
+      </w:pPr>
+    </w:lvl>
+    <w:lvl w:ilvl="5" w:tplc="0408001B" w:tentative="1">
+      <w:start w:val="1"/>
+      <w:numFmt w:val="lowerRoman"/>
+      <w:lvlText w:val="%6."/>
+      <w:lvlJc w:val="right"/>
+      <w:pPr>
+        <w:ind w:left="4320" w:hanging="180"/>
+      </w:pPr>
+    </w:lvl>
+    <w:lvl w:ilvl="6" w:tplc="0408000F" w:tentative="1">
+      <w:start w:val="1"/>
+      <w:numFmt w:val="decimal"/>
+      <w:lvlText w:val="%7."/>
+      <w:lvlJc w:val="left"/>
+      <w:pPr>
+        <w:ind w:left="5040" w:hanging="360"/>
+      </w:pPr>
+    </w:lvl>
+    <w:lvl w:ilvl="7" w:tplc="04080019" w:tentative="1">
+      <w:start w:val="1"/>
+      <w:numFmt w:val="lowerLetter"/>
+      <w:lvlText w:val="%8."/>
+      <w:lvlJc w:val="left"/>
+      <w:pPr>
+        <w:ind w:left="5760" w:hanging="360"/>
+      </w:pPr>
+    </w:lvl>
+    <w:lvl w:ilvl="8" w:tplc="0408001B" w:tentative="1">
+      <w:start w:val="1"/>
+      <w:numFmt w:val="lowerRoman"/>
+      <w:lvlText w:val="%9."/>
+      <w:lvlJc w:val="right"/>
+      <w:pPr>
+        <w:ind w:left="6480" w:hanging="180"/>
+      </w:pPr>
+    </w:lvl>
+  </w:abstractNum>
+  <w:abstractNum w:abstractNumId="2" w15:restartNumberingAfterBreak="0">
+    <w:nsid w:val="4150545B"/>
+    <w:multiLevelType w:val="hybridMultilevel"/>
+    <w:tmpl w:val="01FA287A"/>
+    <w:lvl w:ilvl="0" w:tplc="04080001">
+      <w:start w:val="1"/>
+      <w:numFmt w:val="bullet"/>
+      <w:lvlText w:val=""/>
+      <w:lvlJc w:val="left"/>
+      <w:pPr>
+        <w:ind w:left="720" w:hanging="360"/>
+      </w:pPr>
+      <w:rPr>
+        <w:rFonts w:ascii="Symbol" w:hAnsi="Symbol" w:hint="default"/>
+      </w:rPr>
+    </w:lvl>
+    <w:lvl w:ilvl="1" w:tplc="04080003" w:tentative="1">
+      <w:start w:val="1"/>
+      <w:numFmt w:val="bullet"/>
+      <w:lvlText w:val="o"/>
+      <w:lvlJc w:val="left"/>
+      <w:pPr>
+        <w:ind w:left="1440" w:hanging="360"/>
+      </w:pPr>
+      <w:rPr>
+        <w:rFonts w:ascii="Courier New" w:hAnsi="Courier New" w:cs="Courier New" w:hint="default"/>
+      </w:rPr>
+    </w:lvl>
+    <w:lvl w:ilvl="2" w:tplc="04080005" w:tentative="1">
+      <w:start w:val="1"/>
+      <w:numFmt w:val="bullet"/>
+      <w:lvlText w:val=""/>
+      <w:lvlJc w:val="left"/>
+      <w:pPr>
+        <w:ind w:left="2160" w:hanging="360"/>
+      </w:pPr>
+      <w:rPr>
+        <w:rFonts w:ascii="Wingdings" w:hAnsi="Wingdings" w:hint="default"/>
+      </w:rPr>
+    </w:lvl>
+    <w:lvl w:ilvl="3" w:tplc="04080001" w:tentative="1">
+      <w:start w:val="1"/>
+      <w:numFmt w:val="bullet"/>
+      <w:lvlText w:val=""/>
+      <w:lvlJc w:val="left"/>
+      <w:pPr>
+        <w:ind w:left="2880" w:hanging="360"/>
+      </w:pPr>
+      <w:rPr>
+        <w:rFonts w:ascii="Symbol" w:hAnsi="Symbol" w:hint="default"/>
+      </w:rPr>
+    </w:lvl>
+    <w:lvl w:ilvl="4" w:tplc="04080003" w:tentative="1">
+      <w:start w:val="1"/>
+      <w:numFmt w:val="bullet"/>
+      <w:lvlText w:val="o"/>
+      <w:lvlJc w:val="left"/>
+      <w:pPr>
+        <w:ind w:left="3600" w:hanging="360"/>
+      </w:pPr>
+      <w:rPr>
+        <w:rFonts w:ascii="Courier New" w:hAnsi="Courier New" w:cs="Courier New" w:hint="default"/>
+      </w:rPr>
+    </w:lvl>
+    <w:lvl w:ilvl="5" w:tplc="04080005" w:tentative="1">
+      <w:start w:val="1"/>
+      <w:numFmt w:val="bullet"/>
+      <w:lvlText w:val=""/>
+      <w:lvlJc w:val="left"/>
+      <w:pPr>
+        <w:ind w:left="4320" w:hanging="360"/>
+      </w:pPr>
+      <w:rPr>
+        <w:rFonts w:ascii="Wingdings" w:hAnsi="Wingdings" w:hint="default"/>
+      </w:rPr>
+    </w:lvl>
+    <w:lvl w:ilvl="6" w:tplc="04080001" w:tentative="1">
+      <w:start w:val="1"/>
+      <w:numFmt w:val="bullet"/>
+      <w:lvlText w:val=""/>
+      <w:lvlJc w:val="left"/>
+      <w:pPr>
+        <w:ind w:left="5040" w:hanging="360"/>
+      </w:pPr>
+      <w:rPr>
+        <w:rFonts w:ascii="Symbol" w:hAnsi="Symbol" w:hint="default"/>
+      </w:rPr>
+    </w:lvl>
+    <w:lvl w:ilvl="7" w:tplc="04080003" w:tentative="1">
+      <w:start w:val="1"/>
+      <w:numFmt w:val="bullet"/>
+      <w:lvlText w:val="o"/>
+      <w:lvlJc w:val="left"/>
+      <w:pPr>
+        <w:ind w:left="5760" w:hanging="360"/>
+      </w:pPr>
+      <w:rPr>
+        <w:rFonts w:ascii="Courier New" w:hAnsi="Courier New" w:cs="Courier New" w:hint="default"/>
+      </w:rPr>
+    </w:lvl>
+    <w:lvl w:ilvl="8" w:tplc="04080005" w:tentative="1">
+      <w:start w:val="1"/>
+      <w:numFmt w:val="bullet"/>
+      <w:lvlText w:val=""/>
+      <w:lvlJc w:val="left"/>
+      <w:pPr>
+        <w:ind w:left="6480" w:hanging="360"/>
+      </w:pPr>
+      <w:rPr>
+        <w:rFonts w:ascii="Wingdings" w:hAnsi="Wingdings" w:hint="default"/>
+      </w:rPr>
+    </w:lvl>
+  </w:abstractNum>
+  <w:abstractNum w:abstractNumId="3" w15:restartNumberingAfterBreak="0">
     <w:nsid w:val="41550EBC"/>
     <w:multiLevelType w:val="multilevel"/>
     <w:tmpl w:val="17800270"/>
@@ -2378,10 +3429,10 @@
       </w:rPr>
     </w:lvl>
   </w:abstractNum>
-  <w:abstractNum w:abstractNumId="1" w15:restartNumberingAfterBreak="0">
+  <w:abstractNum w:abstractNumId="4" w15:restartNumberingAfterBreak="0">
     <w:nsid w:val="417B5F2E"/>
     <w:multiLevelType w:val="multilevel"/>
-    <w:tmpl w:val="FD08B694"/>
+    <w:tmpl w:val="D0E0C5F2"/>
     <w:lvl w:ilvl="0">
       <w:start w:val="1"/>
       <w:numFmt w:val="decimal"/>
@@ -2413,31 +3464,36 @@
       <w:lvlText w:val="%1.%2"/>
       <w:lvlJc w:val="left"/>
       <w:pPr>
-        <w:ind w:left="792" w:hanging="432"/>
+        <w:ind w:left="0" w:firstLine="0"/>
+      </w:pPr>
+      <w:rPr>
+        <w:rFonts w:hint="default"/>
+        <w:sz w:val="32"/>
+      </w:rPr>
+    </w:lvl>
+    <w:lvl w:ilvl="2">
+      <w:start w:val="1"/>
+      <w:numFmt w:val="decimal"/>
+      <w:pStyle w:val="Heading3"/>
+      <w:suff w:val="space"/>
+      <w:lvlText w:val="%1.%2.%3"/>
+      <w:lvlJc w:val="left"/>
+      <w:pPr>
+        <w:ind w:left="0" w:firstLine="0"/>
       </w:pPr>
       <w:rPr>
         <w:rFonts w:hint="eastAsia"/>
       </w:rPr>
     </w:lvl>
-    <w:lvl w:ilvl="2">
+    <w:lvl w:ilvl="3">
       <w:start w:val="1"/>
       <w:numFmt w:val="decimal"/>
-      <w:lvlText w:val="%1.%2.%3."/>
-      <w:lvlJc w:val="left"/>
-      <w:pPr>
-        <w:ind w:left="1224" w:hanging="504"/>
-      </w:pPr>
-      <w:rPr>
-        <w:rFonts w:hint="eastAsia"/>
-      </w:rPr>
-    </w:lvl>
-    <w:lvl w:ilvl="3">
-      <w:start w:val="1"/>
-      <w:numFmt w:val="decimal"/>
-      <w:lvlText w:val="%1.%2.%3.%4."/>
-      <w:lvlJc w:val="left"/>
-      <w:pPr>
-        <w:ind w:left="1728" w:hanging="648"/>
+      <w:pStyle w:val="Heading4"/>
+      <w:suff w:val="space"/>
+      <w:lvlText w:val="%1.%2.%3.%4"/>
+      <w:lvlJc w:val="left"/>
+      <w:pPr>
+        <w:ind w:left="0" w:firstLine="0"/>
       </w:pPr>
       <w:rPr>
         <w:rFonts w:hint="eastAsia"/>
@@ -2504,7 +3560,344 @@
       </w:rPr>
     </w:lvl>
   </w:abstractNum>
-  <w:abstractNum w:abstractNumId="2" w15:restartNumberingAfterBreak="0">
+  <w:abstractNum w:abstractNumId="5" w15:restartNumberingAfterBreak="0">
+    <w:nsid w:val="46D76A9C"/>
+    <w:multiLevelType w:val="hybridMultilevel"/>
+    <w:tmpl w:val="6AE8E36A"/>
+    <w:lvl w:ilvl="0" w:tplc="13447E28">
+      <w:numFmt w:val="bullet"/>
+      <w:lvlText w:val="-"/>
+      <w:lvlJc w:val="left"/>
+      <w:pPr>
+        <w:ind w:left="720" w:hanging="360"/>
+      </w:pPr>
+      <w:rPr>
+        <w:rFonts w:ascii="LM Roman 12" w:eastAsiaTheme="minorEastAsia" w:hAnsi="LM Roman 12" w:cs="cmr12" w:hint="default"/>
+      </w:rPr>
+    </w:lvl>
+    <w:lvl w:ilvl="1" w:tplc="04080003" w:tentative="1">
+      <w:start w:val="1"/>
+      <w:numFmt w:val="bullet"/>
+      <w:lvlText w:val="o"/>
+      <w:lvlJc w:val="left"/>
+      <w:pPr>
+        <w:ind w:left="1440" w:hanging="360"/>
+      </w:pPr>
+      <w:rPr>
+        <w:rFonts w:ascii="Courier New" w:hAnsi="Courier New" w:cs="Courier New" w:hint="default"/>
+      </w:rPr>
+    </w:lvl>
+    <w:lvl w:ilvl="2" w:tplc="04080005" w:tentative="1">
+      <w:start w:val="1"/>
+      <w:numFmt w:val="bullet"/>
+      <w:lvlText w:val=""/>
+      <w:lvlJc w:val="left"/>
+      <w:pPr>
+        <w:ind w:left="2160" w:hanging="360"/>
+      </w:pPr>
+      <w:rPr>
+        <w:rFonts w:ascii="Wingdings" w:hAnsi="Wingdings" w:hint="default"/>
+      </w:rPr>
+    </w:lvl>
+    <w:lvl w:ilvl="3" w:tplc="04080001" w:tentative="1">
+      <w:start w:val="1"/>
+      <w:numFmt w:val="bullet"/>
+      <w:lvlText w:val=""/>
+      <w:lvlJc w:val="left"/>
+      <w:pPr>
+        <w:ind w:left="2880" w:hanging="360"/>
+      </w:pPr>
+      <w:rPr>
+        <w:rFonts w:ascii="Symbol" w:hAnsi="Symbol" w:hint="default"/>
+      </w:rPr>
+    </w:lvl>
+    <w:lvl w:ilvl="4" w:tplc="04080003" w:tentative="1">
+      <w:start w:val="1"/>
+      <w:numFmt w:val="bullet"/>
+      <w:lvlText w:val="o"/>
+      <w:lvlJc w:val="left"/>
+      <w:pPr>
+        <w:ind w:left="3600" w:hanging="360"/>
+      </w:pPr>
+      <w:rPr>
+        <w:rFonts w:ascii="Courier New" w:hAnsi="Courier New" w:cs="Courier New" w:hint="default"/>
+      </w:rPr>
+    </w:lvl>
+    <w:lvl w:ilvl="5" w:tplc="04080005" w:tentative="1">
+      <w:start w:val="1"/>
+      <w:numFmt w:val="bullet"/>
+      <w:lvlText w:val=""/>
+      <w:lvlJc w:val="left"/>
+      <w:pPr>
+        <w:ind w:left="4320" w:hanging="360"/>
+      </w:pPr>
+      <w:rPr>
+        <w:rFonts w:ascii="Wingdings" w:hAnsi="Wingdings" w:hint="default"/>
+      </w:rPr>
+    </w:lvl>
+    <w:lvl w:ilvl="6" w:tplc="04080001" w:tentative="1">
+      <w:start w:val="1"/>
+      <w:numFmt w:val="bullet"/>
+      <w:lvlText w:val=""/>
+      <w:lvlJc w:val="left"/>
+      <w:pPr>
+        <w:ind w:left="5040" w:hanging="360"/>
+      </w:pPr>
+      <w:rPr>
+        <w:rFonts w:ascii="Symbol" w:hAnsi="Symbol" w:hint="default"/>
+      </w:rPr>
+    </w:lvl>
+    <w:lvl w:ilvl="7" w:tplc="04080003" w:tentative="1">
+      <w:start w:val="1"/>
+      <w:numFmt w:val="bullet"/>
+      <w:lvlText w:val="o"/>
+      <w:lvlJc w:val="left"/>
+      <w:pPr>
+        <w:ind w:left="5760" w:hanging="360"/>
+      </w:pPr>
+      <w:rPr>
+        <w:rFonts w:ascii="Courier New" w:hAnsi="Courier New" w:cs="Courier New" w:hint="default"/>
+      </w:rPr>
+    </w:lvl>
+    <w:lvl w:ilvl="8" w:tplc="04080005" w:tentative="1">
+      <w:start w:val="1"/>
+      <w:numFmt w:val="bullet"/>
+      <w:lvlText w:val=""/>
+      <w:lvlJc w:val="left"/>
+      <w:pPr>
+        <w:ind w:left="6480" w:hanging="360"/>
+      </w:pPr>
+      <w:rPr>
+        <w:rFonts w:ascii="Wingdings" w:hAnsi="Wingdings" w:hint="default"/>
+      </w:rPr>
+    </w:lvl>
+  </w:abstractNum>
+  <w:abstractNum w:abstractNumId="6" w15:restartNumberingAfterBreak="0">
+    <w:nsid w:val="53B34294"/>
+    <w:multiLevelType w:val="hybridMultilevel"/>
+    <w:tmpl w:val="536CDD4C"/>
+    <w:lvl w:ilvl="0" w:tplc="13447E28">
+      <w:numFmt w:val="bullet"/>
+      <w:lvlText w:val="-"/>
+      <w:lvlJc w:val="left"/>
+      <w:pPr>
+        <w:ind w:left="720" w:hanging="360"/>
+      </w:pPr>
+      <w:rPr>
+        <w:rFonts w:ascii="LM Roman 12" w:eastAsiaTheme="minorEastAsia" w:hAnsi="LM Roman 12" w:cs="cmr12" w:hint="default"/>
+      </w:rPr>
+    </w:lvl>
+    <w:lvl w:ilvl="1" w:tplc="04080003" w:tentative="1">
+      <w:start w:val="1"/>
+      <w:numFmt w:val="bullet"/>
+      <w:lvlText w:val="o"/>
+      <w:lvlJc w:val="left"/>
+      <w:pPr>
+        <w:ind w:left="1440" w:hanging="360"/>
+      </w:pPr>
+      <w:rPr>
+        <w:rFonts w:ascii="Courier New" w:hAnsi="Courier New" w:cs="Courier New" w:hint="default"/>
+      </w:rPr>
+    </w:lvl>
+    <w:lvl w:ilvl="2" w:tplc="04080005" w:tentative="1">
+      <w:start w:val="1"/>
+      <w:numFmt w:val="bullet"/>
+      <w:lvlText w:val=""/>
+      <w:lvlJc w:val="left"/>
+      <w:pPr>
+        <w:ind w:left="2160" w:hanging="360"/>
+      </w:pPr>
+      <w:rPr>
+        <w:rFonts w:ascii="Wingdings" w:hAnsi="Wingdings" w:hint="default"/>
+      </w:rPr>
+    </w:lvl>
+    <w:lvl w:ilvl="3" w:tplc="04080001" w:tentative="1">
+      <w:start w:val="1"/>
+      <w:numFmt w:val="bullet"/>
+      <w:lvlText w:val=""/>
+      <w:lvlJc w:val="left"/>
+      <w:pPr>
+        <w:ind w:left="2880" w:hanging="360"/>
+      </w:pPr>
+      <w:rPr>
+        <w:rFonts w:ascii="Symbol" w:hAnsi="Symbol" w:hint="default"/>
+      </w:rPr>
+    </w:lvl>
+    <w:lvl w:ilvl="4" w:tplc="04080003" w:tentative="1">
+      <w:start w:val="1"/>
+      <w:numFmt w:val="bullet"/>
+      <w:lvlText w:val="o"/>
+      <w:lvlJc w:val="left"/>
+      <w:pPr>
+        <w:ind w:left="3600" w:hanging="360"/>
+      </w:pPr>
+      <w:rPr>
+        <w:rFonts w:ascii="Courier New" w:hAnsi="Courier New" w:cs="Courier New" w:hint="default"/>
+      </w:rPr>
+    </w:lvl>
+    <w:lvl w:ilvl="5" w:tplc="04080005" w:tentative="1">
+      <w:start w:val="1"/>
+      <w:numFmt w:val="bullet"/>
+      <w:lvlText w:val=""/>
+      <w:lvlJc w:val="left"/>
+      <w:pPr>
+        <w:ind w:left="4320" w:hanging="360"/>
+      </w:pPr>
+      <w:rPr>
+        <w:rFonts w:ascii="Wingdings" w:hAnsi="Wingdings" w:hint="default"/>
+      </w:rPr>
+    </w:lvl>
+    <w:lvl w:ilvl="6" w:tplc="04080001" w:tentative="1">
+      <w:start w:val="1"/>
+      <w:numFmt w:val="bullet"/>
+      <w:lvlText w:val=""/>
+      <w:lvlJc w:val="left"/>
+      <w:pPr>
+        <w:ind w:left="5040" w:hanging="360"/>
+      </w:pPr>
+      <w:rPr>
+        <w:rFonts w:ascii="Symbol" w:hAnsi="Symbol" w:hint="default"/>
+      </w:rPr>
+    </w:lvl>
+    <w:lvl w:ilvl="7" w:tplc="04080003" w:tentative="1">
+      <w:start w:val="1"/>
+      <w:numFmt w:val="bullet"/>
+      <w:lvlText w:val="o"/>
+      <w:lvlJc w:val="left"/>
+      <w:pPr>
+        <w:ind w:left="5760" w:hanging="360"/>
+      </w:pPr>
+      <w:rPr>
+        <w:rFonts w:ascii="Courier New" w:hAnsi="Courier New" w:cs="Courier New" w:hint="default"/>
+      </w:rPr>
+    </w:lvl>
+    <w:lvl w:ilvl="8" w:tplc="04080005" w:tentative="1">
+      <w:start w:val="1"/>
+      <w:numFmt w:val="bullet"/>
+      <w:lvlText w:val=""/>
+      <w:lvlJc w:val="left"/>
+      <w:pPr>
+        <w:ind w:left="6480" w:hanging="360"/>
+      </w:pPr>
+      <w:rPr>
+        <w:rFonts w:ascii="Wingdings" w:hAnsi="Wingdings" w:hint="default"/>
+      </w:rPr>
+    </w:lvl>
+  </w:abstractNum>
+  <w:abstractNum w:abstractNumId="7" w15:restartNumberingAfterBreak="0">
+    <w:nsid w:val="631C6282"/>
+    <w:multiLevelType w:val="hybridMultilevel"/>
+    <w:tmpl w:val="D5F48DC8"/>
+    <w:lvl w:ilvl="0" w:tplc="04080001">
+      <w:start w:val="1"/>
+      <w:numFmt w:val="bullet"/>
+      <w:lvlText w:val=""/>
+      <w:lvlJc w:val="left"/>
+      <w:pPr>
+        <w:ind w:left="1035" w:hanging="360"/>
+      </w:pPr>
+      <w:rPr>
+        <w:rFonts w:ascii="Symbol" w:hAnsi="Symbol" w:hint="default"/>
+      </w:rPr>
+    </w:lvl>
+    <w:lvl w:ilvl="1" w:tplc="04080003" w:tentative="1">
+      <w:start w:val="1"/>
+      <w:numFmt w:val="bullet"/>
+      <w:lvlText w:val="o"/>
+      <w:lvlJc w:val="left"/>
+      <w:pPr>
+        <w:ind w:left="1755" w:hanging="360"/>
+      </w:pPr>
+      <w:rPr>
+        <w:rFonts w:ascii="Courier New" w:hAnsi="Courier New" w:cs="Courier New" w:hint="default"/>
+      </w:rPr>
+    </w:lvl>
+    <w:lvl w:ilvl="2" w:tplc="04080005" w:tentative="1">
+      <w:start w:val="1"/>
+      <w:numFmt w:val="bullet"/>
+      <w:lvlText w:val=""/>
+      <w:lvlJc w:val="left"/>
+      <w:pPr>
+        <w:ind w:left="2475" w:hanging="360"/>
+      </w:pPr>
+      <w:rPr>
+        <w:rFonts w:ascii="Wingdings" w:hAnsi="Wingdings" w:hint="default"/>
+      </w:rPr>
+    </w:lvl>
+    <w:lvl w:ilvl="3" w:tplc="04080001" w:tentative="1">
+      <w:start w:val="1"/>
+      <w:numFmt w:val="bullet"/>
+      <w:lvlText w:val=""/>
+      <w:lvlJc w:val="left"/>
+      <w:pPr>
+        <w:ind w:left="3195" w:hanging="360"/>
+      </w:pPr>
+      <w:rPr>
+        <w:rFonts w:ascii="Symbol" w:hAnsi="Symbol" w:hint="default"/>
+      </w:rPr>
+    </w:lvl>
+    <w:lvl w:ilvl="4" w:tplc="04080003" w:tentative="1">
+      <w:start w:val="1"/>
+      <w:numFmt w:val="bullet"/>
+      <w:lvlText w:val="o"/>
+      <w:lvlJc w:val="left"/>
+      <w:pPr>
+        <w:ind w:left="3915" w:hanging="360"/>
+      </w:pPr>
+      <w:rPr>
+        <w:rFonts w:ascii="Courier New" w:hAnsi="Courier New" w:cs="Courier New" w:hint="default"/>
+      </w:rPr>
+    </w:lvl>
+    <w:lvl w:ilvl="5" w:tplc="04080005" w:tentative="1">
+      <w:start w:val="1"/>
+      <w:numFmt w:val="bullet"/>
+      <w:lvlText w:val=""/>
+      <w:lvlJc w:val="left"/>
+      <w:pPr>
+        <w:ind w:left="4635" w:hanging="360"/>
+      </w:pPr>
+      <w:rPr>
+        <w:rFonts w:ascii="Wingdings" w:hAnsi="Wingdings" w:hint="default"/>
+      </w:rPr>
+    </w:lvl>
+    <w:lvl w:ilvl="6" w:tplc="04080001" w:tentative="1">
+      <w:start w:val="1"/>
+      <w:numFmt w:val="bullet"/>
+      <w:lvlText w:val=""/>
+      <w:lvlJc w:val="left"/>
+      <w:pPr>
+        <w:ind w:left="5355" w:hanging="360"/>
+      </w:pPr>
+      <w:rPr>
+        <w:rFonts w:ascii="Symbol" w:hAnsi="Symbol" w:hint="default"/>
+      </w:rPr>
+    </w:lvl>
+    <w:lvl w:ilvl="7" w:tplc="04080003" w:tentative="1">
+      <w:start w:val="1"/>
+      <w:numFmt w:val="bullet"/>
+      <w:lvlText w:val="o"/>
+      <w:lvlJc w:val="left"/>
+      <w:pPr>
+        <w:ind w:left="6075" w:hanging="360"/>
+      </w:pPr>
+      <w:rPr>
+        <w:rFonts w:ascii="Courier New" w:hAnsi="Courier New" w:cs="Courier New" w:hint="default"/>
+      </w:rPr>
+    </w:lvl>
+    <w:lvl w:ilvl="8" w:tplc="04080005" w:tentative="1">
+      <w:start w:val="1"/>
+      <w:numFmt w:val="bullet"/>
+      <w:lvlText w:val=""/>
+      <w:lvlJc w:val="left"/>
+      <w:pPr>
+        <w:ind w:left="6795" w:hanging="360"/>
+      </w:pPr>
+      <w:rPr>
+        <w:rFonts w:ascii="Wingdings" w:hAnsi="Wingdings" w:hint="default"/>
+      </w:rPr>
+    </w:lvl>
+  </w:abstractNum>
+  <w:abstractNum w:abstractNumId="8" w15:restartNumberingAfterBreak="0">
     <w:nsid w:val="66813EBF"/>
     <w:multiLevelType w:val="multilevel"/>
     <w:tmpl w:val="DDDCCF62"/>
@@ -2617,14 +4010,148 @@
       </w:rPr>
     </w:lvl>
   </w:abstractNum>
+  <w:abstractNum w:abstractNumId="9" w15:restartNumberingAfterBreak="0">
+    <w:nsid w:val="775011A8"/>
+    <w:multiLevelType w:val="hybridMultilevel"/>
+    <w:tmpl w:val="31F260E4"/>
+    <w:lvl w:ilvl="0" w:tplc="04080001">
+      <w:start w:val="1"/>
+      <w:numFmt w:val="bullet"/>
+      <w:lvlText w:val=""/>
+      <w:lvlJc w:val="left"/>
+      <w:pPr>
+        <w:ind w:left="720" w:hanging="360"/>
+      </w:pPr>
+      <w:rPr>
+        <w:rFonts w:ascii="Symbol" w:hAnsi="Symbol" w:hint="default"/>
+      </w:rPr>
+    </w:lvl>
+    <w:lvl w:ilvl="1" w:tplc="04080003" w:tentative="1">
+      <w:start w:val="1"/>
+      <w:numFmt w:val="bullet"/>
+      <w:lvlText w:val="o"/>
+      <w:lvlJc w:val="left"/>
+      <w:pPr>
+        <w:ind w:left="1440" w:hanging="360"/>
+      </w:pPr>
+      <w:rPr>
+        <w:rFonts w:ascii="Courier New" w:hAnsi="Courier New" w:cs="Courier New" w:hint="default"/>
+      </w:rPr>
+    </w:lvl>
+    <w:lvl w:ilvl="2" w:tplc="04080005" w:tentative="1">
+      <w:start w:val="1"/>
+      <w:numFmt w:val="bullet"/>
+      <w:lvlText w:val=""/>
+      <w:lvlJc w:val="left"/>
+      <w:pPr>
+        <w:ind w:left="2160" w:hanging="360"/>
+      </w:pPr>
+      <w:rPr>
+        <w:rFonts w:ascii="Wingdings" w:hAnsi="Wingdings" w:hint="default"/>
+      </w:rPr>
+    </w:lvl>
+    <w:lvl w:ilvl="3" w:tplc="04080001" w:tentative="1">
+      <w:start w:val="1"/>
+      <w:numFmt w:val="bullet"/>
+      <w:lvlText w:val=""/>
+      <w:lvlJc w:val="left"/>
+      <w:pPr>
+        <w:ind w:left="2880" w:hanging="360"/>
+      </w:pPr>
+      <w:rPr>
+        <w:rFonts w:ascii="Symbol" w:hAnsi="Symbol" w:hint="default"/>
+      </w:rPr>
+    </w:lvl>
+    <w:lvl w:ilvl="4" w:tplc="04080003" w:tentative="1">
+      <w:start w:val="1"/>
+      <w:numFmt w:val="bullet"/>
+      <w:lvlText w:val="o"/>
+      <w:lvlJc w:val="left"/>
+      <w:pPr>
+        <w:ind w:left="3600" w:hanging="360"/>
+      </w:pPr>
+      <w:rPr>
+        <w:rFonts w:ascii="Courier New" w:hAnsi="Courier New" w:cs="Courier New" w:hint="default"/>
+      </w:rPr>
+    </w:lvl>
+    <w:lvl w:ilvl="5" w:tplc="04080005" w:tentative="1">
+      <w:start w:val="1"/>
+      <w:numFmt w:val="bullet"/>
+      <w:lvlText w:val=""/>
+      <w:lvlJc w:val="left"/>
+      <w:pPr>
+        <w:ind w:left="4320" w:hanging="360"/>
+      </w:pPr>
+      <w:rPr>
+        <w:rFonts w:ascii="Wingdings" w:hAnsi="Wingdings" w:hint="default"/>
+      </w:rPr>
+    </w:lvl>
+    <w:lvl w:ilvl="6" w:tplc="04080001" w:tentative="1">
+      <w:start w:val="1"/>
+      <w:numFmt w:val="bullet"/>
+      <w:lvlText w:val=""/>
+      <w:lvlJc w:val="left"/>
+      <w:pPr>
+        <w:ind w:left="5040" w:hanging="360"/>
+      </w:pPr>
+      <w:rPr>
+        <w:rFonts w:ascii="Symbol" w:hAnsi="Symbol" w:hint="default"/>
+      </w:rPr>
+    </w:lvl>
+    <w:lvl w:ilvl="7" w:tplc="04080003" w:tentative="1">
+      <w:start w:val="1"/>
+      <w:numFmt w:val="bullet"/>
+      <w:lvlText w:val="o"/>
+      <w:lvlJc w:val="left"/>
+      <w:pPr>
+        <w:ind w:left="5760" w:hanging="360"/>
+      </w:pPr>
+      <w:rPr>
+        <w:rFonts w:ascii="Courier New" w:hAnsi="Courier New" w:cs="Courier New" w:hint="default"/>
+      </w:rPr>
+    </w:lvl>
+    <w:lvl w:ilvl="8" w:tplc="04080005" w:tentative="1">
+      <w:start w:val="1"/>
+      <w:numFmt w:val="bullet"/>
+      <w:lvlText w:val=""/>
+      <w:lvlJc w:val="left"/>
+      <w:pPr>
+        <w:ind w:left="6480" w:hanging="360"/>
+      </w:pPr>
+      <w:rPr>
+        <w:rFonts w:ascii="Wingdings" w:hAnsi="Wingdings" w:hint="default"/>
+      </w:rPr>
+    </w:lvl>
+  </w:abstractNum>
   <w:num w:numId="1">
+    <w:abstractNumId w:val="3"/>
+  </w:num>
+  <w:num w:numId="2">
+    <w:abstractNumId w:val="4"/>
+  </w:num>
+  <w:num w:numId="3">
+    <w:abstractNumId w:val="8"/>
+  </w:num>
+  <w:num w:numId="4">
+    <w:abstractNumId w:val="1"/>
+  </w:num>
+  <w:num w:numId="5">
     <w:abstractNumId w:val="0"/>
   </w:num>
-  <w:num w:numId="2">
-    <w:abstractNumId w:val="1"/>
+  <w:num w:numId="6">
+    <w:abstractNumId w:val="7"/>
   </w:num>
-  <w:num w:numId="3">
+  <w:num w:numId="7">
     <w:abstractNumId w:val="2"/>
+  </w:num>
+  <w:num w:numId="8">
+    <w:abstractNumId w:val="9"/>
+  </w:num>
+  <w:num w:numId="9">
+    <w:abstractNumId w:val="6"/>
+  </w:num>
+  <w:num w:numId="10">
+    <w:abstractNumId w:val="5"/>
   </w:num>
 </w:numbering>
 </file>
@@ -3067,7 +4594,7 @@
     <w:uiPriority w:val="9"/>
     <w:unhideWhenUsed/>
     <w:qFormat/>
-    <w:rsid w:val="00CB2997"/>
+    <w:rsid w:val="002A0C3C"/>
     <w:pPr>
       <w:numPr>
         <w:ilvl w:val="1"/>
@@ -3079,24 +4606,44 @@
     <w:rPr>
       <w:rFonts w:cs="Times New Roman"/>
       <w:b/>
-      <w:sz w:val="29"/>
+      <w:sz w:val="32"/>
       <w:szCs w:val="29"/>
     </w:rPr>
   </w:style>
   <w:style w:type="paragraph" w:styleId="Heading3">
     <w:name w:val="heading 3"/>
-    <w:basedOn w:val="Heading1"/>
+    <w:basedOn w:val="Heading2"/>
     <w:next w:val="Normal"/>
     <w:link w:val="Heading3Char"/>
+    <w:autoRedefine/>
     <w:uiPriority w:val="9"/>
     <w:unhideWhenUsed/>
     <w:qFormat/>
-    <w:rsid w:val="00CB2997"/>
+    <w:rsid w:val="002A0C3C"/>
     <w:pPr>
       <w:numPr>
-        <w:numId w:val="0"/>
+        <w:ilvl w:val="2"/>
       </w:numPr>
       <w:outlineLvl w:val="2"/>
+    </w:pPr>
+    <w:rPr>
+      <w:sz w:val="28"/>
+    </w:rPr>
+  </w:style>
+  <w:style w:type="paragraph" w:styleId="Heading4">
+    <w:name w:val="heading 4"/>
+    <w:basedOn w:val="Heading3"/>
+    <w:next w:val="Normal"/>
+    <w:link w:val="Heading4Char"/>
+    <w:uiPriority w:val="9"/>
+    <w:unhideWhenUsed/>
+    <w:qFormat/>
+    <w:rsid w:val="00966B00"/>
+    <w:pPr>
+      <w:numPr>
+        <w:ilvl w:val="3"/>
+      </w:numPr>
+      <w:outlineLvl w:val="3"/>
     </w:pPr>
   </w:style>
   <w:style w:type="character" w:default="1" w:styleId="DefaultParagraphFont">
@@ -3271,11 +4818,11 @@
     <w:basedOn w:val="DefaultParagraphFont"/>
     <w:link w:val="Heading2"/>
     <w:uiPriority w:val="9"/>
-    <w:rsid w:val="00CB2997"/>
+    <w:rsid w:val="002A0C3C"/>
     <w:rPr>
       <w:rFonts w:ascii="LM Roman 12" w:hAnsi="LM Roman 12" w:cs="Times New Roman"/>
       <w:b/>
-      <w:sz w:val="29"/>
+      <w:sz w:val="32"/>
       <w:szCs w:val="29"/>
     </w:rPr>
   </w:style>
@@ -3317,12 +4864,12 @@
     <w:basedOn w:val="DefaultParagraphFont"/>
     <w:link w:val="Heading3"/>
     <w:uiPriority w:val="9"/>
-    <w:rsid w:val="00CB2997"/>
+    <w:rsid w:val="002A0C3C"/>
     <w:rPr>
       <w:rFonts w:ascii="LM Roman 12" w:hAnsi="LM Roman 12" w:cs="Times New Roman"/>
       <w:b/>
-      <w:sz w:val="34"/>
-      <w:szCs w:val="34"/>
+      <w:sz w:val="28"/>
+      <w:szCs w:val="29"/>
     </w:rPr>
   </w:style>
   <w:style w:type="paragraph" w:styleId="TOC2">
@@ -3459,6 +5006,42 @@
       <w:szCs w:val="24"/>
     </w:rPr>
   </w:style>
+  <w:style w:type="character" w:customStyle="1" w:styleId="Heading4Char">
+    <w:name w:val="Heading 4 Char"/>
+    <w:basedOn w:val="DefaultParagraphFont"/>
+    <w:link w:val="Heading4"/>
+    <w:uiPriority w:val="9"/>
+    <w:rsid w:val="00966B00"/>
+    <w:rPr>
+      <w:rFonts w:ascii="LM Roman 12" w:hAnsi="LM Roman 12" w:cs="Times New Roman"/>
+      <w:b/>
+      <w:sz w:val="29"/>
+      <w:szCs w:val="29"/>
+    </w:rPr>
+  </w:style>
+  <w:style w:type="character" w:styleId="PlaceholderText">
+    <w:name w:val="Placeholder Text"/>
+    <w:basedOn w:val="DefaultParagraphFont"/>
+    <w:uiPriority w:val="99"/>
+    <w:semiHidden/>
+    <w:rsid w:val="00DF6961"/>
+    <w:rPr>
+      <w:color w:val="808080"/>
+    </w:rPr>
+  </w:style>
+  <w:style w:type="paragraph" w:styleId="TOC3">
+    <w:name w:val="toc 3"/>
+    <w:basedOn w:val="Normal"/>
+    <w:next w:val="Normal"/>
+    <w:autoRedefine/>
+    <w:uiPriority w:val="39"/>
+    <w:unhideWhenUsed/>
+    <w:rsid w:val="006529EA"/>
+    <w:pPr>
+      <w:spacing w:after="100"/>
+      <w:ind w:left="480"/>
+    </w:pPr>
+  </w:style>
 </w:styles>
 </file>
 
@@ -3475,6 +5058,27 @@
     <w:pitch w:val="variable"/>
     <w:sig w:usb0="E0002EFF" w:usb1="C0007843" w:usb2="00000009" w:usb3="00000000" w:csb0="000001FF" w:csb1="00000000"/>
   </w:font>
+  <w:font w:name="Symbol">
+    <w:panose1 w:val="05050102010706020507"/>
+    <w:charset w:val="02"/>
+    <w:family w:val="roman"/>
+    <w:pitch w:val="variable"/>
+    <w:sig w:usb0="00000000" w:usb1="10000000" w:usb2="00000000" w:usb3="00000000" w:csb0="80000000" w:csb1="00000000"/>
+  </w:font>
+  <w:font w:name="Courier New">
+    <w:panose1 w:val="02070309020205020404"/>
+    <w:charset w:val="A1"/>
+    <w:family w:val="modern"/>
+    <w:pitch w:val="fixed"/>
+    <w:sig w:usb0="E0002AFF" w:usb1="C0007843" w:usb2="00000009" w:usb3="00000000" w:csb0="000001FF" w:csb1="00000000"/>
+  </w:font>
+  <w:font w:name="Wingdings">
+    <w:panose1 w:val="05000000000000000000"/>
+    <w:charset w:val="02"/>
+    <w:family w:val="auto"/>
+    <w:pitch w:val="variable"/>
+    <w:sig w:usb0="00000000" w:usb1="10000000" w:usb2="00000000" w:usb3="00000000" w:csb0="80000000" w:csb1="00000000"/>
+  </w:font>
   <w:font w:name="LM Roman 12">
     <w:panose1 w:val="00000000000000000000"/>
     <w:charset w:val="00"/>
@@ -3482,13 +5086,6 @@
     <w:notTrueType/>
     <w:pitch w:val="variable"/>
     <w:sig w:usb0="20000007" w:usb1="00000000" w:usb2="00000000" w:usb3="00000000" w:csb0="00000193" w:csb1="00000000"/>
-  </w:font>
-  <w:font w:name="Calibri">
-    <w:panose1 w:val="020F0502020204030204"/>
-    <w:charset w:val="A1"/>
-    <w:family w:val="swiss"/>
-    <w:pitch w:val="variable"/>
-    <w:sig w:usb0="E00002FF" w:usb1="4000ACFF" w:usb2="00000001" w:usb3="00000000" w:csb0="0000019F" w:csb1="00000000"/>
   </w:font>
   <w:font w:name="PMingLiU">
     <w:altName w:val="新細明體"/>
@@ -3504,6 +5101,13 @@
     <w:family w:val="swiss"/>
     <w:pitch w:val="variable"/>
     <w:sig w:usb0="00000003" w:usb1="00000000" w:usb2="00000000" w:usb3="00000000" w:csb0="00000001" w:csb1="00000000"/>
+  </w:font>
+  <w:font w:name="Calibri">
+    <w:panose1 w:val="020F0502020204030204"/>
+    <w:charset w:val="A1"/>
+    <w:family w:val="swiss"/>
+    <w:pitch w:val="variable"/>
+    <w:sig w:usb0="E00002FF" w:usb1="4000ACFF" w:usb2="00000001" w:usb3="00000000" w:csb0="0000019F" w:csb1="00000000"/>
   </w:font>
   <w:font w:name="Tahoma">
     <w:panose1 w:val="020B0604030504040204"/>
@@ -3583,7 +5187,7 @@
   </w:compat>
   <w:rsids>
     <w:rsidRoot w:val="00DD4629"/>
-    <w:rsid w:val="00123C68"/>
+    <w:rsid w:val="004168B1"/>
     <w:rsid w:val="00DD4629"/>
   </w:rsids>
   <m:mathPr>
@@ -4040,6 +5644,16 @@
     <w:name w:val="8B10FA022B664906B4DA60E07AB60C57"/>
     <w:rsid w:val="00DD4629"/>
   </w:style>
+  <w:style w:type="character" w:styleId="PlaceholderText">
+    <w:name w:val="Placeholder Text"/>
+    <w:basedOn w:val="DefaultParagraphFont"/>
+    <w:uiPriority w:val="99"/>
+    <w:semiHidden/>
+    <w:rsid w:val="00DD4629"/>
+    <w:rPr>
+      <w:color w:val="808080"/>
+    </w:rPr>
+  </w:style>
 </w:styles>
 </file>
 
@@ -4338,7 +5952,7 @@
 </file>
 
 <file path=customXml/itemProps1.xml><?xml version="1.0" encoding="utf-8"?>
-<ds:datastoreItem xmlns:ds="http://schemas.openxmlformats.org/officeDocument/2006/customXml" ds:itemID="{365152F6-BF00-485C-8683-3D105B1468B3}">
+<ds:datastoreItem xmlns:ds="http://schemas.openxmlformats.org/officeDocument/2006/customXml" ds:itemID="{B7BA95A8-C970-42AA-A187-B15B8A41F409}">
   <ds:schemaRefs>
     <ds:schemaRef ds:uri="http://schemas.openxmlformats.org/officeDocument/2006/bibliography"/>
   </ds:schemaRefs>

</xml_diff>

<commit_message>
added serialization experiment explanation
</commit_message>
<xml_diff>
--- a/word/latex-word.docx
+++ b/word/latex-word.docx
@@ -1396,19 +1396,16 @@
         <w:t>This section contains information regarding datasets used and the evaluation setup used to record the reported times and sizes.</w:t>
       </w:r>
     </w:p>
-    <w:p>
-      <w:bookmarkStart w:id="9" w:name="_GoBack"/>
+    <w:p/>
+    <w:p>
+      <w:pPr>
+        <w:pStyle w:val="Heading3"/>
+      </w:pPr>
+      <w:bookmarkStart w:id="9" w:name="_Toc428709232"/>
+      <w:r>
+        <w:t>Datasets</w:t>
+      </w:r>
       <w:bookmarkEnd w:id="9"/>
-    </w:p>
-    <w:p>
-      <w:pPr>
-        <w:pStyle w:val="Heading3"/>
-      </w:pPr>
-      <w:bookmarkStart w:id="10" w:name="_Toc428709232"/>
-      <w:r>
-        <w:t>Datasets</w:t>
-      </w:r>
-      <w:bookmarkEnd w:id="10"/>
     </w:p>
     <w:p>
       <w:r>
@@ -1820,11 +1817,11 @@
       <w:pPr>
         <w:pStyle w:val="Heading3"/>
       </w:pPr>
-      <w:bookmarkStart w:id="11" w:name="_Toc428709233"/>
+      <w:bookmarkStart w:id="10" w:name="_Toc428709233"/>
       <w:r>
         <w:t>Evaluation setup</w:t>
       </w:r>
-      <w:bookmarkEnd w:id="11"/>
+      <w:bookmarkEnd w:id="10"/>
     </w:p>
     <w:p>
       <w:r>
@@ -1944,36 +1941,36 @@
       <w:pPr>
         <w:pStyle w:val="Heading2"/>
       </w:pPr>
-      <w:bookmarkStart w:id="12" w:name="_Toc428709234"/>
+      <w:bookmarkStart w:id="11" w:name="_Toc428709234"/>
       <w:r>
         <w:t>COST function – Finding good f-trees</w:t>
       </w:r>
+      <w:bookmarkEnd w:id="11"/>
+    </w:p>
+    <w:p>
+      <w:pPr>
+        <w:rPr>
+          <w:color w:val="FF0000"/>
+        </w:rPr>
+      </w:pPr>
+      <w:r>
+        <w:rPr>
+          <w:color w:val="FF0000"/>
+        </w:rPr>
+        <w:t>TODO</w:t>
+      </w:r>
+    </w:p>
+    <w:p/>
+    <w:p>
+      <w:pPr>
+        <w:pStyle w:val="Heading2"/>
+      </w:pPr>
+      <w:bookmarkStart w:id="12" w:name="_Toc428709235"/>
+      <w:r>
+        <w:t>Serialization of Data Factorizations</w:t>
+      </w:r>
+      <w:bookmarkEnd w:id="7"/>
       <w:bookmarkEnd w:id="12"/>
-    </w:p>
-    <w:p>
-      <w:pPr>
-        <w:rPr>
-          <w:color w:val="FF0000"/>
-        </w:rPr>
-      </w:pPr>
-      <w:r>
-        <w:rPr>
-          <w:color w:val="FF0000"/>
-        </w:rPr>
-        <w:t>TODO</w:t>
-      </w:r>
-    </w:p>
-    <w:p/>
-    <w:p>
-      <w:pPr>
-        <w:pStyle w:val="Heading2"/>
-      </w:pPr>
-      <w:bookmarkStart w:id="13" w:name="_Toc428709235"/>
-      <w:r>
-        <w:t>Serialization of Data Factorizations</w:t>
-      </w:r>
-      <w:bookmarkEnd w:id="7"/>
-      <w:bookmarkEnd w:id="13"/>
     </w:p>
     <w:p>
       <w:r>
@@ -2528,8 +2525,273 @@
     </w:p>
     <w:p/>
     <w:p/>
+    <w:p>
+      <w:pPr>
+        <w:pStyle w:val="Heading3"/>
+      </w:pPr>
+      <w:r>
+        <w:t>Serialization sizes</w:t>
+      </w:r>
+    </w:p>
+    <w:p>
+      <w:r>
+        <w:t xml:space="preserve">In this section we will examine the size of the serialization output against the flat size of the input factorization (number of tuples). </w:t>
+      </w:r>
+    </w:p>
     <w:p/>
+    <w:p>
+      <w:r>
+        <w:t xml:space="preserve">The </w:t>
+      </w:r>
+      <w:r>
+        <w:rPr>
+          <w:b/>
+        </w:rPr>
+        <w:t>Flat</w:t>
+      </w:r>
+      <w:r>
+        <w:t xml:space="preserve"> serialization mentioned in some</w:t>
+      </w:r>
+      <w:r>
+        <w:t xml:space="preserve"> plots is the simplistic serialization of a flat relation</w:t>
+      </w:r>
+      <w:r>
+        <w:t>al table</w:t>
+      </w:r>
+      <w:r>
+        <w:t xml:space="preserve"> into bytes</w:t>
+      </w:r>
+      <w:r>
+        <w:t>. That is</w:t>
+      </w:r>
+      <w:r>
+        <w:t xml:space="preserve"> by writing the bytes of each </w:t>
+      </w:r>
+      <w:r>
+        <w:t xml:space="preserve">value in each </w:t>
+      </w:r>
+      <w:r>
+        <w:t xml:space="preserve">tuple </w:t>
+      </w:r>
+      <w:r>
+        <w:t xml:space="preserve">one </w:t>
+      </w:r>
+      <w:r>
+        <w:lastRenderedPageBreak/>
+        <w:t>after the other.</w:t>
+      </w:r>
+      <w:r>
+        <w:t xml:space="preserve"> </w:t>
+      </w:r>
+      <w:r>
+        <w:t>Therefore,</w:t>
+      </w:r>
+      <w:r>
+        <w:t xml:space="preserve"> </w:t>
+      </w:r>
+      <w:r>
+        <w:t xml:space="preserve">the total size would be </w:t>
+      </w:r>
+      <w:r>
+        <w:t xml:space="preserve">equal to </w:t>
+      </w:r>
+      <m:oMath>
+        <m:r>
+          <w:rPr>
+            <w:rFonts w:ascii="Cambria Math" w:hAnsi="Cambria Math"/>
+          </w:rPr>
+          <m:t>number of tuples</m:t>
+        </m:r>
+        <m:r>
+          <w:rPr>
+            <w:rFonts w:ascii="Cambria Math" w:hAnsi="Cambria Math"/>
+          </w:rPr>
+          <m:t>*</m:t>
+        </m:r>
+        <m:r>
+          <m:rPr>
+            <m:sty m:val="p"/>
+          </m:rPr>
+          <w:rPr>
+            <w:rFonts w:ascii="Cambria Math" w:hAnsi="Cambria Math"/>
+          </w:rPr>
+          <m:t xml:space="preserve"> </m:t>
+        </m:r>
+        <m:r>
+          <w:rPr>
+            <w:rFonts w:ascii="Cambria Math" w:hAnsi="Cambria Math"/>
+          </w:rPr>
+          <m:t>number of attributes</m:t>
+        </m:r>
+        <m:r>
+          <w:rPr>
+            <w:rFonts w:ascii="Cambria Math" w:hAnsi="Cambria Math"/>
+          </w:rPr>
+          <m:t xml:space="preserve">* </m:t>
+        </m:r>
+        <m:r>
+          <m:rPr>
+            <m:sty m:val="p"/>
+          </m:rPr>
+          <w:rPr>
+            <w:rFonts w:ascii="Cambria Math" w:hAnsi="Cambria Math"/>
+          </w:rPr>
+          <m:t>4 bytes</m:t>
+        </m:r>
+      </m:oMath>
+      <w:r>
+        <w:t xml:space="preserve"> </w:t>
+      </w:r>
+      <w:r>
+        <w:t xml:space="preserve">if for example all values are of </w:t>
+      </w:r>
+      <w:r>
+        <w:t xml:space="preserve">the data </w:t>
+      </w:r>
+      <w:r>
+        <w:t>type integer.</w:t>
+      </w:r>
+    </w:p>
     <w:p/>
+    <w:p>
+      <w:r>
+        <w:t xml:space="preserve">Additionally, we used the standard compression algorithms </w:t>
+      </w:r>
+      <w:r>
+        <w:rPr>
+          <w:i/>
+        </w:rPr>
+        <w:t>GZIP</w:t>
+      </w:r>
+      <w:r>
+        <w:t xml:space="preserve"> and </w:t>
+      </w:r>
+      <w:r>
+        <w:rPr>
+          <w:i/>
+        </w:rPr>
+        <w:t>BZIP2</w:t>
+      </w:r>
+      <w:r>
+        <w:t xml:space="preserve"> to compress</w:t>
+      </w:r>
+      <w:r>
+        <w:t xml:space="preserve"> </w:t>
+      </w:r>
+      <w:r>
+        <w:rPr>
+          <w:i/>
+        </w:rPr>
+        <w:t>a)</w:t>
+      </w:r>
+      <w:r>
+        <w:t xml:space="preserve"> </w:t>
+      </w:r>
+      <w:r>
+        <w:t xml:space="preserve">the output serializations and </w:t>
+      </w:r>
+      <w:r>
+        <w:rPr>
+          <w:i/>
+        </w:rPr>
+        <w:t>b)</w:t>
+      </w:r>
+      <w:r>
+        <w:t xml:space="preserve"> </w:t>
+      </w:r>
+      <w:r>
+        <w:t>the flat serialization. We incorporated compression in our experiments to investigate if applying these algorithms on the flat serialization would reduce the size close to our serializations, and also we apply them on the facto</w:t>
+      </w:r>
+      <w:r>
+        <w:t>rization serializations to analyze</w:t>
+      </w:r>
+      <w:r>
+        <w:t xml:space="preserve"> if there is still improvement to be made regarding value compression</w:t>
+      </w:r>
+      <w:r>
+        <w:t xml:space="preserve"> as part of our serialization techniques. We will use the notation </w:t>
+      </w:r>
+      <w:r>
+        <w:rPr>
+          <w:i/>
+        </w:rPr>
+        <w:t>GZ1</w:t>
+      </w:r>
+      <w:r>
+        <w:t xml:space="preserve"> and</w:t>
+      </w:r>
+      <w:r>
+        <w:t xml:space="preserve"> </w:t>
+      </w:r>
+      <w:r>
+        <w:rPr>
+          <w:i/>
+        </w:rPr>
+        <w:t>GZ9</w:t>
+      </w:r>
+      <w:r>
+        <w:t xml:space="preserve"> to denote compression</w:t>
+      </w:r>
+      <w:r>
+        <w:t xml:space="preserve"> using </w:t>
+      </w:r>
+      <w:r>
+        <w:rPr>
+          <w:i/>
+        </w:rPr>
+        <w:t>GZIP</w:t>
+      </w:r>
+      <w:r>
+        <w:t xml:space="preserve"> </w:t>
+      </w:r>
+      <w:r>
+        <w:t xml:space="preserve">at minimum </w:t>
+      </w:r>
+      <w:r>
+        <w:t>(1) and max</w:t>
+      </w:r>
+      <w:r>
+        <w:t>imum</w:t>
+      </w:r>
+      <w:r>
+        <w:t xml:space="preserve"> (9) </w:t>
+      </w:r>
+      <w:r>
+        <w:t>compression levels respectively. S</w:t>
+      </w:r>
+      <w:r>
+        <w:t xml:space="preserve">imilarly for </w:t>
+      </w:r>
+      <w:r>
+        <w:rPr>
+          <w:i/>
+        </w:rPr>
+        <w:t>BZIP2</w:t>
+      </w:r>
+      <w:r>
+        <w:t xml:space="preserve"> compression using </w:t>
+      </w:r>
+      <w:r>
+        <w:rPr>
+          <w:i/>
+        </w:rPr>
+        <w:t>BZ1</w:t>
+      </w:r>
+      <w:r>
+        <w:t xml:space="preserve"> and </w:t>
+      </w:r>
+      <w:r>
+        <w:rPr>
+          <w:i/>
+        </w:rPr>
+        <w:t>BZ9</w:t>
+      </w:r>
+      <w:bookmarkStart w:id="13" w:name="_GoBack"/>
+      <w:bookmarkEnd w:id="13"/>
+      <w:r>
+        <w:t>.</w:t>
+      </w:r>
+    </w:p>
     <w:p/>
     <w:p>
       <w:pPr>
@@ -3442,7 +3704,7 @@
           <w:rPr>
             <w:noProof/>
           </w:rPr>
-          <w:t>7</w:t>
+          <w:t>13</w:t>
         </w:r>
         <w:r>
           <w:rPr>
@@ -6134,7 +6396,7 @@
   </w:compat>
   <w:rsids>
     <w:rsidRoot w:val="00DD4629"/>
-    <w:rsid w:val="007F42CB"/>
+    <w:rsid w:val="00BB13EF"/>
     <w:rsid w:val="00DD4629"/>
   </w:rsids>
   <m:mathPr>
@@ -6899,7 +7161,7 @@
 </file>
 
 <file path=customXml/itemProps1.xml><?xml version="1.0" encoding="utf-8"?>
-<ds:datastoreItem xmlns:ds="http://schemas.openxmlformats.org/officeDocument/2006/customXml" ds:itemID="{48730F1A-A1A5-4482-B000-D4ACF14187A0}">
+<ds:datastoreItem xmlns:ds="http://schemas.openxmlformats.org/officeDocument/2006/customXml" ds:itemID="{E6E1906F-33C7-4A11-B7C9-C95CF237A842}">
   <ds:schemaRefs>
     <ds:schemaRef ds:uri="http://schemas.openxmlformats.org/officeDocument/2006/bibliography"/>
   </ds:schemaRefs>

</xml_diff>

<commit_message>
added proper front page
</commit_message>
<xml_diff>
--- a/word/latex-word.docx
+++ b/word/latex-word.docx
@@ -3,95 +3,200 @@
 <w:document xmlns:wpc="http://schemas.microsoft.com/office/word/2010/wordprocessingCanvas" xmlns:mc="http://schemas.openxmlformats.org/markup-compatibility/2006" xmlns:o="urn:schemas-microsoft-com:office:office" xmlns:r="http://schemas.openxmlformats.org/officeDocument/2006/relationships" xmlns:m="http://schemas.openxmlformats.org/officeDocument/2006/math" xmlns:v="urn:schemas-microsoft-com:vml" xmlns:wp14="http://schemas.microsoft.com/office/word/2010/wordprocessingDrawing" xmlns:wp="http://schemas.openxmlformats.org/drawingml/2006/wordprocessingDrawing" xmlns:w10="urn:schemas-microsoft-com:office:word" xmlns:w="http://schemas.openxmlformats.org/wordprocessingml/2006/main" xmlns:w14="http://schemas.microsoft.com/office/word/2010/wordml" xmlns:w15="http://schemas.microsoft.com/office/word/2012/wordml" xmlns:wpg="http://schemas.microsoft.com/office/word/2010/wordprocessingGroup" xmlns:wpi="http://schemas.microsoft.com/office/word/2010/wordprocessingInk" xmlns:wne="http://schemas.microsoft.com/office/word/2006/wordml" xmlns:wps="http://schemas.microsoft.com/office/word/2010/wordprocessingShape" mc:Ignorable="w14 w15 wp14">
   <w:body>
     <w:p/>
+    <w:p>
+      <w:pPr>
+        <w:jc w:val="center"/>
+        <w:rPr>
+          <w:b/>
+          <w:sz w:val="56"/>
+          <w:szCs w:val="56"/>
+        </w:rPr>
+      </w:pPr>
+      <w:r>
+        <w:rPr>
+          <w:b/>
+          <w:sz w:val="56"/>
+          <w:szCs w:val="56"/>
+        </w:rPr>
+        <w:t>Single-round vs Multi-round Distributed Query Processing in Factorized Databases</w:t>
+      </w:r>
+    </w:p>
+    <w:p/>
     <w:p/>
     <w:p/>
     <w:p>
       <w:pPr>
-        <w:pStyle w:val="Title"/>
-      </w:pPr>
-      <w:r>
-        <w:t>Title of the Paper</w:t>
-      </w:r>
-    </w:p>
-    <w:p>
-      <w:pPr>
-        <w:pStyle w:val="Subtitle"/>
-      </w:pPr>
-      <w:r>
-        <w:t>First Last Name</w:t>
-      </w:r>
-      <w:r>
-        <w:rPr>
-          <w:rStyle w:val="FootnoteReference"/>
-          <w:vertAlign w:val="baseline"/>
-        </w:rPr>
-        <w:footnoteReference w:customMarkFollows="1" w:id="1"/>
-        <w:t>*</w:t>
-      </w:r>
-      <w:r>
-        <w:br/>
-        <w:t>University of California, Berkeley</w:t>
-      </w:r>
-    </w:p>
-    <w:p>
-      <w:pPr>
-        <w:pStyle w:val="Subtitle"/>
-      </w:pPr>
-      <w:r>
-        <w:t>November 7, 2009</w:t>
+        <w:jc w:val="center"/>
+      </w:pPr>
+      <w:r>
+        <w:rPr>
+          <w:noProof/>
+          <w:lang w:val="el-GR" w:eastAsia="el-GR"/>
+        </w:rPr>
+        <w:drawing>
+          <wp:inline distT="0" distB="0" distL="0" distR="0">
+            <wp:extent cx="1694558" cy="2031364"/>
+            <wp:effectExtent l="0" t="0" r="1270" b="7620"/>
+            <wp:docPr id="10" name="Picture 10"/>
+            <wp:cNvGraphicFramePr>
+              <a:graphicFrameLocks xmlns:a="http://schemas.openxmlformats.org/drawingml/2006/main" noChangeAspect="1"/>
+            </wp:cNvGraphicFramePr>
+            <a:graphic xmlns:a="http://schemas.openxmlformats.org/drawingml/2006/main">
+              <a:graphicData uri="http://schemas.openxmlformats.org/drawingml/2006/picture">
+                <pic:pic xmlns:pic="http://schemas.openxmlformats.org/drawingml/2006/picture">
+                  <pic:nvPicPr>
+                    <pic:cNvPr id="10" name="beltcrest.png"/>
+                    <pic:cNvPicPr/>
+                  </pic:nvPicPr>
+                  <pic:blipFill>
+                    <a:blip r:embed="rId8" cstate="print">
+                      <a:extLst>
+                        <a:ext uri="{28A0092B-C50C-407E-A947-70E740481C1C}">
+                          <a14:useLocalDpi xmlns:a14="http://schemas.microsoft.com/office/drawing/2010/main" val="0"/>
+                        </a:ext>
+                      </a:extLst>
+                    </a:blip>
+                    <a:stretch>
+                      <a:fillRect/>
+                    </a:stretch>
+                  </pic:blipFill>
+                  <pic:spPr>
+                    <a:xfrm>
+                      <a:off x="0" y="0"/>
+                      <a:ext cx="1718096" cy="2059581"/>
+                    </a:xfrm>
+                    <a:prstGeom prst="rect">
+                      <a:avLst/>
+                    </a:prstGeom>
+                  </pic:spPr>
+                </pic:pic>
+              </a:graphicData>
+            </a:graphic>
+          </wp:inline>
+        </w:drawing>
       </w:r>
     </w:p>
     <w:p/>
     <w:p>
-      <w:r>
-        <w:rPr>
-          <w:rStyle w:val="Strong"/>
-        </w:rPr>
-        <w:t>Abstract</w:t>
-      </w:r>
-      <w:r>
-        <w:t xml:space="preserve"> </w:t>
-      </w:r>
-      <w:r>
-        <w:t>Write your abstract here</w:t>
-      </w:r>
-      <w:r>
-        <w:t>.</w:t>
+      <w:pPr>
+        <w:jc w:val="center"/>
+        <w:rPr>
+          <w:rFonts w:ascii="LM Roman 17" w:hAnsi="LM Roman 17" w:cs="Times New Roman"/>
+          <w:b/>
+          <w:sz w:val="34"/>
+          <w:szCs w:val="34"/>
+        </w:rPr>
+      </w:pPr>
+      <w:r>
+        <w:rPr>
+          <w:rFonts w:ascii="LM Roman 17" w:hAnsi="LM Roman 17" w:cs="Times New Roman"/>
+          <w:b/>
+          <w:sz w:val="34"/>
+          <w:szCs w:val="34"/>
+        </w:rPr>
+        <w:t>Lambros Petrou</w:t>
       </w:r>
     </w:p>
     <w:p>
-      <w:r>
-        <w:rPr>
-          <w:b/>
-        </w:rPr>
-        <w:t>Keywords:</w:t>
-      </w:r>
-      <w:r>
-        <w:t xml:space="preserve"> Time-inconsistency, hyperbolic discounting</w:t>
+      <w:pPr>
+        <w:jc w:val="center"/>
+        <w:rPr>
+          <w:rFonts w:ascii="LM Roman 17" w:hAnsi="LM Roman 17" w:cs="Times New Roman"/>
+        </w:rPr>
+      </w:pPr>
+      <w:r>
+        <w:rPr>
+          <w:rFonts w:ascii="LM Roman 17" w:hAnsi="LM Roman 17" w:cs="Times New Roman"/>
+        </w:rPr>
+        <w:t>Wolfson College</w:t>
       </w:r>
     </w:p>
     <w:p>
-      <w:r>
-        <w:rPr>
-          <w:b/>
-        </w:rPr>
-        <w:t>JEL Classifications Numbers:</w:t>
-      </w:r>
-      <w:r>
-        <w:t xml:space="preserve"> </w:t>
-      </w:r>
-      <w:r>
-        <w:rPr>
-          <w:rFonts w:cs="cmr10"/>
-        </w:rPr>
-        <w:t>D11, D42, L12, L16, L66, L67.</w:t>
+      <w:pPr>
+        <w:jc w:val="center"/>
+        <w:rPr>
+          <w:rFonts w:ascii="LM Roman 17" w:hAnsi="LM Roman 17" w:cs="Times New Roman"/>
+        </w:rPr>
+      </w:pPr>
+      <w:r>
+        <w:rPr>
+          <w:rFonts w:ascii="LM Roman 17" w:hAnsi="LM Roman 17" w:cs="Times New Roman"/>
+        </w:rPr>
+        <w:t>University of Oxford</w:t>
       </w:r>
     </w:p>
-    <w:p/>
-    <w:p/>
     <w:p>
-      <w:r>
-        <w:br w:type="page"/>
+      <w:pPr>
+        <w:jc w:val="center"/>
+        <w:rPr>
+          <w:rFonts w:ascii="LM Roman 17" w:hAnsi="LM Roman 17" w:cs="Times New Roman"/>
+          <w:sz w:val="34"/>
+          <w:szCs w:val="34"/>
+        </w:rPr>
+      </w:pPr>
+    </w:p>
+    <w:p>
+      <w:pPr>
+        <w:jc w:val="center"/>
+      </w:pPr>
+      <w:r>
+        <w:t>Supervised by Prof. Dan Olteanu</w:t>
+      </w:r>
+    </w:p>
+    <w:p>
+      <w:pPr>
+        <w:jc w:val="center"/>
+      </w:pPr>
+      <w:r>
+        <w:t>Department of Computer Science, University of Oxford</w:t>
+      </w:r>
+    </w:p>
+    <w:p>
+      <w:pPr>
+        <w:jc w:val="center"/>
+      </w:pPr>
+    </w:p>
+    <w:p>
+      <w:pPr>
+        <w:jc w:val="center"/>
+      </w:pPr>
+    </w:p>
+    <w:p>
+      <w:pPr>
+        <w:jc w:val="center"/>
+      </w:pPr>
+      <w:r>
+        <w:t xml:space="preserve">A dissertation submitted in partial fulfilment </w:t>
+      </w:r>
+      <w:r>
+        <w:br/>
+      </w:r>
+      <w:bookmarkStart w:id="0" w:name="_GoBack"/>
+      <w:bookmarkEnd w:id="0"/>
+      <w:r>
+        <w:t>of the requirements for the degree of</w:t>
+      </w:r>
+    </w:p>
+    <w:p>
+      <w:pPr>
+        <w:jc w:val="center"/>
+        <w:rPr>
+          <w:i/>
+        </w:rPr>
+      </w:pPr>
+      <w:r>
+        <w:rPr>
+          <w:i/>
+        </w:rPr>
+        <w:t>Master of Science in Computer Science</w:t>
+      </w:r>
+    </w:p>
+    <w:p>
+      <w:pPr>
+        <w:jc w:val="center"/>
+      </w:pPr>
+      <w:r>
+        <w:t>Trinity 2015</w:t>
       </w:r>
     </w:p>
     <w:p>
@@ -179,7 +284,7 @@
         <w:rPr>
           <w:noProof/>
         </w:rPr>
-        <w:instrText xml:space="preserve"> PAGEREF _Toc428707070 \h </w:instrText>
+        <w:instrText xml:space="preserve"> PAGEREF _Toc428718298 \h </w:instrText>
       </w:r>
       <w:r>
         <w:rPr>
@@ -242,7 +347,7 @@
         <w:rPr>
           <w:noProof/>
         </w:rPr>
-        <w:instrText xml:space="preserve"> PAGEREF _Toc428707071 \h </w:instrText>
+        <w:instrText xml:space="preserve"> PAGEREF _Toc428718299 \h </w:instrText>
       </w:r>
       <w:r>
         <w:rPr>
@@ -305,7 +410,7 @@
         <w:rPr>
           <w:noProof/>
         </w:rPr>
-        <w:instrText xml:space="preserve"> PAGEREF _Toc428707072 \h </w:instrText>
+        <w:instrText xml:space="preserve"> PAGEREF _Toc428718300 \h </w:instrText>
       </w:r>
       <w:r>
         <w:rPr>
@@ -368,7 +473,7 @@
         <w:rPr>
           <w:noProof/>
         </w:rPr>
-        <w:instrText xml:space="preserve"> PAGEREF _Toc428707073 \h </w:instrText>
+        <w:instrText xml:space="preserve"> PAGEREF _Toc428718301 \h </w:instrText>
       </w:r>
       <w:r>
         <w:rPr>
@@ -431,7 +536,7 @@
         <w:rPr>
           <w:noProof/>
         </w:rPr>
-        <w:instrText xml:space="preserve"> PAGEREF _Toc428707074 \h </w:instrText>
+        <w:instrText xml:space="preserve"> PAGEREF _Toc428718302 \h </w:instrText>
       </w:r>
       <w:r>
         <w:rPr>
@@ -494,7 +599,7 @@
         <w:rPr>
           <w:noProof/>
         </w:rPr>
-        <w:instrText xml:space="preserve"> PAGEREF _Toc428707075 \h </w:instrText>
+        <w:instrText xml:space="preserve"> PAGEREF _Toc428718303 \h </w:instrText>
       </w:r>
       <w:r>
         <w:rPr>
@@ -512,6 +617,626 @@
           <w:noProof/>
         </w:rPr>
         <w:t>6</w:t>
+      </w:r>
+      <w:r>
+        <w:rPr>
+          <w:noProof/>
+        </w:rPr>
+        <w:fldChar w:fldCharType="end"/>
+      </w:r>
+    </w:p>
+    <w:p>
+      <w:pPr>
+        <w:pStyle w:val="TOC2"/>
+        <w:tabs>
+          <w:tab w:val="right" w:leader="dot" w:pos="9350"/>
+        </w:tabs>
+        <w:rPr>
+          <w:rFonts w:asciiTheme="minorHAnsi" w:hAnsiTheme="minorHAnsi" w:cstheme="minorBidi"/>
+          <w:noProof/>
+          <w:sz w:val="22"/>
+          <w:szCs w:val="22"/>
+          <w:lang w:val="en-GB" w:eastAsia="el-GR"/>
+        </w:rPr>
+      </w:pPr>
+      <w:r>
+        <w:rPr>
+          <w:noProof/>
+        </w:rPr>
+        <w:t>6.1 Datasets and evaluation setup</w:t>
+      </w:r>
+      <w:r>
+        <w:rPr>
+          <w:noProof/>
+        </w:rPr>
+        <w:tab/>
+      </w:r>
+      <w:r>
+        <w:rPr>
+          <w:noProof/>
+        </w:rPr>
+        <w:fldChar w:fldCharType="begin"/>
+      </w:r>
+      <w:r>
+        <w:rPr>
+          <w:noProof/>
+        </w:rPr>
+        <w:instrText xml:space="preserve"> PAGEREF _Toc428718304 \h </w:instrText>
+      </w:r>
+      <w:r>
+        <w:rPr>
+          <w:noProof/>
+        </w:rPr>
+      </w:r>
+      <w:r>
+        <w:rPr>
+          <w:noProof/>
+        </w:rPr>
+        <w:fldChar w:fldCharType="separate"/>
+      </w:r>
+      <w:r>
+        <w:rPr>
+          <w:noProof/>
+        </w:rPr>
+        <w:t>6</w:t>
+      </w:r>
+      <w:r>
+        <w:rPr>
+          <w:noProof/>
+        </w:rPr>
+        <w:fldChar w:fldCharType="end"/>
+      </w:r>
+    </w:p>
+    <w:p>
+      <w:pPr>
+        <w:pStyle w:val="TOC3"/>
+        <w:tabs>
+          <w:tab w:val="right" w:leader="dot" w:pos="9350"/>
+        </w:tabs>
+        <w:rPr>
+          <w:rFonts w:asciiTheme="minorHAnsi" w:hAnsiTheme="minorHAnsi" w:cstheme="minorBidi"/>
+          <w:noProof/>
+          <w:sz w:val="22"/>
+          <w:szCs w:val="22"/>
+          <w:lang w:val="en-GB" w:eastAsia="el-GR"/>
+        </w:rPr>
+      </w:pPr>
+      <w:r>
+        <w:rPr>
+          <w:noProof/>
+        </w:rPr>
+        <w:t>6.1.1 Datasets</w:t>
+      </w:r>
+      <w:r>
+        <w:rPr>
+          <w:noProof/>
+        </w:rPr>
+        <w:tab/>
+      </w:r>
+      <w:r>
+        <w:rPr>
+          <w:noProof/>
+        </w:rPr>
+        <w:fldChar w:fldCharType="begin"/>
+      </w:r>
+      <w:r>
+        <w:rPr>
+          <w:noProof/>
+        </w:rPr>
+        <w:instrText xml:space="preserve"> PAGEREF _Toc428718305 \h </w:instrText>
+      </w:r>
+      <w:r>
+        <w:rPr>
+          <w:noProof/>
+        </w:rPr>
+      </w:r>
+      <w:r>
+        <w:rPr>
+          <w:noProof/>
+        </w:rPr>
+        <w:fldChar w:fldCharType="separate"/>
+      </w:r>
+      <w:r>
+        <w:rPr>
+          <w:noProof/>
+        </w:rPr>
+        <w:t>7</w:t>
+      </w:r>
+      <w:r>
+        <w:rPr>
+          <w:noProof/>
+        </w:rPr>
+        <w:fldChar w:fldCharType="end"/>
+      </w:r>
+    </w:p>
+    <w:p>
+      <w:pPr>
+        <w:pStyle w:val="TOC3"/>
+        <w:tabs>
+          <w:tab w:val="right" w:leader="dot" w:pos="9350"/>
+        </w:tabs>
+        <w:rPr>
+          <w:rFonts w:asciiTheme="minorHAnsi" w:hAnsiTheme="minorHAnsi" w:cstheme="minorBidi"/>
+          <w:noProof/>
+          <w:sz w:val="22"/>
+          <w:szCs w:val="22"/>
+          <w:lang w:val="en-GB" w:eastAsia="el-GR"/>
+        </w:rPr>
+      </w:pPr>
+      <w:r>
+        <w:rPr>
+          <w:noProof/>
+        </w:rPr>
+        <w:t>6.1.2 Evaluation setup</w:t>
+      </w:r>
+      <w:r>
+        <w:rPr>
+          <w:noProof/>
+        </w:rPr>
+        <w:tab/>
+      </w:r>
+      <w:r>
+        <w:rPr>
+          <w:noProof/>
+        </w:rPr>
+        <w:fldChar w:fldCharType="begin"/>
+      </w:r>
+      <w:r>
+        <w:rPr>
+          <w:noProof/>
+        </w:rPr>
+        <w:instrText xml:space="preserve"> PAGEREF _Toc428718306 \h </w:instrText>
+      </w:r>
+      <w:r>
+        <w:rPr>
+          <w:noProof/>
+        </w:rPr>
+      </w:r>
+      <w:r>
+        <w:rPr>
+          <w:noProof/>
+        </w:rPr>
+        <w:fldChar w:fldCharType="separate"/>
+      </w:r>
+      <w:r>
+        <w:rPr>
+          <w:noProof/>
+        </w:rPr>
+        <w:t>8</w:t>
+      </w:r>
+      <w:r>
+        <w:rPr>
+          <w:noProof/>
+        </w:rPr>
+        <w:fldChar w:fldCharType="end"/>
+      </w:r>
+    </w:p>
+    <w:p>
+      <w:pPr>
+        <w:pStyle w:val="TOC2"/>
+        <w:tabs>
+          <w:tab w:val="right" w:leader="dot" w:pos="9350"/>
+        </w:tabs>
+        <w:rPr>
+          <w:rFonts w:asciiTheme="minorHAnsi" w:hAnsiTheme="minorHAnsi" w:cstheme="minorBidi"/>
+          <w:noProof/>
+          <w:sz w:val="22"/>
+          <w:szCs w:val="22"/>
+          <w:lang w:val="en-GB" w:eastAsia="el-GR"/>
+        </w:rPr>
+      </w:pPr>
+      <w:r>
+        <w:rPr>
+          <w:noProof/>
+        </w:rPr>
+        <w:t>6.2 COST function – Finding good f-trees</w:t>
+      </w:r>
+      <w:r>
+        <w:rPr>
+          <w:noProof/>
+        </w:rPr>
+        <w:tab/>
+      </w:r>
+      <w:r>
+        <w:rPr>
+          <w:noProof/>
+        </w:rPr>
+        <w:fldChar w:fldCharType="begin"/>
+      </w:r>
+      <w:r>
+        <w:rPr>
+          <w:noProof/>
+        </w:rPr>
+        <w:instrText xml:space="preserve"> PAGEREF _Toc428718307 \h </w:instrText>
+      </w:r>
+      <w:r>
+        <w:rPr>
+          <w:noProof/>
+        </w:rPr>
+      </w:r>
+      <w:r>
+        <w:rPr>
+          <w:noProof/>
+        </w:rPr>
+        <w:fldChar w:fldCharType="separate"/>
+      </w:r>
+      <w:r>
+        <w:rPr>
+          <w:noProof/>
+        </w:rPr>
+        <w:t>8</w:t>
+      </w:r>
+      <w:r>
+        <w:rPr>
+          <w:noProof/>
+        </w:rPr>
+        <w:fldChar w:fldCharType="end"/>
+      </w:r>
+    </w:p>
+    <w:p>
+      <w:pPr>
+        <w:pStyle w:val="TOC2"/>
+        <w:tabs>
+          <w:tab w:val="right" w:leader="dot" w:pos="9350"/>
+        </w:tabs>
+        <w:rPr>
+          <w:rFonts w:asciiTheme="minorHAnsi" w:hAnsiTheme="minorHAnsi" w:cstheme="minorBidi"/>
+          <w:noProof/>
+          <w:sz w:val="22"/>
+          <w:szCs w:val="22"/>
+          <w:lang w:val="en-GB" w:eastAsia="el-GR"/>
+        </w:rPr>
+      </w:pPr>
+      <w:r>
+        <w:rPr>
+          <w:noProof/>
+        </w:rPr>
+        <w:t>6.3 Serialization of Data Factorizations</w:t>
+      </w:r>
+      <w:r>
+        <w:rPr>
+          <w:noProof/>
+        </w:rPr>
+        <w:tab/>
+      </w:r>
+      <w:r>
+        <w:rPr>
+          <w:noProof/>
+        </w:rPr>
+        <w:fldChar w:fldCharType="begin"/>
+      </w:r>
+      <w:r>
+        <w:rPr>
+          <w:noProof/>
+        </w:rPr>
+        <w:instrText xml:space="preserve"> PAGEREF _Toc428718308 \h </w:instrText>
+      </w:r>
+      <w:r>
+        <w:rPr>
+          <w:noProof/>
+        </w:rPr>
+      </w:r>
+      <w:r>
+        <w:rPr>
+          <w:noProof/>
+        </w:rPr>
+        <w:fldChar w:fldCharType="separate"/>
+      </w:r>
+      <w:r>
+        <w:rPr>
+          <w:noProof/>
+        </w:rPr>
+        <w:t>8</w:t>
+      </w:r>
+      <w:r>
+        <w:rPr>
+          <w:noProof/>
+        </w:rPr>
+        <w:fldChar w:fldCharType="end"/>
+      </w:r>
+    </w:p>
+    <w:p>
+      <w:pPr>
+        <w:pStyle w:val="TOC3"/>
+        <w:tabs>
+          <w:tab w:val="right" w:leader="dot" w:pos="9350"/>
+        </w:tabs>
+        <w:rPr>
+          <w:rFonts w:asciiTheme="minorHAnsi" w:hAnsiTheme="minorHAnsi" w:cstheme="minorBidi"/>
+          <w:noProof/>
+          <w:sz w:val="22"/>
+          <w:szCs w:val="22"/>
+          <w:lang w:val="en-GB" w:eastAsia="el-GR"/>
+        </w:rPr>
+      </w:pPr>
+      <w:r>
+        <w:rPr>
+          <w:noProof/>
+        </w:rPr>
+        <w:t>6.3.1 Correctness of serialization</w:t>
+      </w:r>
+      <w:r>
+        <w:rPr>
+          <w:noProof/>
+        </w:rPr>
+        <w:tab/>
+      </w:r>
+      <w:r>
+        <w:rPr>
+          <w:noProof/>
+        </w:rPr>
+        <w:fldChar w:fldCharType="begin"/>
+      </w:r>
+      <w:r>
+        <w:rPr>
+          <w:noProof/>
+        </w:rPr>
+        <w:instrText xml:space="preserve"> PAGEREF _Toc428718309 \h </w:instrText>
+      </w:r>
+      <w:r>
+        <w:rPr>
+          <w:noProof/>
+        </w:rPr>
+      </w:r>
+      <w:r>
+        <w:rPr>
+          <w:noProof/>
+        </w:rPr>
+        <w:fldChar w:fldCharType="separate"/>
+      </w:r>
+      <w:r>
+        <w:rPr>
+          <w:noProof/>
+        </w:rPr>
+        <w:t>8</w:t>
+      </w:r>
+      <w:r>
+        <w:rPr>
+          <w:noProof/>
+        </w:rPr>
+        <w:fldChar w:fldCharType="end"/>
+      </w:r>
+    </w:p>
+    <w:p>
+      <w:pPr>
+        <w:pStyle w:val="TOC3"/>
+        <w:tabs>
+          <w:tab w:val="right" w:leader="dot" w:pos="9350"/>
+        </w:tabs>
+        <w:rPr>
+          <w:rFonts w:asciiTheme="minorHAnsi" w:hAnsiTheme="minorHAnsi" w:cstheme="minorBidi"/>
+          <w:noProof/>
+          <w:sz w:val="22"/>
+          <w:szCs w:val="22"/>
+          <w:lang w:val="en-GB" w:eastAsia="el-GR"/>
+        </w:rPr>
+      </w:pPr>
+      <w:r>
+        <w:rPr>
+          <w:noProof/>
+        </w:rPr>
+        <w:t>6.3.2 Serialization sizes</w:t>
+      </w:r>
+      <w:r>
+        <w:rPr>
+          <w:noProof/>
+        </w:rPr>
+        <w:tab/>
+      </w:r>
+      <w:r>
+        <w:rPr>
+          <w:noProof/>
+        </w:rPr>
+        <w:fldChar w:fldCharType="begin"/>
+      </w:r>
+      <w:r>
+        <w:rPr>
+          <w:noProof/>
+        </w:rPr>
+        <w:instrText xml:space="preserve"> PAGEREF _Toc428718310 \h </w:instrText>
+      </w:r>
+      <w:r>
+        <w:rPr>
+          <w:noProof/>
+        </w:rPr>
+      </w:r>
+      <w:r>
+        <w:rPr>
+          <w:noProof/>
+        </w:rPr>
+        <w:fldChar w:fldCharType="separate"/>
+      </w:r>
+      <w:r>
+        <w:rPr>
+          <w:noProof/>
+        </w:rPr>
+        <w:t>10</w:t>
+      </w:r>
+      <w:r>
+        <w:rPr>
+          <w:noProof/>
+        </w:rPr>
+        <w:fldChar w:fldCharType="end"/>
+      </w:r>
+    </w:p>
+    <w:p>
+      <w:pPr>
+        <w:pStyle w:val="TOC3"/>
+        <w:tabs>
+          <w:tab w:val="right" w:leader="dot" w:pos="9350"/>
+        </w:tabs>
+        <w:rPr>
+          <w:rFonts w:asciiTheme="minorHAnsi" w:hAnsiTheme="minorHAnsi" w:cstheme="minorBidi"/>
+          <w:noProof/>
+          <w:sz w:val="22"/>
+          <w:szCs w:val="22"/>
+          <w:lang w:val="en-GB" w:eastAsia="el-GR"/>
+        </w:rPr>
+      </w:pPr>
+      <w:r>
+        <w:rPr>
+          <w:noProof/>
+        </w:rPr>
+        <w:t>6.3.3 Serialization times</w:t>
+      </w:r>
+      <w:r>
+        <w:rPr>
+          <w:noProof/>
+        </w:rPr>
+        <w:tab/>
+      </w:r>
+      <w:r>
+        <w:rPr>
+          <w:noProof/>
+        </w:rPr>
+        <w:fldChar w:fldCharType="begin"/>
+      </w:r>
+      <w:r>
+        <w:rPr>
+          <w:noProof/>
+        </w:rPr>
+        <w:instrText xml:space="preserve"> PAGEREF _Toc428718311 \h </w:instrText>
+      </w:r>
+      <w:r>
+        <w:rPr>
+          <w:noProof/>
+        </w:rPr>
+      </w:r>
+      <w:r>
+        <w:rPr>
+          <w:noProof/>
+        </w:rPr>
+        <w:fldChar w:fldCharType="separate"/>
+      </w:r>
+      <w:r>
+        <w:rPr>
+          <w:noProof/>
+        </w:rPr>
+        <w:t>14</w:t>
+      </w:r>
+      <w:r>
+        <w:rPr>
+          <w:noProof/>
+        </w:rPr>
+        <w:fldChar w:fldCharType="end"/>
+      </w:r>
+    </w:p>
+    <w:p>
+      <w:pPr>
+        <w:pStyle w:val="TOC3"/>
+        <w:tabs>
+          <w:tab w:val="right" w:leader="dot" w:pos="9350"/>
+        </w:tabs>
+        <w:rPr>
+          <w:rFonts w:asciiTheme="minorHAnsi" w:hAnsiTheme="minorHAnsi" w:cstheme="minorBidi"/>
+          <w:noProof/>
+          <w:sz w:val="22"/>
+          <w:szCs w:val="22"/>
+          <w:lang w:val="en-GB" w:eastAsia="el-GR"/>
+        </w:rPr>
+      </w:pPr>
+      <w:r>
+        <w:rPr>
+          <w:noProof/>
+        </w:rPr>
+        <w:t>6.3.4 Deserialization times</w:t>
+      </w:r>
+      <w:r>
+        <w:rPr>
+          <w:noProof/>
+        </w:rPr>
+        <w:tab/>
+      </w:r>
+      <w:r>
+        <w:rPr>
+          <w:noProof/>
+        </w:rPr>
+        <w:fldChar w:fldCharType="begin"/>
+      </w:r>
+      <w:r>
+        <w:rPr>
+          <w:noProof/>
+        </w:rPr>
+        <w:instrText xml:space="preserve"> PAGEREF _Toc428718312 \h </w:instrText>
+      </w:r>
+      <w:r>
+        <w:rPr>
+          <w:noProof/>
+        </w:rPr>
+      </w:r>
+      <w:r>
+        <w:rPr>
+          <w:noProof/>
+        </w:rPr>
+        <w:fldChar w:fldCharType="separate"/>
+      </w:r>
+      <w:r>
+        <w:rPr>
+          <w:noProof/>
+        </w:rPr>
+        <w:t>17</w:t>
+      </w:r>
+      <w:r>
+        <w:rPr>
+          <w:noProof/>
+        </w:rPr>
+        <w:fldChar w:fldCharType="end"/>
+      </w:r>
+    </w:p>
+    <w:p>
+      <w:pPr>
+        <w:pStyle w:val="TOC3"/>
+        <w:tabs>
+          <w:tab w:val="right" w:leader="dot" w:pos="9350"/>
+        </w:tabs>
+        <w:rPr>
+          <w:rFonts w:asciiTheme="minorHAnsi" w:hAnsiTheme="minorHAnsi" w:cstheme="minorBidi"/>
+          <w:noProof/>
+          <w:sz w:val="22"/>
+          <w:szCs w:val="22"/>
+          <w:lang w:val="en-GB" w:eastAsia="el-GR"/>
+        </w:rPr>
+      </w:pPr>
+      <w:r>
+        <w:rPr>
+          <w:noProof/>
+        </w:rPr>
+        <w:t>6.3.5 Conclusions</w:t>
+      </w:r>
+      <w:r>
+        <w:rPr>
+          <w:noProof/>
+        </w:rPr>
+        <w:tab/>
+      </w:r>
+      <w:r>
+        <w:rPr>
+          <w:noProof/>
+        </w:rPr>
+        <w:fldChar w:fldCharType="begin"/>
+      </w:r>
+      <w:r>
+        <w:rPr>
+          <w:noProof/>
+        </w:rPr>
+        <w:instrText xml:space="preserve"> PAGEREF _Toc428718313 \h </w:instrText>
+      </w:r>
+      <w:r>
+        <w:rPr>
+          <w:noProof/>
+        </w:rPr>
+      </w:r>
+      <w:r>
+        <w:rPr>
+          <w:noProof/>
+        </w:rPr>
+        <w:fldChar w:fldCharType="separate"/>
+      </w:r>
+      <w:r>
+        <w:rPr>
+          <w:noProof/>
+        </w:rPr>
+        <w:t>18</w:t>
       </w:r>
       <w:r>
         <w:rPr>
@@ -557,7 +1282,7 @@
         <w:rPr>
           <w:noProof/>
         </w:rPr>
-        <w:instrText xml:space="preserve"> PAGEREF _Toc428707076 \h </w:instrText>
+        <w:instrText xml:space="preserve"> PAGEREF _Toc428718314 \h </w:instrText>
       </w:r>
       <w:r>
         <w:rPr>
@@ -574,7 +1299,7 @@
         <w:rPr>
           <w:noProof/>
         </w:rPr>
-        <w:t>15</w:t>
+        <w:t>20</w:t>
       </w:r>
       <w:r>
         <w:rPr>
@@ -620,7 +1345,7 @@
         <w:rPr>
           <w:noProof/>
         </w:rPr>
-        <w:instrText xml:space="preserve"> PAGEREF _Toc428707077 \h </w:instrText>
+        <w:instrText xml:space="preserve"> PAGEREF _Toc428718315 \h </w:instrText>
       </w:r>
       <w:r>
         <w:rPr>
@@ -637,7 +1362,7 @@
         <w:rPr>
           <w:noProof/>
         </w:rPr>
-        <w:t>17</w:t>
+        <w:t>22</w:t>
       </w:r>
       <w:r>
         <w:rPr>
@@ -698,13 +1423,13 @@
       </w:r>
     </w:p>
     <w:p>
-      <w:bookmarkStart w:id="0" w:name="ch2"/>
+      <w:bookmarkStart w:id="1" w:name="ch2"/>
     </w:p>
     <w:p>
       <w:pPr>
         <w:pStyle w:val="Heading1"/>
         <w:sectPr>
-          <w:footerReference w:type="default" r:id="rId8"/>
+          <w:footerReference w:type="default" r:id="rId9"/>
           <w:pgSz w:w="12240" w:h="15840"/>
           <w:pgMar w:top="1440" w:right="1440" w:bottom="1440" w:left="1440" w:header="720" w:footer="720" w:gutter="0"/>
           <w:pgNumType w:fmt="lowerRoman" w:start="1"/>
@@ -718,7 +1443,6 @@
       <w:pPr>
         <w:pStyle w:val="Heading1"/>
       </w:pPr>
-      <w:bookmarkStart w:id="1" w:name="_Toc428707070"/>
       <w:r>
         <w:lastRenderedPageBreak/>
         <w:br/>
@@ -726,59 +1450,9 @@
       <w:r>
         <w:br/>
       </w:r>
+      <w:bookmarkStart w:id="2" w:name="_Toc428718298"/>
       <w:r>
         <w:t>Introduction</w:t>
-      </w:r>
-      <w:bookmarkEnd w:id="1"/>
-    </w:p>
-    <w:p/>
-    <w:tbl>
-      <w:tblPr>
-        <w:tblStyle w:val="TableGrid"/>
-        <w:tblW w:w="0" w:type="auto"/>
-        <w:tblBorders>
-          <w:left w:val="none" w:sz="0" w:space="0" w:color="auto"/>
-          <w:right w:val="none" w:sz="0" w:space="0" w:color="auto"/>
-          <w:insideH w:val="none" w:sz="0" w:space="0" w:color="auto"/>
-          <w:insideV w:val="none" w:sz="0" w:space="0" w:color="auto"/>
-        </w:tblBorders>
-        <w:tblLook w:val="04A0" w:firstRow="1" w:lastRow="0" w:firstColumn="1" w:lastColumn="0" w:noHBand="0" w:noVBand="1"/>
-      </w:tblPr>
-      <w:tblGrid>
-        <w:gridCol w:w="8986"/>
-      </w:tblGrid>
-      <w:tr>
-        <w:tc>
-          <w:tcPr>
-            <w:tcW w:w="9350" w:type="dxa"/>
-          </w:tcPr>
-          <w:p/>
-          <w:p>
-            <w:r>
-              <w:t>Mini TOC</w:t>
-            </w:r>
-          </w:p>
-          <w:p/>
-        </w:tc>
-      </w:tr>
-    </w:tbl>
-    <w:p/>
-    <w:p/>
-    <w:p/>
-    <w:p>
-      <w:pPr>
-        <w:pStyle w:val="Heading1"/>
-      </w:pPr>
-      <w:bookmarkStart w:id="2" w:name="_Toc428707071"/>
-      <w:r>
-        <w:lastRenderedPageBreak/>
-        <w:br/>
-      </w:r>
-      <w:r>
-        <w:br/>
-      </w:r>
-      <w:r>
-        <w:t>Preliminaries</w:t>
       </w:r>
       <w:bookmarkEnd w:id="2"/>
     </w:p>
@@ -827,9 +1501,9 @@
       <w:r>
         <w:br/>
       </w:r>
-      <w:bookmarkStart w:id="3" w:name="_Toc428707072"/>
-      <w:r>
-        <w:t>Finding good Factorization Trees</w:t>
+      <w:bookmarkStart w:id="3" w:name="_Toc428718299"/>
+      <w:r>
+        <w:t>Preliminaries</w:t>
       </w:r>
       <w:bookmarkEnd w:id="3"/>
     </w:p>
@@ -878,11 +1552,62 @@
       <w:r>
         <w:br/>
       </w:r>
-      <w:bookmarkStart w:id="4" w:name="_Toc428707073"/>
+      <w:bookmarkStart w:id="4" w:name="_Toc428718300"/>
+      <w:r>
+        <w:t>Finding good Factorization Trees</w:t>
+      </w:r>
+      <w:bookmarkEnd w:id="4"/>
+    </w:p>
+    <w:p/>
+    <w:tbl>
+      <w:tblPr>
+        <w:tblStyle w:val="TableGrid"/>
+        <w:tblW w:w="0" w:type="auto"/>
+        <w:tblBorders>
+          <w:left w:val="none" w:sz="0" w:space="0" w:color="auto"/>
+          <w:right w:val="none" w:sz="0" w:space="0" w:color="auto"/>
+          <w:insideH w:val="none" w:sz="0" w:space="0" w:color="auto"/>
+          <w:insideV w:val="none" w:sz="0" w:space="0" w:color="auto"/>
+        </w:tblBorders>
+        <w:tblLook w:val="04A0" w:firstRow="1" w:lastRow="0" w:firstColumn="1" w:lastColumn="0" w:noHBand="0" w:noVBand="1"/>
+      </w:tblPr>
+      <w:tblGrid>
+        <w:gridCol w:w="8986"/>
+      </w:tblGrid>
+      <w:tr>
+        <w:tc>
+          <w:tcPr>
+            <w:tcW w:w="9350" w:type="dxa"/>
+          </w:tcPr>
+          <w:p/>
+          <w:p>
+            <w:r>
+              <w:t>Mini TOC</w:t>
+            </w:r>
+          </w:p>
+          <w:p/>
+        </w:tc>
+      </w:tr>
+    </w:tbl>
+    <w:p/>
+    <w:p/>
+    <w:p/>
+    <w:p>
+      <w:pPr>
+        <w:pStyle w:val="Heading1"/>
+      </w:pPr>
+      <w:r>
+        <w:lastRenderedPageBreak/>
+        <w:br/>
+      </w:r>
+      <w:r>
+        <w:br/>
+      </w:r>
+      <w:bookmarkStart w:id="5" w:name="_Toc428718301"/>
       <w:r>
         <w:t>Serialization of Data Factorizations</w:t>
       </w:r>
-      <w:bookmarkEnd w:id="4"/>
+      <w:bookmarkEnd w:id="5"/>
       <w:r>
         <w:t xml:space="preserve"> </w:t>
       </w:r>
@@ -932,11 +1657,11 @@
       <w:r>
         <w:br/>
       </w:r>
-      <w:bookmarkStart w:id="5" w:name="_Toc428707074"/>
+      <w:bookmarkStart w:id="6" w:name="_Toc428718302"/>
       <w:r>
         <w:t>Distributed Query Processing in FDB</w:t>
       </w:r>
-      <w:bookmarkEnd w:id="5"/>
+      <w:bookmarkEnd w:id="6"/>
     </w:p>
     <w:p/>
     <w:tbl>
@@ -983,11 +1708,11 @@
       <w:r>
         <w:br/>
       </w:r>
-      <w:bookmarkStart w:id="6" w:name="_Toc428707075"/>
+      <w:bookmarkStart w:id="7" w:name="_Toc428718303"/>
       <w:r>
         <w:t>Experimental Evaluation</w:t>
       </w:r>
-      <w:bookmarkEnd w:id="6"/>
+      <w:bookmarkEnd w:id="7"/>
     </w:p>
     <w:p/>
     <w:tbl>
@@ -1015,7 +1740,7 @@
             <w:pPr>
               <w:pStyle w:val="TOC2"/>
               <w:tabs>
-                <w:tab w:val="right" w:leader="dot" w:pos="9350"/>
+                <w:tab w:val="right" w:leader="dot" w:pos="8976"/>
               </w:tabs>
               <w:rPr>
                 <w:rFonts w:asciiTheme="minorHAnsi" w:hAnsiTheme="minorHAnsi" w:cstheme="minorBidi"/>
@@ -1056,7 +1781,7 @@
               <w:rPr>
                 <w:noProof/>
               </w:rPr>
-              <w:instrText xml:space="preserve"> PAGEREF _Toc428709231 \h </w:instrText>
+              <w:instrText xml:space="preserve"> PAGEREF _Toc428717497 \h </w:instrText>
             </w:r>
             <w:r>
               <w:rPr>
@@ -1086,10 +1811,14 @@
             <w:pPr>
               <w:pStyle w:val="TOC3"/>
               <w:tabs>
-                <w:tab w:val="right" w:leader="dot" w:pos="9350"/>
+                <w:tab w:val="right" w:leader="dot" w:pos="8976"/>
               </w:tabs>
               <w:rPr>
+                <w:rFonts w:asciiTheme="minorHAnsi" w:hAnsiTheme="minorHAnsi" w:cstheme="minorBidi"/>
                 <w:noProof/>
+                <w:sz w:val="22"/>
+                <w:szCs w:val="22"/>
+                <w:lang w:val="en-GB" w:eastAsia="el-GR"/>
               </w:rPr>
             </w:pPr>
             <w:r>
@@ -1114,65 +1843,7 @@
               <w:rPr>
                 <w:noProof/>
               </w:rPr>
-              <w:instrText xml:space="preserve"> PAGEREF _Toc428709232 \h </w:instrText>
-            </w:r>
-            <w:r>
-              <w:rPr>
-                <w:noProof/>
-              </w:rPr>
-            </w:r>
-            <w:r>
-              <w:rPr>
-                <w:noProof/>
-              </w:rPr>
-              <w:fldChar w:fldCharType="separate"/>
-            </w:r>
-            <w:r>
-              <w:rPr>
-                <w:noProof/>
-              </w:rPr>
-              <w:t>6</w:t>
-            </w:r>
-            <w:r>
-              <w:rPr>
-                <w:noProof/>
-              </w:rPr>
-              <w:fldChar w:fldCharType="end"/>
-            </w:r>
-          </w:p>
-          <w:p>
-            <w:pPr>
-              <w:pStyle w:val="TOC3"/>
-              <w:tabs>
-                <w:tab w:val="right" w:leader="dot" w:pos="9350"/>
-              </w:tabs>
-              <w:rPr>
-                <w:noProof/>
-              </w:rPr>
-            </w:pPr>
-            <w:r>
-              <w:rPr>
-                <w:noProof/>
-              </w:rPr>
-              <w:t>6.1.2 Evaluation setup</w:t>
-            </w:r>
-            <w:r>
-              <w:rPr>
-                <w:noProof/>
-              </w:rPr>
-              <w:tab/>
-            </w:r>
-            <w:r>
-              <w:rPr>
-                <w:noProof/>
-              </w:rPr>
-              <w:fldChar w:fldCharType="begin"/>
-            </w:r>
-            <w:r>
-              <w:rPr>
-                <w:noProof/>
-              </w:rPr>
-              <w:instrText xml:space="preserve"> PAGEREF _Toc428709233 \h </w:instrText>
+              <w:instrText xml:space="preserve"> PAGEREF _Toc428717498 \h </w:instrText>
             </w:r>
             <w:r>
               <w:rPr>
@@ -1200,9 +1871,71 @@
           </w:p>
           <w:p>
             <w:pPr>
+              <w:pStyle w:val="TOC3"/>
+              <w:tabs>
+                <w:tab w:val="right" w:leader="dot" w:pos="8976"/>
+              </w:tabs>
+              <w:rPr>
+                <w:rFonts w:asciiTheme="minorHAnsi" w:hAnsiTheme="minorHAnsi" w:cstheme="minorBidi"/>
+                <w:noProof/>
+                <w:sz w:val="22"/>
+                <w:szCs w:val="22"/>
+                <w:lang w:val="en-GB" w:eastAsia="el-GR"/>
+              </w:rPr>
+            </w:pPr>
+            <w:r>
+              <w:rPr>
+                <w:noProof/>
+              </w:rPr>
+              <w:t>6.1.2 Evaluation setup</w:t>
+            </w:r>
+            <w:r>
+              <w:rPr>
+                <w:noProof/>
+              </w:rPr>
+              <w:tab/>
+            </w:r>
+            <w:r>
+              <w:rPr>
+                <w:noProof/>
+              </w:rPr>
+              <w:fldChar w:fldCharType="begin"/>
+            </w:r>
+            <w:r>
+              <w:rPr>
+                <w:noProof/>
+              </w:rPr>
+              <w:instrText xml:space="preserve"> PAGEREF _Toc428717499 \h </w:instrText>
+            </w:r>
+            <w:r>
+              <w:rPr>
+                <w:noProof/>
+              </w:rPr>
+            </w:r>
+            <w:r>
+              <w:rPr>
+                <w:noProof/>
+              </w:rPr>
+              <w:fldChar w:fldCharType="separate"/>
+            </w:r>
+            <w:r>
+              <w:rPr>
+                <w:noProof/>
+              </w:rPr>
+              <w:t>8</w:t>
+            </w:r>
+            <w:r>
+              <w:rPr>
+                <w:noProof/>
+              </w:rPr>
+              <w:fldChar w:fldCharType="end"/>
+            </w:r>
+          </w:p>
+          <w:p>
+            <w:pPr>
               <w:pStyle w:val="TOC2"/>
               <w:tabs>
-                <w:tab w:val="right" w:leader="dot" w:pos="9350"/>
+                <w:tab w:val="right" w:leader="dot" w:pos="8976"/>
               </w:tabs>
               <w:rPr>
                 <w:rFonts w:asciiTheme="minorHAnsi" w:hAnsiTheme="minorHAnsi" w:cstheme="minorBidi"/>
@@ -1234,7 +1967,7 @@
               <w:rPr>
                 <w:noProof/>
               </w:rPr>
-              <w:instrText xml:space="preserve"> PAGEREF _Toc428709234 \h </w:instrText>
+              <w:instrText xml:space="preserve"> PAGEREF _Toc428717500 \h </w:instrText>
             </w:r>
             <w:r>
               <w:rPr>
@@ -1264,14 +1997,14 @@
             <w:pPr>
               <w:pStyle w:val="TOC2"/>
               <w:tabs>
-                <w:tab w:val="right" w:leader="dot" w:pos="9350"/>
+                <w:tab w:val="right" w:leader="dot" w:pos="8976"/>
               </w:tabs>
               <w:rPr>
                 <w:rFonts w:asciiTheme="minorHAnsi" w:hAnsiTheme="minorHAnsi" w:cstheme="minorBidi"/>
                 <w:noProof/>
                 <w:sz w:val="22"/>
                 <w:szCs w:val="22"/>
-                <w:lang w:val="el-GR" w:eastAsia="el-GR"/>
+                <w:lang w:val="en-GB" w:eastAsia="el-GR"/>
               </w:rPr>
             </w:pPr>
             <w:r>
@@ -1296,7 +2029,7 @@
               <w:rPr>
                 <w:noProof/>
               </w:rPr>
-              <w:instrText xml:space="preserve"> PAGEREF _Toc428709235 \h </w:instrText>
+              <w:instrText xml:space="preserve"> PAGEREF _Toc428717501 \h </w:instrText>
             </w:r>
             <w:r>
               <w:rPr>
@@ -1323,6 +2056,316 @@
             </w:r>
           </w:p>
           <w:p>
+            <w:pPr>
+              <w:pStyle w:val="TOC3"/>
+              <w:tabs>
+                <w:tab w:val="right" w:leader="dot" w:pos="8976"/>
+              </w:tabs>
+              <w:rPr>
+                <w:rFonts w:asciiTheme="minorHAnsi" w:hAnsiTheme="minorHAnsi" w:cstheme="minorBidi"/>
+                <w:noProof/>
+                <w:sz w:val="22"/>
+                <w:szCs w:val="22"/>
+                <w:lang w:val="en-GB" w:eastAsia="el-GR"/>
+              </w:rPr>
+            </w:pPr>
+            <w:r>
+              <w:rPr>
+                <w:noProof/>
+              </w:rPr>
+              <w:t>6.3.1 Correctness of serialization</w:t>
+            </w:r>
+            <w:r>
+              <w:rPr>
+                <w:noProof/>
+              </w:rPr>
+              <w:tab/>
+            </w:r>
+            <w:r>
+              <w:rPr>
+                <w:noProof/>
+              </w:rPr>
+              <w:fldChar w:fldCharType="begin"/>
+            </w:r>
+            <w:r>
+              <w:rPr>
+                <w:noProof/>
+              </w:rPr>
+              <w:instrText xml:space="preserve"> PAGEREF _Toc428717502 \h </w:instrText>
+            </w:r>
+            <w:r>
+              <w:rPr>
+                <w:noProof/>
+              </w:rPr>
+            </w:r>
+            <w:r>
+              <w:rPr>
+                <w:noProof/>
+              </w:rPr>
+              <w:fldChar w:fldCharType="separate"/>
+            </w:r>
+            <w:r>
+              <w:rPr>
+                <w:noProof/>
+              </w:rPr>
+              <w:t>8</w:t>
+            </w:r>
+            <w:r>
+              <w:rPr>
+                <w:noProof/>
+              </w:rPr>
+              <w:fldChar w:fldCharType="end"/>
+            </w:r>
+          </w:p>
+          <w:p>
+            <w:pPr>
+              <w:pStyle w:val="TOC3"/>
+              <w:tabs>
+                <w:tab w:val="right" w:leader="dot" w:pos="8976"/>
+              </w:tabs>
+              <w:rPr>
+                <w:rFonts w:asciiTheme="minorHAnsi" w:hAnsiTheme="minorHAnsi" w:cstheme="minorBidi"/>
+                <w:noProof/>
+                <w:sz w:val="22"/>
+                <w:szCs w:val="22"/>
+                <w:lang w:val="en-GB" w:eastAsia="el-GR"/>
+              </w:rPr>
+            </w:pPr>
+            <w:r>
+              <w:rPr>
+                <w:noProof/>
+              </w:rPr>
+              <w:t>6.3.2 Serialization sizes</w:t>
+            </w:r>
+            <w:r>
+              <w:rPr>
+                <w:noProof/>
+              </w:rPr>
+              <w:tab/>
+            </w:r>
+            <w:r>
+              <w:rPr>
+                <w:noProof/>
+              </w:rPr>
+              <w:fldChar w:fldCharType="begin"/>
+            </w:r>
+            <w:r>
+              <w:rPr>
+                <w:noProof/>
+              </w:rPr>
+              <w:instrText xml:space="preserve"> PAGEREF _Toc428717503 \h </w:instrText>
+            </w:r>
+            <w:r>
+              <w:rPr>
+                <w:noProof/>
+              </w:rPr>
+            </w:r>
+            <w:r>
+              <w:rPr>
+                <w:noProof/>
+              </w:rPr>
+              <w:fldChar w:fldCharType="separate"/>
+            </w:r>
+            <w:r>
+              <w:rPr>
+                <w:noProof/>
+              </w:rPr>
+              <w:t>10</w:t>
+            </w:r>
+            <w:r>
+              <w:rPr>
+                <w:noProof/>
+              </w:rPr>
+              <w:fldChar w:fldCharType="end"/>
+            </w:r>
+          </w:p>
+          <w:p>
+            <w:pPr>
+              <w:pStyle w:val="TOC3"/>
+              <w:tabs>
+                <w:tab w:val="right" w:leader="dot" w:pos="8976"/>
+              </w:tabs>
+              <w:rPr>
+                <w:rFonts w:asciiTheme="minorHAnsi" w:hAnsiTheme="minorHAnsi" w:cstheme="minorBidi"/>
+                <w:noProof/>
+                <w:sz w:val="22"/>
+                <w:szCs w:val="22"/>
+                <w:lang w:val="en-GB" w:eastAsia="el-GR"/>
+              </w:rPr>
+            </w:pPr>
+            <w:r>
+              <w:rPr>
+                <w:noProof/>
+              </w:rPr>
+              <w:t>6.3.3 Serialization times</w:t>
+            </w:r>
+            <w:r>
+              <w:rPr>
+                <w:noProof/>
+              </w:rPr>
+              <w:tab/>
+            </w:r>
+            <w:r>
+              <w:rPr>
+                <w:noProof/>
+              </w:rPr>
+              <w:fldChar w:fldCharType="begin"/>
+            </w:r>
+            <w:r>
+              <w:rPr>
+                <w:noProof/>
+              </w:rPr>
+              <w:instrText xml:space="preserve"> PAGEREF _Toc428717504 \h </w:instrText>
+            </w:r>
+            <w:r>
+              <w:rPr>
+                <w:noProof/>
+              </w:rPr>
+            </w:r>
+            <w:r>
+              <w:rPr>
+                <w:noProof/>
+              </w:rPr>
+              <w:fldChar w:fldCharType="separate"/>
+            </w:r>
+            <w:r>
+              <w:rPr>
+                <w:noProof/>
+              </w:rPr>
+              <w:t>14</w:t>
+            </w:r>
+            <w:r>
+              <w:rPr>
+                <w:noProof/>
+              </w:rPr>
+              <w:fldChar w:fldCharType="end"/>
+            </w:r>
+          </w:p>
+          <w:p>
+            <w:pPr>
+              <w:pStyle w:val="TOC3"/>
+              <w:tabs>
+                <w:tab w:val="right" w:leader="dot" w:pos="8976"/>
+              </w:tabs>
+              <w:rPr>
+                <w:rFonts w:asciiTheme="minorHAnsi" w:hAnsiTheme="minorHAnsi" w:cstheme="minorBidi"/>
+                <w:noProof/>
+                <w:sz w:val="22"/>
+                <w:szCs w:val="22"/>
+                <w:lang w:val="en-GB" w:eastAsia="el-GR"/>
+              </w:rPr>
+            </w:pPr>
+            <w:r>
+              <w:rPr>
+                <w:noProof/>
+              </w:rPr>
+              <w:t>6.3.4 Deserialization times</w:t>
+            </w:r>
+            <w:r>
+              <w:rPr>
+                <w:noProof/>
+              </w:rPr>
+              <w:tab/>
+            </w:r>
+            <w:r>
+              <w:rPr>
+                <w:noProof/>
+              </w:rPr>
+              <w:fldChar w:fldCharType="begin"/>
+            </w:r>
+            <w:r>
+              <w:rPr>
+                <w:noProof/>
+              </w:rPr>
+              <w:instrText xml:space="preserve"> PAGEREF _Toc428717505 \h </w:instrText>
+            </w:r>
+            <w:r>
+              <w:rPr>
+                <w:noProof/>
+              </w:rPr>
+            </w:r>
+            <w:r>
+              <w:rPr>
+                <w:noProof/>
+              </w:rPr>
+              <w:fldChar w:fldCharType="separate"/>
+            </w:r>
+            <w:r>
+              <w:rPr>
+                <w:noProof/>
+              </w:rPr>
+              <w:t>17</w:t>
+            </w:r>
+            <w:r>
+              <w:rPr>
+                <w:noProof/>
+              </w:rPr>
+              <w:fldChar w:fldCharType="end"/>
+            </w:r>
+          </w:p>
+          <w:p>
+            <w:pPr>
+              <w:pStyle w:val="TOC3"/>
+              <w:tabs>
+                <w:tab w:val="right" w:leader="dot" w:pos="8976"/>
+              </w:tabs>
+              <w:rPr>
+                <w:rFonts w:asciiTheme="minorHAnsi" w:hAnsiTheme="minorHAnsi" w:cstheme="minorBidi"/>
+                <w:noProof/>
+                <w:sz w:val="22"/>
+                <w:szCs w:val="22"/>
+                <w:lang w:val="el-GR" w:eastAsia="el-GR"/>
+              </w:rPr>
+            </w:pPr>
+            <w:r>
+              <w:rPr>
+                <w:noProof/>
+              </w:rPr>
+              <w:t>6.3.5 Conclusions</w:t>
+            </w:r>
+            <w:r>
+              <w:rPr>
+                <w:noProof/>
+              </w:rPr>
+              <w:tab/>
+            </w:r>
+            <w:r>
+              <w:rPr>
+                <w:noProof/>
+              </w:rPr>
+              <w:fldChar w:fldCharType="begin"/>
+            </w:r>
+            <w:r>
+              <w:rPr>
+                <w:noProof/>
+              </w:rPr>
+              <w:instrText xml:space="preserve"> PAGEREF _Toc428717506 \h </w:instrText>
+            </w:r>
+            <w:r>
+              <w:rPr>
+                <w:noProof/>
+              </w:rPr>
+            </w:r>
+            <w:r>
+              <w:rPr>
+                <w:noProof/>
+              </w:rPr>
+              <w:fldChar w:fldCharType="separate"/>
+            </w:r>
+            <w:r>
+              <w:rPr>
+                <w:noProof/>
+              </w:rPr>
+              <w:t>18</w:t>
+            </w:r>
+            <w:r>
+              <w:rPr>
+                <w:noProof/>
+              </w:rPr>
+              <w:fldChar w:fldCharType="end"/>
+            </w:r>
+          </w:p>
+          <w:p>
             <w:r>
               <w:fldChar w:fldCharType="end"/>
             </w:r>
@@ -1333,6 +2376,7 @@
     <w:p/>
     <w:p/>
     <w:p>
+      <w:bookmarkStart w:id="8" w:name="chexp"/>
       <w:r>
         <w:t xml:space="preserve">In this section we will present experimental evaluation for the main contributions of this project, namely the </w:t>
       </w:r>
@@ -1384,12 +2428,13 @@
       <w:pPr>
         <w:pStyle w:val="Heading2"/>
       </w:pPr>
-      <w:bookmarkStart w:id="7" w:name="chexp"/>
-      <w:bookmarkStart w:id="8" w:name="_Toc428709231"/>
+      <w:bookmarkStart w:id="9" w:name="_Toc428717497"/>
+      <w:bookmarkStart w:id="10" w:name="_Toc428718304"/>
       <w:r>
         <w:t>Datasets and evaluation setup</w:t>
       </w:r>
-      <w:bookmarkEnd w:id="8"/>
+      <w:bookmarkEnd w:id="9"/>
+      <w:bookmarkEnd w:id="10"/>
     </w:p>
     <w:p>
       <w:r>
@@ -1401,11 +2446,14 @@
       <w:pPr>
         <w:pStyle w:val="Heading3"/>
       </w:pPr>
-      <w:bookmarkStart w:id="9" w:name="_Toc428709232"/>
-      <w:r>
+      <w:bookmarkStart w:id="11" w:name="_Toc428717498"/>
+      <w:bookmarkStart w:id="12" w:name="_Toc428718305"/>
+      <w:r>
+        <w:lastRenderedPageBreak/>
         <w:t>Datasets</w:t>
       </w:r>
-      <w:bookmarkEnd w:id="9"/>
+      <w:bookmarkEnd w:id="11"/>
+      <w:bookmarkEnd w:id="12"/>
     </w:p>
     <w:p>
       <w:r>
@@ -1428,7 +2476,6 @@
         <w:rPr>
           <w:i/>
         </w:rPr>
-        <w:lastRenderedPageBreak/>
         <w:t>Housing</w:t>
       </w:r>
     </w:p>
@@ -1442,11 +2489,6 @@
       </w:r>
       <w:r>
         <w:t xml:space="preserve"> synthetic dataset emulating the textbook example for the house price market. </w:t>
-      </w:r>
-    </w:p>
-    <w:p>
-      <w:r>
-        <w:t xml:space="preserve">    </w:t>
       </w:r>
     </w:p>
     <w:p>
@@ -1798,6 +2840,7 @@
         <w:rPr>
           <w:i/>
         </w:rPr>
+        <w:lastRenderedPageBreak/>
         <w:t>ProMarbou</w:t>
       </w:r>
       <w:r>
@@ -1809,15 +2852,16 @@
       <w:pPr>
         <w:pStyle w:val="Heading3"/>
       </w:pPr>
-      <w:bookmarkStart w:id="10" w:name="_Toc428709233"/>
+      <w:bookmarkStart w:id="13" w:name="_Toc428717499"/>
+      <w:bookmarkStart w:id="14" w:name="_Toc428718306"/>
       <w:r>
         <w:t>Evaluation setup</w:t>
       </w:r>
-      <w:bookmarkEnd w:id="10"/>
+      <w:bookmarkEnd w:id="13"/>
+      <w:bookmarkEnd w:id="14"/>
     </w:p>
     <w:p>
       <w:r>
-        <w:lastRenderedPageBreak/>
         <w:t xml:space="preserve">The reported times for the </w:t>
       </w:r>
       <w:r>
@@ -1949,11 +2993,13 @@
       <w:pPr>
         <w:pStyle w:val="Heading2"/>
       </w:pPr>
-      <w:bookmarkStart w:id="11" w:name="_Toc428709234"/>
+      <w:bookmarkStart w:id="15" w:name="_Toc428717500"/>
+      <w:bookmarkStart w:id="16" w:name="_Toc428718307"/>
       <w:r>
         <w:t>COST function – Finding good f-trees</w:t>
       </w:r>
-      <w:bookmarkEnd w:id="11"/>
+      <w:bookmarkEnd w:id="15"/>
+      <w:bookmarkEnd w:id="16"/>
     </w:p>
     <w:p>
       <w:pPr>
@@ -1973,12 +3019,13 @@
       <w:pPr>
         <w:pStyle w:val="Heading2"/>
       </w:pPr>
-      <w:bookmarkStart w:id="12" w:name="_Toc428709235"/>
+      <w:bookmarkStart w:id="17" w:name="_Toc428717501"/>
+      <w:bookmarkStart w:id="18" w:name="_Toc428718308"/>
       <w:r>
         <w:t>Serialization of Data Factorizations</w:t>
       </w:r>
-      <w:bookmarkEnd w:id="7"/>
-      <w:bookmarkEnd w:id="12"/>
+      <w:bookmarkEnd w:id="17"/>
+      <w:bookmarkEnd w:id="18"/>
     </w:p>
     <w:p>
       <w:r>
@@ -2017,12 +3064,17 @@
       <w:pPr>
         <w:pStyle w:val="Heading3"/>
       </w:pPr>
+      <w:bookmarkStart w:id="19" w:name="_Toc428717502"/>
+      <w:bookmarkStart w:id="20" w:name="_Toc428718309"/>
       <w:r>
         <w:t>Correctness of serialization</w:t>
       </w:r>
+      <w:bookmarkEnd w:id="19"/>
+      <w:bookmarkEnd w:id="20"/>
     </w:p>
     <w:p>
       <w:r>
+        <w:lastRenderedPageBreak/>
         <w:t xml:space="preserve">The correctness test of each serialization was done both in-memory and off-memory </w:t>
       </w:r>
       <w:r>
@@ -2086,7 +3138,6 @@
         <w:t xml:space="preserve"> </w:t>
       </w:r>
       <w:r>
-        <w:lastRenderedPageBreak/>
         <w:t>attribute ID in text format, thus creating a huge string that contains the whole data of the factorization.</w:t>
       </w:r>
     </w:p>
@@ -2428,17 +3479,17 @@
     </w:p>
     <w:p/>
     <w:p/>
-    <w:p/>
-    <w:p/>
-    <w:p/>
     <w:p>
       <w:pPr>
         <w:pStyle w:val="Heading3"/>
       </w:pPr>
-      <w:r>
-        <w:lastRenderedPageBreak/>
+      <w:bookmarkStart w:id="21" w:name="_Toc428717503"/>
+      <w:bookmarkStart w:id="22" w:name="_Toc428718310"/>
+      <w:r>
         <w:t>Serialization sizes</w:t>
       </w:r>
+      <w:bookmarkEnd w:id="21"/>
+      <w:bookmarkEnd w:id="22"/>
     </w:p>
     <w:p>
       <w:r>
@@ -2685,7 +3736,7 @@
             <wp:cNvGraphicFramePr/>
             <a:graphic xmlns:a="http://schemas.openxmlformats.org/drawingml/2006/main">
               <a:graphicData uri="http://schemas.openxmlformats.org/drawingml/2006/chart">
-                <c:chart xmlns:c="http://schemas.openxmlformats.org/drawingml/2006/chart" xmlns:r="http://schemas.openxmlformats.org/officeDocument/2006/relationships" r:id="rId9"/>
+                <c:chart xmlns:c="http://schemas.openxmlformats.org/drawingml/2006/chart" xmlns:r="http://schemas.openxmlformats.org/officeDocument/2006/relationships" r:id="rId10"/>
               </a:graphicData>
             </a:graphic>
           </wp:inline>
@@ -2842,7 +3893,7 @@
             <wp:cNvGraphicFramePr/>
             <a:graphic xmlns:a="http://schemas.openxmlformats.org/drawingml/2006/main">
               <a:graphicData uri="http://schemas.openxmlformats.org/drawingml/2006/chart">
-                <c:chart xmlns:c="http://schemas.openxmlformats.org/drawingml/2006/chart" xmlns:r="http://schemas.openxmlformats.org/officeDocument/2006/relationships" r:id="rId10"/>
+                <c:chart xmlns:c="http://schemas.openxmlformats.org/drawingml/2006/chart" xmlns:r="http://schemas.openxmlformats.org/officeDocument/2006/relationships" r:id="rId11"/>
               </a:graphicData>
             </a:graphic>
           </wp:inline>
@@ -3031,7 +4082,7 @@
             <wp:cNvGraphicFramePr/>
             <a:graphic xmlns:a="http://schemas.openxmlformats.org/drawingml/2006/main">
               <a:graphicData uri="http://schemas.openxmlformats.org/drawingml/2006/chart">
-                <c:chart xmlns:c="http://schemas.openxmlformats.org/drawingml/2006/chart" xmlns:r="http://schemas.openxmlformats.org/officeDocument/2006/relationships" r:id="rId11"/>
+                <c:chart xmlns:c="http://schemas.openxmlformats.org/drawingml/2006/chart" xmlns:r="http://schemas.openxmlformats.org/officeDocument/2006/relationships" r:id="rId12"/>
               </a:graphicData>
             </a:graphic>
           </wp:inline>
@@ -3230,7 +4281,7 @@
             <wp:cNvGraphicFramePr/>
             <a:graphic xmlns:a="http://schemas.openxmlformats.org/drawingml/2006/main">
               <a:graphicData uri="http://schemas.openxmlformats.org/drawingml/2006/chart">
-                <c:chart xmlns:c="http://schemas.openxmlformats.org/drawingml/2006/chart" xmlns:r="http://schemas.openxmlformats.org/officeDocument/2006/relationships" r:id="rId12"/>
+                <c:chart xmlns:c="http://schemas.openxmlformats.org/drawingml/2006/chart" xmlns:r="http://schemas.openxmlformats.org/officeDocument/2006/relationships" r:id="rId13"/>
               </a:graphicData>
             </a:graphic>
           </wp:inline>
@@ -3314,7 +4365,7 @@
             <wp:cNvGraphicFramePr/>
             <a:graphic xmlns:a="http://schemas.openxmlformats.org/drawingml/2006/main">
               <a:graphicData uri="http://schemas.openxmlformats.org/drawingml/2006/chart">
-                <c:chart xmlns:c="http://schemas.openxmlformats.org/drawingml/2006/chart" xmlns:r="http://schemas.openxmlformats.org/officeDocument/2006/relationships" r:id="rId13"/>
+                <c:chart xmlns:c="http://schemas.openxmlformats.org/drawingml/2006/chart" xmlns:r="http://schemas.openxmlformats.org/officeDocument/2006/relationships" r:id="rId14"/>
               </a:graphicData>
             </a:graphic>
           </wp:inline>
@@ -3379,9 +4430,13 @@
       <w:pPr>
         <w:pStyle w:val="Heading3"/>
       </w:pPr>
+      <w:bookmarkStart w:id="23" w:name="_Toc428717504"/>
+      <w:bookmarkStart w:id="24" w:name="_Toc428718311"/>
       <w:r>
         <w:t>Serialization times</w:t>
       </w:r>
+      <w:bookmarkEnd w:id="23"/>
+      <w:bookmarkEnd w:id="24"/>
     </w:p>
     <w:p>
       <w:r>
@@ -3406,7 +4461,7 @@
             <wp:cNvGraphicFramePr/>
             <a:graphic xmlns:a="http://schemas.openxmlformats.org/drawingml/2006/main">
               <a:graphicData uri="http://schemas.openxmlformats.org/drawingml/2006/chart">
-                <c:chart xmlns:c="http://schemas.openxmlformats.org/drawingml/2006/chart" xmlns:r="http://schemas.openxmlformats.org/officeDocument/2006/relationships" r:id="rId14"/>
+                <c:chart xmlns:c="http://schemas.openxmlformats.org/drawingml/2006/chart" xmlns:r="http://schemas.openxmlformats.org/officeDocument/2006/relationships" r:id="rId15"/>
               </a:graphicData>
             </a:graphic>
           </wp:inline>
@@ -3615,7 +4670,7 @@
             <wp:cNvGraphicFramePr/>
             <a:graphic xmlns:a="http://schemas.openxmlformats.org/drawingml/2006/main">
               <a:graphicData uri="http://schemas.openxmlformats.org/drawingml/2006/chart">
-                <c:chart xmlns:c="http://schemas.openxmlformats.org/drawingml/2006/chart" xmlns:r="http://schemas.openxmlformats.org/officeDocument/2006/relationships" r:id="rId15"/>
+                <c:chart xmlns:c="http://schemas.openxmlformats.org/drawingml/2006/chart" xmlns:r="http://schemas.openxmlformats.org/officeDocument/2006/relationships" r:id="rId16"/>
               </a:graphicData>
             </a:graphic>
           </wp:inline>
@@ -3699,7 +4754,7 @@
             <wp:cNvGraphicFramePr/>
             <a:graphic xmlns:a="http://schemas.openxmlformats.org/drawingml/2006/main">
               <a:graphicData uri="http://schemas.openxmlformats.org/drawingml/2006/chart">
-                <c:chart xmlns:c="http://schemas.openxmlformats.org/drawingml/2006/chart" xmlns:r="http://schemas.openxmlformats.org/officeDocument/2006/relationships" r:id="rId16"/>
+                <c:chart xmlns:c="http://schemas.openxmlformats.org/drawingml/2006/chart" xmlns:r="http://schemas.openxmlformats.org/officeDocument/2006/relationships" r:id="rId17"/>
               </a:graphicData>
             </a:graphic>
           </wp:inline>
@@ -3794,10 +4849,14 @@
       <w:pPr>
         <w:pStyle w:val="Heading3"/>
       </w:pPr>
+      <w:bookmarkStart w:id="25" w:name="_Toc428717505"/>
+      <w:bookmarkStart w:id="26" w:name="_Toc428718312"/>
       <w:r>
         <w:lastRenderedPageBreak/>
         <w:t>Deserialization times</w:t>
       </w:r>
+      <w:bookmarkEnd w:id="25"/>
+      <w:bookmarkEnd w:id="26"/>
     </w:p>
     <w:p>
       <w:pPr>
@@ -3816,7 +4875,7 @@
             <wp:cNvGraphicFramePr/>
             <a:graphic xmlns:a="http://schemas.openxmlformats.org/drawingml/2006/main">
               <a:graphicData uri="http://schemas.openxmlformats.org/drawingml/2006/chart">
-                <c:chart xmlns:c="http://schemas.openxmlformats.org/drawingml/2006/chart" xmlns:r="http://schemas.openxmlformats.org/officeDocument/2006/relationships" r:id="rId17"/>
+                <c:chart xmlns:c="http://schemas.openxmlformats.org/drawingml/2006/chart" xmlns:r="http://schemas.openxmlformats.org/officeDocument/2006/relationships" r:id="rId18"/>
               </a:graphicData>
             </a:graphic>
           </wp:inline>
@@ -3890,7 +4949,7 @@
             <wp:cNvGraphicFramePr/>
             <a:graphic xmlns:a="http://schemas.openxmlformats.org/drawingml/2006/main">
               <a:graphicData uri="http://schemas.openxmlformats.org/drawingml/2006/chart">
-                <c:chart xmlns:c="http://schemas.openxmlformats.org/drawingml/2006/chart" xmlns:r="http://schemas.openxmlformats.org/officeDocument/2006/relationships" r:id="rId18"/>
+                <c:chart xmlns:c="http://schemas.openxmlformats.org/drawingml/2006/chart" xmlns:r="http://schemas.openxmlformats.org/officeDocument/2006/relationships" r:id="rId19"/>
               </a:graphicData>
             </a:graphic>
           </wp:inline>
@@ -4040,9 +5099,13 @@
       <w:pPr>
         <w:pStyle w:val="Heading3"/>
       </w:pPr>
+      <w:bookmarkStart w:id="27" w:name="_Toc428717506"/>
+      <w:bookmarkStart w:id="28" w:name="_Toc428718313"/>
       <w:r>
         <w:t>Conclusions</w:t>
       </w:r>
+      <w:bookmarkEnd w:id="27"/>
+      <w:bookmarkEnd w:id="28"/>
     </w:p>
     <w:p>
       <w:r>
@@ -4165,8 +5228,6 @@
       <w:r>
         <w:t xml:space="preserve">data </w:t>
       </w:r>
-      <w:bookmarkStart w:id="13" w:name="_GoBack"/>
-      <w:bookmarkEnd w:id="13"/>
       <w:r>
         <w:t>communication.</w:t>
       </w:r>
@@ -4175,6 +5236,7 @@
     <w:p/>
     <w:p/>
     <w:p/>
+    <w:bookmarkEnd w:id="8"/>
     <w:p/>
     <w:p/>
     <w:p>
@@ -4188,14 +5250,14 @@
       <w:r>
         <w:br/>
       </w:r>
-      <w:bookmarkStart w:id="14" w:name="_Toc428707076"/>
+      <w:bookmarkStart w:id="29" w:name="_Toc428718314"/>
       <w:r>
         <w:t>Conclusions</w:t>
       </w:r>
       <w:r>
         <w:t xml:space="preserve"> and Future Work</w:t>
       </w:r>
-      <w:bookmarkEnd w:id="14"/>
+      <w:bookmarkEnd w:id="29"/>
     </w:p>
     <w:p/>
     <w:p/>
@@ -4905,7 +5967,7 @@
         <w:rPr>
           <w:rStyle w:val="FootnoteReference"/>
         </w:rPr>
-        <w:footnoteReference w:id="2"/>
+        <w:footnoteReference w:id="1"/>
       </w:r>
       <w:r>
         <w:rPr>
@@ -4950,13 +6012,13 @@
           <w:numId w:val="0"/>
         </w:numPr>
       </w:pPr>
-      <w:bookmarkStart w:id="15" w:name="_Toc428707077"/>
-      <w:bookmarkEnd w:id="0"/>
+      <w:bookmarkStart w:id="30" w:name="_Toc428718315"/>
+      <w:bookmarkEnd w:id="1"/>
       <w:r>
         <w:lastRenderedPageBreak/>
         <w:t>References</w:t>
       </w:r>
-      <w:bookmarkEnd w:id="15"/>
+      <w:bookmarkEnd w:id="30"/>
     </w:p>
     <w:p>
       <w:r>
@@ -4989,7 +6051,7 @@
     </w:p>
     <w:p/>
     <w:sectPr>
-      <w:footerReference w:type="first" r:id="rId19"/>
+      <w:footerReference w:type="first" r:id="rId20"/>
       <w:pgSz w:w="12240" w:h="15840"/>
       <w:pgMar w:top="1440" w:right="1440" w:bottom="1440" w:left="1814" w:header="720" w:footer="720" w:gutter="0"/>
       <w:pgNumType w:start="1"/>
@@ -5054,7 +6116,7 @@
           <w:rPr>
             <w:noProof/>
           </w:rPr>
-          <w:t>21</w:t>
+          <w:t>16</w:t>
         </w:r>
         <w:r>
           <w:rPr>
@@ -5143,31 +6205,6 @@
     </w:p>
   </w:footnote>
   <w:footnote w:id="1">
-    <w:p>
-      <w:pPr>
-        <w:pStyle w:val="FootnoteText"/>
-      </w:pPr>
-      <w:r>
-        <w:rPr>
-          <w:rStyle w:val="FootnoteReference"/>
-        </w:rPr>
-        <w:t>*</w:t>
-      </w:r>
-      <w:r>
-        <w:t xml:space="preserve"> </w:t>
-      </w:r>
-      <w:r>
-        <w:t xml:space="preserve">508-1 Evans Hall #3880, Berkeley, California 94720-3880.  Email: </w:t>
-      </w:r>
-      <w:r>
-        <w:t>xxx</w:t>
-      </w:r>
-      <w:r>
-        <w:t>@berkeley.edu</w:t>
-      </w:r>
-    </w:p>
-  </w:footnote>
-  <w:footnote w:id="2">
     <w:p>
       <w:pPr>
         <w:pStyle w:val="FootnoteText"/>
@@ -8123,11 +9160,11 @@
         </c:dLbls>
         <c:marker val="1"/>
         <c:smooth val="0"/>
-        <c:axId val="617323256"/>
-        <c:axId val="617333840"/>
+        <c:axId val="642929960"/>
+        <c:axId val="642931920"/>
       </c:lineChart>
       <c:catAx>
-        <c:axId val="617323256"/>
+        <c:axId val="642929960"/>
         <c:scaling>
           <c:orientation val="minMax"/>
         </c:scaling>
@@ -8224,7 +9261,7 @@
             <a:endParaRPr lang="el-GR"/>
           </a:p>
         </c:txPr>
-        <c:crossAx val="617333840"/>
+        <c:crossAx val="642931920"/>
         <c:crosses val="autoZero"/>
         <c:auto val="1"/>
         <c:lblAlgn val="ctr"/>
@@ -8232,7 +9269,7 @@
         <c:noMultiLvlLbl val="0"/>
       </c:catAx>
       <c:valAx>
-        <c:axId val="617333840"/>
+        <c:axId val="642931920"/>
         <c:scaling>
           <c:logBase val="10"/>
           <c:orientation val="minMax"/>
@@ -8344,7 +9381,7 @@
             <a:endParaRPr lang="el-GR"/>
           </a:p>
         </c:txPr>
-        <c:crossAx val="617323256"/>
+        <c:crossAx val="642929960"/>
         <c:crosses val="autoZero"/>
         <c:crossBetween val="between"/>
       </c:valAx>
@@ -8538,11 +9575,11 @@
         </c:dLbls>
         <c:gapWidth val="219"/>
         <c:overlap val="-27"/>
-        <c:axId val="239356744"/>
-        <c:axId val="239358312"/>
+        <c:axId val="642933488"/>
+        <c:axId val="642934272"/>
       </c:barChart>
       <c:catAx>
-        <c:axId val="239356744"/>
+        <c:axId val="642933488"/>
         <c:scaling>
           <c:orientation val="minMax"/>
         </c:scaling>
@@ -8585,7 +9622,7 @@
             <a:endParaRPr lang="el-GR"/>
           </a:p>
         </c:txPr>
-        <c:crossAx val="239358312"/>
+        <c:crossAx val="642934272"/>
         <c:crosses val="autoZero"/>
         <c:auto val="1"/>
         <c:lblAlgn val="ctr"/>
@@ -8593,7 +9630,7 @@
         <c:noMultiLvlLbl val="0"/>
       </c:catAx>
       <c:valAx>
-        <c:axId val="239358312"/>
+        <c:axId val="642934272"/>
         <c:scaling>
           <c:orientation val="minMax"/>
         </c:scaling>
@@ -8699,7 +9736,7 @@
             <a:endParaRPr lang="el-GR"/>
           </a:p>
         </c:txPr>
-        <c:crossAx val="239356744"/>
+        <c:crossAx val="642933488"/>
         <c:crosses val="autoZero"/>
         <c:crossBetween val="between"/>
       </c:valAx>
@@ -8832,11 +9869,11 @@
         </c:dLbls>
         <c:gapWidth val="219"/>
         <c:overlap val="-27"/>
-        <c:axId val="617334624"/>
-        <c:axId val="617326000"/>
+        <c:axId val="642928392"/>
+        <c:axId val="642928784"/>
       </c:barChart>
       <c:catAx>
-        <c:axId val="617334624"/>
+        <c:axId val="642928392"/>
         <c:scaling>
           <c:orientation val="minMax"/>
         </c:scaling>
@@ -8879,7 +9916,7 @@
             <a:endParaRPr lang="el-GR"/>
           </a:p>
         </c:txPr>
-        <c:crossAx val="617326000"/>
+        <c:crossAx val="642928784"/>
         <c:crosses val="autoZero"/>
         <c:auto val="1"/>
         <c:lblAlgn val="ctr"/>
@@ -8887,7 +9924,7 @@
         <c:noMultiLvlLbl val="0"/>
       </c:catAx>
       <c:valAx>
-        <c:axId val="617326000"/>
+        <c:axId val="642928784"/>
         <c:scaling>
           <c:logBase val="10"/>
           <c:orientation val="minMax"/>
@@ -8994,7 +10031,7 @@
             <a:endParaRPr lang="el-GR"/>
           </a:p>
         </c:txPr>
-        <c:crossAx val="617334624"/>
+        <c:crossAx val="642928392"/>
         <c:crosses val="autoZero"/>
         <c:crossBetween val="between"/>
       </c:valAx>
@@ -9946,11 +10983,11 @@
         </c:dLbls>
         <c:marker val="1"/>
         <c:smooth val="0"/>
-        <c:axId val="617323648"/>
-        <c:axId val="617324040"/>
+        <c:axId val="642923688"/>
+        <c:axId val="642924080"/>
       </c:lineChart>
       <c:catAx>
-        <c:axId val="617323648"/>
+        <c:axId val="642923688"/>
         <c:scaling>
           <c:orientation val="minMax"/>
         </c:scaling>
@@ -10047,7 +11084,7 @@
             <a:endParaRPr lang="el-GR"/>
           </a:p>
         </c:txPr>
-        <c:crossAx val="617324040"/>
+        <c:crossAx val="642924080"/>
         <c:crosses val="autoZero"/>
         <c:auto val="1"/>
         <c:lblAlgn val="ctr"/>
@@ -10055,7 +11092,7 @@
         <c:noMultiLvlLbl val="0"/>
       </c:catAx>
       <c:valAx>
-        <c:axId val="617324040"/>
+        <c:axId val="642924080"/>
         <c:scaling>
           <c:orientation val="minMax"/>
         </c:scaling>
@@ -10161,7 +11198,7 @@
             <a:endParaRPr lang="el-GR"/>
           </a:p>
         </c:txPr>
-        <c:crossAx val="617323648"/>
+        <c:crossAx val="642923688"/>
         <c:crosses val="autoZero"/>
         <c:crossBetween val="between"/>
         <c:majorUnit val="5"/>
@@ -11204,11 +12241,11 @@
         </c:dLbls>
         <c:marker val="1"/>
         <c:smooth val="0"/>
-        <c:axId val="617338544"/>
-        <c:axId val="617338936"/>
+        <c:axId val="642929568"/>
+        <c:axId val="642922904"/>
       </c:lineChart>
       <c:catAx>
-        <c:axId val="617338544"/>
+        <c:axId val="642929568"/>
         <c:scaling>
           <c:orientation val="minMax"/>
         </c:scaling>
@@ -11310,7 +12347,7 @@
             <a:endParaRPr lang="el-GR"/>
           </a:p>
         </c:txPr>
-        <c:crossAx val="617338936"/>
+        <c:crossAx val="642922904"/>
         <c:crosses val="autoZero"/>
         <c:auto val="1"/>
         <c:lblAlgn val="ctr"/>
@@ -11318,7 +12355,7 @@
         <c:noMultiLvlLbl val="0"/>
       </c:catAx>
       <c:valAx>
-        <c:axId val="617338936"/>
+        <c:axId val="642922904"/>
         <c:scaling>
           <c:logBase val="10"/>
           <c:orientation val="minMax"/>
@@ -11425,7 +12462,7 @@
             <a:endParaRPr lang="el-GR"/>
           </a:p>
         </c:txPr>
-        <c:crossAx val="617338544"/>
+        <c:crossAx val="642929568"/>
         <c:crosses val="autoZero"/>
         <c:crossBetween val="between"/>
       </c:valAx>
@@ -11631,11 +12668,11 @@
         </c:dLbls>
         <c:gapWidth val="219"/>
         <c:overlap val="-27"/>
-        <c:axId val="617336192"/>
-        <c:axId val="617336584"/>
+        <c:axId val="642926040"/>
+        <c:axId val="642926432"/>
       </c:barChart>
       <c:catAx>
-        <c:axId val="617336192"/>
+        <c:axId val="642926040"/>
         <c:scaling>
           <c:orientation val="minMax"/>
         </c:scaling>
@@ -11678,7 +12715,7 @@
             <a:endParaRPr lang="el-GR"/>
           </a:p>
         </c:txPr>
-        <c:crossAx val="617336584"/>
+        <c:crossAx val="642926432"/>
         <c:crosses val="autoZero"/>
         <c:auto val="1"/>
         <c:lblAlgn val="ctr"/>
@@ -11686,7 +12723,7 @@
         <c:noMultiLvlLbl val="0"/>
       </c:catAx>
       <c:valAx>
-        <c:axId val="617336584"/>
+        <c:axId val="642926432"/>
         <c:scaling>
           <c:logBase val="10"/>
           <c:orientation val="minMax"/>
@@ -11793,7 +12830,7 @@
             <a:endParaRPr lang="el-GR"/>
           </a:p>
         </c:txPr>
-        <c:crossAx val="617336192"/>
+        <c:crossAx val="642926040"/>
         <c:crosses val="autoZero"/>
         <c:crossBetween val="between"/>
       </c:valAx>
@@ -12507,11 +13544,11 @@
         </c:dLbls>
         <c:marker val="1"/>
         <c:smooth val="0"/>
-        <c:axId val="239350472"/>
-        <c:axId val="239351648"/>
+        <c:axId val="642928000"/>
+        <c:axId val="642929176"/>
       </c:lineChart>
       <c:catAx>
-        <c:axId val="239350472"/>
+        <c:axId val="642928000"/>
         <c:scaling>
           <c:orientation val="minMax"/>
         </c:scaling>
@@ -12608,7 +13645,7 @@
             <a:endParaRPr lang="el-GR"/>
           </a:p>
         </c:txPr>
-        <c:crossAx val="239351648"/>
+        <c:crossAx val="642929176"/>
         <c:crossesAt val="1.0000000000000002E-3"/>
         <c:auto val="1"/>
         <c:lblAlgn val="ctr"/>
@@ -12616,7 +13653,7 @@
         <c:noMultiLvlLbl val="0"/>
       </c:catAx>
       <c:valAx>
-        <c:axId val="239351648"/>
+        <c:axId val="642929176"/>
         <c:scaling>
           <c:logBase val="10"/>
           <c:orientation val="minMax"/>
@@ -12723,7 +13760,7 @@
             <a:endParaRPr lang="el-GR"/>
           </a:p>
         </c:txPr>
-        <c:crossAx val="239350472"/>
+        <c:crossAx val="642928000"/>
         <c:crosses val="autoZero"/>
         <c:crossBetween val="between"/>
       </c:valAx>
@@ -13685,11 +14722,11 @@
         </c:dLbls>
         <c:marker val="1"/>
         <c:smooth val="0"/>
-        <c:axId val="239355176"/>
-        <c:axId val="239354392"/>
+        <c:axId val="642927216"/>
+        <c:axId val="642930744"/>
       </c:lineChart>
       <c:catAx>
-        <c:axId val="239355176"/>
+        <c:axId val="642927216"/>
         <c:scaling>
           <c:orientation val="minMax"/>
         </c:scaling>
@@ -13786,7 +14823,7 @@
             <a:endParaRPr lang="el-GR"/>
           </a:p>
         </c:txPr>
-        <c:crossAx val="239354392"/>
+        <c:crossAx val="642930744"/>
         <c:crossesAt val="1.0000000000000002E-2"/>
         <c:auto val="1"/>
         <c:lblAlgn val="ctr"/>
@@ -13794,7 +14831,7 @@
         <c:noMultiLvlLbl val="0"/>
       </c:catAx>
       <c:valAx>
-        <c:axId val="239354392"/>
+        <c:axId val="642930744"/>
         <c:scaling>
           <c:logBase val="10"/>
           <c:orientation val="minMax"/>
@@ -13901,7 +14938,7 @@
             <a:endParaRPr lang="el-GR"/>
           </a:p>
         </c:txPr>
-        <c:crossAx val="239355176"/>
+        <c:crossAx val="642927216"/>
         <c:crosses val="autoZero"/>
         <c:crossBetween val="between"/>
       </c:valAx>
@@ -14119,11 +15156,11 @@
         </c:dLbls>
         <c:gapWidth val="219"/>
         <c:overlap val="-27"/>
-        <c:axId val="239353608"/>
-        <c:axId val="239357920"/>
+        <c:axId val="642931136"/>
+        <c:axId val="642933096"/>
       </c:barChart>
       <c:catAx>
-        <c:axId val="239353608"/>
+        <c:axId val="642931136"/>
         <c:scaling>
           <c:orientation val="minMax"/>
         </c:scaling>
@@ -14166,7 +15203,7 @@
             <a:endParaRPr lang="el-GR"/>
           </a:p>
         </c:txPr>
-        <c:crossAx val="239357920"/>
+        <c:crossAx val="642933096"/>
         <c:crossesAt val="1.0000000000000002E-3"/>
         <c:auto val="1"/>
         <c:lblAlgn val="ctr"/>
@@ -14174,7 +15211,7 @@
         <c:noMultiLvlLbl val="0"/>
       </c:catAx>
       <c:valAx>
-        <c:axId val="239357920"/>
+        <c:axId val="642933096"/>
         <c:scaling>
           <c:logBase val="10"/>
           <c:orientation val="minMax"/>
@@ -14281,7 +15318,7 @@
             <a:endParaRPr lang="el-GR"/>
           </a:p>
         </c:txPr>
-        <c:crossAx val="239353608"/>
+        <c:crossAx val="642931136"/>
         <c:crosses val="autoZero"/>
         <c:crossBetween val="between"/>
       </c:valAx>
@@ -15212,11 +16249,11 @@
         </c:dLbls>
         <c:marker val="1"/>
         <c:smooth val="0"/>
-        <c:axId val="239354784"/>
-        <c:axId val="239355568"/>
+        <c:axId val="642935056"/>
+        <c:axId val="642935448"/>
       </c:lineChart>
       <c:catAx>
-        <c:axId val="239354784"/>
+        <c:axId val="642935056"/>
         <c:scaling>
           <c:orientation val="minMax"/>
         </c:scaling>
@@ -15313,7 +16350,7 @@
             <a:endParaRPr lang="el-GR"/>
           </a:p>
         </c:txPr>
-        <c:crossAx val="239355568"/>
+        <c:crossAx val="642935448"/>
         <c:crossesAt val="1.0000000000000002E-2"/>
         <c:auto val="1"/>
         <c:lblAlgn val="ctr"/>
@@ -15321,7 +16358,7 @@
         <c:noMultiLvlLbl val="0"/>
       </c:catAx>
       <c:valAx>
-        <c:axId val="239355568"/>
+        <c:axId val="642935448"/>
         <c:scaling>
           <c:logBase val="2"/>
           <c:orientation val="minMax"/>
@@ -15428,7 +16465,7 @@
             <a:endParaRPr lang="el-GR"/>
           </a:p>
         </c:txPr>
-        <c:crossAx val="239354784"/>
+        <c:crossAx val="642935056"/>
         <c:crosses val="autoZero"/>
         <c:crossBetween val="between"/>
       </c:valAx>
@@ -21040,12 +22077,6 @@
     <w:notTrueType/>
     <w:pitch w:val="variable"/>
     <w:sig w:usb0="20000007" w:usb1="00000000" w:usb2="00000000" w:usb3="00000000" w:csb0="00000193" w:csb1="00000000"/>
-  </w:font>
-  <w:font w:name="cmr10">
-    <w:charset w:val="00"/>
-    <w:family w:val="swiss"/>
-    <w:pitch w:val="variable"/>
-    <w:sig w:usb0="00000003" w:usb1="00000000" w:usb2="00000000" w:usb3="00000000" w:csb0="00000001" w:csb1="00000000"/>
   </w:font>
   <w:font w:name="Cambria Math">
     <w:panose1 w:val="02040503050406030204"/>
@@ -21868,7 +22899,7 @@
 </file>
 
 <file path=customXml/itemProps1.xml><?xml version="1.0" encoding="utf-8"?>
-<ds:datastoreItem xmlns:ds="http://schemas.openxmlformats.org/officeDocument/2006/customXml" ds:itemID="{A1038EBF-9E31-4E1B-B3DE-D450ED2E4A79}">
+<ds:datastoreItem xmlns:ds="http://schemas.openxmlformats.org/officeDocument/2006/customXml" ds:itemID="{AE094D87-05D0-4AD9-BD9D-DE04F5340671}">
   <ds:schemaRefs>
     <ds:schemaRef ds:uri="http://schemas.openxmlformats.org/officeDocument/2006/bibliography"/>
   </ds:schemaRefs>

</xml_diff>

<commit_message>
before start moving all the text
</commit_message>
<xml_diff>
--- a/word/latex-word.docx
+++ b/word/latex-word.docx
@@ -140,8 +140,13 @@
         <w:jc w:val="center"/>
       </w:pPr>
       <w:r>
-        <w:t>Supervised by Prof. Dan Olteanu</w:t>
-      </w:r>
+        <w:t xml:space="preserve">Supervised by Prof. Dan </w:t>
+      </w:r>
+      <w:proofErr w:type="spellStart"/>
+      <w:r>
+        <w:t>Olteanu</w:t>
+      </w:r>
+      <w:proofErr w:type="spellEnd"/>
     </w:p>
     <w:p>
       <w:pPr>
@@ -280,7 +285,7 @@
         <w:rPr>
           <w:noProof/>
         </w:rPr>
-        <w:instrText xml:space="preserve"> PAGEREF _Toc428725915 \h </w:instrText>
+        <w:instrText xml:space="preserve"> PAGEREF _Toc428727445 \h </w:instrText>
       </w:r>
       <w:r>
         <w:rPr>
@@ -343,7 +348,7 @@
         <w:rPr>
           <w:noProof/>
         </w:rPr>
-        <w:instrText xml:space="preserve"> PAGEREF _Toc428725916 \h </w:instrText>
+        <w:instrText xml:space="preserve"> PAGEREF _Toc428727446 \h </w:instrText>
       </w:r>
       <w:r>
         <w:rPr>
@@ -406,7 +411,7 @@
         <w:rPr>
           <w:noProof/>
         </w:rPr>
-        <w:instrText xml:space="preserve"> PAGEREF _Toc428725917 \h </w:instrText>
+        <w:instrText xml:space="preserve"> PAGEREF _Toc428727447 \h </w:instrText>
       </w:r>
       <w:r>
         <w:rPr>
@@ -469,7 +474,7 @@
         <w:rPr>
           <w:noProof/>
         </w:rPr>
-        <w:instrText xml:space="preserve"> PAGEREF _Toc428725918 \h </w:instrText>
+        <w:instrText xml:space="preserve"> PAGEREF _Toc428727448 \h </w:instrText>
       </w:r>
       <w:r>
         <w:rPr>
@@ -532,7 +537,7 @@
         <w:rPr>
           <w:noProof/>
         </w:rPr>
-        <w:instrText xml:space="preserve"> PAGEREF _Toc428725919 \h </w:instrText>
+        <w:instrText xml:space="preserve"> PAGEREF _Toc428727449 \h </w:instrText>
       </w:r>
       <w:r>
         <w:rPr>
@@ -595,7 +600,7 @@
         <w:rPr>
           <w:noProof/>
         </w:rPr>
-        <w:instrText xml:space="preserve"> PAGEREF _Toc428725920 \h </w:instrText>
+        <w:instrText xml:space="preserve"> PAGEREF _Toc428727450 \h </w:instrText>
       </w:r>
       <w:r>
         <w:rPr>
@@ -657,7 +662,7 @@
         <w:rPr>
           <w:noProof/>
         </w:rPr>
-        <w:instrText xml:space="preserve"> PAGEREF _Toc428725921 \h </w:instrText>
+        <w:instrText xml:space="preserve"> PAGEREF _Toc428727451 \h </w:instrText>
       </w:r>
       <w:r>
         <w:rPr>
@@ -719,7 +724,7 @@
         <w:rPr>
           <w:noProof/>
         </w:rPr>
-        <w:instrText xml:space="preserve"> PAGEREF _Toc428725922 \h </w:instrText>
+        <w:instrText xml:space="preserve"> PAGEREF _Toc428727452 \h </w:instrText>
       </w:r>
       <w:r>
         <w:rPr>
@@ -781,7 +786,7 @@
         <w:rPr>
           <w:noProof/>
         </w:rPr>
-        <w:instrText xml:space="preserve"> PAGEREF _Toc428725923 \h </w:instrText>
+        <w:instrText xml:space="preserve"> PAGEREF _Toc428727453 \h </w:instrText>
       </w:r>
       <w:r>
         <w:rPr>
@@ -843,7 +848,7 @@
         <w:rPr>
           <w:noProof/>
         </w:rPr>
-        <w:instrText xml:space="preserve"> PAGEREF _Toc428725924 \h </w:instrText>
+        <w:instrText xml:space="preserve"> PAGEREF _Toc428727454 \h </w:instrText>
       </w:r>
       <w:r>
         <w:rPr>
@@ -905,7 +910,7 @@
         <w:rPr>
           <w:noProof/>
         </w:rPr>
-        <w:instrText xml:space="preserve"> PAGEREF _Toc428725925 \h </w:instrText>
+        <w:instrText xml:space="preserve"> PAGEREF _Toc428727455 \h </w:instrText>
       </w:r>
       <w:r>
         <w:rPr>
@@ -967,7 +972,7 @@
         <w:rPr>
           <w:noProof/>
         </w:rPr>
-        <w:instrText xml:space="preserve"> PAGEREF _Toc428725926 \h </w:instrText>
+        <w:instrText xml:space="preserve"> PAGEREF _Toc428727456 \h </w:instrText>
       </w:r>
       <w:r>
         <w:rPr>
@@ -1029,7 +1034,7 @@
         <w:rPr>
           <w:noProof/>
         </w:rPr>
-        <w:instrText xml:space="preserve"> PAGEREF _Toc428725927 \h </w:instrText>
+        <w:instrText xml:space="preserve"> PAGEREF _Toc428727457 \h </w:instrText>
       </w:r>
       <w:r>
         <w:rPr>
@@ -1091,7 +1096,7 @@
         <w:rPr>
           <w:noProof/>
         </w:rPr>
-        <w:instrText xml:space="preserve"> PAGEREF _Toc428725928 \h </w:instrText>
+        <w:instrText xml:space="preserve"> PAGEREF _Toc428727458 \h </w:instrText>
       </w:r>
       <w:r>
         <w:rPr>
@@ -1153,7 +1158,7 @@
         <w:rPr>
           <w:noProof/>
         </w:rPr>
-        <w:instrText xml:space="preserve"> PAGEREF _Toc428725929 \h </w:instrText>
+        <w:instrText xml:space="preserve"> PAGEREF _Toc428727459 \h </w:instrText>
       </w:r>
       <w:r>
         <w:rPr>
@@ -1215,7 +1220,7 @@
         <w:rPr>
           <w:noProof/>
         </w:rPr>
-        <w:instrText xml:space="preserve"> PAGEREF _Toc428725930 \h </w:instrText>
+        <w:instrText xml:space="preserve"> PAGEREF _Toc428727460 \h </w:instrText>
       </w:r>
       <w:r>
         <w:rPr>
@@ -1278,7 +1283,7 @@
         <w:rPr>
           <w:noProof/>
         </w:rPr>
-        <w:instrText xml:space="preserve"> PAGEREF _Toc428725931 \h </w:instrText>
+        <w:instrText xml:space="preserve"> PAGEREF _Toc428727461 \h </w:instrText>
       </w:r>
       <w:r>
         <w:rPr>
@@ -1295,7 +1300,7 @@
         <w:rPr>
           <w:noProof/>
         </w:rPr>
-        <w:t>23</w:t>
+        <w:t>22</w:t>
       </w:r>
       <w:r>
         <w:rPr>
@@ -1341,7 +1346,7 @@
         <w:rPr>
           <w:noProof/>
         </w:rPr>
-        <w:instrText xml:space="preserve"> PAGEREF _Toc428725932 \h </w:instrText>
+        <w:instrText xml:space="preserve"> PAGEREF _Toc428727462 \h </w:instrText>
       </w:r>
       <w:r>
         <w:rPr>
@@ -1358,7 +1363,7 @@
         <w:rPr>
           <w:noProof/>
         </w:rPr>
-        <w:t>25</w:t>
+        <w:t>24</w:t>
       </w:r>
       <w:r>
         <w:rPr>
@@ -1404,7 +1409,7 @@
         <w:rPr>
           <w:noProof/>
         </w:rPr>
-        <w:instrText xml:space="preserve"> PAGEREF _Toc428725933 \h </w:instrText>
+        <w:instrText xml:space="preserve"> PAGEREF _Toc428727463 \h </w:instrText>
       </w:r>
       <w:r>
         <w:rPr>
@@ -1421,7 +1426,7 @@
         <w:rPr>
           <w:noProof/>
         </w:rPr>
-        <w:t>31</w:t>
+        <w:t>30</w:t>
       </w:r>
       <w:r>
         <w:rPr>
@@ -1510,7 +1515,7 @@
       <w:r>
         <w:br/>
       </w:r>
-      <w:bookmarkStart w:id="1" w:name="_Toc428725915"/>
+      <w:bookmarkStart w:id="1" w:name="_Toc428727445"/>
       <w:r>
         <w:t>Introduction</w:t>
       </w:r>
@@ -1589,7 +1594,7 @@
       <w:r>
         <w:br/>
       </w:r>
-      <w:bookmarkStart w:id="2" w:name="_Toc428725916"/>
+      <w:bookmarkStart w:id="2" w:name="_Toc428727446"/>
       <w:r>
         <w:t>Preliminaries</w:t>
       </w:r>
@@ -1668,7 +1673,7 @@
       <w:r>
         <w:br/>
       </w:r>
-      <w:bookmarkStart w:id="3" w:name="_Toc428725917"/>
+      <w:bookmarkStart w:id="3" w:name="_Toc428727447"/>
       <w:r>
         <w:t>Finding good Factorization Trees</w:t>
       </w:r>
@@ -1747,7 +1752,7 @@
       <w:r>
         <w:br/>
       </w:r>
-      <w:bookmarkStart w:id="4" w:name="_Toc428725918"/>
+      <w:bookmarkStart w:id="4" w:name="_Toc428727448"/>
       <w:r>
         <w:t>Serialization of Data Factorizations</w:t>
       </w:r>
@@ -1829,7 +1834,7 @@
       <w:r>
         <w:br/>
       </w:r>
-      <w:bookmarkStart w:id="5" w:name="_Toc428725919"/>
+      <w:bookmarkStart w:id="5" w:name="_Toc428727449"/>
       <w:r>
         <w:t>Distributed Query Processing in FDB</w:t>
       </w:r>
@@ -1908,7 +1913,7 @@
       <w:r>
         <w:br/>
       </w:r>
-      <w:bookmarkStart w:id="6" w:name="_Toc428725920"/>
+      <w:bookmarkStart w:id="6" w:name="_Toc428727450"/>
       <w:r>
         <w:t>Experimental Evaluation</w:t>
       </w:r>
@@ -2610,7 +2615,12 @@
       </w:pPr>
       <w:bookmarkStart w:id="7" w:name="chexp"/>
       <w:r>
-        <w:t xml:space="preserve">In this section we will present experimental evaluation for the main contributions of this project, namely the </w:t>
+        <w:t>In this section</w:t>
+      </w:r>
+      <w:bookmarkStart w:id="8" w:name="_GoBack"/>
+      <w:bookmarkEnd w:id="8"/>
+      <w:r>
+        <w:t xml:space="preserve"> we will present experimental evaluation for the main contributions of this project, namely the </w:t>
       </w:r>
       <w:r>
         <w:rPr>
@@ -2665,13 +2675,13 @@
         <w:pStyle w:val="Heading2"/>
         <w:jc w:val="both"/>
       </w:pPr>
-      <w:bookmarkStart w:id="8" w:name="_Toc428725921"/>
       <w:bookmarkStart w:id="9" w:name="_Toc428725934"/>
+      <w:bookmarkStart w:id="10" w:name="_Toc428727451"/>
       <w:r>
         <w:t>Datasets and evaluation setup</w:t>
       </w:r>
-      <w:bookmarkEnd w:id="8"/>
       <w:bookmarkEnd w:id="9"/>
+      <w:bookmarkEnd w:id="10"/>
     </w:p>
     <w:p>
       <w:pPr>
@@ -2691,14 +2701,14 @@
         <w:pStyle w:val="Heading3"/>
         <w:jc w:val="both"/>
       </w:pPr>
-      <w:bookmarkStart w:id="10" w:name="_Toc428725922"/>
       <w:bookmarkStart w:id="11" w:name="_Toc428725935"/>
+      <w:bookmarkStart w:id="12" w:name="_Toc428727452"/>
       <w:r>
         <w:lastRenderedPageBreak/>
         <w:t>Datasets</w:t>
       </w:r>
-      <w:bookmarkEnd w:id="10"/>
       <w:bookmarkEnd w:id="11"/>
+      <w:bookmarkEnd w:id="12"/>
     </w:p>
     <w:p>
       <w:pPr>
@@ -3116,12 +3126,14 @@
         </w:numPr>
         <w:jc w:val="both"/>
       </w:pPr>
+      <w:proofErr w:type="spellStart"/>
       <w:r>
         <w:rPr>
           <w:i/>
         </w:rPr>
         <w:t>ProMarbou</w:t>
       </w:r>
+      <w:proofErr w:type="spellEnd"/>
       <w:r>
         <w:t xml:space="preserve"> (183K tuples)</w:t>
       </w:r>
@@ -3136,13 +3148,13 @@
         <w:pStyle w:val="Heading3"/>
         <w:jc w:val="both"/>
       </w:pPr>
-      <w:bookmarkStart w:id="12" w:name="_Toc428725923"/>
       <w:bookmarkStart w:id="13" w:name="_Toc428725936"/>
+      <w:bookmarkStart w:id="14" w:name="_Toc428727453"/>
       <w:r>
         <w:t>Evaluation setup</w:t>
       </w:r>
-      <w:bookmarkEnd w:id="12"/>
       <w:bookmarkEnd w:id="13"/>
+      <w:bookmarkEnd w:id="14"/>
     </w:p>
     <w:p>
       <w:pPr>
@@ -3197,8 +3209,13 @@
         <w:jc w:val="both"/>
       </w:pPr>
       <w:r>
-        <w:t>Linux Mint 17 Qiana</w:t>
-      </w:r>
+        <w:t xml:space="preserve">Linux Mint 17 </w:t>
+      </w:r>
+      <w:proofErr w:type="spellStart"/>
+      <w:r>
+        <w:t>Qiana</w:t>
+      </w:r>
+      <w:proofErr w:type="spellEnd"/>
       <w:r>
         <w:t xml:space="preserve"> with </w:t>
       </w:r>
@@ -3277,8 +3294,21 @@
         <w:jc w:val="both"/>
       </w:pPr>
       <w:r>
-        <w:t>All experiments were run after the application was compiled with optimization flags turned on (i.e. O3, ffastmath, ftree-vectorize</w:t>
-      </w:r>
+        <w:t xml:space="preserve">All experiments were run after the application was compiled with optimization flags turned on (i.e. O3, </w:t>
+      </w:r>
+      <w:proofErr w:type="spellStart"/>
+      <w:r>
+        <w:t>ffastmath</w:t>
+      </w:r>
+      <w:proofErr w:type="spellEnd"/>
+      <w:r>
+        <w:t xml:space="preserve">, </w:t>
+      </w:r>
+      <w:proofErr w:type="spellStart"/>
+      <w:r>
+        <w:t>ftree-vectorize</w:t>
+      </w:r>
+      <w:proofErr w:type="spellEnd"/>
       <w:r>
         <w:t>, march=native</w:t>
       </w:r>
@@ -3305,16 +3335,16 @@
         <w:pStyle w:val="Heading2"/>
         <w:jc w:val="both"/>
       </w:pPr>
-      <w:bookmarkStart w:id="14" w:name="_Toc428725924"/>
       <w:bookmarkStart w:id="15" w:name="_Toc428725937"/>
+      <w:bookmarkStart w:id="16" w:name="_Toc428727454"/>
       <w:r>
         <w:t>COST</w:t>
       </w:r>
       <w:r>
         <w:t xml:space="preserve"> – Finding good f-trees</w:t>
       </w:r>
-      <w:bookmarkEnd w:id="14"/>
       <w:bookmarkEnd w:id="15"/>
+      <w:bookmarkEnd w:id="16"/>
     </w:p>
     <w:p>
       <w:pPr>
@@ -3344,11 +3374,19 @@
       <w:r>
         <w:t xml:space="preserve"> the factorization size, in number of singletons, using statistics (i.e. unique values per attribute, number of unique values of attribute under another attribute’s single value) derived from off-line preprocessing will give us better insights on f-tree selection compared to the existing work that uses the theoretical size bounds of FDB, parameter </w:t>
       </w:r>
+      <w:proofErr w:type="gramStart"/>
       <w:r>
         <w:rPr>
           <w:i/>
         </w:rPr>
-        <w:t>s(Q)</w:t>
+        <w:t>s(</w:t>
+      </w:r>
+      <w:proofErr w:type="gramEnd"/>
+      <w:r>
+        <w:rPr>
+          <w:i/>
+        </w:rPr>
+        <w:t>Q)</w:t>
       </w:r>
       <w:r>
         <w:t>.</w:t>
@@ -3827,11 +3865,19 @@
       <w:r>
         <w:t xml:space="preserve"> The estimated size is very high sometimes due to excessive usage of averages which can be misleading in many cases. However, we can see that the trend of the estimated size follows the real size which shows that it could be very useful to at least be able to eliminate very bad f-trees, always among those that have the optimal </w:t>
       </w:r>
+      <w:proofErr w:type="gramStart"/>
       <w:r>
         <w:rPr>
           <w:i/>
         </w:rPr>
-        <w:t xml:space="preserve">s(Q) </w:t>
+        <w:t>s(</w:t>
+      </w:r>
+      <w:proofErr w:type="gramEnd"/>
+      <w:r>
+        <w:rPr>
+          <w:i/>
+        </w:rPr>
+        <w:t xml:space="preserve">Q) </w:t>
       </w:r>
       <w:r>
         <w:t xml:space="preserve">parameter. </w:t>
@@ -3953,21 +3999,25 @@
       <w:r>
         <w:t>subtree (</w:t>
       </w:r>
+      <w:proofErr w:type="spellStart"/>
       <w:r>
         <w:t>sainsburys</w:t>
       </w:r>
+      <w:proofErr w:type="spellEnd"/>
       <w:r>
         <w:rPr>
           <w:i/>
         </w:rPr>
         <w:t xml:space="preserve">, …, </w:t>
       </w:r>
+      <w:proofErr w:type="spellStart"/>
       <w:r>
         <w:rPr>
           <w:i/>
         </w:rPr>
         <w:t>openinghoursshop</w:t>
       </w:r>
+      <w:proofErr w:type="spellEnd"/>
       <w:r>
         <w:t xml:space="preserve">) </w:t>
       </w:r>
@@ -3983,12 +4033,14 @@
       <w:r>
         <w:t xml:space="preserve"> </w:t>
       </w:r>
+      <w:proofErr w:type="spellStart"/>
       <w:r>
         <w:rPr>
           <w:i/>
         </w:rPr>
         <w:t>openinghoursshop</w:t>
       </w:r>
+      <w:proofErr w:type="spellEnd"/>
       <w:r>
         <w:t xml:space="preserve"> </w:t>
       </w:r>
@@ -4174,13 +4226,13 @@
         <w:pStyle w:val="Heading2"/>
         <w:jc w:val="both"/>
       </w:pPr>
-      <w:bookmarkStart w:id="16" w:name="_Toc428725925"/>
       <w:bookmarkStart w:id="17" w:name="_Toc428725938"/>
+      <w:bookmarkStart w:id="18" w:name="_Toc428727455"/>
       <w:r>
         <w:t>Serialization of Data Factorizations</w:t>
       </w:r>
-      <w:bookmarkEnd w:id="16"/>
       <w:bookmarkEnd w:id="17"/>
+      <w:bookmarkEnd w:id="18"/>
     </w:p>
     <w:p>
       <w:pPr>
@@ -4227,14 +4279,14 @@
         <w:pStyle w:val="Heading3"/>
         <w:jc w:val="both"/>
       </w:pPr>
-      <w:bookmarkStart w:id="18" w:name="_Toc428725926"/>
       <w:bookmarkStart w:id="19" w:name="_Toc428725939"/>
+      <w:bookmarkStart w:id="20" w:name="_Toc428727456"/>
       <w:r>
         <w:lastRenderedPageBreak/>
         <w:t>Correctness of serialization</w:t>
       </w:r>
-      <w:bookmarkEnd w:id="18"/>
       <w:bookmarkEnd w:id="19"/>
+      <w:bookmarkEnd w:id="20"/>
     </w:p>
     <w:p>
       <w:pPr>
@@ -4255,11 +4307,19 @@
       <w:r>
         <w:t xml:space="preserve">. For equality comparison between two factorizations we use a special function </w:t>
       </w:r>
+      <w:proofErr w:type="spellStart"/>
       <w:r>
         <w:rPr>
           <w:i/>
         </w:rPr>
-        <w:t>toSingletons()</w:t>
+        <w:t>toSingletons</w:t>
+      </w:r>
+      <w:proofErr w:type="spellEnd"/>
+      <w:r>
+        <w:rPr>
+          <w:i/>
+        </w:rPr>
+        <w:t>()</w:t>
       </w:r>
       <w:r>
         <w:t xml:space="preserve"> that traverses the factorization</w:t>
@@ -4341,12 +4401,14 @@
       <w:r>
         <w:t xml:space="preserve">Load the factorization from disk, let's call it </w:t>
       </w:r>
+      <w:proofErr w:type="spellStart"/>
       <w:r>
         <w:rPr>
           <w:i/>
         </w:rPr>
         <w:t>OriginRep</w:t>
       </w:r>
+      <w:proofErr w:type="spellEnd"/>
     </w:p>
     <w:p>
       <w:pPr>
@@ -4370,18 +4432,25 @@
         </w:numPr>
         <w:jc w:val="both"/>
       </w:pPr>
-      <w:r>
-        <w:t xml:space="preserve">Deserialize the buffer into a new instance of </w:t>
+      <w:proofErr w:type="spellStart"/>
+      <w:r>
+        <w:t>Deserialize</w:t>
+      </w:r>
+      <w:proofErr w:type="spellEnd"/>
+      <w:r>
+        <w:t xml:space="preserve"> the buffer into a new instance of </w:t>
       </w:r>
       <w:r>
         <w:t xml:space="preserve">a factorization, let's call it </w:t>
       </w:r>
+      <w:proofErr w:type="spellStart"/>
       <w:r>
         <w:rPr>
           <w:i/>
         </w:rPr>
         <w:t>SerialRep</w:t>
       </w:r>
+      <w:proofErr w:type="spellEnd"/>
     </w:p>
     <w:p>
       <w:pPr>
@@ -4401,12 +4470,14 @@
       <w:r>
         <w:t xml:space="preserve">the fields of </w:t>
       </w:r>
+      <w:proofErr w:type="spellStart"/>
       <w:r>
         <w:rPr>
           <w:i/>
         </w:rPr>
         <w:t>SerialRep</w:t>
       </w:r>
+      <w:proofErr w:type="spellEnd"/>
       <w:r>
         <w:t xml:space="preserve"> </w:t>
       </w:r>
@@ -4426,11 +4497,27 @@
       <w:r>
         <w:t xml:space="preserve">Use the </w:t>
       </w:r>
+      <w:proofErr w:type="spellStart"/>
+      <w:proofErr w:type="gramStart"/>
       <w:r>
         <w:rPr>
           <w:i/>
         </w:rPr>
-        <w:t>toSingletons()</w:t>
+        <w:t>toSingletons</w:t>
+      </w:r>
+      <w:proofErr w:type="spellEnd"/>
+      <w:r>
+        <w:rPr>
+          <w:i/>
+        </w:rPr>
+        <w:t>(</w:t>
+      </w:r>
+      <w:proofErr w:type="gramEnd"/>
+      <w:r>
+        <w:rPr>
+          <w:i/>
+        </w:rPr>
+        <w:t>)</w:t>
       </w:r>
       <w:r>
         <w:t xml:space="preserve"> method and create</w:t>
@@ -4438,21 +4525,25 @@
       <w:r>
         <w:t xml:space="preserve"> the string representation for </w:t>
       </w:r>
+      <w:proofErr w:type="spellStart"/>
       <w:r>
         <w:rPr>
           <w:i/>
         </w:rPr>
         <w:t>OriginRep</w:t>
       </w:r>
+      <w:proofErr w:type="spellEnd"/>
       <w:r>
         <w:t xml:space="preserve"> and </w:t>
       </w:r>
+      <w:proofErr w:type="spellStart"/>
       <w:r>
         <w:rPr>
           <w:i/>
         </w:rPr>
         <w:t>SerialRep</w:t>
       </w:r>
+      <w:proofErr w:type="spellEnd"/>
       <w:r>
         <w:t xml:space="preserve"> and compare the two strings for equality. This ensures that not only we recover the same number of singletons properly but also that the IDs and values of those singletons are preserved during serialization and de</w:t>
       </w:r>
@@ -4512,12 +4603,14 @@
       <w:r>
         <w:t xml:space="preserve"> factorization from disk, let's call it </w:t>
       </w:r>
+      <w:proofErr w:type="spellStart"/>
       <w:r>
         <w:rPr>
           <w:i/>
         </w:rPr>
         <w:t>OriginRep</w:t>
       </w:r>
+      <w:proofErr w:type="spellEnd"/>
     </w:p>
     <w:p>
       <w:pPr>
@@ -4550,12 +4643,14 @@
       <w:r>
         <w:t xml:space="preserve">serialize it into a new instance of a factorization, let's call it </w:t>
       </w:r>
+      <w:proofErr w:type="spellStart"/>
       <w:r>
         <w:rPr>
           <w:i/>
         </w:rPr>
         <w:t>SerialRep</w:t>
       </w:r>
+      <w:proofErr w:type="spellEnd"/>
     </w:p>
     <w:p>
       <w:pPr>
@@ -4575,12 +4670,14 @@
       <w:r>
         <w:t xml:space="preserve">the fields of </w:t>
       </w:r>
+      <w:proofErr w:type="spellStart"/>
       <w:r>
         <w:rPr>
           <w:i/>
         </w:rPr>
         <w:t>SerialRep</w:t>
       </w:r>
+      <w:proofErr w:type="spellEnd"/>
       <w:r>
         <w:t xml:space="preserve"> </w:t>
       </w:r>
@@ -4600,30 +4697,50 @@
       <w:r>
         <w:t xml:space="preserve">Use the </w:t>
       </w:r>
+      <w:proofErr w:type="spellStart"/>
+      <w:proofErr w:type="gramStart"/>
       <w:r>
         <w:rPr>
           <w:i/>
         </w:rPr>
-        <w:t>toSingletons()</w:t>
+        <w:t>toSingletons</w:t>
+      </w:r>
+      <w:proofErr w:type="spellEnd"/>
+      <w:r>
+        <w:rPr>
+          <w:i/>
+        </w:rPr>
+        <w:t>(</w:t>
+      </w:r>
+      <w:proofErr w:type="gramEnd"/>
+      <w:r>
+        <w:rPr>
+          <w:i/>
+        </w:rPr>
+        <w:t>)</w:t>
       </w:r>
       <w:r>
         <w:t xml:space="preserve"> method and create the string representation for </w:t>
       </w:r>
+      <w:proofErr w:type="spellStart"/>
       <w:r>
         <w:rPr>
           <w:i/>
         </w:rPr>
         <w:t>OriginRep</w:t>
       </w:r>
+      <w:proofErr w:type="spellEnd"/>
       <w:r>
         <w:t xml:space="preserve"> and </w:t>
       </w:r>
+      <w:proofErr w:type="spellStart"/>
       <w:r>
         <w:rPr>
           <w:i/>
         </w:rPr>
         <w:t>SerialRep</w:t>
       </w:r>
+      <w:proofErr w:type="spellEnd"/>
       <w:r>
         <w:t xml:space="preserve"> and compare the two strings for equality.</w:t>
       </w:r>
@@ -4640,21 +4757,25 @@
       <w:r>
         <w:t xml:space="preserve">Enumerate the tuples encoded by the factorizations </w:t>
       </w:r>
+      <w:proofErr w:type="spellStart"/>
       <w:r>
         <w:rPr>
           <w:i/>
         </w:rPr>
         <w:t>OriginRep</w:t>
       </w:r>
+      <w:proofErr w:type="spellEnd"/>
       <w:r>
         <w:t xml:space="preserve"> and </w:t>
       </w:r>
+      <w:proofErr w:type="spellStart"/>
       <w:r>
         <w:rPr>
           <w:i/>
         </w:rPr>
         <w:t>SerialRep</w:t>
       </w:r>
+      <w:proofErr w:type="spellEnd"/>
       <w:r>
         <w:t xml:space="preserve"> into two files. Compare the two files for equality using the standard command line tool </w:t>
       </w:r>
@@ -4683,13 +4804,13 @@
         <w:pStyle w:val="Heading3"/>
         <w:jc w:val="both"/>
       </w:pPr>
-      <w:bookmarkStart w:id="20" w:name="_Toc428725927"/>
       <w:bookmarkStart w:id="21" w:name="_Toc428725940"/>
+      <w:bookmarkStart w:id="22" w:name="_Toc428727457"/>
       <w:r>
         <w:t>Serialization sizes</w:t>
       </w:r>
-      <w:bookmarkEnd w:id="20"/>
       <w:bookmarkEnd w:id="21"/>
+      <w:bookmarkEnd w:id="22"/>
     </w:p>
     <w:p>
       <w:pPr>
@@ -5047,7 +5168,15 @@
         <w:t>Simple</w:t>
       </w:r>
       <w:r>
-        <w:t xml:space="preserve"> for Simple Raw Serializer, Byte for </w:t>
+        <w:t xml:space="preserve"> for Simple Raw </w:t>
+      </w:r>
+      <w:proofErr w:type="spellStart"/>
+      <w:r>
+        <w:t>Serializer</w:t>
+      </w:r>
+      <w:proofErr w:type="spellEnd"/>
+      <w:r>
+        <w:t xml:space="preserve">, Byte for </w:t>
       </w:r>
       <w:r>
         <w:rPr>
@@ -5056,7 +5185,15 @@
         <w:t>Byte</w:t>
       </w:r>
       <w:r>
-        <w:t xml:space="preserve"> Serializer and </w:t>
+        <w:t xml:space="preserve"> </w:t>
+      </w:r>
+      <w:proofErr w:type="spellStart"/>
+      <w:r>
+        <w:t>Serializer</w:t>
+      </w:r>
+      <w:proofErr w:type="spellEnd"/>
+      <w:r>
+        <w:t xml:space="preserve"> and </w:t>
       </w:r>
       <w:r>
         <w:rPr>
@@ -5065,8 +5202,13 @@
         <w:t>Bit</w:t>
       </w:r>
       <w:r>
-        <w:t xml:space="preserve"> for Bit Serializer</w:t>
-      </w:r>
+        <w:t xml:space="preserve"> for Bit </w:t>
+      </w:r>
+      <w:proofErr w:type="spellStart"/>
+      <w:r>
+        <w:t>Serializer</w:t>
+      </w:r>
+      <w:proofErr w:type="spellEnd"/>
       <w:r>
         <w:t xml:space="preserve">, against the flat serialization for the </w:t>
       </w:r>
@@ -5095,8 +5237,16 @@
         <w:rPr>
           <w:i/>
         </w:rPr>
-        <w:t>Bit Serializer</w:t>
-      </w:r>
+        <w:t xml:space="preserve">Bit </w:t>
+      </w:r>
+      <w:proofErr w:type="spellStart"/>
+      <w:r>
+        <w:rPr>
+          <w:i/>
+        </w:rPr>
+        <w:t>Serializer</w:t>
+      </w:r>
+      <w:proofErr w:type="spellEnd"/>
       <w:r>
         <w:t xml:space="preserve"> being the</w:t>
       </w:r>
@@ -5218,7 +5368,15 @@
         <w:t xml:space="preserve"> dataset.</w:t>
       </w:r>
       <w:r>
-        <w:t xml:space="preserve"> The flat serialization is more than two orders of magnitude larger than our fatter serializer, Simple Raw, with Byte and Bit following with smaller output sizes</w:t>
+        <w:t xml:space="preserve"> The flat serialization is more than two orders of magnitude larger than our fatter </w:t>
+      </w:r>
+      <w:proofErr w:type="spellStart"/>
+      <w:r>
+        <w:t>serializer</w:t>
+      </w:r>
+      <w:proofErr w:type="spellEnd"/>
+      <w:r>
+        <w:t>, Simple Raw, with Byte and Bit following with smaller output sizes</w:t>
       </w:r>
       <w:r>
         <w:t xml:space="preserve"> and </w:t>
@@ -5282,8 +5440,16 @@
         <w:rPr>
           <w:i/>
         </w:rPr>
-        <w:t>Byte Serializer</w:t>
-      </w:r>
+        <w:t xml:space="preserve">Byte </w:t>
+      </w:r>
+      <w:proofErr w:type="spellStart"/>
+      <w:r>
+        <w:rPr>
+          <w:i/>
+        </w:rPr>
+        <w:t>Serializer</w:t>
+      </w:r>
+      <w:proofErr w:type="spellEnd"/>
       <w:r>
         <w:t xml:space="preserve"> without any compression applied, but it is very far from the worst and close to the rest of the sizes.</w:t>
       </w:r>
@@ -5402,8 +5568,13 @@
         <w:fldChar w:fldCharType="end"/>
       </w:r>
       <w:r>
-        <w:t>: Compression GZIP and BZIP2 applied on our serializers</w:t>
-      </w:r>
+        <w:t xml:space="preserve">: Compression GZIP and BZIP2 applied on our </w:t>
+      </w:r>
+      <w:proofErr w:type="spellStart"/>
+      <w:r>
+        <w:t>serializers</w:t>
+      </w:r>
+      <w:proofErr w:type="spellEnd"/>
     </w:p>
     <w:p>
       <w:pPr>
@@ -5746,20 +5917,28 @@
         <w:pStyle w:val="Heading3"/>
         <w:jc w:val="both"/>
       </w:pPr>
-      <w:bookmarkStart w:id="22" w:name="_Toc428725928"/>
       <w:bookmarkStart w:id="23" w:name="_Toc428725941"/>
+      <w:bookmarkStart w:id="24" w:name="_Toc428727458"/>
       <w:r>
         <w:t>Serialization times</w:t>
       </w:r>
-      <w:bookmarkEnd w:id="22"/>
       <w:bookmarkEnd w:id="23"/>
+      <w:bookmarkEnd w:id="24"/>
     </w:p>
     <w:p>
       <w:pPr>
         <w:jc w:val="both"/>
       </w:pPr>
       <w:r>
-        <w:t>In this section we evaluate the time required to serialize factorizations using our serializers with and without compression techniques on-top.</w:t>
+        <w:t xml:space="preserve">In this section we evaluate the time required to serialize factorizations using our </w:t>
+      </w:r>
+      <w:proofErr w:type="spellStart"/>
+      <w:r>
+        <w:t>serializers</w:t>
+      </w:r>
+      <w:proofErr w:type="spellEnd"/>
+      <w:r>
+        <w:t xml:space="preserve"> with and without compression techniques on-top.</w:t>
       </w:r>
     </w:p>
     <w:p>
@@ -6232,14 +6411,14 @@
         <w:pStyle w:val="Heading3"/>
         <w:jc w:val="both"/>
       </w:pPr>
-      <w:bookmarkStart w:id="24" w:name="_Toc428725929"/>
       <w:bookmarkStart w:id="25" w:name="_Toc428725942"/>
+      <w:bookmarkStart w:id="26" w:name="_Toc428727459"/>
       <w:r>
         <w:lastRenderedPageBreak/>
         <w:t>Deserialization times</w:t>
       </w:r>
-      <w:bookmarkEnd w:id="24"/>
       <w:bookmarkEnd w:id="25"/>
+      <w:bookmarkEnd w:id="26"/>
     </w:p>
     <w:p>
       <w:pPr>
@@ -6314,7 +6493,15 @@
         <w:fldChar w:fldCharType="end"/>
       </w:r>
       <w:r>
-        <w:t>: Deserialization times for our de-serializers (Housing)</w:t>
+        <w:t>: Deserialization times for our de-</w:t>
+      </w:r>
+      <w:proofErr w:type="spellStart"/>
+      <w:r>
+        <w:t>serializers</w:t>
+      </w:r>
+      <w:proofErr w:type="spellEnd"/>
+      <w:r>
+        <w:t xml:space="preserve"> (Housing)</w:t>
       </w:r>
     </w:p>
     <w:p>
@@ -6393,8 +6580,13 @@
         <w:t xml:space="preserve">: </w:t>
       </w:r>
       <w:r>
-        <w:t>Deserialization times for our de-serializers</w:t>
-      </w:r>
+        <w:t>Deserialization times for our de-</w:t>
+      </w:r>
+      <w:proofErr w:type="spellStart"/>
+      <w:r>
+        <w:t>serializers</w:t>
+      </w:r>
+      <w:proofErr w:type="spellEnd"/>
       <w:r>
         <w:t xml:space="preserve"> (US retailer)</w:t>
       </w:r>
@@ -6440,7 +6632,15 @@
         <w:t>BZIP2</w:t>
       </w:r>
       <w:r>
-        <w:t xml:space="preserve"> is the slowest in all three de-serializers.</w:t>
+        <w:t xml:space="preserve"> is the slowest in all three de-</w:t>
+      </w:r>
+      <w:proofErr w:type="spellStart"/>
+      <w:r>
+        <w:t>serializers</w:t>
+      </w:r>
+      <w:proofErr w:type="spellEnd"/>
+      <w:r>
+        <w:t>.</w:t>
       </w:r>
       <w:r>
         <w:t xml:space="preserve"> </w:t>
@@ -6489,7 +6689,15 @@
         <w:t xml:space="preserve"> Raw </w:t>
       </w:r>
       <w:r>
-        <w:t xml:space="preserve">de-serializer they both have faster times, which is due to the smaller total size they process. </w:t>
+        <w:t>de-</w:t>
+      </w:r>
+      <w:proofErr w:type="spellStart"/>
+      <w:r>
+        <w:t>serializer</w:t>
+      </w:r>
+      <w:proofErr w:type="spellEnd"/>
+      <w:r>
+        <w:t xml:space="preserve"> they both have faster times, which is due to the smaller total size they process. </w:t>
       </w:r>
     </w:p>
     <w:p>
@@ -6502,13 +6710,13 @@
         <w:pStyle w:val="Heading3"/>
         <w:jc w:val="both"/>
       </w:pPr>
-      <w:bookmarkStart w:id="26" w:name="_Toc428725930"/>
       <w:bookmarkStart w:id="27" w:name="_Toc428725943"/>
+      <w:bookmarkStart w:id="28" w:name="_Toc428727460"/>
       <w:r>
         <w:t>Conclusions</w:t>
       </w:r>
-      <w:bookmarkEnd w:id="26"/>
       <w:bookmarkEnd w:id="27"/>
+      <w:bookmarkEnd w:id="28"/>
     </w:p>
     <w:p>
       <w:pPr>
@@ -6550,7 +6758,15 @@
         <w:jc w:val="both"/>
       </w:pPr>
       <w:r>
-        <w:t>The three serializers retain the theoretical compression of factorizations against flat relational tables into their serializations.</w:t>
+        <w:t xml:space="preserve">The three </w:t>
+      </w:r>
+      <w:proofErr w:type="spellStart"/>
+      <w:r>
+        <w:t>serializers</w:t>
+      </w:r>
+      <w:proofErr w:type="spellEnd"/>
+      <w:r>
+        <w:t xml:space="preserve"> retain the theoretical compression of factorizations against flat relational tables into their serializations.</w:t>
       </w:r>
     </w:p>
     <w:p>
@@ -6563,7 +6779,15 @@
         <w:jc w:val="both"/>
       </w:pPr>
       <w:r>
-        <w:t>The flat serialization requires significantly more time to apply compression on its data than our serializers with and without compression applied on them.</w:t>
+        <w:t xml:space="preserve">The flat serialization requires significantly more time to apply compression on its data than our </w:t>
+      </w:r>
+      <w:proofErr w:type="spellStart"/>
+      <w:r>
+        <w:t>serializers</w:t>
+      </w:r>
+      <w:proofErr w:type="spellEnd"/>
+      <w:r>
+        <w:t xml:space="preserve"> with and without compression applied on them.</w:t>
       </w:r>
     </w:p>
     <w:p>
@@ -6582,8 +6806,16 @@
         <w:rPr>
           <w:i/>
         </w:rPr>
-        <w:t>Bit Serializer</w:t>
-      </w:r>
+        <w:t xml:space="preserve">Bit </w:t>
+      </w:r>
+      <w:proofErr w:type="spellStart"/>
+      <w:r>
+        <w:rPr>
+          <w:i/>
+        </w:rPr>
+        <w:t>Serializer</w:t>
+      </w:r>
+      <w:proofErr w:type="spellEnd"/>
       <w:r>
         <w:rPr>
           <w:i/>
@@ -6607,7 +6839,15 @@
         <w:jc w:val="both"/>
       </w:pPr>
       <w:r>
-        <w:t xml:space="preserve">We showed that it would be very interesting to explore additional extensions to Bit Serializer in order to enhance its compression capabilities. A very important feature of our serialization algorithms is that during de-serialization we </w:t>
+        <w:t xml:space="preserve">We showed that it would be very interesting to explore additional extensions to Bit </w:t>
+      </w:r>
+      <w:proofErr w:type="spellStart"/>
+      <w:r>
+        <w:t>Serializer</w:t>
+      </w:r>
+      <w:proofErr w:type="spellEnd"/>
+      <w:r>
+        <w:t xml:space="preserve"> in order to enhance its compression capabilities. A very important feature of our serialization algorithms is that during de-serialization we </w:t>
       </w:r>
       <w:r>
         <w:rPr>
@@ -6641,7 +6881,15 @@
         <w:jc w:val="both"/>
       </w:pPr>
       <w:r>
-        <w:t xml:space="preserve">Overall, we conclude that Bit Serializer can be the basis of more advanced serialization techniques for factorizations and that even at this stage it can be a great alternative to standard compression algorithms for systems that use factorizations as a means of </w:t>
+        <w:t xml:space="preserve">Overall, we conclude that Bit </w:t>
+      </w:r>
+      <w:proofErr w:type="spellStart"/>
+      <w:r>
+        <w:t>Serializer</w:t>
+      </w:r>
+      <w:proofErr w:type="spellEnd"/>
+      <w:r>
+        <w:t xml:space="preserve"> can be the basis of more advanced serialization techniques for factorizations and that even at this stage it can be a great alternative to standard compression algorithms for systems that use factorizations as a means of </w:t>
       </w:r>
       <w:r>
         <w:t xml:space="preserve">data </w:t>
@@ -6670,13 +6918,11 @@
         <w:jc w:val="both"/>
       </w:pPr>
     </w:p>
+    <w:bookmarkEnd w:id="7"/>
     <w:p>
       <w:pPr>
         <w:jc w:val="both"/>
       </w:pPr>
-      <w:bookmarkStart w:id="28" w:name="_GoBack"/>
-      <w:bookmarkEnd w:id="7"/>
-      <w:bookmarkEnd w:id="28"/>
     </w:p>
     <w:p>
       <w:pPr>
@@ -6690,7 +6936,7 @@
       <w:r>
         <w:br/>
       </w:r>
-      <w:bookmarkStart w:id="29" w:name="_Toc428725931"/>
+      <w:bookmarkStart w:id="29" w:name="_Toc428727461"/>
       <w:r>
         <w:t>Conclusions</w:t>
       </w:r>
@@ -6935,8 +7181,13 @@
         <w:jc w:val="both"/>
       </w:pPr>
       <w:r>
-        <w:t xml:space="preserve">We denote the vector of action choices by </w:t>
-      </w:r>
+        <w:t xml:space="preserve">We denote the vector of action choices </w:t>
+      </w:r>
+      <w:proofErr w:type="gramStart"/>
+      <w:r>
+        <w:t xml:space="preserve">by </w:t>
+      </w:r>
+      <w:proofErr w:type="gramEnd"/>
       <m:oMath>
         <m:r>
           <m:rPr>
@@ -7472,7 +7723,11 @@
         <w:t xml:space="preserve"> </w:t>
       </w:r>
       <w:r>
-        <w:t>Theoretically,</w:t>
+        <w:t>Theoretically</w:t>
+      </w:r>
+      <w:proofErr w:type="gramStart"/>
+      <w:r>
+        <w:t>,</w:t>
       </w:r>
       <w:r>
         <w:t xml:space="preserve"> </w:t>
@@ -7480,14 +7735,20 @@
       <w:r>
         <w:t>...</w:t>
       </w:r>
+      <w:proofErr w:type="gramEnd"/>
     </w:p>
     <w:p>
       <w:pPr>
         <w:jc w:val="both"/>
       </w:pPr>
       <w:r>
-        <w:t>The issue of ...</w:t>
-      </w:r>
+        <w:t xml:space="preserve">The issue </w:t>
+      </w:r>
+      <w:proofErr w:type="gramStart"/>
+      <w:r>
+        <w:t>of ...</w:t>
+      </w:r>
+      <w:proofErr w:type="gramEnd"/>
     </w:p>
     <w:p>
       <w:pPr>
@@ -7501,9 +7762,14 @@
       <w:pPr>
         <w:jc w:val="both"/>
       </w:pPr>
+      <w:proofErr w:type="gramStart"/>
       <w:r>
         <w:lastRenderedPageBreak/>
-        <w:t>the ... Section 4 analyzes the ... Concluding remarks are offered in Section 5.</w:t>
+        <w:t>the</w:t>
+      </w:r>
+      <w:proofErr w:type="gramEnd"/>
+      <w:r>
+        <w:t xml:space="preserve"> ... Section 4 analyzes the ... Concluding remarks are offered in Section 5.</w:t>
       </w:r>
     </w:p>
     <w:p/>
@@ -7515,7 +7781,7 @@
           <w:numId w:val="0"/>
         </w:numPr>
       </w:pPr>
-      <w:bookmarkStart w:id="30" w:name="_Toc428725932"/>
+      <w:bookmarkStart w:id="30" w:name="_Toc428727462"/>
       <w:bookmarkEnd w:id="0"/>
       <w:r>
         <w:lastRenderedPageBreak/>
@@ -8128,7 +8394,7 @@
           <w:numId w:val="0"/>
         </w:numPr>
       </w:pPr>
-      <w:bookmarkStart w:id="31" w:name="_Toc428725933"/>
+      <w:bookmarkStart w:id="31" w:name="_Toc428727463"/>
       <w:r>
         <w:lastRenderedPageBreak/>
         <w:t>References</w:t>
@@ -8140,7 +8406,21 @@
         <w:rPr>
           <w:rFonts w:cs="NewCenturySchlbk-Roman"/>
         </w:rPr>
-        <w:t xml:space="preserve">Ashraf, Nava, Dean Karlan and Wesley Yin. </w:t>
+        <w:t xml:space="preserve">Ashraf, Nava, Dean </w:t>
+      </w:r>
+      <w:proofErr w:type="spellStart"/>
+      <w:r>
+        <w:rPr>
+          <w:rFonts w:cs="NewCenturySchlbk-Roman"/>
+        </w:rPr>
+        <w:t>Karlan</w:t>
+      </w:r>
+      <w:proofErr w:type="spellEnd"/>
+      <w:r>
+        <w:rPr>
+          <w:rFonts w:cs="NewCenturySchlbk-Roman"/>
+        </w:rPr>
+        <w:t xml:space="preserve"> and Wesley Yin. </w:t>
       </w:r>
       <w:r>
         <w:t>“</w:t>
@@ -8231,7 +8511,7 @@
           <w:rPr>
             <w:noProof/>
           </w:rPr>
-          <w:t>29</w:t>
+          <w:t>7</w:t>
         </w:r>
         <w:r>
           <w:rPr>
@@ -8334,7 +8614,15 @@
         <w:t xml:space="preserve"> Ashraf</w:t>
       </w:r>
       <w:r>
-        <w:t xml:space="preserve"> et. al [1] uses a ...</w:t>
+        <w:t xml:space="preserve"> </w:t>
+      </w:r>
+      <w:proofErr w:type="gramStart"/>
+      <w:r>
+        <w:t>et</w:t>
+      </w:r>
+      <w:proofErr w:type="gramEnd"/>
+      <w:r>
+        <w:t>. al [1] uses a ...</w:t>
       </w:r>
     </w:p>
   </w:footnote>
@@ -11021,8 +11309,8 @@
           <c:showBubbleSize val="0"/>
         </c:dLbls>
         <c:gapWidth val="150"/>
-        <c:axId val="334127064"/>
-        <c:axId val="334129416"/>
+        <c:axId val="642926824"/>
+        <c:axId val="642930352"/>
       </c:barChart>
       <c:lineChart>
         <c:grouping val="standard"/>
@@ -11148,11 +11436,11 @@
         </c:dLbls>
         <c:marker val="1"/>
         <c:smooth val="0"/>
-        <c:axId val="334130200"/>
-        <c:axId val="334127848"/>
+        <c:axId val="642920160"/>
+        <c:axId val="642932312"/>
       </c:lineChart>
       <c:catAx>
-        <c:axId val="334127064"/>
+        <c:axId val="642926824"/>
         <c:scaling>
           <c:orientation val="minMax"/>
         </c:scaling>
@@ -11225,7 +11513,7 @@
             <a:endParaRPr lang="el-GR"/>
           </a:p>
         </c:txPr>
-        <c:crossAx val="334129416"/>
+        <c:crossAx val="642930352"/>
         <c:crosses val="autoZero"/>
         <c:auto val="1"/>
         <c:lblAlgn val="ctr"/>
@@ -11233,7 +11521,7 @@
         <c:noMultiLvlLbl val="0"/>
       </c:catAx>
       <c:valAx>
-        <c:axId val="334129416"/>
+        <c:axId val="642930352"/>
         <c:scaling>
           <c:orientation val="minMax"/>
         </c:scaling>
@@ -11339,12 +11627,12 @@
             <a:endParaRPr lang="el-GR"/>
           </a:p>
         </c:txPr>
-        <c:crossAx val="334127064"/>
+        <c:crossAx val="642926824"/>
         <c:crosses val="autoZero"/>
         <c:crossBetween val="between"/>
       </c:valAx>
       <c:valAx>
-        <c:axId val="334127848"/>
+        <c:axId val="642932312"/>
         <c:scaling>
           <c:orientation val="minMax"/>
         </c:scaling>
@@ -11436,12 +11724,12 @@
             <a:endParaRPr lang="el-GR"/>
           </a:p>
         </c:txPr>
-        <c:crossAx val="334130200"/>
+        <c:crossAx val="642920160"/>
         <c:crosses val="max"/>
         <c:crossBetween val="between"/>
       </c:valAx>
       <c:catAx>
-        <c:axId val="334130200"/>
+        <c:axId val="642920160"/>
         <c:scaling>
           <c:orientation val="minMax"/>
         </c:scaling>
@@ -11451,7 +11739,7 @@
         <c:majorTickMark val="none"/>
         <c:minorTickMark val="none"/>
         <c:tickLblPos val="nextTo"/>
-        <c:crossAx val="334127848"/>
+        <c:crossAx val="642932312"/>
         <c:crosses val="autoZero"/>
         <c:auto val="1"/>
         <c:lblAlgn val="ctr"/>
@@ -12416,11 +12704,11 @@
         </c:dLbls>
         <c:marker val="1"/>
         <c:smooth val="0"/>
-        <c:axId val="239297408"/>
-        <c:axId val="239299368"/>
+        <c:axId val="617338544"/>
+        <c:axId val="617338152"/>
       </c:lineChart>
       <c:catAx>
-        <c:axId val="239297408"/>
+        <c:axId val="617338544"/>
         <c:scaling>
           <c:orientation val="minMax"/>
         </c:scaling>
@@ -12517,7 +12805,7 @@
             <a:endParaRPr lang="el-GR"/>
           </a:p>
         </c:txPr>
-        <c:crossAx val="239299368"/>
+        <c:crossAx val="617338152"/>
         <c:crossesAt val="1.0000000000000002E-2"/>
         <c:auto val="1"/>
         <c:lblAlgn val="ctr"/>
@@ -12525,7 +12813,7 @@
         <c:noMultiLvlLbl val="0"/>
       </c:catAx>
       <c:valAx>
-        <c:axId val="239299368"/>
+        <c:axId val="617338152"/>
         <c:scaling>
           <c:logBase val="10"/>
           <c:orientation val="minMax"/>
@@ -12632,7 +12920,7 @@
             <a:endParaRPr lang="el-GR"/>
           </a:p>
         </c:txPr>
-        <c:crossAx val="239297408"/>
+        <c:crossAx val="617338544"/>
         <c:crosses val="autoZero"/>
         <c:crossBetween val="between"/>
       </c:valAx>
@@ -12850,11 +13138,11 @@
         </c:dLbls>
         <c:gapWidth val="219"/>
         <c:overlap val="-27"/>
-        <c:axId val="239302504"/>
-        <c:axId val="239302896"/>
+        <c:axId val="617335800"/>
+        <c:axId val="617336192"/>
       </c:barChart>
       <c:catAx>
-        <c:axId val="239302504"/>
+        <c:axId val="617335800"/>
         <c:scaling>
           <c:orientation val="minMax"/>
         </c:scaling>
@@ -12897,7 +13185,7 @@
             <a:endParaRPr lang="el-GR"/>
           </a:p>
         </c:txPr>
-        <c:crossAx val="239302896"/>
+        <c:crossAx val="617336192"/>
         <c:crossesAt val="1.0000000000000002E-3"/>
         <c:auto val="1"/>
         <c:lblAlgn val="ctr"/>
@@ -12905,7 +13193,7 @@
         <c:noMultiLvlLbl val="0"/>
       </c:catAx>
       <c:valAx>
-        <c:axId val="239302896"/>
+        <c:axId val="617336192"/>
         <c:scaling>
           <c:logBase val="10"/>
           <c:orientation val="minMax"/>
@@ -13012,7 +13300,7 @@
             <a:endParaRPr lang="el-GR"/>
           </a:p>
         </c:txPr>
-        <c:crossAx val="239302504"/>
+        <c:crossAx val="617335800"/>
         <c:crosses val="autoZero"/>
         <c:crossBetween val="between"/>
       </c:valAx>
@@ -13943,11 +14231,11 @@
         </c:dLbls>
         <c:marker val="1"/>
         <c:smooth val="0"/>
-        <c:axId val="635829464"/>
-        <c:axId val="635831424"/>
+        <c:axId val="617336976"/>
+        <c:axId val="617333448"/>
       </c:lineChart>
       <c:catAx>
-        <c:axId val="635829464"/>
+        <c:axId val="617336976"/>
         <c:scaling>
           <c:orientation val="minMax"/>
         </c:scaling>
@@ -14044,7 +14332,7 @@
             <a:endParaRPr lang="el-GR"/>
           </a:p>
         </c:txPr>
-        <c:crossAx val="635831424"/>
+        <c:crossAx val="617333448"/>
         <c:crossesAt val="1.0000000000000002E-2"/>
         <c:auto val="1"/>
         <c:lblAlgn val="ctr"/>
@@ -14052,7 +14340,7 @@
         <c:noMultiLvlLbl val="0"/>
       </c:catAx>
       <c:valAx>
-        <c:axId val="635831424"/>
+        <c:axId val="617333448"/>
         <c:scaling>
           <c:logBase val="2"/>
           <c:orientation val="minMax"/>
@@ -14159,7 +14447,7 @@
             <a:endParaRPr lang="el-GR"/>
           </a:p>
         </c:txPr>
-        <c:crossAx val="635829464"/>
+        <c:crossAx val="617336976"/>
         <c:crosses val="autoZero"/>
         <c:crossBetween val="between"/>
       </c:valAx>
@@ -14353,11 +14641,11 @@
         </c:dLbls>
         <c:gapWidth val="219"/>
         <c:overlap val="-27"/>
-        <c:axId val="635832208"/>
-        <c:axId val="635832992"/>
+        <c:axId val="617323648"/>
+        <c:axId val="617325216"/>
       </c:barChart>
       <c:catAx>
-        <c:axId val="635832208"/>
+        <c:axId val="617323648"/>
         <c:scaling>
           <c:orientation val="minMax"/>
         </c:scaling>
@@ -14400,7 +14688,7 @@
             <a:endParaRPr lang="el-GR"/>
           </a:p>
         </c:txPr>
-        <c:crossAx val="635832992"/>
+        <c:crossAx val="617325216"/>
         <c:crosses val="autoZero"/>
         <c:auto val="1"/>
         <c:lblAlgn val="ctr"/>
@@ -14408,7 +14696,7 @@
         <c:noMultiLvlLbl val="0"/>
       </c:catAx>
       <c:valAx>
-        <c:axId val="635832992"/>
+        <c:axId val="617325216"/>
         <c:scaling>
           <c:orientation val="minMax"/>
         </c:scaling>
@@ -14514,7 +14802,7 @@
             <a:endParaRPr lang="el-GR"/>
           </a:p>
         </c:txPr>
-        <c:crossAx val="635832208"/>
+        <c:crossAx val="617323648"/>
         <c:crosses val="autoZero"/>
         <c:crossBetween val="between"/>
       </c:valAx>
@@ -14699,8 +14987,8 @@
           <c:showBubbleSize val="0"/>
         </c:dLbls>
         <c:gapWidth val="150"/>
-        <c:axId val="639582904"/>
-        <c:axId val="639584080"/>
+        <c:axId val="642920944"/>
+        <c:axId val="642921336"/>
       </c:barChart>
       <c:lineChart>
         <c:grouping val="standard"/>
@@ -14826,11 +15114,11 @@
         </c:dLbls>
         <c:marker val="1"/>
         <c:smooth val="0"/>
-        <c:axId val="639580944"/>
-        <c:axId val="639586040"/>
+        <c:axId val="642934272"/>
+        <c:axId val="642933880"/>
       </c:lineChart>
       <c:catAx>
-        <c:axId val="639582904"/>
+        <c:axId val="642920944"/>
         <c:scaling>
           <c:orientation val="minMax"/>
         </c:scaling>
@@ -14903,7 +15191,7 @@
             <a:endParaRPr lang="el-GR"/>
           </a:p>
         </c:txPr>
-        <c:crossAx val="639584080"/>
+        <c:crossAx val="642921336"/>
         <c:crosses val="autoZero"/>
         <c:auto val="1"/>
         <c:lblAlgn val="ctr"/>
@@ -14911,7 +15199,7 @@
         <c:noMultiLvlLbl val="0"/>
       </c:catAx>
       <c:valAx>
-        <c:axId val="639584080"/>
+        <c:axId val="642921336"/>
         <c:scaling>
           <c:orientation val="minMax"/>
         </c:scaling>
@@ -15017,12 +15305,12 @@
             <a:endParaRPr lang="el-GR"/>
           </a:p>
         </c:txPr>
-        <c:crossAx val="639582904"/>
+        <c:crossAx val="642920944"/>
         <c:crosses val="autoZero"/>
         <c:crossBetween val="between"/>
       </c:valAx>
       <c:valAx>
-        <c:axId val="639586040"/>
+        <c:axId val="642933880"/>
         <c:scaling>
           <c:orientation val="minMax"/>
         </c:scaling>
@@ -15114,12 +15402,12 @@
             <a:endParaRPr lang="el-GR"/>
           </a:p>
         </c:txPr>
-        <c:crossAx val="639580944"/>
+        <c:crossAx val="642934272"/>
         <c:crosses val="max"/>
         <c:crossBetween val="between"/>
       </c:valAx>
       <c:catAx>
-        <c:axId val="639580944"/>
+        <c:axId val="642934272"/>
         <c:scaling>
           <c:orientation val="minMax"/>
         </c:scaling>
@@ -15129,7 +15417,7 @@
         <c:majorTickMark val="none"/>
         <c:minorTickMark val="none"/>
         <c:tickLblPos val="nextTo"/>
-        <c:crossAx val="639586040"/>
+        <c:crossAx val="642933880"/>
         <c:crosses val="autoZero"/>
         <c:auto val="1"/>
         <c:lblAlgn val="ctr"/>
@@ -15348,8 +15636,8 @@
           <c:showBubbleSize val="0"/>
         </c:dLbls>
         <c:gapWidth val="150"/>
-        <c:axId val="639588000"/>
-        <c:axId val="639584472"/>
+        <c:axId val="642935448"/>
+        <c:axId val="609989264"/>
       </c:barChart>
       <c:lineChart>
         <c:grouping val="standard"/>
@@ -15475,11 +15763,11 @@
         </c:dLbls>
         <c:marker val="1"/>
         <c:smooth val="0"/>
-        <c:axId val="639584864"/>
-        <c:axId val="639588392"/>
+        <c:axId val="609990440"/>
+        <c:axId val="609989656"/>
       </c:lineChart>
       <c:catAx>
-        <c:axId val="639588000"/>
+        <c:axId val="642935448"/>
         <c:scaling>
           <c:orientation val="minMax"/>
         </c:scaling>
@@ -15577,7 +15865,7 @@
             <a:endParaRPr lang="el-GR"/>
           </a:p>
         </c:txPr>
-        <c:crossAx val="639584472"/>
+        <c:crossAx val="609989264"/>
         <c:crosses val="autoZero"/>
         <c:auto val="1"/>
         <c:lblAlgn val="ctr"/>
@@ -15585,7 +15873,7 @@
         <c:noMultiLvlLbl val="0"/>
       </c:catAx>
       <c:valAx>
-        <c:axId val="639584472"/>
+        <c:axId val="609989264"/>
         <c:scaling>
           <c:orientation val="minMax"/>
         </c:scaling>
@@ -15696,12 +15984,12 @@
             <a:endParaRPr lang="el-GR"/>
           </a:p>
         </c:txPr>
-        <c:crossAx val="639588000"/>
+        <c:crossAx val="642935448"/>
         <c:crosses val="autoZero"/>
         <c:crossBetween val="between"/>
       </c:valAx>
       <c:valAx>
-        <c:axId val="639588392"/>
+        <c:axId val="609989656"/>
         <c:scaling>
           <c:orientation val="minMax"/>
         </c:scaling>
@@ -15793,12 +16081,12 @@
             <a:endParaRPr lang="el-GR"/>
           </a:p>
         </c:txPr>
-        <c:crossAx val="639584864"/>
+        <c:crossAx val="609990440"/>
         <c:crosses val="max"/>
         <c:crossBetween val="between"/>
       </c:valAx>
       <c:catAx>
-        <c:axId val="639584864"/>
+        <c:axId val="609990440"/>
         <c:scaling>
           <c:orientation val="minMax"/>
         </c:scaling>
@@ -15808,7 +16096,7 @@
         <c:majorTickMark val="none"/>
         <c:minorTickMark val="none"/>
         <c:tickLblPos val="nextTo"/>
-        <c:crossAx val="639588392"/>
+        <c:crossAx val="609989656"/>
         <c:crosses val="autoZero"/>
         <c:auto val="1"/>
         <c:lblAlgn val="ctr"/>
@@ -16281,11 +16569,11 @@
         </c:dLbls>
         <c:marker val="1"/>
         <c:smooth val="0"/>
-        <c:axId val="639588784"/>
-        <c:axId val="639577416"/>
+        <c:axId val="609980248"/>
+        <c:axId val="609982208"/>
       </c:lineChart>
       <c:catAx>
-        <c:axId val="639588784"/>
+        <c:axId val="609980248"/>
         <c:scaling>
           <c:orientation val="minMax"/>
         </c:scaling>
@@ -16382,7 +16670,7 @@
             <a:endParaRPr lang="el-GR"/>
           </a:p>
         </c:txPr>
-        <c:crossAx val="639577416"/>
+        <c:crossAx val="609982208"/>
         <c:crosses val="autoZero"/>
         <c:auto val="1"/>
         <c:lblAlgn val="ctr"/>
@@ -16390,7 +16678,7 @@
         <c:noMultiLvlLbl val="0"/>
       </c:catAx>
       <c:valAx>
-        <c:axId val="639577416"/>
+        <c:axId val="609982208"/>
         <c:scaling>
           <c:logBase val="10"/>
           <c:orientation val="minMax"/>
@@ -16502,7 +16790,7 @@
             <a:endParaRPr lang="el-GR"/>
           </a:p>
         </c:txPr>
-        <c:crossAx val="639588784"/>
+        <c:crossAx val="609980248"/>
         <c:crosses val="autoZero"/>
         <c:crossBetween val="between"/>
       </c:valAx>
@@ -16666,11 +16954,11 @@
         </c:dLbls>
         <c:gapWidth val="219"/>
         <c:overlap val="-27"/>
-        <c:axId val="639583688"/>
-        <c:axId val="639592704"/>
+        <c:axId val="609990048"/>
+        <c:axId val="609984560"/>
       </c:barChart>
       <c:catAx>
-        <c:axId val="639583688"/>
+        <c:axId val="609990048"/>
         <c:scaling>
           <c:orientation val="minMax"/>
         </c:scaling>
@@ -16713,7 +17001,7 @@
             <a:endParaRPr lang="el-GR"/>
           </a:p>
         </c:txPr>
-        <c:crossAx val="639592704"/>
+        <c:crossAx val="609984560"/>
         <c:crosses val="autoZero"/>
         <c:auto val="1"/>
         <c:lblAlgn val="ctr"/>
@@ -16721,7 +17009,7 @@
         <c:noMultiLvlLbl val="0"/>
       </c:catAx>
       <c:valAx>
-        <c:axId val="639592704"/>
+        <c:axId val="609984560"/>
         <c:scaling>
           <c:logBase val="10"/>
           <c:orientation val="minMax"/>
@@ -16828,7 +17116,7 @@
             <a:endParaRPr lang="el-GR"/>
           </a:p>
         </c:txPr>
-        <c:crossAx val="639583688"/>
+        <c:crossAx val="609990048"/>
         <c:crosses val="autoZero"/>
         <c:crossBetween val="between"/>
       </c:valAx>
@@ -17780,11 +18068,11 @@
         </c:dLbls>
         <c:marker val="1"/>
         <c:smooth val="0"/>
-        <c:axId val="639591528"/>
-        <c:axId val="639591920"/>
+        <c:axId val="609978288"/>
+        <c:axId val="609985736"/>
       </c:lineChart>
       <c:catAx>
-        <c:axId val="639591528"/>
+        <c:axId val="609978288"/>
         <c:scaling>
           <c:orientation val="minMax"/>
         </c:scaling>
@@ -17881,7 +18169,7 @@
             <a:endParaRPr lang="el-GR"/>
           </a:p>
         </c:txPr>
-        <c:crossAx val="639591920"/>
+        <c:crossAx val="609985736"/>
         <c:crosses val="autoZero"/>
         <c:auto val="1"/>
         <c:lblAlgn val="ctr"/>
@@ -17889,7 +18177,7 @@
         <c:noMultiLvlLbl val="0"/>
       </c:catAx>
       <c:valAx>
-        <c:axId val="639591920"/>
+        <c:axId val="609985736"/>
         <c:scaling>
           <c:orientation val="minMax"/>
         </c:scaling>
@@ -17995,7 +18283,7 @@
             <a:endParaRPr lang="el-GR"/>
           </a:p>
         </c:txPr>
-        <c:crossAx val="639591528"/>
+        <c:crossAx val="609978288"/>
         <c:crosses val="autoZero"/>
         <c:crossBetween val="between"/>
         <c:majorUnit val="5"/>
@@ -19038,11 +19326,11 @@
         </c:dLbls>
         <c:marker val="1"/>
         <c:smooth val="0"/>
-        <c:axId val="639591136"/>
-        <c:axId val="639590744"/>
+        <c:axId val="609988088"/>
+        <c:axId val="609986128"/>
       </c:lineChart>
       <c:catAx>
-        <c:axId val="639591136"/>
+        <c:axId val="609988088"/>
         <c:scaling>
           <c:orientation val="minMax"/>
         </c:scaling>
@@ -19144,7 +19432,7 @@
             <a:endParaRPr lang="el-GR"/>
           </a:p>
         </c:txPr>
-        <c:crossAx val="639590744"/>
+        <c:crossAx val="609986128"/>
         <c:crosses val="autoZero"/>
         <c:auto val="1"/>
         <c:lblAlgn val="ctr"/>
@@ -19152,7 +19440,7 @@
         <c:noMultiLvlLbl val="0"/>
       </c:catAx>
       <c:valAx>
-        <c:axId val="639590744"/>
+        <c:axId val="609986128"/>
         <c:scaling>
           <c:logBase val="10"/>
           <c:orientation val="minMax"/>
@@ -19259,7 +19547,7 @@
             <a:endParaRPr lang="el-GR"/>
           </a:p>
         </c:txPr>
-        <c:crossAx val="639591136"/>
+        <c:crossAx val="609988088"/>
         <c:crosses val="autoZero"/>
         <c:crossBetween val="between"/>
       </c:valAx>
@@ -19465,11 +19753,11 @@
         </c:dLbls>
         <c:gapWidth val="219"/>
         <c:overlap val="-27"/>
-        <c:axId val="239300152"/>
-        <c:axId val="239304464"/>
+        <c:axId val="609987696"/>
+        <c:axId val="609992008"/>
       </c:barChart>
       <c:catAx>
-        <c:axId val="239300152"/>
+        <c:axId val="609987696"/>
         <c:scaling>
           <c:orientation val="minMax"/>
         </c:scaling>
@@ -19512,7 +19800,7 @@
             <a:endParaRPr lang="el-GR"/>
           </a:p>
         </c:txPr>
-        <c:crossAx val="239304464"/>
+        <c:crossAx val="609992008"/>
         <c:crosses val="autoZero"/>
         <c:auto val="1"/>
         <c:lblAlgn val="ctr"/>
@@ -19520,7 +19808,7 @@
         <c:noMultiLvlLbl val="0"/>
       </c:catAx>
       <c:valAx>
-        <c:axId val="239304464"/>
+        <c:axId val="609992008"/>
         <c:scaling>
           <c:logBase val="10"/>
           <c:orientation val="minMax"/>
@@ -19627,7 +19915,7 @@
             <a:endParaRPr lang="el-GR"/>
           </a:p>
         </c:txPr>
-        <c:crossAx val="239300152"/>
+        <c:crossAx val="609987696"/>
         <c:crosses val="autoZero"/>
         <c:crossBetween val="between"/>
       </c:valAx>
@@ -20341,11 +20629,11 @@
         </c:dLbls>
         <c:marker val="1"/>
         <c:smooth val="0"/>
-        <c:axId val="239300544"/>
-        <c:axId val="239301328"/>
+        <c:axId val="609992400"/>
+        <c:axId val="609993576"/>
       </c:lineChart>
       <c:catAx>
-        <c:axId val="239300544"/>
+        <c:axId val="609992400"/>
         <c:scaling>
           <c:orientation val="minMax"/>
         </c:scaling>
@@ -20442,7 +20730,7 @@
             <a:endParaRPr lang="el-GR"/>
           </a:p>
         </c:txPr>
-        <c:crossAx val="239301328"/>
+        <c:crossAx val="609993576"/>
         <c:crossesAt val="1.0000000000000002E-3"/>
         <c:auto val="1"/>
         <c:lblAlgn val="ctr"/>
@@ -20450,7 +20738,7 @@
         <c:noMultiLvlLbl val="0"/>
       </c:catAx>
       <c:valAx>
-        <c:axId val="239301328"/>
+        <c:axId val="609993576"/>
         <c:scaling>
           <c:logBase val="10"/>
           <c:orientation val="minMax"/>
@@ -20557,7 +20845,7 @@
             <a:endParaRPr lang="el-GR"/>
           </a:p>
         </c:txPr>
-        <c:crossAx val="239300544"/>
+        <c:crossAx val="609992400"/>
         <c:crosses val="autoZero"/>
         <c:crossBetween val="between"/>
       </c:valAx>
@@ -28659,7 +28947,7 @@
 </file>
 
 <file path=customXml/itemProps1.xml><?xml version="1.0" encoding="utf-8"?>
-<ds:datastoreItem xmlns:ds="http://schemas.openxmlformats.org/officeDocument/2006/customXml" ds:itemID="{76AD4BD8-D7E0-4C28-8BEC-38B4AAEE2B7D}">
+<ds:datastoreItem xmlns:ds="http://schemas.openxmlformats.org/officeDocument/2006/customXml" ds:itemID="{4B4433C2-6FB5-417D-8541-E136B0B79F3D}">
   <ds:schemaRefs>
     <ds:schemaRef ds:uri="http://schemas.openxmlformats.org/officeDocument/2006/bibliography"/>
   </ds:schemaRefs>

</xml_diff>

<commit_message>
added mini TOC to dist
</commit_message>
<xml_diff>
--- a/word/latex-word.docx
+++ b/word/latex-word.docx
@@ -13977,15 +13977,832 @@
           </w:tcPr>
           <w:p/>
           <w:p>
-            <w:r>
-              <w:t>Mini TOC</w:t>
+            <w:pPr>
+              <w:pStyle w:val="TOC2"/>
+              <w:tabs>
+                <w:tab w:val="right" w:leader="dot" w:pos="8976"/>
+              </w:tabs>
+              <w:rPr>
+                <w:rFonts w:asciiTheme="minorHAnsi" w:hAnsiTheme="minorHAnsi" w:cstheme="minorBidi"/>
+                <w:noProof/>
+                <w:sz w:val="22"/>
+                <w:szCs w:val="22"/>
+                <w:lang w:val="el-GR" w:eastAsia="el-GR"/>
+              </w:rPr>
+            </w:pPr>
+            <w:r>
+              <w:fldChar w:fldCharType="begin"/>
+            </w:r>
+            <w:r>
+              <w:instrText xml:space="preserve"> TOC \o "2-3" \b chdistsys \* MERGEFORMAT </w:instrText>
+            </w:r>
+            <w:r>
+              <w:fldChar w:fldCharType="separate"/>
+            </w:r>
+            <w:r>
+              <w:rPr>
+                <w:noProof/>
+              </w:rPr>
+              <w:t>5.1 Motivation</w:t>
+            </w:r>
+            <w:r>
+              <w:rPr>
+                <w:noProof/>
+              </w:rPr>
+              <w:tab/>
+            </w:r>
+            <w:r>
+              <w:rPr>
+                <w:noProof/>
+              </w:rPr>
+              <w:fldChar w:fldCharType="begin"/>
+            </w:r>
+            <w:r>
+              <w:rPr>
+                <w:noProof/>
+              </w:rPr>
+              <w:instrText xml:space="preserve"> PAGEREF _Toc428777146 \h </w:instrText>
+            </w:r>
+            <w:r>
+              <w:rPr>
+                <w:noProof/>
+              </w:rPr>
+            </w:r>
+            <w:r>
+              <w:rPr>
+                <w:noProof/>
+              </w:rPr>
+              <w:fldChar w:fldCharType="separate"/>
+            </w:r>
+            <w:r>
+              <w:rPr>
+                <w:noProof/>
+              </w:rPr>
+              <w:t>33</w:t>
+            </w:r>
+            <w:r>
+              <w:rPr>
+                <w:noProof/>
+              </w:rPr>
+              <w:fldChar w:fldCharType="end"/>
             </w:r>
           </w:p>
-          <w:p/>
+          <w:p>
+            <w:pPr>
+              <w:pStyle w:val="TOC2"/>
+              <w:tabs>
+                <w:tab w:val="right" w:leader="dot" w:pos="8976"/>
+              </w:tabs>
+              <w:rPr>
+                <w:rFonts w:asciiTheme="minorHAnsi" w:hAnsiTheme="minorHAnsi" w:cstheme="minorBidi"/>
+                <w:noProof/>
+                <w:sz w:val="22"/>
+                <w:szCs w:val="22"/>
+                <w:lang w:val="el-GR" w:eastAsia="el-GR"/>
+              </w:rPr>
+            </w:pPr>
+            <w:r>
+              <w:rPr>
+                <w:noProof/>
+              </w:rPr>
+              <w:t>5.2 Contributions</w:t>
+            </w:r>
+            <w:r>
+              <w:rPr>
+                <w:noProof/>
+              </w:rPr>
+              <w:tab/>
+            </w:r>
+            <w:r>
+              <w:rPr>
+                <w:noProof/>
+              </w:rPr>
+              <w:fldChar w:fldCharType="begin"/>
+            </w:r>
+            <w:r>
+              <w:rPr>
+                <w:noProof/>
+              </w:rPr>
+              <w:instrText xml:space="preserve"> PAGEREF _Toc428777147 \h </w:instrText>
+            </w:r>
+            <w:r>
+              <w:rPr>
+                <w:noProof/>
+              </w:rPr>
+            </w:r>
+            <w:r>
+              <w:rPr>
+                <w:noProof/>
+              </w:rPr>
+              <w:fldChar w:fldCharType="separate"/>
+            </w:r>
+            <w:r>
+              <w:rPr>
+                <w:noProof/>
+              </w:rPr>
+              <w:t>33</w:t>
+            </w:r>
+            <w:r>
+              <w:rPr>
+                <w:noProof/>
+              </w:rPr>
+              <w:fldChar w:fldCharType="end"/>
+            </w:r>
+          </w:p>
+          <w:p>
+            <w:pPr>
+              <w:pStyle w:val="TOC2"/>
+              <w:tabs>
+                <w:tab w:val="right" w:leader="dot" w:pos="8976"/>
+              </w:tabs>
+              <w:rPr>
+                <w:rFonts w:asciiTheme="minorHAnsi" w:hAnsiTheme="minorHAnsi" w:cstheme="minorBidi"/>
+                <w:noProof/>
+                <w:sz w:val="22"/>
+                <w:szCs w:val="22"/>
+                <w:lang w:val="el-GR" w:eastAsia="el-GR"/>
+              </w:rPr>
+            </w:pPr>
+            <w:r>
+              <w:rPr>
+                <w:noProof/>
+              </w:rPr>
+              <w:t>5.3 HyperCube on Factorizations</w:t>
+            </w:r>
+            <w:r>
+              <w:rPr>
+                <w:noProof/>
+              </w:rPr>
+              <w:tab/>
+            </w:r>
+            <w:r>
+              <w:rPr>
+                <w:noProof/>
+              </w:rPr>
+              <w:fldChar w:fldCharType="begin"/>
+            </w:r>
+            <w:r>
+              <w:rPr>
+                <w:noProof/>
+              </w:rPr>
+              <w:instrText xml:space="preserve"> PAGEREF _Toc428777148 \h </w:instrText>
+            </w:r>
+            <w:r>
+              <w:rPr>
+                <w:noProof/>
+              </w:rPr>
+            </w:r>
+            <w:r>
+              <w:rPr>
+                <w:noProof/>
+              </w:rPr>
+              <w:fldChar w:fldCharType="separate"/>
+            </w:r>
+            <w:r>
+              <w:rPr>
+                <w:noProof/>
+              </w:rPr>
+              <w:t>34</w:t>
+            </w:r>
+            <w:r>
+              <w:rPr>
+                <w:noProof/>
+              </w:rPr>
+              <w:fldChar w:fldCharType="end"/>
+            </w:r>
+          </w:p>
+          <w:p>
+            <w:pPr>
+              <w:pStyle w:val="TOC3"/>
+              <w:tabs>
+                <w:tab w:val="right" w:leader="dot" w:pos="8976"/>
+              </w:tabs>
+              <w:rPr>
+                <w:rFonts w:asciiTheme="minorHAnsi" w:hAnsiTheme="minorHAnsi" w:cstheme="minorBidi"/>
+                <w:noProof/>
+                <w:sz w:val="22"/>
+                <w:szCs w:val="22"/>
+                <w:lang w:val="el-GR" w:eastAsia="el-GR"/>
+              </w:rPr>
+            </w:pPr>
+            <w:r>
+              <w:rPr>
+                <w:noProof/>
+              </w:rPr>
+              <w:t>5.3.1 HyperCube preliminaries</w:t>
+            </w:r>
+            <w:r>
+              <w:rPr>
+                <w:noProof/>
+              </w:rPr>
+              <w:tab/>
+            </w:r>
+            <w:r>
+              <w:rPr>
+                <w:noProof/>
+              </w:rPr>
+              <w:fldChar w:fldCharType="begin"/>
+            </w:r>
+            <w:r>
+              <w:rPr>
+                <w:noProof/>
+              </w:rPr>
+              <w:instrText xml:space="preserve"> PAGEREF _Toc428777149 \h </w:instrText>
+            </w:r>
+            <w:r>
+              <w:rPr>
+                <w:noProof/>
+              </w:rPr>
+            </w:r>
+            <w:r>
+              <w:rPr>
+                <w:noProof/>
+              </w:rPr>
+              <w:fldChar w:fldCharType="separate"/>
+            </w:r>
+            <w:r>
+              <w:rPr>
+                <w:noProof/>
+              </w:rPr>
+              <w:t>34</w:t>
+            </w:r>
+            <w:r>
+              <w:rPr>
+                <w:noProof/>
+              </w:rPr>
+              <w:fldChar w:fldCharType="end"/>
+            </w:r>
+          </w:p>
+          <w:p>
+            <w:pPr>
+              <w:pStyle w:val="TOC3"/>
+              <w:tabs>
+                <w:tab w:val="right" w:leader="dot" w:pos="8976"/>
+              </w:tabs>
+              <w:rPr>
+                <w:rFonts w:asciiTheme="minorHAnsi" w:hAnsiTheme="minorHAnsi" w:cstheme="minorBidi"/>
+                <w:noProof/>
+                <w:sz w:val="22"/>
+                <w:szCs w:val="22"/>
+                <w:lang w:val="el-GR" w:eastAsia="el-GR"/>
+              </w:rPr>
+            </w:pPr>
+            <w:r>
+              <w:rPr>
+                <w:noProof/>
+              </w:rPr>
+              <w:t>5.3.2 Bit Serializer HyperCube</w:t>
+            </w:r>
+            <w:r>
+              <w:rPr>
+                <w:noProof/>
+              </w:rPr>
+              <w:tab/>
+            </w:r>
+            <w:r>
+              <w:rPr>
+                <w:noProof/>
+              </w:rPr>
+              <w:fldChar w:fldCharType="begin"/>
+            </w:r>
+            <w:r>
+              <w:rPr>
+                <w:noProof/>
+              </w:rPr>
+              <w:instrText xml:space="preserve"> PAGEREF _Toc428777150 \h </w:instrText>
+            </w:r>
+            <w:r>
+              <w:rPr>
+                <w:noProof/>
+              </w:rPr>
+            </w:r>
+            <w:r>
+              <w:rPr>
+                <w:noProof/>
+              </w:rPr>
+              <w:fldChar w:fldCharType="separate"/>
+            </w:r>
+            <w:r>
+              <w:rPr>
+                <w:noProof/>
+              </w:rPr>
+              <w:t>39</w:t>
+            </w:r>
+            <w:r>
+              <w:rPr>
+                <w:noProof/>
+              </w:rPr>
+              <w:fldChar w:fldCharType="end"/>
+            </w:r>
+          </w:p>
+          <w:p>
+            <w:pPr>
+              <w:pStyle w:val="TOC2"/>
+              <w:tabs>
+                <w:tab w:val="right" w:leader="dot" w:pos="8976"/>
+              </w:tabs>
+              <w:rPr>
+                <w:rFonts w:asciiTheme="minorHAnsi" w:hAnsiTheme="minorHAnsi" w:cstheme="minorBidi"/>
+                <w:noProof/>
+                <w:sz w:val="22"/>
+                <w:szCs w:val="22"/>
+                <w:lang w:val="el-GR" w:eastAsia="el-GR"/>
+              </w:rPr>
+            </w:pPr>
+            <w:r>
+              <w:rPr>
+                <w:noProof/>
+              </w:rPr>
+              <w:t>5.4 System Architecture</w:t>
+            </w:r>
+            <w:r>
+              <w:rPr>
+                <w:noProof/>
+              </w:rPr>
+              <w:tab/>
+            </w:r>
+            <w:r>
+              <w:rPr>
+                <w:noProof/>
+              </w:rPr>
+              <w:fldChar w:fldCharType="begin"/>
+            </w:r>
+            <w:r>
+              <w:rPr>
+                <w:noProof/>
+              </w:rPr>
+              <w:instrText xml:space="preserve"> PAGEREF _Toc428777151 \h </w:instrText>
+            </w:r>
+            <w:r>
+              <w:rPr>
+                <w:noProof/>
+              </w:rPr>
+            </w:r>
+            <w:r>
+              <w:rPr>
+                <w:noProof/>
+              </w:rPr>
+              <w:fldChar w:fldCharType="separate"/>
+            </w:r>
+            <w:r>
+              <w:rPr>
+                <w:noProof/>
+              </w:rPr>
+              <w:t>49</w:t>
+            </w:r>
+            <w:r>
+              <w:rPr>
+                <w:noProof/>
+              </w:rPr>
+              <w:fldChar w:fldCharType="end"/>
+            </w:r>
+          </w:p>
+          <w:p>
+            <w:pPr>
+              <w:pStyle w:val="TOC3"/>
+              <w:tabs>
+                <w:tab w:val="right" w:leader="dot" w:pos="8976"/>
+              </w:tabs>
+              <w:rPr>
+                <w:rFonts w:asciiTheme="minorHAnsi" w:hAnsiTheme="minorHAnsi" w:cstheme="minorBidi"/>
+                <w:noProof/>
+                <w:sz w:val="22"/>
+                <w:szCs w:val="22"/>
+                <w:lang w:val="el-GR" w:eastAsia="el-GR"/>
+              </w:rPr>
+            </w:pPr>
+            <w:r>
+              <w:rPr>
+                <w:noProof/>
+              </w:rPr>
+              <w:t>5.4.1 Architecture model</w:t>
+            </w:r>
+            <w:r>
+              <w:rPr>
+                <w:noProof/>
+              </w:rPr>
+              <w:tab/>
+            </w:r>
+            <w:r>
+              <w:rPr>
+                <w:noProof/>
+              </w:rPr>
+              <w:fldChar w:fldCharType="begin"/>
+            </w:r>
+            <w:r>
+              <w:rPr>
+                <w:noProof/>
+              </w:rPr>
+              <w:instrText xml:space="preserve"> PAGEREF _Toc428777152 \h </w:instrText>
+            </w:r>
+            <w:r>
+              <w:rPr>
+                <w:noProof/>
+              </w:rPr>
+            </w:r>
+            <w:r>
+              <w:rPr>
+                <w:noProof/>
+              </w:rPr>
+              <w:fldChar w:fldCharType="separate"/>
+            </w:r>
+            <w:r>
+              <w:rPr>
+                <w:noProof/>
+              </w:rPr>
+              <w:t>50</w:t>
+            </w:r>
+            <w:r>
+              <w:rPr>
+                <w:noProof/>
+              </w:rPr>
+              <w:fldChar w:fldCharType="end"/>
+            </w:r>
+          </w:p>
+          <w:p>
+            <w:pPr>
+              <w:pStyle w:val="TOC3"/>
+              <w:tabs>
+                <w:tab w:val="right" w:leader="dot" w:pos="8976"/>
+              </w:tabs>
+              <w:rPr>
+                <w:rFonts w:asciiTheme="minorHAnsi" w:hAnsiTheme="minorHAnsi" w:cstheme="minorBidi"/>
+                <w:noProof/>
+                <w:sz w:val="22"/>
+                <w:szCs w:val="22"/>
+                <w:lang w:val="el-GR" w:eastAsia="el-GR"/>
+              </w:rPr>
+            </w:pPr>
+            <w:r>
+              <w:rPr>
+                <w:noProof/>
+              </w:rPr>
+              <w:t>5.4.2 System Protocol</w:t>
+            </w:r>
+            <w:r>
+              <w:rPr>
+                <w:noProof/>
+              </w:rPr>
+              <w:tab/>
+            </w:r>
+            <w:r>
+              <w:rPr>
+                <w:noProof/>
+              </w:rPr>
+              <w:fldChar w:fldCharType="begin"/>
+            </w:r>
+            <w:r>
+              <w:rPr>
+                <w:noProof/>
+              </w:rPr>
+              <w:instrText xml:space="preserve"> PAGEREF _Toc428777153 \h </w:instrText>
+            </w:r>
+            <w:r>
+              <w:rPr>
+                <w:noProof/>
+              </w:rPr>
+            </w:r>
+            <w:r>
+              <w:rPr>
+                <w:noProof/>
+              </w:rPr>
+              <w:fldChar w:fldCharType="separate"/>
+            </w:r>
+            <w:r>
+              <w:rPr>
+                <w:noProof/>
+              </w:rPr>
+              <w:t>51</w:t>
+            </w:r>
+            <w:r>
+              <w:rPr>
+                <w:noProof/>
+              </w:rPr>
+              <w:fldChar w:fldCharType="end"/>
+            </w:r>
+          </w:p>
+          <w:p>
+            <w:pPr>
+              <w:pStyle w:val="TOC3"/>
+              <w:tabs>
+                <w:tab w:val="right" w:leader="dot" w:pos="8976"/>
+              </w:tabs>
+              <w:rPr>
+                <w:rFonts w:asciiTheme="minorHAnsi" w:hAnsiTheme="minorHAnsi" w:cstheme="minorBidi"/>
+                <w:noProof/>
+                <w:sz w:val="22"/>
+                <w:szCs w:val="22"/>
+                <w:lang w:val="el-GR" w:eastAsia="el-GR"/>
+              </w:rPr>
+            </w:pPr>
+            <w:r>
+              <w:rPr>
+                <w:noProof/>
+              </w:rPr>
+              <w:t>5.4.3 Communication in the cluster</w:t>
+            </w:r>
+            <w:r>
+              <w:rPr>
+                <w:noProof/>
+              </w:rPr>
+              <w:tab/>
+            </w:r>
+            <w:r>
+              <w:rPr>
+                <w:noProof/>
+              </w:rPr>
+              <w:fldChar w:fldCharType="begin"/>
+            </w:r>
+            <w:r>
+              <w:rPr>
+                <w:noProof/>
+              </w:rPr>
+              <w:instrText xml:space="preserve"> PAGEREF _Toc428777154 \h </w:instrText>
+            </w:r>
+            <w:r>
+              <w:rPr>
+                <w:noProof/>
+              </w:rPr>
+            </w:r>
+            <w:r>
+              <w:rPr>
+                <w:noProof/>
+              </w:rPr>
+              <w:fldChar w:fldCharType="separate"/>
+            </w:r>
+            <w:r>
+              <w:rPr>
+                <w:noProof/>
+              </w:rPr>
+              <w:t>53</w:t>
+            </w:r>
+            <w:r>
+              <w:rPr>
+                <w:noProof/>
+              </w:rPr>
+              <w:fldChar w:fldCharType="end"/>
+            </w:r>
+          </w:p>
+          <w:p>
+            <w:pPr>
+              <w:pStyle w:val="TOC2"/>
+              <w:tabs>
+                <w:tab w:val="right" w:leader="dot" w:pos="8976"/>
+              </w:tabs>
+              <w:rPr>
+                <w:rFonts w:asciiTheme="minorHAnsi" w:hAnsiTheme="minorHAnsi" w:cstheme="minorBidi"/>
+                <w:noProof/>
+                <w:sz w:val="22"/>
+                <w:szCs w:val="22"/>
+                <w:lang w:val="en-GB" w:eastAsia="el-GR"/>
+              </w:rPr>
+            </w:pPr>
+            <w:r>
+              <w:rPr>
+                <w:noProof/>
+              </w:rPr>
+              <w:t>5.5 Query processing and configuration files</w:t>
+            </w:r>
+            <w:r>
+              <w:rPr>
+                <w:noProof/>
+              </w:rPr>
+              <w:tab/>
+            </w:r>
+            <w:r>
+              <w:rPr>
+                <w:noProof/>
+              </w:rPr>
+              <w:fldChar w:fldCharType="begin"/>
+            </w:r>
+            <w:r>
+              <w:rPr>
+                <w:noProof/>
+              </w:rPr>
+              <w:instrText xml:space="preserve"> PAGEREF _Toc428777155 \h </w:instrText>
+            </w:r>
+            <w:r>
+              <w:rPr>
+                <w:noProof/>
+              </w:rPr>
+            </w:r>
+            <w:r>
+              <w:rPr>
+                <w:noProof/>
+              </w:rPr>
+              <w:fldChar w:fldCharType="separate"/>
+            </w:r>
+            <w:r>
+              <w:rPr>
+                <w:noProof/>
+              </w:rPr>
+              <w:t>57</w:t>
+            </w:r>
+            <w:r>
+              <w:rPr>
+                <w:noProof/>
+              </w:rPr>
+              <w:fldChar w:fldCharType="end"/>
+            </w:r>
+          </w:p>
+          <w:p>
+            <w:pPr>
+              <w:pStyle w:val="TOC3"/>
+              <w:tabs>
+                <w:tab w:val="right" w:leader="dot" w:pos="8976"/>
+              </w:tabs>
+              <w:rPr>
+                <w:rFonts w:asciiTheme="minorHAnsi" w:hAnsiTheme="minorHAnsi" w:cstheme="minorBidi"/>
+                <w:noProof/>
+                <w:sz w:val="22"/>
+                <w:szCs w:val="22"/>
+                <w:lang w:val="en-GB" w:eastAsia="el-GR"/>
+              </w:rPr>
+            </w:pPr>
+            <w:r>
+              <w:rPr>
+                <w:noProof/>
+              </w:rPr>
+              <w:t>5.5.1 Single vs Multi round</w:t>
+            </w:r>
+            <w:r>
+              <w:rPr>
+                <w:noProof/>
+              </w:rPr>
+              <w:tab/>
+            </w:r>
+            <w:r>
+              <w:rPr>
+                <w:noProof/>
+              </w:rPr>
+              <w:fldChar w:fldCharType="begin"/>
+            </w:r>
+            <w:r>
+              <w:rPr>
+                <w:noProof/>
+              </w:rPr>
+              <w:instrText xml:space="preserve"> PAGEREF _Toc428777156 \h </w:instrText>
+            </w:r>
+            <w:r>
+              <w:rPr>
+                <w:noProof/>
+              </w:rPr>
+            </w:r>
+            <w:r>
+              <w:rPr>
+                <w:noProof/>
+              </w:rPr>
+              <w:fldChar w:fldCharType="separate"/>
+            </w:r>
+            <w:r>
+              <w:rPr>
+                <w:noProof/>
+              </w:rPr>
+              <w:t>57</w:t>
+            </w:r>
+            <w:r>
+              <w:rPr>
+                <w:noProof/>
+              </w:rPr>
+              <w:fldChar w:fldCharType="end"/>
+            </w:r>
+          </w:p>
+          <w:p>
+            <w:pPr>
+              <w:pStyle w:val="TOC3"/>
+              <w:tabs>
+                <w:tab w:val="right" w:leader="dot" w:pos="8976"/>
+              </w:tabs>
+              <w:rPr>
+                <w:rFonts w:asciiTheme="minorHAnsi" w:hAnsiTheme="minorHAnsi" w:cstheme="minorBidi"/>
+                <w:noProof/>
+                <w:sz w:val="22"/>
+                <w:szCs w:val="22"/>
+                <w:lang w:val="en-GB" w:eastAsia="el-GR"/>
+              </w:rPr>
+            </w:pPr>
+            <w:r>
+              <w:rPr>
+                <w:noProof/>
+              </w:rPr>
+              <w:t>5.5.2 Query execution phase</w:t>
+            </w:r>
+            <w:r>
+              <w:rPr>
+                <w:noProof/>
+              </w:rPr>
+              <w:tab/>
+            </w:r>
+            <w:r>
+              <w:rPr>
+                <w:noProof/>
+              </w:rPr>
+              <w:fldChar w:fldCharType="begin"/>
+            </w:r>
+            <w:r>
+              <w:rPr>
+                <w:noProof/>
+              </w:rPr>
+              <w:instrText xml:space="preserve"> PAGEREF _Toc428777157 \h </w:instrText>
+            </w:r>
+            <w:r>
+              <w:rPr>
+                <w:noProof/>
+              </w:rPr>
+            </w:r>
+            <w:r>
+              <w:rPr>
+                <w:noProof/>
+              </w:rPr>
+              <w:fldChar w:fldCharType="separate"/>
+            </w:r>
+            <w:r>
+              <w:rPr>
+                <w:noProof/>
+              </w:rPr>
+              <w:t>58</w:t>
+            </w:r>
+            <w:r>
+              <w:rPr>
+                <w:noProof/>
+              </w:rPr>
+              <w:fldChar w:fldCharType="end"/>
+            </w:r>
+          </w:p>
+          <w:p>
+            <w:pPr>
+              <w:pStyle w:val="TOC3"/>
+              <w:tabs>
+                <w:tab w:val="right" w:leader="dot" w:pos="8976"/>
+              </w:tabs>
+              <w:rPr>
+                <w:rFonts w:asciiTheme="minorHAnsi" w:hAnsiTheme="minorHAnsi" w:cstheme="minorBidi"/>
+                <w:noProof/>
+                <w:sz w:val="22"/>
+                <w:szCs w:val="22"/>
+                <w:lang w:val="el-GR" w:eastAsia="el-GR"/>
+              </w:rPr>
+            </w:pPr>
+            <w:r>
+              <w:rPr>
+                <w:noProof/>
+              </w:rPr>
+              <w:t>5.5.3 Configuration files</w:t>
+            </w:r>
+            <w:r>
+              <w:rPr>
+                <w:noProof/>
+              </w:rPr>
+              <w:tab/>
+            </w:r>
+            <w:r>
+              <w:rPr>
+                <w:noProof/>
+              </w:rPr>
+              <w:fldChar w:fldCharType="begin"/>
+            </w:r>
+            <w:r>
+              <w:rPr>
+                <w:noProof/>
+              </w:rPr>
+              <w:instrText xml:space="preserve"> PAGEREF _Toc428777158 \h </w:instrText>
+            </w:r>
+            <w:r>
+              <w:rPr>
+                <w:noProof/>
+              </w:rPr>
+            </w:r>
+            <w:r>
+              <w:rPr>
+                <w:noProof/>
+              </w:rPr>
+              <w:fldChar w:fldCharType="separate"/>
+            </w:r>
+            <w:r>
+              <w:rPr>
+                <w:noProof/>
+              </w:rPr>
+              <w:t>59</w:t>
+            </w:r>
+            <w:r>
+              <w:rPr>
+                <w:noProof/>
+              </w:rPr>
+              <w:fldChar w:fldCharType="end"/>
+            </w:r>
+          </w:p>
+          <w:p>
+            <w:r>
+              <w:fldChar w:fldCharType="end"/>
+            </w:r>
+          </w:p>
         </w:tc>
       </w:tr>
     </w:tbl>
-    <w:p/>
+    <w:p>
+      <w:bookmarkStart w:id="43" w:name="_GoBack"/>
+      <w:bookmarkEnd w:id="43"/>
+    </w:p>
     <w:p>
       <w:r>
         <w:t>In this section, we present the design and implementation of D-FDB, a distributed query engine that uses FDB [*</w:t>
@@ -14045,100 +14862,103 @@
         <w:t>round executions, where single or multi refers to the number of communication rounds before the query is completely evaluated.</w:t>
       </w:r>
     </w:p>
+    <w:p>
+      <w:bookmarkStart w:id="44" w:name="chdistsys"/>
+    </w:p>
+    <w:p>
+      <w:pPr>
+        <w:pStyle w:val="Heading2"/>
+      </w:pPr>
+      <w:bookmarkStart w:id="45" w:name="_Toc428777146"/>
+      <w:r>
+        <w:lastRenderedPageBreak/>
+        <w:t>Motivation</w:t>
+      </w:r>
+      <w:bookmarkEnd w:id="45"/>
+    </w:p>
+    <w:p>
+      <w:r>
+        <w:t xml:space="preserve">Distributed query processing has become an absolute necessity in today's DBMS systems. The reason is simple, once you cannot process your data using a single machine (data too large to fit in memory or query processing too slow) you either have to partition it and process one part at a time by storing intermediate results on disk or you do distributed processing. </w:t>
+      </w:r>
+    </w:p>
     <w:p/>
     <w:p>
+      <w:r>
+        <w:t>Utilization of many machines has become the de-facto way to scale services to support either huge number of requests or the so-called Big Data, meaning huge amount of data to be processed. There are a lot of existing systems that offer distributed query processing; almost all the current NoSQL database systems are layered upon a distributed scalable system in order to be able to achieve the high throughput and low latencie</w:t>
+      </w:r>
+      <w:r>
+        <w:t>s they advertise[**</w:t>
+      </w:r>
+      <w:r>
+        <w:rPr>
+          <w:color w:val="FF0000"/>
+        </w:rPr>
+        <w:t xml:space="preserve">F1, </w:t>
+      </w:r>
+      <w:proofErr w:type="spellStart"/>
+      <w:r>
+        <w:rPr>
+          <w:color w:val="FF0000"/>
+        </w:rPr>
+        <w:t>Couchbase</w:t>
+      </w:r>
+      <w:proofErr w:type="spellEnd"/>
+      <w:r>
+        <w:rPr>
+          <w:color w:val="FF0000"/>
+        </w:rPr>
+        <w:t xml:space="preserve">, </w:t>
+      </w:r>
+      <w:proofErr w:type="spellStart"/>
+      <w:r>
+        <w:rPr>
+          <w:color w:val="FF0000"/>
+        </w:rPr>
+        <w:t>BigTable</w:t>
+      </w:r>
+      <w:proofErr w:type="spellEnd"/>
+      <w:r>
+        <w:rPr>
+          <w:color w:val="FF0000"/>
+        </w:rPr>
+        <w:t xml:space="preserve">, </w:t>
+      </w:r>
+      <w:proofErr w:type="spellStart"/>
+      <w:r>
+        <w:rPr>
+          <w:color w:val="FF0000"/>
+        </w:rPr>
+        <w:t>DynamoDB</w:t>
+      </w:r>
+      <w:proofErr w:type="spellEnd"/>
+      <w:r>
+        <w:t>**]. Therefore it is natural that FDB needs to support distribution and delegation of query processing to clusters of nodes in order to enable processing on Big Data and speed up complex queries that are too slow with single node processing.</w:t>
+      </w:r>
+    </w:p>
+    <w:p/>
+    <w:p>
+      <w:r>
+        <w:t xml:space="preserve">This chapter describes D-FDB, a distributed query processing engine designed to work across a cluster of nodes, using the </w:t>
+      </w:r>
+      <w:proofErr w:type="spellStart"/>
+      <w:r>
+        <w:t>HyperCube</w:t>
+      </w:r>
+      <w:proofErr w:type="spellEnd"/>
+      <w:r>
+        <w:t xml:space="preserve"> algorithm to shuffle data among worker nodes and FDB query engine for query processing on each site on local data partitions.</w:t>
+      </w:r>
+    </w:p>
+    <w:p/>
+    <w:p>
       <w:pPr>
         <w:pStyle w:val="Heading2"/>
       </w:pPr>
-      <w:r>
-        <w:t>Motivation</w:t>
-      </w:r>
-    </w:p>
-    <w:p>
-      <w:r>
-        <w:t xml:space="preserve">Distributed query processing has become an absolute necessity in today's DBMS systems. The reason is simple, once you cannot process your data using a single machine (data too large to fit in memory or query processing too slow) you either have to partition it and process one part at a time by storing intermediate results on disk or you do distributed processing. </w:t>
-      </w:r>
-    </w:p>
-    <w:p/>
-    <w:p>
-      <w:r>
-        <w:t>Utilization of many machines has become the de-facto way to scale services to support either huge number of requests or the so-called Big Data, meaning huge amount of data to be processed. There are a lot of existing systems that offer distributed query processing; almost all the current NoSQL database systems are layered upon a distributed scalable system in order to be able to achieve the high throughput and low latencie</w:t>
-      </w:r>
-      <w:r>
-        <w:t>s they advertise[**</w:t>
-      </w:r>
-      <w:r>
-        <w:rPr>
-          <w:color w:val="FF0000"/>
-        </w:rPr>
-        <w:t xml:space="preserve">F1, </w:t>
-      </w:r>
-      <w:proofErr w:type="spellStart"/>
-      <w:r>
-        <w:rPr>
-          <w:color w:val="FF0000"/>
-        </w:rPr>
-        <w:t>Couchbase</w:t>
-      </w:r>
-      <w:proofErr w:type="spellEnd"/>
-      <w:r>
-        <w:rPr>
-          <w:color w:val="FF0000"/>
-        </w:rPr>
-        <w:t xml:space="preserve">, </w:t>
-      </w:r>
-      <w:proofErr w:type="spellStart"/>
-      <w:r>
-        <w:rPr>
-          <w:color w:val="FF0000"/>
-        </w:rPr>
-        <w:t>BigTable</w:t>
-      </w:r>
-      <w:proofErr w:type="spellEnd"/>
-      <w:r>
-        <w:rPr>
-          <w:color w:val="FF0000"/>
-        </w:rPr>
-        <w:t xml:space="preserve">, </w:t>
-      </w:r>
-      <w:proofErr w:type="spellStart"/>
-      <w:r>
-        <w:rPr>
-          <w:color w:val="FF0000"/>
-        </w:rPr>
-        <w:t>DynamoDB</w:t>
-      </w:r>
-      <w:proofErr w:type="spellEnd"/>
-      <w:r>
-        <w:t xml:space="preserve">**]. Therefore it is </w:t>
-      </w:r>
-      <w:r>
-        <w:lastRenderedPageBreak/>
-        <w:t>natural that FDB needs to support distribution and delegation of query processing to clusters of nodes in order to enable processing on Big Data and speed up complex queries that are too slow with single node processing.</w:t>
-      </w:r>
-    </w:p>
-    <w:p/>
-    <w:p>
-      <w:r>
-        <w:t xml:space="preserve">This chapter describes D-FDB, a distributed query processing engine designed to work across a cluster of nodes, using the </w:t>
-      </w:r>
-      <w:proofErr w:type="spellStart"/>
-      <w:r>
-        <w:t>HyperCube</w:t>
-      </w:r>
-      <w:proofErr w:type="spellEnd"/>
-      <w:r>
-        <w:t xml:space="preserve"> algorithm to shuffle data among worker nodes and FDB query engine for query processing on each site on local data partitions.</w:t>
-      </w:r>
-    </w:p>
-    <w:p/>
-    <w:p>
-      <w:pPr>
-        <w:pStyle w:val="Heading2"/>
-      </w:pPr>
+      <w:bookmarkStart w:id="46" w:name="_Toc428777147"/>
       <w:r>
         <w:t>Contributions</w:t>
       </w:r>
+      <w:bookmarkEnd w:id="46"/>
     </w:p>
     <w:p>
       <w:r>
@@ -14229,7 +15049,11 @@
         </w:numPr>
       </w:pPr>
       <w:r>
-        <w:t>Design and implementation of an end-to-end distributed query engine that is able to receive a query, load the input from local storage at each site, distribute data over TCP, execute the query on received data using the existing FDB query engine, and finally gather results. Major differentiation of this system from existing ones is that we use factorizations end-to-end.</w:t>
+        <w:t xml:space="preserve">Design and implementation of an end-to-end distributed query engine that is able to receive a query, load the input from local storage at each site, distribute data over TCP, execute the query on received data using the existing FDB query engine, and finally gather results. Major differentiation of this system from </w:t>
+      </w:r>
+      <w:r>
+        <w:lastRenderedPageBreak/>
+        <w:t>existing ones is that we use factorizations end-to-end.</w:t>
       </w:r>
       <w:r>
         <w:br/>
@@ -14290,332 +15114,335 @@
       <w:pPr>
         <w:pStyle w:val="Heading2"/>
       </w:pPr>
+      <w:bookmarkStart w:id="47" w:name="_Toc428777148"/>
       <w:proofErr w:type="spellStart"/>
       <w:r>
+        <w:t>HyperCube</w:t>
+      </w:r>
+      <w:proofErr w:type="spellEnd"/>
+      <w:r>
+        <w:t xml:space="preserve"> on Factorizations</w:t>
+      </w:r>
+      <w:bookmarkEnd w:id="47"/>
+    </w:p>
+    <w:p>
+      <w:r>
+        <w:t xml:space="preserve">In this section, we introduce the </w:t>
+      </w:r>
+      <w:proofErr w:type="spellStart"/>
+      <w:r>
+        <w:t>HyperCube</w:t>
+      </w:r>
+      <w:proofErr w:type="spellEnd"/>
+      <w:r>
+        <w:t xml:space="preserve"> algorithm [**</w:t>
+      </w:r>
+      <w:r>
+        <w:rPr>
+          <w:color w:val="FF0000"/>
+        </w:rPr>
+        <w:t>REFERENCE</w:t>
+      </w:r>
+      <w:r>
+        <w:t xml:space="preserve">**] that previous work has shown to be great solution for data shuffling in distributed query processing. In addition, we present an algorithm that explains how </w:t>
+      </w:r>
+      <w:proofErr w:type="spellStart"/>
+      <w:r>
+        <w:t>HyperCube</w:t>
+      </w:r>
+      <w:proofErr w:type="spellEnd"/>
+      <w:r>
+        <w:t xml:space="preserve"> works on factorizations and finally,</w:t>
+      </w:r>
+      <w:r>
+        <w:t xml:space="preserve"> how we integrated it with the </w:t>
+      </w:r>
+      <w:r>
+        <w:rPr>
+          <w:i/>
+        </w:rPr>
+        <w:t xml:space="preserve">Bit </w:t>
+      </w:r>
+      <w:proofErr w:type="spellStart"/>
+      <w:r>
+        <w:rPr>
+          <w:i/>
+        </w:rPr>
+        <w:t>Serializer</w:t>
+      </w:r>
+      <w:proofErr w:type="spellEnd"/>
+      <w:r>
+        <w:t>, result</w:t>
+      </w:r>
+      <w:r>
+        <w:t xml:space="preserve">ing in a new </w:t>
+      </w:r>
+      <w:proofErr w:type="spellStart"/>
+      <w:r>
+        <w:t>serializer</w:t>
+      </w:r>
+      <w:proofErr w:type="spellEnd"/>
+      <w:r>
+        <w:t xml:space="preserve"> coined </w:t>
+      </w:r>
+      <w:r>
+        <w:rPr>
+          <w:i/>
+        </w:rPr>
+        <w:t xml:space="preserve">Bit </w:t>
+      </w:r>
+      <w:proofErr w:type="spellStart"/>
+      <w:r>
+        <w:rPr>
+          <w:i/>
+        </w:rPr>
+        <w:t>Serializer</w:t>
+      </w:r>
+      <w:proofErr w:type="spellEnd"/>
+      <w:r>
+        <w:rPr>
+          <w:i/>
+        </w:rPr>
+        <w:t xml:space="preserve"> </w:t>
+      </w:r>
+      <w:proofErr w:type="spellStart"/>
+      <w:r>
+        <w:rPr>
+          <w:i/>
+        </w:rPr>
+        <w:t>HyperCube</w:t>
+      </w:r>
+      <w:proofErr w:type="spellEnd"/>
+      <w:r>
+        <w:t>.</w:t>
+      </w:r>
+    </w:p>
+    <w:p/>
+    <w:p>
+      <w:pPr>
+        <w:pStyle w:val="Heading3"/>
+      </w:pPr>
+      <w:bookmarkStart w:id="48" w:name="_Toc428777149"/>
+      <w:proofErr w:type="spellStart"/>
+      <w:r>
+        <w:t>HyperCube</w:t>
+      </w:r>
+      <w:proofErr w:type="spellEnd"/>
+      <w:r>
+        <w:t xml:space="preserve"> preliminaries</w:t>
+      </w:r>
+      <w:bookmarkEnd w:id="48"/>
+    </w:p>
+    <w:p>
+      <w:r>
+        <w:t xml:space="preserve">In this section, we present the theoretical background behind </w:t>
+      </w:r>
+      <w:proofErr w:type="spellStart"/>
+      <w:r>
+        <w:t>HyperCube</w:t>
+      </w:r>
+      <w:proofErr w:type="spellEnd"/>
+      <w:r>
+        <w:t xml:space="preserve"> algorithm which is used in our </w:t>
+      </w:r>
+      <w:r>
+        <w:rPr>
+          <w:i/>
+        </w:rPr>
+        <w:t xml:space="preserve">Bit </w:t>
+      </w:r>
+      <w:proofErr w:type="spellStart"/>
+      <w:r>
+        <w:rPr>
+          <w:i/>
+        </w:rPr>
+        <w:t>Seri</w:t>
+      </w:r>
+      <w:r>
+        <w:rPr>
+          <w:i/>
+        </w:rPr>
+        <w:t>alizer</w:t>
+      </w:r>
+      <w:proofErr w:type="spellEnd"/>
+      <w:r>
+        <w:rPr>
+          <w:i/>
+        </w:rPr>
+        <w:t xml:space="preserve"> </w:t>
+      </w:r>
+      <w:proofErr w:type="spellStart"/>
+      <w:r>
+        <w:rPr>
+          <w:i/>
+        </w:rPr>
+        <w:t>HYperCube</w:t>
+      </w:r>
+      <w:proofErr w:type="spellEnd"/>
+      <w:r>
+        <w:t>.</w:t>
+      </w:r>
+    </w:p>
+    <w:p/>
+    <w:p>
+      <w:r>
+        <w:t>A lot of novel data management systems, especially analytics engines, operating on large-scale data nowadays are equipped with large amounts of main memory which is used during the evaluation of complex analytics queries [</w:t>
+      </w:r>
+      <w:r>
+        <w:rPr>
+          <w:color w:val="FF0000"/>
+        </w:rPr>
+        <w:t>**Spark, F1**</w:t>
+      </w:r>
+      <w:r>
+        <w:t>]. Traditional systems based on secondary storage required many disk I/O operations to load and save intermediate results, thus their main bottleneck is disk I</w:t>
+      </w:r>
+      <w:r>
+        <w:t>/O, whereas for an in-memory datab</w:t>
+      </w:r>
+      <w:r>
+        <w:t xml:space="preserve">ase system that bottleneck has been replaced by the communication cost incurred </w:t>
+      </w:r>
+      <w:r>
         <w:lastRenderedPageBreak/>
+        <w:t>during query evaluation since large amounts of data needs to be reshuffled among the workers</w:t>
+      </w:r>
+      <w:r>
+        <w:t xml:space="preserve"> at the beginning of each processing round</w:t>
+      </w:r>
+      <w:r>
+        <w:t>.</w:t>
+      </w:r>
+    </w:p>
+    <w:p/>
+    <w:p>
+      <w:r>
+        <w:t xml:space="preserve">Our focus is on conjunctive queries, which have always been important (mostly with star-joins of a large table with other smaller feature relations). Recently data engines are required to be able to process complex queries including cyclic-queries on huge tables either for analytics or for analyzing graphs for networks. </w:t>
+      </w:r>
+    </w:p>
+    <w:p>
+      <w:r>
+        <w:t xml:space="preserve">Example of a </w:t>
+      </w:r>
+      <w:r>
+        <w:t xml:space="preserve">simple cyclic </w:t>
+      </w:r>
+      <w:r>
+        <w:t>query is the triangle, which does a self-join two times on a relational table. A traditional DBMS would evaluate this query by doing one join first and then another join of the initial table with the intermediate result. Recent work though by [*</w:t>
+      </w:r>
+      <w:r>
+        <w:rPr>
+          <w:color w:val="FF0000"/>
+        </w:rPr>
+        <w:t xml:space="preserve">*Ngo and </w:t>
+      </w:r>
+      <w:proofErr w:type="spellStart"/>
+      <w:r>
+        <w:rPr>
+          <w:color w:val="FF0000"/>
+        </w:rPr>
+        <w:t>Veldhuizen</w:t>
+      </w:r>
+      <w:proofErr w:type="spellEnd"/>
+      <w:r>
+        <w:rPr>
+          <w:color w:val="FF0000"/>
+        </w:rPr>
+        <w:t>*</w:t>
+      </w:r>
+      <w:r>
+        <w:t xml:space="preserve">*] and </w:t>
+      </w:r>
+      <w:r>
+        <w:rPr>
+          <w:color w:val="FF0000"/>
+        </w:rPr>
+        <w:t>[**</w:t>
+      </w:r>
+      <w:proofErr w:type="spellStart"/>
+      <w:r>
+        <w:rPr>
+          <w:color w:val="FF0000"/>
+        </w:rPr>
+        <w:t>Afrati</w:t>
+      </w:r>
+      <w:proofErr w:type="spellEnd"/>
+      <w:r>
+        <w:rPr>
+          <w:color w:val="FF0000"/>
+        </w:rPr>
+        <w:t xml:space="preserve"> and </w:t>
+      </w:r>
+      <w:proofErr w:type="spellStart"/>
+      <w:r>
+        <w:rPr>
+          <w:color w:val="FF0000"/>
+        </w:rPr>
+        <w:t>Ulmann</w:t>
+      </w:r>
+      <w:proofErr w:type="spellEnd"/>
+      <w:r>
+        <w:rPr>
+          <w:color w:val="FF0000"/>
+        </w:rPr>
+        <w:t>*</w:t>
+      </w:r>
+      <w:r>
+        <w:t>*] presented algorithms that evaluate multi-join queries, eliminating requirement for huge intermediate</w:t>
+      </w:r>
+      <w:r>
+        <w:t xml:space="preserve"> results. The work by </w:t>
+      </w:r>
+      <w:proofErr w:type="spellStart"/>
+      <w:r>
+        <w:rPr>
+          <w:i/>
+        </w:rPr>
+        <w:t>Afrati</w:t>
+      </w:r>
+      <w:proofErr w:type="spellEnd"/>
+      <w:r>
+        <w:rPr>
+          <w:i/>
+        </w:rPr>
+        <w:t xml:space="preserve"> et al.</w:t>
+      </w:r>
+      <w:r>
+        <w:t xml:space="preserve"> was later extended by [*</w:t>
+      </w:r>
+      <w:r>
+        <w:rPr>
+          <w:color w:val="FF0000"/>
+        </w:rPr>
+        <w:t>*</w:t>
+      </w:r>
+      <w:proofErr w:type="spellStart"/>
+      <w:r>
+        <w:rPr>
+          <w:color w:val="FF0000"/>
+        </w:rPr>
+        <w:t>Bearne</w:t>
+      </w:r>
+      <w:proofErr w:type="spellEnd"/>
+      <w:r>
+        <w:rPr>
+          <w:color w:val="FF0000"/>
+        </w:rPr>
+        <w:t xml:space="preserve"> et al*</w:t>
+      </w:r>
+      <w:r>
+        <w:t xml:space="preserve">*] who named that algorithm </w:t>
+      </w:r>
+      <w:proofErr w:type="spellStart"/>
+      <w:r>
+        <w:rPr>
+          <w:b/>
+        </w:rPr>
         <w:t>HyperCube</w:t>
       </w:r>
       <w:proofErr w:type="spellEnd"/>
       <w:r>
-        <w:t xml:space="preserve"> on Factorizations</w:t>
-      </w:r>
-    </w:p>
-    <w:p>
-      <w:r>
-        <w:t xml:space="preserve">In this section, we introduce the </w:t>
-      </w:r>
-      <w:proofErr w:type="spellStart"/>
-      <w:r>
-        <w:t>HyperCube</w:t>
-      </w:r>
-      <w:proofErr w:type="spellEnd"/>
-      <w:r>
-        <w:t xml:space="preserve"> algorithm [**</w:t>
-      </w:r>
-      <w:r>
-        <w:rPr>
-          <w:color w:val="FF0000"/>
-        </w:rPr>
-        <w:t>REFERENCE</w:t>
-      </w:r>
-      <w:r>
-        <w:t xml:space="preserve">**] that previous work has shown to be great solution for data shuffling in distributed query processing. In addition, we present an algorithm that explains how </w:t>
-      </w:r>
-      <w:proofErr w:type="spellStart"/>
-      <w:r>
-        <w:t>HyperCube</w:t>
-      </w:r>
-      <w:proofErr w:type="spellEnd"/>
-      <w:r>
-        <w:t xml:space="preserve"> works on factorizations and finally,</w:t>
-      </w:r>
-      <w:r>
-        <w:t xml:space="preserve"> how we integrated it with the </w:t>
-      </w:r>
-      <w:r>
-        <w:rPr>
-          <w:i/>
-        </w:rPr>
-        <w:t xml:space="preserve">Bit </w:t>
-      </w:r>
-      <w:proofErr w:type="spellStart"/>
-      <w:r>
-        <w:rPr>
-          <w:i/>
-        </w:rPr>
-        <w:t>Serializer</w:t>
-      </w:r>
-      <w:proofErr w:type="spellEnd"/>
-      <w:r>
-        <w:t>, result</w:t>
-      </w:r>
-      <w:r>
-        <w:t xml:space="preserve">ing in a new </w:t>
-      </w:r>
-      <w:proofErr w:type="spellStart"/>
-      <w:r>
-        <w:t>serializer</w:t>
-      </w:r>
-      <w:proofErr w:type="spellEnd"/>
-      <w:r>
-        <w:t xml:space="preserve"> coined </w:t>
-      </w:r>
-      <w:r>
-        <w:rPr>
-          <w:i/>
-        </w:rPr>
-        <w:t xml:space="preserve">Bit </w:t>
-      </w:r>
-      <w:proofErr w:type="spellStart"/>
-      <w:r>
-        <w:rPr>
-          <w:i/>
-        </w:rPr>
-        <w:t>Serializer</w:t>
-      </w:r>
-      <w:proofErr w:type="spellEnd"/>
-      <w:r>
-        <w:rPr>
-          <w:i/>
-        </w:rPr>
-        <w:t xml:space="preserve"> </w:t>
-      </w:r>
-      <w:proofErr w:type="spellStart"/>
-      <w:r>
-        <w:rPr>
-          <w:i/>
-        </w:rPr>
-        <w:t>HyperCube</w:t>
-      </w:r>
-      <w:proofErr w:type="spellEnd"/>
-      <w:r>
-        <w:t>.</w:t>
-      </w:r>
-    </w:p>
-    <w:p/>
-    <w:p>
-      <w:pPr>
-        <w:pStyle w:val="Heading3"/>
-      </w:pPr>
-      <w:proofErr w:type="spellStart"/>
-      <w:r>
-        <w:t>HyperCube</w:t>
-      </w:r>
-      <w:proofErr w:type="spellEnd"/>
-      <w:r>
-        <w:t xml:space="preserve"> preliminaries</w:t>
-      </w:r>
-    </w:p>
-    <w:p>
-      <w:r>
-        <w:t xml:space="preserve">In this section, we present the theoretical background behind </w:t>
-      </w:r>
-      <w:proofErr w:type="spellStart"/>
-      <w:r>
-        <w:t>HyperCube</w:t>
-      </w:r>
-      <w:proofErr w:type="spellEnd"/>
-      <w:r>
-        <w:t xml:space="preserve"> algorithm which is used in our </w:t>
-      </w:r>
-      <w:r>
-        <w:rPr>
-          <w:i/>
-        </w:rPr>
-        <w:t xml:space="preserve">Bit </w:t>
-      </w:r>
-      <w:proofErr w:type="spellStart"/>
-      <w:r>
-        <w:rPr>
-          <w:i/>
-        </w:rPr>
-        <w:t>Seri</w:t>
-      </w:r>
-      <w:r>
-        <w:rPr>
-          <w:i/>
-        </w:rPr>
-        <w:t>alizer</w:t>
-      </w:r>
-      <w:proofErr w:type="spellEnd"/>
-      <w:r>
-        <w:rPr>
-          <w:i/>
-        </w:rPr>
-        <w:t xml:space="preserve"> </w:t>
-      </w:r>
-      <w:proofErr w:type="spellStart"/>
-      <w:r>
-        <w:rPr>
-          <w:i/>
-        </w:rPr>
-        <w:t>HYperCube</w:t>
-      </w:r>
-      <w:proofErr w:type="spellEnd"/>
-      <w:r>
-        <w:t>.</w:t>
-      </w:r>
-    </w:p>
-    <w:p/>
-    <w:p>
-      <w:r>
-        <w:t>A lot of novel data management systems, especially analytics engines, operating on large-scale data nowadays are equipped with large amounts of main memory which is used during the evaluation of complex analytics queries [</w:t>
-      </w:r>
-      <w:r>
-        <w:rPr>
-          <w:color w:val="FF0000"/>
-        </w:rPr>
-        <w:t>**Spark, F1**</w:t>
-      </w:r>
-      <w:r>
-        <w:t>]. Traditional systems based on secondary storage required many disk I/O operations to load and save intermediate results, thus their main bottleneck is disk I</w:t>
-      </w:r>
-      <w:r>
-        <w:t>/O, whereas for an in-memory datab</w:t>
-      </w:r>
-      <w:r>
-        <w:t>ase system that bottleneck has been replaced by the communication cost incurred during query evaluation since large amounts of data needs to be reshuffled among the workers</w:t>
-      </w:r>
-      <w:r>
-        <w:t xml:space="preserve"> at the beginning of each processing round</w:t>
-      </w:r>
-      <w:r>
-        <w:t>.</w:t>
-      </w:r>
-    </w:p>
-    <w:p/>
-    <w:p>
-      <w:r>
-        <w:t xml:space="preserve">Our focus is on conjunctive queries, which have always been important (mostly with star-joins of a large table with other smaller feature relations). Recently data engines are required to be able to process complex queries including cyclic-queries on huge tables either for analytics or for analyzing graphs for networks. </w:t>
-      </w:r>
-    </w:p>
-    <w:p>
-      <w:r>
-        <w:t xml:space="preserve">Example of a </w:t>
-      </w:r>
-      <w:r>
-        <w:t xml:space="preserve">simple cyclic </w:t>
-      </w:r>
-      <w:r>
-        <w:t>query is the triangle, which does a self-join two times on a relational table. A traditional DBMS would evaluate this query by doing one join first and then another join of the initial table with the intermediate result. Recent work though by [*</w:t>
-      </w:r>
-      <w:r>
-        <w:rPr>
-          <w:color w:val="FF0000"/>
-        </w:rPr>
-        <w:t xml:space="preserve">*Ngo and </w:t>
-      </w:r>
-      <w:proofErr w:type="spellStart"/>
-      <w:r>
-        <w:rPr>
-          <w:color w:val="FF0000"/>
-        </w:rPr>
-        <w:t>Veldhuizen</w:t>
-      </w:r>
-      <w:proofErr w:type="spellEnd"/>
-      <w:r>
-        <w:rPr>
-          <w:color w:val="FF0000"/>
-        </w:rPr>
-        <w:t>*</w:t>
-      </w:r>
-      <w:r>
-        <w:t xml:space="preserve">*] and </w:t>
-      </w:r>
-      <w:r>
-        <w:rPr>
-          <w:color w:val="FF0000"/>
-        </w:rPr>
-        <w:t>[**</w:t>
-      </w:r>
-      <w:proofErr w:type="spellStart"/>
-      <w:r>
-        <w:rPr>
-          <w:color w:val="FF0000"/>
-        </w:rPr>
-        <w:t>Afrati</w:t>
-      </w:r>
-      <w:proofErr w:type="spellEnd"/>
-      <w:r>
-        <w:rPr>
-          <w:color w:val="FF0000"/>
-        </w:rPr>
-        <w:t xml:space="preserve"> and </w:t>
-      </w:r>
-      <w:proofErr w:type="spellStart"/>
-      <w:r>
-        <w:rPr>
-          <w:color w:val="FF0000"/>
-        </w:rPr>
-        <w:t>Ulmann</w:t>
-      </w:r>
-      <w:proofErr w:type="spellEnd"/>
-      <w:r>
-        <w:rPr>
-          <w:color w:val="FF0000"/>
-        </w:rPr>
-        <w:t>*</w:t>
-      </w:r>
-      <w:r>
-        <w:t>*] presented algorithms that evaluate multi-join queries, eliminating requirement for huge intermediate</w:t>
-      </w:r>
-      <w:r>
-        <w:t xml:space="preserve"> results. The work by </w:t>
-      </w:r>
-      <w:proofErr w:type="spellStart"/>
-      <w:r>
-        <w:rPr>
-          <w:i/>
-        </w:rPr>
-        <w:t>Afrati</w:t>
-      </w:r>
-      <w:proofErr w:type="spellEnd"/>
-      <w:r>
-        <w:rPr>
-          <w:i/>
-        </w:rPr>
-        <w:t xml:space="preserve"> et al.</w:t>
-      </w:r>
-      <w:r>
-        <w:t xml:space="preserve"> was later extended by [*</w:t>
-      </w:r>
-      <w:r>
-        <w:rPr>
-          <w:color w:val="FF0000"/>
-        </w:rPr>
-        <w:t>*</w:t>
-      </w:r>
-      <w:proofErr w:type="spellStart"/>
-      <w:r>
-        <w:rPr>
-          <w:color w:val="FF0000"/>
-        </w:rPr>
-        <w:t>Bearne</w:t>
-      </w:r>
-      <w:proofErr w:type="spellEnd"/>
-      <w:r>
-        <w:rPr>
-          <w:color w:val="FF0000"/>
-        </w:rPr>
-        <w:t xml:space="preserve"> et al*</w:t>
-      </w:r>
-      <w:r>
-        <w:t xml:space="preserve">*] who named that algorithm </w:t>
-      </w:r>
-      <w:proofErr w:type="spellStart"/>
-      <w:r>
-        <w:rPr>
-          <w:b/>
-        </w:rPr>
-        <w:t>HyperCube</w:t>
-      </w:r>
-      <w:proofErr w:type="spellEnd"/>
-      <w:r>
-        <w:t xml:space="preserve"> and proved it was optimal, but its proof was not practical in a </w:t>
-      </w:r>
-      <w:r>
-        <w:lastRenderedPageBreak/>
-        <w:t xml:space="preserve">real scenario since it assumed that we can have fractional number of servers. Last year, </w:t>
+        <w:t xml:space="preserve"> and proved it was optimal, but its proof was not practical in a real scenario since it assumed that we can have fractional number of servers. Last year, </w:t>
       </w:r>
       <w:proofErr w:type="spellStart"/>
       <w:r>
@@ -14791,6 +15618,7 @@
         <w:rPr>
           <w:i/>
         </w:rPr>
+        <w:lastRenderedPageBreak/>
         <w:t>S(C, D)</w:t>
       </w:r>
     </w:p>
@@ -15049,7 +15877,6 @@
     <w:p/>
     <w:p>
       <w:r>
-        <w:lastRenderedPageBreak/>
         <w:t xml:space="preserve">Let us use </w:t>
       </w:r>
       <w:r>
@@ -15132,6 +15959,7 @@
           <w:noProof/>
           <w:lang w:val="el-GR" w:eastAsia="el-GR"/>
         </w:rPr>
+        <w:lastRenderedPageBreak/>
         <w:drawing>
           <wp:inline distT="0" distB="0" distL="0" distR="0" wp14:anchorId="67F404AE" wp14:editId="176473A3">
             <wp:extent cx="5162550" cy="4619625"/>
@@ -15258,256 +16086,256 @@
         <w:rPr>
           <w:b/>
         </w:rPr>
+        <w:t xml:space="preserve">Node X: [Position in </w:t>
+      </w:r>
+      <w:r>
+        <w:rPr>
+          <w:b/>
+          <w:i/>
+        </w:rPr>
+        <w:t>p1</w:t>
+      </w:r>
+      <w:r>
+        <w:rPr>
+          <w:b/>
+        </w:rPr>
+        <w:t xml:space="preserve">, Position in </w:t>
+      </w:r>
+      <w:r>
+        <w:rPr>
+          <w:b/>
+          <w:i/>
+        </w:rPr>
+        <w:t>p2</w:t>
+      </w:r>
+      <w:r>
+        <w:rPr>
+          <w:b/>
+        </w:rPr>
+        <w:t xml:space="preserve">, Position in </w:t>
+      </w:r>
+      <w:r>
+        <w:rPr>
+          <w:b/>
+          <w:i/>
+        </w:rPr>
+        <w:t>p3</w:t>
+      </w:r>
+      <w:r>
+        <w:rPr>
+          <w:b/>
+        </w:rPr>
+        <w:t>]</w:t>
+      </w:r>
+    </w:p>
+    <w:p>
+      <w:pPr>
+        <w:jc w:val="center"/>
+        <w:rPr>
+          <w:b/>
+        </w:rPr>
+      </w:pPr>
+      <w:r>
+        <w:rPr>
+          <w:b/>
+        </w:rPr>
+        <w:t xml:space="preserve">Node 1: </w:t>
+      </w:r>
+      <w:proofErr w:type="gramStart"/>
+      <w:r>
+        <w:rPr>
+          <w:b/>
+        </w:rPr>
+        <w:t>[ 0</w:t>
+      </w:r>
+      <w:proofErr w:type="gramEnd"/>
+      <w:r>
+        <w:rPr>
+          <w:b/>
+        </w:rPr>
+        <w:t xml:space="preserve"> 0 0 ]</w:t>
+      </w:r>
+    </w:p>
+    <w:p>
+      <w:pPr>
+        <w:jc w:val="center"/>
+        <w:rPr>
+          <w:b/>
+        </w:rPr>
+      </w:pPr>
+      <w:r>
+        <w:rPr>
+          <w:b/>
+        </w:rPr>
+        <w:t xml:space="preserve">Node 2: </w:t>
+      </w:r>
+      <w:proofErr w:type="gramStart"/>
+      <w:r>
+        <w:rPr>
+          <w:b/>
+        </w:rPr>
+        <w:t>[ 0</w:t>
+      </w:r>
+      <w:proofErr w:type="gramEnd"/>
+      <w:r>
+        <w:rPr>
+          <w:b/>
+        </w:rPr>
+        <w:t xml:space="preserve"> 0 1 ]</w:t>
+      </w:r>
+    </w:p>
+    <w:p>
+      <w:pPr>
+        <w:jc w:val="center"/>
+        <w:rPr>
+          <w:b/>
+        </w:rPr>
+      </w:pPr>
+      <w:r>
+        <w:rPr>
+          <w:b/>
+        </w:rPr>
+        <w:t xml:space="preserve">Node 3: </w:t>
+      </w:r>
+      <w:proofErr w:type="gramStart"/>
+      <w:r>
+        <w:rPr>
+          <w:b/>
+        </w:rPr>
+        <w:t>[ 0</w:t>
+      </w:r>
+      <w:proofErr w:type="gramEnd"/>
+      <w:r>
+        <w:rPr>
+          <w:b/>
+        </w:rPr>
+        <w:t xml:space="preserve"> 1 1 ]</w:t>
+      </w:r>
+    </w:p>
+    <w:p>
+      <w:pPr>
+        <w:jc w:val="center"/>
+        <w:rPr>
+          <w:b/>
+        </w:rPr>
+      </w:pPr>
+      <w:r>
+        <w:rPr>
+          <w:b/>
+        </w:rPr>
+        <w:t xml:space="preserve">Node 4: </w:t>
+      </w:r>
+      <w:proofErr w:type="gramStart"/>
+      <w:r>
+        <w:rPr>
+          <w:b/>
+        </w:rPr>
+        <w:t>[ 0</w:t>
+      </w:r>
+      <w:proofErr w:type="gramEnd"/>
+      <w:r>
+        <w:rPr>
+          <w:b/>
+        </w:rPr>
+        <w:t xml:space="preserve"> 1 0 ]</w:t>
+      </w:r>
+    </w:p>
+    <w:p>
+      <w:pPr>
+        <w:jc w:val="center"/>
+        <w:rPr>
+          <w:b/>
+        </w:rPr>
+      </w:pPr>
+      <w:r>
+        <w:rPr>
+          <w:b/>
+        </w:rPr>
+        <w:t xml:space="preserve">Node 5: </w:t>
+      </w:r>
+      <w:proofErr w:type="gramStart"/>
+      <w:r>
+        <w:rPr>
+          <w:b/>
+        </w:rPr>
+        <w:t>[ 1</w:t>
+      </w:r>
+      <w:proofErr w:type="gramEnd"/>
+      <w:r>
+        <w:rPr>
+          <w:b/>
+        </w:rPr>
+        <w:t xml:space="preserve"> 0 1 ]</w:t>
+      </w:r>
+    </w:p>
+    <w:p>
+      <w:pPr>
+        <w:jc w:val="center"/>
+        <w:rPr>
+          <w:b/>
+        </w:rPr>
+      </w:pPr>
+      <w:r>
+        <w:rPr>
+          <w:b/>
+        </w:rPr>
+        <w:t xml:space="preserve">Node 6: </w:t>
+      </w:r>
+      <w:proofErr w:type="gramStart"/>
+      <w:r>
+        <w:rPr>
+          <w:b/>
+        </w:rPr>
+        <w:t>[ 1</w:t>
+      </w:r>
+      <w:proofErr w:type="gramEnd"/>
+      <w:r>
+        <w:rPr>
+          <w:b/>
+        </w:rPr>
+        <w:t xml:space="preserve"> 1 1 ]</w:t>
+      </w:r>
+    </w:p>
+    <w:p>
+      <w:pPr>
+        <w:jc w:val="center"/>
+        <w:rPr>
+          <w:b/>
+        </w:rPr>
+      </w:pPr>
+      <w:r>
+        <w:rPr>
+          <w:b/>
+        </w:rPr>
+        <w:t xml:space="preserve">Node 7: </w:t>
+      </w:r>
+      <w:proofErr w:type="gramStart"/>
+      <w:r>
+        <w:rPr>
+          <w:b/>
+        </w:rPr>
+        <w:t>[ 1</w:t>
+      </w:r>
+      <w:proofErr w:type="gramEnd"/>
+      <w:r>
+        <w:rPr>
+          <w:b/>
+        </w:rPr>
+        <w:t xml:space="preserve"> 1 0 ]</w:t>
+      </w:r>
+    </w:p>
+    <w:p>
+      <w:pPr>
+        <w:jc w:val="center"/>
+        <w:rPr>
+          <w:b/>
+        </w:rPr>
+      </w:pPr>
+      <w:r>
+        <w:rPr>
+          <w:b/>
+        </w:rPr>
         <w:lastRenderedPageBreak/>
-        <w:t xml:space="preserve">Node X: [Position in </w:t>
-      </w:r>
-      <w:r>
-        <w:rPr>
-          <w:b/>
-          <w:i/>
-        </w:rPr>
-        <w:t>p1</w:t>
-      </w:r>
-      <w:r>
-        <w:rPr>
-          <w:b/>
-        </w:rPr>
-        <w:t xml:space="preserve">, Position in </w:t>
-      </w:r>
-      <w:r>
-        <w:rPr>
-          <w:b/>
-          <w:i/>
-        </w:rPr>
-        <w:t>p2</w:t>
-      </w:r>
-      <w:r>
-        <w:rPr>
-          <w:b/>
-        </w:rPr>
-        <w:t xml:space="preserve">, Position in </w:t>
-      </w:r>
-      <w:r>
-        <w:rPr>
-          <w:b/>
-          <w:i/>
-        </w:rPr>
-        <w:t>p3</w:t>
-      </w:r>
-      <w:r>
-        <w:rPr>
-          <w:b/>
-        </w:rPr>
-        <w:t>]</w:t>
-      </w:r>
-    </w:p>
-    <w:p>
-      <w:pPr>
-        <w:jc w:val="center"/>
-        <w:rPr>
-          <w:b/>
-        </w:rPr>
-      </w:pPr>
-      <w:r>
-        <w:rPr>
-          <w:b/>
-        </w:rPr>
-        <w:t xml:space="preserve">Node 1: </w:t>
-      </w:r>
-      <w:proofErr w:type="gramStart"/>
-      <w:r>
-        <w:rPr>
-          <w:b/>
-        </w:rPr>
-        <w:t>[ 0</w:t>
-      </w:r>
-      <w:proofErr w:type="gramEnd"/>
-      <w:r>
-        <w:rPr>
-          <w:b/>
-        </w:rPr>
-        <w:t xml:space="preserve"> 0 0 ]</w:t>
-      </w:r>
-    </w:p>
-    <w:p>
-      <w:pPr>
-        <w:jc w:val="center"/>
-        <w:rPr>
-          <w:b/>
-        </w:rPr>
-      </w:pPr>
-      <w:r>
-        <w:rPr>
-          <w:b/>
-        </w:rPr>
-        <w:t xml:space="preserve">Node 2: </w:t>
-      </w:r>
-      <w:proofErr w:type="gramStart"/>
-      <w:r>
-        <w:rPr>
-          <w:b/>
-        </w:rPr>
-        <w:t>[ 0</w:t>
-      </w:r>
-      <w:proofErr w:type="gramEnd"/>
-      <w:r>
-        <w:rPr>
-          <w:b/>
-        </w:rPr>
-        <w:t xml:space="preserve"> 0 1 ]</w:t>
-      </w:r>
-    </w:p>
-    <w:p>
-      <w:pPr>
-        <w:jc w:val="center"/>
-        <w:rPr>
-          <w:b/>
-        </w:rPr>
-      </w:pPr>
-      <w:r>
-        <w:rPr>
-          <w:b/>
-        </w:rPr>
-        <w:t xml:space="preserve">Node 3: </w:t>
-      </w:r>
-      <w:proofErr w:type="gramStart"/>
-      <w:r>
-        <w:rPr>
-          <w:b/>
-        </w:rPr>
-        <w:t>[ 0</w:t>
-      </w:r>
-      <w:proofErr w:type="gramEnd"/>
-      <w:r>
-        <w:rPr>
-          <w:b/>
-        </w:rPr>
-        <w:t xml:space="preserve"> 1 1 ]</w:t>
-      </w:r>
-    </w:p>
-    <w:p>
-      <w:pPr>
-        <w:jc w:val="center"/>
-        <w:rPr>
-          <w:b/>
-        </w:rPr>
-      </w:pPr>
-      <w:r>
-        <w:rPr>
-          <w:b/>
-        </w:rPr>
-        <w:t xml:space="preserve">Node 4: </w:t>
-      </w:r>
-      <w:proofErr w:type="gramStart"/>
-      <w:r>
-        <w:rPr>
-          <w:b/>
-        </w:rPr>
-        <w:t>[ 0</w:t>
-      </w:r>
-      <w:proofErr w:type="gramEnd"/>
-      <w:r>
-        <w:rPr>
-          <w:b/>
-        </w:rPr>
-        <w:t xml:space="preserve"> 1 0 ]</w:t>
-      </w:r>
-    </w:p>
-    <w:p>
-      <w:pPr>
-        <w:jc w:val="center"/>
-        <w:rPr>
-          <w:b/>
-        </w:rPr>
-      </w:pPr>
-      <w:r>
-        <w:rPr>
-          <w:b/>
-        </w:rPr>
-        <w:t xml:space="preserve">Node 5: </w:t>
-      </w:r>
-      <w:proofErr w:type="gramStart"/>
-      <w:r>
-        <w:rPr>
-          <w:b/>
-        </w:rPr>
-        <w:t>[ 1</w:t>
-      </w:r>
-      <w:proofErr w:type="gramEnd"/>
-      <w:r>
-        <w:rPr>
-          <w:b/>
-        </w:rPr>
-        <w:t xml:space="preserve"> 0 1 ]</w:t>
-      </w:r>
-    </w:p>
-    <w:p>
-      <w:pPr>
-        <w:jc w:val="center"/>
-        <w:rPr>
-          <w:b/>
-        </w:rPr>
-      </w:pPr>
-      <w:r>
-        <w:rPr>
-          <w:b/>
-        </w:rPr>
-        <w:t xml:space="preserve">Node 6: </w:t>
-      </w:r>
-      <w:proofErr w:type="gramStart"/>
-      <w:r>
-        <w:rPr>
-          <w:b/>
-        </w:rPr>
-        <w:t>[ 1</w:t>
-      </w:r>
-      <w:proofErr w:type="gramEnd"/>
-      <w:r>
-        <w:rPr>
-          <w:b/>
-        </w:rPr>
-        <w:t xml:space="preserve"> 1 1 ]</w:t>
-      </w:r>
-    </w:p>
-    <w:p>
-      <w:pPr>
-        <w:jc w:val="center"/>
-        <w:rPr>
-          <w:b/>
-        </w:rPr>
-      </w:pPr>
-      <w:r>
-        <w:rPr>
-          <w:b/>
-        </w:rPr>
-        <w:t xml:space="preserve">Node 7: </w:t>
-      </w:r>
-      <w:proofErr w:type="gramStart"/>
-      <w:r>
-        <w:rPr>
-          <w:b/>
-        </w:rPr>
-        <w:t>[ 1</w:t>
-      </w:r>
-      <w:proofErr w:type="gramEnd"/>
-      <w:r>
-        <w:rPr>
-          <w:b/>
-        </w:rPr>
-        <w:t xml:space="preserve"> 1 0 ]</w:t>
-      </w:r>
-    </w:p>
-    <w:p>
-      <w:pPr>
-        <w:jc w:val="center"/>
-        <w:rPr>
-          <w:b/>
-        </w:rPr>
-      </w:pPr>
-      <w:r>
-        <w:rPr>
-          <w:b/>
-        </w:rPr>
         <w:t xml:space="preserve">Node 8: </w:t>
       </w:r>
       <w:proofErr w:type="gramStart"/>
@@ -15898,140 +16726,145 @@
     <w:p/>
     <w:p>
       <w:r>
+        <w:t xml:space="preserve">To make this clear, we can see from our example that all tuples from relation </w:t>
+      </w:r>
+      <w:r>
+        <w:rPr>
+          <w:i/>
+        </w:rPr>
+        <w:t>R</w:t>
+      </w:r>
+      <w:r>
+        <w:t xml:space="preserve"> will be sent to two nodes since only dimensions </w:t>
+      </w:r>
+      <w:r>
+        <w:rPr>
+          <w:i/>
+        </w:rPr>
+        <w:t>p1</w:t>
+      </w:r>
+      <w:r>
+        <w:t xml:space="preserve"> and </w:t>
+      </w:r>
+      <w:r>
+        <w:rPr>
+          <w:i/>
+        </w:rPr>
+        <w:t>p2</w:t>
+      </w:r>
+      <w:r>
+        <w:t xml:space="preserve"> can be defined by its tuples. This holds for all relations in our example since all of them only contain two out of the three hashed attributes.</w:t>
+      </w:r>
+    </w:p>
+    <w:p/>
+    <w:p>
+      <w:proofErr w:type="spellStart"/>
+      <w:r>
+        <w:t>HyperCube's</w:t>
+      </w:r>
+      <w:proofErr w:type="spellEnd"/>
+      <w:r>
+        <w:t xml:space="preserve"> advantage over other shuffle techniques (i.e. hashing an attribute to all nodes) is that it is more </w:t>
+      </w:r>
+      <w:r>
+        <w:t>resilient</w:t>
+      </w:r>
+      <w:r>
+        <w:t xml:space="preserve"> to data load imbalance (</w:t>
+      </w:r>
+      <w:proofErr w:type="spellStart"/>
+      <w:r>
+        <w:t>a.k.a</w:t>
+      </w:r>
+      <w:proofErr w:type="spellEnd"/>
+      <w:r>
+        <w:t xml:space="preserve"> skew) since it is more </w:t>
+      </w:r>
+      <w:r>
         <w:lastRenderedPageBreak/>
-        <w:t xml:space="preserve">To make this clear, we can see from our example that all tuples from relation </w:t>
-      </w:r>
-      <w:r>
-        <w:rPr>
-          <w:i/>
-        </w:rPr>
-        <w:t>R</w:t>
-      </w:r>
-      <w:r>
-        <w:t xml:space="preserve"> will be sent to two nodes since only dimensions </w:t>
-      </w:r>
-      <w:r>
-        <w:rPr>
-          <w:i/>
-        </w:rPr>
-        <w:t>p1</w:t>
-      </w:r>
-      <w:r>
-        <w:t xml:space="preserve"> and </w:t>
-      </w:r>
-      <w:r>
-        <w:rPr>
-          <w:i/>
-        </w:rPr>
-        <w:t>p2</w:t>
-      </w:r>
-      <w:r>
-        <w:t xml:space="preserve"> can be defined by its tuples. This holds for all relations in our example since all of them only contain two out of the three hashed attributes.</w:t>
+        <w:t>difficult to send the same value for a column to the same node since it depends on the other hashed columns too.</w:t>
       </w:r>
     </w:p>
     <w:p/>
     <w:p>
+      <w:r>
+        <w:t xml:space="preserve">The intuition to </w:t>
+      </w:r>
       <w:proofErr w:type="spellStart"/>
       <w:r>
         <w:t>HyperCube's</w:t>
       </w:r>
       <w:proofErr w:type="spellEnd"/>
       <w:r>
-        <w:t xml:space="preserve"> advantage over other shuffle techniques (i.e. hashing an attribute to all nodes) is that it is more </w:t>
-      </w:r>
-      <w:r>
-        <w:t>resilient</w:t>
-      </w:r>
-      <w:r>
-        <w:t xml:space="preserve"> to data load imbalance (</w:t>
+        <w:t xml:space="preserve"> correctness is that since we use the same hash function to hash values of the same attribute/column, then all required tuples to evaluate correctly the JOIN will end up in the same node. The </w:t>
+      </w:r>
+      <w:r>
+        <w:rPr>
+          <w:i/>
+        </w:rPr>
+        <w:t>wildcard</w:t>
+      </w:r>
+      <w:r>
+        <w:t xml:space="preserve"> is used to ensure that even if a tuple does not contain a hashed attribute it will be sent to the nodes for the missing dimension since they might need that tuple based on the </w:t>
+      </w:r>
+      <w:r>
+        <w:t xml:space="preserve">rest </w:t>
+      </w:r>
+      <w:r>
+        <w:t xml:space="preserve">values </w:t>
+      </w:r>
+      <w:r>
+        <w:t>which might contain a hashed attribute</w:t>
+      </w:r>
+      <w:r>
+        <w:t>.</w:t>
+      </w:r>
+    </w:p>
+    <w:p/>
+    <w:p>
+      <w:r>
+        <w:t xml:space="preserve">The methodology to identify the proper values for </w:t>
+      </w:r>
+      <w:r>
+        <w:rPr>
+          <w:i/>
+        </w:rPr>
+        <w:t>ND</w:t>
+      </w:r>
+      <w:r>
+        <w:t xml:space="preserve"> number of factors/dimensions and the size of each dimension are not part of this project, thus not presented here. In experiments, we used the query configuration files to specify the </w:t>
       </w:r>
       <w:proofErr w:type="spellStart"/>
       <w:r>
-        <w:t>a.k.a</w:t>
+        <w:t>HyperCube</w:t>
       </w:r>
       <w:proofErr w:type="spellEnd"/>
       <w:r>
-        <w:t xml:space="preserve"> skew) since it is more difficult to send the same value for a column to the same node since it depends on the other hashed columns too.</w:t>
+        <w:t xml:space="preserve"> dimensions required for the query we wanted to evaluate.</w:t>
       </w:r>
     </w:p>
     <w:p/>
     <w:p>
-      <w:r>
-        <w:t xml:space="preserve">The intuition to </w:t>
+      <w:pPr>
+        <w:pStyle w:val="Heading3"/>
+      </w:pPr>
+      <w:bookmarkStart w:id="49" w:name="_Toc428777150"/>
+      <w:r>
+        <w:t xml:space="preserve">Bit </w:t>
       </w:r>
       <w:proofErr w:type="spellStart"/>
       <w:r>
-        <w:t>HyperCube's</w:t>
+        <w:t>Serializer</w:t>
       </w:r>
       <w:proofErr w:type="spellEnd"/>
       <w:r>
-        <w:t xml:space="preserve"> correctness is that since we use the same hash function to hash values of the same attribute/column, then all required tuples to evaluate correctly the JOIN will end up in the same node. The </w:t>
-      </w:r>
-      <w:r>
-        <w:rPr>
-          <w:i/>
-        </w:rPr>
-        <w:t>wildcard</w:t>
-      </w:r>
-      <w:r>
-        <w:t xml:space="preserve"> is used to ensure that even if a tuple does not contain a hashed attribute it will be sent to the nodes for the missing dimension since they might need that tuple based on the </w:t>
-      </w:r>
-      <w:r>
-        <w:t xml:space="preserve">rest </w:t>
-      </w:r>
-      <w:r>
-        <w:t xml:space="preserve">values </w:t>
-      </w:r>
-      <w:r>
-        <w:t>which might contain a hashed attribute</w:t>
-      </w:r>
-      <w:r>
-        <w:t>.</w:t>
-      </w:r>
-    </w:p>
-    <w:p/>
-    <w:p>
-      <w:r>
-        <w:t xml:space="preserve">The methodology to identify the proper values for </w:t>
-      </w:r>
-      <w:r>
-        <w:rPr>
-          <w:i/>
-        </w:rPr>
-        <w:t>ND</w:t>
-      </w:r>
-      <w:r>
-        <w:t xml:space="preserve"> number of factors/dimensions and the size of each dimension are not part of this project, thus not presented here. In experiments, we used the query configuration files to specify the </w:t>
+        <w:t xml:space="preserve"> </w:t>
       </w:r>
       <w:proofErr w:type="spellStart"/>
       <w:r>
         <w:t>HyperCube</w:t>
       </w:r>
-      <w:proofErr w:type="spellEnd"/>
-      <w:r>
-        <w:t xml:space="preserve"> dimensions required for the query we wanted to evaluate.</w:t>
-      </w:r>
-    </w:p>
-    <w:p/>
-    <w:p>
-      <w:pPr>
-        <w:pStyle w:val="Heading3"/>
-      </w:pPr>
-      <w:r>
-        <w:t xml:space="preserve">Bit </w:t>
-      </w:r>
-      <w:proofErr w:type="spellStart"/>
-      <w:r>
-        <w:t>Serializer</w:t>
-      </w:r>
-      <w:proofErr w:type="spellEnd"/>
-      <w:r>
-        <w:t xml:space="preserve"> </w:t>
-      </w:r>
-      <w:proofErr w:type="spellStart"/>
-      <w:r>
-        <w:t>HyperCube</w:t>
-      </w:r>
+      <w:bookmarkEnd w:id="49"/>
       <w:proofErr w:type="spellEnd"/>
     </w:p>
     <w:p>
@@ -19655,9 +20488,11 @@
       <w:pPr>
         <w:pStyle w:val="Heading2"/>
       </w:pPr>
+      <w:bookmarkStart w:id="50" w:name="_Toc428777151"/>
       <w:r>
         <w:t>System Architecture</w:t>
       </w:r>
+      <w:bookmarkEnd w:id="50"/>
     </w:p>
     <w:p>
       <w:r>
@@ -19808,9 +20643,11 @@
       <w:pPr>
         <w:pStyle w:val="Heading3"/>
       </w:pPr>
+      <w:bookmarkStart w:id="51" w:name="_Toc428777152"/>
       <w:r>
         <w:t>Architecture model</w:t>
       </w:r>
+      <w:bookmarkEnd w:id="51"/>
     </w:p>
     <w:p>
       <w:r>
@@ -19894,9 +20731,11 @@
       <w:pPr>
         <w:pStyle w:val="Heading3"/>
       </w:pPr>
+      <w:bookmarkStart w:id="52" w:name="_Toc428777153"/>
       <w:r>
         <w:t>System Protocol</w:t>
       </w:r>
+      <w:bookmarkEnd w:id="52"/>
     </w:p>
     <w:p>
       <w:r>
@@ -20353,9 +21192,11 @@
       <w:pPr>
         <w:pStyle w:val="Heading3"/>
       </w:pPr>
+      <w:bookmarkStart w:id="53" w:name="_Toc428777154"/>
       <w:r>
         <w:t>Communication in the cluster</w:t>
       </w:r>
+      <w:bookmarkEnd w:id="53"/>
     </w:p>
     <w:p>
       <w:r>
@@ -21414,12 +22255,14 @@
       <w:pPr>
         <w:pStyle w:val="Heading2"/>
       </w:pPr>
+      <w:bookmarkStart w:id="54" w:name="_Toc428777155"/>
       <w:r>
         <w:t>Query processing</w:t>
       </w:r>
       <w:r>
         <w:t xml:space="preserve"> and configuration files</w:t>
       </w:r>
+      <w:bookmarkEnd w:id="54"/>
     </w:p>
     <w:p>
       <w:r>
@@ -21440,8 +22283,13 @@
       <w:pPr>
         <w:pStyle w:val="Heading3"/>
       </w:pPr>
-      <w:r>
-        <w:t xml:space="preserve">Single vs Multi round </w:t>
+      <w:bookmarkStart w:id="55" w:name="_Toc428777156"/>
+      <w:r>
+        <w:t>Single vs Multi round</w:t>
+      </w:r>
+      <w:bookmarkEnd w:id="55"/>
+      <w:r>
+        <w:t xml:space="preserve"> </w:t>
       </w:r>
     </w:p>
     <w:p>
@@ -21535,9 +22383,11 @@
       <w:pPr>
         <w:pStyle w:val="Heading3"/>
       </w:pPr>
+      <w:bookmarkStart w:id="56" w:name="_Toc428777157"/>
       <w:r>
         <w:t>Query execution phase</w:t>
       </w:r>
+      <w:bookmarkEnd w:id="56"/>
     </w:p>
     <w:p>
       <w:r>
@@ -21866,9 +22716,11 @@
       <w:pPr>
         <w:pStyle w:val="Heading3"/>
       </w:pPr>
+      <w:bookmarkStart w:id="57" w:name="_Toc428777158"/>
       <w:r>
         <w:t>Configuration files</w:t>
       </w:r>
+      <w:bookmarkEnd w:id="57"/>
     </w:p>
     <w:p>
       <w:r>
@@ -22890,6 +23742,7 @@
       </w:r>
     </w:p>
     <w:p/>
+    <w:bookmarkEnd w:id="44"/>
     <w:p/>
     <w:p/>
     <w:p/>
@@ -22910,11 +23763,11 @@
       <w:r>
         <w:br/>
       </w:r>
-      <w:bookmarkStart w:id="43" w:name="_Toc428727450"/>
+      <w:bookmarkStart w:id="58" w:name="_Toc428727450"/>
       <w:r>
         <w:t>Experimental Evaluation</w:t>
       </w:r>
-      <w:bookmarkEnd w:id="43"/>
+      <w:bookmarkEnd w:id="58"/>
     </w:p>
     <w:p/>
     <w:tbl>
@@ -23578,7 +24431,7 @@
     <w:p/>
     <w:p/>
     <w:p>
-      <w:bookmarkStart w:id="44" w:name="chexp"/>
+      <w:bookmarkStart w:id="59" w:name="chexp"/>
       <w:r>
         <w:t xml:space="preserve">In this section we will present experimental evaluation for the main contributions of this project, namely the </w:t>
       </w:r>
@@ -23630,13 +24483,13 @@
       <w:pPr>
         <w:pStyle w:val="Heading2"/>
       </w:pPr>
-      <w:bookmarkStart w:id="45" w:name="_Toc428725934"/>
-      <w:bookmarkStart w:id="46" w:name="_Toc428727451"/>
+      <w:bookmarkStart w:id="60" w:name="_Toc428725934"/>
+      <w:bookmarkStart w:id="61" w:name="_Toc428727451"/>
       <w:r>
         <w:t>Datasets and evaluation setup</w:t>
       </w:r>
-      <w:bookmarkEnd w:id="45"/>
-      <w:bookmarkEnd w:id="46"/>
+      <w:bookmarkEnd w:id="60"/>
+      <w:bookmarkEnd w:id="61"/>
     </w:p>
     <w:p>
       <w:r>
@@ -23648,14 +24501,14 @@
       <w:pPr>
         <w:pStyle w:val="Heading3"/>
       </w:pPr>
-      <w:bookmarkStart w:id="47" w:name="_Toc428725935"/>
-      <w:bookmarkStart w:id="48" w:name="_Toc428727452"/>
+      <w:bookmarkStart w:id="62" w:name="_Toc428725935"/>
+      <w:bookmarkStart w:id="63" w:name="_Toc428727452"/>
       <w:r>
         <w:lastRenderedPageBreak/>
         <w:t>Datasets</w:t>
       </w:r>
-      <w:bookmarkEnd w:id="47"/>
-      <w:bookmarkEnd w:id="48"/>
+      <w:bookmarkEnd w:id="62"/>
+      <w:bookmarkEnd w:id="63"/>
     </w:p>
     <w:p>
       <w:r>
@@ -24055,13 +24908,13 @@
       <w:pPr>
         <w:pStyle w:val="Heading3"/>
       </w:pPr>
-      <w:bookmarkStart w:id="49" w:name="_Toc428725936"/>
-      <w:bookmarkStart w:id="50" w:name="_Toc428727453"/>
+      <w:bookmarkStart w:id="64" w:name="_Toc428725936"/>
+      <w:bookmarkStart w:id="65" w:name="_Toc428727453"/>
       <w:r>
         <w:t>Evaluation setup</w:t>
       </w:r>
-      <w:bookmarkEnd w:id="49"/>
-      <w:bookmarkEnd w:id="50"/>
+      <w:bookmarkEnd w:id="64"/>
+      <w:bookmarkEnd w:id="65"/>
     </w:p>
     <w:p>
       <w:r>
@@ -24214,16 +25067,16 @@
       <w:pPr>
         <w:pStyle w:val="Heading2"/>
       </w:pPr>
-      <w:bookmarkStart w:id="51" w:name="_Toc428725937"/>
-      <w:bookmarkStart w:id="52" w:name="_Toc428727454"/>
+      <w:bookmarkStart w:id="66" w:name="_Toc428725937"/>
+      <w:bookmarkStart w:id="67" w:name="_Toc428727454"/>
       <w:r>
         <w:t>COST</w:t>
       </w:r>
       <w:r>
         <w:t xml:space="preserve"> – Finding good f-trees</w:t>
       </w:r>
-      <w:bookmarkEnd w:id="51"/>
-      <w:bookmarkEnd w:id="52"/>
+      <w:bookmarkEnd w:id="66"/>
+      <w:bookmarkEnd w:id="67"/>
     </w:p>
     <w:p>
       <w:r>
@@ -25028,13 +25881,13 @@
       <w:pPr>
         <w:pStyle w:val="Heading2"/>
       </w:pPr>
-      <w:bookmarkStart w:id="53" w:name="_Toc428725938"/>
-      <w:bookmarkStart w:id="54" w:name="_Toc428727455"/>
+      <w:bookmarkStart w:id="68" w:name="_Toc428725938"/>
+      <w:bookmarkStart w:id="69" w:name="_Toc428727455"/>
       <w:r>
         <w:t>Serialization of Data Factorizations</w:t>
       </w:r>
-      <w:bookmarkEnd w:id="53"/>
-      <w:bookmarkEnd w:id="54"/>
+      <w:bookmarkEnd w:id="68"/>
+      <w:bookmarkEnd w:id="69"/>
     </w:p>
     <w:p>
       <w:r>
@@ -25073,14 +25926,14 @@
       <w:pPr>
         <w:pStyle w:val="Heading3"/>
       </w:pPr>
-      <w:bookmarkStart w:id="55" w:name="_Toc428725939"/>
-      <w:bookmarkStart w:id="56" w:name="_Toc428727456"/>
+      <w:bookmarkStart w:id="70" w:name="_Toc428725939"/>
+      <w:bookmarkStart w:id="71" w:name="_Toc428727456"/>
       <w:r>
         <w:lastRenderedPageBreak/>
         <w:t>Correctness of serialization</w:t>
       </w:r>
-      <w:bookmarkEnd w:id="55"/>
-      <w:bookmarkEnd w:id="56"/>
+      <w:bookmarkEnd w:id="70"/>
+      <w:bookmarkEnd w:id="71"/>
     </w:p>
     <w:p>
       <w:r>
@@ -25561,13 +26414,13 @@
       <w:pPr>
         <w:pStyle w:val="Heading3"/>
       </w:pPr>
-      <w:bookmarkStart w:id="57" w:name="_Toc428725940"/>
-      <w:bookmarkStart w:id="58" w:name="_Toc428727457"/>
+      <w:bookmarkStart w:id="72" w:name="_Toc428725940"/>
+      <w:bookmarkStart w:id="73" w:name="_Toc428727457"/>
       <w:r>
         <w:t>Serialization sizes</w:t>
       </w:r>
-      <w:bookmarkEnd w:id="57"/>
-      <w:bookmarkEnd w:id="58"/>
+      <w:bookmarkEnd w:id="72"/>
+      <w:bookmarkEnd w:id="73"/>
     </w:p>
     <w:p>
       <w:r>
@@ -26595,13 +27448,13 @@
       <w:pPr>
         <w:pStyle w:val="Heading3"/>
       </w:pPr>
-      <w:bookmarkStart w:id="59" w:name="_Toc428725941"/>
-      <w:bookmarkStart w:id="60" w:name="_Toc428727458"/>
+      <w:bookmarkStart w:id="74" w:name="_Toc428725941"/>
+      <w:bookmarkStart w:id="75" w:name="_Toc428727458"/>
       <w:r>
         <w:t>Serialization times</w:t>
       </w:r>
-      <w:bookmarkEnd w:id="59"/>
-      <w:bookmarkEnd w:id="60"/>
+      <w:bookmarkEnd w:id="74"/>
+      <w:bookmarkEnd w:id="75"/>
     </w:p>
     <w:p>
       <w:r>
@@ -27031,14 +27884,14 @@
       <w:pPr>
         <w:pStyle w:val="Heading3"/>
       </w:pPr>
-      <w:bookmarkStart w:id="61" w:name="_Toc428725942"/>
-      <w:bookmarkStart w:id="62" w:name="_Toc428727459"/>
+      <w:bookmarkStart w:id="76" w:name="_Toc428725942"/>
+      <w:bookmarkStart w:id="77" w:name="_Toc428727459"/>
       <w:r>
         <w:lastRenderedPageBreak/>
         <w:t>Deserialization times</w:t>
       </w:r>
-      <w:bookmarkEnd w:id="61"/>
-      <w:bookmarkEnd w:id="62"/>
+      <w:bookmarkEnd w:id="76"/>
+      <w:bookmarkEnd w:id="77"/>
     </w:p>
     <w:p>
       <w:pPr>
@@ -27307,13 +28160,13 @@
       <w:pPr>
         <w:pStyle w:val="Heading3"/>
       </w:pPr>
-      <w:bookmarkStart w:id="63" w:name="_Toc428725943"/>
-      <w:bookmarkStart w:id="64" w:name="_Toc428727460"/>
+      <w:bookmarkStart w:id="78" w:name="_Toc428725943"/>
+      <w:bookmarkStart w:id="79" w:name="_Toc428727460"/>
       <w:r>
         <w:t>Conclusions</w:t>
       </w:r>
-      <w:bookmarkEnd w:id="63"/>
-      <w:bookmarkEnd w:id="64"/>
+      <w:bookmarkEnd w:id="78"/>
+      <w:bookmarkEnd w:id="79"/>
     </w:p>
     <w:p>
       <w:r>
@@ -27484,7 +28337,7 @@
     <w:p/>
     <w:p/>
     <w:p/>
-    <w:bookmarkEnd w:id="44"/>
+    <w:bookmarkEnd w:id="59"/>
     <w:p/>
     <w:p>
       <w:pPr>
@@ -27497,14 +28350,14 @@
       <w:r>
         <w:br/>
       </w:r>
-      <w:bookmarkStart w:id="65" w:name="_Toc428727461"/>
+      <w:bookmarkStart w:id="80" w:name="_Toc428727461"/>
       <w:r>
         <w:t>Conclusions</w:t>
       </w:r>
       <w:r>
         <w:t xml:space="preserve"> and Future Work</w:t>
       </w:r>
-      <w:bookmarkEnd w:id="65"/>
+      <w:bookmarkEnd w:id="80"/>
     </w:p>
     <w:p/>
     <w:p/>
@@ -28368,13 +29221,13 @@
           <w:numId w:val="0"/>
         </w:numPr>
       </w:pPr>
-      <w:bookmarkStart w:id="66" w:name="_Toc428727463"/>
+      <w:bookmarkStart w:id="81" w:name="_Toc428727463"/>
       <w:bookmarkEnd w:id="0"/>
       <w:r>
         <w:lastRenderedPageBreak/>
         <w:t>References</w:t>
       </w:r>
-      <w:bookmarkEnd w:id="66"/>
+      <w:bookmarkEnd w:id="81"/>
     </w:p>
     <w:p>
       <w:r>
@@ -28431,12 +29284,12 @@
           <w:numId w:val="0"/>
         </w:numPr>
       </w:pPr>
-      <w:bookmarkStart w:id="67" w:name="_Toc428727462"/>
+      <w:bookmarkStart w:id="82" w:name="_Toc428727462"/>
       <w:r>
         <w:lastRenderedPageBreak/>
         <w:t>Appendix A</w:t>
       </w:r>
-      <w:bookmarkEnd w:id="67"/>
+      <w:bookmarkEnd w:id="82"/>
     </w:p>
     <w:p>
       <w:pPr>
@@ -29265,10 +30118,7 @@
         <w:t>: F-Tree 10</w:t>
       </w:r>
     </w:p>
-    <w:p>
-      <w:bookmarkStart w:id="68" w:name="_GoBack"/>
-      <w:bookmarkEnd w:id="68"/>
-    </w:p>
+    <w:p/>
     <w:p/>
     <w:p/>
     <w:sectPr>
@@ -29337,7 +30187,7 @@
           <w:rPr>
             <w:noProof/>
           </w:rPr>
-          <w:t>87</w:t>
+          <w:t>42</w:t>
         </w:r>
         <w:r>
           <w:rPr>
@@ -35675,8 +36525,8 @@
           <c:showBubbleSize val="0"/>
         </c:dLbls>
         <c:gapWidth val="150"/>
-        <c:axId val="637101696"/>
-        <c:axId val="637100520"/>
+        <c:axId val="637106792"/>
+        <c:axId val="637105616"/>
       </c:barChart>
       <c:lineChart>
         <c:grouping val="standard"/>
@@ -35802,11 +36652,11 @@
         </c:dLbls>
         <c:marker val="1"/>
         <c:smooth val="0"/>
-        <c:axId val="637098168"/>
-        <c:axId val="637094248"/>
+        <c:axId val="637104832"/>
+        <c:axId val="637107184"/>
       </c:lineChart>
       <c:catAx>
-        <c:axId val="637101696"/>
+        <c:axId val="637106792"/>
         <c:scaling>
           <c:orientation val="minMax"/>
         </c:scaling>
@@ -35879,7 +36729,7 @@
             <a:endParaRPr lang="el-GR"/>
           </a:p>
         </c:txPr>
-        <c:crossAx val="637100520"/>
+        <c:crossAx val="637105616"/>
         <c:crosses val="autoZero"/>
         <c:auto val="1"/>
         <c:lblAlgn val="ctr"/>
@@ -35887,7 +36737,7 @@
         <c:noMultiLvlLbl val="0"/>
       </c:catAx>
       <c:valAx>
-        <c:axId val="637100520"/>
+        <c:axId val="637105616"/>
         <c:scaling>
           <c:orientation val="minMax"/>
         </c:scaling>
@@ -35993,12 +36843,12 @@
             <a:endParaRPr lang="el-GR"/>
           </a:p>
         </c:txPr>
-        <c:crossAx val="637101696"/>
+        <c:crossAx val="637106792"/>
         <c:crosses val="autoZero"/>
         <c:crossBetween val="between"/>
       </c:valAx>
       <c:valAx>
-        <c:axId val="637094248"/>
+        <c:axId val="637107184"/>
         <c:scaling>
           <c:orientation val="minMax"/>
         </c:scaling>
@@ -36090,12 +36940,12 @@
             <a:endParaRPr lang="el-GR"/>
           </a:p>
         </c:txPr>
-        <c:crossAx val="637098168"/>
+        <c:crossAx val="637104832"/>
         <c:crosses val="max"/>
         <c:crossBetween val="between"/>
       </c:valAx>
       <c:catAx>
-        <c:axId val="637098168"/>
+        <c:axId val="637104832"/>
         <c:scaling>
           <c:orientation val="minMax"/>
         </c:scaling>
@@ -36105,7 +36955,7 @@
         <c:majorTickMark val="none"/>
         <c:minorTickMark val="none"/>
         <c:tickLblPos val="nextTo"/>
-        <c:crossAx val="637094248"/>
+        <c:crossAx val="637107184"/>
         <c:crosses val="autoZero"/>
         <c:auto val="1"/>
         <c:lblAlgn val="ctr"/>
@@ -37070,11 +37920,11 @@
         </c:dLbls>
         <c:marker val="1"/>
         <c:smooth val="0"/>
-        <c:axId val="637104440"/>
-        <c:axId val="637104832"/>
+        <c:axId val="639589960"/>
+        <c:axId val="639583688"/>
       </c:lineChart>
       <c:catAx>
-        <c:axId val="637104440"/>
+        <c:axId val="639589960"/>
         <c:scaling>
           <c:orientation val="minMax"/>
         </c:scaling>
@@ -37171,7 +38021,7 @@
             <a:endParaRPr lang="el-GR"/>
           </a:p>
         </c:txPr>
-        <c:crossAx val="637104832"/>
+        <c:crossAx val="639583688"/>
         <c:crossesAt val="1.0000000000000002E-2"/>
         <c:auto val="1"/>
         <c:lblAlgn val="ctr"/>
@@ -37179,7 +38029,7 @@
         <c:noMultiLvlLbl val="0"/>
       </c:catAx>
       <c:valAx>
-        <c:axId val="637104832"/>
+        <c:axId val="639583688"/>
         <c:scaling>
           <c:logBase val="10"/>
           <c:orientation val="minMax"/>
@@ -37286,7 +38136,7 @@
             <a:endParaRPr lang="el-GR"/>
           </a:p>
         </c:txPr>
-        <c:crossAx val="637104440"/>
+        <c:crossAx val="639589960"/>
         <c:crosses val="autoZero"/>
         <c:crossBetween val="between"/>
       </c:valAx>
@@ -37504,11 +38354,11 @@
         </c:dLbls>
         <c:gapWidth val="219"/>
         <c:overlap val="-27"/>
-        <c:axId val="334127064"/>
-        <c:axId val="334129416"/>
+        <c:axId val="639586432"/>
+        <c:axId val="639580944"/>
       </c:barChart>
       <c:catAx>
-        <c:axId val="334127064"/>
+        <c:axId val="639586432"/>
         <c:scaling>
           <c:orientation val="minMax"/>
         </c:scaling>
@@ -37551,7 +38401,7 @@
             <a:endParaRPr lang="el-GR"/>
           </a:p>
         </c:txPr>
-        <c:crossAx val="334129416"/>
+        <c:crossAx val="639580944"/>
         <c:crossesAt val="1.0000000000000002E-3"/>
         <c:auto val="1"/>
         <c:lblAlgn val="ctr"/>
@@ -37559,7 +38409,7 @@
         <c:noMultiLvlLbl val="0"/>
       </c:catAx>
       <c:valAx>
-        <c:axId val="334129416"/>
+        <c:axId val="639580944"/>
         <c:scaling>
           <c:logBase val="10"/>
           <c:orientation val="minMax"/>
@@ -37666,7 +38516,7 @@
             <a:endParaRPr lang="el-GR"/>
           </a:p>
         </c:txPr>
-        <c:crossAx val="334127064"/>
+        <c:crossAx val="639586432"/>
         <c:crosses val="autoZero"/>
         <c:crossBetween val="between"/>
       </c:valAx>
@@ -38597,11 +39447,11 @@
         </c:dLbls>
         <c:marker val="1"/>
         <c:smooth val="0"/>
-        <c:axId val="334132944"/>
-        <c:axId val="334130200"/>
+        <c:axId val="639587216"/>
+        <c:axId val="639582120"/>
       </c:lineChart>
       <c:catAx>
-        <c:axId val="334132944"/>
+        <c:axId val="639587216"/>
         <c:scaling>
           <c:orientation val="minMax"/>
         </c:scaling>
@@ -38698,7 +39548,7 @@
             <a:endParaRPr lang="el-GR"/>
           </a:p>
         </c:txPr>
-        <c:crossAx val="334130200"/>
+        <c:crossAx val="639582120"/>
         <c:crossesAt val="1.0000000000000002E-2"/>
         <c:auto val="1"/>
         <c:lblAlgn val="ctr"/>
@@ -38706,7 +39556,7 @@
         <c:noMultiLvlLbl val="0"/>
       </c:catAx>
       <c:valAx>
-        <c:axId val="334130200"/>
+        <c:axId val="639582120"/>
         <c:scaling>
           <c:logBase val="2"/>
           <c:orientation val="minMax"/>
@@ -38813,7 +39663,7 @@
             <a:endParaRPr lang="el-GR"/>
           </a:p>
         </c:txPr>
-        <c:crossAx val="334132944"/>
+        <c:crossAx val="639587216"/>
         <c:crosses val="autoZero"/>
         <c:crossBetween val="between"/>
       </c:valAx>
@@ -39007,11 +39857,11 @@
         </c:dLbls>
         <c:gapWidth val="219"/>
         <c:overlap val="-27"/>
-        <c:axId val="334133728"/>
-        <c:axId val="334127848"/>
+        <c:axId val="639584472"/>
+        <c:axId val="639584864"/>
       </c:barChart>
       <c:catAx>
-        <c:axId val="334133728"/>
+        <c:axId val="639584472"/>
         <c:scaling>
           <c:orientation val="minMax"/>
         </c:scaling>
@@ -39054,7 +39904,7 @@
             <a:endParaRPr lang="el-GR"/>
           </a:p>
         </c:txPr>
-        <c:crossAx val="334127848"/>
+        <c:crossAx val="639584864"/>
         <c:crosses val="autoZero"/>
         <c:auto val="1"/>
         <c:lblAlgn val="ctr"/>
@@ -39062,7 +39912,7 @@
         <c:noMultiLvlLbl val="0"/>
       </c:catAx>
       <c:valAx>
-        <c:axId val="334127848"/>
+        <c:axId val="639584864"/>
         <c:scaling>
           <c:orientation val="minMax"/>
         </c:scaling>
@@ -39168,7 +40018,7 @@
             <a:endParaRPr lang="el-GR"/>
           </a:p>
         </c:txPr>
-        <c:crossAx val="334133728"/>
+        <c:crossAx val="639584472"/>
         <c:crosses val="autoZero"/>
         <c:crossBetween val="between"/>
       </c:valAx>
@@ -39353,8 +40203,8 @@
           <c:showBubbleSize val="0"/>
         </c:dLbls>
         <c:gapWidth val="150"/>
-        <c:axId val="637102088"/>
-        <c:axId val="637091896"/>
+        <c:axId val="637103264"/>
+        <c:axId val="637099736"/>
       </c:barChart>
       <c:lineChart>
         <c:grouping val="standard"/>
@@ -39480,11 +40330,11 @@
         </c:dLbls>
         <c:marker val="1"/>
         <c:smooth val="0"/>
-        <c:axId val="637099344"/>
+        <c:axId val="637093464"/>
         <c:axId val="637103656"/>
       </c:lineChart>
       <c:catAx>
-        <c:axId val="637102088"/>
+        <c:axId val="637103264"/>
         <c:scaling>
           <c:orientation val="minMax"/>
         </c:scaling>
@@ -39557,7 +40407,7 @@
             <a:endParaRPr lang="el-GR"/>
           </a:p>
         </c:txPr>
-        <c:crossAx val="637091896"/>
+        <c:crossAx val="637099736"/>
         <c:crosses val="autoZero"/>
         <c:auto val="1"/>
         <c:lblAlgn val="ctr"/>
@@ -39565,7 +40415,7 @@
         <c:noMultiLvlLbl val="0"/>
       </c:catAx>
       <c:valAx>
-        <c:axId val="637091896"/>
+        <c:axId val="637099736"/>
         <c:scaling>
           <c:orientation val="minMax"/>
         </c:scaling>
@@ -39671,7 +40521,7 @@
             <a:endParaRPr lang="el-GR"/>
           </a:p>
         </c:txPr>
-        <c:crossAx val="637102088"/>
+        <c:crossAx val="637103264"/>
         <c:crosses val="autoZero"/>
         <c:crossBetween val="between"/>
       </c:valAx>
@@ -39768,12 +40618,12 @@
             <a:endParaRPr lang="el-GR"/>
           </a:p>
         </c:txPr>
-        <c:crossAx val="637099344"/>
+        <c:crossAx val="637093464"/>
         <c:crosses val="max"/>
         <c:crossBetween val="between"/>
       </c:valAx>
       <c:catAx>
-        <c:axId val="637099344"/>
+        <c:axId val="637093464"/>
         <c:scaling>
           <c:orientation val="minMax"/>
         </c:scaling>
@@ -40002,8 +40852,8 @@
           <c:showBubbleSize val="0"/>
         </c:dLbls>
         <c:gapWidth val="150"/>
-        <c:axId val="637096208"/>
-        <c:axId val="637103264"/>
+        <c:axId val="637095816"/>
+        <c:axId val="637094248"/>
       </c:barChart>
       <c:lineChart>
         <c:grouping val="standard"/>
@@ -40129,11 +40979,11 @@
         </c:dLbls>
         <c:marker val="1"/>
         <c:smooth val="0"/>
-        <c:axId val="637096600"/>
-        <c:axId val="637093856"/>
+        <c:axId val="637101304"/>
+        <c:axId val="637091896"/>
       </c:lineChart>
       <c:catAx>
-        <c:axId val="637096208"/>
+        <c:axId val="637095816"/>
         <c:scaling>
           <c:orientation val="minMax"/>
         </c:scaling>
@@ -40231,7 +41081,7 @@
             <a:endParaRPr lang="el-GR"/>
           </a:p>
         </c:txPr>
-        <c:crossAx val="637103264"/>
+        <c:crossAx val="637094248"/>
         <c:crosses val="autoZero"/>
         <c:auto val="1"/>
         <c:lblAlgn val="ctr"/>
@@ -40239,7 +41089,7 @@
         <c:noMultiLvlLbl val="0"/>
       </c:catAx>
       <c:valAx>
-        <c:axId val="637103264"/>
+        <c:axId val="637094248"/>
         <c:scaling>
           <c:orientation val="minMax"/>
         </c:scaling>
@@ -40350,12 +41200,12 @@
             <a:endParaRPr lang="el-GR"/>
           </a:p>
         </c:txPr>
-        <c:crossAx val="637096208"/>
+        <c:crossAx val="637095816"/>
         <c:crosses val="autoZero"/>
         <c:crossBetween val="between"/>
       </c:valAx>
       <c:valAx>
-        <c:axId val="637093856"/>
+        <c:axId val="637091896"/>
         <c:scaling>
           <c:orientation val="minMax"/>
         </c:scaling>
@@ -40447,12 +41297,12 @@
             <a:endParaRPr lang="el-GR"/>
           </a:p>
         </c:txPr>
-        <c:crossAx val="637096600"/>
+        <c:crossAx val="637101304"/>
         <c:crosses val="max"/>
         <c:crossBetween val="between"/>
       </c:valAx>
       <c:catAx>
-        <c:axId val="637096600"/>
+        <c:axId val="637101304"/>
         <c:scaling>
           <c:orientation val="minMax"/>
         </c:scaling>
@@ -40462,7 +41312,7 @@
         <c:majorTickMark val="none"/>
         <c:minorTickMark val="none"/>
         <c:tickLblPos val="nextTo"/>
-        <c:crossAx val="637093856"/>
+        <c:crossAx val="637091896"/>
         <c:crosses val="autoZero"/>
         <c:auto val="1"/>
         <c:lblAlgn val="ctr"/>
@@ -40935,11 +41785,11 @@
         </c:dLbls>
         <c:marker val="1"/>
         <c:smooth val="0"/>
-        <c:axId val="637097384"/>
-        <c:axId val="637093464"/>
+        <c:axId val="637096208"/>
+        <c:axId val="637096600"/>
       </c:lineChart>
       <c:catAx>
-        <c:axId val="637097384"/>
+        <c:axId val="637096208"/>
         <c:scaling>
           <c:orientation val="minMax"/>
         </c:scaling>
@@ -41036,7 +41886,7 @@
             <a:endParaRPr lang="el-GR"/>
           </a:p>
         </c:txPr>
-        <c:crossAx val="637093464"/>
+        <c:crossAx val="637096600"/>
         <c:crosses val="autoZero"/>
         <c:auto val="1"/>
         <c:lblAlgn val="ctr"/>
@@ -41044,7 +41894,7 @@
         <c:noMultiLvlLbl val="0"/>
       </c:catAx>
       <c:valAx>
-        <c:axId val="637093464"/>
+        <c:axId val="637096600"/>
         <c:scaling>
           <c:logBase val="10"/>
           <c:orientation val="minMax"/>
@@ -41156,7 +42006,7 @@
             <a:endParaRPr lang="el-GR"/>
           </a:p>
         </c:txPr>
-        <c:crossAx val="637097384"/>
+        <c:crossAx val="637096208"/>
         <c:crosses val="autoZero"/>
         <c:crossBetween val="between"/>
       </c:valAx>
@@ -41320,11 +42170,11 @@
         </c:dLbls>
         <c:gapWidth val="219"/>
         <c:overlap val="-27"/>
-        <c:axId val="637097776"/>
-        <c:axId val="637098560"/>
+        <c:axId val="637096992"/>
+        <c:axId val="637097384"/>
       </c:barChart>
       <c:catAx>
-        <c:axId val="637097776"/>
+        <c:axId val="637096992"/>
         <c:scaling>
           <c:orientation val="minMax"/>
         </c:scaling>
@@ -41367,7 +42217,7 @@
             <a:endParaRPr lang="el-GR"/>
           </a:p>
         </c:txPr>
-        <c:crossAx val="637098560"/>
+        <c:crossAx val="637097384"/>
         <c:crosses val="autoZero"/>
         <c:auto val="1"/>
         <c:lblAlgn val="ctr"/>
@@ -41375,7 +42225,7 @@
         <c:noMultiLvlLbl val="0"/>
       </c:catAx>
       <c:valAx>
-        <c:axId val="637098560"/>
+        <c:axId val="637097384"/>
         <c:scaling>
           <c:logBase val="10"/>
           <c:orientation val="minMax"/>
@@ -41482,7 +42332,7 @@
             <a:endParaRPr lang="el-GR"/>
           </a:p>
         </c:txPr>
-        <c:crossAx val="637097776"/>
+        <c:crossAx val="637096992"/>
         <c:crosses val="autoZero"/>
         <c:crossBetween val="between"/>
       </c:valAx>
@@ -42434,11 +43284,11 @@
         </c:dLbls>
         <c:marker val="1"/>
         <c:smooth val="0"/>
-        <c:axId val="637100128"/>
-        <c:axId val="637100912"/>
+        <c:axId val="637097776"/>
+        <c:axId val="637098168"/>
       </c:lineChart>
       <c:catAx>
-        <c:axId val="637100128"/>
+        <c:axId val="637097776"/>
         <c:scaling>
           <c:orientation val="minMax"/>
         </c:scaling>
@@ -42535,7 +43385,7 @@
             <a:endParaRPr lang="el-GR"/>
           </a:p>
         </c:txPr>
-        <c:crossAx val="637100912"/>
+        <c:crossAx val="637098168"/>
         <c:crosses val="autoZero"/>
         <c:auto val="1"/>
         <c:lblAlgn val="ctr"/>
@@ -42543,7 +43393,7 @@
         <c:noMultiLvlLbl val="0"/>
       </c:catAx>
       <c:valAx>
-        <c:axId val="637100912"/>
+        <c:axId val="637098168"/>
         <c:scaling>
           <c:orientation val="minMax"/>
         </c:scaling>
@@ -42649,7 +43499,7 @@
             <a:endParaRPr lang="el-GR"/>
           </a:p>
         </c:txPr>
-        <c:crossAx val="637100128"/>
+        <c:crossAx val="637097776"/>
         <c:crosses val="autoZero"/>
         <c:crossBetween val="between"/>
         <c:majorUnit val="5"/>
@@ -43692,11 +44542,11 @@
         </c:dLbls>
         <c:marker val="1"/>
         <c:smooth val="0"/>
-        <c:axId val="637102480"/>
-        <c:axId val="637092680"/>
+        <c:axId val="637098952"/>
+        <c:axId val="637099344"/>
       </c:lineChart>
       <c:catAx>
-        <c:axId val="637102480"/>
+        <c:axId val="637098952"/>
         <c:scaling>
           <c:orientation val="minMax"/>
         </c:scaling>
@@ -43798,7 +44648,7 @@
             <a:endParaRPr lang="el-GR"/>
           </a:p>
         </c:txPr>
-        <c:crossAx val="637092680"/>
+        <c:crossAx val="637099344"/>
         <c:crosses val="autoZero"/>
         <c:auto val="1"/>
         <c:lblAlgn val="ctr"/>
@@ -43806,7 +44656,7 @@
         <c:noMultiLvlLbl val="0"/>
       </c:catAx>
       <c:valAx>
-        <c:axId val="637092680"/>
+        <c:axId val="637099344"/>
         <c:scaling>
           <c:logBase val="10"/>
           <c:orientation val="minMax"/>
@@ -43913,7 +44763,7 @@
             <a:endParaRPr lang="el-GR"/>
           </a:p>
         </c:txPr>
-        <c:crossAx val="637102480"/>
+        <c:crossAx val="637098952"/>
         <c:crosses val="autoZero"/>
         <c:crossBetween val="between"/>
       </c:valAx>
@@ -44119,11 +44969,11 @@
         </c:dLbls>
         <c:gapWidth val="219"/>
         <c:overlap val="-27"/>
-        <c:axId val="637105616"/>
-        <c:axId val="637105224"/>
+        <c:axId val="637092680"/>
+        <c:axId val="637100128"/>
       </c:barChart>
       <c:catAx>
-        <c:axId val="637105616"/>
+        <c:axId val="637092680"/>
         <c:scaling>
           <c:orientation val="minMax"/>
         </c:scaling>
@@ -44166,7 +45016,7 @@
             <a:endParaRPr lang="el-GR"/>
           </a:p>
         </c:txPr>
-        <c:crossAx val="637105224"/>
+        <c:crossAx val="637100128"/>
         <c:crosses val="autoZero"/>
         <c:auto val="1"/>
         <c:lblAlgn val="ctr"/>
@@ -44174,7 +45024,7 @@
         <c:noMultiLvlLbl val="0"/>
       </c:catAx>
       <c:valAx>
-        <c:axId val="637105224"/>
+        <c:axId val="637100128"/>
         <c:scaling>
           <c:logBase val="10"/>
           <c:orientation val="minMax"/>
@@ -44281,7 +45131,7 @@
             <a:endParaRPr lang="el-GR"/>
           </a:p>
         </c:txPr>
-        <c:crossAx val="637105616"/>
+        <c:crossAx val="637092680"/>
         <c:crosses val="autoZero"/>
         <c:crossBetween val="between"/>
       </c:valAx>
@@ -44995,11 +45845,11 @@
         </c:dLbls>
         <c:marker val="1"/>
         <c:smooth val="0"/>
-        <c:axId val="637106400"/>
-        <c:axId val="637106792"/>
+        <c:axId val="637102088"/>
+        <c:axId val="637102480"/>
       </c:lineChart>
       <c:catAx>
-        <c:axId val="637106400"/>
+        <c:axId val="637102088"/>
         <c:scaling>
           <c:orientation val="minMax"/>
         </c:scaling>
@@ -45096,7 +45946,7 @@
             <a:endParaRPr lang="el-GR"/>
           </a:p>
         </c:txPr>
-        <c:crossAx val="637106792"/>
+        <c:crossAx val="637102480"/>
         <c:crossesAt val="1.0000000000000002E-3"/>
         <c:auto val="1"/>
         <c:lblAlgn val="ctr"/>
@@ -45104,7 +45954,7 @@
         <c:noMultiLvlLbl val="0"/>
       </c:catAx>
       <c:valAx>
-        <c:axId val="637106792"/>
+        <c:axId val="637102480"/>
         <c:scaling>
           <c:logBase val="10"/>
           <c:orientation val="minMax"/>
@@ -45211,7 +46061,7 @@
             <a:endParaRPr lang="el-GR"/>
           </a:p>
         </c:txPr>
-        <c:crossAx val="637106400"/>
+        <c:crossAx val="637102088"/>
         <c:crosses val="autoZero"/>
         <c:crossBetween val="between"/>
       </c:valAx>
@@ -53320,7 +54170,7 @@
 </file>
 
 <file path=customXml/itemProps1.xml><?xml version="1.0" encoding="utf-8"?>
-<ds:datastoreItem xmlns:ds="http://schemas.openxmlformats.org/officeDocument/2006/customXml" ds:itemID="{02E85C8B-1F0D-4D79-A226-13178E36FF48}">
+<ds:datastoreItem xmlns:ds="http://schemas.openxmlformats.org/officeDocument/2006/customXml" ds:itemID="{A5896C3E-CD00-45EC-8498-5B5508E944F6}">
   <ds:schemaRefs>
     <ds:schemaRef ds:uri="http://schemas.openxmlformats.org/officeDocument/2006/bibliography"/>
   </ds:schemaRefs>

</xml_diff>

<commit_message>
updated long figure name
</commit_message>
<xml_diff>
--- a/word/latex-word.docx
+++ b/word/latex-word.docx
@@ -3356,7 +3356,7 @@
           <w:noProof/>
           <w:sz w:val="22"/>
           <w:szCs w:val="22"/>
-          <w:lang w:val="el-GR" w:eastAsia="el-GR"/>
+          <w:lang w:val="en-GB" w:eastAsia="el-GR"/>
         </w:rPr>
       </w:pPr>
       <w:r>
@@ -3398,7 +3398,7 @@
         <w:rPr>
           <w:noProof/>
         </w:rPr>
-        <w:t>83</w:t>
+        <w:t>82</w:t>
       </w:r>
       <w:r>
         <w:rPr>
@@ -3419,7 +3419,7 @@
           <w:noProof/>
           <w:sz w:val="22"/>
           <w:szCs w:val="22"/>
-          <w:lang w:val="el-GR" w:eastAsia="el-GR"/>
+          <w:lang w:val="en-GB" w:eastAsia="el-GR"/>
         </w:rPr>
       </w:pPr>
       <w:r>
@@ -3461,7 +3461,7 @@
         <w:rPr>
           <w:noProof/>
         </w:rPr>
-        <w:t>84</w:t>
+        <w:t>83</w:t>
       </w:r>
       <w:r>
         <w:rPr>
@@ -3494,6 +3494,19 @@
       </w:r>
     </w:p>
     <w:p>
+      <w:pPr>
+        <w:pStyle w:val="TableofFigures"/>
+        <w:tabs>
+          <w:tab w:val="right" w:leader="dot" w:pos="9350"/>
+        </w:tabs>
+        <w:rPr>
+          <w:rFonts w:asciiTheme="minorHAnsi" w:hAnsiTheme="minorHAnsi" w:cstheme="minorBidi"/>
+          <w:noProof/>
+          <w:sz w:val="22"/>
+          <w:szCs w:val="22"/>
+          <w:lang w:val="en-GB" w:eastAsia="el-GR"/>
+        </w:rPr>
+      </w:pPr>
       <w:r>
         <w:fldChar w:fldCharType="begin"/>
       </w:r>
@@ -3505,22 +3518,1561 @@
       </w:r>
       <w:r>
         <w:rPr>
-          <w:b/>
-          <w:bCs/>
-          <w:noProof/>
-        </w:rPr>
-        <w:t>No table of figures entries found.</w:t>
-      </w:r>
-      <w:r>
+          <w:noProof/>
+        </w:rPr>
+        <w:t>Figure 3.1: Example f-tree</w:t>
+      </w:r>
+      <w:r>
+        <w:rPr>
+          <w:noProof/>
+        </w:rPr>
+        <w:tab/>
+      </w:r>
+      <w:r>
+        <w:rPr>
+          <w:noProof/>
+        </w:rPr>
+        <w:fldChar w:fldCharType="begin"/>
+      </w:r>
+      <w:r>
+        <w:rPr>
+          <w:noProof/>
+        </w:rPr>
+        <w:instrText xml:space="preserve"> PAGEREF _Toc428778014 \h </w:instrText>
+      </w:r>
+      <w:r>
+        <w:rPr>
+          <w:noProof/>
+        </w:rPr>
+      </w:r>
+      <w:r>
+        <w:rPr>
+          <w:noProof/>
+        </w:rPr>
+        <w:fldChar w:fldCharType="separate"/>
+      </w:r>
+      <w:r>
+        <w:rPr>
+          <w:noProof/>
+        </w:rPr>
+        <w:t>5</w:t>
+      </w:r>
+      <w:r>
+        <w:rPr>
+          <w:noProof/>
+        </w:rPr>
         <w:fldChar w:fldCharType="end"/>
       </w:r>
     </w:p>
     <w:p>
-      <w:bookmarkStart w:id="0" w:name="ch2"/>
+      <w:pPr>
+        <w:pStyle w:val="TableofFigures"/>
+        <w:tabs>
+          <w:tab w:val="right" w:leader="dot" w:pos="9350"/>
+        </w:tabs>
+        <w:rPr>
+          <w:rFonts w:asciiTheme="minorHAnsi" w:hAnsiTheme="minorHAnsi" w:cstheme="minorBidi"/>
+          <w:noProof/>
+          <w:sz w:val="22"/>
+          <w:szCs w:val="22"/>
+          <w:lang w:val="en-GB" w:eastAsia="el-GR"/>
+        </w:rPr>
+      </w:pPr>
+      <w:r>
+        <w:rPr>
+          <w:noProof/>
+        </w:rPr>
+        <w:t>Figure 3.2: Triangle and Square queries</w:t>
+      </w:r>
+      <w:r>
+        <w:rPr>
+          <w:noProof/>
+        </w:rPr>
+        <w:tab/>
+      </w:r>
+      <w:r>
+        <w:rPr>
+          <w:noProof/>
+        </w:rPr>
+        <w:fldChar w:fldCharType="begin"/>
+      </w:r>
+      <w:r>
+        <w:rPr>
+          <w:noProof/>
+        </w:rPr>
+        <w:instrText xml:space="preserve"> PAGEREF _Toc428778015 \h </w:instrText>
+      </w:r>
+      <w:r>
+        <w:rPr>
+          <w:noProof/>
+        </w:rPr>
+      </w:r>
+      <w:r>
+        <w:rPr>
+          <w:noProof/>
+        </w:rPr>
+        <w:fldChar w:fldCharType="separate"/>
+      </w:r>
+      <w:r>
+        <w:rPr>
+          <w:noProof/>
+        </w:rPr>
+        <w:t>5</w:t>
+      </w:r>
+      <w:r>
+        <w:rPr>
+          <w:noProof/>
+        </w:rPr>
+        <w:fldChar w:fldCharType="end"/>
+      </w:r>
+    </w:p>
+    <w:p>
+      <w:pPr>
+        <w:pStyle w:val="TableofFigures"/>
+        <w:tabs>
+          <w:tab w:val="right" w:leader="dot" w:pos="9350"/>
+        </w:tabs>
+        <w:rPr>
+          <w:rFonts w:asciiTheme="minorHAnsi" w:hAnsiTheme="minorHAnsi" w:cstheme="minorBidi"/>
+          <w:noProof/>
+          <w:sz w:val="22"/>
+          <w:szCs w:val="22"/>
+          <w:lang w:val="en-GB" w:eastAsia="el-GR"/>
+        </w:rPr>
+      </w:pPr>
+      <w:r>
+        <w:rPr>
+          <w:noProof/>
+        </w:rPr>
+        <w:t>Figure 3.3: Example factorization</w:t>
+      </w:r>
+      <w:r>
+        <w:rPr>
+          <w:noProof/>
+        </w:rPr>
+        <w:tab/>
+      </w:r>
+      <w:r>
+        <w:rPr>
+          <w:noProof/>
+        </w:rPr>
+        <w:fldChar w:fldCharType="begin"/>
+      </w:r>
+      <w:r>
+        <w:rPr>
+          <w:noProof/>
+        </w:rPr>
+        <w:instrText xml:space="preserve"> PAGEREF _Toc428778016 \h </w:instrText>
+      </w:r>
+      <w:r>
+        <w:rPr>
+          <w:noProof/>
+        </w:rPr>
+      </w:r>
+      <w:r>
+        <w:rPr>
+          <w:noProof/>
+        </w:rPr>
+        <w:fldChar w:fldCharType="separate"/>
+      </w:r>
+      <w:r>
+        <w:rPr>
+          <w:noProof/>
+        </w:rPr>
+        <w:t>6</w:t>
+      </w:r>
+      <w:r>
+        <w:rPr>
+          <w:noProof/>
+        </w:rPr>
+        <w:fldChar w:fldCharType="end"/>
+      </w:r>
+    </w:p>
+    <w:p>
+      <w:pPr>
+        <w:pStyle w:val="TableofFigures"/>
+        <w:tabs>
+          <w:tab w:val="right" w:leader="dot" w:pos="9350"/>
+        </w:tabs>
+        <w:rPr>
+          <w:rFonts w:asciiTheme="minorHAnsi" w:hAnsiTheme="minorHAnsi" w:cstheme="minorBidi"/>
+          <w:noProof/>
+          <w:sz w:val="22"/>
+          <w:szCs w:val="22"/>
+          <w:lang w:val="en-GB" w:eastAsia="el-GR"/>
+        </w:rPr>
+      </w:pPr>
+      <w:r>
+        <w:rPr>
+          <w:noProof/>
+        </w:rPr>
+        <w:t>Figure 4.1: Result after Natural JOIN on R, S, T, U relations</w:t>
+      </w:r>
+      <w:r>
+        <w:rPr>
+          <w:noProof/>
+        </w:rPr>
+        <w:tab/>
+      </w:r>
+      <w:r>
+        <w:rPr>
+          <w:noProof/>
+        </w:rPr>
+        <w:fldChar w:fldCharType="begin"/>
+      </w:r>
+      <w:r>
+        <w:rPr>
+          <w:noProof/>
+        </w:rPr>
+        <w:instrText xml:space="preserve"> PAGEREF _Toc428778017 \h </w:instrText>
+      </w:r>
+      <w:r>
+        <w:rPr>
+          <w:noProof/>
+        </w:rPr>
+      </w:r>
+      <w:r>
+        <w:rPr>
+          <w:noProof/>
+        </w:rPr>
+        <w:fldChar w:fldCharType="separate"/>
+      </w:r>
+      <w:r>
+        <w:rPr>
+          <w:noProof/>
+        </w:rPr>
+        <w:t>15</w:t>
+      </w:r>
+      <w:r>
+        <w:rPr>
+          <w:noProof/>
+        </w:rPr>
+        <w:fldChar w:fldCharType="end"/>
+      </w:r>
+    </w:p>
+    <w:p>
+      <w:pPr>
+        <w:pStyle w:val="TableofFigures"/>
+        <w:tabs>
+          <w:tab w:val="right" w:leader="dot" w:pos="9350"/>
+        </w:tabs>
+        <w:rPr>
+          <w:rFonts w:asciiTheme="minorHAnsi" w:hAnsiTheme="minorHAnsi" w:cstheme="minorBidi"/>
+          <w:noProof/>
+          <w:sz w:val="22"/>
+          <w:szCs w:val="22"/>
+          <w:lang w:val="en-GB" w:eastAsia="el-GR"/>
+        </w:rPr>
+      </w:pPr>
+      <w:r>
+        <w:rPr>
+          <w:noProof/>
+        </w:rPr>
+        <w:t>Figure 4.2: Example f-tree</w:t>
+      </w:r>
+      <w:r>
+        <w:rPr>
+          <w:noProof/>
+        </w:rPr>
+        <w:tab/>
+      </w:r>
+      <w:r>
+        <w:rPr>
+          <w:noProof/>
+        </w:rPr>
+        <w:fldChar w:fldCharType="begin"/>
+      </w:r>
+      <w:r>
+        <w:rPr>
+          <w:noProof/>
+        </w:rPr>
+        <w:instrText xml:space="preserve"> PAGEREF _Toc428778018 \h </w:instrText>
+      </w:r>
+      <w:r>
+        <w:rPr>
+          <w:noProof/>
+        </w:rPr>
+      </w:r>
+      <w:r>
+        <w:rPr>
+          <w:noProof/>
+        </w:rPr>
+        <w:fldChar w:fldCharType="separate"/>
+      </w:r>
+      <w:r>
+        <w:rPr>
+          <w:noProof/>
+        </w:rPr>
+        <w:t>16</w:t>
+      </w:r>
+      <w:r>
+        <w:rPr>
+          <w:noProof/>
+        </w:rPr>
+        <w:fldChar w:fldCharType="end"/>
+      </w:r>
+    </w:p>
+    <w:p>
+      <w:pPr>
+        <w:pStyle w:val="TableofFigures"/>
+        <w:tabs>
+          <w:tab w:val="right" w:leader="dot" w:pos="9350"/>
+        </w:tabs>
+        <w:rPr>
+          <w:rFonts w:asciiTheme="minorHAnsi" w:hAnsiTheme="minorHAnsi" w:cstheme="minorBidi"/>
+          <w:noProof/>
+          <w:sz w:val="22"/>
+          <w:szCs w:val="22"/>
+          <w:lang w:val="en-GB" w:eastAsia="el-GR"/>
+        </w:rPr>
+      </w:pPr>
+      <w:r>
+        <w:rPr>
+          <w:noProof/>
+        </w:rPr>
+        <w:t>Figure 4.3: Example factorization</w:t>
+      </w:r>
+      <w:r>
+        <w:rPr>
+          <w:noProof/>
+        </w:rPr>
+        <w:tab/>
+      </w:r>
+      <w:r>
+        <w:rPr>
+          <w:noProof/>
+        </w:rPr>
+        <w:fldChar w:fldCharType="begin"/>
+      </w:r>
+      <w:r>
+        <w:rPr>
+          <w:noProof/>
+        </w:rPr>
+        <w:instrText xml:space="preserve"> PAGEREF _Toc428778019 \h </w:instrText>
+      </w:r>
+      <w:r>
+        <w:rPr>
+          <w:noProof/>
+        </w:rPr>
+      </w:r>
+      <w:r>
+        <w:rPr>
+          <w:noProof/>
+        </w:rPr>
+        <w:fldChar w:fldCharType="separate"/>
+      </w:r>
+      <w:r>
+        <w:rPr>
+          <w:noProof/>
+        </w:rPr>
+        <w:t>16</w:t>
+      </w:r>
+      <w:r>
+        <w:rPr>
+          <w:noProof/>
+        </w:rPr>
+        <w:fldChar w:fldCharType="end"/>
+      </w:r>
+    </w:p>
+    <w:p>
+      <w:pPr>
+        <w:pStyle w:val="TableofFigures"/>
+        <w:tabs>
+          <w:tab w:val="right" w:leader="dot" w:pos="9350"/>
+        </w:tabs>
+        <w:rPr>
+          <w:rFonts w:asciiTheme="minorHAnsi" w:hAnsiTheme="minorHAnsi" w:cstheme="minorBidi"/>
+          <w:noProof/>
+          <w:sz w:val="22"/>
+          <w:szCs w:val="22"/>
+          <w:lang w:val="en-GB" w:eastAsia="el-GR"/>
+        </w:rPr>
+      </w:pPr>
+      <w:r>
+        <w:rPr>
+          <w:noProof/>
+        </w:rPr>
+        <w:t>Figure 5.1: Cluster of 8 nodes in a HyperCube formation</w:t>
+      </w:r>
+      <w:r>
+        <w:rPr>
+          <w:noProof/>
+        </w:rPr>
+        <w:tab/>
+      </w:r>
+      <w:r>
+        <w:rPr>
+          <w:noProof/>
+        </w:rPr>
+        <w:fldChar w:fldCharType="begin"/>
+      </w:r>
+      <w:r>
+        <w:rPr>
+          <w:noProof/>
+        </w:rPr>
+        <w:instrText xml:space="preserve"> PAGEREF _Toc428778020 \h </w:instrText>
+      </w:r>
+      <w:r>
+        <w:rPr>
+          <w:noProof/>
+        </w:rPr>
+      </w:r>
+      <w:r>
+        <w:rPr>
+          <w:noProof/>
+        </w:rPr>
+        <w:fldChar w:fldCharType="separate"/>
+      </w:r>
+      <w:r>
+        <w:rPr>
+          <w:noProof/>
+        </w:rPr>
+        <w:t>37</w:t>
+      </w:r>
+      <w:r>
+        <w:rPr>
+          <w:noProof/>
+        </w:rPr>
+        <w:fldChar w:fldCharType="end"/>
+      </w:r>
+    </w:p>
+    <w:p>
+      <w:pPr>
+        <w:pStyle w:val="TableofFigures"/>
+        <w:tabs>
+          <w:tab w:val="right" w:leader="dot" w:pos="9350"/>
+        </w:tabs>
+        <w:rPr>
+          <w:rFonts w:asciiTheme="minorHAnsi" w:hAnsiTheme="minorHAnsi" w:cstheme="minorBidi"/>
+          <w:noProof/>
+          <w:sz w:val="22"/>
+          <w:szCs w:val="22"/>
+          <w:lang w:val="en-GB" w:eastAsia="el-GR"/>
+        </w:rPr>
+      </w:pPr>
+      <w:r>
+        <w:rPr>
+          <w:noProof/>
+        </w:rPr>
+        <w:t>Figure 5.2: Example f-tree</w:t>
+      </w:r>
+      <w:r>
+        <w:rPr>
+          <w:noProof/>
+        </w:rPr>
+        <w:tab/>
+      </w:r>
+      <w:r>
+        <w:rPr>
+          <w:noProof/>
+        </w:rPr>
+        <w:fldChar w:fldCharType="begin"/>
+      </w:r>
+      <w:r>
+        <w:rPr>
+          <w:noProof/>
+        </w:rPr>
+        <w:instrText xml:space="preserve"> PAGEREF _Toc428778021 \h </w:instrText>
+      </w:r>
+      <w:r>
+        <w:rPr>
+          <w:noProof/>
+        </w:rPr>
+      </w:r>
+      <w:r>
+        <w:rPr>
+          <w:noProof/>
+        </w:rPr>
+        <w:fldChar w:fldCharType="separate"/>
+      </w:r>
+      <w:r>
+        <w:rPr>
+          <w:noProof/>
+        </w:rPr>
+        <w:t>40</w:t>
+      </w:r>
+      <w:r>
+        <w:rPr>
+          <w:noProof/>
+        </w:rPr>
+        <w:fldChar w:fldCharType="end"/>
+      </w:r>
+    </w:p>
+    <w:p>
+      <w:pPr>
+        <w:pStyle w:val="TableofFigures"/>
+        <w:tabs>
+          <w:tab w:val="right" w:leader="dot" w:pos="9350"/>
+        </w:tabs>
+        <w:rPr>
+          <w:rFonts w:asciiTheme="minorHAnsi" w:hAnsiTheme="minorHAnsi" w:cstheme="minorBidi"/>
+          <w:noProof/>
+          <w:sz w:val="22"/>
+          <w:szCs w:val="22"/>
+          <w:lang w:val="en-GB" w:eastAsia="el-GR"/>
+        </w:rPr>
+      </w:pPr>
+      <w:r>
+        <w:rPr>
+          <w:noProof/>
+        </w:rPr>
+        <w:t>Figure 5.3: Example factorization</w:t>
+      </w:r>
+      <w:r>
+        <w:rPr>
+          <w:noProof/>
+        </w:rPr>
+        <w:tab/>
+      </w:r>
+      <w:r>
+        <w:rPr>
+          <w:noProof/>
+        </w:rPr>
+        <w:fldChar w:fldCharType="begin"/>
+      </w:r>
+      <w:r>
+        <w:rPr>
+          <w:noProof/>
+        </w:rPr>
+        <w:instrText xml:space="preserve"> PAGEREF _Toc428778022 \h </w:instrText>
+      </w:r>
+      <w:r>
+        <w:rPr>
+          <w:noProof/>
+        </w:rPr>
+      </w:r>
+      <w:r>
+        <w:rPr>
+          <w:noProof/>
+        </w:rPr>
+        <w:fldChar w:fldCharType="separate"/>
+      </w:r>
+      <w:r>
+        <w:rPr>
+          <w:noProof/>
+        </w:rPr>
+        <w:t>44</w:t>
+      </w:r>
+      <w:r>
+        <w:rPr>
+          <w:noProof/>
+        </w:rPr>
+        <w:fldChar w:fldCharType="end"/>
+      </w:r>
+    </w:p>
+    <w:p>
+      <w:pPr>
+        <w:pStyle w:val="TableofFigures"/>
+        <w:tabs>
+          <w:tab w:val="right" w:leader="dot" w:pos="9350"/>
+        </w:tabs>
+        <w:rPr>
+          <w:rFonts w:asciiTheme="minorHAnsi" w:hAnsiTheme="minorHAnsi" w:cstheme="minorBidi"/>
+          <w:noProof/>
+          <w:sz w:val="22"/>
+          <w:szCs w:val="22"/>
+          <w:lang w:val="en-GB" w:eastAsia="el-GR"/>
+        </w:rPr>
+      </w:pPr>
+      <w:r>
+        <w:rPr>
+          <w:noProof/>
+        </w:rPr>
+        <w:t>Figure 5.4: D-FDB Architecture – cluster of 8 nodes in a 3-D HyperCube formation</w:t>
+      </w:r>
+      <w:r>
+        <w:rPr>
+          <w:noProof/>
+        </w:rPr>
+        <w:tab/>
+      </w:r>
+      <w:r>
+        <w:rPr>
+          <w:noProof/>
+        </w:rPr>
+        <w:fldChar w:fldCharType="begin"/>
+      </w:r>
+      <w:r>
+        <w:rPr>
+          <w:noProof/>
+        </w:rPr>
+        <w:instrText xml:space="preserve"> PAGEREF _Toc428778023 \h </w:instrText>
+      </w:r>
+      <w:r>
+        <w:rPr>
+          <w:noProof/>
+        </w:rPr>
+      </w:r>
+      <w:r>
+        <w:rPr>
+          <w:noProof/>
+        </w:rPr>
+        <w:fldChar w:fldCharType="separate"/>
+      </w:r>
+      <w:r>
+        <w:rPr>
+          <w:noProof/>
+        </w:rPr>
+        <w:t>50</w:t>
+      </w:r>
+      <w:r>
+        <w:rPr>
+          <w:noProof/>
+        </w:rPr>
+        <w:fldChar w:fldCharType="end"/>
+      </w:r>
+    </w:p>
+    <w:p>
+      <w:pPr>
+        <w:pStyle w:val="TableofFigures"/>
+        <w:tabs>
+          <w:tab w:val="right" w:leader="dot" w:pos="9350"/>
+        </w:tabs>
+        <w:rPr>
+          <w:rFonts w:asciiTheme="minorHAnsi" w:hAnsiTheme="minorHAnsi" w:cstheme="minorBidi"/>
+          <w:noProof/>
+          <w:sz w:val="22"/>
+          <w:szCs w:val="22"/>
+          <w:lang w:val="en-GB" w:eastAsia="el-GR"/>
+        </w:rPr>
+      </w:pPr>
+      <w:r>
+        <w:rPr>
+          <w:noProof/>
+        </w:rPr>
+        <w:t>Figure 5.5: Worker nodes communication data</w:t>
+      </w:r>
+      <w:r>
+        <w:rPr>
+          <w:noProof/>
+        </w:rPr>
+        <w:tab/>
+      </w:r>
+      <w:r>
+        <w:rPr>
+          <w:noProof/>
+        </w:rPr>
+        <w:fldChar w:fldCharType="begin"/>
+      </w:r>
+      <w:r>
+        <w:rPr>
+          <w:noProof/>
+        </w:rPr>
+        <w:instrText xml:space="preserve"> PAGEREF _Toc428778024 \h </w:instrText>
+      </w:r>
+      <w:r>
+        <w:rPr>
+          <w:noProof/>
+        </w:rPr>
+      </w:r>
+      <w:r>
+        <w:rPr>
+          <w:noProof/>
+        </w:rPr>
+        <w:fldChar w:fldCharType="separate"/>
+      </w:r>
+      <w:r>
+        <w:rPr>
+          <w:noProof/>
+        </w:rPr>
+        <w:t>55</w:t>
+      </w:r>
+      <w:r>
+        <w:rPr>
+          <w:noProof/>
+        </w:rPr>
+        <w:fldChar w:fldCharType="end"/>
+      </w:r>
+    </w:p>
+    <w:p>
+      <w:pPr>
+        <w:pStyle w:val="TableofFigures"/>
+        <w:tabs>
+          <w:tab w:val="right" w:leader="dot" w:pos="9350"/>
+        </w:tabs>
+        <w:rPr>
+          <w:rFonts w:asciiTheme="minorHAnsi" w:hAnsiTheme="minorHAnsi" w:cstheme="minorBidi"/>
+          <w:noProof/>
+          <w:sz w:val="22"/>
+          <w:szCs w:val="22"/>
+          <w:lang w:val="en-GB" w:eastAsia="el-GR"/>
+        </w:rPr>
+      </w:pPr>
+      <w:r>
+        <w:rPr>
+          <w:noProof/>
+        </w:rPr>
+        <w:t>Figure 6.1: Optimal f-tree for Housing</w:t>
+      </w:r>
+      <w:r>
+        <w:rPr>
+          <w:noProof/>
+        </w:rPr>
+        <w:tab/>
+      </w:r>
+      <w:r>
+        <w:rPr>
+          <w:noProof/>
+        </w:rPr>
+        <w:fldChar w:fldCharType="begin"/>
+      </w:r>
+      <w:r>
+        <w:rPr>
+          <w:noProof/>
+        </w:rPr>
+        <w:instrText xml:space="preserve"> PAGEREF _Toc428778025 \h </w:instrText>
+      </w:r>
+      <w:r>
+        <w:rPr>
+          <w:noProof/>
+        </w:rPr>
+      </w:r>
+      <w:r>
+        <w:rPr>
+          <w:noProof/>
+        </w:rPr>
+        <w:fldChar w:fldCharType="separate"/>
+      </w:r>
+      <w:r>
+        <w:rPr>
+          <w:noProof/>
+        </w:rPr>
+        <w:t>68</w:t>
+      </w:r>
+      <w:r>
+        <w:rPr>
+          <w:noProof/>
+        </w:rPr>
+        <w:fldChar w:fldCharType="end"/>
+      </w:r>
+    </w:p>
+    <w:p>
+      <w:pPr>
+        <w:pStyle w:val="TableofFigures"/>
+        <w:tabs>
+          <w:tab w:val="right" w:leader="dot" w:pos="9350"/>
+        </w:tabs>
+        <w:rPr>
+          <w:rFonts w:asciiTheme="minorHAnsi" w:hAnsiTheme="minorHAnsi" w:cstheme="minorBidi"/>
+          <w:noProof/>
+          <w:sz w:val="22"/>
+          <w:szCs w:val="22"/>
+          <w:lang w:val="en-GB" w:eastAsia="el-GR"/>
+        </w:rPr>
+      </w:pPr>
+      <w:r>
+        <w:rPr>
+          <w:noProof/>
+        </w:rPr>
+        <w:t>Figure 6.2: Real vs COST (Housing - 1)</w:t>
+      </w:r>
+      <w:r>
+        <w:rPr>
+          <w:noProof/>
+        </w:rPr>
+        <w:tab/>
+      </w:r>
+      <w:r>
+        <w:rPr>
+          <w:noProof/>
+        </w:rPr>
+        <w:fldChar w:fldCharType="begin"/>
+      </w:r>
+      <w:r>
+        <w:rPr>
+          <w:noProof/>
+        </w:rPr>
+        <w:instrText xml:space="preserve"> PAGEREF _Toc428778026 \h </w:instrText>
+      </w:r>
+      <w:r>
+        <w:rPr>
+          <w:noProof/>
+        </w:rPr>
+      </w:r>
+      <w:r>
+        <w:rPr>
+          <w:noProof/>
+        </w:rPr>
+        <w:fldChar w:fldCharType="separate"/>
+      </w:r>
+      <w:r>
+        <w:rPr>
+          <w:noProof/>
+        </w:rPr>
+        <w:t>69</w:t>
+      </w:r>
+      <w:r>
+        <w:rPr>
+          <w:noProof/>
+        </w:rPr>
+        <w:fldChar w:fldCharType="end"/>
+      </w:r>
+    </w:p>
+    <w:p>
+      <w:pPr>
+        <w:pStyle w:val="TableofFigures"/>
+        <w:tabs>
+          <w:tab w:val="right" w:leader="dot" w:pos="9350"/>
+        </w:tabs>
+        <w:rPr>
+          <w:rFonts w:asciiTheme="minorHAnsi" w:hAnsiTheme="minorHAnsi" w:cstheme="minorBidi"/>
+          <w:noProof/>
+          <w:sz w:val="22"/>
+          <w:szCs w:val="22"/>
+          <w:lang w:val="en-GB" w:eastAsia="el-GR"/>
+        </w:rPr>
+      </w:pPr>
+      <w:r>
+        <w:rPr>
+          <w:noProof/>
+        </w:rPr>
+        <w:t>Figure 6.3: Real vs COST (Housing - 5)</w:t>
+      </w:r>
+      <w:r>
+        <w:rPr>
+          <w:noProof/>
+        </w:rPr>
+        <w:tab/>
+      </w:r>
+      <w:r>
+        <w:rPr>
+          <w:noProof/>
+        </w:rPr>
+        <w:fldChar w:fldCharType="begin"/>
+      </w:r>
+      <w:r>
+        <w:rPr>
+          <w:noProof/>
+        </w:rPr>
+        <w:instrText xml:space="preserve"> PAGEREF _Toc428778027 \h </w:instrText>
+      </w:r>
+      <w:r>
+        <w:rPr>
+          <w:noProof/>
+        </w:rPr>
+      </w:r>
+      <w:r>
+        <w:rPr>
+          <w:noProof/>
+        </w:rPr>
+        <w:fldChar w:fldCharType="separate"/>
+      </w:r>
+      <w:r>
+        <w:rPr>
+          <w:noProof/>
+        </w:rPr>
+        <w:t>69</w:t>
+      </w:r>
+      <w:r>
+        <w:rPr>
+          <w:noProof/>
+        </w:rPr>
+        <w:fldChar w:fldCharType="end"/>
+      </w:r>
+    </w:p>
+    <w:p>
+      <w:pPr>
+        <w:pStyle w:val="TableofFigures"/>
+        <w:tabs>
+          <w:tab w:val="right" w:leader="dot" w:pos="9350"/>
+        </w:tabs>
+        <w:rPr>
+          <w:rFonts w:asciiTheme="minorHAnsi" w:hAnsiTheme="minorHAnsi" w:cstheme="minorBidi"/>
+          <w:noProof/>
+          <w:sz w:val="22"/>
+          <w:szCs w:val="22"/>
+          <w:lang w:val="en-GB" w:eastAsia="el-GR"/>
+        </w:rPr>
+      </w:pPr>
+      <w:r>
+        <w:rPr>
+          <w:noProof/>
+        </w:rPr>
+        <w:t>Figure 6.4: Real vs COST (Housing - 9)</w:t>
+      </w:r>
+      <w:r>
+        <w:rPr>
+          <w:noProof/>
+        </w:rPr>
+        <w:tab/>
+      </w:r>
+      <w:r>
+        <w:rPr>
+          <w:noProof/>
+        </w:rPr>
+        <w:fldChar w:fldCharType="begin"/>
+      </w:r>
+      <w:r>
+        <w:rPr>
+          <w:noProof/>
+        </w:rPr>
+        <w:instrText xml:space="preserve"> PAGEREF _Toc428778028 \h </w:instrText>
+      </w:r>
+      <w:r>
+        <w:rPr>
+          <w:noProof/>
+        </w:rPr>
+      </w:r>
+      <w:r>
+        <w:rPr>
+          <w:noProof/>
+        </w:rPr>
+        <w:fldChar w:fldCharType="separate"/>
+      </w:r>
+      <w:r>
+        <w:rPr>
+          <w:noProof/>
+        </w:rPr>
+        <w:t>70</w:t>
+      </w:r>
+      <w:r>
+        <w:rPr>
+          <w:noProof/>
+        </w:rPr>
+        <w:fldChar w:fldCharType="end"/>
+      </w:r>
+    </w:p>
+    <w:p>
+      <w:pPr>
+        <w:pStyle w:val="TableofFigures"/>
+        <w:tabs>
+          <w:tab w:val="right" w:leader="dot" w:pos="9350"/>
+        </w:tabs>
+        <w:rPr>
+          <w:rFonts w:asciiTheme="minorHAnsi" w:hAnsiTheme="minorHAnsi" w:cstheme="minorBidi"/>
+          <w:noProof/>
+          <w:sz w:val="22"/>
+          <w:szCs w:val="22"/>
+          <w:lang w:val="en-GB" w:eastAsia="el-GR"/>
+        </w:rPr>
+      </w:pPr>
+      <w:r>
+        <w:rPr>
+          <w:noProof/>
+        </w:rPr>
+        <w:t>Figure 6.5: Serialization sizes against Flat serialization (Housing)</w:t>
+      </w:r>
+      <w:r>
+        <w:rPr>
+          <w:noProof/>
+        </w:rPr>
+        <w:tab/>
+      </w:r>
+      <w:r>
+        <w:rPr>
+          <w:noProof/>
+        </w:rPr>
+        <w:fldChar w:fldCharType="begin"/>
+      </w:r>
+      <w:r>
+        <w:rPr>
+          <w:noProof/>
+        </w:rPr>
+        <w:instrText xml:space="preserve"> PAGEREF _Toc428778029 \h </w:instrText>
+      </w:r>
+      <w:r>
+        <w:rPr>
+          <w:noProof/>
+        </w:rPr>
+      </w:r>
+      <w:r>
+        <w:rPr>
+          <w:noProof/>
+        </w:rPr>
+        <w:fldChar w:fldCharType="separate"/>
+      </w:r>
+      <w:r>
+        <w:rPr>
+          <w:noProof/>
+        </w:rPr>
+        <w:t>73</w:t>
+      </w:r>
+      <w:r>
+        <w:rPr>
+          <w:noProof/>
+        </w:rPr>
+        <w:fldChar w:fldCharType="end"/>
+      </w:r>
+    </w:p>
+    <w:p>
+      <w:pPr>
+        <w:pStyle w:val="TableofFigures"/>
+        <w:tabs>
+          <w:tab w:val="right" w:leader="dot" w:pos="9350"/>
+        </w:tabs>
+        <w:rPr>
+          <w:rFonts w:asciiTheme="minorHAnsi" w:hAnsiTheme="minorHAnsi" w:cstheme="minorBidi"/>
+          <w:noProof/>
+          <w:sz w:val="22"/>
+          <w:szCs w:val="22"/>
+          <w:lang w:val="en-GB" w:eastAsia="el-GR"/>
+        </w:rPr>
+      </w:pPr>
+      <w:r>
+        <w:rPr>
+          <w:noProof/>
+        </w:rPr>
+        <w:t>Figure 6.6: Serialization sizes against Flat serialization (US retailer)</w:t>
+      </w:r>
+      <w:r>
+        <w:rPr>
+          <w:noProof/>
+        </w:rPr>
+        <w:tab/>
+      </w:r>
+      <w:r>
+        <w:rPr>
+          <w:noProof/>
+        </w:rPr>
+        <w:fldChar w:fldCharType="begin"/>
+      </w:r>
+      <w:r>
+        <w:rPr>
+          <w:noProof/>
+        </w:rPr>
+        <w:instrText xml:space="preserve"> PAGEREF _Toc428778030 \h </w:instrText>
+      </w:r>
+      <w:r>
+        <w:rPr>
+          <w:noProof/>
+        </w:rPr>
+      </w:r>
+      <w:r>
+        <w:rPr>
+          <w:noProof/>
+        </w:rPr>
+        <w:fldChar w:fldCharType="separate"/>
+      </w:r>
+      <w:r>
+        <w:rPr>
+          <w:noProof/>
+        </w:rPr>
+        <w:t>74</w:t>
+      </w:r>
+      <w:r>
+        <w:rPr>
+          <w:noProof/>
+        </w:rPr>
+        <w:fldChar w:fldCharType="end"/>
+      </w:r>
+    </w:p>
+    <w:p>
+      <w:pPr>
+        <w:pStyle w:val="TableofFigures"/>
+        <w:tabs>
+          <w:tab w:val="right" w:leader="dot" w:pos="9350"/>
+        </w:tabs>
+        <w:rPr>
+          <w:rFonts w:asciiTheme="minorHAnsi" w:hAnsiTheme="minorHAnsi" w:cstheme="minorBidi"/>
+          <w:noProof/>
+          <w:sz w:val="22"/>
+          <w:szCs w:val="22"/>
+          <w:lang w:val="en-GB" w:eastAsia="el-GR"/>
+        </w:rPr>
+      </w:pPr>
+      <w:r>
+        <w:rPr>
+          <w:noProof/>
+        </w:rPr>
+        <w:t>Figure 6.7: Compression GZIP and BZIP2 applied on our serializers</w:t>
+      </w:r>
+      <w:r>
+        <w:rPr>
+          <w:noProof/>
+        </w:rPr>
+        <w:tab/>
+      </w:r>
+      <w:r>
+        <w:rPr>
+          <w:noProof/>
+        </w:rPr>
+        <w:fldChar w:fldCharType="begin"/>
+      </w:r>
+      <w:r>
+        <w:rPr>
+          <w:noProof/>
+        </w:rPr>
+        <w:instrText xml:space="preserve"> PAGEREF _Toc428778031 \h </w:instrText>
+      </w:r>
+      <w:r>
+        <w:rPr>
+          <w:noProof/>
+        </w:rPr>
+      </w:r>
+      <w:r>
+        <w:rPr>
+          <w:noProof/>
+        </w:rPr>
+        <w:fldChar w:fldCharType="separate"/>
+      </w:r>
+      <w:r>
+        <w:rPr>
+          <w:noProof/>
+        </w:rPr>
+        <w:t>75</w:t>
+      </w:r>
+      <w:r>
+        <w:rPr>
+          <w:noProof/>
+        </w:rPr>
+        <w:fldChar w:fldCharType="end"/>
+      </w:r>
+    </w:p>
+    <w:p>
+      <w:pPr>
+        <w:pStyle w:val="TableofFigures"/>
+        <w:tabs>
+          <w:tab w:val="right" w:leader="dot" w:pos="9350"/>
+        </w:tabs>
+        <w:rPr>
+          <w:rFonts w:asciiTheme="minorHAnsi" w:hAnsiTheme="minorHAnsi" w:cstheme="minorBidi"/>
+          <w:noProof/>
+          <w:sz w:val="22"/>
+          <w:szCs w:val="22"/>
+          <w:lang w:val="en-GB" w:eastAsia="el-GR"/>
+        </w:rPr>
+      </w:pPr>
+      <w:r>
+        <w:rPr>
+          <w:noProof/>
+        </w:rPr>
+        <w:t>Figure 6.8: Compression GZIP and BZIP2 on Bit and Flat serializations (Housing)</w:t>
+      </w:r>
+      <w:r>
+        <w:rPr>
+          <w:noProof/>
+        </w:rPr>
+        <w:tab/>
+      </w:r>
+      <w:r>
+        <w:rPr>
+          <w:noProof/>
+        </w:rPr>
+        <w:fldChar w:fldCharType="begin"/>
+      </w:r>
+      <w:r>
+        <w:rPr>
+          <w:noProof/>
+        </w:rPr>
+        <w:instrText xml:space="preserve"> PAGEREF _Toc428778032 \h </w:instrText>
+      </w:r>
+      <w:r>
+        <w:rPr>
+          <w:noProof/>
+        </w:rPr>
+      </w:r>
+      <w:r>
+        <w:rPr>
+          <w:noProof/>
+        </w:rPr>
+        <w:fldChar w:fldCharType="separate"/>
+      </w:r>
+      <w:r>
+        <w:rPr>
+          <w:noProof/>
+        </w:rPr>
+        <w:t>76</w:t>
+      </w:r>
+      <w:r>
+        <w:rPr>
+          <w:noProof/>
+        </w:rPr>
+        <w:fldChar w:fldCharType="end"/>
+      </w:r>
+    </w:p>
+    <w:p>
+      <w:pPr>
+        <w:pStyle w:val="TableofFigures"/>
+        <w:tabs>
+          <w:tab w:val="right" w:leader="dot" w:pos="9350"/>
+        </w:tabs>
+        <w:rPr>
+          <w:rFonts w:asciiTheme="minorHAnsi" w:hAnsiTheme="minorHAnsi" w:cstheme="minorBidi"/>
+          <w:noProof/>
+          <w:sz w:val="22"/>
+          <w:szCs w:val="22"/>
+          <w:lang w:val="en-GB" w:eastAsia="el-GR"/>
+        </w:rPr>
+      </w:pPr>
+      <w:r>
+        <w:rPr>
+          <w:noProof/>
+        </w:rPr>
+        <w:t>Figure 6.9: Compression GZIP and BZIP2 on Bit and Flat serializations (US retailer)</w:t>
+      </w:r>
+      <w:r>
+        <w:rPr>
+          <w:noProof/>
+        </w:rPr>
+        <w:tab/>
+      </w:r>
+      <w:r>
+        <w:rPr>
+          <w:noProof/>
+        </w:rPr>
+        <w:fldChar w:fldCharType="begin"/>
+      </w:r>
+      <w:r>
+        <w:rPr>
+          <w:noProof/>
+        </w:rPr>
+        <w:instrText xml:space="preserve"> PAGEREF _Toc428778033 \h </w:instrText>
+      </w:r>
+      <w:r>
+        <w:rPr>
+          <w:noProof/>
+        </w:rPr>
+      </w:r>
+      <w:r>
+        <w:rPr>
+          <w:noProof/>
+        </w:rPr>
+        <w:fldChar w:fldCharType="separate"/>
+      </w:r>
+      <w:r>
+        <w:rPr>
+          <w:noProof/>
+        </w:rPr>
+        <w:t>76</w:t>
+      </w:r>
+      <w:r>
+        <w:rPr>
+          <w:noProof/>
+        </w:rPr>
+        <w:fldChar w:fldCharType="end"/>
+      </w:r>
+    </w:p>
+    <w:p>
+      <w:pPr>
+        <w:pStyle w:val="TableofFigures"/>
+        <w:tabs>
+          <w:tab w:val="right" w:leader="dot" w:pos="9350"/>
+        </w:tabs>
+        <w:rPr>
+          <w:rFonts w:asciiTheme="minorHAnsi" w:hAnsiTheme="minorHAnsi" w:cstheme="minorBidi"/>
+          <w:noProof/>
+          <w:sz w:val="22"/>
+          <w:szCs w:val="22"/>
+          <w:lang w:val="en-GB" w:eastAsia="el-GR"/>
+        </w:rPr>
+      </w:pPr>
+      <w:r>
+        <w:rPr>
+          <w:noProof/>
+        </w:rPr>
+        <w:t>Figure 6.10: Serialization times with compression only on Flat (Housing)</w:t>
+      </w:r>
+      <w:r>
+        <w:rPr>
+          <w:noProof/>
+        </w:rPr>
+        <w:tab/>
+      </w:r>
+      <w:r>
+        <w:rPr>
+          <w:noProof/>
+        </w:rPr>
+        <w:fldChar w:fldCharType="begin"/>
+      </w:r>
+      <w:r>
+        <w:rPr>
+          <w:noProof/>
+        </w:rPr>
+        <w:instrText xml:space="preserve"> PAGEREF _Toc428778034 \h </w:instrText>
+      </w:r>
+      <w:r>
+        <w:rPr>
+          <w:noProof/>
+        </w:rPr>
+      </w:r>
+      <w:r>
+        <w:rPr>
+          <w:noProof/>
+        </w:rPr>
+        <w:fldChar w:fldCharType="separate"/>
+      </w:r>
+      <w:r>
+        <w:rPr>
+          <w:noProof/>
+        </w:rPr>
+        <w:t>77</w:t>
+      </w:r>
+      <w:r>
+        <w:rPr>
+          <w:noProof/>
+        </w:rPr>
+        <w:fldChar w:fldCharType="end"/>
+      </w:r>
+    </w:p>
+    <w:p>
+      <w:pPr>
+        <w:pStyle w:val="TableofFigures"/>
+        <w:tabs>
+          <w:tab w:val="right" w:leader="dot" w:pos="9350"/>
+        </w:tabs>
+        <w:rPr>
+          <w:rFonts w:asciiTheme="minorHAnsi" w:hAnsiTheme="minorHAnsi" w:cstheme="minorBidi"/>
+          <w:noProof/>
+          <w:sz w:val="22"/>
+          <w:szCs w:val="22"/>
+          <w:lang w:val="en-GB" w:eastAsia="el-GR"/>
+        </w:rPr>
+      </w:pPr>
+      <w:r>
+        <w:rPr>
+          <w:noProof/>
+        </w:rPr>
+        <w:t>Figure 6.11: Serialization times with compression (Housing)</w:t>
+      </w:r>
+      <w:r>
+        <w:rPr>
+          <w:noProof/>
+        </w:rPr>
+        <w:tab/>
+      </w:r>
+      <w:r>
+        <w:rPr>
+          <w:noProof/>
+        </w:rPr>
+        <w:fldChar w:fldCharType="begin"/>
+      </w:r>
+      <w:r>
+        <w:rPr>
+          <w:noProof/>
+        </w:rPr>
+        <w:instrText xml:space="preserve"> PAGEREF _Toc428778035 \h </w:instrText>
+      </w:r>
+      <w:r>
+        <w:rPr>
+          <w:noProof/>
+        </w:rPr>
+      </w:r>
+      <w:r>
+        <w:rPr>
+          <w:noProof/>
+        </w:rPr>
+        <w:fldChar w:fldCharType="separate"/>
+      </w:r>
+      <w:r>
+        <w:rPr>
+          <w:noProof/>
+        </w:rPr>
+        <w:t>78</w:t>
+      </w:r>
+      <w:r>
+        <w:rPr>
+          <w:noProof/>
+        </w:rPr>
+        <w:fldChar w:fldCharType="end"/>
+      </w:r>
+    </w:p>
+    <w:p>
+      <w:pPr>
+        <w:pStyle w:val="TableofFigures"/>
+        <w:tabs>
+          <w:tab w:val="right" w:leader="dot" w:pos="9350"/>
+        </w:tabs>
+        <w:rPr>
+          <w:rFonts w:asciiTheme="minorHAnsi" w:hAnsiTheme="minorHAnsi" w:cstheme="minorBidi"/>
+          <w:noProof/>
+          <w:sz w:val="22"/>
+          <w:szCs w:val="22"/>
+          <w:lang w:val="en-GB" w:eastAsia="el-GR"/>
+        </w:rPr>
+      </w:pPr>
+      <w:r>
+        <w:rPr>
+          <w:noProof/>
+        </w:rPr>
+        <w:t>Figure 6.12: Serialization times with compression (US retailer)</w:t>
+      </w:r>
+      <w:r>
+        <w:rPr>
+          <w:noProof/>
+        </w:rPr>
+        <w:tab/>
+      </w:r>
+      <w:r>
+        <w:rPr>
+          <w:noProof/>
+        </w:rPr>
+        <w:fldChar w:fldCharType="begin"/>
+      </w:r>
+      <w:r>
+        <w:rPr>
+          <w:noProof/>
+        </w:rPr>
+        <w:instrText xml:space="preserve"> PAGEREF _Toc428778036 \h </w:instrText>
+      </w:r>
+      <w:r>
+        <w:rPr>
+          <w:noProof/>
+        </w:rPr>
+      </w:r>
+      <w:r>
+        <w:rPr>
+          <w:noProof/>
+        </w:rPr>
+        <w:fldChar w:fldCharType="separate"/>
+      </w:r>
+      <w:r>
+        <w:rPr>
+          <w:noProof/>
+        </w:rPr>
+        <w:t>78</w:t>
+      </w:r>
+      <w:r>
+        <w:rPr>
+          <w:noProof/>
+        </w:rPr>
+        <w:fldChar w:fldCharType="end"/>
+      </w:r>
+    </w:p>
+    <w:p>
+      <w:pPr>
+        <w:pStyle w:val="TableofFigures"/>
+        <w:tabs>
+          <w:tab w:val="right" w:leader="dot" w:pos="9350"/>
+        </w:tabs>
+        <w:rPr>
+          <w:rFonts w:asciiTheme="minorHAnsi" w:hAnsiTheme="minorHAnsi" w:cstheme="minorBidi"/>
+          <w:noProof/>
+          <w:sz w:val="22"/>
+          <w:szCs w:val="22"/>
+          <w:lang w:val="en-GB" w:eastAsia="el-GR"/>
+        </w:rPr>
+      </w:pPr>
+      <w:r>
+        <w:rPr>
+          <w:noProof/>
+        </w:rPr>
+        <w:t>Figure 6.13: Deserialization times for our de-serializers (Housing)</w:t>
+      </w:r>
+      <w:r>
+        <w:rPr>
+          <w:noProof/>
+        </w:rPr>
+        <w:tab/>
+      </w:r>
+      <w:r>
+        <w:rPr>
+          <w:noProof/>
+        </w:rPr>
+        <w:fldChar w:fldCharType="begin"/>
+      </w:r>
+      <w:r>
+        <w:rPr>
+          <w:noProof/>
+        </w:rPr>
+        <w:instrText xml:space="preserve"> PAGEREF _Toc428778037 \h </w:instrText>
+      </w:r>
+      <w:r>
+        <w:rPr>
+          <w:noProof/>
+        </w:rPr>
+      </w:r>
+      <w:r>
+        <w:rPr>
+          <w:noProof/>
+        </w:rPr>
+        <w:fldChar w:fldCharType="separate"/>
+      </w:r>
+      <w:r>
+        <w:rPr>
+          <w:noProof/>
+        </w:rPr>
+        <w:t>79</w:t>
+      </w:r>
+      <w:r>
+        <w:rPr>
+          <w:noProof/>
+        </w:rPr>
+        <w:fldChar w:fldCharType="end"/>
+      </w:r>
+    </w:p>
+    <w:p>
+      <w:pPr>
+        <w:pStyle w:val="TableofFigures"/>
+        <w:tabs>
+          <w:tab w:val="right" w:leader="dot" w:pos="9350"/>
+        </w:tabs>
+        <w:rPr>
+          <w:rFonts w:asciiTheme="minorHAnsi" w:hAnsiTheme="minorHAnsi" w:cstheme="minorBidi"/>
+          <w:noProof/>
+          <w:sz w:val="22"/>
+          <w:szCs w:val="22"/>
+          <w:lang w:val="en-GB" w:eastAsia="el-GR"/>
+        </w:rPr>
+      </w:pPr>
+      <w:r>
+        <w:rPr>
+          <w:noProof/>
+        </w:rPr>
+        <w:t>Figure 6.14: Deserialization times for our de-serializers (US retailer)</w:t>
+      </w:r>
+      <w:r>
+        <w:rPr>
+          <w:noProof/>
+        </w:rPr>
+        <w:tab/>
+      </w:r>
+      <w:r>
+        <w:rPr>
+          <w:noProof/>
+        </w:rPr>
+        <w:fldChar w:fldCharType="begin"/>
+      </w:r>
+      <w:r>
+        <w:rPr>
+          <w:noProof/>
+        </w:rPr>
+        <w:instrText xml:space="preserve"> PAGEREF _Toc428778038 \h </w:instrText>
+      </w:r>
+      <w:r>
+        <w:rPr>
+          <w:noProof/>
+        </w:rPr>
+      </w:r>
+      <w:r>
+        <w:rPr>
+          <w:noProof/>
+        </w:rPr>
+        <w:fldChar w:fldCharType="separate"/>
+      </w:r>
+      <w:r>
+        <w:rPr>
+          <w:noProof/>
+        </w:rPr>
+        <w:t>79</w:t>
+      </w:r>
+      <w:r>
+        <w:rPr>
+          <w:noProof/>
+        </w:rPr>
+        <w:fldChar w:fldCharType="end"/>
+      </w:r>
+    </w:p>
+    <w:p>
+      <w:r>
+        <w:fldChar w:fldCharType="end"/>
+      </w:r>
+      <w:bookmarkStart w:id="0" w:name="_GoBack"/>
+      <w:bookmarkEnd w:id="0"/>
+    </w:p>
+    <w:p>
+      <w:bookmarkStart w:id="1" w:name="ch2"/>
     </w:p>
     <w:p>
       <w:pPr>
         <w:pStyle w:val="Heading1"/>
+        <w:numPr>
+          <w:ilvl w:val="0"/>
+          <w:numId w:val="0"/>
+        </w:numPr>
+      </w:pPr>
+    </w:p>
+    <w:p>
+      <w:pPr>
         <w:sectPr>
           <w:footerReference w:type="default" r:id="rId9"/>
           <w:pgSz w:w="12240" w:h="15840"/>
@@ -3543,11 +5095,11 @@
       <w:r>
         <w:br/>
       </w:r>
-      <w:bookmarkStart w:id="1" w:name="_Toc428777629"/>
+      <w:bookmarkStart w:id="2" w:name="_Toc428777629"/>
       <w:r>
         <w:t>Introduction</w:t>
       </w:r>
-      <w:bookmarkEnd w:id="1"/>
+      <w:bookmarkEnd w:id="2"/>
     </w:p>
     <w:p/>
     <w:tbl>
@@ -3594,11 +5146,11 @@
       <w:r>
         <w:br/>
       </w:r>
-      <w:bookmarkStart w:id="2" w:name="_Toc428777630"/>
+      <w:bookmarkStart w:id="3" w:name="_Toc428777630"/>
       <w:r>
         <w:t>Preliminaries</w:t>
       </w:r>
-      <w:bookmarkEnd w:id="2"/>
+      <w:bookmarkEnd w:id="3"/>
     </w:p>
     <w:p/>
     <w:tbl>
@@ -3645,11 +5197,11 @@
       <w:r>
         <w:br/>
       </w:r>
-      <w:bookmarkStart w:id="3" w:name="_Toc428777631"/>
+      <w:bookmarkStart w:id="4" w:name="_Toc428777631"/>
       <w:r>
         <w:t>Finding good Factorization Trees</w:t>
       </w:r>
-      <w:bookmarkEnd w:id="3"/>
+      <w:bookmarkEnd w:id="4"/>
     </w:p>
     <w:p/>
     <w:tbl>
@@ -4064,19 +5616,19 @@
     </w:tbl>
     <w:p/>
     <w:p>
-      <w:bookmarkStart w:id="4" w:name="chcost"/>
+      <w:bookmarkStart w:id="5" w:name="chcost"/>
     </w:p>
     <w:p>
       <w:pPr>
         <w:pStyle w:val="Heading2"/>
       </w:pPr>
-      <w:bookmarkStart w:id="5" w:name="_Toc428730802"/>
-      <w:bookmarkStart w:id="6" w:name="_Toc428777632"/>
+      <w:bookmarkStart w:id="6" w:name="_Toc428730802"/>
+      <w:bookmarkStart w:id="7" w:name="_Toc428777632"/>
       <w:r>
         <w:t>Motivation</w:t>
       </w:r>
-      <w:bookmarkEnd w:id="5"/>
       <w:bookmarkEnd w:id="6"/>
+      <w:bookmarkEnd w:id="7"/>
     </w:p>
     <w:p>
       <w:r>
@@ -4197,13 +5749,13 @@
       <w:pPr>
         <w:pStyle w:val="Heading2"/>
       </w:pPr>
-      <w:bookmarkStart w:id="7" w:name="_Toc428730803"/>
-      <w:bookmarkStart w:id="8" w:name="_Toc428777633"/>
+      <w:bookmarkStart w:id="8" w:name="_Toc428730803"/>
+      <w:bookmarkStart w:id="9" w:name="_Toc428777633"/>
       <w:r>
         <w:t>Contribution</w:t>
       </w:r>
-      <w:bookmarkEnd w:id="7"/>
       <w:bookmarkEnd w:id="8"/>
+      <w:bookmarkEnd w:id="9"/>
     </w:p>
     <w:p>
       <w:r>
@@ -4227,13 +5779,13 @@
       <w:pPr>
         <w:pStyle w:val="Heading2"/>
       </w:pPr>
-      <w:bookmarkStart w:id="9" w:name="_Toc428730804"/>
-      <w:bookmarkStart w:id="10" w:name="_Toc428777634"/>
+      <w:bookmarkStart w:id="10" w:name="_Toc428730804"/>
+      <w:bookmarkStart w:id="11" w:name="_Toc428777634"/>
       <w:r>
         <w:t>Idea</w:t>
       </w:r>
-      <w:bookmarkEnd w:id="9"/>
       <w:bookmarkEnd w:id="10"/>
+      <w:bookmarkEnd w:id="11"/>
     </w:p>
     <w:p>
       <w:r>
@@ -4360,6 +5912,7 @@
                                 <w:szCs w:val="24"/>
                               </w:rPr>
                             </w:pPr>
+                            <w:bookmarkStart w:id="12" w:name="_Toc428778014"/>
                             <w:r>
                               <w:t xml:space="preserve">Figure </w:t>
                             </w:r>
@@ -4405,6 +5958,7 @@
                             <w:r>
                               <w:t>: Example f-tree</w:t>
                             </w:r>
+                            <w:bookmarkEnd w:id="12"/>
                           </w:p>
                         </w:txbxContent>
                       </wps:txbx>
@@ -4441,6 +5995,7 @@
                           <w:szCs w:val="24"/>
                         </w:rPr>
                       </w:pPr>
+                      <w:bookmarkStart w:id="13" w:name="_Toc428778014"/>
                       <w:r>
                         <w:t xml:space="preserve">Figure </w:t>
                       </w:r>
@@ -4486,6 +6041,7 @@
                       <w:r>
                         <w:t>: Example f-tree</w:t>
                       </w:r>
+                      <w:bookmarkEnd w:id="13"/>
                     </w:p>
                   </w:txbxContent>
                 </v:textbox>
@@ -4607,6 +6163,7 @@
                                 <w:szCs w:val="24"/>
                               </w:rPr>
                             </w:pPr>
+                            <w:bookmarkStart w:id="14" w:name="_Toc428778015"/>
                             <w:r>
                               <w:t xml:space="preserve">Figure </w:t>
                             </w:r>
@@ -4655,6 +6212,7 @@
                             <w:r>
                               <w:t>Triangle and Square queries</w:t>
                             </w:r>
+                            <w:bookmarkEnd w:id="14"/>
                           </w:p>
                         </w:txbxContent>
                       </wps:txbx>
@@ -4684,6 +6242,7 @@
                           <w:szCs w:val="24"/>
                         </w:rPr>
                       </w:pPr>
+                      <w:bookmarkStart w:id="15" w:name="_Toc428778015"/>
                       <w:r>
                         <w:t xml:space="preserve">Figure </w:t>
                       </w:r>
@@ -4732,6 +6291,7 @@
                       <w:r>
                         <w:t>Triangle and Square queries</w:t>
                       </w:r>
+                      <w:bookmarkEnd w:id="15"/>
                     </w:p>
                   </w:txbxContent>
                 </v:textbox>
@@ -4888,6 +6448,7 @@
       <w:pPr>
         <w:pStyle w:val="Caption"/>
       </w:pPr>
+      <w:bookmarkStart w:id="16" w:name="_Toc428778016"/>
       <w:r>
         <w:t xml:space="preserve">Figure </w:t>
       </w:r>
@@ -4933,6 +6494,7 @@
       <w:r>
         <w:t>: Example factorization</w:t>
       </w:r>
+      <w:bookmarkEnd w:id="16"/>
     </w:p>
     <w:p>
       <w:r>
@@ -4966,13 +6528,13 @@
         <w:pStyle w:val="Heading3"/>
         <w:jc w:val="left"/>
       </w:pPr>
-      <w:bookmarkStart w:id="11" w:name="_Toc428730805"/>
-      <w:bookmarkStart w:id="12" w:name="_Toc428777635"/>
+      <w:bookmarkStart w:id="17" w:name="_Toc428730805"/>
+      <w:bookmarkStart w:id="18" w:name="_Toc428777635"/>
       <w:r>
         <w:t>Initial thoughts</w:t>
       </w:r>
-      <w:bookmarkEnd w:id="11"/>
-      <w:bookmarkEnd w:id="12"/>
+      <w:bookmarkEnd w:id="17"/>
+      <w:bookmarkEnd w:id="18"/>
     </w:p>
     <w:p>
       <w:r>
@@ -5179,13 +6741,13 @@
       <w:pPr>
         <w:pStyle w:val="Heading3"/>
       </w:pPr>
-      <w:bookmarkStart w:id="13" w:name="_Toc428730806"/>
-      <w:bookmarkStart w:id="14" w:name="_Toc428777636"/>
+      <w:bookmarkStart w:id="19" w:name="_Toc428730806"/>
+      <w:bookmarkStart w:id="20" w:name="_Toc428777636"/>
       <w:r>
         <w:t>Proposed Idea</w:t>
       </w:r>
-      <w:bookmarkEnd w:id="13"/>
-      <w:bookmarkEnd w:id="14"/>
+      <w:bookmarkEnd w:id="19"/>
+      <w:bookmarkEnd w:id="20"/>
     </w:p>
     <w:p>
       <w:r>
@@ -5837,13 +7399,13 @@
       <w:pPr>
         <w:pStyle w:val="Heading2"/>
       </w:pPr>
-      <w:bookmarkStart w:id="15" w:name="_Toc428730807"/>
-      <w:bookmarkStart w:id="16" w:name="_Toc428777637"/>
+      <w:bookmarkStart w:id="21" w:name="_Toc428730807"/>
+      <w:bookmarkStart w:id="22" w:name="_Toc428777637"/>
       <w:r>
         <w:t>Algorithms</w:t>
       </w:r>
-      <w:bookmarkEnd w:id="15"/>
-      <w:bookmarkEnd w:id="16"/>
+      <w:bookmarkEnd w:id="21"/>
+      <w:bookmarkEnd w:id="22"/>
     </w:p>
     <w:p>
       <w:r>
@@ -6950,7 +8512,7 @@
         <w:t>The real need was to provide a fast cost function that during runtime could determine the size of the factorization given an arbitrary f-tree.</w:t>
       </w:r>
     </w:p>
-    <w:bookmarkEnd w:id="4"/>
+    <w:bookmarkEnd w:id="5"/>
     <w:p/>
     <w:p/>
     <w:p/>
@@ -6965,11 +8527,11 @@
       <w:r>
         <w:br/>
       </w:r>
-      <w:bookmarkStart w:id="17" w:name="_Toc428777638"/>
+      <w:bookmarkStart w:id="23" w:name="_Toc428777638"/>
       <w:r>
         <w:t>Serialization of Data Factorizations</w:t>
       </w:r>
-      <w:bookmarkEnd w:id="17"/>
+      <w:bookmarkEnd w:id="23"/>
       <w:r>
         <w:t xml:space="preserve"> </w:t>
       </w:r>
@@ -7704,21 +9266,21 @@
       </w:tr>
     </w:tbl>
     <w:p>
-      <w:bookmarkStart w:id="18" w:name="chser"/>
+      <w:bookmarkStart w:id="24" w:name="chser"/>
     </w:p>
     <w:p>
       <w:pPr>
         <w:pStyle w:val="Heading2"/>
       </w:pPr>
-      <w:bookmarkStart w:id="19" w:name="_Toc428738583"/>
-      <w:bookmarkStart w:id="20" w:name="_Toc428739176"/>
-      <w:bookmarkStart w:id="21" w:name="_Toc428777639"/>
+      <w:bookmarkStart w:id="25" w:name="_Toc428738583"/>
+      <w:bookmarkStart w:id="26" w:name="_Toc428739176"/>
+      <w:bookmarkStart w:id="27" w:name="_Toc428777639"/>
       <w:r>
         <w:t>Motivation</w:t>
       </w:r>
-      <w:bookmarkEnd w:id="19"/>
-      <w:bookmarkEnd w:id="20"/>
-      <w:bookmarkEnd w:id="21"/>
+      <w:bookmarkEnd w:id="25"/>
+      <w:bookmarkEnd w:id="26"/>
+      <w:bookmarkEnd w:id="27"/>
     </w:p>
     <w:p>
       <w:r>
@@ -7741,15 +9303,15 @@
       <w:pPr>
         <w:pStyle w:val="Heading2"/>
       </w:pPr>
-      <w:bookmarkStart w:id="22" w:name="_Toc428738584"/>
-      <w:bookmarkStart w:id="23" w:name="_Toc428739177"/>
-      <w:bookmarkStart w:id="24" w:name="_Toc428777640"/>
+      <w:bookmarkStart w:id="28" w:name="_Toc428738584"/>
+      <w:bookmarkStart w:id="29" w:name="_Toc428739177"/>
+      <w:bookmarkStart w:id="30" w:name="_Toc428777640"/>
       <w:r>
         <w:t>Contributions</w:t>
       </w:r>
-      <w:bookmarkEnd w:id="22"/>
-      <w:bookmarkEnd w:id="23"/>
-      <w:bookmarkEnd w:id="24"/>
+      <w:bookmarkEnd w:id="28"/>
+      <w:bookmarkEnd w:id="29"/>
+      <w:bookmarkEnd w:id="30"/>
     </w:p>
     <w:p>
       <w:r>
@@ -7889,15 +9451,15 @@
       <w:pPr>
         <w:pStyle w:val="Heading2"/>
       </w:pPr>
-      <w:bookmarkStart w:id="25" w:name="_Toc428738585"/>
-      <w:bookmarkStart w:id="26" w:name="_Toc428739178"/>
-      <w:bookmarkStart w:id="27" w:name="_Toc428777641"/>
+      <w:bookmarkStart w:id="31" w:name="_Toc428738585"/>
+      <w:bookmarkStart w:id="32" w:name="_Toc428739178"/>
+      <w:bookmarkStart w:id="33" w:name="_Toc428777641"/>
       <w:r>
         <w:t>Factorization Serializations</w:t>
       </w:r>
-      <w:bookmarkEnd w:id="25"/>
-      <w:bookmarkEnd w:id="26"/>
-      <w:bookmarkEnd w:id="27"/>
+      <w:bookmarkEnd w:id="31"/>
+      <w:bookmarkEnd w:id="32"/>
+      <w:bookmarkEnd w:id="33"/>
     </w:p>
     <w:p>
       <w:r>
@@ -7909,15 +9471,15 @@
       <w:pPr>
         <w:pStyle w:val="Heading3"/>
       </w:pPr>
-      <w:bookmarkStart w:id="28" w:name="_Toc428738586"/>
-      <w:bookmarkStart w:id="29" w:name="_Toc428739179"/>
-      <w:bookmarkStart w:id="30" w:name="_Toc428777642"/>
+      <w:bookmarkStart w:id="34" w:name="_Toc428738586"/>
+      <w:bookmarkStart w:id="35" w:name="_Toc428739179"/>
+      <w:bookmarkStart w:id="36" w:name="_Toc428777642"/>
       <w:r>
         <w:t>Example</w:t>
       </w:r>
-      <w:bookmarkEnd w:id="28"/>
-      <w:bookmarkEnd w:id="29"/>
-      <w:bookmarkEnd w:id="30"/>
+      <w:bookmarkEnd w:id="34"/>
+      <w:bookmarkEnd w:id="35"/>
+      <w:bookmarkEnd w:id="36"/>
     </w:p>
     <w:p>
       <w:r>
@@ -9174,6 +10736,7 @@
       <w:pPr>
         <w:pStyle w:val="Caption"/>
       </w:pPr>
+      <w:bookmarkStart w:id="37" w:name="_Toc428778017"/>
       <w:r>
         <w:t xml:space="preserve">Figure </w:t>
       </w:r>
@@ -9219,6 +10782,7 @@
       <w:r>
         <w:t>: Result after Natural JOIN on R, S, T, U relations</w:t>
       </w:r>
+      <w:bookmarkEnd w:id="37"/>
     </w:p>
     <w:p/>
     <w:p>
@@ -9304,6 +10868,7 @@
       <w:pPr>
         <w:pStyle w:val="Caption"/>
       </w:pPr>
+      <w:bookmarkStart w:id="38" w:name="_Toc428778018"/>
       <w:r>
         <w:t xml:space="preserve">Figure </w:t>
       </w:r>
@@ -9349,6 +10914,7 @@
       <w:r>
         <w:t>: Example f-tree</w:t>
       </w:r>
+      <w:bookmarkEnd w:id="38"/>
     </w:p>
     <w:p/>
     <w:p>
@@ -9407,6 +10973,7 @@
       <w:pPr>
         <w:pStyle w:val="Caption"/>
       </w:pPr>
+      <w:bookmarkStart w:id="39" w:name="_Toc428778019"/>
       <w:r>
         <w:t xml:space="preserve">Figure </w:t>
       </w:r>
@@ -9452,6 +11019,7 @@
       <w:r>
         <w:t>: Example factorization</w:t>
       </w:r>
+      <w:bookmarkEnd w:id="39"/>
     </w:p>
     <w:p/>
     <w:p>
@@ -9599,15 +11167,15 @@
       <w:pPr>
         <w:pStyle w:val="Heading3"/>
       </w:pPr>
-      <w:bookmarkStart w:id="31" w:name="_Toc428738587"/>
-      <w:bookmarkStart w:id="32" w:name="_Toc428739180"/>
-      <w:bookmarkStart w:id="33" w:name="_Toc428777643"/>
+      <w:bookmarkStart w:id="40" w:name="_Toc428738587"/>
+      <w:bookmarkStart w:id="41" w:name="_Toc428739180"/>
+      <w:bookmarkStart w:id="42" w:name="_Toc428777643"/>
       <w:r>
         <w:t>F-Ttree serialization</w:t>
       </w:r>
-      <w:bookmarkEnd w:id="31"/>
-      <w:bookmarkEnd w:id="32"/>
-      <w:bookmarkEnd w:id="33"/>
+      <w:bookmarkEnd w:id="40"/>
+      <w:bookmarkEnd w:id="41"/>
+      <w:bookmarkEnd w:id="42"/>
     </w:p>
     <w:p>
       <w:r>
@@ -9893,15 +11461,15 @@
       <w:pPr>
         <w:pStyle w:val="Heading3"/>
       </w:pPr>
-      <w:bookmarkStart w:id="34" w:name="_Toc428738588"/>
-      <w:bookmarkStart w:id="35" w:name="_Toc428739181"/>
-      <w:bookmarkStart w:id="36" w:name="_Toc428777644"/>
+      <w:bookmarkStart w:id="43" w:name="_Toc428738588"/>
+      <w:bookmarkStart w:id="44" w:name="_Toc428739181"/>
+      <w:bookmarkStart w:id="45" w:name="_Toc428777644"/>
       <w:r>
         <w:t>Boost Serialization</w:t>
       </w:r>
-      <w:bookmarkEnd w:id="34"/>
-      <w:bookmarkEnd w:id="35"/>
-      <w:bookmarkEnd w:id="36"/>
+      <w:bookmarkEnd w:id="43"/>
+      <w:bookmarkEnd w:id="44"/>
+      <w:bookmarkEnd w:id="45"/>
     </w:p>
     <w:p>
       <w:r>
@@ -10079,18 +11647,18 @@
       <w:pPr>
         <w:pStyle w:val="Heading3"/>
       </w:pPr>
-      <w:bookmarkStart w:id="37" w:name="_Toc428738589"/>
-      <w:bookmarkStart w:id="38" w:name="_Toc428739182"/>
-      <w:bookmarkStart w:id="39" w:name="_Toc428777645"/>
+      <w:bookmarkStart w:id="46" w:name="_Toc428738589"/>
+      <w:bookmarkStart w:id="47" w:name="_Toc428739182"/>
+      <w:bookmarkStart w:id="48" w:name="_Toc428777645"/>
       <w:r>
         <w:t>Simple Raw</w:t>
       </w:r>
       <w:r>
         <w:t xml:space="preserve"> (De)Serializer</w:t>
       </w:r>
-      <w:bookmarkEnd w:id="37"/>
-      <w:bookmarkEnd w:id="38"/>
-      <w:bookmarkEnd w:id="39"/>
+      <w:bookmarkEnd w:id="46"/>
+      <w:bookmarkEnd w:id="47"/>
+      <w:bookmarkEnd w:id="48"/>
     </w:p>
     <w:p>
       <w:r>
@@ -10220,11 +11788,11 @@
       <w:pPr>
         <w:pStyle w:val="Heading4"/>
       </w:pPr>
-      <w:bookmarkStart w:id="40" w:name="_Toc428738590"/>
+      <w:bookmarkStart w:id="49" w:name="_Toc428738590"/>
       <w:r>
         <w:t>Idea</w:t>
       </w:r>
-      <w:bookmarkEnd w:id="40"/>
+      <w:bookmarkEnd w:id="49"/>
     </w:p>
     <w:p>
       <w:r>
@@ -10406,11 +11974,11 @@
       <w:pPr>
         <w:pStyle w:val="Heading4"/>
       </w:pPr>
-      <w:bookmarkStart w:id="41" w:name="_Toc428738591"/>
+      <w:bookmarkStart w:id="50" w:name="_Toc428738591"/>
       <w:r>
         <w:t>Algorithms</w:t>
       </w:r>
-      <w:bookmarkEnd w:id="41"/>
+      <w:bookmarkEnd w:id="50"/>
     </w:p>
     <w:tbl>
       <w:tblPr>
@@ -11576,15 +13144,15 @@
       <w:pPr>
         <w:pStyle w:val="Heading3"/>
       </w:pPr>
-      <w:bookmarkStart w:id="42" w:name="_Toc428738592"/>
-      <w:bookmarkStart w:id="43" w:name="_Toc428739183"/>
-      <w:bookmarkStart w:id="44" w:name="_Toc428777646"/>
+      <w:bookmarkStart w:id="51" w:name="_Toc428738592"/>
+      <w:bookmarkStart w:id="52" w:name="_Toc428739183"/>
+      <w:bookmarkStart w:id="53" w:name="_Toc428777646"/>
       <w:r>
         <w:t>Byte (De)Serializer</w:t>
       </w:r>
-      <w:bookmarkEnd w:id="42"/>
-      <w:bookmarkEnd w:id="43"/>
-      <w:bookmarkEnd w:id="44"/>
+      <w:bookmarkEnd w:id="51"/>
+      <w:bookmarkEnd w:id="52"/>
+      <w:bookmarkEnd w:id="53"/>
     </w:p>
     <w:p>
       <w:r>
@@ -11611,11 +13179,11 @@
       <w:pPr>
         <w:pStyle w:val="Heading4"/>
       </w:pPr>
-      <w:bookmarkStart w:id="45" w:name="_Toc428738593"/>
+      <w:bookmarkStart w:id="54" w:name="_Toc428738593"/>
       <w:r>
         <w:t>Idea</w:t>
       </w:r>
-      <w:bookmarkEnd w:id="45"/>
+      <w:bookmarkEnd w:id="54"/>
     </w:p>
     <w:p>
       <w:r>
@@ -11636,11 +13204,11 @@
       <w:pPr>
         <w:pStyle w:val="Heading4"/>
       </w:pPr>
-      <w:bookmarkStart w:id="46" w:name="_Toc428738594"/>
+      <w:bookmarkStart w:id="55" w:name="_Toc428738594"/>
       <w:r>
         <w:t>Algorithms</w:t>
       </w:r>
-      <w:bookmarkEnd w:id="46"/>
+      <w:bookmarkEnd w:id="55"/>
     </w:p>
     <w:p>
       <w:pPr>
@@ -12261,499 +13829,11 @@
       <w:pPr>
         <w:pStyle w:val="Heading3"/>
       </w:pPr>
-      <w:bookmarkStart w:id="47" w:name="_Toc428738595"/>
-      <w:bookmarkStart w:id="48" w:name="_Toc428739184"/>
-      <w:bookmarkStart w:id="49" w:name="_Toc428777647"/>
+      <w:bookmarkStart w:id="56" w:name="_Toc428738595"/>
+      <w:bookmarkStart w:id="57" w:name="_Toc428739184"/>
+      <w:bookmarkStart w:id="58" w:name="_Toc428777647"/>
       <w:r>
         <w:t>Bit (De)Serializer</w:t>
-      </w:r>
-      <w:bookmarkEnd w:id="47"/>
-      <w:bookmarkEnd w:id="48"/>
-      <w:bookmarkEnd w:id="49"/>
-    </w:p>
-    <w:p>
-      <w:r>
-        <w:t xml:space="preserve">The final version of </w:t>
-      </w:r>
-      <w:r>
-        <w:t xml:space="preserve">the serialization technique is </w:t>
-      </w:r>
-      <w:r>
-        <w:rPr>
-          <w:i/>
-        </w:rPr>
-        <w:t>Bit Serializer</w:t>
-      </w:r>
-      <w:r>
-        <w:t xml:space="preserve">. As the name suggests it follows the same idea as the </w:t>
-      </w:r>
-      <w:r>
-        <w:rPr>
-          <w:i/>
-        </w:rPr>
-        <w:t>Byte Serializer</w:t>
-      </w:r>
-      <w:r>
-        <w:t xml:space="preserve"> but instead of working at byte-level, it works at bit-level. Therefore, instead of storing the minimum amount of required bytes for each union count and each value, it stores only the required </w:t>
-      </w:r>
-      <w:r>
-        <w:rPr>
-          <w:i/>
-        </w:rPr>
-        <w:t>bits</w:t>
-      </w:r>
-      <w:r>
-        <w:t>.</w:t>
-      </w:r>
-    </w:p>
-    <w:p/>
-    <w:p>
-      <w:pPr>
-        <w:pStyle w:val="Heading4"/>
-      </w:pPr>
-      <w:bookmarkStart w:id="50" w:name="_Toc428738596"/>
-      <w:r>
-        <w:t>Idea</w:t>
-      </w:r>
-      <w:bookmarkEnd w:id="50"/>
-    </w:p>
-    <w:p>
-      <w:r>
-        <w:t xml:space="preserve">The idea of this serialization technique came up after we tested applying state-of-the-art compression algorithms like </w:t>
-      </w:r>
-      <w:r>
-        <w:rPr>
-          <w:i/>
-        </w:rPr>
-        <w:t>GZIP</w:t>
-      </w:r>
-      <w:r>
-        <w:t xml:space="preserve"> and </w:t>
-      </w:r>
-      <w:r>
-        <w:rPr>
-          <w:i/>
-        </w:rPr>
-        <w:t>BZIP2</w:t>
-      </w:r>
-      <w:r>
-        <w:t xml:space="preserve"> upon our own </w:t>
-      </w:r>
-      <w:r>
-        <w:rPr>
-          <w:i/>
-        </w:rPr>
-        <w:t>Simple</w:t>
-      </w:r>
-      <w:r>
-        <w:t xml:space="preserve"> and </w:t>
-      </w:r>
-      <w:r>
-        <w:rPr>
-          <w:i/>
-        </w:rPr>
-        <w:t>Byte</w:t>
-      </w:r>
-      <w:r>
-        <w:t xml:space="preserve"> serializers. We saw that applying these compression algorithms reduced the output size by a constant factor ranging from 1-4x while at the same time increased the processing (serialization and deserialization) time significantly!</w:t>
-      </w:r>
-    </w:p>
-    <w:p/>
-    <w:p>
-      <w:r>
-        <w:t xml:space="preserve">Although </w:t>
-      </w:r>
-      <w:r>
-        <w:rPr>
-          <w:i/>
-        </w:rPr>
-        <w:t>serialization</w:t>
-      </w:r>
-      <w:r>
-        <w:t xml:space="preserve"> is different than compression and should not be mixed (serialization is used for saving and loading a structure whereas compression is used to </w:t>
-      </w:r>
-      <w:r>
-        <w:lastRenderedPageBreak/>
-        <w:t xml:space="preserve">exploit values to reduce size), in our case it was obvious that we could be more space-efficient by exploiting the data in our factorizations. We achieved similar or close enough compression on our factorizations in a fraction of the time required by </w:t>
-      </w:r>
-      <w:r>
-        <w:rPr>
-          <w:i/>
-        </w:rPr>
-        <w:t>BZIP2</w:t>
-      </w:r>
-      <w:r>
-        <w:t xml:space="preserve"> compression for example, which provides the best compression at the cost of slow processing.</w:t>
-      </w:r>
-    </w:p>
-    <w:p/>
-    <w:p>
-      <w:r>
-        <w:t>I want to emphasize that serialization is different than compression and that this chapter aimed at serialization of data factorizations. But, the knowledge of our structure allows us to exploit certain factorization properties and at the same time be more space-efficient without increasing processing time significantly. Additionally, although we have some kind of compression, we do not have the drawback of standard compression algorithms (</w:t>
-      </w:r>
-      <w:r>
-        <w:rPr>
-          <w:i/>
-        </w:rPr>
-        <w:t>GZIP, BZIP2</w:t>
-      </w:r>
-      <w:r>
-        <w:t xml:space="preserve">) that need the decompress the whole fragment first and then do any processing, since we are still able to deserialize each union separately and </w:t>
-      </w:r>
-      <w:r>
-        <w:t>process</w:t>
-      </w:r>
-      <w:r>
-        <w:t xml:space="preserve"> it</w:t>
-      </w:r>
-      <w:r>
-        <w:t xml:space="preserve"> </w:t>
-      </w:r>
-      <w:r>
-        <w:t>before we move to the next one</w:t>
-      </w:r>
-      <w:r>
-        <w:t>.</w:t>
-      </w:r>
-    </w:p>
-    <w:p/>
-    <w:p>
-      <w:pPr>
-        <w:pStyle w:val="Heading4"/>
-      </w:pPr>
-      <w:bookmarkStart w:id="51" w:name="_Toc428738597"/>
-      <w:r>
-        <w:t>Algorithms</w:t>
-      </w:r>
-      <w:bookmarkEnd w:id="51"/>
-    </w:p>
-    <w:p>
-      <w:r>
-        <w:t>The algori</w:t>
-      </w:r>
-      <w:r>
-        <w:t xml:space="preserve">thms are identical to those of </w:t>
-      </w:r>
-      <w:r>
-        <w:rPr>
-          <w:i/>
-        </w:rPr>
-        <w:t>Byte Serializer</w:t>
-      </w:r>
-      <w:r>
-        <w:t xml:space="preserve"> and </w:t>
-      </w:r>
-      <w:r>
-        <w:rPr>
-          <w:i/>
-        </w:rPr>
-        <w:t>Byte Deserializer</w:t>
-      </w:r>
-      <w:r>
-        <w:t xml:space="preserve"> with the excep</w:t>
-      </w:r>
-      <w:r>
-        <w:t xml:space="preserve">tion that instead of using the </w:t>
-      </w:r>
-      <w:r>
-        <w:rPr>
-          <w:i/>
-        </w:rPr>
-        <w:t>required_bytes()</w:t>
-      </w:r>
-      <w:r>
-        <w:t xml:space="preserve"> method it uses the </w:t>
-      </w:r>
-      <w:r>
-        <w:rPr>
-          <w:i/>
-        </w:rPr>
-        <w:t>required_bits()</w:t>
-      </w:r>
-      <w:r>
-        <w:t xml:space="preserve"> method to only write the specific bits required to the output stream.</w:t>
-      </w:r>
-    </w:p>
-    <w:p/>
-    <w:p>
-      <w:pPr>
-        <w:pStyle w:val="Heading4"/>
-      </w:pPr>
-      <w:bookmarkStart w:id="52" w:name="_Toc428738598"/>
-      <w:r>
-        <w:t>Bit Stream</w:t>
-      </w:r>
-      <w:bookmarkEnd w:id="52"/>
-    </w:p>
-    <w:p>
-      <w:r>
-        <w:t>This serialization technique requires bit-level precision when reading and writing values, but as we know all system calls and existing functionality provided by the standard libraries work at byte-level precision.</w:t>
-      </w:r>
-    </w:p>
-    <w:p/>
-    <w:p>
-      <w:r>
-        <w:t>Therefore, in order to prov</w:t>
-      </w:r>
-      <w:r>
-        <w:t>ide this functionality we</w:t>
-      </w:r>
-      <w:r>
-        <w:t xml:space="preserve"> implemented cu</w:t>
-      </w:r>
-      <w:r>
-        <w:t>stom input and output streams (</w:t>
-      </w:r>
-      <w:r>
-        <w:rPr>
-          <w:i/>
-        </w:rPr>
-        <w:t>obitstream</w:t>
-      </w:r>
-      <w:r>
-        <w:t xml:space="preserve"> and </w:t>
-      </w:r>
-      <w:r>
-        <w:rPr>
-          <w:i/>
-        </w:rPr>
-        <w:t>ibitstream</w:t>
-      </w:r>
-      <w:r>
-        <w:t xml:space="preserve"> classes</w:t>
-      </w:r>
-      <w:r>
-        <w:t xml:space="preserve">) that are used upon the underlying standard binary byte streams and use those in the </w:t>
-      </w:r>
-      <w:r>
-        <w:rPr>
-          <w:i/>
-        </w:rPr>
-        <w:t>Bit Serializer</w:t>
-      </w:r>
-      <w:r>
-        <w:t xml:space="preserve"> and </w:t>
-      </w:r>
-      <w:r>
-        <w:rPr>
-          <w:i/>
-        </w:rPr>
-        <w:t>Bit Deserializer</w:t>
-      </w:r>
-      <w:r>
-        <w:t>. These custom bit streams basically</w:t>
-      </w:r>
-      <w:r>
-        <w:t xml:space="preserve"> allow</w:t>
-      </w:r>
-      <w:r>
-        <w:t xml:space="preserve"> for a given value to write only certain bits of its memory representation and respectively can read a certain numb</w:t>
-      </w:r>
-      <w:r>
-        <w:t>er of bits from an input stream</w:t>
-      </w:r>
-      <w:r>
-        <w:t xml:space="preserve"> and reinterpret them as a data type in memory.</w:t>
-      </w:r>
-    </w:p>
-    <w:p/>
-    <w:p>
-      <w:r>
-        <w:t>Briefly</w:t>
-      </w:r>
-      <w:r>
-        <w:t xml:space="preserve"> an explanation how the bitstreams work. When a value is written or read we</w:t>
-      </w:r>
-      <w:r>
-        <w:t xml:space="preserve"> us</w:t>
-      </w:r>
-      <w:r>
-        <w:t>e internally</w:t>
-      </w:r>
-      <w:r>
-        <w:t xml:space="preserve"> a</w:t>
-      </w:r>
-      <w:r>
-        <w:t>n in-memory</w:t>
-      </w:r>
-      <w:r>
-        <w:t xml:space="preserve"> </w:t>
-      </w:r>
-      <w:r>
-        <w:t xml:space="preserve">bytes </w:t>
-      </w:r>
-      <w:r>
-        <w:t>buffer</w:t>
-      </w:r>
-      <w:r>
-        <w:t xml:space="preserve"> </w:t>
-      </w:r>
-      <w:r>
-        <w:t>to write and read from certain amount of bits. Whenever the bytes available in the internal buffer are insufficient to satisfy a read operation it is refilled by reading bytes from the underlying input stream. Whenever the internal buffer fills (or at user's request) the internal buffer is flushed to the underlying output stream. Therefore, this implementation of bit streams works upon the underlying standard binary streams of C++ and use buffers to handle the required read and write operations.</w:t>
-      </w:r>
-    </w:p>
-    <w:p/>
-    <w:p>
-      <w:r>
-        <w:t xml:space="preserve">In addition, an important feature that makes this serializer </w:t>
-      </w:r>
-      <w:r>
-        <w:rPr>
-          <w:i/>
-        </w:rPr>
-        <w:t xml:space="preserve">great </w:t>
-      </w:r>
-      <w:r>
-        <w:t>is that in</w:t>
-      </w:r>
-      <w:r>
-        <w:t xml:space="preserve"> future</w:t>
-      </w:r>
-      <w:r>
-        <w:t xml:space="preserve"> work</w:t>
-      </w:r>
-      <w:r>
-        <w:t xml:space="preserve"> specialized read/write methods could be provided for certain data types (floats, doubles, strings) and further increase compression without adding processing overhead by applying compression algorithms. The current implementation of bit streams heavily uses C++ templates therefore this extension should be trivial to implement in a future project.</w:t>
-      </w:r>
-    </w:p>
-    <w:p/>
-    <w:p>
-      <w:pPr>
-        <w:pStyle w:val="Heading2"/>
-      </w:pPr>
-      <w:bookmarkStart w:id="53" w:name="_Toc428738599"/>
-      <w:bookmarkStart w:id="54" w:name="_Toc428739185"/>
-      <w:bookmarkStart w:id="55" w:name="_Toc428777648"/>
-      <w:r>
-        <w:t>Final remarks</w:t>
-      </w:r>
-      <w:bookmarkEnd w:id="53"/>
-      <w:bookmarkEnd w:id="54"/>
-      <w:bookmarkEnd w:id="55"/>
-    </w:p>
-    <w:p>
-      <w:r>
-        <w:t>We</w:t>
-      </w:r>
-      <w:r>
-        <w:t xml:space="preserve"> described a serialization for </w:t>
-      </w:r>
-      <w:r>
-        <w:t>f-trees</w:t>
-      </w:r>
-      <w:r>
-        <w:t xml:space="preserve"> and three serialization techniques for Data Factorizations. </w:t>
-      </w:r>
-      <w:r>
-        <w:t xml:space="preserve">The </w:t>
-      </w:r>
-      <w:r>
-        <w:t xml:space="preserve">serialization module </w:t>
-      </w:r>
-      <w:r>
-        <w:t>p</w:t>
-      </w:r>
-      <w:r>
-        <w:t>rovide</w:t>
-      </w:r>
-      <w:r>
-        <w:t>s</w:t>
-      </w:r>
-      <w:r>
-        <w:t xml:space="preserve"> help</w:t>
-      </w:r>
-      <w:r>
-        <w:t xml:space="preserve">er methods inside the package </w:t>
-      </w:r>
-      <w:r>
-        <w:rPr>
-          <w:i/>
-        </w:rPr>
-        <w:t>fdb::serialization</w:t>
-      </w:r>
-      <w:r>
-        <w:t xml:space="preserve"> that allows a user of the library to serialize and deserialize a full factorization with its f-tree easily.</w:t>
-      </w:r>
-    </w:p>
-    <w:p/>
-    <w:p>
-      <w:r>
-        <w:t xml:space="preserve">Namely the </w:t>
-      </w:r>
-      <w:r>
-        <w:rPr>
-          <w:b/>
-          <w:i/>
-        </w:rPr>
-        <w:t>fdb::se</w:t>
-      </w:r>
-      <w:r>
-        <w:rPr>
-          <w:b/>
-          <w:i/>
-        </w:rPr>
-        <w:t>rialization::serialize(FRepTree</w:t>
-      </w:r>
-      <w:r>
-        <w:rPr>
-          <w:b/>
-          <w:i/>
-        </w:rPr>
-        <w:t>*, ostream&amp;)</w:t>
-      </w:r>
-      <w:r>
-        <w:t xml:space="preserve"> receives </w:t>
-      </w:r>
-      <w:r>
-        <w:t xml:space="preserve">a data factorization, </w:t>
-      </w:r>
-      <w:r>
-        <w:rPr>
-          <w:i/>
-        </w:rPr>
-        <w:t>FRepTRee</w:t>
-      </w:r>
-      <w:r>
-        <w:t xml:space="preserve">, and a reference to an output stream and serializes both f-tree and representation into the stream. </w:t>
-      </w:r>
-    </w:p>
-    <w:p>
-      <w:r>
-        <w:t xml:space="preserve">Its counterpart function </w:t>
-      </w:r>
-      <w:r>
-        <w:rPr>
-          <w:b/>
-          <w:i/>
-        </w:rPr>
-        <w:t>fdb::serialization::deserialize(istream&amp;)</w:t>
-      </w:r>
-      <w:r>
-        <w:t xml:space="preserve"> deserializes from the input </w:t>
-      </w:r>
-      <w:r>
-        <w:t xml:space="preserve">stream and returns an </w:t>
-      </w:r>
-      <w:r>
-        <w:rPr>
-          <w:i/>
-        </w:rPr>
-        <w:t>FRepTRee</w:t>
-      </w:r>
-      <w:r>
-        <w:t>.</w:t>
-      </w:r>
-    </w:p>
-    <w:p/>
-    <w:p>
-      <w:pPr>
-        <w:pStyle w:val="Heading3"/>
-      </w:pPr>
-      <w:bookmarkStart w:id="56" w:name="_Toc428738600"/>
-      <w:bookmarkStart w:id="57" w:name="_Toc428739186"/>
-      <w:bookmarkStart w:id="58" w:name="_Toc428777649"/>
-      <w:r>
-        <w:t>Serializations illustrated</w:t>
       </w:r>
       <w:bookmarkEnd w:id="56"/>
       <w:bookmarkEnd w:id="57"/>
@@ -12761,6 +13841,494 @@
     </w:p>
     <w:p>
       <w:r>
+        <w:t xml:space="preserve">The final version of </w:t>
+      </w:r>
+      <w:r>
+        <w:t xml:space="preserve">the serialization technique is </w:t>
+      </w:r>
+      <w:r>
+        <w:rPr>
+          <w:i/>
+        </w:rPr>
+        <w:t>Bit Serializer</w:t>
+      </w:r>
+      <w:r>
+        <w:t xml:space="preserve">. As the name suggests it follows the same idea as the </w:t>
+      </w:r>
+      <w:r>
+        <w:rPr>
+          <w:i/>
+        </w:rPr>
+        <w:t>Byte Serializer</w:t>
+      </w:r>
+      <w:r>
+        <w:t xml:space="preserve"> but instead of working at byte-level, it works at bit-level. Therefore, instead of storing the minimum amount of required bytes for each union count and each value, it stores only the required </w:t>
+      </w:r>
+      <w:r>
+        <w:rPr>
+          <w:i/>
+        </w:rPr>
+        <w:t>bits</w:t>
+      </w:r>
+      <w:r>
+        <w:t>.</w:t>
+      </w:r>
+    </w:p>
+    <w:p/>
+    <w:p>
+      <w:pPr>
+        <w:pStyle w:val="Heading4"/>
+      </w:pPr>
+      <w:bookmarkStart w:id="59" w:name="_Toc428738596"/>
+      <w:r>
+        <w:t>Idea</w:t>
+      </w:r>
+      <w:bookmarkEnd w:id="59"/>
+    </w:p>
+    <w:p>
+      <w:r>
+        <w:t xml:space="preserve">The idea of this serialization technique came up after we tested applying state-of-the-art compression algorithms like </w:t>
+      </w:r>
+      <w:r>
+        <w:rPr>
+          <w:i/>
+        </w:rPr>
+        <w:t>GZIP</w:t>
+      </w:r>
+      <w:r>
+        <w:t xml:space="preserve"> and </w:t>
+      </w:r>
+      <w:r>
+        <w:rPr>
+          <w:i/>
+        </w:rPr>
+        <w:t>BZIP2</w:t>
+      </w:r>
+      <w:r>
+        <w:t xml:space="preserve"> upon our own </w:t>
+      </w:r>
+      <w:r>
+        <w:rPr>
+          <w:i/>
+        </w:rPr>
+        <w:t>Simple</w:t>
+      </w:r>
+      <w:r>
+        <w:t xml:space="preserve"> and </w:t>
+      </w:r>
+      <w:r>
+        <w:rPr>
+          <w:i/>
+        </w:rPr>
+        <w:t>Byte</w:t>
+      </w:r>
+      <w:r>
+        <w:t xml:space="preserve"> serializers. We saw that applying these compression algorithms reduced the output size by a constant factor ranging from 1-4x while at the same time increased the processing (serialization and deserialization) time significantly!</w:t>
+      </w:r>
+    </w:p>
+    <w:p/>
+    <w:p>
+      <w:r>
+        <w:t xml:space="preserve">Although </w:t>
+      </w:r>
+      <w:r>
+        <w:rPr>
+          <w:i/>
+        </w:rPr>
+        <w:t>serialization</w:t>
+      </w:r>
+      <w:r>
+        <w:t xml:space="preserve"> is different than compression and should not be mixed (serialization is used for saving and loading a structure whereas compression is used to </w:t>
+      </w:r>
+      <w:r>
+        <w:lastRenderedPageBreak/>
+        <w:t xml:space="preserve">exploit values to reduce size), in our case it was obvious that we could be more space-efficient by exploiting the data in our factorizations. We achieved similar or close enough compression on our factorizations in a fraction of the time required by </w:t>
+      </w:r>
+      <w:r>
+        <w:rPr>
+          <w:i/>
+        </w:rPr>
+        <w:t>BZIP2</w:t>
+      </w:r>
+      <w:r>
+        <w:t xml:space="preserve"> compression for example, which provides the best compression at the cost of slow processing.</w:t>
+      </w:r>
+    </w:p>
+    <w:p/>
+    <w:p>
+      <w:r>
+        <w:t>I want to emphasize that serialization is different than compression and that this chapter aimed at serialization of data factorizations. But, the knowledge of our structure allows us to exploit certain factorization properties and at the same time be more space-efficient without increasing processing time significantly. Additionally, although we have some kind of compression, we do not have the drawback of standard compression algorithms (</w:t>
+      </w:r>
+      <w:r>
+        <w:rPr>
+          <w:i/>
+        </w:rPr>
+        <w:t>GZIP, BZIP2</w:t>
+      </w:r>
+      <w:r>
+        <w:t xml:space="preserve">) that need the decompress the whole fragment first and then do any processing, since we are still able to deserialize each union separately and </w:t>
+      </w:r>
+      <w:r>
+        <w:t>process</w:t>
+      </w:r>
+      <w:r>
+        <w:t xml:space="preserve"> it</w:t>
+      </w:r>
+      <w:r>
+        <w:t xml:space="preserve"> </w:t>
+      </w:r>
+      <w:r>
+        <w:t>before we move to the next one</w:t>
+      </w:r>
+      <w:r>
+        <w:t>.</w:t>
+      </w:r>
+    </w:p>
+    <w:p/>
+    <w:p>
+      <w:pPr>
+        <w:pStyle w:val="Heading4"/>
+      </w:pPr>
+      <w:bookmarkStart w:id="60" w:name="_Toc428738597"/>
+      <w:r>
+        <w:t>Algorithms</w:t>
+      </w:r>
+      <w:bookmarkEnd w:id="60"/>
+    </w:p>
+    <w:p>
+      <w:r>
+        <w:t>The algori</w:t>
+      </w:r>
+      <w:r>
+        <w:t xml:space="preserve">thms are identical to those of </w:t>
+      </w:r>
+      <w:r>
+        <w:rPr>
+          <w:i/>
+        </w:rPr>
+        <w:t>Byte Serializer</w:t>
+      </w:r>
+      <w:r>
+        <w:t xml:space="preserve"> and </w:t>
+      </w:r>
+      <w:r>
+        <w:rPr>
+          <w:i/>
+        </w:rPr>
+        <w:t>Byte Deserializer</w:t>
+      </w:r>
+      <w:r>
+        <w:t xml:space="preserve"> with the excep</w:t>
+      </w:r>
+      <w:r>
+        <w:t xml:space="preserve">tion that instead of using the </w:t>
+      </w:r>
+      <w:r>
+        <w:rPr>
+          <w:i/>
+        </w:rPr>
+        <w:t>required_bytes()</w:t>
+      </w:r>
+      <w:r>
+        <w:t xml:space="preserve"> method it uses the </w:t>
+      </w:r>
+      <w:r>
+        <w:rPr>
+          <w:i/>
+        </w:rPr>
+        <w:t>required_bits()</w:t>
+      </w:r>
+      <w:r>
+        <w:t xml:space="preserve"> method to only write the specific bits required to the output stream.</w:t>
+      </w:r>
+    </w:p>
+    <w:p/>
+    <w:p>
+      <w:pPr>
+        <w:pStyle w:val="Heading4"/>
+      </w:pPr>
+      <w:bookmarkStart w:id="61" w:name="_Toc428738598"/>
+      <w:r>
+        <w:t>Bit Stream</w:t>
+      </w:r>
+      <w:bookmarkEnd w:id="61"/>
+    </w:p>
+    <w:p>
+      <w:r>
+        <w:t>This serialization technique requires bit-level precision when reading and writing values, but as we know all system calls and existing functionality provided by the standard libraries work at byte-level precision.</w:t>
+      </w:r>
+    </w:p>
+    <w:p/>
+    <w:p>
+      <w:r>
+        <w:t>Therefore, in order to prov</w:t>
+      </w:r>
+      <w:r>
+        <w:t>ide this functionality we</w:t>
+      </w:r>
+      <w:r>
+        <w:t xml:space="preserve"> implemented cu</w:t>
+      </w:r>
+      <w:r>
+        <w:t>stom input and output streams (</w:t>
+      </w:r>
+      <w:r>
+        <w:rPr>
+          <w:i/>
+        </w:rPr>
+        <w:t>obitstream</w:t>
+      </w:r>
+      <w:r>
+        <w:t xml:space="preserve"> and </w:t>
+      </w:r>
+      <w:r>
+        <w:rPr>
+          <w:i/>
+        </w:rPr>
+        <w:t>ibitstream</w:t>
+      </w:r>
+      <w:r>
+        <w:t xml:space="preserve"> classes</w:t>
+      </w:r>
+      <w:r>
+        <w:t xml:space="preserve">) that are used upon the underlying standard binary byte streams and use those in the </w:t>
+      </w:r>
+      <w:r>
+        <w:rPr>
+          <w:i/>
+        </w:rPr>
+        <w:t>Bit Serializer</w:t>
+      </w:r>
+      <w:r>
+        <w:t xml:space="preserve"> and </w:t>
+      </w:r>
+      <w:r>
+        <w:rPr>
+          <w:i/>
+        </w:rPr>
+        <w:t>Bit Deserializer</w:t>
+      </w:r>
+      <w:r>
+        <w:t>. These custom bit streams basically</w:t>
+      </w:r>
+      <w:r>
+        <w:t xml:space="preserve"> allow</w:t>
+      </w:r>
+      <w:r>
+        <w:t xml:space="preserve"> for a given value to write only certain bits of its memory representation and respectively can read a certain numb</w:t>
+      </w:r>
+      <w:r>
+        <w:t>er of bits from an input stream</w:t>
+      </w:r>
+      <w:r>
+        <w:t xml:space="preserve"> and reinterpret them as a data type in memory.</w:t>
+      </w:r>
+    </w:p>
+    <w:p/>
+    <w:p>
+      <w:r>
+        <w:t>Briefly</w:t>
+      </w:r>
+      <w:r>
+        <w:t xml:space="preserve"> an explanation how the bitstreams work. When a value is written or read we</w:t>
+      </w:r>
+      <w:r>
+        <w:t xml:space="preserve"> us</w:t>
+      </w:r>
+      <w:r>
+        <w:t>e internally</w:t>
+      </w:r>
+      <w:r>
+        <w:t xml:space="preserve"> a</w:t>
+      </w:r>
+      <w:r>
+        <w:t>n in-memory</w:t>
+      </w:r>
+      <w:r>
+        <w:t xml:space="preserve"> </w:t>
+      </w:r>
+      <w:r>
+        <w:t xml:space="preserve">bytes </w:t>
+      </w:r>
+      <w:r>
+        <w:t>buffer</w:t>
+      </w:r>
+      <w:r>
+        <w:t xml:space="preserve"> </w:t>
+      </w:r>
+      <w:r>
+        <w:t>to write and read from certain amount of bits. Whenever the bytes available in the internal buffer are insufficient to satisfy a read operation it is refilled by reading bytes from the underlying input stream. Whenever the internal buffer fills (or at user's request) the internal buffer is flushed to the underlying output stream. Therefore, this implementation of bit streams works upon the underlying standard binary streams of C++ and use buffers to handle the required read and write operations.</w:t>
+      </w:r>
+    </w:p>
+    <w:p/>
+    <w:p>
+      <w:r>
+        <w:t xml:space="preserve">In addition, an important feature that makes this serializer </w:t>
+      </w:r>
+      <w:r>
+        <w:rPr>
+          <w:i/>
+        </w:rPr>
+        <w:t xml:space="preserve">great </w:t>
+      </w:r>
+      <w:r>
+        <w:t>is that in</w:t>
+      </w:r>
+      <w:r>
+        <w:t xml:space="preserve"> future</w:t>
+      </w:r>
+      <w:r>
+        <w:t xml:space="preserve"> work</w:t>
+      </w:r>
+      <w:r>
+        <w:t xml:space="preserve"> specialized read/write methods could be provided for certain data types (floats, doubles, strings) and further increase compression without adding processing overhead by applying compression algorithms. The current implementation of bit streams heavily uses C++ templates therefore this extension should be trivial to implement in a future project.</w:t>
+      </w:r>
+    </w:p>
+    <w:p/>
+    <w:p>
+      <w:pPr>
+        <w:pStyle w:val="Heading2"/>
+      </w:pPr>
+      <w:bookmarkStart w:id="62" w:name="_Toc428738599"/>
+      <w:bookmarkStart w:id="63" w:name="_Toc428739185"/>
+      <w:bookmarkStart w:id="64" w:name="_Toc428777648"/>
+      <w:r>
+        <w:t>Final remarks</w:t>
+      </w:r>
+      <w:bookmarkEnd w:id="62"/>
+      <w:bookmarkEnd w:id="63"/>
+      <w:bookmarkEnd w:id="64"/>
+    </w:p>
+    <w:p>
+      <w:r>
+        <w:t>We</w:t>
+      </w:r>
+      <w:r>
+        <w:t xml:space="preserve"> described a serialization for </w:t>
+      </w:r>
+      <w:r>
+        <w:t>f-trees</w:t>
+      </w:r>
+      <w:r>
+        <w:t xml:space="preserve"> and three serialization techniques for Data Factorizations. </w:t>
+      </w:r>
+      <w:r>
+        <w:t xml:space="preserve">The </w:t>
+      </w:r>
+      <w:r>
+        <w:t xml:space="preserve">serialization module </w:t>
+      </w:r>
+      <w:r>
+        <w:t>p</w:t>
+      </w:r>
+      <w:r>
+        <w:t>rovide</w:t>
+      </w:r>
+      <w:r>
+        <w:t>s</w:t>
+      </w:r>
+      <w:r>
+        <w:t xml:space="preserve"> help</w:t>
+      </w:r>
+      <w:r>
+        <w:t xml:space="preserve">er methods inside the package </w:t>
+      </w:r>
+      <w:r>
+        <w:rPr>
+          <w:i/>
+        </w:rPr>
+        <w:t>fdb::serialization</w:t>
+      </w:r>
+      <w:r>
+        <w:t xml:space="preserve"> that allows a user of the library to serialize and deserialize a full factorization with its f-tree easily.</w:t>
+      </w:r>
+    </w:p>
+    <w:p/>
+    <w:p>
+      <w:r>
+        <w:t xml:space="preserve">Namely the </w:t>
+      </w:r>
+      <w:r>
+        <w:rPr>
+          <w:b/>
+          <w:i/>
+        </w:rPr>
+        <w:t>fdb::se</w:t>
+      </w:r>
+      <w:r>
+        <w:rPr>
+          <w:b/>
+          <w:i/>
+        </w:rPr>
+        <w:t>rialization::serialize(FRepTree</w:t>
+      </w:r>
+      <w:r>
+        <w:rPr>
+          <w:b/>
+          <w:i/>
+        </w:rPr>
+        <w:t>*, ostream&amp;)</w:t>
+      </w:r>
+      <w:r>
+        <w:t xml:space="preserve"> receives </w:t>
+      </w:r>
+      <w:r>
+        <w:t xml:space="preserve">a data factorization, </w:t>
+      </w:r>
+      <w:r>
+        <w:rPr>
+          <w:i/>
+        </w:rPr>
+        <w:t>FRepTRee</w:t>
+      </w:r>
+      <w:r>
+        <w:t xml:space="preserve">, and a reference to an output stream and serializes both f-tree and representation into the stream. </w:t>
+      </w:r>
+    </w:p>
+    <w:p>
+      <w:r>
+        <w:t xml:space="preserve">Its counterpart function </w:t>
+      </w:r>
+      <w:r>
+        <w:rPr>
+          <w:b/>
+          <w:i/>
+        </w:rPr>
+        <w:t>fdb::serialization::deserialize(istream&amp;)</w:t>
+      </w:r>
+      <w:r>
+        <w:t xml:space="preserve"> deserializes from the input </w:t>
+      </w:r>
+      <w:r>
+        <w:t xml:space="preserve">stream and returns an </w:t>
+      </w:r>
+      <w:r>
+        <w:rPr>
+          <w:i/>
+        </w:rPr>
+        <w:t>FRepTRee</w:t>
+      </w:r>
+      <w:r>
+        <w:t>.</w:t>
+      </w:r>
+    </w:p>
+    <w:p/>
+    <w:p>
+      <w:pPr>
+        <w:pStyle w:val="Heading3"/>
+      </w:pPr>
+      <w:bookmarkStart w:id="65" w:name="_Toc428738600"/>
+      <w:bookmarkStart w:id="66" w:name="_Toc428739186"/>
+      <w:bookmarkStart w:id="67" w:name="_Toc428777649"/>
+      <w:r>
+        <w:t>Serializations illustrated</w:t>
+      </w:r>
+      <w:bookmarkEnd w:id="65"/>
+      <w:bookmarkEnd w:id="66"/>
+      <w:bookmarkEnd w:id="67"/>
+    </w:p>
+    <w:p>
+      <w:r>
         <w:lastRenderedPageBreak/>
         <w:t>In this section we</w:t>
       </w:r>
@@ -13241,7 +14809,7 @@
       <w:r>
         <w:t xml:space="preserve"> respectively.</w:t>
       </w:r>
-      <w:bookmarkEnd w:id="18"/>
+      <w:bookmarkEnd w:id="24"/>
     </w:p>
     <w:p/>
     <w:p/>
@@ -13261,11 +14829,11 @@
       <w:r>
         <w:br/>
       </w:r>
-      <w:bookmarkStart w:id="59" w:name="_Toc428777650"/>
+      <w:bookmarkStart w:id="68" w:name="_Toc428777650"/>
       <w:r>
         <w:t>Distributed Query Processing in FDB</w:t>
       </w:r>
-      <w:bookmarkEnd w:id="59"/>
+      <w:bookmarkEnd w:id="68"/>
     </w:p>
     <w:p/>
     <w:tbl>
@@ -14152,20 +15720,20 @@
       </w:r>
     </w:p>
     <w:p>
-      <w:bookmarkStart w:id="60" w:name="chdistsys"/>
+      <w:bookmarkStart w:id="69" w:name="chdistsys"/>
     </w:p>
     <w:p>
       <w:pPr>
         <w:pStyle w:val="Heading2"/>
       </w:pPr>
-      <w:bookmarkStart w:id="61" w:name="_Toc428777146"/>
-      <w:bookmarkStart w:id="62" w:name="_Toc428777651"/>
+      <w:bookmarkStart w:id="70" w:name="_Toc428777146"/>
+      <w:bookmarkStart w:id="71" w:name="_Toc428777651"/>
       <w:r>
         <w:lastRenderedPageBreak/>
         <w:t>Motivation</w:t>
       </w:r>
-      <w:bookmarkEnd w:id="61"/>
-      <w:bookmarkEnd w:id="62"/>
+      <w:bookmarkEnd w:id="70"/>
+      <w:bookmarkEnd w:id="71"/>
     </w:p>
     <w:p>
       <w:r>
@@ -14207,13 +15775,13 @@
       <w:pPr>
         <w:pStyle w:val="Heading2"/>
       </w:pPr>
-      <w:bookmarkStart w:id="63" w:name="_Toc428777147"/>
-      <w:bookmarkStart w:id="64" w:name="_Toc428777652"/>
+      <w:bookmarkStart w:id="72" w:name="_Toc428777147"/>
+      <w:bookmarkStart w:id="73" w:name="_Toc428777652"/>
       <w:r>
         <w:t>Contributions</w:t>
       </w:r>
-      <w:bookmarkEnd w:id="63"/>
-      <w:bookmarkEnd w:id="64"/>
+      <w:bookmarkEnd w:id="72"/>
+      <w:bookmarkEnd w:id="73"/>
     </w:p>
     <w:p>
       <w:r>
@@ -14331,13 +15899,13 @@
       <w:pPr>
         <w:pStyle w:val="Heading2"/>
       </w:pPr>
-      <w:bookmarkStart w:id="65" w:name="_Toc428777148"/>
-      <w:bookmarkStart w:id="66" w:name="_Toc428777653"/>
+      <w:bookmarkStart w:id="74" w:name="_Toc428777148"/>
+      <w:bookmarkStart w:id="75" w:name="_Toc428777653"/>
       <w:r>
         <w:t>HyperCube on Factorizations</w:t>
       </w:r>
-      <w:bookmarkEnd w:id="65"/>
-      <w:bookmarkEnd w:id="66"/>
+      <w:bookmarkEnd w:id="74"/>
+      <w:bookmarkEnd w:id="75"/>
     </w:p>
     <w:p>
       <w:r>
@@ -14382,13 +15950,13 @@
       <w:pPr>
         <w:pStyle w:val="Heading3"/>
       </w:pPr>
-      <w:bookmarkStart w:id="67" w:name="_Toc428777149"/>
-      <w:bookmarkStart w:id="68" w:name="_Toc428777654"/>
+      <w:bookmarkStart w:id="76" w:name="_Toc428777149"/>
+      <w:bookmarkStart w:id="77" w:name="_Toc428777654"/>
       <w:r>
         <w:t>HyperCube preliminaries</w:t>
       </w:r>
-      <w:bookmarkEnd w:id="67"/>
-      <w:bookmarkEnd w:id="68"/>
+      <w:bookmarkEnd w:id="76"/>
+      <w:bookmarkEnd w:id="77"/>
     </w:p>
     <w:p>
       <w:r>
@@ -15034,6 +16602,7 @@
       <w:pPr>
         <w:pStyle w:val="Caption"/>
       </w:pPr>
+      <w:bookmarkStart w:id="78" w:name="_Toc428778020"/>
       <w:r>
         <w:t xml:space="preserve">Figure </w:t>
       </w:r>
@@ -15079,6 +16648,7 @@
       <w:r>
         <w:t>: Cluster of 8 nodes in a HyperCube formation</w:t>
       </w:r>
+      <w:bookmarkEnd w:id="78"/>
     </w:p>
     <w:p/>
     <w:p>
@@ -15705,13 +17275,13 @@
       <w:pPr>
         <w:pStyle w:val="Heading3"/>
       </w:pPr>
-      <w:bookmarkStart w:id="69" w:name="_Toc428777150"/>
-      <w:bookmarkStart w:id="70" w:name="_Toc428777655"/>
+      <w:bookmarkStart w:id="79" w:name="_Toc428777150"/>
+      <w:bookmarkStart w:id="80" w:name="_Toc428777655"/>
       <w:r>
         <w:t>Bit Serializer HyperCube</w:t>
       </w:r>
-      <w:bookmarkEnd w:id="69"/>
-      <w:bookmarkEnd w:id="70"/>
+      <w:bookmarkEnd w:id="79"/>
+      <w:bookmarkEnd w:id="80"/>
     </w:p>
     <w:p>
       <w:r>
@@ -15808,6 +17378,7 @@
       <w:pPr>
         <w:pStyle w:val="Caption"/>
       </w:pPr>
+      <w:bookmarkStart w:id="81" w:name="_Toc428778021"/>
       <w:r>
         <w:t xml:space="preserve">Figure </w:t>
       </w:r>
@@ -15853,6 +17424,7 @@
       <w:r>
         <w:t>: Example f-tree</w:t>
       </w:r>
+      <w:bookmarkEnd w:id="81"/>
     </w:p>
     <w:p/>
     <w:p>
@@ -16669,6 +18241,7 @@
       <w:pPr>
         <w:pStyle w:val="Caption"/>
       </w:pPr>
+      <w:bookmarkStart w:id="82" w:name="_Toc428778022"/>
       <w:r>
         <w:t xml:space="preserve">Figure </w:t>
       </w:r>
@@ -16714,6 +18287,7 @@
       <w:r>
         <w:t>: Example factorization</w:t>
       </w:r>
+      <w:bookmarkEnd w:id="82"/>
     </w:p>
     <w:p/>
     <w:p>
@@ -18178,13 +19752,13 @@
       <w:pPr>
         <w:pStyle w:val="Heading2"/>
       </w:pPr>
-      <w:bookmarkStart w:id="71" w:name="_Toc428777151"/>
-      <w:bookmarkStart w:id="72" w:name="_Toc428777656"/>
+      <w:bookmarkStart w:id="83" w:name="_Toc428777151"/>
+      <w:bookmarkStart w:id="84" w:name="_Toc428777656"/>
       <w:r>
         <w:t>System Architecture</w:t>
       </w:r>
-      <w:bookmarkEnd w:id="71"/>
-      <w:bookmarkEnd w:id="72"/>
+      <w:bookmarkEnd w:id="83"/>
+      <w:bookmarkEnd w:id="84"/>
     </w:p>
     <w:p>
       <w:r>
@@ -18273,6 +19847,7 @@
       <w:pPr>
         <w:pStyle w:val="Caption"/>
       </w:pPr>
+      <w:bookmarkStart w:id="85" w:name="_Toc428778023"/>
       <w:r>
         <w:t xml:space="preserve">Figure </w:t>
       </w:r>
@@ -18321,19 +19896,20 @@
       <w:r>
         <w:t xml:space="preserve"> – cluster of 8 nodes in a 3-D HyperCube formation</w:t>
       </w:r>
+      <w:bookmarkEnd w:id="85"/>
     </w:p>
     <w:p/>
     <w:p>
       <w:pPr>
         <w:pStyle w:val="Heading3"/>
       </w:pPr>
-      <w:bookmarkStart w:id="73" w:name="_Toc428777152"/>
-      <w:bookmarkStart w:id="74" w:name="_Toc428777657"/>
+      <w:bookmarkStart w:id="86" w:name="_Toc428777152"/>
+      <w:bookmarkStart w:id="87" w:name="_Toc428777657"/>
       <w:r>
         <w:t>Architecture model</w:t>
       </w:r>
-      <w:bookmarkEnd w:id="73"/>
-      <w:bookmarkEnd w:id="74"/>
+      <w:bookmarkEnd w:id="86"/>
+      <w:bookmarkEnd w:id="87"/>
     </w:p>
     <w:p>
       <w:r>
@@ -18417,13 +19993,13 @@
       <w:pPr>
         <w:pStyle w:val="Heading3"/>
       </w:pPr>
-      <w:bookmarkStart w:id="75" w:name="_Toc428777153"/>
-      <w:bookmarkStart w:id="76" w:name="_Toc428777658"/>
+      <w:bookmarkStart w:id="88" w:name="_Toc428777153"/>
+      <w:bookmarkStart w:id="89" w:name="_Toc428777658"/>
       <w:r>
         <w:t>System Protocol</w:t>
       </w:r>
-      <w:bookmarkEnd w:id="75"/>
-      <w:bookmarkEnd w:id="76"/>
+      <w:bookmarkEnd w:id="88"/>
+      <w:bookmarkEnd w:id="89"/>
     </w:p>
     <w:p>
       <w:r>
@@ -18864,13 +20440,13 @@
       <w:pPr>
         <w:pStyle w:val="Heading3"/>
       </w:pPr>
-      <w:bookmarkStart w:id="77" w:name="_Toc428777154"/>
-      <w:bookmarkStart w:id="78" w:name="_Toc428777659"/>
+      <w:bookmarkStart w:id="90" w:name="_Toc428777154"/>
+      <w:bookmarkStart w:id="91" w:name="_Toc428777659"/>
       <w:r>
         <w:t>Communication in the cluster</w:t>
       </w:r>
-      <w:bookmarkEnd w:id="77"/>
-      <w:bookmarkEnd w:id="78"/>
+      <w:bookmarkEnd w:id="90"/>
+      <w:bookmarkEnd w:id="91"/>
     </w:p>
     <w:p>
       <w:r>
@@ -19364,6 +20940,7 @@
       <w:pPr>
         <w:pStyle w:val="Caption"/>
       </w:pPr>
+      <w:bookmarkStart w:id="92" w:name="_Toc428778024"/>
       <w:r>
         <w:t xml:space="preserve">Figure </w:t>
       </w:r>
@@ -19409,6 +20986,7 @@
       <w:r>
         <w:t>: Worker nodes communication data</w:t>
       </w:r>
+      <w:bookmarkEnd w:id="92"/>
     </w:p>
     <w:p/>
     <w:p>
@@ -19774,16 +21352,16 @@
       <w:pPr>
         <w:pStyle w:val="Heading2"/>
       </w:pPr>
-      <w:bookmarkStart w:id="79" w:name="_Toc428777155"/>
-      <w:bookmarkStart w:id="80" w:name="_Toc428777660"/>
+      <w:bookmarkStart w:id="93" w:name="_Toc428777155"/>
+      <w:bookmarkStart w:id="94" w:name="_Toc428777660"/>
       <w:r>
         <w:t>Query processing</w:t>
       </w:r>
       <w:r>
         <w:t xml:space="preserve"> and configuration files</w:t>
       </w:r>
-      <w:bookmarkEnd w:id="79"/>
-      <w:bookmarkEnd w:id="80"/>
+      <w:bookmarkEnd w:id="93"/>
+      <w:bookmarkEnd w:id="94"/>
     </w:p>
     <w:p>
       <w:r>
@@ -19804,13 +21382,13 @@
       <w:pPr>
         <w:pStyle w:val="Heading3"/>
       </w:pPr>
-      <w:bookmarkStart w:id="81" w:name="_Toc428777156"/>
-      <w:bookmarkStart w:id="82" w:name="_Toc428777661"/>
+      <w:bookmarkStart w:id="95" w:name="_Toc428777156"/>
+      <w:bookmarkStart w:id="96" w:name="_Toc428777661"/>
       <w:r>
         <w:t>Single vs Multi round</w:t>
       </w:r>
-      <w:bookmarkEnd w:id="81"/>
-      <w:bookmarkEnd w:id="82"/>
+      <w:bookmarkEnd w:id="95"/>
+      <w:bookmarkEnd w:id="96"/>
       <w:r>
         <w:t xml:space="preserve"> </w:t>
       </w:r>
@@ -19890,13 +21468,13 @@
       <w:pPr>
         <w:pStyle w:val="Heading3"/>
       </w:pPr>
-      <w:bookmarkStart w:id="83" w:name="_Toc428777157"/>
-      <w:bookmarkStart w:id="84" w:name="_Toc428777662"/>
+      <w:bookmarkStart w:id="97" w:name="_Toc428777157"/>
+      <w:bookmarkStart w:id="98" w:name="_Toc428777662"/>
       <w:r>
         <w:t>Query execution phase</w:t>
       </w:r>
-      <w:bookmarkEnd w:id="83"/>
-      <w:bookmarkEnd w:id="84"/>
+      <w:bookmarkEnd w:id="97"/>
+      <w:bookmarkEnd w:id="98"/>
     </w:p>
     <w:p>
       <w:r>
@@ -20176,13 +21754,13 @@
       <w:pPr>
         <w:pStyle w:val="Heading3"/>
       </w:pPr>
-      <w:bookmarkStart w:id="85" w:name="_Toc428777158"/>
-      <w:bookmarkStart w:id="86" w:name="_Toc428777663"/>
+      <w:bookmarkStart w:id="99" w:name="_Toc428777158"/>
+      <w:bookmarkStart w:id="100" w:name="_Toc428777663"/>
       <w:r>
         <w:t>Configuration files</w:t>
       </w:r>
-      <w:bookmarkEnd w:id="85"/>
-      <w:bookmarkEnd w:id="86"/>
+      <w:bookmarkEnd w:id="99"/>
+      <w:bookmarkEnd w:id="100"/>
     </w:p>
     <w:p>
       <w:r>
@@ -21127,7 +22705,7 @@
       </w:r>
     </w:p>
     <w:p/>
-    <w:bookmarkEnd w:id="60"/>
+    <w:bookmarkEnd w:id="69"/>
     <w:p/>
     <w:p/>
     <w:p/>
@@ -21148,11 +22726,11 @@
       <w:r>
         <w:br/>
       </w:r>
-      <w:bookmarkStart w:id="87" w:name="_Toc428777664"/>
+      <w:bookmarkStart w:id="101" w:name="_Toc428777664"/>
       <w:r>
         <w:t>Experimental Evaluation</w:t>
       </w:r>
-      <w:bookmarkEnd w:id="87"/>
+      <w:bookmarkEnd w:id="101"/>
     </w:p>
     <w:p/>
     <w:tbl>
@@ -21238,7 +22816,7 @@
               <w:rPr>
                 <w:noProof/>
               </w:rPr>
-              <w:t>33</w:t>
+              <w:t>65</w:t>
             </w:r>
             <w:r>
               <w:rPr>
@@ -21300,7 +22878,7 @@
               <w:rPr>
                 <w:noProof/>
               </w:rPr>
-              <w:t>34</w:t>
+              <w:t>66</w:t>
             </w:r>
             <w:r>
               <w:rPr>
@@ -21362,7 +22940,7 @@
               <w:rPr>
                 <w:noProof/>
               </w:rPr>
-              <w:t>35</w:t>
+              <w:t>67</w:t>
             </w:r>
             <w:r>
               <w:rPr>
@@ -21424,7 +23002,7 @@
               <w:rPr>
                 <w:noProof/>
               </w:rPr>
-              <w:t>35</w:t>
+              <w:t>67</w:t>
             </w:r>
             <w:r>
               <w:rPr>
@@ -21486,7 +23064,7 @@
               <w:rPr>
                 <w:noProof/>
               </w:rPr>
-              <w:t>38</w:t>
+              <w:t>70</w:t>
             </w:r>
             <w:r>
               <w:rPr>
@@ -21548,7 +23126,7 @@
               <w:rPr>
                 <w:noProof/>
               </w:rPr>
-              <w:t>39</w:t>
+              <w:t>71</w:t>
             </w:r>
             <w:r>
               <w:rPr>
@@ -21610,7 +23188,7 @@
               <w:rPr>
                 <w:noProof/>
               </w:rPr>
-              <w:t>40</w:t>
+              <w:t>72</w:t>
             </w:r>
             <w:r>
               <w:rPr>
@@ -21672,7 +23250,7 @@
               <w:rPr>
                 <w:noProof/>
               </w:rPr>
-              <w:t>44</w:t>
+              <w:t>76</w:t>
             </w:r>
             <w:r>
               <w:rPr>
@@ -21734,7 +23312,7 @@
               <w:rPr>
                 <w:noProof/>
               </w:rPr>
-              <w:t>47</w:t>
+              <w:t>79</w:t>
             </w:r>
             <w:r>
               <w:rPr>
@@ -21796,7 +23374,7 @@
               <w:rPr>
                 <w:noProof/>
               </w:rPr>
-              <w:t>48</w:t>
+              <w:t>80</w:t>
             </w:r>
             <w:r>
               <w:rPr>
@@ -21816,7 +23394,7 @@
     <w:p/>
     <w:p/>
     <w:p>
-      <w:bookmarkStart w:id="88" w:name="chexp"/>
+      <w:bookmarkStart w:id="102" w:name="chexp"/>
       <w:r>
         <w:t xml:space="preserve">In this section we will present experimental evaluation for the main contributions of this project, namely the </w:t>
       </w:r>
@@ -21868,13 +23446,13 @@
       <w:pPr>
         <w:pStyle w:val="Heading2"/>
       </w:pPr>
-      <w:bookmarkStart w:id="89" w:name="_Toc428725934"/>
-      <w:bookmarkStart w:id="90" w:name="_Toc428777665"/>
+      <w:bookmarkStart w:id="103" w:name="_Toc428725934"/>
+      <w:bookmarkStart w:id="104" w:name="_Toc428777665"/>
       <w:r>
         <w:t>Datasets and evaluation setup</w:t>
       </w:r>
-      <w:bookmarkEnd w:id="89"/>
-      <w:bookmarkEnd w:id="90"/>
+      <w:bookmarkEnd w:id="103"/>
+      <w:bookmarkEnd w:id="104"/>
     </w:p>
     <w:p>
       <w:r>
@@ -21886,14 +23464,14 @@
       <w:pPr>
         <w:pStyle w:val="Heading3"/>
       </w:pPr>
-      <w:bookmarkStart w:id="91" w:name="_Toc428725935"/>
-      <w:bookmarkStart w:id="92" w:name="_Toc428777666"/>
+      <w:bookmarkStart w:id="105" w:name="_Toc428725935"/>
+      <w:bookmarkStart w:id="106" w:name="_Toc428777666"/>
       <w:r>
         <w:lastRenderedPageBreak/>
         <w:t>Datasets</w:t>
       </w:r>
-      <w:bookmarkEnd w:id="91"/>
-      <w:bookmarkEnd w:id="92"/>
+      <w:bookmarkEnd w:id="105"/>
+      <w:bookmarkEnd w:id="106"/>
     </w:p>
     <w:p>
       <w:r>
@@ -22291,13 +23869,13 @@
       <w:pPr>
         <w:pStyle w:val="Heading3"/>
       </w:pPr>
-      <w:bookmarkStart w:id="93" w:name="_Toc428725936"/>
-      <w:bookmarkStart w:id="94" w:name="_Toc428777667"/>
+      <w:bookmarkStart w:id="107" w:name="_Toc428725936"/>
+      <w:bookmarkStart w:id="108" w:name="_Toc428777667"/>
       <w:r>
         <w:t>Evaluation setup</w:t>
       </w:r>
-      <w:bookmarkEnd w:id="93"/>
-      <w:bookmarkEnd w:id="94"/>
+      <w:bookmarkEnd w:id="107"/>
+      <w:bookmarkEnd w:id="108"/>
     </w:p>
     <w:p>
       <w:r>
@@ -22432,16 +24010,16 @@
       <w:pPr>
         <w:pStyle w:val="Heading2"/>
       </w:pPr>
-      <w:bookmarkStart w:id="95" w:name="_Toc428725937"/>
-      <w:bookmarkStart w:id="96" w:name="_Toc428777668"/>
+      <w:bookmarkStart w:id="109" w:name="_Toc428725937"/>
+      <w:bookmarkStart w:id="110" w:name="_Toc428777668"/>
       <w:r>
         <w:t>COST</w:t>
       </w:r>
       <w:r>
         <w:t xml:space="preserve"> – Finding good f-trees</w:t>
       </w:r>
-      <w:bookmarkEnd w:id="95"/>
-      <w:bookmarkEnd w:id="96"/>
+      <w:bookmarkEnd w:id="109"/>
+      <w:bookmarkEnd w:id="110"/>
     </w:p>
     <w:p>
       <w:r>
@@ -22606,6 +24184,7 @@
       <w:pPr>
         <w:pStyle w:val="Caption"/>
       </w:pPr>
+      <w:bookmarkStart w:id="111" w:name="_Toc428778025"/>
       <w:r>
         <w:t xml:space="preserve">Figure </w:t>
       </w:r>
@@ -22651,6 +24230,7 @@
       <w:r>
         <w:t>: Optimal f-tree for Housing</w:t>
       </w:r>
+      <w:bookmarkEnd w:id="111"/>
     </w:p>
     <w:p>
       <w:r>
@@ -22854,6 +24434,7 @@
       <w:pPr>
         <w:pStyle w:val="Caption"/>
       </w:pPr>
+      <w:bookmarkStart w:id="112" w:name="_Toc428778026"/>
       <w:r>
         <w:t xml:space="preserve">Figure </w:t>
       </w:r>
@@ -22899,6 +24480,7 @@
       <w:r>
         <w:t>: Real vs COST (Housing - 1)</w:t>
       </w:r>
+      <w:bookmarkEnd w:id="112"/>
     </w:p>
     <w:p>
       <w:r>
@@ -22946,6 +24528,7 @@
       <w:pPr>
         <w:pStyle w:val="Caption"/>
       </w:pPr>
+      <w:bookmarkStart w:id="113" w:name="_Toc428778027"/>
       <w:r>
         <w:t xml:space="preserve">Figure </w:t>
       </w:r>
@@ -22991,6 +24574,7 @@
       <w:r>
         <w:t>: Real vs COST (Housing - 5)</w:t>
       </w:r>
+      <w:bookmarkEnd w:id="113"/>
     </w:p>
     <w:p>
       <w:r>
@@ -23108,6 +24692,7 @@
       <w:pPr>
         <w:pStyle w:val="Caption"/>
       </w:pPr>
+      <w:bookmarkStart w:id="114" w:name="_Toc428778028"/>
       <w:r>
         <w:t xml:space="preserve">Figure </w:t>
       </w:r>
@@ -23159,6 +24744,7 @@
         </w:rPr>
         <w:t xml:space="preserve"> vs COST (Housing - 9)</w:t>
       </w:r>
+      <w:bookmarkEnd w:id="114"/>
     </w:p>
     <w:p>
       <w:r>
@@ -23224,13 +24810,13 @@
       <w:pPr>
         <w:pStyle w:val="Heading2"/>
       </w:pPr>
-      <w:bookmarkStart w:id="97" w:name="_Toc428725938"/>
-      <w:bookmarkStart w:id="98" w:name="_Toc428777669"/>
+      <w:bookmarkStart w:id="115" w:name="_Toc428725938"/>
+      <w:bookmarkStart w:id="116" w:name="_Toc428777669"/>
       <w:r>
         <w:t>Serialization of Data Factorizations</w:t>
       </w:r>
-      <w:bookmarkEnd w:id="97"/>
-      <w:bookmarkEnd w:id="98"/>
+      <w:bookmarkEnd w:id="115"/>
+      <w:bookmarkEnd w:id="116"/>
     </w:p>
     <w:p>
       <w:r>
@@ -23269,14 +24855,14 @@
       <w:pPr>
         <w:pStyle w:val="Heading3"/>
       </w:pPr>
-      <w:bookmarkStart w:id="99" w:name="_Toc428725939"/>
-      <w:bookmarkStart w:id="100" w:name="_Toc428777670"/>
+      <w:bookmarkStart w:id="117" w:name="_Toc428725939"/>
+      <w:bookmarkStart w:id="118" w:name="_Toc428777670"/>
       <w:r>
         <w:lastRenderedPageBreak/>
         <w:t>Correctness of serialization</w:t>
       </w:r>
-      <w:bookmarkEnd w:id="99"/>
-      <w:bookmarkEnd w:id="100"/>
+      <w:bookmarkEnd w:id="117"/>
+      <w:bookmarkEnd w:id="118"/>
     </w:p>
     <w:p>
       <w:r>
@@ -23688,13 +25274,13 @@
       <w:pPr>
         <w:pStyle w:val="Heading3"/>
       </w:pPr>
-      <w:bookmarkStart w:id="101" w:name="_Toc428725940"/>
-      <w:bookmarkStart w:id="102" w:name="_Toc428777671"/>
+      <w:bookmarkStart w:id="119" w:name="_Toc428725940"/>
+      <w:bookmarkStart w:id="120" w:name="_Toc428777671"/>
       <w:r>
         <w:t>Serialization sizes</w:t>
       </w:r>
-      <w:bookmarkEnd w:id="101"/>
-      <w:bookmarkEnd w:id="102"/>
+      <w:bookmarkEnd w:id="119"/>
+      <w:bookmarkEnd w:id="120"/>
     </w:p>
     <w:p>
       <w:r>
@@ -23952,6 +25538,7 @@
       <w:pPr>
         <w:pStyle w:val="Caption"/>
       </w:pPr>
+      <w:bookmarkStart w:id="121" w:name="_Toc428778029"/>
       <w:r>
         <w:t xml:space="preserve">Figure </w:t>
       </w:r>
@@ -24003,6 +25590,7 @@
       <w:r>
         <w:t xml:space="preserve"> (Housing)</w:t>
       </w:r>
+      <w:bookmarkEnd w:id="121"/>
     </w:p>
     <w:p/>
     <w:p>
@@ -24112,6 +25700,7 @@
       <w:pPr>
         <w:pStyle w:val="Caption"/>
       </w:pPr>
+      <w:bookmarkStart w:id="122" w:name="_Toc428778030"/>
       <w:r>
         <w:t xml:space="preserve">Figure </w:t>
       </w:r>
@@ -24163,6 +25752,7 @@
       <w:r>
         <w:t xml:space="preserve"> (US retailer)</w:t>
       </w:r>
+      <w:bookmarkEnd w:id="122"/>
     </w:p>
     <w:p>
       <w:r>
@@ -24311,6 +25901,7 @@
       <w:pPr>
         <w:pStyle w:val="Caption"/>
       </w:pPr>
+      <w:bookmarkStart w:id="123" w:name="_Toc428778031"/>
       <w:r>
         <w:t xml:space="preserve">Figure </w:t>
       </w:r>
@@ -24356,6 +25947,7 @@
       <w:r>
         <w:t>: Compression GZIP and BZIP2 applied on our serializers</w:t>
       </w:r>
+      <w:bookmarkEnd w:id="123"/>
     </w:p>
     <w:p>
       <w:r>
@@ -24534,6 +26126,7 @@
       <w:pPr>
         <w:pStyle w:val="Caption"/>
       </w:pPr>
+      <w:bookmarkStart w:id="124" w:name="_Toc428778032"/>
       <w:r>
         <w:t xml:space="preserve">Figure </w:t>
       </w:r>
@@ -24580,7 +26173,13 @@
         <w:t xml:space="preserve">: </w:t>
       </w:r>
       <w:r>
-        <w:t xml:space="preserve">Compression GZIP and BZIP2 applied on </w:t>
+        <w:t>Co</w:t>
+      </w:r>
+      <w:r>
+        <w:t>mpression GZIP and BZIP2</w:t>
+      </w:r>
+      <w:r>
+        <w:t xml:space="preserve"> on </w:t>
       </w:r>
       <w:r>
         <w:t>Bit and Flat serializations</w:t>
@@ -24588,6 +26187,7 @@
       <w:r>
         <w:t xml:space="preserve"> (Housing)</w:t>
       </w:r>
+      <w:bookmarkEnd w:id="124"/>
     </w:p>
     <w:p/>
     <w:p>
@@ -24618,6 +26218,7 @@
       <w:pPr>
         <w:pStyle w:val="Caption"/>
       </w:pPr>
+      <w:bookmarkStart w:id="125" w:name="_Toc428778033"/>
       <w:r>
         <w:t xml:space="preserve">Figure </w:t>
       </w:r>
@@ -24661,24 +26262,31 @@
         <w:fldChar w:fldCharType="end"/>
       </w:r>
       <w:r>
-        <w:t>: Compression GZIP and BZIP2 applied on Bit and Flat serializations</w:t>
+        <w:t>: Co</w:t>
+      </w:r>
+      <w:r>
+        <w:t>mpression GZIP and BZIP2</w:t>
+      </w:r>
+      <w:r>
+        <w:t xml:space="preserve"> on Bit and Flat serializations</w:t>
       </w:r>
       <w:r>
         <w:t xml:space="preserve"> (US retailer)</w:t>
       </w:r>
+      <w:bookmarkEnd w:id="125"/>
     </w:p>
     <w:p/>
     <w:p>
       <w:pPr>
         <w:pStyle w:val="Heading3"/>
       </w:pPr>
-      <w:bookmarkStart w:id="103" w:name="_Toc428725941"/>
-      <w:bookmarkStart w:id="104" w:name="_Toc428777672"/>
+      <w:bookmarkStart w:id="126" w:name="_Toc428725941"/>
+      <w:bookmarkStart w:id="127" w:name="_Toc428777672"/>
       <w:r>
         <w:t>Serialization times</w:t>
       </w:r>
-      <w:bookmarkEnd w:id="103"/>
-      <w:bookmarkEnd w:id="104"/>
+      <w:bookmarkEnd w:id="126"/>
+      <w:bookmarkEnd w:id="127"/>
     </w:p>
     <w:p>
       <w:r>
@@ -24714,6 +26322,7 @@
       <w:pPr>
         <w:pStyle w:val="Caption"/>
       </w:pPr>
+      <w:bookmarkStart w:id="128" w:name="_Toc428778034"/>
       <w:r>
         <w:t xml:space="preserve">Figure </w:t>
       </w:r>
@@ -24759,6 +26368,7 @@
       <w:r>
         <w:t>: Serialization times with compression only on Flat (Housing)</w:t>
       </w:r>
+      <w:bookmarkEnd w:id="128"/>
     </w:p>
     <w:p/>
     <w:p>
@@ -24929,6 +26539,7 @@
       <w:pPr>
         <w:pStyle w:val="Caption"/>
       </w:pPr>
+      <w:bookmarkStart w:id="129" w:name="_Toc428778035"/>
       <w:r>
         <w:t xml:space="preserve">Figure </w:t>
       </w:r>
@@ -24983,6 +26594,7 @@
       <w:r>
         <w:t xml:space="preserve"> (Housing)</w:t>
       </w:r>
+      <w:bookmarkEnd w:id="129"/>
     </w:p>
     <w:p/>
     <w:p>
@@ -25013,6 +26625,7 @@
       <w:pPr>
         <w:pStyle w:val="Caption"/>
       </w:pPr>
+      <w:bookmarkStart w:id="130" w:name="_Toc428778036"/>
       <w:r>
         <w:t xml:space="preserve">Figure </w:t>
       </w:r>
@@ -25067,6 +26680,7 @@
       <w:r>
         <w:t>)</w:t>
       </w:r>
+      <w:bookmarkEnd w:id="130"/>
     </w:p>
     <w:p>
       <w:r>
@@ -25100,14 +26714,14 @@
       <w:pPr>
         <w:pStyle w:val="Heading3"/>
       </w:pPr>
-      <w:bookmarkStart w:id="105" w:name="_Toc428725942"/>
-      <w:bookmarkStart w:id="106" w:name="_Toc428777673"/>
+      <w:bookmarkStart w:id="131" w:name="_Toc428725942"/>
+      <w:bookmarkStart w:id="132" w:name="_Toc428777673"/>
       <w:r>
         <w:lastRenderedPageBreak/>
         <w:t>Deserialization times</w:t>
       </w:r>
-      <w:bookmarkEnd w:id="105"/>
-      <w:bookmarkEnd w:id="106"/>
+      <w:bookmarkEnd w:id="131"/>
+      <w:bookmarkEnd w:id="132"/>
     </w:p>
     <w:p>
       <w:pPr>
@@ -25137,6 +26751,7 @@
       <w:pPr>
         <w:pStyle w:val="Caption"/>
       </w:pPr>
+      <w:bookmarkStart w:id="133" w:name="_Toc428778037"/>
       <w:r>
         <w:t xml:space="preserve">Figure </w:t>
       </w:r>
@@ -25182,6 +26797,7 @@
       <w:r>
         <w:t>: Deserialization times for our de-serializers (Housing)</w:t>
       </w:r>
+      <w:bookmarkEnd w:id="133"/>
     </w:p>
     <w:p>
       <w:pPr>
@@ -25211,6 +26827,7 @@
       <w:pPr>
         <w:pStyle w:val="Caption"/>
       </w:pPr>
+      <w:bookmarkStart w:id="134" w:name="_Toc428778038"/>
       <w:r>
         <w:t xml:space="preserve">Figure </w:t>
       </w:r>
@@ -25262,6 +26879,7 @@
       <w:r>
         <w:t xml:space="preserve"> (US retailer)</w:t>
       </w:r>
+      <w:bookmarkEnd w:id="134"/>
     </w:p>
     <w:p/>
     <w:p>
@@ -25347,13 +26965,13 @@
       <w:pPr>
         <w:pStyle w:val="Heading3"/>
       </w:pPr>
-      <w:bookmarkStart w:id="107" w:name="_Toc428725943"/>
-      <w:bookmarkStart w:id="108" w:name="_Toc428777674"/>
+      <w:bookmarkStart w:id="135" w:name="_Toc428725943"/>
+      <w:bookmarkStart w:id="136" w:name="_Toc428777674"/>
       <w:r>
         <w:t>Conclusions</w:t>
       </w:r>
-      <w:bookmarkEnd w:id="107"/>
-      <w:bookmarkEnd w:id="108"/>
+      <w:bookmarkEnd w:id="135"/>
+      <w:bookmarkEnd w:id="136"/>
     </w:p>
     <w:p>
       <w:r>
@@ -25484,7 +27102,7 @@
     <w:p/>
     <w:p/>
     <w:p/>
-    <w:bookmarkEnd w:id="88"/>
+    <w:bookmarkEnd w:id="102"/>
     <w:p/>
     <w:p>
       <w:pPr>
@@ -25497,14 +27115,14 @@
       <w:r>
         <w:br/>
       </w:r>
-      <w:bookmarkStart w:id="109" w:name="_Toc428777675"/>
+      <w:bookmarkStart w:id="137" w:name="_Toc428777675"/>
       <w:r>
         <w:t>Conclusions</w:t>
       </w:r>
       <w:r>
         <w:t xml:space="preserve"> and Future Work</w:t>
       </w:r>
-      <w:bookmarkEnd w:id="109"/>
+      <w:bookmarkEnd w:id="137"/>
     </w:p>
     <w:p/>
     <w:p/>
@@ -25550,13 +27168,13 @@
           <w:numId w:val="0"/>
         </w:numPr>
       </w:pPr>
-      <w:bookmarkStart w:id="110" w:name="_Toc428777676"/>
-      <w:bookmarkEnd w:id="0"/>
+      <w:bookmarkStart w:id="138" w:name="_Toc428777676"/>
+      <w:bookmarkEnd w:id="1"/>
       <w:r>
         <w:lastRenderedPageBreak/>
         <w:t>References</w:t>
       </w:r>
-      <w:bookmarkEnd w:id="110"/>
+      <w:bookmarkEnd w:id="138"/>
     </w:p>
     <w:p>
       <w:r>
@@ -25599,12 +27217,12 @@
           <w:numId w:val="0"/>
         </w:numPr>
       </w:pPr>
-      <w:bookmarkStart w:id="111" w:name="_Toc428777677"/>
+      <w:bookmarkStart w:id="139" w:name="_Toc428777677"/>
       <w:r>
         <w:lastRenderedPageBreak/>
         <w:t>Appendix A</w:t>
       </w:r>
-      <w:bookmarkEnd w:id="111"/>
+      <w:bookmarkEnd w:id="139"/>
     </w:p>
     <w:p>
       <w:pPr>
@@ -26526,8 +28144,6 @@
             <w:r>
               <w:t>code here</w:t>
             </w:r>
-            <w:bookmarkStart w:id="112" w:name="_GoBack"/>
-            <w:bookmarkEnd w:id="112"/>
           </w:p>
         </w:tc>
       </w:tr>
@@ -26599,7 +28215,7 @@
           <w:rPr>
             <w:noProof/>
           </w:rPr>
-          <w:t>86</w:t>
+          <w:t>13</w:t>
         </w:r>
         <w:r>
           <w:rPr>
@@ -32625,7 +34241,6 @@
     <w:basedOn w:val="Normal"/>
     <w:next w:val="Normal"/>
     <w:uiPriority w:val="99"/>
-    <w:semiHidden/>
     <w:unhideWhenUsed/>
     <w:rsid w:val="00D05B62"/>
   </w:style>
@@ -32910,8 +34525,8 @@
           <c:showBubbleSize val="0"/>
         </c:dLbls>
         <c:gapWidth val="150"/>
-        <c:axId val="637102088"/>
-        <c:axId val="637092680"/>
+        <c:axId val="609984560"/>
+        <c:axId val="609979464"/>
       </c:barChart>
       <c:lineChart>
         <c:grouping val="standard"/>
@@ -33037,11 +34652,11 @@
         </c:dLbls>
         <c:marker val="1"/>
         <c:smooth val="0"/>
-        <c:axId val="637098168"/>
-        <c:axId val="637095816"/>
+        <c:axId val="609982992"/>
+        <c:axId val="609984952"/>
       </c:lineChart>
       <c:catAx>
-        <c:axId val="637102088"/>
+        <c:axId val="609984560"/>
         <c:scaling>
           <c:orientation val="minMax"/>
         </c:scaling>
@@ -33114,7 +34729,7 @@
             <a:endParaRPr lang="el-GR"/>
           </a:p>
         </c:txPr>
-        <c:crossAx val="637092680"/>
+        <c:crossAx val="609979464"/>
         <c:crosses val="autoZero"/>
         <c:auto val="1"/>
         <c:lblAlgn val="ctr"/>
@@ -33122,7 +34737,7 @@
         <c:noMultiLvlLbl val="0"/>
       </c:catAx>
       <c:valAx>
-        <c:axId val="637092680"/>
+        <c:axId val="609979464"/>
         <c:scaling>
           <c:orientation val="minMax"/>
         </c:scaling>
@@ -33228,12 +34843,12 @@
             <a:endParaRPr lang="el-GR"/>
           </a:p>
         </c:txPr>
-        <c:crossAx val="637102088"/>
+        <c:crossAx val="609984560"/>
         <c:crosses val="autoZero"/>
         <c:crossBetween val="between"/>
       </c:valAx>
       <c:valAx>
-        <c:axId val="637095816"/>
+        <c:axId val="609984952"/>
         <c:scaling>
           <c:orientation val="minMax"/>
         </c:scaling>
@@ -33325,12 +34940,12 @@
             <a:endParaRPr lang="el-GR"/>
           </a:p>
         </c:txPr>
-        <c:crossAx val="637098168"/>
+        <c:crossAx val="609982992"/>
         <c:crosses val="max"/>
         <c:crossBetween val="between"/>
       </c:valAx>
       <c:catAx>
-        <c:axId val="637098168"/>
+        <c:axId val="609982992"/>
         <c:scaling>
           <c:orientation val="minMax"/>
         </c:scaling>
@@ -33340,7 +34955,7 @@
         <c:majorTickMark val="none"/>
         <c:minorTickMark val="none"/>
         <c:tickLblPos val="nextTo"/>
-        <c:crossAx val="637095816"/>
+        <c:crossAx val="609984952"/>
         <c:crosses val="autoZero"/>
         <c:auto val="1"/>
         <c:lblAlgn val="ctr"/>
@@ -34305,11 +35920,11 @@
         </c:dLbls>
         <c:marker val="1"/>
         <c:smooth val="0"/>
-        <c:axId val="639584864"/>
-        <c:axId val="639580552"/>
+        <c:axId val="383368712"/>
+        <c:axId val="383366360"/>
       </c:lineChart>
       <c:catAx>
-        <c:axId val="639584864"/>
+        <c:axId val="383368712"/>
         <c:scaling>
           <c:orientation val="minMax"/>
         </c:scaling>
@@ -34406,7 +36021,7 @@
             <a:endParaRPr lang="el-GR"/>
           </a:p>
         </c:txPr>
-        <c:crossAx val="639580552"/>
+        <c:crossAx val="383366360"/>
         <c:crossesAt val="1.0000000000000002E-2"/>
         <c:auto val="1"/>
         <c:lblAlgn val="ctr"/>
@@ -34414,7 +36029,7 @@
         <c:noMultiLvlLbl val="0"/>
       </c:catAx>
       <c:valAx>
-        <c:axId val="639580552"/>
+        <c:axId val="383366360"/>
         <c:scaling>
           <c:logBase val="10"/>
           <c:orientation val="minMax"/>
@@ -34521,7 +36136,7 @@
             <a:endParaRPr lang="el-GR"/>
           </a:p>
         </c:txPr>
-        <c:crossAx val="639584864"/>
+        <c:crossAx val="383368712"/>
         <c:crosses val="autoZero"/>
         <c:crossBetween val="between"/>
       </c:valAx>
@@ -34739,11 +36354,11 @@
         </c:dLbls>
         <c:gapWidth val="219"/>
         <c:overlap val="-27"/>
-        <c:axId val="639585648"/>
-        <c:axId val="639588784"/>
+        <c:axId val="383363224"/>
+        <c:axId val="383363616"/>
       </c:barChart>
       <c:catAx>
-        <c:axId val="639585648"/>
+        <c:axId val="383363224"/>
         <c:scaling>
           <c:orientation val="minMax"/>
         </c:scaling>
@@ -34786,7 +36401,7 @@
             <a:endParaRPr lang="el-GR"/>
           </a:p>
         </c:txPr>
-        <c:crossAx val="639588784"/>
+        <c:crossAx val="383363616"/>
         <c:crossesAt val="1.0000000000000002E-3"/>
         <c:auto val="1"/>
         <c:lblAlgn val="ctr"/>
@@ -34794,7 +36409,7 @@
         <c:noMultiLvlLbl val="0"/>
       </c:catAx>
       <c:valAx>
-        <c:axId val="639588784"/>
+        <c:axId val="383363616"/>
         <c:scaling>
           <c:logBase val="10"/>
           <c:orientation val="minMax"/>
@@ -34901,7 +36516,7 @@
             <a:endParaRPr lang="el-GR"/>
           </a:p>
         </c:txPr>
-        <c:crossAx val="639585648"/>
+        <c:crossAx val="383363224"/>
         <c:crosses val="autoZero"/>
         <c:crossBetween val="between"/>
       </c:valAx>
@@ -35832,11 +37447,11 @@
         </c:dLbls>
         <c:marker val="1"/>
         <c:smooth val="0"/>
-        <c:axId val="639586040"/>
-        <c:axId val="639589568"/>
+        <c:axId val="383365576"/>
+        <c:axId val="383364400"/>
       </c:lineChart>
       <c:catAx>
-        <c:axId val="639586040"/>
+        <c:axId val="383365576"/>
         <c:scaling>
           <c:orientation val="minMax"/>
         </c:scaling>
@@ -35933,7 +37548,7 @@
             <a:endParaRPr lang="el-GR"/>
           </a:p>
         </c:txPr>
-        <c:crossAx val="639589568"/>
+        <c:crossAx val="383364400"/>
         <c:crossesAt val="1.0000000000000002E-2"/>
         <c:auto val="1"/>
         <c:lblAlgn val="ctr"/>
@@ -35941,7 +37556,7 @@
         <c:noMultiLvlLbl val="0"/>
       </c:catAx>
       <c:valAx>
-        <c:axId val="639589568"/>
+        <c:axId val="383364400"/>
         <c:scaling>
           <c:logBase val="2"/>
           <c:orientation val="minMax"/>
@@ -36048,7 +37663,7 @@
             <a:endParaRPr lang="el-GR"/>
           </a:p>
         </c:txPr>
-        <c:crossAx val="639586040"/>
+        <c:crossAx val="383365576"/>
         <c:crosses val="autoZero"/>
         <c:crossBetween val="between"/>
       </c:valAx>
@@ -36242,11 +37857,11 @@
         </c:dLbls>
         <c:gapWidth val="219"/>
         <c:overlap val="-27"/>
-        <c:axId val="639579376"/>
-        <c:axId val="639579768"/>
+        <c:axId val="383364792"/>
+        <c:axId val="383366752"/>
       </c:barChart>
       <c:catAx>
-        <c:axId val="639579376"/>
+        <c:axId val="383364792"/>
         <c:scaling>
           <c:orientation val="minMax"/>
         </c:scaling>
@@ -36289,7 +37904,7 @@
             <a:endParaRPr lang="el-GR"/>
           </a:p>
         </c:txPr>
-        <c:crossAx val="639579768"/>
+        <c:crossAx val="383366752"/>
         <c:crosses val="autoZero"/>
         <c:auto val="1"/>
         <c:lblAlgn val="ctr"/>
@@ -36297,7 +37912,7 @@
         <c:noMultiLvlLbl val="0"/>
       </c:catAx>
       <c:valAx>
-        <c:axId val="639579768"/>
+        <c:axId val="383366752"/>
         <c:scaling>
           <c:orientation val="minMax"/>
         </c:scaling>
@@ -36403,7 +38018,7 @@
             <a:endParaRPr lang="el-GR"/>
           </a:p>
         </c:txPr>
-        <c:crossAx val="639579376"/>
+        <c:crossAx val="383364792"/>
         <c:crosses val="autoZero"/>
         <c:crossBetween val="between"/>
       </c:valAx>
@@ -36588,8 +38203,8 @@
           <c:showBubbleSize val="0"/>
         </c:dLbls>
         <c:gapWidth val="150"/>
-        <c:axId val="637091896"/>
-        <c:axId val="637099736"/>
+        <c:axId val="609986912"/>
+        <c:axId val="609987696"/>
       </c:barChart>
       <c:lineChart>
         <c:grouping val="standard"/>
@@ -36715,11 +38330,11 @@
         </c:dLbls>
         <c:marker val="1"/>
         <c:smooth val="0"/>
-        <c:axId val="637100128"/>
-        <c:axId val="637096208"/>
+        <c:axId val="609980248"/>
+        <c:axId val="609989656"/>
       </c:lineChart>
       <c:catAx>
-        <c:axId val="637091896"/>
+        <c:axId val="609986912"/>
         <c:scaling>
           <c:orientation val="minMax"/>
         </c:scaling>
@@ -36792,7 +38407,7 @@
             <a:endParaRPr lang="el-GR"/>
           </a:p>
         </c:txPr>
-        <c:crossAx val="637099736"/>
+        <c:crossAx val="609987696"/>
         <c:crosses val="autoZero"/>
         <c:auto val="1"/>
         <c:lblAlgn val="ctr"/>
@@ -36800,7 +38415,7 @@
         <c:noMultiLvlLbl val="0"/>
       </c:catAx>
       <c:valAx>
-        <c:axId val="637099736"/>
+        <c:axId val="609987696"/>
         <c:scaling>
           <c:orientation val="minMax"/>
         </c:scaling>
@@ -36906,12 +38521,12 @@
             <a:endParaRPr lang="el-GR"/>
           </a:p>
         </c:txPr>
-        <c:crossAx val="637091896"/>
+        <c:crossAx val="609986912"/>
         <c:crosses val="autoZero"/>
         <c:crossBetween val="between"/>
       </c:valAx>
       <c:valAx>
-        <c:axId val="637096208"/>
+        <c:axId val="609989656"/>
         <c:scaling>
           <c:orientation val="minMax"/>
         </c:scaling>
@@ -37003,12 +38618,12 @@
             <a:endParaRPr lang="el-GR"/>
           </a:p>
         </c:txPr>
-        <c:crossAx val="637100128"/>
+        <c:crossAx val="609980248"/>
         <c:crosses val="max"/>
         <c:crossBetween val="between"/>
       </c:valAx>
       <c:catAx>
-        <c:axId val="637100128"/>
+        <c:axId val="609980248"/>
         <c:scaling>
           <c:orientation val="minMax"/>
         </c:scaling>
@@ -37018,7 +38633,7 @@
         <c:majorTickMark val="none"/>
         <c:minorTickMark val="none"/>
         <c:tickLblPos val="nextTo"/>
-        <c:crossAx val="637096208"/>
+        <c:crossAx val="609989656"/>
         <c:crosses val="autoZero"/>
         <c:auto val="1"/>
         <c:lblAlgn val="ctr"/>
@@ -37237,8 +38852,8 @@
           <c:showBubbleSize val="0"/>
         </c:dLbls>
         <c:gapWidth val="150"/>
-        <c:axId val="637100912"/>
-        <c:axId val="637102480"/>
+        <c:axId val="609986128"/>
+        <c:axId val="609988088"/>
       </c:barChart>
       <c:lineChart>
         <c:grouping val="standard"/>
@@ -37364,11 +38979,11 @@
         </c:dLbls>
         <c:marker val="1"/>
         <c:smooth val="0"/>
-        <c:axId val="637103264"/>
-        <c:axId val="637096600"/>
+        <c:axId val="617330312"/>
+        <c:axId val="609988480"/>
       </c:lineChart>
       <c:catAx>
-        <c:axId val="637100912"/>
+        <c:axId val="609986128"/>
         <c:scaling>
           <c:orientation val="minMax"/>
         </c:scaling>
@@ -37466,7 +39081,7 @@
             <a:endParaRPr lang="el-GR"/>
           </a:p>
         </c:txPr>
-        <c:crossAx val="637102480"/>
+        <c:crossAx val="609988088"/>
         <c:crosses val="autoZero"/>
         <c:auto val="1"/>
         <c:lblAlgn val="ctr"/>
@@ -37474,7 +39089,7 @@
         <c:noMultiLvlLbl val="0"/>
       </c:catAx>
       <c:valAx>
-        <c:axId val="637102480"/>
+        <c:axId val="609988088"/>
         <c:scaling>
           <c:orientation val="minMax"/>
         </c:scaling>
@@ -37585,12 +39200,12 @@
             <a:endParaRPr lang="el-GR"/>
           </a:p>
         </c:txPr>
-        <c:crossAx val="637100912"/>
+        <c:crossAx val="609986128"/>
         <c:crosses val="autoZero"/>
         <c:crossBetween val="between"/>
       </c:valAx>
       <c:valAx>
-        <c:axId val="637096600"/>
+        <c:axId val="609988480"/>
         <c:scaling>
           <c:orientation val="minMax"/>
         </c:scaling>
@@ -37682,12 +39297,12 @@
             <a:endParaRPr lang="el-GR"/>
           </a:p>
         </c:txPr>
-        <c:crossAx val="637103264"/>
+        <c:crossAx val="617330312"/>
         <c:crosses val="max"/>
         <c:crossBetween val="between"/>
       </c:valAx>
       <c:catAx>
-        <c:axId val="637103264"/>
+        <c:axId val="617330312"/>
         <c:scaling>
           <c:orientation val="minMax"/>
         </c:scaling>
@@ -37697,7 +39312,7 @@
         <c:majorTickMark val="none"/>
         <c:minorTickMark val="none"/>
         <c:tickLblPos val="nextTo"/>
-        <c:crossAx val="637096600"/>
+        <c:crossAx val="609988480"/>
         <c:crosses val="autoZero"/>
         <c:auto val="1"/>
         <c:lblAlgn val="ctr"/>
@@ -38170,11 +39785,11 @@
         </c:dLbls>
         <c:marker val="1"/>
         <c:smooth val="0"/>
-        <c:axId val="637094248"/>
-        <c:axId val="637104440"/>
+        <c:axId val="617334624"/>
+        <c:axId val="617324824"/>
       </c:lineChart>
       <c:catAx>
-        <c:axId val="637094248"/>
+        <c:axId val="617334624"/>
         <c:scaling>
           <c:orientation val="minMax"/>
         </c:scaling>
@@ -38271,7 +39886,7 @@
             <a:endParaRPr lang="el-GR"/>
           </a:p>
         </c:txPr>
-        <c:crossAx val="637104440"/>
+        <c:crossAx val="617324824"/>
         <c:crosses val="autoZero"/>
         <c:auto val="1"/>
         <c:lblAlgn val="ctr"/>
@@ -38279,7 +39894,7 @@
         <c:noMultiLvlLbl val="0"/>
       </c:catAx>
       <c:valAx>
-        <c:axId val="637104440"/>
+        <c:axId val="617324824"/>
         <c:scaling>
           <c:logBase val="10"/>
           <c:orientation val="minMax"/>
@@ -38391,7 +40006,7 @@
             <a:endParaRPr lang="el-GR"/>
           </a:p>
         </c:txPr>
-        <c:crossAx val="637094248"/>
+        <c:crossAx val="617334624"/>
         <c:crosses val="autoZero"/>
         <c:crossBetween val="between"/>
       </c:valAx>
@@ -38555,11 +40170,11 @@
         </c:dLbls>
         <c:gapWidth val="219"/>
         <c:overlap val="-27"/>
-        <c:axId val="637104832"/>
-        <c:axId val="637105616"/>
+        <c:axId val="617325216"/>
+        <c:axId val="617331880"/>
       </c:barChart>
       <c:catAx>
-        <c:axId val="637104832"/>
+        <c:axId val="617325216"/>
         <c:scaling>
           <c:orientation val="minMax"/>
         </c:scaling>
@@ -38602,7 +40217,7 @@
             <a:endParaRPr lang="el-GR"/>
           </a:p>
         </c:txPr>
-        <c:crossAx val="637105616"/>
+        <c:crossAx val="617331880"/>
         <c:crosses val="autoZero"/>
         <c:auto val="1"/>
         <c:lblAlgn val="ctr"/>
@@ -38610,7 +40225,7 @@
         <c:noMultiLvlLbl val="0"/>
       </c:catAx>
       <c:valAx>
-        <c:axId val="637105616"/>
+        <c:axId val="617331880"/>
         <c:scaling>
           <c:logBase val="10"/>
           <c:orientation val="minMax"/>
@@ -38717,7 +40332,7 @@
             <a:endParaRPr lang="el-GR"/>
           </a:p>
         </c:txPr>
-        <c:crossAx val="637104832"/>
+        <c:crossAx val="617325216"/>
         <c:crosses val="autoZero"/>
         <c:crossBetween val="between"/>
       </c:valAx>
@@ -39669,11 +41284,11 @@
         </c:dLbls>
         <c:marker val="1"/>
         <c:smooth val="0"/>
-        <c:axId val="637106008"/>
-        <c:axId val="637104048"/>
+        <c:axId val="617327176"/>
+        <c:axId val="617335016"/>
       </c:lineChart>
       <c:catAx>
-        <c:axId val="637106008"/>
+        <c:axId val="617327176"/>
         <c:scaling>
           <c:orientation val="minMax"/>
         </c:scaling>
@@ -39770,7 +41385,7 @@
             <a:endParaRPr lang="el-GR"/>
           </a:p>
         </c:txPr>
-        <c:crossAx val="637104048"/>
+        <c:crossAx val="617335016"/>
         <c:crosses val="autoZero"/>
         <c:auto val="1"/>
         <c:lblAlgn val="ctr"/>
@@ -39778,7 +41393,7 @@
         <c:noMultiLvlLbl val="0"/>
       </c:catAx>
       <c:valAx>
-        <c:axId val="637104048"/>
+        <c:axId val="617335016"/>
         <c:scaling>
           <c:orientation val="minMax"/>
         </c:scaling>
@@ -39884,7 +41499,7 @@
             <a:endParaRPr lang="el-GR"/>
           </a:p>
         </c:txPr>
-        <c:crossAx val="637106008"/>
+        <c:crossAx val="617327176"/>
         <c:crosses val="autoZero"/>
         <c:crossBetween val="between"/>
         <c:majorUnit val="5"/>
@@ -40927,11 +42542,11 @@
         </c:dLbls>
         <c:marker val="1"/>
         <c:smooth val="0"/>
-        <c:axId val="637107184"/>
-        <c:axId val="639577416"/>
+        <c:axId val="617325608"/>
+        <c:axId val="617327960"/>
       </c:lineChart>
       <c:catAx>
-        <c:axId val="637107184"/>
+        <c:axId val="617325608"/>
         <c:scaling>
           <c:orientation val="minMax"/>
         </c:scaling>
@@ -41033,7 +42648,7 @@
             <a:endParaRPr lang="el-GR"/>
           </a:p>
         </c:txPr>
-        <c:crossAx val="639577416"/>
+        <c:crossAx val="617327960"/>
         <c:crosses val="autoZero"/>
         <c:auto val="1"/>
         <c:lblAlgn val="ctr"/>
@@ -41041,7 +42656,7 @@
         <c:noMultiLvlLbl val="0"/>
       </c:catAx>
       <c:valAx>
-        <c:axId val="639577416"/>
+        <c:axId val="617327960"/>
         <c:scaling>
           <c:logBase val="10"/>
           <c:orientation val="minMax"/>
@@ -41148,7 +42763,7 @@
             <a:endParaRPr lang="el-GR"/>
           </a:p>
         </c:txPr>
-        <c:crossAx val="637107184"/>
+        <c:crossAx val="617325608"/>
         <c:crosses val="autoZero"/>
         <c:crossBetween val="between"/>
       </c:valAx>
@@ -41354,11 +42969,11 @@
         </c:dLbls>
         <c:gapWidth val="219"/>
         <c:overlap val="-27"/>
-        <c:axId val="639586432"/>
-        <c:axId val="639588392"/>
+        <c:axId val="617328744"/>
+        <c:axId val="617335408"/>
       </c:barChart>
       <c:catAx>
-        <c:axId val="639586432"/>
+        <c:axId val="617328744"/>
         <c:scaling>
           <c:orientation val="minMax"/>
         </c:scaling>
@@ -41401,7 +43016,7 @@
             <a:endParaRPr lang="el-GR"/>
           </a:p>
         </c:txPr>
-        <c:crossAx val="639588392"/>
+        <c:crossAx val="617335408"/>
         <c:crosses val="autoZero"/>
         <c:auto val="1"/>
         <c:lblAlgn val="ctr"/>
@@ -41409,7 +43024,7 @@
         <c:noMultiLvlLbl val="0"/>
       </c:catAx>
       <c:valAx>
-        <c:axId val="639588392"/>
+        <c:axId val="617335408"/>
         <c:scaling>
           <c:logBase val="10"/>
           <c:orientation val="minMax"/>
@@ -41516,7 +43131,7 @@
             <a:endParaRPr lang="el-GR"/>
           </a:p>
         </c:txPr>
-        <c:crossAx val="639586432"/>
+        <c:crossAx val="617328744"/>
         <c:crosses val="autoZero"/>
         <c:crossBetween val="between"/>
       </c:valAx>
@@ -42230,11 +43845,11 @@
         </c:dLbls>
         <c:marker val="1"/>
         <c:smooth val="0"/>
-        <c:axId val="639584080"/>
-        <c:axId val="639584472"/>
+        <c:axId val="617338936"/>
+        <c:axId val="383364008"/>
       </c:lineChart>
       <c:catAx>
-        <c:axId val="639584080"/>
+        <c:axId val="617338936"/>
         <c:scaling>
           <c:orientation val="minMax"/>
         </c:scaling>
@@ -42331,7 +43946,7 @@
             <a:endParaRPr lang="el-GR"/>
           </a:p>
         </c:txPr>
-        <c:crossAx val="639584472"/>
+        <c:crossAx val="383364008"/>
         <c:crossesAt val="1.0000000000000002E-3"/>
         <c:auto val="1"/>
         <c:lblAlgn val="ctr"/>
@@ -42339,7 +43954,7 @@
         <c:noMultiLvlLbl val="0"/>
       </c:catAx>
       <c:valAx>
-        <c:axId val="639584472"/>
+        <c:axId val="383364008"/>
         <c:scaling>
           <c:logBase val="10"/>
           <c:orientation val="minMax"/>
@@ -42446,7 +44061,7 @@
             <a:endParaRPr lang="el-GR"/>
           </a:p>
         </c:txPr>
-        <c:crossAx val="639584080"/>
+        <c:crossAx val="617338936"/>
         <c:crosses val="autoZero"/>
         <c:crossBetween val="between"/>
       </c:valAx>
@@ -50546,7 +52161,7 @@
 </file>
 
 <file path=customXml/itemProps1.xml><?xml version="1.0" encoding="utf-8"?>
-<ds:datastoreItem xmlns:ds="http://schemas.openxmlformats.org/officeDocument/2006/customXml" ds:itemID="{54AB984A-36B5-46CD-83EF-033F49B2535D}">
+<ds:datastoreItem xmlns:ds="http://schemas.openxmlformats.org/officeDocument/2006/customXml" ds:itemID="{30D30580-8D01-44E4-A68A-9F23B18A1E66}">
   <ds:schemaRefs>
     <ds:schemaRef ds:uri="http://schemas.openxmlformats.org/officeDocument/2006/bibliography"/>
   </ds:schemaRefs>

</xml_diff>

<commit_message>
only left one formula
</commit_message>
<xml_diff>
--- a/word/latex-word.docx
+++ b/word/latex-word.docx
@@ -5056,11 +5056,9 @@
       <w:r>
         <w:fldChar w:fldCharType="end"/>
       </w:r>
-      <w:bookmarkStart w:id="0" w:name="_GoBack"/>
-      <w:bookmarkEnd w:id="0"/>
-    </w:p>
-    <w:p>
-      <w:bookmarkStart w:id="1" w:name="ch2"/>
+    </w:p>
+    <w:p>
+      <w:bookmarkStart w:id="0" w:name="ch2"/>
     </w:p>
     <w:p>
       <w:pPr>
@@ -5095,11 +5093,11 @@
       <w:r>
         <w:br/>
       </w:r>
-      <w:bookmarkStart w:id="2" w:name="_Toc428777629"/>
+      <w:bookmarkStart w:id="1" w:name="_Toc428777629"/>
       <w:r>
         <w:t>Introduction</w:t>
       </w:r>
-      <w:bookmarkEnd w:id="2"/>
+      <w:bookmarkEnd w:id="1"/>
     </w:p>
     <w:p/>
     <w:tbl>
@@ -5146,11 +5144,11 @@
       <w:r>
         <w:br/>
       </w:r>
-      <w:bookmarkStart w:id="3" w:name="_Toc428777630"/>
+      <w:bookmarkStart w:id="2" w:name="_Toc428777630"/>
       <w:r>
         <w:t>Preliminaries</w:t>
       </w:r>
-      <w:bookmarkEnd w:id="3"/>
+      <w:bookmarkEnd w:id="2"/>
     </w:p>
     <w:p/>
     <w:tbl>
@@ -5197,11 +5195,11 @@
       <w:r>
         <w:br/>
       </w:r>
-      <w:bookmarkStart w:id="4" w:name="_Toc428777631"/>
+      <w:bookmarkStart w:id="3" w:name="_Toc428777631"/>
       <w:r>
         <w:t>Finding good Factorization Trees</w:t>
       </w:r>
-      <w:bookmarkEnd w:id="4"/>
+      <w:bookmarkEnd w:id="3"/>
     </w:p>
     <w:p/>
     <w:tbl>
@@ -5616,19 +5614,19 @@
     </w:tbl>
     <w:p/>
     <w:p>
-      <w:bookmarkStart w:id="5" w:name="chcost"/>
+      <w:bookmarkStart w:id="4" w:name="chcost"/>
     </w:p>
     <w:p>
       <w:pPr>
         <w:pStyle w:val="Heading2"/>
       </w:pPr>
-      <w:bookmarkStart w:id="6" w:name="_Toc428730802"/>
-      <w:bookmarkStart w:id="7" w:name="_Toc428777632"/>
+      <w:bookmarkStart w:id="5" w:name="_Toc428730802"/>
+      <w:bookmarkStart w:id="6" w:name="_Toc428777632"/>
       <w:r>
         <w:t>Motivation</w:t>
       </w:r>
+      <w:bookmarkEnd w:id="5"/>
       <w:bookmarkEnd w:id="6"/>
-      <w:bookmarkEnd w:id="7"/>
     </w:p>
     <w:p>
       <w:r>
@@ -5749,43 +5747,43 @@
       <w:pPr>
         <w:pStyle w:val="Heading2"/>
       </w:pPr>
-      <w:bookmarkStart w:id="8" w:name="_Toc428730803"/>
-      <w:bookmarkStart w:id="9" w:name="_Toc428777633"/>
+      <w:bookmarkStart w:id="7" w:name="_Toc428730803"/>
+      <w:bookmarkStart w:id="8" w:name="_Toc428777633"/>
       <w:r>
         <w:t>Contribution</w:t>
       </w:r>
+      <w:bookmarkEnd w:id="7"/>
       <w:bookmarkEnd w:id="8"/>
+    </w:p>
+    <w:p>
+      <w:r>
+        <w:t>Th</w:t>
+      </w:r>
+      <w:r>
+        <w:t xml:space="preserve">is chapter's contribution is a </w:t>
+      </w:r>
+      <w:r>
+        <w:rPr>
+          <w:i/>
+        </w:rPr>
+        <w:t>COST</w:t>
+      </w:r>
+      <w:r>
+        <w:t xml:space="preserve"> function that given an f-tree and certain statistics (number of unique values per attribute, number of unique values per attribute under any other attribute of the f-tree) returns an estimation of the total factorization size (number of singletons, value nodes) that would occur if our database (factorization) was factorized based on that given f-tree.</w:t>
+      </w:r>
+    </w:p>
+    <w:p/>
+    <w:p>
+      <w:pPr>
+        <w:pStyle w:val="Heading2"/>
+      </w:pPr>
+      <w:bookmarkStart w:id="9" w:name="_Toc428730804"/>
+      <w:bookmarkStart w:id="10" w:name="_Toc428777634"/>
+      <w:r>
+        <w:t>Idea</w:t>
+      </w:r>
       <w:bookmarkEnd w:id="9"/>
-    </w:p>
-    <w:p>
-      <w:r>
-        <w:t>Th</w:t>
-      </w:r>
-      <w:r>
-        <w:t xml:space="preserve">is chapter's contribution is a </w:t>
-      </w:r>
-      <w:r>
-        <w:rPr>
-          <w:i/>
-        </w:rPr>
-        <w:t>COST</w:t>
-      </w:r>
-      <w:r>
-        <w:t xml:space="preserve"> function that given an f-tree and certain statistics (number of unique values per attribute, number of unique values per attribute under any other attribute of the f-tree) returns an estimation of the total factorization size (number of singletons, value nodes) that would occur if our database (factorization) was factorized based on that given f-tree.</w:t>
-      </w:r>
-    </w:p>
-    <w:p/>
-    <w:p>
-      <w:pPr>
-        <w:pStyle w:val="Heading2"/>
-      </w:pPr>
-      <w:bookmarkStart w:id="10" w:name="_Toc428730804"/>
-      <w:bookmarkStart w:id="11" w:name="_Toc428777634"/>
-      <w:r>
-        <w:t>Idea</w:t>
-      </w:r>
       <w:bookmarkEnd w:id="10"/>
-      <w:bookmarkEnd w:id="11"/>
     </w:p>
     <w:p>
       <w:r>
@@ -5912,7 +5910,7 @@
                                 <w:szCs w:val="24"/>
                               </w:rPr>
                             </w:pPr>
-                            <w:bookmarkStart w:id="12" w:name="_Toc428778014"/>
+                            <w:bookmarkStart w:id="11" w:name="_Toc428778014"/>
                             <w:r>
                               <w:t xml:space="preserve">Figure </w:t>
                             </w:r>
@@ -5958,7 +5956,7 @@
                             <w:r>
                               <w:t>: Example f-tree</w:t>
                             </w:r>
-                            <w:bookmarkEnd w:id="12"/>
+                            <w:bookmarkEnd w:id="11"/>
                           </w:p>
                         </w:txbxContent>
                       </wps:txbx>
@@ -5995,7 +5993,7 @@
                           <w:szCs w:val="24"/>
                         </w:rPr>
                       </w:pPr>
-                      <w:bookmarkStart w:id="13" w:name="_Toc428778014"/>
+                      <w:bookmarkStart w:id="12" w:name="_Toc428778014"/>
                       <w:r>
                         <w:t xml:space="preserve">Figure </w:t>
                       </w:r>
@@ -6041,7 +6039,7 @@
                       <w:r>
                         <w:t>: Example f-tree</w:t>
                       </w:r>
-                      <w:bookmarkEnd w:id="13"/>
+                      <w:bookmarkEnd w:id="12"/>
                     </w:p>
                   </w:txbxContent>
                 </v:textbox>
@@ -6163,7 +6161,7 @@
                                 <w:szCs w:val="24"/>
                               </w:rPr>
                             </w:pPr>
-                            <w:bookmarkStart w:id="14" w:name="_Toc428778015"/>
+                            <w:bookmarkStart w:id="13" w:name="_Toc428778015"/>
                             <w:r>
                               <w:t xml:space="preserve">Figure </w:t>
                             </w:r>
@@ -6212,7 +6210,7 @@
                             <w:r>
                               <w:t>Triangle and Square queries</w:t>
                             </w:r>
-                            <w:bookmarkEnd w:id="14"/>
+                            <w:bookmarkEnd w:id="13"/>
                           </w:p>
                         </w:txbxContent>
                       </wps:txbx>
@@ -6242,7 +6240,7 @@
                           <w:szCs w:val="24"/>
                         </w:rPr>
                       </w:pPr>
-                      <w:bookmarkStart w:id="15" w:name="_Toc428778015"/>
+                      <w:bookmarkStart w:id="14" w:name="_Toc428778015"/>
                       <w:r>
                         <w:t xml:space="preserve">Figure </w:t>
                       </w:r>
@@ -6291,7 +6289,7 @@
                       <w:r>
                         <w:t>Triangle and Square queries</w:t>
                       </w:r>
-                      <w:bookmarkEnd w:id="15"/>
+                      <w:bookmarkEnd w:id="14"/>
                     </w:p>
                   </w:txbxContent>
                 </v:textbox>
@@ -6448,7 +6446,7 @@
       <w:pPr>
         <w:pStyle w:val="Caption"/>
       </w:pPr>
-      <w:bookmarkStart w:id="16" w:name="_Toc428778016"/>
+      <w:bookmarkStart w:id="15" w:name="_Toc428778016"/>
       <w:r>
         <w:t xml:space="preserve">Figure </w:t>
       </w:r>
@@ -6494,7 +6492,7 @@
       <w:r>
         <w:t>: Example factorization</w:t>
       </w:r>
-      <w:bookmarkEnd w:id="16"/>
+      <w:bookmarkEnd w:id="15"/>
     </w:p>
     <w:p>
       <w:r>
@@ -6528,13 +6526,13 @@
         <w:pStyle w:val="Heading3"/>
         <w:jc w:val="left"/>
       </w:pPr>
-      <w:bookmarkStart w:id="17" w:name="_Toc428730805"/>
-      <w:bookmarkStart w:id="18" w:name="_Toc428777635"/>
+      <w:bookmarkStart w:id="16" w:name="_Toc428730805"/>
+      <w:bookmarkStart w:id="17" w:name="_Toc428777635"/>
       <w:r>
         <w:t>Initial thoughts</w:t>
       </w:r>
+      <w:bookmarkEnd w:id="16"/>
       <w:bookmarkEnd w:id="17"/>
-      <w:bookmarkEnd w:id="18"/>
     </w:p>
     <w:p>
       <w:r>
@@ -6741,13 +6739,13 @@
       <w:pPr>
         <w:pStyle w:val="Heading3"/>
       </w:pPr>
-      <w:bookmarkStart w:id="19" w:name="_Toc428730806"/>
-      <w:bookmarkStart w:id="20" w:name="_Toc428777636"/>
+      <w:bookmarkStart w:id="18" w:name="_Toc428730806"/>
+      <w:bookmarkStart w:id="19" w:name="_Toc428777636"/>
       <w:r>
         <w:t>Proposed Idea</w:t>
       </w:r>
+      <w:bookmarkEnd w:id="18"/>
       <w:bookmarkEnd w:id="19"/>
-      <w:bookmarkEnd w:id="20"/>
     </w:p>
     <w:p>
       <w:r>
@@ -6964,8 +6962,9 @@
       <w:r>
         <w:t>flat factorization size</w:t>
       </w:r>
-    </w:p>
-    <w:p/>
+      <w:bookmarkStart w:id="20" w:name="_GoBack"/>
+      <w:bookmarkEnd w:id="20"/>
+    </w:p>
     <w:p/>
     <w:tbl>
       <w:tblPr>
@@ -7010,100 +7009,6 @@
               <w:t>Estimation Formula</w:t>
             </w:r>
           </w:p>
-          <w:p>
-            <w:r>
-              <w:t>If attribute X is f-tree root:</w:t>
-            </w:r>
-          </w:p>
-          <w:p>
-            <m:oMathPara>
-              <m:oMath>
-                <m:r>
-                  <w:rPr>
-                    <w:rFonts w:ascii="Cambria Math" w:hAnsi="Cambria Math"/>
-                  </w:rPr>
-                  <m:t>COST</m:t>
-                </m:r>
-                <m:d>
-                  <m:dPr>
-                    <m:ctrlPr>
-                      <w:rPr>
-                        <w:rFonts w:ascii="Cambria Math" w:hAnsi="Cambria Math"/>
-                        <w:i/>
-                      </w:rPr>
-                    </m:ctrlPr>
-                  </m:dPr>
-                  <m:e>
-                    <m:r>
-                      <w:rPr>
-                        <w:rFonts w:ascii="Cambria Math" w:hAnsi="Cambria Math"/>
-                      </w:rPr>
-                      <m:t>X</m:t>
-                    </m:r>
-                  </m:e>
-                </m:d>
-                <m:r>
-                  <w:rPr>
-                    <w:rFonts w:ascii="Cambria Math" w:hAnsi="Cambria Math"/>
-                  </w:rPr>
-                  <m:t>= uniq</m:t>
-                </m:r>
-                <m:d>
-                  <m:dPr>
-                    <m:ctrlPr>
-                      <w:rPr>
-                        <w:rFonts w:ascii="Cambria Math" w:hAnsi="Cambria Math"/>
-                        <w:i/>
-                      </w:rPr>
-                    </m:ctrlPr>
-                  </m:dPr>
-                  <m:e>
-                    <m:r>
-                      <w:rPr>
-                        <w:rFonts w:ascii="Cambria Math" w:hAnsi="Cambria Math"/>
-                      </w:rPr>
-                      <m:t>X</m:t>
-                    </m:r>
-                  </m:e>
-                </m:d>
-              </m:oMath>
-            </m:oMathPara>
-          </w:p>
-          <w:p>
-            <w:r>
-              <w:t>Else:</w:t>
-            </w:r>
-          </w:p>
-          <w:p>
-            <m:oMathPara>
-              <m:oMath>
-                <m:r>
-                  <w:rPr>
-                    <w:rFonts w:ascii="Cambria Math" w:hAnsi="Cambria Math"/>
-                  </w:rPr>
-                  <m:t>COST(X) = MIN( COST(parent(X)) * MIN_AVERAGE(X, T</m:t>
-                </m:r>
-                <m:r>
-                  <w:rPr>
-                    <w:rFonts w:ascii="Cambria Math" w:hAnsi="Cambria Math"/>
-                  </w:rPr>
-                  <m:t xml:space="preserve">), </m:t>
-                </m:r>
-                <m:r>
-                  <w:rPr>
-                    <w:rFonts w:ascii="Cambria Math" w:hAnsi="Cambria Math"/>
-                  </w:rPr>
-                  <m:t>FLAT_SIZE</m:t>
-                </m:r>
-                <m:r>
-                  <w:rPr>
-                    <w:rFonts w:ascii="Cambria Math" w:hAnsi="Cambria Math"/>
-                  </w:rPr>
-                  <m:t xml:space="preserve"> )</m:t>
-                </m:r>
-              </m:oMath>
-            </m:oMathPara>
-          </w:p>
           <w:p/>
           <w:p>
             <m:oMathPara>
@@ -7115,7 +7020,36 @@
                   <w:rPr>
                     <w:rFonts w:ascii="Cambria Math" w:hAnsi="Cambria Math"/>
                   </w:rPr>
-                  <m:t>COST(X)=</m:t>
+                  <m:t>COST</m:t>
+                </m:r>
+                <m:d>
+                  <m:dPr>
+                    <m:ctrlPr>
+                      <w:rPr>
+                        <w:rFonts w:ascii="Cambria Math" w:hAnsi="Cambria Math"/>
+                      </w:rPr>
+                    </m:ctrlPr>
+                  </m:dPr>
+                  <m:e>
+                    <m:r>
+                      <m:rPr>
+                        <m:sty m:val="p"/>
+                      </m:rPr>
+                      <w:rPr>
+                        <w:rFonts w:ascii="Cambria Math" w:hAnsi="Cambria Math"/>
+                      </w:rPr>
+                      <m:t>X</m:t>
+                    </m:r>
+                  </m:e>
+                </m:d>
+                <m:r>
+                  <m:rPr>
+                    <m:sty m:val="p"/>
+                  </m:rPr>
+                  <w:rPr>
+                    <w:rFonts w:ascii="Cambria Math" w:hAnsi="Cambria Math"/>
+                  </w:rPr>
+                  <m:t>=</m:t>
                 </m:r>
                 <m:d>
                   <m:dPr>
@@ -7156,8 +7090,26 @@
                             <w:rPr>
                               <w:rFonts w:ascii="Cambria Math" w:hAnsi="Cambria Math"/>
                             </w:rPr>
-                            <m:t>uniq(X)</m:t>
+                            <m:t>uniq</m:t>
                           </m:r>
+                          <m:d>
+                            <m:dPr>
+                              <m:ctrlPr>
+                                <w:rPr>
+                                  <w:rFonts w:ascii="Cambria Math" w:hAnsi="Cambria Math"/>
+                                  <w:i/>
+                                </w:rPr>
+                              </m:ctrlPr>
+                            </m:dPr>
+                            <m:e>
+                              <m:r>
+                                <w:rPr>
+                                  <w:rFonts w:ascii="Cambria Math" w:hAnsi="Cambria Math"/>
+                                </w:rPr>
+                                <m:t>X</m:t>
+                              </m:r>
+                            </m:e>
+                          </m:d>
                         </m:e>
                         <m:e>
                           <m:r>
@@ -7199,15 +7151,6 @@
                               </m:r>
                             </m:fName>
                             <m:e>
-                              <m:r>
-                                <m:rPr>
-                                  <m:sty m:val="p"/>
-                                </m:rPr>
-                                <w:rPr>
-                                  <w:rFonts w:ascii="Cambria Math" w:hAnsi="Cambria Math"/>
-                                </w:rPr>
-                                <m:t>(COST</m:t>
-                              </m:r>
                               <m:d>
                                 <m:dPr>
                                   <m:ctrlPr>
@@ -7224,7 +7167,7 @@
                                     <w:rPr>
                                       <w:rFonts w:ascii="Cambria Math" w:hAnsi="Cambria Math"/>
                                     </w:rPr>
-                                    <m:t>parent</m:t>
+                                    <m:t>COST</m:t>
                                   </m:r>
                                   <m:d>
                                     <m:dPr>
@@ -7242,30 +7185,30 @@
                                         <w:rPr>
                                           <w:rFonts w:ascii="Cambria Math" w:hAnsi="Cambria Math"/>
                                         </w:rPr>
-                                        <m:t>X</m:t>
+                                        <m:t>parent</m:t>
                                       </m:r>
+                                      <m:d>
+                                        <m:dPr>
+                                          <m:ctrlPr>
+                                            <w:rPr>
+                                              <w:rFonts w:ascii="Cambria Math" w:hAnsi="Cambria Math"/>
+                                            </w:rPr>
+                                          </m:ctrlPr>
+                                        </m:dPr>
+                                        <m:e>
+                                          <m:r>
+                                            <m:rPr>
+                                              <m:sty m:val="p"/>
+                                            </m:rPr>
+                                            <w:rPr>
+                                              <w:rFonts w:ascii="Cambria Math" w:hAnsi="Cambria Math"/>
+                                            </w:rPr>
+                                            <m:t>X</m:t>
+                                          </m:r>
+                                        </m:e>
+                                      </m:d>
                                     </m:e>
                                   </m:d>
-                                </m:e>
-                              </m:d>
-                              <m:r>
-                                <m:rPr>
-                                  <m:sty m:val="p"/>
-                                </m:rPr>
-                                <w:rPr>
-                                  <w:rFonts w:ascii="Cambria Math" w:hAnsi="Cambria Math"/>
-                                </w:rPr>
-                                <m:t>*MIN_AVERAGE</m:t>
-                              </m:r>
-                              <m:d>
-                                <m:dPr>
-                                  <m:ctrlPr>
-                                    <w:rPr>
-                                      <w:rFonts w:ascii="Cambria Math" w:hAnsi="Cambria Math"/>
-                                    </w:rPr>
-                                  </m:ctrlPr>
-                                </m:dPr>
-                                <m:e>
                                   <m:r>
                                     <m:rPr>
                                       <m:sty m:val="p"/>
@@ -7273,25 +7216,101 @@
                                     <w:rPr>
                                       <w:rFonts w:ascii="Cambria Math" w:hAnsi="Cambria Math"/>
                                     </w:rPr>
-                                    <m:t>X,T</m:t>
+                                    <m:t>*</m:t>
                                   </m:r>
+                                  <m:sSub>
+                                    <m:sSubPr>
+                                      <m:ctrlPr>
+                                        <w:rPr>
+                                          <w:rFonts w:ascii="Cambria Math" w:hAnsi="Cambria Math"/>
+                                        </w:rPr>
+                                      </m:ctrlPr>
+                                    </m:sSubPr>
+                                    <m:e>
+                                      <m:r>
+                                        <m:rPr>
+                                          <m:sty m:val="p"/>
+                                        </m:rPr>
+                                        <w:rPr>
+                                          <w:rFonts w:ascii="Cambria Math" w:hAnsi="Cambria Math"/>
+                                        </w:rPr>
+                                        <m:t>MIN</m:t>
+                                      </m:r>
+                                    </m:e>
+                                    <m:sub>
+                                      <m:r>
+                                        <m:rPr>
+                                          <m:sty m:val="p"/>
+                                        </m:rPr>
+                                        <w:rPr>
+                                          <w:rFonts w:ascii="Cambria Math" w:hAnsi="Cambria Math"/>
+                                        </w:rPr>
+                                        <m:t>AVERAGE</m:t>
+                                      </m:r>
+                                      <m:d>
+                                        <m:dPr>
+                                          <m:ctrlPr>
+                                            <w:rPr>
+                                              <w:rFonts w:ascii="Cambria Math" w:hAnsi="Cambria Math"/>
+                                            </w:rPr>
+                                          </m:ctrlPr>
+                                        </m:dPr>
+                                        <m:e>
+                                          <m:r>
+                                            <m:rPr>
+                                              <m:sty m:val="p"/>
+                                            </m:rPr>
+                                            <w:rPr>
+                                              <w:rFonts w:ascii="Cambria Math" w:hAnsi="Cambria Math"/>
+                                            </w:rPr>
+                                            <m:t>X,T</m:t>
+                                          </m:r>
+                                        </m:e>
+                                      </m:d>
+                                    </m:sub>
+                                  </m:sSub>
+                                  <m:r>
+                                    <m:rPr>
+                                      <m:sty m:val="p"/>
+                                    </m:rPr>
+                                    <w:rPr>
+                                      <w:rFonts w:ascii="Cambria Math" w:hAnsi="Cambria Math"/>
+                                    </w:rPr>
+                                    <m:t xml:space="preserve">, </m:t>
+                                  </m:r>
+                                  <m:sSub>
+                                    <m:sSubPr>
+                                      <m:ctrlPr>
+                                        <w:rPr>
+                                          <w:rFonts w:ascii="Cambria Math" w:hAnsi="Cambria Math"/>
+                                        </w:rPr>
+                                      </m:ctrlPr>
+                                    </m:sSubPr>
+                                    <m:e>
+                                      <m:r>
+                                        <m:rPr>
+                                          <m:sty m:val="p"/>
+                                        </m:rPr>
+                                        <w:rPr>
+                                          <w:rFonts w:ascii="Cambria Math" w:hAnsi="Cambria Math"/>
+                                        </w:rPr>
+                                        <m:t>FLAT</m:t>
+                                      </m:r>
+                                    </m:e>
+                                    <m:sub>
+                                      <m:r>
+                                        <m:rPr>
+                                          <m:sty m:val="p"/>
+                                        </m:rPr>
+                                        <w:rPr>
+                                          <w:rFonts w:ascii="Cambria Math" w:hAnsi="Cambria Math"/>
+                                        </w:rPr>
+                                        <m:t>SIZE</m:t>
+                                      </m:r>
+                                    </m:sub>
+                                  </m:sSub>
                                 </m:e>
                               </m:d>
-                              <m:r>
-                                <w:rPr>
-                                  <w:rFonts w:ascii="Cambria Math" w:hAnsi="Cambria Math"/>
-                                </w:rPr>
-                                <m:t xml:space="preserve"> </m:t>
-                              </m:r>
-                              <m:r>
-                                <m:rPr>
-                                  <m:sty m:val="p"/>
-                                </m:rPr>
-                                <w:rPr>
-                                  <w:rFonts w:ascii="Cambria Math" w:hAnsi="Cambria Math"/>
-                                </w:rPr>
-                                <m:t>, FLAT_SIZE)</m:t>
-                              </m:r>
                             </m:e>
                           </m:func>
                         </m:e>
@@ -7322,7 +7341,13 @@
           <w:p/>
           <w:p>
             <w:r>
-              <w:t xml:space="preserve">Where: </w:t>
+              <w:rPr>
+                <w:i/>
+              </w:rPr>
+              <w:t>Where:</w:t>
+            </w:r>
+            <w:r>
+              <w:t xml:space="preserve"> </w:t>
             </w:r>
             <w:r>
               <w:rPr>
@@ -7391,6 +7416,7 @@
     <w:p/>
     <w:p>
       <w:r>
+        <w:lastRenderedPageBreak/>
         <w:t>Additionally, we restrict the estimation size of the number of values per attribute to the flat size of the representation since that is the maximum amount of singletons we can have for each attribute, which is the worst case where each tuple is a separate path in the factorization.</w:t>
       </w:r>
     </w:p>
@@ -7609,6 +7635,7 @@
               <w:pStyle w:val="Code"/>
             </w:pPr>
             <w:r>
+              <w:lastRenderedPageBreak/>
               <w:t xml:space="preserve">    // </w:t>
             </w:r>
             <w:r>
@@ -7909,7 +7936,6 @@
               <w:pStyle w:val="Code"/>
             </w:pPr>
             <w:r>
-              <w:lastRenderedPageBreak/>
               <w:t>}</w:t>
             </w:r>
           </w:p>
@@ -7971,6 +7997,7 @@
               <w:rPr>
                 <w:b/>
               </w:rPr>
+              <w:lastRenderedPageBreak/>
               <w:t xml:space="preserve">Algorithm </w:t>
             </w:r>
             <w:r>
@@ -8242,16 +8269,13 @@
         <w:t>hyper-edge</w:t>
       </w:r>
       <w:r>
-        <w:t xml:space="preserve"> (relation/dependency). </w:t>
-      </w:r>
+        <w:t xml:space="preserve"> (relation/dependency). A procedure was implemented that calculates this but it is code-specific to be included in the thesis so we only provide a pseudocode for it showing the idea behind it.</w:t>
+      </w:r>
+    </w:p>
+    <w:p/>
+    <w:p>
       <w:r>
         <w:lastRenderedPageBreak/>
-        <w:t>A procedure was implemented that calculates this but it is code-specific to be included in the thesis so we only provide a pseudocode for it showing the idea behind it.</w:t>
-      </w:r>
-    </w:p>
-    <w:p/>
-    <w:p>
-      <w:r>
         <w:t>The function returns a two-dimensional matrix with size (</w:t>
       </w:r>
       <m:oMath>
@@ -8512,7 +8536,7 @@
         <w:t>The real need was to provide a fast cost function that during runtime could determine the size of the factorization given an arbitrary f-tree.</w:t>
       </w:r>
     </w:p>
-    <w:bookmarkEnd w:id="5"/>
+    <w:bookmarkEnd w:id="4"/>
     <w:p/>
     <w:p/>
     <w:p/>
@@ -27169,7 +27193,7 @@
         </w:numPr>
       </w:pPr>
       <w:bookmarkStart w:id="138" w:name="_Toc428777676"/>
-      <w:bookmarkEnd w:id="1"/>
+      <w:bookmarkEnd w:id="0"/>
       <w:r>
         <w:lastRenderedPageBreak/>
         <w:t>References</w:t>
@@ -28215,7 +28239,7 @@
           <w:rPr>
             <w:noProof/>
           </w:rPr>
-          <w:t>13</w:t>
+          <w:t>9</w:t>
         </w:r>
         <w:r>
           <w:rPr>
@@ -34525,8 +34549,8 @@
           <c:showBubbleSize val="0"/>
         </c:dLbls>
         <c:gapWidth val="150"/>
-        <c:axId val="609984560"/>
-        <c:axId val="609979464"/>
+        <c:axId val="381403976"/>
+        <c:axId val="381401624"/>
       </c:barChart>
       <c:lineChart>
         <c:grouping val="standard"/>
@@ -34652,11 +34676,11 @@
         </c:dLbls>
         <c:marker val="1"/>
         <c:smooth val="0"/>
-        <c:axId val="609982992"/>
-        <c:axId val="609984952"/>
+        <c:axId val="381400840"/>
+        <c:axId val="381402016"/>
       </c:lineChart>
       <c:catAx>
-        <c:axId val="609984560"/>
+        <c:axId val="381403976"/>
         <c:scaling>
           <c:orientation val="minMax"/>
         </c:scaling>
@@ -34729,7 +34753,7 @@
             <a:endParaRPr lang="el-GR"/>
           </a:p>
         </c:txPr>
-        <c:crossAx val="609979464"/>
+        <c:crossAx val="381401624"/>
         <c:crosses val="autoZero"/>
         <c:auto val="1"/>
         <c:lblAlgn val="ctr"/>
@@ -34737,7 +34761,7 @@
         <c:noMultiLvlLbl val="0"/>
       </c:catAx>
       <c:valAx>
-        <c:axId val="609979464"/>
+        <c:axId val="381401624"/>
         <c:scaling>
           <c:orientation val="minMax"/>
         </c:scaling>
@@ -34843,12 +34867,12 @@
             <a:endParaRPr lang="el-GR"/>
           </a:p>
         </c:txPr>
-        <c:crossAx val="609984560"/>
+        <c:crossAx val="381403976"/>
         <c:crosses val="autoZero"/>
         <c:crossBetween val="between"/>
       </c:valAx>
       <c:valAx>
-        <c:axId val="609984952"/>
+        <c:axId val="381402016"/>
         <c:scaling>
           <c:orientation val="minMax"/>
         </c:scaling>
@@ -34940,12 +34964,12 @@
             <a:endParaRPr lang="el-GR"/>
           </a:p>
         </c:txPr>
-        <c:crossAx val="609982992"/>
+        <c:crossAx val="381400840"/>
         <c:crosses val="max"/>
         <c:crossBetween val="between"/>
       </c:valAx>
       <c:catAx>
-        <c:axId val="609982992"/>
+        <c:axId val="381400840"/>
         <c:scaling>
           <c:orientation val="minMax"/>
         </c:scaling>
@@ -34955,7 +34979,7 @@
         <c:majorTickMark val="none"/>
         <c:minorTickMark val="none"/>
         <c:tickLblPos val="nextTo"/>
-        <c:crossAx val="609984952"/>
+        <c:crossAx val="381402016"/>
         <c:crosses val="autoZero"/>
         <c:auto val="1"/>
         <c:lblAlgn val="ctr"/>
@@ -35920,1535 +35944,8 @@
         </c:dLbls>
         <c:marker val="1"/>
         <c:smooth val="0"/>
-        <c:axId val="383368712"/>
-        <c:axId val="383366360"/>
-      </c:lineChart>
-      <c:catAx>
-        <c:axId val="383368712"/>
-        <c:scaling>
-          <c:orientation val="minMax"/>
-        </c:scaling>
-        <c:delete val="0"/>
-        <c:axPos val="b"/>
-        <c:title>
-          <c:tx>
-            <c:rich>
-              <a:bodyPr rot="0" spcFirstLastPara="1" vertOverflow="ellipsis" vert="horz" wrap="square" anchor="ctr" anchorCtr="1"/>
-              <a:lstStyle/>
-              <a:p>
-                <a:pPr>
-                  <a:defRPr sz="1000" b="0" i="0" u="none" strike="noStrike" kern="1200" baseline="0">
-                    <a:solidFill>
-                      <a:schemeClr val="tx1">
-                        <a:lumMod val="65000"/>
-                        <a:lumOff val="35000"/>
-                      </a:schemeClr>
-                    </a:solidFill>
-                    <a:latin typeface="+mn-lt"/>
-                    <a:ea typeface="+mn-ea"/>
-                    <a:cs typeface="+mn-cs"/>
-                  </a:defRPr>
-                </a:pPr>
-                <a:r>
-                  <a:rPr lang="en-GB"/>
-                  <a:t>Scale Factor (s)</a:t>
-                </a:r>
-              </a:p>
-            </c:rich>
-          </c:tx>
-          <c:overlay val="0"/>
-          <c:spPr>
-            <a:noFill/>
-            <a:ln>
-              <a:noFill/>
-            </a:ln>
-            <a:effectLst/>
-          </c:spPr>
-          <c:txPr>
-            <a:bodyPr rot="0" spcFirstLastPara="1" vertOverflow="ellipsis" vert="horz" wrap="square" anchor="ctr" anchorCtr="1"/>
-            <a:lstStyle/>
-            <a:p>
-              <a:pPr>
-                <a:defRPr sz="1000" b="0" i="0" u="none" strike="noStrike" kern="1200" baseline="0">
-                  <a:solidFill>
-                    <a:schemeClr val="tx1">
-                      <a:lumMod val="65000"/>
-                      <a:lumOff val="35000"/>
-                    </a:schemeClr>
-                  </a:solidFill>
-                  <a:latin typeface="+mn-lt"/>
-                  <a:ea typeface="+mn-ea"/>
-                  <a:cs typeface="+mn-cs"/>
-                </a:defRPr>
-              </a:pPr>
-              <a:endParaRPr lang="el-GR"/>
-            </a:p>
-          </c:txPr>
-        </c:title>
-        <c:majorTickMark val="none"/>
-        <c:minorTickMark val="none"/>
-        <c:tickLblPos val="nextTo"/>
-        <c:spPr>
-          <a:noFill/>
-          <a:ln w="9525" cap="flat" cmpd="sng" algn="ctr">
-            <a:solidFill>
-              <a:schemeClr val="tx1">
-                <a:lumMod val="15000"/>
-                <a:lumOff val="85000"/>
-              </a:schemeClr>
-            </a:solidFill>
-            <a:round/>
-          </a:ln>
-          <a:effectLst/>
-        </c:spPr>
-        <c:txPr>
-          <a:bodyPr rot="-60000000" spcFirstLastPara="1" vertOverflow="ellipsis" vert="horz" wrap="square" anchor="ctr" anchorCtr="1"/>
-          <a:lstStyle/>
-          <a:p>
-            <a:pPr>
-              <a:defRPr sz="900" b="0" i="0" u="none" strike="noStrike" kern="1200" baseline="0">
-                <a:solidFill>
-                  <a:schemeClr val="tx1">
-                    <a:lumMod val="65000"/>
-                    <a:lumOff val="35000"/>
-                  </a:schemeClr>
-                </a:solidFill>
-                <a:latin typeface="+mn-lt"/>
-                <a:ea typeface="+mn-ea"/>
-                <a:cs typeface="+mn-cs"/>
-              </a:defRPr>
-            </a:pPr>
-            <a:endParaRPr lang="el-GR"/>
-          </a:p>
-        </c:txPr>
-        <c:crossAx val="383366360"/>
-        <c:crossesAt val="1.0000000000000002E-2"/>
-        <c:auto val="1"/>
-        <c:lblAlgn val="ctr"/>
-        <c:lblOffset val="100"/>
-        <c:noMultiLvlLbl val="0"/>
-      </c:catAx>
-      <c:valAx>
-        <c:axId val="383366360"/>
-        <c:scaling>
-          <c:logBase val="10"/>
-          <c:orientation val="minMax"/>
-        </c:scaling>
-        <c:delete val="0"/>
-        <c:axPos val="l"/>
-        <c:majorGridlines>
-          <c:spPr>
-            <a:ln w="9525" cap="flat" cmpd="sng" algn="ctr">
-              <a:solidFill>
-                <a:schemeClr val="tx1">
-                  <a:lumMod val="15000"/>
-                  <a:lumOff val="85000"/>
-                </a:schemeClr>
-              </a:solidFill>
-              <a:round/>
-            </a:ln>
-            <a:effectLst/>
-          </c:spPr>
-        </c:majorGridlines>
-        <c:title>
-          <c:tx>
-            <c:rich>
-              <a:bodyPr rot="-5400000" spcFirstLastPara="1" vertOverflow="ellipsis" vert="horz" wrap="square" anchor="ctr" anchorCtr="1"/>
-              <a:lstStyle/>
-              <a:p>
-                <a:pPr>
-                  <a:defRPr sz="1000" b="0" i="0" u="none" strike="noStrike" kern="1200" baseline="0">
-                    <a:solidFill>
-                      <a:schemeClr val="tx1">
-                        <a:lumMod val="65000"/>
-                        <a:lumOff val="35000"/>
-                      </a:schemeClr>
-                    </a:solidFill>
-                    <a:latin typeface="+mn-lt"/>
-                    <a:ea typeface="+mn-ea"/>
-                    <a:cs typeface="+mn-cs"/>
-                  </a:defRPr>
-                </a:pPr>
-                <a:r>
-                  <a:rPr lang="en-GB"/>
-                  <a:t>Seconds</a:t>
-                </a:r>
-              </a:p>
-            </c:rich>
-          </c:tx>
-          <c:overlay val="0"/>
-          <c:spPr>
-            <a:noFill/>
-            <a:ln>
-              <a:noFill/>
-            </a:ln>
-            <a:effectLst/>
-          </c:spPr>
-          <c:txPr>
-            <a:bodyPr rot="-5400000" spcFirstLastPara="1" vertOverflow="ellipsis" vert="horz" wrap="square" anchor="ctr" anchorCtr="1"/>
-            <a:lstStyle/>
-            <a:p>
-              <a:pPr>
-                <a:defRPr sz="1000" b="0" i="0" u="none" strike="noStrike" kern="1200" baseline="0">
-                  <a:solidFill>
-                    <a:schemeClr val="tx1">
-                      <a:lumMod val="65000"/>
-                      <a:lumOff val="35000"/>
-                    </a:schemeClr>
-                  </a:solidFill>
-                  <a:latin typeface="+mn-lt"/>
-                  <a:ea typeface="+mn-ea"/>
-                  <a:cs typeface="+mn-cs"/>
-                </a:defRPr>
-              </a:pPr>
-              <a:endParaRPr lang="el-GR"/>
-            </a:p>
-          </c:txPr>
-        </c:title>
-        <c:numFmt formatCode="General" sourceLinked="1"/>
-        <c:majorTickMark val="none"/>
-        <c:minorTickMark val="none"/>
-        <c:tickLblPos val="nextTo"/>
-        <c:spPr>
-          <a:noFill/>
-          <a:ln>
-            <a:noFill/>
-          </a:ln>
-          <a:effectLst/>
-        </c:spPr>
-        <c:txPr>
-          <a:bodyPr rot="-60000000" spcFirstLastPara="1" vertOverflow="ellipsis" vert="horz" wrap="square" anchor="ctr" anchorCtr="1"/>
-          <a:lstStyle/>
-          <a:p>
-            <a:pPr>
-              <a:defRPr sz="900" b="0" i="0" u="none" strike="noStrike" kern="1200" baseline="0">
-                <a:solidFill>
-                  <a:schemeClr val="tx1">
-                    <a:lumMod val="65000"/>
-                    <a:lumOff val="35000"/>
-                  </a:schemeClr>
-                </a:solidFill>
-                <a:latin typeface="+mn-lt"/>
-                <a:ea typeface="+mn-ea"/>
-                <a:cs typeface="+mn-cs"/>
-              </a:defRPr>
-            </a:pPr>
-            <a:endParaRPr lang="el-GR"/>
-          </a:p>
-        </c:txPr>
-        <c:crossAx val="383368712"/>
-        <c:crosses val="autoZero"/>
-        <c:crossBetween val="between"/>
-      </c:valAx>
-      <c:spPr>
-        <a:noFill/>
-        <a:ln>
-          <a:noFill/>
-        </a:ln>
-        <a:effectLst/>
-      </c:spPr>
-    </c:plotArea>
-    <c:legend>
-      <c:legendPos val="b"/>
-      <c:overlay val="0"/>
-      <c:spPr>
-        <a:noFill/>
-        <a:ln>
-          <a:noFill/>
-        </a:ln>
-        <a:effectLst/>
-      </c:spPr>
-      <c:txPr>
-        <a:bodyPr rot="0" spcFirstLastPara="1" vertOverflow="ellipsis" vert="horz" wrap="square" anchor="ctr" anchorCtr="1"/>
-        <a:lstStyle/>
-        <a:p>
-          <a:pPr>
-            <a:defRPr sz="900" b="0" i="0" u="none" strike="noStrike" kern="1200" baseline="0">
-              <a:solidFill>
-                <a:schemeClr val="tx1">
-                  <a:lumMod val="65000"/>
-                  <a:lumOff val="35000"/>
-                </a:schemeClr>
-              </a:solidFill>
-              <a:latin typeface="+mn-lt"/>
-              <a:ea typeface="+mn-ea"/>
-              <a:cs typeface="+mn-cs"/>
-            </a:defRPr>
-          </a:pPr>
-          <a:endParaRPr lang="el-GR"/>
-        </a:p>
-      </c:txPr>
-    </c:legend>
-    <c:plotVisOnly val="1"/>
-    <c:dispBlanksAs val="gap"/>
-    <c:showDLblsOverMax val="0"/>
-  </c:chart>
-  <c:spPr>
-    <a:solidFill>
-      <a:schemeClr val="bg1"/>
-    </a:solidFill>
-    <a:ln w="9525" cap="flat" cmpd="sng" algn="ctr">
-      <a:solidFill>
-        <a:schemeClr val="tx1">
-          <a:lumMod val="15000"/>
-          <a:lumOff val="85000"/>
-        </a:schemeClr>
-      </a:solidFill>
-      <a:round/>
-    </a:ln>
-    <a:effectLst/>
-  </c:spPr>
-  <c:txPr>
-    <a:bodyPr/>
-    <a:lstStyle/>
-    <a:p>
-      <a:pPr>
-        <a:defRPr/>
-      </a:pPr>
-      <a:endParaRPr lang="el-GR"/>
-    </a:p>
-  </c:txPr>
-  <c:externalData r:id="rId3">
-    <c:autoUpdate val="0"/>
-  </c:externalData>
-</c:chartSpace>
-</file>
-
-<file path=word/charts/chart11.xml><?xml version="1.0" encoding="utf-8"?>
-<c:chartSpace xmlns:c="http://schemas.openxmlformats.org/drawingml/2006/chart" xmlns:a="http://schemas.openxmlformats.org/drawingml/2006/main" xmlns:r="http://schemas.openxmlformats.org/officeDocument/2006/relationships">
-  <c:date1904 val="0"/>
-  <c:lang val="en-US"/>
-  <c:roundedCorners val="0"/>
-  <mc:AlternateContent xmlns:mc="http://schemas.openxmlformats.org/markup-compatibility/2006">
-    <mc:Choice xmlns:c14="http://schemas.microsoft.com/office/drawing/2007/8/2/chart" Requires="c14">
-      <c14:style val="102"/>
-    </mc:Choice>
-    <mc:Fallback>
-      <c:style val="2"/>
-    </mc:Fallback>
-  </mc:AlternateContent>
-  <c:chart>
-    <c:autoTitleDeleted val="1"/>
-    <c:plotArea>
-      <c:layout/>
-      <c:barChart>
-        <c:barDir val="col"/>
-        <c:grouping val="clustered"/>
-        <c:varyColors val="0"/>
-        <c:ser>
-          <c:idx val="0"/>
-          <c:order val="0"/>
-          <c:spPr>
-            <a:solidFill>
-              <a:schemeClr val="accent1"/>
-            </a:solidFill>
-            <a:ln>
-              <a:noFill/>
-            </a:ln>
-            <a:effectLst/>
-          </c:spPr>
-          <c:invertIfNegative val="0"/>
-          <c:cat>
-            <c:strRef>
-              <c:f>SerTime!$A$4:$M$4</c:f>
-              <c:strCache>
-                <c:ptCount val="13"/>
-                <c:pt idx="0">
-                  <c:v>Simple-GZ9</c:v>
-                </c:pt>
-                <c:pt idx="1">
-                  <c:v>Simple-BZ9</c:v>
-                </c:pt>
-                <c:pt idx="2">
-                  <c:v>Simple</c:v>
-                </c:pt>
-                <c:pt idx="3">
-                  <c:v>Byte-GZ9</c:v>
-                </c:pt>
-                <c:pt idx="4">
-                  <c:v>Byte-BZ9</c:v>
-                </c:pt>
-                <c:pt idx="5">
-                  <c:v>Byte</c:v>
-                </c:pt>
-                <c:pt idx="6">
-                  <c:v>Bit-GZ9</c:v>
-                </c:pt>
-                <c:pt idx="7">
-                  <c:v>Bit-BZ9</c:v>
-                </c:pt>
-                <c:pt idx="8">
-                  <c:v>Bit</c:v>
-                </c:pt>
-                <c:pt idx="9">
-                  <c:v>Flat-GZ1</c:v>
-                </c:pt>
-                <c:pt idx="10">
-                  <c:v>Flat-GZ9</c:v>
-                </c:pt>
-                <c:pt idx="11">
-                  <c:v>Flat-BZ1</c:v>
-                </c:pt>
-                <c:pt idx="12">
-                  <c:v>Flat-BZ9</c:v>
-                </c:pt>
-              </c:strCache>
-            </c:strRef>
-          </c:cat>
-          <c:val>
-            <c:numRef>
-              <c:f>SerTime!$A$5:$M$5</c:f>
-              <c:numCache>
-                <c:formatCode>General</c:formatCode>
-                <c:ptCount val="13"/>
-                <c:pt idx="0">
-                  <c:v>0.2</c:v>
-                </c:pt>
-                <c:pt idx="1">
-                  <c:v>0.22681000000000001</c:v>
-                </c:pt>
-                <c:pt idx="2">
-                  <c:v>1.8502000000000001E-2</c:v>
-                </c:pt>
-                <c:pt idx="3">
-                  <c:v>0.156055</c:v>
-                </c:pt>
-                <c:pt idx="4">
-                  <c:v>0.18832099999999999</c:v>
-                </c:pt>
-                <c:pt idx="5">
-                  <c:v>2.5420000000000002E-2</c:v>
-                </c:pt>
-                <c:pt idx="6">
-                  <c:v>0.14391000000000001</c:v>
-                </c:pt>
-                <c:pt idx="7">
-                  <c:v>0.15145900000000001</c:v>
-                </c:pt>
-                <c:pt idx="8">
-                  <c:v>2.1908E-2</c:v>
-                </c:pt>
-                <c:pt idx="9">
-                  <c:v>10.048730000000001</c:v>
-                </c:pt>
-                <c:pt idx="10">
-                  <c:v>10.193187999999999</c:v>
-                </c:pt>
-                <c:pt idx="11">
-                  <c:v>11.147902</c:v>
-                </c:pt>
-                <c:pt idx="12">
-                  <c:v>12.469298</c:v>
-                </c:pt>
-              </c:numCache>
-            </c:numRef>
-          </c:val>
-        </c:ser>
-        <c:dLbls>
-          <c:showLegendKey val="0"/>
-          <c:showVal val="0"/>
-          <c:showCatName val="0"/>
-          <c:showSerName val="0"/>
-          <c:showPercent val="0"/>
-          <c:showBubbleSize val="0"/>
-        </c:dLbls>
-        <c:gapWidth val="219"/>
-        <c:overlap val="-27"/>
-        <c:axId val="383363224"/>
-        <c:axId val="383363616"/>
-      </c:barChart>
-      <c:catAx>
-        <c:axId val="383363224"/>
-        <c:scaling>
-          <c:orientation val="minMax"/>
-        </c:scaling>
-        <c:delete val="0"/>
-        <c:axPos val="b"/>
-        <c:numFmt formatCode="General" sourceLinked="1"/>
-        <c:majorTickMark val="none"/>
-        <c:minorTickMark val="none"/>
-        <c:tickLblPos val="nextTo"/>
-        <c:spPr>
-          <a:noFill/>
-          <a:ln w="9525" cap="flat" cmpd="sng" algn="ctr">
-            <a:solidFill>
-              <a:schemeClr val="tx1">
-                <a:lumMod val="15000"/>
-                <a:lumOff val="85000"/>
-              </a:schemeClr>
-            </a:solidFill>
-            <a:round/>
-          </a:ln>
-          <a:effectLst/>
-        </c:spPr>
-        <c:txPr>
-          <a:bodyPr rot="-60000000" spcFirstLastPara="1" vertOverflow="ellipsis" vert="horz" wrap="square" anchor="ctr" anchorCtr="1"/>
-          <a:lstStyle/>
-          <a:p>
-            <a:pPr>
-              <a:defRPr sz="900" b="0" i="0" u="none" strike="noStrike" kern="1200" baseline="0">
-                <a:solidFill>
-                  <a:schemeClr val="tx1">
-                    <a:lumMod val="65000"/>
-                    <a:lumOff val="35000"/>
-                  </a:schemeClr>
-                </a:solidFill>
-                <a:latin typeface="+mn-lt"/>
-                <a:ea typeface="+mn-ea"/>
-                <a:cs typeface="+mn-cs"/>
-              </a:defRPr>
-            </a:pPr>
-            <a:endParaRPr lang="el-GR"/>
-          </a:p>
-        </c:txPr>
-        <c:crossAx val="383363616"/>
-        <c:crossesAt val="1.0000000000000002E-3"/>
-        <c:auto val="1"/>
-        <c:lblAlgn val="ctr"/>
-        <c:lblOffset val="100"/>
-        <c:noMultiLvlLbl val="0"/>
-      </c:catAx>
-      <c:valAx>
-        <c:axId val="383363616"/>
-        <c:scaling>
-          <c:logBase val="10"/>
-          <c:orientation val="minMax"/>
-        </c:scaling>
-        <c:delete val="0"/>
-        <c:axPos val="l"/>
-        <c:majorGridlines>
-          <c:spPr>
-            <a:ln w="9525" cap="flat" cmpd="sng" algn="ctr">
-              <a:solidFill>
-                <a:schemeClr val="tx1">
-                  <a:lumMod val="15000"/>
-                  <a:lumOff val="85000"/>
-                </a:schemeClr>
-              </a:solidFill>
-              <a:round/>
-            </a:ln>
-            <a:effectLst/>
-          </c:spPr>
-        </c:majorGridlines>
-        <c:title>
-          <c:tx>
-            <c:rich>
-              <a:bodyPr rot="-5400000" spcFirstLastPara="1" vertOverflow="ellipsis" vert="horz" wrap="square" anchor="ctr" anchorCtr="1"/>
-              <a:lstStyle/>
-              <a:p>
-                <a:pPr>
-                  <a:defRPr sz="1000" b="0" i="0" u="none" strike="noStrike" kern="1200" baseline="0">
-                    <a:solidFill>
-                      <a:schemeClr val="tx1">
-                        <a:lumMod val="65000"/>
-                        <a:lumOff val="35000"/>
-                      </a:schemeClr>
-                    </a:solidFill>
-                    <a:latin typeface="+mn-lt"/>
-                    <a:ea typeface="+mn-ea"/>
-                    <a:cs typeface="+mn-cs"/>
-                  </a:defRPr>
-                </a:pPr>
-                <a:r>
-                  <a:rPr lang="en-GB"/>
-                  <a:t>Seconds</a:t>
-                </a:r>
-              </a:p>
-            </c:rich>
-          </c:tx>
-          <c:overlay val="0"/>
-          <c:spPr>
-            <a:noFill/>
-            <a:ln>
-              <a:noFill/>
-            </a:ln>
-            <a:effectLst/>
-          </c:spPr>
-          <c:txPr>
-            <a:bodyPr rot="-5400000" spcFirstLastPara="1" vertOverflow="ellipsis" vert="horz" wrap="square" anchor="ctr" anchorCtr="1"/>
-            <a:lstStyle/>
-            <a:p>
-              <a:pPr>
-                <a:defRPr sz="1000" b="0" i="0" u="none" strike="noStrike" kern="1200" baseline="0">
-                  <a:solidFill>
-                    <a:schemeClr val="tx1">
-                      <a:lumMod val="65000"/>
-                      <a:lumOff val="35000"/>
-                    </a:schemeClr>
-                  </a:solidFill>
-                  <a:latin typeface="+mn-lt"/>
-                  <a:ea typeface="+mn-ea"/>
-                  <a:cs typeface="+mn-cs"/>
-                </a:defRPr>
-              </a:pPr>
-              <a:endParaRPr lang="el-GR"/>
-            </a:p>
-          </c:txPr>
-        </c:title>
-        <c:numFmt formatCode="General" sourceLinked="1"/>
-        <c:majorTickMark val="none"/>
-        <c:minorTickMark val="none"/>
-        <c:tickLblPos val="nextTo"/>
-        <c:spPr>
-          <a:noFill/>
-          <a:ln>
-            <a:noFill/>
-          </a:ln>
-          <a:effectLst/>
-        </c:spPr>
-        <c:txPr>
-          <a:bodyPr rot="-60000000" spcFirstLastPara="1" vertOverflow="ellipsis" vert="horz" wrap="square" anchor="ctr" anchorCtr="1"/>
-          <a:lstStyle/>
-          <a:p>
-            <a:pPr>
-              <a:defRPr sz="900" b="0" i="0" u="none" strike="noStrike" kern="1200" baseline="0">
-                <a:solidFill>
-                  <a:schemeClr val="tx1">
-                    <a:lumMod val="65000"/>
-                    <a:lumOff val="35000"/>
-                  </a:schemeClr>
-                </a:solidFill>
-                <a:latin typeface="+mn-lt"/>
-                <a:ea typeface="+mn-ea"/>
-                <a:cs typeface="+mn-cs"/>
-              </a:defRPr>
-            </a:pPr>
-            <a:endParaRPr lang="el-GR"/>
-          </a:p>
-        </c:txPr>
-        <c:crossAx val="383363224"/>
-        <c:crosses val="autoZero"/>
-        <c:crossBetween val="between"/>
-      </c:valAx>
-      <c:spPr>
-        <a:noFill/>
-        <a:ln>
-          <a:noFill/>
-        </a:ln>
-        <a:effectLst/>
-      </c:spPr>
-    </c:plotArea>
-    <c:plotVisOnly val="1"/>
-    <c:dispBlanksAs val="gap"/>
-    <c:showDLblsOverMax val="0"/>
-  </c:chart>
-  <c:spPr>
-    <a:solidFill>
-      <a:schemeClr val="bg1"/>
-    </a:solidFill>
-    <a:ln w="9525" cap="flat" cmpd="sng" algn="ctr">
-      <a:solidFill>
-        <a:schemeClr val="tx1">
-          <a:lumMod val="15000"/>
-          <a:lumOff val="85000"/>
-        </a:schemeClr>
-      </a:solidFill>
-      <a:round/>
-    </a:ln>
-    <a:effectLst/>
-  </c:spPr>
-  <c:txPr>
-    <a:bodyPr/>
-    <a:lstStyle/>
-    <a:p>
-      <a:pPr>
-        <a:defRPr/>
-      </a:pPr>
-      <a:endParaRPr lang="el-GR"/>
-    </a:p>
-  </c:txPr>
-  <c:externalData r:id="rId3">
-    <c:autoUpdate val="0"/>
-  </c:externalData>
-</c:chartSpace>
-</file>
-
-<file path=word/charts/chart12.xml><?xml version="1.0" encoding="utf-8"?>
-<c:chartSpace xmlns:c="http://schemas.openxmlformats.org/drawingml/2006/chart" xmlns:a="http://schemas.openxmlformats.org/drawingml/2006/main" xmlns:r="http://schemas.openxmlformats.org/officeDocument/2006/relationships">
-  <c:date1904 val="0"/>
-  <c:lang val="en-US"/>
-  <c:roundedCorners val="0"/>
-  <mc:AlternateContent xmlns:mc="http://schemas.openxmlformats.org/markup-compatibility/2006">
-    <mc:Choice xmlns:c14="http://schemas.microsoft.com/office/drawing/2007/8/2/chart" Requires="c14">
-      <c14:style val="102"/>
-    </mc:Choice>
-    <mc:Fallback>
-      <c:style val="2"/>
-    </mc:Fallback>
-  </mc:AlternateContent>
-  <c:chart>
-    <c:autoTitleDeleted val="1"/>
-    <c:plotArea>
-      <c:layout/>
-      <c:lineChart>
-        <c:grouping val="standard"/>
-        <c:varyColors val="0"/>
-        <c:ser>
-          <c:idx val="0"/>
-          <c:order val="0"/>
-          <c:tx>
-            <c:strRef>
-              <c:f>SERIAL_ALL!$A$20</c:f>
-              <c:strCache>
-                <c:ptCount val="1"/>
-                <c:pt idx="0">
-                  <c:v>Simple-GZ9</c:v>
-                </c:pt>
-              </c:strCache>
-            </c:strRef>
-          </c:tx>
-          <c:spPr>
-            <a:ln w="28575" cap="rnd">
-              <a:solidFill>
-                <a:schemeClr val="accent1"/>
-              </a:solidFill>
-              <a:round/>
-            </a:ln>
-            <a:effectLst/>
-          </c:spPr>
-          <c:marker>
-            <c:symbol val="circle"/>
-            <c:size val="8"/>
-            <c:spPr>
-              <a:solidFill>
-                <a:schemeClr val="accent1"/>
-              </a:solidFill>
-              <a:ln w="9525">
-                <a:solidFill>
-                  <a:schemeClr val="accent1"/>
-                </a:solidFill>
-              </a:ln>
-              <a:effectLst/>
-            </c:spPr>
-          </c:marker>
-          <c:val>
-            <c:numRef>
-              <c:f>SERIAL_ALL!$A$21:$A$35</c:f>
-              <c:numCache>
-                <c:formatCode>General</c:formatCode>
-                <c:ptCount val="15"/>
-                <c:pt idx="0">
-                  <c:v>0.14025899999999999</c:v>
-                </c:pt>
-                <c:pt idx="1">
-                  <c:v>0.203066</c:v>
-                </c:pt>
-                <c:pt idx="2">
-                  <c:v>0.277333</c:v>
-                </c:pt>
-                <c:pt idx="3">
-                  <c:v>0.33461400000000002</c:v>
-                </c:pt>
-                <c:pt idx="4">
-                  <c:v>0.39260400000000001</c:v>
-                </c:pt>
-                <c:pt idx="5">
-                  <c:v>0.44588</c:v>
-                </c:pt>
-                <c:pt idx="6">
-                  <c:v>0.51173900000000005</c:v>
-                </c:pt>
-                <c:pt idx="7">
-                  <c:v>0.56671499999999997</c:v>
-                </c:pt>
-                <c:pt idx="8">
-                  <c:v>0.61980599999999997</c:v>
-                </c:pt>
-                <c:pt idx="9">
-                  <c:v>0.67586199999999996</c:v>
-                </c:pt>
-                <c:pt idx="10">
-                  <c:v>0.72744600000000004</c:v>
-                </c:pt>
-                <c:pt idx="11">
-                  <c:v>0.781524</c:v>
-                </c:pt>
-                <c:pt idx="12">
-                  <c:v>0.84006499999999995</c:v>
-                </c:pt>
-                <c:pt idx="13">
-                  <c:v>0.88732</c:v>
-                </c:pt>
-                <c:pt idx="14">
-                  <c:v>0.95411400000000002</c:v>
-                </c:pt>
-              </c:numCache>
-            </c:numRef>
-          </c:val>
-          <c:smooth val="0"/>
-        </c:ser>
-        <c:ser>
-          <c:idx val="1"/>
-          <c:order val="1"/>
-          <c:tx>
-            <c:strRef>
-              <c:f>SERIAL_ALL!$B$20</c:f>
-              <c:strCache>
-                <c:ptCount val="1"/>
-                <c:pt idx="0">
-                  <c:v>Simple-BZ9</c:v>
-                </c:pt>
-              </c:strCache>
-            </c:strRef>
-          </c:tx>
-          <c:spPr>
-            <a:ln w="28575" cap="rnd">
-              <a:solidFill>
-                <a:schemeClr val="accent2"/>
-              </a:solidFill>
-              <a:round/>
-            </a:ln>
-            <a:effectLst/>
-          </c:spPr>
-          <c:marker>
-            <c:symbol val="diamond"/>
-            <c:size val="8"/>
-            <c:spPr>
-              <a:solidFill>
-                <a:schemeClr val="accent2"/>
-              </a:solidFill>
-              <a:ln w="9525">
-                <a:solidFill>
-                  <a:schemeClr val="accent2"/>
-                </a:solidFill>
-              </a:ln>
-              <a:effectLst/>
-            </c:spPr>
-          </c:marker>
-          <c:val>
-            <c:numRef>
-              <c:f>SERIAL_ALL!$B$21:$B$35</c:f>
-              <c:numCache>
-                <c:formatCode>General</c:formatCode>
-                <c:ptCount val="15"/>
-                <c:pt idx="0">
-                  <c:v>0.21785399999999999</c:v>
-                </c:pt>
-                <c:pt idx="1">
-                  <c:v>0.33251599999999998</c:v>
-                </c:pt>
-                <c:pt idx="2">
-                  <c:v>0.43509300000000001</c:v>
-                </c:pt>
-                <c:pt idx="3">
-                  <c:v>0.54474599999999995</c:v>
-                </c:pt>
-                <c:pt idx="4">
-                  <c:v>0.61375900000000005</c:v>
-                </c:pt>
-                <c:pt idx="5">
-                  <c:v>0.72498099999999999</c:v>
-                </c:pt>
-                <c:pt idx="6">
-                  <c:v>0.84123700000000001</c:v>
-                </c:pt>
-                <c:pt idx="7">
-                  <c:v>0.894791</c:v>
-                </c:pt>
-                <c:pt idx="8">
-                  <c:v>1.0247710000000001</c:v>
-                </c:pt>
-                <c:pt idx="9">
-                  <c:v>1.121184</c:v>
-                </c:pt>
-                <c:pt idx="10">
-                  <c:v>1.2386900000000001</c:v>
-                </c:pt>
-                <c:pt idx="11">
-                  <c:v>1.2407330000000001</c:v>
-                </c:pt>
-                <c:pt idx="12">
-                  <c:v>1.3308580000000001</c:v>
-                </c:pt>
-                <c:pt idx="13">
-                  <c:v>1.4109879999999999</c:v>
-                </c:pt>
-                <c:pt idx="14">
-                  <c:v>1.519703</c:v>
-                </c:pt>
-              </c:numCache>
-            </c:numRef>
-          </c:val>
-          <c:smooth val="0"/>
-        </c:ser>
-        <c:ser>
-          <c:idx val="2"/>
-          <c:order val="2"/>
-          <c:tx>
-            <c:strRef>
-              <c:f>SERIAL_ALL!$C$20</c:f>
-              <c:strCache>
-                <c:ptCount val="1"/>
-                <c:pt idx="0">
-                  <c:v>Simple</c:v>
-                </c:pt>
-              </c:strCache>
-            </c:strRef>
-          </c:tx>
-          <c:spPr>
-            <a:ln w="28575" cap="rnd">
-              <a:solidFill>
-                <a:schemeClr val="accent3"/>
-              </a:solidFill>
-              <a:round/>
-            </a:ln>
-            <a:effectLst/>
-          </c:spPr>
-          <c:marker>
-            <c:symbol val="dash"/>
-            <c:size val="8"/>
-            <c:spPr>
-              <a:solidFill>
-                <a:schemeClr val="accent3"/>
-              </a:solidFill>
-              <a:ln w="9525">
-                <a:solidFill>
-                  <a:schemeClr val="accent3"/>
-                </a:solidFill>
-              </a:ln>
-              <a:effectLst/>
-            </c:spPr>
-          </c:marker>
-          <c:val>
-            <c:numRef>
-              <c:f>SERIAL_ALL!$C$21:$C$35</c:f>
-              <c:numCache>
-                <c:formatCode>General</c:formatCode>
-                <c:ptCount val="15"/>
-                <c:pt idx="0">
-                  <c:v>0.112646</c:v>
-                </c:pt>
-                <c:pt idx="1">
-                  <c:v>0.162492</c:v>
-                </c:pt>
-                <c:pt idx="2">
-                  <c:v>0.21875</c:v>
-                </c:pt>
-                <c:pt idx="3">
-                  <c:v>0.26456200000000002</c:v>
-                </c:pt>
-                <c:pt idx="4">
-                  <c:v>0.31217099999999998</c:v>
-                </c:pt>
-                <c:pt idx="5">
-                  <c:v>0.35125299999999998</c:v>
-                </c:pt>
-                <c:pt idx="6">
-                  <c:v>0.40275499999999997</c:v>
-                </c:pt>
-                <c:pt idx="7">
-                  <c:v>0.44502799999999998</c:v>
-                </c:pt>
-                <c:pt idx="8">
-                  <c:v>0.48916700000000002</c:v>
-                </c:pt>
-                <c:pt idx="9">
-                  <c:v>0.53521700000000005</c:v>
-                </c:pt>
-                <c:pt idx="10">
-                  <c:v>0.57703199999999999</c:v>
-                </c:pt>
-                <c:pt idx="11">
-                  <c:v>0.62083900000000003</c:v>
-                </c:pt>
-                <c:pt idx="12">
-                  <c:v>0.66421200000000002</c:v>
-                </c:pt>
-                <c:pt idx="13">
-                  <c:v>0.71536900000000003</c:v>
-                </c:pt>
-                <c:pt idx="14">
-                  <c:v>0.76690199999999997</c:v>
-                </c:pt>
-              </c:numCache>
-            </c:numRef>
-          </c:val>
-          <c:smooth val="0"/>
-        </c:ser>
-        <c:ser>
-          <c:idx val="3"/>
-          <c:order val="3"/>
-          <c:tx>
-            <c:strRef>
-              <c:f>SERIAL_ALL!$D$20</c:f>
-              <c:strCache>
-                <c:ptCount val="1"/>
-                <c:pt idx="0">
-                  <c:v>Byte-GZ9</c:v>
-                </c:pt>
-              </c:strCache>
-            </c:strRef>
-          </c:tx>
-          <c:spPr>
-            <a:ln w="28575" cap="rnd">
-              <a:solidFill>
-                <a:schemeClr val="accent4"/>
-              </a:solidFill>
-              <a:round/>
-            </a:ln>
-            <a:effectLst/>
-          </c:spPr>
-          <c:marker>
-            <c:symbol val="square"/>
-            <c:size val="8"/>
-            <c:spPr>
-              <a:solidFill>
-                <a:schemeClr val="accent4"/>
-              </a:solidFill>
-              <a:ln w="9525">
-                <a:solidFill>
-                  <a:schemeClr val="accent4"/>
-                </a:solidFill>
-              </a:ln>
-              <a:effectLst/>
-            </c:spPr>
-          </c:marker>
-          <c:val>
-            <c:numRef>
-              <c:f>SERIAL_ALL!$D$21:$D$35</c:f>
-              <c:numCache>
-                <c:formatCode>General</c:formatCode>
-                <c:ptCount val="15"/>
-                <c:pt idx="0">
-                  <c:v>0.132191</c:v>
-                </c:pt>
-                <c:pt idx="1">
-                  <c:v>0.189968</c:v>
-                </c:pt>
-                <c:pt idx="2">
-                  <c:v>0.26058399999999998</c:v>
-                </c:pt>
-                <c:pt idx="3">
-                  <c:v>0.25048599999999999</c:v>
-                </c:pt>
-                <c:pt idx="4">
-                  <c:v>0.295649</c:v>
-                </c:pt>
-                <c:pt idx="5">
-                  <c:v>0.33707300000000001</c:v>
-                </c:pt>
-                <c:pt idx="6">
-                  <c:v>0.38682299999999997</c:v>
-                </c:pt>
-                <c:pt idx="7">
-                  <c:v>0.42711399999999999</c:v>
-                </c:pt>
-                <c:pt idx="8">
-                  <c:v>0.46900199999999997</c:v>
-                </c:pt>
-                <c:pt idx="9">
-                  <c:v>0.50726800000000005</c:v>
-                </c:pt>
-                <c:pt idx="10">
-                  <c:v>0.54862299999999997</c:v>
-                </c:pt>
-                <c:pt idx="11">
-                  <c:v>0.58783099999999999</c:v>
-                </c:pt>
-                <c:pt idx="12">
-                  <c:v>0.62936199999999998</c:v>
-                </c:pt>
-                <c:pt idx="13">
-                  <c:v>0.66977500000000001</c:v>
-                </c:pt>
-                <c:pt idx="14">
-                  <c:v>0.71251500000000001</c:v>
-                </c:pt>
-              </c:numCache>
-            </c:numRef>
-          </c:val>
-          <c:smooth val="0"/>
-        </c:ser>
-        <c:ser>
-          <c:idx val="4"/>
-          <c:order val="4"/>
-          <c:tx>
-            <c:strRef>
-              <c:f>SERIAL_ALL!$E$20</c:f>
-              <c:strCache>
-                <c:ptCount val="1"/>
-                <c:pt idx="0">
-                  <c:v>Byte-BZ9</c:v>
-                </c:pt>
-              </c:strCache>
-            </c:strRef>
-          </c:tx>
-          <c:spPr>
-            <a:ln w="28575" cap="rnd">
-              <a:solidFill>
-                <a:schemeClr val="accent5"/>
-              </a:solidFill>
-              <a:round/>
-            </a:ln>
-            <a:effectLst/>
-          </c:spPr>
-          <c:marker>
-            <c:symbol val="triangle"/>
-            <c:size val="8"/>
-            <c:spPr>
-              <a:solidFill>
-                <a:schemeClr val="accent5"/>
-              </a:solidFill>
-              <a:ln w="9525">
-                <a:solidFill>
-                  <a:schemeClr val="accent5"/>
-                </a:solidFill>
-              </a:ln>
-              <a:effectLst/>
-            </c:spPr>
-          </c:marker>
-          <c:val>
-            <c:numRef>
-              <c:f>SERIAL_ALL!$E$21:$E$35</c:f>
-              <c:numCache>
-                <c:formatCode>General</c:formatCode>
-                <c:ptCount val="15"/>
-                <c:pt idx="0">
-                  <c:v>0.17702899999999999</c:v>
-                </c:pt>
-                <c:pt idx="1">
-                  <c:v>0.27597899999999997</c:v>
-                </c:pt>
-                <c:pt idx="2">
-                  <c:v>0.35573399999999999</c:v>
-                </c:pt>
-                <c:pt idx="3">
-                  <c:v>0.41714899999999999</c:v>
-                </c:pt>
-                <c:pt idx="4">
-                  <c:v>0.48129499999999997</c:v>
-                </c:pt>
-                <c:pt idx="5">
-                  <c:v>0.53912499999999997</c:v>
-                </c:pt>
-                <c:pt idx="6">
-                  <c:v>0.626193</c:v>
-                </c:pt>
-                <c:pt idx="7">
-                  <c:v>0.68956099999999998</c:v>
-                </c:pt>
-                <c:pt idx="8">
-                  <c:v>0.754131</c:v>
-                </c:pt>
-                <c:pt idx="9">
-                  <c:v>0.81053900000000001</c:v>
-                </c:pt>
-                <c:pt idx="10">
-                  <c:v>0.87588500000000002</c:v>
-                </c:pt>
-                <c:pt idx="11">
-                  <c:v>0.94232099999999996</c:v>
-                </c:pt>
-                <c:pt idx="12">
-                  <c:v>1.004273</c:v>
-                </c:pt>
-                <c:pt idx="13">
-                  <c:v>1.068889</c:v>
-                </c:pt>
-                <c:pt idx="14">
-                  <c:v>1.144101</c:v>
-                </c:pt>
-              </c:numCache>
-            </c:numRef>
-          </c:val>
-          <c:smooth val="0"/>
-        </c:ser>
-        <c:ser>
-          <c:idx val="5"/>
-          <c:order val="5"/>
-          <c:tx>
-            <c:strRef>
-              <c:f>SERIAL_ALL!$F$20</c:f>
-              <c:strCache>
-                <c:ptCount val="1"/>
-                <c:pt idx="0">
-                  <c:v>Byte</c:v>
-                </c:pt>
-              </c:strCache>
-            </c:strRef>
-          </c:tx>
-          <c:spPr>
-            <a:ln w="28575" cap="rnd">
-              <a:solidFill>
-                <a:schemeClr val="accent6"/>
-              </a:solidFill>
-              <a:round/>
-            </a:ln>
-            <a:effectLst/>
-          </c:spPr>
-          <c:marker>
-            <c:symbol val="x"/>
-            <c:size val="8"/>
-            <c:spPr>
-              <a:noFill/>
-              <a:ln w="9525">
-                <a:solidFill>
-                  <a:schemeClr val="accent6"/>
-                </a:solidFill>
-              </a:ln>
-              <a:effectLst/>
-            </c:spPr>
-          </c:marker>
-          <c:val>
-            <c:numRef>
-              <c:f>SERIAL_ALL!$F$21:$F$35</c:f>
-              <c:numCache>
-                <c:formatCode>General</c:formatCode>
-                <c:ptCount val="15"/>
-                <c:pt idx="0">
-                  <c:v>0.11787</c:v>
-                </c:pt>
-                <c:pt idx="1">
-                  <c:v>0.16764499999999999</c:v>
-                </c:pt>
-                <c:pt idx="2">
-                  <c:v>0.22708400000000001</c:v>
-                </c:pt>
-                <c:pt idx="3">
-                  <c:v>0.214091</c:v>
-                </c:pt>
-                <c:pt idx="4">
-                  <c:v>0.25248399999999999</c:v>
-                </c:pt>
-                <c:pt idx="5">
-                  <c:v>0.28733900000000001</c:v>
-                </c:pt>
-                <c:pt idx="6">
-                  <c:v>0.329619</c:v>
-                </c:pt>
-                <c:pt idx="7">
-                  <c:v>0.36230400000000001</c:v>
-                </c:pt>
-                <c:pt idx="8">
-                  <c:v>0.40183999999999997</c:v>
-                </c:pt>
-                <c:pt idx="9">
-                  <c:v>0.435</c:v>
-                </c:pt>
-                <c:pt idx="10">
-                  <c:v>0.46815400000000001</c:v>
-                </c:pt>
-                <c:pt idx="11">
-                  <c:v>0.50420299999999996</c:v>
-                </c:pt>
-                <c:pt idx="12">
-                  <c:v>0.53447900000000004</c:v>
-                </c:pt>
-                <c:pt idx="13">
-                  <c:v>0.56992799999999999</c:v>
-                </c:pt>
-                <c:pt idx="14">
-                  <c:v>0.60731500000000005</c:v>
-                </c:pt>
-              </c:numCache>
-            </c:numRef>
-          </c:val>
-          <c:smooth val="0"/>
-        </c:ser>
-        <c:ser>
-          <c:idx val="6"/>
-          <c:order val="6"/>
-          <c:tx>
-            <c:strRef>
-              <c:f>SERIAL_ALL!$G$20</c:f>
-              <c:strCache>
-                <c:ptCount val="1"/>
-                <c:pt idx="0">
-                  <c:v>Bit-GZ9</c:v>
-                </c:pt>
-              </c:strCache>
-            </c:strRef>
-          </c:tx>
-          <c:spPr>
-            <a:ln w="28575" cap="rnd">
-              <a:solidFill>
-                <a:schemeClr val="accent1">
-                  <a:lumMod val="60000"/>
-                </a:schemeClr>
-              </a:solidFill>
-              <a:round/>
-            </a:ln>
-            <a:effectLst/>
-          </c:spPr>
-          <c:marker>
-            <c:symbol val="plus"/>
-            <c:size val="8"/>
-            <c:spPr>
-              <a:noFill/>
-              <a:ln w="9525">
-                <a:solidFill>
-                  <a:schemeClr val="accent1">
-                    <a:lumMod val="60000"/>
-                  </a:schemeClr>
-                </a:solidFill>
-              </a:ln>
-              <a:effectLst/>
-            </c:spPr>
-          </c:marker>
-          <c:val>
-            <c:numRef>
-              <c:f>SERIAL_ALL!$G$21:$G$35</c:f>
-              <c:numCache>
-                <c:formatCode>General</c:formatCode>
-                <c:ptCount val="15"/>
-                <c:pt idx="0">
-                  <c:v>0.111054</c:v>
-                </c:pt>
-                <c:pt idx="1">
-                  <c:v>0.160216</c:v>
-                </c:pt>
-                <c:pt idx="2">
-                  <c:v>0.21641299999999999</c:v>
-                </c:pt>
-                <c:pt idx="3">
-                  <c:v>0.20333799999999999</c:v>
-                </c:pt>
-                <c:pt idx="4">
-                  <c:v>0.2424</c:v>
-                </c:pt>
-                <c:pt idx="5">
-                  <c:v>0.27347700000000003</c:v>
-                </c:pt>
-                <c:pt idx="6">
-                  <c:v>0.31513999999999998</c:v>
-                </c:pt>
-                <c:pt idx="7">
-                  <c:v>0.34587800000000002</c:v>
-                </c:pt>
-                <c:pt idx="8">
-                  <c:v>0.37985600000000003</c:v>
-                </c:pt>
-                <c:pt idx="9">
-                  <c:v>0.41120899999999999</c:v>
-                </c:pt>
-                <c:pt idx="10">
-                  <c:v>0.44773499999999999</c:v>
-                </c:pt>
-                <c:pt idx="11">
-                  <c:v>0.47514600000000001</c:v>
-                </c:pt>
-                <c:pt idx="12">
-                  <c:v>0.51161599999999996</c:v>
-                </c:pt>
-                <c:pt idx="13">
-                  <c:v>0.53902399999999995</c:v>
-                </c:pt>
-                <c:pt idx="14">
-                  <c:v>0.57762999999999998</c:v>
-                </c:pt>
-              </c:numCache>
-            </c:numRef>
-          </c:val>
-          <c:smooth val="0"/>
-        </c:ser>
-        <c:ser>
-          <c:idx val="7"/>
-          <c:order val="7"/>
-          <c:tx>
-            <c:strRef>
-              <c:f>SERIAL_ALL!$H$20</c:f>
-              <c:strCache>
-                <c:ptCount val="1"/>
-                <c:pt idx="0">
-                  <c:v>Bit-BZ9</c:v>
-                </c:pt>
-              </c:strCache>
-            </c:strRef>
-          </c:tx>
-          <c:spPr>
-            <a:ln w="28575" cap="rnd">
-              <a:solidFill>
-                <a:schemeClr val="accent2">
-                  <a:lumMod val="60000"/>
-                </a:schemeClr>
-              </a:solidFill>
-              <a:round/>
-            </a:ln>
-            <a:effectLst/>
-          </c:spPr>
-          <c:marker>
-            <c:symbol val="dash"/>
-            <c:size val="8"/>
-            <c:spPr>
-              <a:solidFill>
-                <a:schemeClr val="accent2">
-                  <a:lumMod val="60000"/>
-                </a:schemeClr>
-              </a:solidFill>
-              <a:ln w="9525">
-                <a:solidFill>
-                  <a:schemeClr val="accent2">
-                    <a:lumMod val="60000"/>
-                  </a:schemeClr>
-                </a:solidFill>
-              </a:ln>
-              <a:effectLst/>
-            </c:spPr>
-          </c:marker>
-          <c:val>
-            <c:numRef>
-              <c:f>SERIAL_ALL!$H$21:$H$35</c:f>
-              <c:numCache>
-                <c:formatCode>General</c:formatCode>
-                <c:ptCount val="15"/>
-                <c:pt idx="0">
-                  <c:v>0.14804500000000001</c:v>
-                </c:pt>
-                <c:pt idx="1">
-                  <c:v>0.224828</c:v>
-                </c:pt>
-                <c:pt idx="2">
-                  <c:v>0.29233900000000002</c:v>
-                </c:pt>
-                <c:pt idx="3">
-                  <c:v>0.31470999999999999</c:v>
-                </c:pt>
-                <c:pt idx="4">
-                  <c:v>0.374116</c:v>
-                </c:pt>
-                <c:pt idx="5">
-                  <c:v>0.42010700000000001</c:v>
-                </c:pt>
-                <c:pt idx="6">
-                  <c:v>0.48594100000000001</c:v>
-                </c:pt>
-                <c:pt idx="7">
-                  <c:v>0.54858799999999996</c:v>
-                </c:pt>
-                <c:pt idx="8">
-                  <c:v>0.59143199999999996</c:v>
-                </c:pt>
-                <c:pt idx="9">
-                  <c:v>0.62965300000000002</c:v>
-                </c:pt>
-                <c:pt idx="10">
-                  <c:v>0.68083800000000005</c:v>
-                </c:pt>
-                <c:pt idx="11">
-                  <c:v>0.72294599999999998</c:v>
-                </c:pt>
-                <c:pt idx="12">
-                  <c:v>0.77446300000000001</c:v>
-                </c:pt>
-                <c:pt idx="13">
-                  <c:v>0.814496</c:v>
-                </c:pt>
-                <c:pt idx="14">
-                  <c:v>0.87039</c:v>
-                </c:pt>
-              </c:numCache>
-            </c:numRef>
-          </c:val>
-          <c:smooth val="0"/>
-        </c:ser>
-        <c:ser>
-          <c:idx val="8"/>
-          <c:order val="8"/>
-          <c:tx>
-            <c:strRef>
-              <c:f>SERIAL_ALL!$I$20</c:f>
-              <c:strCache>
-                <c:ptCount val="1"/>
-                <c:pt idx="0">
-                  <c:v>Bit</c:v>
-                </c:pt>
-              </c:strCache>
-            </c:strRef>
-          </c:tx>
-          <c:spPr>
-            <a:ln w="28575" cap="rnd">
-              <a:solidFill>
-                <a:schemeClr val="accent3">
-                  <a:lumMod val="60000"/>
-                </a:schemeClr>
-              </a:solidFill>
-              <a:round/>
-            </a:ln>
-            <a:effectLst/>
-          </c:spPr>
-          <c:marker>
-            <c:symbol val="star"/>
-            <c:size val="8"/>
-            <c:spPr>
-              <a:noFill/>
-              <a:ln w="9525">
-                <a:solidFill>
-                  <a:schemeClr val="accent3">
-                    <a:lumMod val="60000"/>
-                  </a:schemeClr>
-                </a:solidFill>
-              </a:ln>
-              <a:effectLst/>
-            </c:spPr>
-          </c:marker>
-          <c:val>
-            <c:numRef>
-              <c:f>SERIAL_ALL!$I$21:$I$35</c:f>
-              <c:numCache>
-                <c:formatCode>General</c:formatCode>
-                <c:ptCount val="15"/>
-                <c:pt idx="0">
-                  <c:v>0.106765</c:v>
-                </c:pt>
-                <c:pt idx="1">
-                  <c:v>0.15328800000000001</c:v>
-                </c:pt>
-                <c:pt idx="2">
-                  <c:v>0.206732</c:v>
-                </c:pt>
-                <c:pt idx="3">
-                  <c:v>0.19142700000000001</c:v>
-                </c:pt>
-                <c:pt idx="4">
-                  <c:v>0.22678899999999999</c:v>
-                </c:pt>
-                <c:pt idx="5">
-                  <c:v>0.25753199999999998</c:v>
-                </c:pt>
-                <c:pt idx="6">
-                  <c:v>0.298568</c:v>
-                </c:pt>
-                <c:pt idx="7">
-                  <c:v>0.32718799999999998</c:v>
-                </c:pt>
-                <c:pt idx="8">
-                  <c:v>0.35622300000000001</c:v>
-                </c:pt>
-                <c:pt idx="9">
-                  <c:v>0.38911000000000001</c:v>
-                </c:pt>
-                <c:pt idx="10">
-                  <c:v>0.41766300000000001</c:v>
-                </c:pt>
-                <c:pt idx="11">
-                  <c:v>0.44997900000000002</c:v>
-                </c:pt>
-                <c:pt idx="12">
-                  <c:v>0.479576</c:v>
-                </c:pt>
-                <c:pt idx="13">
-                  <c:v>0.50836700000000001</c:v>
-                </c:pt>
-                <c:pt idx="14">
-                  <c:v>0.54269699999999998</c:v>
-                </c:pt>
-              </c:numCache>
-            </c:numRef>
-          </c:val>
-          <c:smooth val="0"/>
-        </c:ser>
-        <c:dLbls>
-          <c:showLegendKey val="0"/>
-          <c:showVal val="0"/>
-          <c:showCatName val="0"/>
-          <c:showSerName val="0"/>
-          <c:showPercent val="0"/>
-          <c:showBubbleSize val="0"/>
-        </c:dLbls>
-        <c:marker val="1"/>
-        <c:smooth val="0"/>
         <c:axId val="383365576"/>
-        <c:axId val="383364400"/>
+        <c:axId val="383365968"/>
       </c:lineChart>
       <c:catAx>
         <c:axId val="383365576"/>
@@ -37548,7 +36045,7 @@
             <a:endParaRPr lang="el-GR"/>
           </a:p>
         </c:txPr>
-        <c:crossAx val="383364400"/>
+        <c:crossAx val="383365968"/>
         <c:crossesAt val="1.0000000000000002E-2"/>
         <c:auto val="1"/>
         <c:lblAlgn val="ctr"/>
@@ -37556,9 +36053,9 @@
         <c:noMultiLvlLbl val="0"/>
       </c:catAx>
       <c:valAx>
-        <c:axId val="383364400"/>
+        <c:axId val="383365968"/>
         <c:scaling>
-          <c:logBase val="2"/>
+          <c:logBase val="10"/>
           <c:orientation val="minMax"/>
         </c:scaling>
         <c:delete val="0"/>
@@ -37741,7 +36238,7 @@
 </c:chartSpace>
 </file>
 
-<file path=word/charts/chart13.xml><?xml version="1.0" encoding="utf-8"?>
+<file path=word/charts/chart11.xml><?xml version="1.0" encoding="utf-8"?>
 <c:chartSpace xmlns:c="http://schemas.openxmlformats.org/drawingml/2006/chart" xmlns:a="http://schemas.openxmlformats.org/drawingml/2006/main" xmlns:r="http://schemas.openxmlformats.org/officeDocument/2006/relationships">
   <c:date1904 val="0"/>
   <c:lang val="en-US"/>
@@ -37777,9 +36274,9 @@
           <c:invertIfNegative val="0"/>
           <c:cat>
             <c:strRef>
-              <c:f>DesTime!$B$4:$J$4</c:f>
+              <c:f>SerTime!$A$4:$M$4</c:f>
               <c:strCache>
-                <c:ptCount val="9"/>
+                <c:ptCount val="13"/>
                 <c:pt idx="0">
                   <c:v>Simple-GZ9</c:v>
                 </c:pt>
@@ -37806,42 +36303,66 @@
                 </c:pt>
                 <c:pt idx="8">
                   <c:v>Bit</c:v>
+                </c:pt>
+                <c:pt idx="9">
+                  <c:v>Flat-GZ1</c:v>
+                </c:pt>
+                <c:pt idx="10">
+                  <c:v>Flat-GZ9</c:v>
+                </c:pt>
+                <c:pt idx="11">
+                  <c:v>Flat-BZ1</c:v>
+                </c:pt>
+                <c:pt idx="12">
+                  <c:v>Flat-BZ9</c:v>
                 </c:pt>
               </c:strCache>
             </c:strRef>
           </c:cat>
           <c:val>
             <c:numRef>
-              <c:f>DesTime!$B$5:$J$5</c:f>
+              <c:f>SerTime!$A$5:$M$5</c:f>
               <c:numCache>
                 <c:formatCode>General</c:formatCode>
-                <c:ptCount val="9"/>
+                <c:ptCount val="13"/>
                 <c:pt idx="0">
-                  <c:v>8.4144999999999998E-2</c:v>
+                  <c:v>0.2</c:v>
                 </c:pt>
                 <c:pt idx="1">
-                  <c:v>0.13868800000000001</c:v>
+                  <c:v>0.22681000000000001</c:v>
                 </c:pt>
                 <c:pt idx="2">
-                  <c:v>6.5144999999999995E-2</c:v>
+                  <c:v>1.8502000000000001E-2</c:v>
                 </c:pt>
                 <c:pt idx="3">
-                  <c:v>6.5728999999999996E-2</c:v>
+                  <c:v>0.156055</c:v>
                 </c:pt>
                 <c:pt idx="4">
-                  <c:v>0.114078</c:v>
+                  <c:v>0.18832099999999999</c:v>
                 </c:pt>
                 <c:pt idx="5">
-                  <c:v>5.1804000000000003E-2</c:v>
+                  <c:v>2.5420000000000002E-2</c:v>
                 </c:pt>
                 <c:pt idx="6">
-                  <c:v>5.7709000000000003E-2</c:v>
+                  <c:v>0.14391000000000001</c:v>
                 </c:pt>
                 <c:pt idx="7">
-                  <c:v>0.10910599999999999</c:v>
+                  <c:v>0.15145900000000001</c:v>
                 </c:pt>
                 <c:pt idx="8">
-                  <c:v>4.7928999999999999E-2</c:v>
+                  <c:v>2.1908E-2</c:v>
+                </c:pt>
+                <c:pt idx="9">
+                  <c:v>10.048730000000001</c:v>
+                </c:pt>
+                <c:pt idx="10">
+                  <c:v>10.193187999999999</c:v>
+                </c:pt>
+                <c:pt idx="11">
+                  <c:v>11.147902</c:v>
+                </c:pt>
+                <c:pt idx="12">
+                  <c:v>12.469298</c:v>
                 </c:pt>
               </c:numCache>
             </c:numRef>
@@ -37857,11 +36378,11 @@
         </c:dLbls>
         <c:gapWidth val="219"/>
         <c:overlap val="-27"/>
-        <c:axId val="383364792"/>
-        <c:axId val="383366752"/>
+        <c:axId val="383361656"/>
+        <c:axId val="383367536"/>
       </c:barChart>
       <c:catAx>
-        <c:axId val="383364792"/>
+        <c:axId val="383361656"/>
         <c:scaling>
           <c:orientation val="minMax"/>
         </c:scaling>
@@ -37904,7 +36425,1510 @@
             <a:endParaRPr lang="el-GR"/>
           </a:p>
         </c:txPr>
+        <c:crossAx val="383367536"/>
+        <c:crossesAt val="1.0000000000000002E-3"/>
+        <c:auto val="1"/>
+        <c:lblAlgn val="ctr"/>
+        <c:lblOffset val="100"/>
+        <c:noMultiLvlLbl val="0"/>
+      </c:catAx>
+      <c:valAx>
+        <c:axId val="383367536"/>
+        <c:scaling>
+          <c:logBase val="10"/>
+          <c:orientation val="minMax"/>
+        </c:scaling>
+        <c:delete val="0"/>
+        <c:axPos val="l"/>
+        <c:majorGridlines>
+          <c:spPr>
+            <a:ln w="9525" cap="flat" cmpd="sng" algn="ctr">
+              <a:solidFill>
+                <a:schemeClr val="tx1">
+                  <a:lumMod val="15000"/>
+                  <a:lumOff val="85000"/>
+                </a:schemeClr>
+              </a:solidFill>
+              <a:round/>
+            </a:ln>
+            <a:effectLst/>
+          </c:spPr>
+        </c:majorGridlines>
+        <c:title>
+          <c:tx>
+            <c:rich>
+              <a:bodyPr rot="-5400000" spcFirstLastPara="1" vertOverflow="ellipsis" vert="horz" wrap="square" anchor="ctr" anchorCtr="1"/>
+              <a:lstStyle/>
+              <a:p>
+                <a:pPr>
+                  <a:defRPr sz="1000" b="0" i="0" u="none" strike="noStrike" kern="1200" baseline="0">
+                    <a:solidFill>
+                      <a:schemeClr val="tx1">
+                        <a:lumMod val="65000"/>
+                        <a:lumOff val="35000"/>
+                      </a:schemeClr>
+                    </a:solidFill>
+                    <a:latin typeface="+mn-lt"/>
+                    <a:ea typeface="+mn-ea"/>
+                    <a:cs typeface="+mn-cs"/>
+                  </a:defRPr>
+                </a:pPr>
+                <a:r>
+                  <a:rPr lang="en-GB"/>
+                  <a:t>Seconds</a:t>
+                </a:r>
+              </a:p>
+            </c:rich>
+          </c:tx>
+          <c:overlay val="0"/>
+          <c:spPr>
+            <a:noFill/>
+            <a:ln>
+              <a:noFill/>
+            </a:ln>
+            <a:effectLst/>
+          </c:spPr>
+          <c:txPr>
+            <a:bodyPr rot="-5400000" spcFirstLastPara="1" vertOverflow="ellipsis" vert="horz" wrap="square" anchor="ctr" anchorCtr="1"/>
+            <a:lstStyle/>
+            <a:p>
+              <a:pPr>
+                <a:defRPr sz="1000" b="0" i="0" u="none" strike="noStrike" kern="1200" baseline="0">
+                  <a:solidFill>
+                    <a:schemeClr val="tx1">
+                      <a:lumMod val="65000"/>
+                      <a:lumOff val="35000"/>
+                    </a:schemeClr>
+                  </a:solidFill>
+                  <a:latin typeface="+mn-lt"/>
+                  <a:ea typeface="+mn-ea"/>
+                  <a:cs typeface="+mn-cs"/>
+                </a:defRPr>
+              </a:pPr>
+              <a:endParaRPr lang="el-GR"/>
+            </a:p>
+          </c:txPr>
+        </c:title>
+        <c:numFmt formatCode="General" sourceLinked="1"/>
+        <c:majorTickMark val="none"/>
+        <c:minorTickMark val="none"/>
+        <c:tickLblPos val="nextTo"/>
+        <c:spPr>
+          <a:noFill/>
+          <a:ln>
+            <a:noFill/>
+          </a:ln>
+          <a:effectLst/>
+        </c:spPr>
+        <c:txPr>
+          <a:bodyPr rot="-60000000" spcFirstLastPara="1" vertOverflow="ellipsis" vert="horz" wrap="square" anchor="ctr" anchorCtr="1"/>
+          <a:lstStyle/>
+          <a:p>
+            <a:pPr>
+              <a:defRPr sz="900" b="0" i="0" u="none" strike="noStrike" kern="1200" baseline="0">
+                <a:solidFill>
+                  <a:schemeClr val="tx1">
+                    <a:lumMod val="65000"/>
+                    <a:lumOff val="35000"/>
+                  </a:schemeClr>
+                </a:solidFill>
+                <a:latin typeface="+mn-lt"/>
+                <a:ea typeface="+mn-ea"/>
+                <a:cs typeface="+mn-cs"/>
+              </a:defRPr>
+            </a:pPr>
+            <a:endParaRPr lang="el-GR"/>
+          </a:p>
+        </c:txPr>
+        <c:crossAx val="383361656"/>
+        <c:crosses val="autoZero"/>
+        <c:crossBetween val="between"/>
+      </c:valAx>
+      <c:spPr>
+        <a:noFill/>
+        <a:ln>
+          <a:noFill/>
+        </a:ln>
+        <a:effectLst/>
+      </c:spPr>
+    </c:plotArea>
+    <c:plotVisOnly val="1"/>
+    <c:dispBlanksAs val="gap"/>
+    <c:showDLblsOverMax val="0"/>
+  </c:chart>
+  <c:spPr>
+    <a:solidFill>
+      <a:schemeClr val="bg1"/>
+    </a:solidFill>
+    <a:ln w="9525" cap="flat" cmpd="sng" algn="ctr">
+      <a:solidFill>
+        <a:schemeClr val="tx1">
+          <a:lumMod val="15000"/>
+          <a:lumOff val="85000"/>
+        </a:schemeClr>
+      </a:solidFill>
+      <a:round/>
+    </a:ln>
+    <a:effectLst/>
+  </c:spPr>
+  <c:txPr>
+    <a:bodyPr/>
+    <a:lstStyle/>
+    <a:p>
+      <a:pPr>
+        <a:defRPr/>
+      </a:pPr>
+      <a:endParaRPr lang="el-GR"/>
+    </a:p>
+  </c:txPr>
+  <c:externalData r:id="rId3">
+    <c:autoUpdate val="0"/>
+  </c:externalData>
+</c:chartSpace>
+</file>
+
+<file path=word/charts/chart12.xml><?xml version="1.0" encoding="utf-8"?>
+<c:chartSpace xmlns:c="http://schemas.openxmlformats.org/drawingml/2006/chart" xmlns:a="http://schemas.openxmlformats.org/drawingml/2006/main" xmlns:r="http://schemas.openxmlformats.org/officeDocument/2006/relationships">
+  <c:date1904 val="0"/>
+  <c:lang val="en-US"/>
+  <c:roundedCorners val="0"/>
+  <mc:AlternateContent xmlns:mc="http://schemas.openxmlformats.org/markup-compatibility/2006">
+    <mc:Choice xmlns:c14="http://schemas.microsoft.com/office/drawing/2007/8/2/chart" Requires="c14">
+      <c14:style val="102"/>
+    </mc:Choice>
+    <mc:Fallback>
+      <c:style val="2"/>
+    </mc:Fallback>
+  </mc:AlternateContent>
+  <c:chart>
+    <c:autoTitleDeleted val="1"/>
+    <c:plotArea>
+      <c:layout/>
+      <c:lineChart>
+        <c:grouping val="standard"/>
+        <c:varyColors val="0"/>
+        <c:ser>
+          <c:idx val="0"/>
+          <c:order val="0"/>
+          <c:tx>
+            <c:strRef>
+              <c:f>SERIAL_ALL!$A$20</c:f>
+              <c:strCache>
+                <c:ptCount val="1"/>
+                <c:pt idx="0">
+                  <c:v>Simple-GZ9</c:v>
+                </c:pt>
+              </c:strCache>
+            </c:strRef>
+          </c:tx>
+          <c:spPr>
+            <a:ln w="28575" cap="rnd">
+              <a:solidFill>
+                <a:schemeClr val="accent1"/>
+              </a:solidFill>
+              <a:round/>
+            </a:ln>
+            <a:effectLst/>
+          </c:spPr>
+          <c:marker>
+            <c:symbol val="circle"/>
+            <c:size val="8"/>
+            <c:spPr>
+              <a:solidFill>
+                <a:schemeClr val="accent1"/>
+              </a:solidFill>
+              <a:ln w="9525">
+                <a:solidFill>
+                  <a:schemeClr val="accent1"/>
+                </a:solidFill>
+              </a:ln>
+              <a:effectLst/>
+            </c:spPr>
+          </c:marker>
+          <c:val>
+            <c:numRef>
+              <c:f>SERIAL_ALL!$A$21:$A$35</c:f>
+              <c:numCache>
+                <c:formatCode>General</c:formatCode>
+                <c:ptCount val="15"/>
+                <c:pt idx="0">
+                  <c:v>0.14025899999999999</c:v>
+                </c:pt>
+                <c:pt idx="1">
+                  <c:v>0.203066</c:v>
+                </c:pt>
+                <c:pt idx="2">
+                  <c:v>0.277333</c:v>
+                </c:pt>
+                <c:pt idx="3">
+                  <c:v>0.33461400000000002</c:v>
+                </c:pt>
+                <c:pt idx="4">
+                  <c:v>0.39260400000000001</c:v>
+                </c:pt>
+                <c:pt idx="5">
+                  <c:v>0.44588</c:v>
+                </c:pt>
+                <c:pt idx="6">
+                  <c:v>0.51173900000000005</c:v>
+                </c:pt>
+                <c:pt idx="7">
+                  <c:v>0.56671499999999997</c:v>
+                </c:pt>
+                <c:pt idx="8">
+                  <c:v>0.61980599999999997</c:v>
+                </c:pt>
+                <c:pt idx="9">
+                  <c:v>0.67586199999999996</c:v>
+                </c:pt>
+                <c:pt idx="10">
+                  <c:v>0.72744600000000004</c:v>
+                </c:pt>
+                <c:pt idx="11">
+                  <c:v>0.781524</c:v>
+                </c:pt>
+                <c:pt idx="12">
+                  <c:v>0.84006499999999995</c:v>
+                </c:pt>
+                <c:pt idx="13">
+                  <c:v>0.88732</c:v>
+                </c:pt>
+                <c:pt idx="14">
+                  <c:v>0.95411400000000002</c:v>
+                </c:pt>
+              </c:numCache>
+            </c:numRef>
+          </c:val>
+          <c:smooth val="0"/>
+        </c:ser>
+        <c:ser>
+          <c:idx val="1"/>
+          <c:order val="1"/>
+          <c:tx>
+            <c:strRef>
+              <c:f>SERIAL_ALL!$B$20</c:f>
+              <c:strCache>
+                <c:ptCount val="1"/>
+                <c:pt idx="0">
+                  <c:v>Simple-BZ9</c:v>
+                </c:pt>
+              </c:strCache>
+            </c:strRef>
+          </c:tx>
+          <c:spPr>
+            <a:ln w="28575" cap="rnd">
+              <a:solidFill>
+                <a:schemeClr val="accent2"/>
+              </a:solidFill>
+              <a:round/>
+            </a:ln>
+            <a:effectLst/>
+          </c:spPr>
+          <c:marker>
+            <c:symbol val="diamond"/>
+            <c:size val="8"/>
+            <c:spPr>
+              <a:solidFill>
+                <a:schemeClr val="accent2"/>
+              </a:solidFill>
+              <a:ln w="9525">
+                <a:solidFill>
+                  <a:schemeClr val="accent2"/>
+                </a:solidFill>
+              </a:ln>
+              <a:effectLst/>
+            </c:spPr>
+          </c:marker>
+          <c:val>
+            <c:numRef>
+              <c:f>SERIAL_ALL!$B$21:$B$35</c:f>
+              <c:numCache>
+                <c:formatCode>General</c:formatCode>
+                <c:ptCount val="15"/>
+                <c:pt idx="0">
+                  <c:v>0.21785399999999999</c:v>
+                </c:pt>
+                <c:pt idx="1">
+                  <c:v>0.33251599999999998</c:v>
+                </c:pt>
+                <c:pt idx="2">
+                  <c:v>0.43509300000000001</c:v>
+                </c:pt>
+                <c:pt idx="3">
+                  <c:v>0.54474599999999995</c:v>
+                </c:pt>
+                <c:pt idx="4">
+                  <c:v>0.61375900000000005</c:v>
+                </c:pt>
+                <c:pt idx="5">
+                  <c:v>0.72498099999999999</c:v>
+                </c:pt>
+                <c:pt idx="6">
+                  <c:v>0.84123700000000001</c:v>
+                </c:pt>
+                <c:pt idx="7">
+                  <c:v>0.894791</c:v>
+                </c:pt>
+                <c:pt idx="8">
+                  <c:v>1.0247710000000001</c:v>
+                </c:pt>
+                <c:pt idx="9">
+                  <c:v>1.121184</c:v>
+                </c:pt>
+                <c:pt idx="10">
+                  <c:v>1.2386900000000001</c:v>
+                </c:pt>
+                <c:pt idx="11">
+                  <c:v>1.2407330000000001</c:v>
+                </c:pt>
+                <c:pt idx="12">
+                  <c:v>1.3308580000000001</c:v>
+                </c:pt>
+                <c:pt idx="13">
+                  <c:v>1.4109879999999999</c:v>
+                </c:pt>
+                <c:pt idx="14">
+                  <c:v>1.519703</c:v>
+                </c:pt>
+              </c:numCache>
+            </c:numRef>
+          </c:val>
+          <c:smooth val="0"/>
+        </c:ser>
+        <c:ser>
+          <c:idx val="2"/>
+          <c:order val="2"/>
+          <c:tx>
+            <c:strRef>
+              <c:f>SERIAL_ALL!$C$20</c:f>
+              <c:strCache>
+                <c:ptCount val="1"/>
+                <c:pt idx="0">
+                  <c:v>Simple</c:v>
+                </c:pt>
+              </c:strCache>
+            </c:strRef>
+          </c:tx>
+          <c:spPr>
+            <a:ln w="28575" cap="rnd">
+              <a:solidFill>
+                <a:schemeClr val="accent3"/>
+              </a:solidFill>
+              <a:round/>
+            </a:ln>
+            <a:effectLst/>
+          </c:spPr>
+          <c:marker>
+            <c:symbol val="dash"/>
+            <c:size val="8"/>
+            <c:spPr>
+              <a:solidFill>
+                <a:schemeClr val="accent3"/>
+              </a:solidFill>
+              <a:ln w="9525">
+                <a:solidFill>
+                  <a:schemeClr val="accent3"/>
+                </a:solidFill>
+              </a:ln>
+              <a:effectLst/>
+            </c:spPr>
+          </c:marker>
+          <c:val>
+            <c:numRef>
+              <c:f>SERIAL_ALL!$C$21:$C$35</c:f>
+              <c:numCache>
+                <c:formatCode>General</c:formatCode>
+                <c:ptCount val="15"/>
+                <c:pt idx="0">
+                  <c:v>0.112646</c:v>
+                </c:pt>
+                <c:pt idx="1">
+                  <c:v>0.162492</c:v>
+                </c:pt>
+                <c:pt idx="2">
+                  <c:v>0.21875</c:v>
+                </c:pt>
+                <c:pt idx="3">
+                  <c:v>0.26456200000000002</c:v>
+                </c:pt>
+                <c:pt idx="4">
+                  <c:v>0.31217099999999998</c:v>
+                </c:pt>
+                <c:pt idx="5">
+                  <c:v>0.35125299999999998</c:v>
+                </c:pt>
+                <c:pt idx="6">
+                  <c:v>0.40275499999999997</c:v>
+                </c:pt>
+                <c:pt idx="7">
+                  <c:v>0.44502799999999998</c:v>
+                </c:pt>
+                <c:pt idx="8">
+                  <c:v>0.48916700000000002</c:v>
+                </c:pt>
+                <c:pt idx="9">
+                  <c:v>0.53521700000000005</c:v>
+                </c:pt>
+                <c:pt idx="10">
+                  <c:v>0.57703199999999999</c:v>
+                </c:pt>
+                <c:pt idx="11">
+                  <c:v>0.62083900000000003</c:v>
+                </c:pt>
+                <c:pt idx="12">
+                  <c:v>0.66421200000000002</c:v>
+                </c:pt>
+                <c:pt idx="13">
+                  <c:v>0.71536900000000003</c:v>
+                </c:pt>
+                <c:pt idx="14">
+                  <c:v>0.76690199999999997</c:v>
+                </c:pt>
+              </c:numCache>
+            </c:numRef>
+          </c:val>
+          <c:smooth val="0"/>
+        </c:ser>
+        <c:ser>
+          <c:idx val="3"/>
+          <c:order val="3"/>
+          <c:tx>
+            <c:strRef>
+              <c:f>SERIAL_ALL!$D$20</c:f>
+              <c:strCache>
+                <c:ptCount val="1"/>
+                <c:pt idx="0">
+                  <c:v>Byte-GZ9</c:v>
+                </c:pt>
+              </c:strCache>
+            </c:strRef>
+          </c:tx>
+          <c:spPr>
+            <a:ln w="28575" cap="rnd">
+              <a:solidFill>
+                <a:schemeClr val="accent4"/>
+              </a:solidFill>
+              <a:round/>
+            </a:ln>
+            <a:effectLst/>
+          </c:spPr>
+          <c:marker>
+            <c:symbol val="square"/>
+            <c:size val="8"/>
+            <c:spPr>
+              <a:solidFill>
+                <a:schemeClr val="accent4"/>
+              </a:solidFill>
+              <a:ln w="9525">
+                <a:solidFill>
+                  <a:schemeClr val="accent4"/>
+                </a:solidFill>
+              </a:ln>
+              <a:effectLst/>
+            </c:spPr>
+          </c:marker>
+          <c:val>
+            <c:numRef>
+              <c:f>SERIAL_ALL!$D$21:$D$35</c:f>
+              <c:numCache>
+                <c:formatCode>General</c:formatCode>
+                <c:ptCount val="15"/>
+                <c:pt idx="0">
+                  <c:v>0.132191</c:v>
+                </c:pt>
+                <c:pt idx="1">
+                  <c:v>0.189968</c:v>
+                </c:pt>
+                <c:pt idx="2">
+                  <c:v>0.26058399999999998</c:v>
+                </c:pt>
+                <c:pt idx="3">
+                  <c:v>0.25048599999999999</c:v>
+                </c:pt>
+                <c:pt idx="4">
+                  <c:v>0.295649</c:v>
+                </c:pt>
+                <c:pt idx="5">
+                  <c:v>0.33707300000000001</c:v>
+                </c:pt>
+                <c:pt idx="6">
+                  <c:v>0.38682299999999997</c:v>
+                </c:pt>
+                <c:pt idx="7">
+                  <c:v>0.42711399999999999</c:v>
+                </c:pt>
+                <c:pt idx="8">
+                  <c:v>0.46900199999999997</c:v>
+                </c:pt>
+                <c:pt idx="9">
+                  <c:v>0.50726800000000005</c:v>
+                </c:pt>
+                <c:pt idx="10">
+                  <c:v>0.54862299999999997</c:v>
+                </c:pt>
+                <c:pt idx="11">
+                  <c:v>0.58783099999999999</c:v>
+                </c:pt>
+                <c:pt idx="12">
+                  <c:v>0.62936199999999998</c:v>
+                </c:pt>
+                <c:pt idx="13">
+                  <c:v>0.66977500000000001</c:v>
+                </c:pt>
+                <c:pt idx="14">
+                  <c:v>0.71251500000000001</c:v>
+                </c:pt>
+              </c:numCache>
+            </c:numRef>
+          </c:val>
+          <c:smooth val="0"/>
+        </c:ser>
+        <c:ser>
+          <c:idx val="4"/>
+          <c:order val="4"/>
+          <c:tx>
+            <c:strRef>
+              <c:f>SERIAL_ALL!$E$20</c:f>
+              <c:strCache>
+                <c:ptCount val="1"/>
+                <c:pt idx="0">
+                  <c:v>Byte-BZ9</c:v>
+                </c:pt>
+              </c:strCache>
+            </c:strRef>
+          </c:tx>
+          <c:spPr>
+            <a:ln w="28575" cap="rnd">
+              <a:solidFill>
+                <a:schemeClr val="accent5"/>
+              </a:solidFill>
+              <a:round/>
+            </a:ln>
+            <a:effectLst/>
+          </c:spPr>
+          <c:marker>
+            <c:symbol val="triangle"/>
+            <c:size val="8"/>
+            <c:spPr>
+              <a:solidFill>
+                <a:schemeClr val="accent5"/>
+              </a:solidFill>
+              <a:ln w="9525">
+                <a:solidFill>
+                  <a:schemeClr val="accent5"/>
+                </a:solidFill>
+              </a:ln>
+              <a:effectLst/>
+            </c:spPr>
+          </c:marker>
+          <c:val>
+            <c:numRef>
+              <c:f>SERIAL_ALL!$E$21:$E$35</c:f>
+              <c:numCache>
+                <c:formatCode>General</c:formatCode>
+                <c:ptCount val="15"/>
+                <c:pt idx="0">
+                  <c:v>0.17702899999999999</c:v>
+                </c:pt>
+                <c:pt idx="1">
+                  <c:v>0.27597899999999997</c:v>
+                </c:pt>
+                <c:pt idx="2">
+                  <c:v>0.35573399999999999</c:v>
+                </c:pt>
+                <c:pt idx="3">
+                  <c:v>0.41714899999999999</c:v>
+                </c:pt>
+                <c:pt idx="4">
+                  <c:v>0.48129499999999997</c:v>
+                </c:pt>
+                <c:pt idx="5">
+                  <c:v>0.53912499999999997</c:v>
+                </c:pt>
+                <c:pt idx="6">
+                  <c:v>0.626193</c:v>
+                </c:pt>
+                <c:pt idx="7">
+                  <c:v>0.68956099999999998</c:v>
+                </c:pt>
+                <c:pt idx="8">
+                  <c:v>0.754131</c:v>
+                </c:pt>
+                <c:pt idx="9">
+                  <c:v>0.81053900000000001</c:v>
+                </c:pt>
+                <c:pt idx="10">
+                  <c:v>0.87588500000000002</c:v>
+                </c:pt>
+                <c:pt idx="11">
+                  <c:v>0.94232099999999996</c:v>
+                </c:pt>
+                <c:pt idx="12">
+                  <c:v>1.004273</c:v>
+                </c:pt>
+                <c:pt idx="13">
+                  <c:v>1.068889</c:v>
+                </c:pt>
+                <c:pt idx="14">
+                  <c:v>1.144101</c:v>
+                </c:pt>
+              </c:numCache>
+            </c:numRef>
+          </c:val>
+          <c:smooth val="0"/>
+        </c:ser>
+        <c:ser>
+          <c:idx val="5"/>
+          <c:order val="5"/>
+          <c:tx>
+            <c:strRef>
+              <c:f>SERIAL_ALL!$F$20</c:f>
+              <c:strCache>
+                <c:ptCount val="1"/>
+                <c:pt idx="0">
+                  <c:v>Byte</c:v>
+                </c:pt>
+              </c:strCache>
+            </c:strRef>
+          </c:tx>
+          <c:spPr>
+            <a:ln w="28575" cap="rnd">
+              <a:solidFill>
+                <a:schemeClr val="accent6"/>
+              </a:solidFill>
+              <a:round/>
+            </a:ln>
+            <a:effectLst/>
+          </c:spPr>
+          <c:marker>
+            <c:symbol val="x"/>
+            <c:size val="8"/>
+            <c:spPr>
+              <a:noFill/>
+              <a:ln w="9525">
+                <a:solidFill>
+                  <a:schemeClr val="accent6"/>
+                </a:solidFill>
+              </a:ln>
+              <a:effectLst/>
+            </c:spPr>
+          </c:marker>
+          <c:val>
+            <c:numRef>
+              <c:f>SERIAL_ALL!$F$21:$F$35</c:f>
+              <c:numCache>
+                <c:formatCode>General</c:formatCode>
+                <c:ptCount val="15"/>
+                <c:pt idx="0">
+                  <c:v>0.11787</c:v>
+                </c:pt>
+                <c:pt idx="1">
+                  <c:v>0.16764499999999999</c:v>
+                </c:pt>
+                <c:pt idx="2">
+                  <c:v>0.22708400000000001</c:v>
+                </c:pt>
+                <c:pt idx="3">
+                  <c:v>0.214091</c:v>
+                </c:pt>
+                <c:pt idx="4">
+                  <c:v>0.25248399999999999</c:v>
+                </c:pt>
+                <c:pt idx="5">
+                  <c:v>0.28733900000000001</c:v>
+                </c:pt>
+                <c:pt idx="6">
+                  <c:v>0.329619</c:v>
+                </c:pt>
+                <c:pt idx="7">
+                  <c:v>0.36230400000000001</c:v>
+                </c:pt>
+                <c:pt idx="8">
+                  <c:v>0.40183999999999997</c:v>
+                </c:pt>
+                <c:pt idx="9">
+                  <c:v>0.435</c:v>
+                </c:pt>
+                <c:pt idx="10">
+                  <c:v>0.46815400000000001</c:v>
+                </c:pt>
+                <c:pt idx="11">
+                  <c:v>0.50420299999999996</c:v>
+                </c:pt>
+                <c:pt idx="12">
+                  <c:v>0.53447900000000004</c:v>
+                </c:pt>
+                <c:pt idx="13">
+                  <c:v>0.56992799999999999</c:v>
+                </c:pt>
+                <c:pt idx="14">
+                  <c:v>0.60731500000000005</c:v>
+                </c:pt>
+              </c:numCache>
+            </c:numRef>
+          </c:val>
+          <c:smooth val="0"/>
+        </c:ser>
+        <c:ser>
+          <c:idx val="6"/>
+          <c:order val="6"/>
+          <c:tx>
+            <c:strRef>
+              <c:f>SERIAL_ALL!$G$20</c:f>
+              <c:strCache>
+                <c:ptCount val="1"/>
+                <c:pt idx="0">
+                  <c:v>Bit-GZ9</c:v>
+                </c:pt>
+              </c:strCache>
+            </c:strRef>
+          </c:tx>
+          <c:spPr>
+            <a:ln w="28575" cap="rnd">
+              <a:solidFill>
+                <a:schemeClr val="accent1">
+                  <a:lumMod val="60000"/>
+                </a:schemeClr>
+              </a:solidFill>
+              <a:round/>
+            </a:ln>
+            <a:effectLst/>
+          </c:spPr>
+          <c:marker>
+            <c:symbol val="plus"/>
+            <c:size val="8"/>
+            <c:spPr>
+              <a:noFill/>
+              <a:ln w="9525">
+                <a:solidFill>
+                  <a:schemeClr val="accent1">
+                    <a:lumMod val="60000"/>
+                  </a:schemeClr>
+                </a:solidFill>
+              </a:ln>
+              <a:effectLst/>
+            </c:spPr>
+          </c:marker>
+          <c:val>
+            <c:numRef>
+              <c:f>SERIAL_ALL!$G$21:$G$35</c:f>
+              <c:numCache>
+                <c:formatCode>General</c:formatCode>
+                <c:ptCount val="15"/>
+                <c:pt idx="0">
+                  <c:v>0.111054</c:v>
+                </c:pt>
+                <c:pt idx="1">
+                  <c:v>0.160216</c:v>
+                </c:pt>
+                <c:pt idx="2">
+                  <c:v>0.21641299999999999</c:v>
+                </c:pt>
+                <c:pt idx="3">
+                  <c:v>0.20333799999999999</c:v>
+                </c:pt>
+                <c:pt idx="4">
+                  <c:v>0.2424</c:v>
+                </c:pt>
+                <c:pt idx="5">
+                  <c:v>0.27347700000000003</c:v>
+                </c:pt>
+                <c:pt idx="6">
+                  <c:v>0.31513999999999998</c:v>
+                </c:pt>
+                <c:pt idx="7">
+                  <c:v>0.34587800000000002</c:v>
+                </c:pt>
+                <c:pt idx="8">
+                  <c:v>0.37985600000000003</c:v>
+                </c:pt>
+                <c:pt idx="9">
+                  <c:v>0.41120899999999999</c:v>
+                </c:pt>
+                <c:pt idx="10">
+                  <c:v>0.44773499999999999</c:v>
+                </c:pt>
+                <c:pt idx="11">
+                  <c:v>0.47514600000000001</c:v>
+                </c:pt>
+                <c:pt idx="12">
+                  <c:v>0.51161599999999996</c:v>
+                </c:pt>
+                <c:pt idx="13">
+                  <c:v>0.53902399999999995</c:v>
+                </c:pt>
+                <c:pt idx="14">
+                  <c:v>0.57762999999999998</c:v>
+                </c:pt>
+              </c:numCache>
+            </c:numRef>
+          </c:val>
+          <c:smooth val="0"/>
+        </c:ser>
+        <c:ser>
+          <c:idx val="7"/>
+          <c:order val="7"/>
+          <c:tx>
+            <c:strRef>
+              <c:f>SERIAL_ALL!$H$20</c:f>
+              <c:strCache>
+                <c:ptCount val="1"/>
+                <c:pt idx="0">
+                  <c:v>Bit-BZ9</c:v>
+                </c:pt>
+              </c:strCache>
+            </c:strRef>
+          </c:tx>
+          <c:spPr>
+            <a:ln w="28575" cap="rnd">
+              <a:solidFill>
+                <a:schemeClr val="accent2">
+                  <a:lumMod val="60000"/>
+                </a:schemeClr>
+              </a:solidFill>
+              <a:round/>
+            </a:ln>
+            <a:effectLst/>
+          </c:spPr>
+          <c:marker>
+            <c:symbol val="dash"/>
+            <c:size val="8"/>
+            <c:spPr>
+              <a:solidFill>
+                <a:schemeClr val="accent2">
+                  <a:lumMod val="60000"/>
+                </a:schemeClr>
+              </a:solidFill>
+              <a:ln w="9525">
+                <a:solidFill>
+                  <a:schemeClr val="accent2">
+                    <a:lumMod val="60000"/>
+                  </a:schemeClr>
+                </a:solidFill>
+              </a:ln>
+              <a:effectLst/>
+            </c:spPr>
+          </c:marker>
+          <c:val>
+            <c:numRef>
+              <c:f>SERIAL_ALL!$H$21:$H$35</c:f>
+              <c:numCache>
+                <c:formatCode>General</c:formatCode>
+                <c:ptCount val="15"/>
+                <c:pt idx="0">
+                  <c:v>0.14804500000000001</c:v>
+                </c:pt>
+                <c:pt idx="1">
+                  <c:v>0.224828</c:v>
+                </c:pt>
+                <c:pt idx="2">
+                  <c:v>0.29233900000000002</c:v>
+                </c:pt>
+                <c:pt idx="3">
+                  <c:v>0.31470999999999999</c:v>
+                </c:pt>
+                <c:pt idx="4">
+                  <c:v>0.374116</c:v>
+                </c:pt>
+                <c:pt idx="5">
+                  <c:v>0.42010700000000001</c:v>
+                </c:pt>
+                <c:pt idx="6">
+                  <c:v>0.48594100000000001</c:v>
+                </c:pt>
+                <c:pt idx="7">
+                  <c:v>0.54858799999999996</c:v>
+                </c:pt>
+                <c:pt idx="8">
+                  <c:v>0.59143199999999996</c:v>
+                </c:pt>
+                <c:pt idx="9">
+                  <c:v>0.62965300000000002</c:v>
+                </c:pt>
+                <c:pt idx="10">
+                  <c:v>0.68083800000000005</c:v>
+                </c:pt>
+                <c:pt idx="11">
+                  <c:v>0.72294599999999998</c:v>
+                </c:pt>
+                <c:pt idx="12">
+                  <c:v>0.77446300000000001</c:v>
+                </c:pt>
+                <c:pt idx="13">
+                  <c:v>0.814496</c:v>
+                </c:pt>
+                <c:pt idx="14">
+                  <c:v>0.87039</c:v>
+                </c:pt>
+              </c:numCache>
+            </c:numRef>
+          </c:val>
+          <c:smooth val="0"/>
+        </c:ser>
+        <c:ser>
+          <c:idx val="8"/>
+          <c:order val="8"/>
+          <c:tx>
+            <c:strRef>
+              <c:f>SERIAL_ALL!$I$20</c:f>
+              <c:strCache>
+                <c:ptCount val="1"/>
+                <c:pt idx="0">
+                  <c:v>Bit</c:v>
+                </c:pt>
+              </c:strCache>
+            </c:strRef>
+          </c:tx>
+          <c:spPr>
+            <a:ln w="28575" cap="rnd">
+              <a:solidFill>
+                <a:schemeClr val="accent3">
+                  <a:lumMod val="60000"/>
+                </a:schemeClr>
+              </a:solidFill>
+              <a:round/>
+            </a:ln>
+            <a:effectLst/>
+          </c:spPr>
+          <c:marker>
+            <c:symbol val="star"/>
+            <c:size val="8"/>
+            <c:spPr>
+              <a:noFill/>
+              <a:ln w="9525">
+                <a:solidFill>
+                  <a:schemeClr val="accent3">
+                    <a:lumMod val="60000"/>
+                  </a:schemeClr>
+                </a:solidFill>
+              </a:ln>
+              <a:effectLst/>
+            </c:spPr>
+          </c:marker>
+          <c:val>
+            <c:numRef>
+              <c:f>SERIAL_ALL!$I$21:$I$35</c:f>
+              <c:numCache>
+                <c:formatCode>General</c:formatCode>
+                <c:ptCount val="15"/>
+                <c:pt idx="0">
+                  <c:v>0.106765</c:v>
+                </c:pt>
+                <c:pt idx="1">
+                  <c:v>0.15328800000000001</c:v>
+                </c:pt>
+                <c:pt idx="2">
+                  <c:v>0.206732</c:v>
+                </c:pt>
+                <c:pt idx="3">
+                  <c:v>0.19142700000000001</c:v>
+                </c:pt>
+                <c:pt idx="4">
+                  <c:v>0.22678899999999999</c:v>
+                </c:pt>
+                <c:pt idx="5">
+                  <c:v>0.25753199999999998</c:v>
+                </c:pt>
+                <c:pt idx="6">
+                  <c:v>0.298568</c:v>
+                </c:pt>
+                <c:pt idx="7">
+                  <c:v>0.32718799999999998</c:v>
+                </c:pt>
+                <c:pt idx="8">
+                  <c:v>0.35622300000000001</c:v>
+                </c:pt>
+                <c:pt idx="9">
+                  <c:v>0.38911000000000001</c:v>
+                </c:pt>
+                <c:pt idx="10">
+                  <c:v>0.41766300000000001</c:v>
+                </c:pt>
+                <c:pt idx="11">
+                  <c:v>0.44997900000000002</c:v>
+                </c:pt>
+                <c:pt idx="12">
+                  <c:v>0.479576</c:v>
+                </c:pt>
+                <c:pt idx="13">
+                  <c:v>0.50836700000000001</c:v>
+                </c:pt>
+                <c:pt idx="14">
+                  <c:v>0.54269699999999998</c:v>
+                </c:pt>
+              </c:numCache>
+            </c:numRef>
+          </c:val>
+          <c:smooth val="0"/>
+        </c:ser>
+        <c:dLbls>
+          <c:showLegendKey val="0"/>
+          <c:showVal val="0"/>
+          <c:showCatName val="0"/>
+          <c:showSerName val="0"/>
+          <c:showPercent val="0"/>
+          <c:showBubbleSize val="0"/>
+        </c:dLbls>
+        <c:marker val="1"/>
+        <c:smooth val="0"/>
+        <c:axId val="383366752"/>
+        <c:axId val="383368320"/>
+      </c:lineChart>
+      <c:catAx>
+        <c:axId val="383366752"/>
+        <c:scaling>
+          <c:orientation val="minMax"/>
+        </c:scaling>
+        <c:delete val="0"/>
+        <c:axPos val="b"/>
+        <c:title>
+          <c:tx>
+            <c:rich>
+              <a:bodyPr rot="0" spcFirstLastPara="1" vertOverflow="ellipsis" vert="horz" wrap="square" anchor="ctr" anchorCtr="1"/>
+              <a:lstStyle/>
+              <a:p>
+                <a:pPr>
+                  <a:defRPr sz="1000" b="0" i="0" u="none" strike="noStrike" kern="1200" baseline="0">
+                    <a:solidFill>
+                      <a:schemeClr val="tx1">
+                        <a:lumMod val="65000"/>
+                        <a:lumOff val="35000"/>
+                      </a:schemeClr>
+                    </a:solidFill>
+                    <a:latin typeface="+mn-lt"/>
+                    <a:ea typeface="+mn-ea"/>
+                    <a:cs typeface="+mn-cs"/>
+                  </a:defRPr>
+                </a:pPr>
+                <a:r>
+                  <a:rPr lang="en-GB"/>
+                  <a:t>Scale Factor (s)</a:t>
+                </a:r>
+              </a:p>
+            </c:rich>
+          </c:tx>
+          <c:overlay val="0"/>
+          <c:spPr>
+            <a:noFill/>
+            <a:ln>
+              <a:noFill/>
+            </a:ln>
+            <a:effectLst/>
+          </c:spPr>
+          <c:txPr>
+            <a:bodyPr rot="0" spcFirstLastPara="1" vertOverflow="ellipsis" vert="horz" wrap="square" anchor="ctr" anchorCtr="1"/>
+            <a:lstStyle/>
+            <a:p>
+              <a:pPr>
+                <a:defRPr sz="1000" b="0" i="0" u="none" strike="noStrike" kern="1200" baseline="0">
+                  <a:solidFill>
+                    <a:schemeClr val="tx1">
+                      <a:lumMod val="65000"/>
+                      <a:lumOff val="35000"/>
+                    </a:schemeClr>
+                  </a:solidFill>
+                  <a:latin typeface="+mn-lt"/>
+                  <a:ea typeface="+mn-ea"/>
+                  <a:cs typeface="+mn-cs"/>
+                </a:defRPr>
+              </a:pPr>
+              <a:endParaRPr lang="el-GR"/>
+            </a:p>
+          </c:txPr>
+        </c:title>
+        <c:majorTickMark val="none"/>
+        <c:minorTickMark val="none"/>
+        <c:tickLblPos val="nextTo"/>
+        <c:spPr>
+          <a:noFill/>
+          <a:ln w="9525" cap="flat" cmpd="sng" algn="ctr">
+            <a:solidFill>
+              <a:schemeClr val="tx1">
+                <a:lumMod val="15000"/>
+                <a:lumOff val="85000"/>
+              </a:schemeClr>
+            </a:solidFill>
+            <a:round/>
+          </a:ln>
+          <a:effectLst/>
+        </c:spPr>
+        <c:txPr>
+          <a:bodyPr rot="-60000000" spcFirstLastPara="1" vertOverflow="ellipsis" vert="horz" wrap="square" anchor="ctr" anchorCtr="1"/>
+          <a:lstStyle/>
+          <a:p>
+            <a:pPr>
+              <a:defRPr sz="900" b="0" i="0" u="none" strike="noStrike" kern="1200" baseline="0">
+                <a:solidFill>
+                  <a:schemeClr val="tx1">
+                    <a:lumMod val="65000"/>
+                    <a:lumOff val="35000"/>
+                  </a:schemeClr>
+                </a:solidFill>
+                <a:latin typeface="+mn-lt"/>
+                <a:ea typeface="+mn-ea"/>
+                <a:cs typeface="+mn-cs"/>
+              </a:defRPr>
+            </a:pPr>
+            <a:endParaRPr lang="el-GR"/>
+          </a:p>
+        </c:txPr>
+        <c:crossAx val="383368320"/>
+        <c:crossesAt val="1.0000000000000002E-2"/>
+        <c:auto val="1"/>
+        <c:lblAlgn val="ctr"/>
+        <c:lblOffset val="100"/>
+        <c:noMultiLvlLbl val="0"/>
+      </c:catAx>
+      <c:valAx>
+        <c:axId val="383368320"/>
+        <c:scaling>
+          <c:logBase val="2"/>
+          <c:orientation val="minMax"/>
+        </c:scaling>
+        <c:delete val="0"/>
+        <c:axPos val="l"/>
+        <c:majorGridlines>
+          <c:spPr>
+            <a:ln w="9525" cap="flat" cmpd="sng" algn="ctr">
+              <a:solidFill>
+                <a:schemeClr val="tx1">
+                  <a:lumMod val="15000"/>
+                  <a:lumOff val="85000"/>
+                </a:schemeClr>
+              </a:solidFill>
+              <a:round/>
+            </a:ln>
+            <a:effectLst/>
+          </c:spPr>
+        </c:majorGridlines>
+        <c:title>
+          <c:tx>
+            <c:rich>
+              <a:bodyPr rot="-5400000" spcFirstLastPara="1" vertOverflow="ellipsis" vert="horz" wrap="square" anchor="ctr" anchorCtr="1"/>
+              <a:lstStyle/>
+              <a:p>
+                <a:pPr>
+                  <a:defRPr sz="1000" b="0" i="0" u="none" strike="noStrike" kern="1200" baseline="0">
+                    <a:solidFill>
+                      <a:schemeClr val="tx1">
+                        <a:lumMod val="65000"/>
+                        <a:lumOff val="35000"/>
+                      </a:schemeClr>
+                    </a:solidFill>
+                    <a:latin typeface="+mn-lt"/>
+                    <a:ea typeface="+mn-ea"/>
+                    <a:cs typeface="+mn-cs"/>
+                  </a:defRPr>
+                </a:pPr>
+                <a:r>
+                  <a:rPr lang="en-GB"/>
+                  <a:t>Seconds</a:t>
+                </a:r>
+              </a:p>
+            </c:rich>
+          </c:tx>
+          <c:overlay val="0"/>
+          <c:spPr>
+            <a:noFill/>
+            <a:ln>
+              <a:noFill/>
+            </a:ln>
+            <a:effectLst/>
+          </c:spPr>
+          <c:txPr>
+            <a:bodyPr rot="-5400000" spcFirstLastPara="1" vertOverflow="ellipsis" vert="horz" wrap="square" anchor="ctr" anchorCtr="1"/>
+            <a:lstStyle/>
+            <a:p>
+              <a:pPr>
+                <a:defRPr sz="1000" b="0" i="0" u="none" strike="noStrike" kern="1200" baseline="0">
+                  <a:solidFill>
+                    <a:schemeClr val="tx1">
+                      <a:lumMod val="65000"/>
+                      <a:lumOff val="35000"/>
+                    </a:schemeClr>
+                  </a:solidFill>
+                  <a:latin typeface="+mn-lt"/>
+                  <a:ea typeface="+mn-ea"/>
+                  <a:cs typeface="+mn-cs"/>
+                </a:defRPr>
+              </a:pPr>
+              <a:endParaRPr lang="el-GR"/>
+            </a:p>
+          </c:txPr>
+        </c:title>
+        <c:numFmt formatCode="General" sourceLinked="1"/>
+        <c:majorTickMark val="none"/>
+        <c:minorTickMark val="none"/>
+        <c:tickLblPos val="nextTo"/>
+        <c:spPr>
+          <a:noFill/>
+          <a:ln>
+            <a:noFill/>
+          </a:ln>
+          <a:effectLst/>
+        </c:spPr>
+        <c:txPr>
+          <a:bodyPr rot="-60000000" spcFirstLastPara="1" vertOverflow="ellipsis" vert="horz" wrap="square" anchor="ctr" anchorCtr="1"/>
+          <a:lstStyle/>
+          <a:p>
+            <a:pPr>
+              <a:defRPr sz="900" b="0" i="0" u="none" strike="noStrike" kern="1200" baseline="0">
+                <a:solidFill>
+                  <a:schemeClr val="tx1">
+                    <a:lumMod val="65000"/>
+                    <a:lumOff val="35000"/>
+                  </a:schemeClr>
+                </a:solidFill>
+                <a:latin typeface="+mn-lt"/>
+                <a:ea typeface="+mn-ea"/>
+                <a:cs typeface="+mn-cs"/>
+              </a:defRPr>
+            </a:pPr>
+            <a:endParaRPr lang="el-GR"/>
+          </a:p>
+        </c:txPr>
         <c:crossAx val="383366752"/>
+        <c:crosses val="autoZero"/>
+        <c:crossBetween val="between"/>
+      </c:valAx>
+      <c:spPr>
+        <a:noFill/>
+        <a:ln>
+          <a:noFill/>
+        </a:ln>
+        <a:effectLst/>
+      </c:spPr>
+    </c:plotArea>
+    <c:legend>
+      <c:legendPos val="b"/>
+      <c:overlay val="0"/>
+      <c:spPr>
+        <a:noFill/>
+        <a:ln>
+          <a:noFill/>
+        </a:ln>
+        <a:effectLst/>
+      </c:spPr>
+      <c:txPr>
+        <a:bodyPr rot="0" spcFirstLastPara="1" vertOverflow="ellipsis" vert="horz" wrap="square" anchor="ctr" anchorCtr="1"/>
+        <a:lstStyle/>
+        <a:p>
+          <a:pPr>
+            <a:defRPr sz="900" b="0" i="0" u="none" strike="noStrike" kern="1200" baseline="0">
+              <a:solidFill>
+                <a:schemeClr val="tx1">
+                  <a:lumMod val="65000"/>
+                  <a:lumOff val="35000"/>
+                </a:schemeClr>
+              </a:solidFill>
+              <a:latin typeface="+mn-lt"/>
+              <a:ea typeface="+mn-ea"/>
+              <a:cs typeface="+mn-cs"/>
+            </a:defRPr>
+          </a:pPr>
+          <a:endParaRPr lang="el-GR"/>
+        </a:p>
+      </c:txPr>
+    </c:legend>
+    <c:plotVisOnly val="1"/>
+    <c:dispBlanksAs val="gap"/>
+    <c:showDLblsOverMax val="0"/>
+  </c:chart>
+  <c:spPr>
+    <a:solidFill>
+      <a:schemeClr val="bg1"/>
+    </a:solidFill>
+    <a:ln w="9525" cap="flat" cmpd="sng" algn="ctr">
+      <a:solidFill>
+        <a:schemeClr val="tx1">
+          <a:lumMod val="15000"/>
+          <a:lumOff val="85000"/>
+        </a:schemeClr>
+      </a:solidFill>
+      <a:round/>
+    </a:ln>
+    <a:effectLst/>
+  </c:spPr>
+  <c:txPr>
+    <a:bodyPr/>
+    <a:lstStyle/>
+    <a:p>
+      <a:pPr>
+        <a:defRPr/>
+      </a:pPr>
+      <a:endParaRPr lang="el-GR"/>
+    </a:p>
+  </c:txPr>
+  <c:externalData r:id="rId3">
+    <c:autoUpdate val="0"/>
+  </c:externalData>
+</c:chartSpace>
+</file>
+
+<file path=word/charts/chart13.xml><?xml version="1.0" encoding="utf-8"?>
+<c:chartSpace xmlns:c="http://schemas.openxmlformats.org/drawingml/2006/chart" xmlns:a="http://schemas.openxmlformats.org/drawingml/2006/main" xmlns:r="http://schemas.openxmlformats.org/officeDocument/2006/relationships">
+  <c:date1904 val="0"/>
+  <c:lang val="en-US"/>
+  <c:roundedCorners val="0"/>
+  <mc:AlternateContent xmlns:mc="http://schemas.openxmlformats.org/markup-compatibility/2006">
+    <mc:Choice xmlns:c14="http://schemas.microsoft.com/office/drawing/2007/8/2/chart" Requires="c14">
+      <c14:style val="102"/>
+    </mc:Choice>
+    <mc:Fallback>
+      <c:style val="2"/>
+    </mc:Fallback>
+  </mc:AlternateContent>
+  <c:chart>
+    <c:autoTitleDeleted val="1"/>
+    <c:plotArea>
+      <c:layout/>
+      <c:barChart>
+        <c:barDir val="col"/>
+        <c:grouping val="clustered"/>
+        <c:varyColors val="0"/>
+        <c:ser>
+          <c:idx val="0"/>
+          <c:order val="0"/>
+          <c:spPr>
+            <a:solidFill>
+              <a:schemeClr val="accent1"/>
+            </a:solidFill>
+            <a:ln>
+              <a:noFill/>
+            </a:ln>
+            <a:effectLst/>
+          </c:spPr>
+          <c:invertIfNegative val="0"/>
+          <c:cat>
+            <c:strRef>
+              <c:f>DesTime!$B$4:$J$4</c:f>
+              <c:strCache>
+                <c:ptCount val="9"/>
+                <c:pt idx="0">
+                  <c:v>Simple-GZ9</c:v>
+                </c:pt>
+                <c:pt idx="1">
+                  <c:v>Simple-BZ9</c:v>
+                </c:pt>
+                <c:pt idx="2">
+                  <c:v>Simple</c:v>
+                </c:pt>
+                <c:pt idx="3">
+                  <c:v>Byte-GZ9</c:v>
+                </c:pt>
+                <c:pt idx="4">
+                  <c:v>Byte-BZ9</c:v>
+                </c:pt>
+                <c:pt idx="5">
+                  <c:v>Byte</c:v>
+                </c:pt>
+                <c:pt idx="6">
+                  <c:v>Bit-GZ9</c:v>
+                </c:pt>
+                <c:pt idx="7">
+                  <c:v>Bit-BZ9</c:v>
+                </c:pt>
+                <c:pt idx="8">
+                  <c:v>Bit</c:v>
+                </c:pt>
+              </c:strCache>
+            </c:strRef>
+          </c:cat>
+          <c:val>
+            <c:numRef>
+              <c:f>DesTime!$B$5:$J$5</c:f>
+              <c:numCache>
+                <c:formatCode>General</c:formatCode>
+                <c:ptCount val="9"/>
+                <c:pt idx="0">
+                  <c:v>8.4144999999999998E-2</c:v>
+                </c:pt>
+                <c:pt idx="1">
+                  <c:v>0.13868800000000001</c:v>
+                </c:pt>
+                <c:pt idx="2">
+                  <c:v>6.5144999999999995E-2</c:v>
+                </c:pt>
+                <c:pt idx="3">
+                  <c:v>6.5728999999999996E-2</c:v>
+                </c:pt>
+                <c:pt idx="4">
+                  <c:v>0.114078</c:v>
+                </c:pt>
+                <c:pt idx="5">
+                  <c:v>5.1804000000000003E-2</c:v>
+                </c:pt>
+                <c:pt idx="6">
+                  <c:v>5.7709000000000003E-2</c:v>
+                </c:pt>
+                <c:pt idx="7">
+                  <c:v>0.10910599999999999</c:v>
+                </c:pt>
+                <c:pt idx="8">
+                  <c:v>4.7928999999999999E-2</c:v>
+                </c:pt>
+              </c:numCache>
+            </c:numRef>
+          </c:val>
+        </c:ser>
+        <c:dLbls>
+          <c:showLegendKey val="0"/>
+          <c:showVal val="0"/>
+          <c:showCatName val="0"/>
+          <c:showSerName val="0"/>
+          <c:showPercent val="0"/>
+          <c:showBubbleSize val="0"/>
+        </c:dLbls>
+        <c:gapWidth val="219"/>
+        <c:overlap val="-27"/>
+        <c:axId val="609979464"/>
+        <c:axId val="609986912"/>
+      </c:barChart>
+      <c:catAx>
+        <c:axId val="609979464"/>
+        <c:scaling>
+          <c:orientation val="minMax"/>
+        </c:scaling>
+        <c:delete val="0"/>
+        <c:axPos val="b"/>
+        <c:numFmt formatCode="General" sourceLinked="1"/>
+        <c:majorTickMark val="none"/>
+        <c:minorTickMark val="none"/>
+        <c:tickLblPos val="nextTo"/>
+        <c:spPr>
+          <a:noFill/>
+          <a:ln w="9525" cap="flat" cmpd="sng" algn="ctr">
+            <a:solidFill>
+              <a:schemeClr val="tx1">
+                <a:lumMod val="15000"/>
+                <a:lumOff val="85000"/>
+              </a:schemeClr>
+            </a:solidFill>
+            <a:round/>
+          </a:ln>
+          <a:effectLst/>
+        </c:spPr>
+        <c:txPr>
+          <a:bodyPr rot="-60000000" spcFirstLastPara="1" vertOverflow="ellipsis" vert="horz" wrap="square" anchor="ctr" anchorCtr="1"/>
+          <a:lstStyle/>
+          <a:p>
+            <a:pPr>
+              <a:defRPr sz="900" b="0" i="0" u="none" strike="noStrike" kern="1200" baseline="0">
+                <a:solidFill>
+                  <a:schemeClr val="tx1">
+                    <a:lumMod val="65000"/>
+                    <a:lumOff val="35000"/>
+                  </a:schemeClr>
+                </a:solidFill>
+                <a:latin typeface="+mn-lt"/>
+                <a:ea typeface="+mn-ea"/>
+                <a:cs typeface="+mn-cs"/>
+              </a:defRPr>
+            </a:pPr>
+            <a:endParaRPr lang="el-GR"/>
+          </a:p>
+        </c:txPr>
+        <c:crossAx val="609986912"/>
         <c:crosses val="autoZero"/>
         <c:auto val="1"/>
         <c:lblAlgn val="ctr"/>
@@ -37912,7 +37936,7 @@
         <c:noMultiLvlLbl val="0"/>
       </c:catAx>
       <c:valAx>
-        <c:axId val="383366752"/>
+        <c:axId val="609986912"/>
         <c:scaling>
           <c:orientation val="minMax"/>
         </c:scaling>
@@ -38018,7 +38042,7 @@
             <a:endParaRPr lang="el-GR"/>
           </a:p>
         </c:txPr>
-        <c:crossAx val="383364792"/>
+        <c:crossAx val="609979464"/>
         <c:crosses val="autoZero"/>
         <c:crossBetween val="between"/>
       </c:valAx>
@@ -38203,8 +38227,8 @@
           <c:showBubbleSize val="0"/>
         </c:dLbls>
         <c:gapWidth val="150"/>
-        <c:axId val="609986912"/>
-        <c:axId val="609987696"/>
+        <c:axId val="381403584"/>
+        <c:axId val="381401232"/>
       </c:barChart>
       <c:lineChart>
         <c:grouping val="standard"/>
@@ -38330,11 +38354,11 @@
         </c:dLbls>
         <c:marker val="1"/>
         <c:smooth val="0"/>
-        <c:axId val="609980248"/>
-        <c:axId val="609989656"/>
+        <c:axId val="617332664"/>
+        <c:axId val="617328744"/>
       </c:lineChart>
       <c:catAx>
-        <c:axId val="609986912"/>
+        <c:axId val="381403584"/>
         <c:scaling>
           <c:orientation val="minMax"/>
         </c:scaling>
@@ -38407,7 +38431,7 @@
             <a:endParaRPr lang="el-GR"/>
           </a:p>
         </c:txPr>
-        <c:crossAx val="609987696"/>
+        <c:crossAx val="381401232"/>
         <c:crosses val="autoZero"/>
         <c:auto val="1"/>
         <c:lblAlgn val="ctr"/>
@@ -38415,7 +38439,7 @@
         <c:noMultiLvlLbl val="0"/>
       </c:catAx>
       <c:valAx>
-        <c:axId val="609987696"/>
+        <c:axId val="381401232"/>
         <c:scaling>
           <c:orientation val="minMax"/>
         </c:scaling>
@@ -38521,12 +38545,12 @@
             <a:endParaRPr lang="el-GR"/>
           </a:p>
         </c:txPr>
-        <c:crossAx val="609986912"/>
+        <c:crossAx val="381403584"/>
         <c:crosses val="autoZero"/>
         <c:crossBetween val="between"/>
       </c:valAx>
       <c:valAx>
-        <c:axId val="609989656"/>
+        <c:axId val="617328744"/>
         <c:scaling>
           <c:orientation val="minMax"/>
         </c:scaling>
@@ -38618,12 +38642,12 @@
             <a:endParaRPr lang="el-GR"/>
           </a:p>
         </c:txPr>
-        <c:crossAx val="609980248"/>
+        <c:crossAx val="617332664"/>
         <c:crosses val="max"/>
         <c:crossBetween val="between"/>
       </c:valAx>
       <c:catAx>
-        <c:axId val="609980248"/>
+        <c:axId val="617332664"/>
         <c:scaling>
           <c:orientation val="minMax"/>
         </c:scaling>
@@ -38633,7 +38657,7 @@
         <c:majorTickMark val="none"/>
         <c:minorTickMark val="none"/>
         <c:tickLblPos val="nextTo"/>
-        <c:crossAx val="609989656"/>
+        <c:crossAx val="617328744"/>
         <c:crosses val="autoZero"/>
         <c:auto val="1"/>
         <c:lblAlgn val="ctr"/>
@@ -38852,8 +38876,8 @@
           <c:showBubbleSize val="0"/>
         </c:dLbls>
         <c:gapWidth val="150"/>
-        <c:axId val="609986128"/>
-        <c:axId val="609988088"/>
+        <c:axId val="617327960"/>
+        <c:axId val="617330704"/>
       </c:barChart>
       <c:lineChart>
         <c:grouping val="standard"/>
@@ -38980,10 +39004,10 @@
         <c:marker val="1"/>
         <c:smooth val="0"/>
         <c:axId val="617330312"/>
-        <c:axId val="609988480"/>
+        <c:axId val="617327176"/>
       </c:lineChart>
       <c:catAx>
-        <c:axId val="609986128"/>
+        <c:axId val="617327960"/>
         <c:scaling>
           <c:orientation val="minMax"/>
         </c:scaling>
@@ -39081,7 +39105,7 @@
             <a:endParaRPr lang="el-GR"/>
           </a:p>
         </c:txPr>
-        <c:crossAx val="609988088"/>
+        <c:crossAx val="617330704"/>
         <c:crosses val="autoZero"/>
         <c:auto val="1"/>
         <c:lblAlgn val="ctr"/>
@@ -39089,7 +39113,7 @@
         <c:noMultiLvlLbl val="0"/>
       </c:catAx>
       <c:valAx>
-        <c:axId val="609988088"/>
+        <c:axId val="617330704"/>
         <c:scaling>
           <c:orientation val="minMax"/>
         </c:scaling>
@@ -39200,12 +39224,12 @@
             <a:endParaRPr lang="el-GR"/>
           </a:p>
         </c:txPr>
-        <c:crossAx val="609986128"/>
+        <c:crossAx val="617327960"/>
         <c:crosses val="autoZero"/>
         <c:crossBetween val="between"/>
       </c:valAx>
       <c:valAx>
-        <c:axId val="609988480"/>
+        <c:axId val="617327176"/>
         <c:scaling>
           <c:orientation val="minMax"/>
         </c:scaling>
@@ -39312,7 +39336,7 @@
         <c:majorTickMark val="none"/>
         <c:minorTickMark val="none"/>
         <c:tickLblPos val="nextTo"/>
-        <c:crossAx val="609988480"/>
+        <c:crossAx val="617327176"/>
         <c:crosses val="autoZero"/>
         <c:auto val="1"/>
         <c:lblAlgn val="ctr"/>
@@ -39785,11 +39809,11 @@
         </c:dLbls>
         <c:marker val="1"/>
         <c:smooth val="0"/>
-        <c:axId val="617334624"/>
-        <c:axId val="617324824"/>
+        <c:axId val="617327568"/>
+        <c:axId val="617331880"/>
       </c:lineChart>
       <c:catAx>
-        <c:axId val="617334624"/>
+        <c:axId val="617327568"/>
         <c:scaling>
           <c:orientation val="minMax"/>
         </c:scaling>
@@ -39886,7 +39910,7 @@
             <a:endParaRPr lang="el-GR"/>
           </a:p>
         </c:txPr>
-        <c:crossAx val="617324824"/>
+        <c:crossAx val="617331880"/>
         <c:crosses val="autoZero"/>
         <c:auto val="1"/>
         <c:lblAlgn val="ctr"/>
@@ -39894,7 +39918,7 @@
         <c:noMultiLvlLbl val="0"/>
       </c:catAx>
       <c:valAx>
-        <c:axId val="617324824"/>
+        <c:axId val="617331880"/>
         <c:scaling>
           <c:logBase val="10"/>
           <c:orientation val="minMax"/>
@@ -40006,7 +40030,7 @@
             <a:endParaRPr lang="el-GR"/>
           </a:p>
         </c:txPr>
-        <c:crossAx val="617334624"/>
+        <c:crossAx val="617327568"/>
         <c:crosses val="autoZero"/>
         <c:crossBetween val="between"/>
       </c:valAx>
@@ -40170,11 +40194,11 @@
         </c:dLbls>
         <c:gapWidth val="219"/>
         <c:overlap val="-27"/>
-        <c:axId val="617325216"/>
-        <c:axId val="617331880"/>
+        <c:axId val="617335408"/>
+        <c:axId val="617323256"/>
       </c:barChart>
       <c:catAx>
-        <c:axId val="617325216"/>
+        <c:axId val="617335408"/>
         <c:scaling>
           <c:orientation val="minMax"/>
         </c:scaling>
@@ -40217,7 +40241,7 @@
             <a:endParaRPr lang="el-GR"/>
           </a:p>
         </c:txPr>
-        <c:crossAx val="617331880"/>
+        <c:crossAx val="617323256"/>
         <c:crosses val="autoZero"/>
         <c:auto val="1"/>
         <c:lblAlgn val="ctr"/>
@@ -40225,7 +40249,7 @@
         <c:noMultiLvlLbl val="0"/>
       </c:catAx>
       <c:valAx>
-        <c:axId val="617331880"/>
+        <c:axId val="617323256"/>
         <c:scaling>
           <c:logBase val="10"/>
           <c:orientation val="minMax"/>
@@ -40332,7 +40356,7 @@
             <a:endParaRPr lang="el-GR"/>
           </a:p>
         </c:txPr>
-        <c:crossAx val="617325216"/>
+        <c:crossAx val="617335408"/>
         <c:crosses val="autoZero"/>
         <c:crossBetween val="between"/>
       </c:valAx>
@@ -41284,11 +41308,11 @@
         </c:dLbls>
         <c:marker val="1"/>
         <c:smooth val="0"/>
-        <c:axId val="617327176"/>
-        <c:axId val="617335016"/>
+        <c:axId val="617324824"/>
+        <c:axId val="617325216"/>
       </c:lineChart>
       <c:catAx>
-        <c:axId val="617327176"/>
+        <c:axId val="617324824"/>
         <c:scaling>
           <c:orientation val="minMax"/>
         </c:scaling>
@@ -41385,7 +41409,7 @@
             <a:endParaRPr lang="el-GR"/>
           </a:p>
         </c:txPr>
-        <c:crossAx val="617335016"/>
+        <c:crossAx val="617325216"/>
         <c:crosses val="autoZero"/>
         <c:auto val="1"/>
         <c:lblAlgn val="ctr"/>
@@ -41393,7 +41417,7 @@
         <c:noMultiLvlLbl val="0"/>
       </c:catAx>
       <c:valAx>
-        <c:axId val="617335016"/>
+        <c:axId val="617325216"/>
         <c:scaling>
           <c:orientation val="minMax"/>
         </c:scaling>
@@ -41499,7 +41523,7 @@
             <a:endParaRPr lang="el-GR"/>
           </a:p>
         </c:txPr>
-        <c:crossAx val="617327176"/>
+        <c:crossAx val="617324824"/>
         <c:crosses val="autoZero"/>
         <c:crossBetween val="between"/>
         <c:majorUnit val="5"/>
@@ -42542,11 +42566,11 @@
         </c:dLbls>
         <c:marker val="1"/>
         <c:smooth val="0"/>
-        <c:axId val="617325608"/>
-        <c:axId val="617327960"/>
+        <c:axId val="617338936"/>
+        <c:axId val="383363224"/>
       </c:lineChart>
       <c:catAx>
-        <c:axId val="617325608"/>
+        <c:axId val="617338936"/>
         <c:scaling>
           <c:orientation val="minMax"/>
         </c:scaling>
@@ -42648,7 +42672,7 @@
             <a:endParaRPr lang="el-GR"/>
           </a:p>
         </c:txPr>
-        <c:crossAx val="617327960"/>
+        <c:crossAx val="383363224"/>
         <c:crosses val="autoZero"/>
         <c:auto val="1"/>
         <c:lblAlgn val="ctr"/>
@@ -42656,7 +42680,7 @@
         <c:noMultiLvlLbl val="0"/>
       </c:catAx>
       <c:valAx>
-        <c:axId val="617327960"/>
+        <c:axId val="383363224"/>
         <c:scaling>
           <c:logBase val="10"/>
           <c:orientation val="minMax"/>
@@ -42763,7 +42787,7 @@
             <a:endParaRPr lang="el-GR"/>
           </a:p>
         </c:txPr>
-        <c:crossAx val="617325608"/>
+        <c:crossAx val="617338936"/>
         <c:crosses val="autoZero"/>
         <c:crossBetween val="between"/>
       </c:valAx>
@@ -42969,11 +42993,11 @@
         </c:dLbls>
         <c:gapWidth val="219"/>
         <c:overlap val="-27"/>
-        <c:axId val="617328744"/>
-        <c:axId val="617335408"/>
+        <c:axId val="383368712"/>
+        <c:axId val="383363616"/>
       </c:barChart>
       <c:catAx>
-        <c:axId val="617328744"/>
+        <c:axId val="383368712"/>
         <c:scaling>
           <c:orientation val="minMax"/>
         </c:scaling>
@@ -43016,7 +43040,7 @@
             <a:endParaRPr lang="el-GR"/>
           </a:p>
         </c:txPr>
-        <c:crossAx val="617335408"/>
+        <c:crossAx val="383363616"/>
         <c:crosses val="autoZero"/>
         <c:auto val="1"/>
         <c:lblAlgn val="ctr"/>
@@ -43024,7 +43048,7 @@
         <c:noMultiLvlLbl val="0"/>
       </c:catAx>
       <c:valAx>
-        <c:axId val="617335408"/>
+        <c:axId val="383363616"/>
         <c:scaling>
           <c:logBase val="10"/>
           <c:orientation val="minMax"/>
@@ -43131,7 +43155,7 @@
             <a:endParaRPr lang="el-GR"/>
           </a:p>
         </c:txPr>
-        <c:crossAx val="617328744"/>
+        <c:crossAx val="383368712"/>
         <c:crosses val="autoZero"/>
         <c:crossBetween val="between"/>
       </c:valAx>
@@ -43845,11 +43869,11 @@
         </c:dLbls>
         <c:marker val="1"/>
         <c:smooth val="0"/>
-        <c:axId val="617338936"/>
-        <c:axId val="383364008"/>
+        <c:axId val="383364400"/>
+        <c:axId val="383367144"/>
       </c:lineChart>
       <c:catAx>
-        <c:axId val="617338936"/>
+        <c:axId val="383364400"/>
         <c:scaling>
           <c:orientation val="minMax"/>
         </c:scaling>
@@ -43946,7 +43970,7 @@
             <a:endParaRPr lang="el-GR"/>
           </a:p>
         </c:txPr>
-        <c:crossAx val="383364008"/>
+        <c:crossAx val="383367144"/>
         <c:crossesAt val="1.0000000000000002E-3"/>
         <c:auto val="1"/>
         <c:lblAlgn val="ctr"/>
@@ -43954,7 +43978,7 @@
         <c:noMultiLvlLbl val="0"/>
       </c:catAx>
       <c:valAx>
-        <c:axId val="383364008"/>
+        <c:axId val="383367144"/>
         <c:scaling>
           <c:logBase val="10"/>
           <c:orientation val="minMax"/>
@@ -44061,7 +44085,7 @@
             <a:endParaRPr lang="el-GR"/>
           </a:p>
         </c:txPr>
-        <c:crossAx val="617338936"/>
+        <c:crossAx val="383364400"/>
         <c:crosses val="autoZero"/>
         <c:crossBetween val="between"/>
       </c:valAx>
@@ -52161,7 +52185,7 @@
 </file>
 
 <file path=customXml/itemProps1.xml><?xml version="1.0" encoding="utf-8"?>
-<ds:datastoreItem xmlns:ds="http://schemas.openxmlformats.org/officeDocument/2006/customXml" ds:itemID="{30D30580-8D01-44E4-A68A-9F23B18A1E66}">
+<ds:datastoreItem xmlns:ds="http://schemas.openxmlformats.org/officeDocument/2006/customXml" ds:itemID="{E9910451-4125-4B27-889A-0802A8EE2CDD}">
   <ds:schemaRefs>
     <ds:schemaRef ds:uri="http://schemas.openxmlformats.org/officeDocument/2006/bibliography"/>
   </ds:schemaRefs>

</xml_diff>

<commit_message>
numerous fixes on appearance
</commit_message>
<xml_diff>
--- a/word/latex-word.docx
+++ b/word/latex-word.docx
@@ -6917,7 +6917,7 @@
         <w:pStyle w:val="ListParagraph"/>
         <w:numPr>
           <w:ilvl w:val="0"/>
-          <w:numId w:val="25"/>
+          <w:numId w:val="49"/>
         </w:numPr>
       </w:pPr>
       <w:r>
@@ -6929,7 +6929,7 @@
         <w:pStyle w:val="ListParagraph"/>
         <w:numPr>
           <w:ilvl w:val="0"/>
-          <w:numId w:val="25"/>
+          <w:numId w:val="49"/>
         </w:numPr>
       </w:pPr>
       <w:r>
@@ -6956,7 +6956,7 @@
         <w:pStyle w:val="ListParagraph"/>
         <w:numPr>
           <w:ilvl w:val="0"/>
-          <w:numId w:val="25"/>
+          <w:numId w:val="49"/>
         </w:numPr>
       </w:pPr>
       <w:r>
@@ -9342,10 +9342,7 @@
         <w:t>The contributions made to the project out of this chapter are four (4) serialization techniques for Data Factorizations and one (1) serialization technique for Factorization Trees, namely:</w:t>
       </w:r>
     </w:p>
-    <w:p>
-      <w:bookmarkStart w:id="30" w:name="_GoBack"/>
-      <w:bookmarkEnd w:id="30"/>
-    </w:p>
+    <w:p/>
     <w:p>
       <w:pPr>
         <w:pStyle w:val="ListParagraph"/>
@@ -9478,35 +9475,35 @@
       <w:pPr>
         <w:pStyle w:val="Heading2"/>
       </w:pPr>
-      <w:bookmarkStart w:id="31" w:name="_Toc428738585"/>
-      <w:bookmarkStart w:id="32" w:name="_Toc428739178"/>
-      <w:bookmarkStart w:id="33" w:name="_Toc428777641"/>
+      <w:bookmarkStart w:id="30" w:name="_Toc428738585"/>
+      <w:bookmarkStart w:id="31" w:name="_Toc428739178"/>
+      <w:bookmarkStart w:id="32" w:name="_Toc428777641"/>
       <w:r>
         <w:t>Factorization Serializations</w:t>
       </w:r>
+      <w:bookmarkEnd w:id="30"/>
       <w:bookmarkEnd w:id="31"/>
       <w:bookmarkEnd w:id="32"/>
+    </w:p>
+    <w:p>
+      <w:r>
+        <w:t>In this section I will describe the different approaches I have taken for the serialization leading to the final version used in the distributed system.</w:t>
+      </w:r>
+    </w:p>
+    <w:p/>
+    <w:p>
+      <w:pPr>
+        <w:pStyle w:val="Heading3"/>
+      </w:pPr>
+      <w:bookmarkStart w:id="33" w:name="_Toc428738586"/>
+      <w:bookmarkStart w:id="34" w:name="_Toc428739179"/>
+      <w:bookmarkStart w:id="35" w:name="_Toc428777642"/>
+      <w:r>
+        <w:t>Example</w:t>
+      </w:r>
       <w:bookmarkEnd w:id="33"/>
-    </w:p>
-    <w:p>
-      <w:r>
-        <w:t>In this section I will describe the different approaches I have taken for the serialization leading to the final version used in the distributed system.</w:t>
-      </w:r>
-    </w:p>
-    <w:p/>
-    <w:p>
-      <w:pPr>
-        <w:pStyle w:val="Heading3"/>
-      </w:pPr>
-      <w:bookmarkStart w:id="34" w:name="_Toc428738586"/>
-      <w:bookmarkStart w:id="35" w:name="_Toc428739179"/>
-      <w:bookmarkStart w:id="36" w:name="_Toc428777642"/>
-      <w:r>
-        <w:t>Example</w:t>
-      </w:r>
       <w:bookmarkEnd w:id="34"/>
       <w:bookmarkEnd w:id="35"/>
-      <w:bookmarkEnd w:id="36"/>
     </w:p>
     <w:p>
       <w:r>
@@ -10763,7 +10760,7 @@
       <w:pPr>
         <w:pStyle w:val="Caption"/>
       </w:pPr>
-      <w:bookmarkStart w:id="37" w:name="_Toc428778017"/>
+      <w:bookmarkStart w:id="36" w:name="_Toc428778017"/>
       <w:r>
         <w:t xml:space="preserve">Figure </w:t>
       </w:r>
@@ -10809,7 +10806,7 @@
       <w:r>
         <w:t>: Result after Natural JOIN on R, S, T, U relations</w:t>
       </w:r>
-      <w:bookmarkEnd w:id="37"/>
+      <w:bookmarkEnd w:id="36"/>
     </w:p>
     <w:p/>
     <w:p>
@@ -10895,7 +10892,7 @@
       <w:pPr>
         <w:pStyle w:val="Caption"/>
       </w:pPr>
-      <w:bookmarkStart w:id="38" w:name="_Toc428778018"/>
+      <w:bookmarkStart w:id="37" w:name="_Toc428778018"/>
       <w:r>
         <w:t xml:space="preserve">Figure </w:t>
       </w:r>
@@ -10941,7 +10938,7 @@
       <w:r>
         <w:t>: Example f-tree</w:t>
       </w:r>
-      <w:bookmarkEnd w:id="38"/>
+      <w:bookmarkEnd w:id="37"/>
     </w:p>
     <w:p/>
     <w:p>
@@ -11000,7 +10997,7 @@
       <w:pPr>
         <w:pStyle w:val="Caption"/>
       </w:pPr>
-      <w:bookmarkStart w:id="39" w:name="_Toc428778019"/>
+      <w:bookmarkStart w:id="38" w:name="_Toc428778019"/>
       <w:r>
         <w:t xml:space="preserve">Figure </w:t>
       </w:r>
@@ -11046,7 +11043,7 @@
       <w:r>
         <w:t>: Example factorization</w:t>
       </w:r>
-      <w:bookmarkEnd w:id="39"/>
+      <w:bookmarkEnd w:id="38"/>
     </w:p>
     <w:p/>
     <w:p>
@@ -11194,15 +11191,15 @@
       <w:pPr>
         <w:pStyle w:val="Heading3"/>
       </w:pPr>
-      <w:bookmarkStart w:id="40" w:name="_Toc428738587"/>
-      <w:bookmarkStart w:id="41" w:name="_Toc428739180"/>
-      <w:bookmarkStart w:id="42" w:name="_Toc428777643"/>
+      <w:bookmarkStart w:id="39" w:name="_Toc428738587"/>
+      <w:bookmarkStart w:id="40" w:name="_Toc428739180"/>
+      <w:bookmarkStart w:id="41" w:name="_Toc428777643"/>
       <w:r>
         <w:t>F-Ttree serialization</w:t>
       </w:r>
+      <w:bookmarkEnd w:id="39"/>
       <w:bookmarkEnd w:id="40"/>
       <w:bookmarkEnd w:id="41"/>
-      <w:bookmarkEnd w:id="42"/>
     </w:p>
     <w:p>
       <w:r>
@@ -11488,15 +11485,15 @@
       <w:pPr>
         <w:pStyle w:val="Heading3"/>
       </w:pPr>
-      <w:bookmarkStart w:id="43" w:name="_Toc428738588"/>
-      <w:bookmarkStart w:id="44" w:name="_Toc428739181"/>
-      <w:bookmarkStart w:id="45" w:name="_Toc428777644"/>
+      <w:bookmarkStart w:id="42" w:name="_Toc428738588"/>
+      <w:bookmarkStart w:id="43" w:name="_Toc428739181"/>
+      <w:bookmarkStart w:id="44" w:name="_Toc428777644"/>
       <w:r>
         <w:t>Boost Serialization</w:t>
       </w:r>
+      <w:bookmarkEnd w:id="42"/>
       <w:bookmarkEnd w:id="43"/>
       <w:bookmarkEnd w:id="44"/>
-      <w:bookmarkEnd w:id="45"/>
     </w:p>
     <w:p>
       <w:r>
@@ -11674,18 +11671,18 @@
       <w:pPr>
         <w:pStyle w:val="Heading3"/>
       </w:pPr>
-      <w:bookmarkStart w:id="46" w:name="_Toc428738589"/>
-      <w:bookmarkStart w:id="47" w:name="_Toc428739182"/>
-      <w:bookmarkStart w:id="48" w:name="_Toc428777645"/>
+      <w:bookmarkStart w:id="45" w:name="_Toc428738589"/>
+      <w:bookmarkStart w:id="46" w:name="_Toc428739182"/>
+      <w:bookmarkStart w:id="47" w:name="_Toc428777645"/>
       <w:r>
         <w:t>Simple Raw</w:t>
       </w:r>
       <w:r>
         <w:t xml:space="preserve"> (De)Serializer</w:t>
       </w:r>
+      <w:bookmarkEnd w:id="45"/>
       <w:bookmarkEnd w:id="46"/>
       <w:bookmarkEnd w:id="47"/>
-      <w:bookmarkEnd w:id="48"/>
     </w:p>
     <w:p>
       <w:r>
@@ -11815,11 +11812,11 @@
       <w:pPr>
         <w:pStyle w:val="Heading4"/>
       </w:pPr>
-      <w:bookmarkStart w:id="49" w:name="_Toc428738590"/>
+      <w:bookmarkStart w:id="48" w:name="_Toc428738590"/>
       <w:r>
         <w:t>Idea</w:t>
       </w:r>
-      <w:bookmarkEnd w:id="49"/>
+      <w:bookmarkEnd w:id="48"/>
     </w:p>
     <w:p>
       <w:r>
@@ -12001,11 +11998,11 @@
       <w:pPr>
         <w:pStyle w:val="Heading4"/>
       </w:pPr>
-      <w:bookmarkStart w:id="50" w:name="_Toc428738591"/>
+      <w:bookmarkStart w:id="49" w:name="_Toc428738591"/>
       <w:r>
         <w:t>Algorithms</w:t>
       </w:r>
-      <w:bookmarkEnd w:id="50"/>
+      <w:bookmarkEnd w:id="49"/>
     </w:p>
     <w:tbl>
       <w:tblPr>
@@ -13171,46 +13168,46 @@
       <w:pPr>
         <w:pStyle w:val="Heading3"/>
       </w:pPr>
-      <w:bookmarkStart w:id="51" w:name="_Toc428738592"/>
-      <w:bookmarkStart w:id="52" w:name="_Toc428739183"/>
-      <w:bookmarkStart w:id="53" w:name="_Toc428777646"/>
+      <w:bookmarkStart w:id="50" w:name="_Toc428738592"/>
+      <w:bookmarkStart w:id="51" w:name="_Toc428739183"/>
+      <w:bookmarkStart w:id="52" w:name="_Toc428777646"/>
       <w:r>
         <w:t>Byte (De)Serializer</w:t>
       </w:r>
+      <w:bookmarkEnd w:id="50"/>
       <w:bookmarkEnd w:id="51"/>
       <w:bookmarkEnd w:id="52"/>
+    </w:p>
+    <w:p>
+      <w:r>
+        <w:rPr>
+          <w:i/>
+        </w:rPr>
+        <w:t>Byte (De)Serializer</w:t>
+      </w:r>
+      <w:r>
+        <w:t xml:space="preserve"> is an extension of the </w:t>
+      </w:r>
+      <w:r>
+        <w:rPr>
+          <w:i/>
+        </w:rPr>
+        <w:t>Simple Raw (De)Serializer</w:t>
+      </w:r>
+      <w:r>
+        <w:t xml:space="preserve"> technique where the only difference is that it just stores required bytes only for each value and not all the number of bytes of each data type.</w:t>
+      </w:r>
+    </w:p>
+    <w:p/>
+    <w:p>
+      <w:pPr>
+        <w:pStyle w:val="Heading4"/>
+      </w:pPr>
+      <w:bookmarkStart w:id="53" w:name="_Toc428738593"/>
+      <w:r>
+        <w:t>Idea</w:t>
+      </w:r>
       <w:bookmarkEnd w:id="53"/>
-    </w:p>
-    <w:p>
-      <w:r>
-        <w:rPr>
-          <w:i/>
-        </w:rPr>
-        <w:t>Byte (De)Serializer</w:t>
-      </w:r>
-      <w:r>
-        <w:t xml:space="preserve"> is an extension of the </w:t>
-      </w:r>
-      <w:r>
-        <w:rPr>
-          <w:i/>
-        </w:rPr>
-        <w:t>Simple Raw (De)Serializer</w:t>
-      </w:r>
-      <w:r>
-        <w:t xml:space="preserve"> technique where the only difference is that it just stores required bytes only for each value and not all the number of bytes of each data type.</w:t>
-      </w:r>
-    </w:p>
-    <w:p/>
-    <w:p>
-      <w:pPr>
-        <w:pStyle w:val="Heading4"/>
-      </w:pPr>
-      <w:bookmarkStart w:id="54" w:name="_Toc428738593"/>
-      <w:r>
-        <w:t>Idea</w:t>
-      </w:r>
-      <w:bookmarkEnd w:id="54"/>
     </w:p>
     <w:p>
       <w:r>
@@ -13231,11 +13228,11 @@
       <w:pPr>
         <w:pStyle w:val="Heading4"/>
       </w:pPr>
-      <w:bookmarkStart w:id="55" w:name="_Toc428738594"/>
+      <w:bookmarkStart w:id="54" w:name="_Toc428738594"/>
       <w:r>
         <w:t>Algorithms</w:t>
       </w:r>
-      <w:bookmarkEnd w:id="55"/>
+      <w:bookmarkEnd w:id="54"/>
     </w:p>
     <w:p>
       <w:pPr>
@@ -13856,61 +13853,61 @@
       <w:pPr>
         <w:pStyle w:val="Heading3"/>
       </w:pPr>
-      <w:bookmarkStart w:id="56" w:name="_Toc428738595"/>
-      <w:bookmarkStart w:id="57" w:name="_Toc428739184"/>
-      <w:bookmarkStart w:id="58" w:name="_Toc428777647"/>
+      <w:bookmarkStart w:id="55" w:name="_Toc428738595"/>
+      <w:bookmarkStart w:id="56" w:name="_Toc428739184"/>
+      <w:bookmarkStart w:id="57" w:name="_Toc428777647"/>
       <w:r>
         <w:t>Bit (De)Serializer</w:t>
       </w:r>
+      <w:bookmarkEnd w:id="55"/>
       <w:bookmarkEnd w:id="56"/>
       <w:bookmarkEnd w:id="57"/>
+    </w:p>
+    <w:p>
+      <w:r>
+        <w:t xml:space="preserve">The final version of </w:t>
+      </w:r>
+      <w:r>
+        <w:t xml:space="preserve">the serialization technique is </w:t>
+      </w:r>
+      <w:r>
+        <w:rPr>
+          <w:i/>
+        </w:rPr>
+        <w:t>Bit Serializer</w:t>
+      </w:r>
+      <w:r>
+        <w:t xml:space="preserve">. As the name suggests it follows the same idea as the </w:t>
+      </w:r>
+      <w:r>
+        <w:rPr>
+          <w:i/>
+        </w:rPr>
+        <w:t>Byte Serializer</w:t>
+      </w:r>
+      <w:r>
+        <w:t xml:space="preserve"> but instead of working at byte-level, it works at bit-level. Therefore, instead of storing the minimum amount of required bytes for each union count and each value, it stores only the required </w:t>
+      </w:r>
+      <w:r>
+        <w:rPr>
+          <w:i/>
+        </w:rPr>
+        <w:t>bits</w:t>
+      </w:r>
+      <w:r>
+        <w:t>.</w:t>
+      </w:r>
+    </w:p>
+    <w:p/>
+    <w:p>
+      <w:pPr>
+        <w:pStyle w:val="Heading4"/>
+      </w:pPr>
+      <w:bookmarkStart w:id="58" w:name="_Toc428738596"/>
+      <w:r>
+        <w:t>Idea</w:t>
+      </w:r>
       <w:bookmarkEnd w:id="58"/>
-    </w:p>
-    <w:p>
-      <w:r>
-        <w:t xml:space="preserve">The final version of </w:t>
-      </w:r>
-      <w:r>
-        <w:t xml:space="preserve">the serialization technique is </w:t>
-      </w:r>
-      <w:r>
-        <w:rPr>
-          <w:i/>
-        </w:rPr>
-        <w:t>Bit Serializer</w:t>
-      </w:r>
-      <w:r>
-        <w:t xml:space="preserve">. As the name suggests it follows the same idea as the </w:t>
-      </w:r>
-      <w:r>
-        <w:rPr>
-          <w:i/>
-        </w:rPr>
-        <w:t>Byte Serializer</w:t>
-      </w:r>
-      <w:r>
-        <w:t xml:space="preserve"> but instead of working at byte-level, it works at bit-level. Therefore, instead of storing the minimum amount of required bytes for each union count and each value, it stores only the required </w:t>
-      </w:r>
-      <w:r>
-        <w:rPr>
-          <w:i/>
-        </w:rPr>
-        <w:t>bits</w:t>
-      </w:r>
-      <w:r>
-        <w:t>.</w:t>
-      </w:r>
-    </w:p>
-    <w:p/>
-    <w:p>
-      <w:pPr>
-        <w:pStyle w:val="Heading4"/>
-      </w:pPr>
-      <w:bookmarkStart w:id="59" w:name="_Toc428738596"/>
-      <w:r>
-        <w:t>Idea</w:t>
-      </w:r>
-      <w:bookmarkEnd w:id="59"/>
     </w:p>
     <w:p>
       <w:r>
@@ -14016,24 +14013,94 @@
       <w:pPr>
         <w:pStyle w:val="Heading4"/>
       </w:pPr>
-      <w:bookmarkStart w:id="60" w:name="_Toc428738597"/>
+      <w:bookmarkStart w:id="59" w:name="_Toc428738597"/>
       <w:r>
         <w:t>Algorithms</w:t>
       </w:r>
+      <w:bookmarkEnd w:id="59"/>
+    </w:p>
+    <w:p>
+      <w:r>
+        <w:t>The algori</w:t>
+      </w:r>
+      <w:r>
+        <w:t xml:space="preserve">thms are identical to those of </w:t>
+      </w:r>
+      <w:r>
+        <w:rPr>
+          <w:i/>
+        </w:rPr>
+        <w:t>Byte Serializer</w:t>
+      </w:r>
+      <w:r>
+        <w:t xml:space="preserve"> and </w:t>
+      </w:r>
+      <w:r>
+        <w:rPr>
+          <w:i/>
+        </w:rPr>
+        <w:t>Byte Deserializer</w:t>
+      </w:r>
+      <w:r>
+        <w:t xml:space="preserve"> with the excep</w:t>
+      </w:r>
+      <w:r>
+        <w:t xml:space="preserve">tion that instead of using the </w:t>
+      </w:r>
+      <w:r>
+        <w:rPr>
+          <w:i/>
+        </w:rPr>
+        <w:t>required_bytes()</w:t>
+      </w:r>
+      <w:r>
+        <w:t xml:space="preserve"> method it uses the </w:t>
+      </w:r>
+      <w:r>
+        <w:rPr>
+          <w:i/>
+        </w:rPr>
+        <w:t>required_bits()</w:t>
+      </w:r>
+      <w:r>
+        <w:t xml:space="preserve"> method to only write the specific bits required to the output stream.</w:t>
+      </w:r>
+    </w:p>
+    <w:p/>
+    <w:p>
+      <w:pPr>
+        <w:pStyle w:val="Heading4"/>
+      </w:pPr>
+      <w:bookmarkStart w:id="60" w:name="_Toc428738598"/>
+      <w:r>
+        <w:t>Bit Stream</w:t>
+      </w:r>
       <w:bookmarkEnd w:id="60"/>
     </w:p>
     <w:p>
       <w:r>
-        <w:t>The algori</w:t>
-      </w:r>
-      <w:r>
-        <w:t xml:space="preserve">thms are identical to those of </w:t>
+        <w:t>This serialization technique requires bit-level precision when reading and writing values, but as we know all system calls and existing functionality provided by the standard libraries work at byte-level precision.</w:t>
+      </w:r>
+    </w:p>
+    <w:p/>
+    <w:p>
+      <w:r>
+        <w:t>Therefore, in order to prov</w:t>
+      </w:r>
+      <w:r>
+        <w:t>ide this functionality we</w:t>
+      </w:r>
+      <w:r>
+        <w:t xml:space="preserve"> implemented cu</w:t>
+      </w:r>
+      <w:r>
+        <w:t>stom input and output streams (</w:t>
       </w:r>
       <w:r>
         <w:rPr>
           <w:i/>
         </w:rPr>
-        <w:t>Byte Serializer</w:t>
+        <w:t>obitstream</w:t>
       </w:r>
       <w:r>
         <w:t xml:space="preserve"> and </w:t>
@@ -14042,189 +14109,119 @@
         <w:rPr>
           <w:i/>
         </w:rPr>
-        <w:t>Byte Deserializer</w:t>
-      </w:r>
-      <w:r>
-        <w:t xml:space="preserve"> with the excep</w:t>
-      </w:r>
-      <w:r>
-        <w:t xml:space="preserve">tion that instead of using the </w:t>
+        <w:t>ibitstream</w:t>
+      </w:r>
+      <w:r>
+        <w:t xml:space="preserve"> classes</w:t>
+      </w:r>
+      <w:r>
+        <w:t xml:space="preserve">) that are used upon the underlying standard binary byte streams and use those in the </w:t>
       </w:r>
       <w:r>
         <w:rPr>
           <w:i/>
         </w:rPr>
-        <w:t>required_bytes()</w:t>
-      </w:r>
-      <w:r>
-        <w:t xml:space="preserve"> method it uses the </w:t>
+        <w:t>Bit Serializer</w:t>
+      </w:r>
+      <w:r>
+        <w:t xml:space="preserve"> and </w:t>
       </w:r>
       <w:r>
         <w:rPr>
           <w:i/>
         </w:rPr>
-        <w:t>required_bits()</w:t>
-      </w:r>
-      <w:r>
-        <w:t xml:space="preserve"> method to only write the specific bits required to the output stream.</w:t>
+        <w:t>Bit Deserializer</w:t>
+      </w:r>
+      <w:r>
+        <w:t>. These custom bit streams basically</w:t>
+      </w:r>
+      <w:r>
+        <w:t xml:space="preserve"> allow</w:t>
+      </w:r>
+      <w:r>
+        <w:t xml:space="preserve"> for a given value to write only certain bits of its memory representation and respectively can read a certain numb</w:t>
+      </w:r>
+      <w:r>
+        <w:t>er of bits from an input stream</w:t>
+      </w:r>
+      <w:r>
+        <w:t xml:space="preserve"> and reinterpret them as a data type in memory.</w:t>
       </w:r>
     </w:p>
     <w:p/>
     <w:p>
-      <w:pPr>
-        <w:pStyle w:val="Heading4"/>
-      </w:pPr>
-      <w:bookmarkStart w:id="61" w:name="_Toc428738598"/>
-      <w:r>
-        <w:t>Bit Stream</w:t>
+      <w:r>
+        <w:t>Briefly</w:t>
+      </w:r>
+      <w:r>
+        <w:t xml:space="preserve"> an explanation how the bitstreams work. When a value is written or read we</w:t>
+      </w:r>
+      <w:r>
+        <w:t xml:space="preserve"> us</w:t>
+      </w:r>
+      <w:r>
+        <w:t>e internally</w:t>
+      </w:r>
+      <w:r>
+        <w:t xml:space="preserve"> a</w:t>
+      </w:r>
+      <w:r>
+        <w:t>n in-memory</w:t>
+      </w:r>
+      <w:r>
+        <w:t xml:space="preserve"> </w:t>
+      </w:r>
+      <w:r>
+        <w:t xml:space="preserve">bytes </w:t>
+      </w:r>
+      <w:r>
+        <w:t>buffer</w:t>
+      </w:r>
+      <w:r>
+        <w:t xml:space="preserve"> </w:t>
+      </w:r>
+      <w:r>
+        <w:t>to write and read from certain amount of bits. Whenever the bytes available in the internal buffer are insufficient to satisfy a read operation it is refilled by reading bytes from the underlying input stream. Whenever the internal buffer fills (or at user's request) the internal buffer is flushed to the underlying output stream. Therefore, this implementation of bit streams works upon the underlying standard binary streams of C++ and use buffers to handle the required read and write operations.</w:t>
+      </w:r>
+    </w:p>
+    <w:p/>
+    <w:p>
+      <w:r>
+        <w:t xml:space="preserve">In addition, an important feature that makes this serializer </w:t>
+      </w:r>
+      <w:r>
+        <w:rPr>
+          <w:i/>
+        </w:rPr>
+        <w:t xml:space="preserve">great </w:t>
+      </w:r>
+      <w:r>
+        <w:t>is that in</w:t>
+      </w:r>
+      <w:r>
+        <w:t xml:space="preserve"> future</w:t>
+      </w:r>
+      <w:r>
+        <w:t xml:space="preserve"> work</w:t>
+      </w:r>
+      <w:r>
+        <w:t xml:space="preserve"> specialized read/write methods could be provided for certain data types (floats, doubles, strings) and further increase compression without adding processing overhead by applying compression algorithms. The current implementation of bit streams heavily uses C++ templates therefore this extension should be trivial to implement in a future project.</w:t>
+      </w:r>
+    </w:p>
+    <w:p/>
+    <w:p>
+      <w:pPr>
+        <w:pStyle w:val="Heading2"/>
+      </w:pPr>
+      <w:bookmarkStart w:id="61" w:name="_Toc428738599"/>
+      <w:bookmarkStart w:id="62" w:name="_Toc428739185"/>
+      <w:bookmarkStart w:id="63" w:name="_Toc428777648"/>
+      <w:r>
+        <w:t>Final remarks</w:t>
       </w:r>
       <w:bookmarkEnd w:id="61"/>
-    </w:p>
-    <w:p>
-      <w:r>
-        <w:t>This serialization technique requires bit-level precision when reading and writing values, but as we know all system calls and existing functionality provided by the standard libraries work at byte-level precision.</w:t>
-      </w:r>
-    </w:p>
-    <w:p/>
-    <w:p>
-      <w:r>
-        <w:t>Therefore, in order to prov</w:t>
-      </w:r>
-      <w:r>
-        <w:t>ide this functionality we</w:t>
-      </w:r>
-      <w:r>
-        <w:t xml:space="preserve"> implemented cu</w:t>
-      </w:r>
-      <w:r>
-        <w:t>stom input and output streams (</w:t>
-      </w:r>
-      <w:r>
-        <w:rPr>
-          <w:i/>
-        </w:rPr>
-        <w:t>obitstream</w:t>
-      </w:r>
-      <w:r>
-        <w:t xml:space="preserve"> and </w:t>
-      </w:r>
-      <w:r>
-        <w:rPr>
-          <w:i/>
-        </w:rPr>
-        <w:t>ibitstream</w:t>
-      </w:r>
-      <w:r>
-        <w:t xml:space="preserve"> classes</w:t>
-      </w:r>
-      <w:r>
-        <w:t xml:space="preserve">) that are used upon the underlying standard binary byte streams and use those in the </w:t>
-      </w:r>
-      <w:r>
-        <w:rPr>
-          <w:i/>
-        </w:rPr>
-        <w:t>Bit Serializer</w:t>
-      </w:r>
-      <w:r>
-        <w:t xml:space="preserve"> and </w:t>
-      </w:r>
-      <w:r>
-        <w:rPr>
-          <w:i/>
-        </w:rPr>
-        <w:t>Bit Deserializer</w:t>
-      </w:r>
-      <w:r>
-        <w:t>. These custom bit streams basically</w:t>
-      </w:r>
-      <w:r>
-        <w:t xml:space="preserve"> allow</w:t>
-      </w:r>
-      <w:r>
-        <w:t xml:space="preserve"> for a given value to write only certain bits of its memory representation and respectively can read a certain numb</w:t>
-      </w:r>
-      <w:r>
-        <w:t>er of bits from an input stream</w:t>
-      </w:r>
-      <w:r>
-        <w:t xml:space="preserve"> and reinterpret them as a data type in memory.</w:t>
-      </w:r>
-    </w:p>
-    <w:p/>
-    <w:p>
-      <w:r>
-        <w:t>Briefly</w:t>
-      </w:r>
-      <w:r>
-        <w:t xml:space="preserve"> an explanation how the bitstreams work. When a value is written or read we</w:t>
-      </w:r>
-      <w:r>
-        <w:t xml:space="preserve"> us</w:t>
-      </w:r>
-      <w:r>
-        <w:t>e internally</w:t>
-      </w:r>
-      <w:r>
-        <w:t xml:space="preserve"> a</w:t>
-      </w:r>
-      <w:r>
-        <w:t>n in-memory</w:t>
-      </w:r>
-      <w:r>
-        <w:t xml:space="preserve"> </w:t>
-      </w:r>
-      <w:r>
-        <w:t xml:space="preserve">bytes </w:t>
-      </w:r>
-      <w:r>
-        <w:t>buffer</w:t>
-      </w:r>
-      <w:r>
-        <w:t xml:space="preserve"> </w:t>
-      </w:r>
-      <w:r>
-        <w:t>to write and read from certain amount of bits. Whenever the bytes available in the internal buffer are insufficient to satisfy a read operation it is refilled by reading bytes from the underlying input stream. Whenever the internal buffer fills (or at user's request) the internal buffer is flushed to the underlying output stream. Therefore, this implementation of bit streams works upon the underlying standard binary streams of C++ and use buffers to handle the required read and write operations.</w:t>
-      </w:r>
-    </w:p>
-    <w:p/>
-    <w:p>
-      <w:r>
-        <w:t xml:space="preserve">In addition, an important feature that makes this serializer </w:t>
-      </w:r>
-      <w:r>
-        <w:rPr>
-          <w:i/>
-        </w:rPr>
-        <w:t xml:space="preserve">great </w:t>
-      </w:r>
-      <w:r>
-        <w:t>is that in</w:t>
-      </w:r>
-      <w:r>
-        <w:t xml:space="preserve"> future</w:t>
-      </w:r>
-      <w:r>
-        <w:t xml:space="preserve"> work</w:t>
-      </w:r>
-      <w:r>
-        <w:t xml:space="preserve"> specialized read/write methods could be provided for certain data types (floats, doubles, strings) and further increase compression without adding processing overhead by applying compression algorithms. The current implementation of bit streams heavily uses C++ templates therefore this extension should be trivial to implement in a future project.</w:t>
-      </w:r>
-    </w:p>
-    <w:p/>
-    <w:p>
-      <w:pPr>
-        <w:pStyle w:val="Heading2"/>
-      </w:pPr>
-      <w:bookmarkStart w:id="62" w:name="_Toc428738599"/>
-      <w:bookmarkStart w:id="63" w:name="_Toc428739185"/>
-      <w:bookmarkStart w:id="64" w:name="_Toc428777648"/>
-      <w:r>
-        <w:t>Final remarks</w:t>
-      </w:r>
       <w:bookmarkEnd w:id="62"/>
       <w:bookmarkEnd w:id="63"/>
-      <w:bookmarkEnd w:id="64"/>
     </w:p>
     <w:p>
       <w:r>
@@ -14344,15 +14341,15 @@
       <w:pPr>
         <w:pStyle w:val="Heading3"/>
       </w:pPr>
-      <w:bookmarkStart w:id="65" w:name="_Toc428738600"/>
-      <w:bookmarkStart w:id="66" w:name="_Toc428739186"/>
-      <w:bookmarkStart w:id="67" w:name="_Toc428777649"/>
+      <w:bookmarkStart w:id="64" w:name="_Toc428738600"/>
+      <w:bookmarkStart w:id="65" w:name="_Toc428739186"/>
+      <w:bookmarkStart w:id="66" w:name="_Toc428777649"/>
       <w:r>
         <w:t>Serializations illustrated</w:t>
       </w:r>
+      <w:bookmarkEnd w:id="64"/>
       <w:bookmarkEnd w:id="65"/>
       <w:bookmarkEnd w:id="66"/>
-      <w:bookmarkEnd w:id="67"/>
     </w:p>
     <w:p>
       <w:r>
@@ -14856,11 +14853,11 @@
       <w:r>
         <w:br/>
       </w:r>
-      <w:bookmarkStart w:id="68" w:name="_Toc428777650"/>
+      <w:bookmarkStart w:id="67" w:name="_Toc428777650"/>
       <w:r>
         <w:t>Distributed Query Processing in FDB</w:t>
       </w:r>
-      <w:bookmarkEnd w:id="68"/>
+      <w:bookmarkEnd w:id="67"/>
     </w:p>
     <w:p/>
     <w:tbl>
@@ -15747,68 +15744,68 @@
       </w:r>
     </w:p>
     <w:p>
-      <w:bookmarkStart w:id="69" w:name="chdistsys"/>
+      <w:bookmarkStart w:id="68" w:name="chdistsys"/>
     </w:p>
     <w:p>
       <w:pPr>
         <w:pStyle w:val="Heading2"/>
       </w:pPr>
-      <w:bookmarkStart w:id="70" w:name="_Toc428777146"/>
-      <w:bookmarkStart w:id="71" w:name="_Toc428777651"/>
+      <w:bookmarkStart w:id="69" w:name="_Toc428777146"/>
+      <w:bookmarkStart w:id="70" w:name="_Toc428777651"/>
       <w:r>
         <w:lastRenderedPageBreak/>
         <w:t>Motivation</w:t>
       </w:r>
+      <w:bookmarkEnd w:id="69"/>
       <w:bookmarkEnd w:id="70"/>
+    </w:p>
+    <w:p>
+      <w:r>
+        <w:t xml:space="preserve">Distributed query processing has become an absolute necessity in today's DBMS systems. The reason is simple, once you cannot process your data using a single machine (data too large to fit in memory or query processing too slow) you either have to partition it and process one part at a time by storing intermediate results on disk or you do distributed processing. </w:t>
+      </w:r>
+    </w:p>
+    <w:p/>
+    <w:p>
+      <w:r>
+        <w:t>Utilization of many machines has become the de-facto way to scale services to support either huge number of requests or the so-called Big Data, meaning huge amount of data to be processed. There are a lot of existing systems that offer distributed query processing; almost all the current NoSQL database systems are layered upon a distributed scalable system in order to be able to achieve the high throughput and low latencie</w:t>
+      </w:r>
+      <w:r>
+        <w:t>s they advertise[**</w:t>
+      </w:r>
+      <w:r>
+        <w:rPr>
+          <w:color w:val="FF0000"/>
+        </w:rPr>
+        <w:t xml:space="preserve">F1, </w:t>
+      </w:r>
+      <w:r>
+        <w:rPr>
+          <w:color w:val="FF0000"/>
+        </w:rPr>
+        <w:t>Couchbase, BigTable, DynamoDB</w:t>
+      </w:r>
+      <w:r>
+        <w:t>**]. Therefore it is natural that FDB needs to support distribution and delegation of query processing to clusters of nodes in order to enable processing on Big Data and speed up complex queries that are too slow with single node processing.</w:t>
+      </w:r>
+    </w:p>
+    <w:p/>
+    <w:p>
+      <w:r>
+        <w:t>This chapter describes D-FDB, a distributed query processing engine designed to work across a cluster of nodes, using the HyperCube algorithm to shuffle data among worker nodes and FDB query engine for query processing on each site on local data partitions.</w:t>
+      </w:r>
+    </w:p>
+    <w:p/>
+    <w:p>
+      <w:pPr>
+        <w:pStyle w:val="Heading2"/>
+      </w:pPr>
+      <w:bookmarkStart w:id="71" w:name="_Toc428777147"/>
+      <w:bookmarkStart w:id="72" w:name="_Toc428777652"/>
+      <w:r>
+        <w:t>Contributions</w:t>
+      </w:r>
       <w:bookmarkEnd w:id="71"/>
-    </w:p>
-    <w:p>
-      <w:r>
-        <w:t xml:space="preserve">Distributed query processing has become an absolute necessity in today's DBMS systems. The reason is simple, once you cannot process your data using a single machine (data too large to fit in memory or query processing too slow) you either have to partition it and process one part at a time by storing intermediate results on disk or you do distributed processing. </w:t>
-      </w:r>
-    </w:p>
-    <w:p/>
-    <w:p>
-      <w:r>
-        <w:t>Utilization of many machines has become the de-facto way to scale services to support either huge number of requests or the so-called Big Data, meaning huge amount of data to be processed. There are a lot of existing systems that offer distributed query processing; almost all the current NoSQL database systems are layered upon a distributed scalable system in order to be able to achieve the high throughput and low latencie</w:t>
-      </w:r>
-      <w:r>
-        <w:t>s they advertise[**</w:t>
-      </w:r>
-      <w:r>
-        <w:rPr>
-          <w:color w:val="FF0000"/>
-        </w:rPr>
-        <w:t xml:space="preserve">F1, </w:t>
-      </w:r>
-      <w:r>
-        <w:rPr>
-          <w:color w:val="FF0000"/>
-        </w:rPr>
-        <w:t>Couchbase, BigTable, DynamoDB</w:t>
-      </w:r>
-      <w:r>
-        <w:t>**]. Therefore it is natural that FDB needs to support distribution and delegation of query processing to clusters of nodes in order to enable processing on Big Data and speed up complex queries that are too slow with single node processing.</w:t>
-      </w:r>
-    </w:p>
-    <w:p/>
-    <w:p>
-      <w:r>
-        <w:t>This chapter describes D-FDB, a distributed query processing engine designed to work across a cluster of nodes, using the HyperCube algorithm to shuffle data among worker nodes and FDB query engine for query processing on each site on local data partitions.</w:t>
-      </w:r>
-    </w:p>
-    <w:p/>
-    <w:p>
-      <w:pPr>
-        <w:pStyle w:val="Heading2"/>
-      </w:pPr>
-      <w:bookmarkStart w:id="72" w:name="_Toc428777147"/>
-      <w:bookmarkStart w:id="73" w:name="_Toc428777652"/>
-      <w:r>
-        <w:t>Contributions</w:t>
-      </w:r>
       <w:bookmarkEnd w:id="72"/>
-      <w:bookmarkEnd w:id="73"/>
     </w:p>
     <w:p>
       <w:r>
@@ -15926,64 +15923,64 @@
       <w:pPr>
         <w:pStyle w:val="Heading2"/>
       </w:pPr>
-      <w:bookmarkStart w:id="74" w:name="_Toc428777148"/>
-      <w:bookmarkStart w:id="75" w:name="_Toc428777653"/>
+      <w:bookmarkStart w:id="73" w:name="_Toc428777148"/>
+      <w:bookmarkStart w:id="74" w:name="_Toc428777653"/>
       <w:r>
         <w:t>HyperCube on Factorizations</w:t>
       </w:r>
+      <w:bookmarkEnd w:id="73"/>
       <w:bookmarkEnd w:id="74"/>
+    </w:p>
+    <w:p>
+      <w:r>
+        <w:t>In this section, we introduce the HyperCube algorithm [**</w:t>
+      </w:r>
+      <w:r>
+        <w:rPr>
+          <w:color w:val="FF0000"/>
+        </w:rPr>
+        <w:t>REFERENCE</w:t>
+      </w:r>
+      <w:r>
+        <w:t>**] that previous work has shown to be great solution for data shuffling in distributed query processing. In addition, we present an algorithm that explains how HyperCube works on factorizations and finally,</w:t>
+      </w:r>
+      <w:r>
+        <w:t xml:space="preserve"> how we integrated it with the </w:t>
+      </w:r>
+      <w:r>
+        <w:rPr>
+          <w:i/>
+        </w:rPr>
+        <w:t>Bit Serializer</w:t>
+      </w:r>
+      <w:r>
+        <w:t>, result</w:t>
+      </w:r>
+      <w:r>
+        <w:t xml:space="preserve">ing in a new serializer coined </w:t>
+      </w:r>
+      <w:r>
+        <w:rPr>
+          <w:i/>
+        </w:rPr>
+        <w:t>Bit Serializer HyperCube</w:t>
+      </w:r>
+      <w:r>
+        <w:t>.</w:t>
+      </w:r>
+    </w:p>
+    <w:p/>
+    <w:p>
+      <w:pPr>
+        <w:pStyle w:val="Heading3"/>
+      </w:pPr>
+      <w:bookmarkStart w:id="75" w:name="_Toc428777149"/>
+      <w:bookmarkStart w:id="76" w:name="_Toc428777654"/>
+      <w:r>
+        <w:t>HyperCube preliminaries</w:t>
+      </w:r>
       <w:bookmarkEnd w:id="75"/>
-    </w:p>
-    <w:p>
-      <w:r>
-        <w:t>In this section, we introduce the HyperCube algorithm [**</w:t>
-      </w:r>
-      <w:r>
-        <w:rPr>
-          <w:color w:val="FF0000"/>
-        </w:rPr>
-        <w:t>REFERENCE</w:t>
-      </w:r>
-      <w:r>
-        <w:t>**] that previous work has shown to be great solution for data shuffling in distributed query processing. In addition, we present an algorithm that explains how HyperCube works on factorizations and finally,</w:t>
-      </w:r>
-      <w:r>
-        <w:t xml:space="preserve"> how we integrated it with the </w:t>
-      </w:r>
-      <w:r>
-        <w:rPr>
-          <w:i/>
-        </w:rPr>
-        <w:t>Bit Serializer</w:t>
-      </w:r>
-      <w:r>
-        <w:t>, result</w:t>
-      </w:r>
-      <w:r>
-        <w:t xml:space="preserve">ing in a new serializer coined </w:t>
-      </w:r>
-      <w:r>
-        <w:rPr>
-          <w:i/>
-        </w:rPr>
-        <w:t>Bit Serializer HyperCube</w:t>
-      </w:r>
-      <w:r>
-        <w:t>.</w:t>
-      </w:r>
-    </w:p>
-    <w:p/>
-    <w:p>
-      <w:pPr>
-        <w:pStyle w:val="Heading3"/>
-      </w:pPr>
-      <w:bookmarkStart w:id="76" w:name="_Toc428777149"/>
-      <w:bookmarkStart w:id="77" w:name="_Toc428777654"/>
-      <w:r>
-        <w:t>HyperCube preliminaries</w:t>
-      </w:r>
       <w:bookmarkEnd w:id="76"/>
-      <w:bookmarkEnd w:id="77"/>
     </w:p>
     <w:p>
       <w:r>
@@ -16629,7 +16626,7 @@
       <w:pPr>
         <w:pStyle w:val="Caption"/>
       </w:pPr>
-      <w:bookmarkStart w:id="78" w:name="_Toc428778020"/>
+      <w:bookmarkStart w:id="77" w:name="_Toc428778020"/>
       <w:r>
         <w:t xml:space="preserve">Figure </w:t>
       </w:r>
@@ -16675,7 +16672,7 @@
       <w:r>
         <w:t>: Cluster of 8 nodes in a HyperCube formation</w:t>
       </w:r>
-      <w:bookmarkEnd w:id="78"/>
+      <w:bookmarkEnd w:id="77"/>
     </w:p>
     <w:p/>
     <w:p>
@@ -16689,7 +16686,6 @@
         <w:t xml:space="preserve"> provide a possible assignment of the identifying vector for each node (multi-dimensional IDs).</w:t>
       </w:r>
     </w:p>
-    <w:p/>
     <w:p/>
     <w:p>
       <w:pPr>
@@ -16853,7 +16849,6 @@
         <w:rPr>
           <w:b/>
         </w:rPr>
-        <w:lastRenderedPageBreak/>
         <w:t>Node 8: [ 1 0 0 ]</w:t>
       </w:r>
     </w:p>
@@ -17248,11 +17243,7 @@
         <w:t>resilient</w:t>
       </w:r>
       <w:r>
-        <w:t xml:space="preserve"> to data load imbalance (a.k.a skew) since it is more </w:t>
-      </w:r>
-      <w:r>
-        <w:lastRenderedPageBreak/>
-        <w:t>difficult to send the same value for a column to the same node since it depends on the other hashed columns too.</w:t>
+        <w:t xml:space="preserve"> to data load imbalance (a.k.a skew) since it is more difficult to send the same value for a column to the same node since it depends on the other hashed columns too.</w:t>
       </w:r>
     </w:p>
     <w:p/>
@@ -17302,13 +17293,13 @@
       <w:pPr>
         <w:pStyle w:val="Heading3"/>
       </w:pPr>
-      <w:bookmarkStart w:id="79" w:name="_Toc428777150"/>
-      <w:bookmarkStart w:id="80" w:name="_Toc428777655"/>
+      <w:bookmarkStart w:id="78" w:name="_Toc428777150"/>
+      <w:bookmarkStart w:id="79" w:name="_Toc428777655"/>
       <w:r>
         <w:t>Bit Serializer HyperCube</w:t>
       </w:r>
+      <w:bookmarkEnd w:id="78"/>
       <w:bookmarkEnd w:id="79"/>
-      <w:bookmarkEnd w:id="80"/>
     </w:p>
     <w:p>
       <w:r>
@@ -17405,7 +17396,7 @@
       <w:pPr>
         <w:pStyle w:val="Caption"/>
       </w:pPr>
-      <w:bookmarkStart w:id="81" w:name="_Toc428778021"/>
+      <w:bookmarkStart w:id="80" w:name="_Toc428778021"/>
       <w:r>
         <w:t xml:space="preserve">Figure </w:t>
       </w:r>
@@ -17451,7 +17442,7 @@
       <w:r>
         <w:t>: Example f-tree</w:t>
       </w:r>
-      <w:bookmarkEnd w:id="81"/>
+      <w:bookmarkEnd w:id="80"/>
     </w:p>
     <w:p/>
     <w:p>
@@ -18268,7 +18259,7 @@
       <w:pPr>
         <w:pStyle w:val="Caption"/>
       </w:pPr>
-      <w:bookmarkStart w:id="82" w:name="_Toc428778022"/>
+      <w:bookmarkStart w:id="81" w:name="_Toc428778022"/>
       <w:r>
         <w:t xml:space="preserve">Figure </w:t>
       </w:r>
@@ -18314,7 +18305,7 @@
       <w:r>
         <w:t>: Example factorization</w:t>
       </w:r>
-      <w:bookmarkEnd w:id="82"/>
+      <w:bookmarkEnd w:id="81"/>
     </w:p>
     <w:p/>
     <w:p>
@@ -19779,13 +19770,13 @@
       <w:pPr>
         <w:pStyle w:val="Heading2"/>
       </w:pPr>
-      <w:bookmarkStart w:id="83" w:name="_Toc428777151"/>
-      <w:bookmarkStart w:id="84" w:name="_Toc428777656"/>
+      <w:bookmarkStart w:id="82" w:name="_Toc428777151"/>
+      <w:bookmarkStart w:id="83" w:name="_Toc428777656"/>
       <w:r>
         <w:t>System Architecture</w:t>
       </w:r>
+      <w:bookmarkEnd w:id="82"/>
       <w:bookmarkEnd w:id="83"/>
-      <w:bookmarkEnd w:id="84"/>
     </w:p>
     <w:p>
       <w:r>
@@ -19865,7 +19856,7 @@
       <w:pPr>
         <w:pStyle w:val="Caption"/>
       </w:pPr>
-      <w:bookmarkStart w:id="85" w:name="_Toc428778023"/>
+      <w:bookmarkStart w:id="84" w:name="_Toc428778023"/>
       <w:r>
         <w:t xml:space="preserve">Figure </w:t>
       </w:r>
@@ -19914,20 +19905,20 @@
       <w:r>
         <w:t xml:space="preserve"> – cluster of 8 nodes in a 3-D HyperCube formation</w:t>
       </w:r>
+      <w:bookmarkEnd w:id="84"/>
+    </w:p>
+    <w:p/>
+    <w:p>
+      <w:pPr>
+        <w:pStyle w:val="Heading3"/>
+      </w:pPr>
+      <w:bookmarkStart w:id="85" w:name="_Toc428777152"/>
+      <w:bookmarkStart w:id="86" w:name="_Toc428777657"/>
+      <w:r>
+        <w:t>Architecture model</w:t>
+      </w:r>
       <w:bookmarkEnd w:id="85"/>
-    </w:p>
-    <w:p/>
-    <w:p>
-      <w:pPr>
-        <w:pStyle w:val="Heading3"/>
-      </w:pPr>
-      <w:bookmarkStart w:id="86" w:name="_Toc428777152"/>
-      <w:bookmarkStart w:id="87" w:name="_Toc428777657"/>
-      <w:r>
-        <w:t>Architecture model</w:t>
-      </w:r>
       <w:bookmarkEnd w:id="86"/>
-      <w:bookmarkEnd w:id="87"/>
     </w:p>
     <w:p>
       <w:r>
@@ -20005,13 +19996,13 @@
       <w:pPr>
         <w:pStyle w:val="Heading3"/>
       </w:pPr>
-      <w:bookmarkStart w:id="88" w:name="_Toc428777153"/>
-      <w:bookmarkStart w:id="89" w:name="_Toc428777658"/>
+      <w:bookmarkStart w:id="87" w:name="_Toc428777153"/>
+      <w:bookmarkStart w:id="88" w:name="_Toc428777658"/>
       <w:r>
         <w:t>System Protocol</w:t>
       </w:r>
+      <w:bookmarkEnd w:id="87"/>
       <w:bookmarkEnd w:id="88"/>
-      <w:bookmarkEnd w:id="89"/>
     </w:p>
     <w:p>
       <w:r>
@@ -20449,13 +20440,13 @@
       <w:pPr>
         <w:pStyle w:val="Heading3"/>
       </w:pPr>
-      <w:bookmarkStart w:id="90" w:name="_Toc428777154"/>
-      <w:bookmarkStart w:id="91" w:name="_Toc428777659"/>
+      <w:bookmarkStart w:id="89" w:name="_Toc428777154"/>
+      <w:bookmarkStart w:id="90" w:name="_Toc428777659"/>
       <w:r>
         <w:t>Communication in the cluster</w:t>
       </w:r>
+      <w:bookmarkEnd w:id="89"/>
       <w:bookmarkEnd w:id="90"/>
-      <w:bookmarkEnd w:id="91"/>
     </w:p>
     <w:p>
       <w:r>
@@ -20904,7 +20895,7 @@
       <w:pPr>
         <w:pStyle w:val="Caption"/>
       </w:pPr>
-      <w:bookmarkStart w:id="92" w:name="_Toc428778024"/>
+      <w:bookmarkStart w:id="91" w:name="_Toc428778024"/>
       <w:r>
         <w:t xml:space="preserve">Figure </w:t>
       </w:r>
@@ -20950,7 +20941,7 @@
       <w:r>
         <w:t>: Worker nodes communication data</w:t>
       </w:r>
-      <w:bookmarkEnd w:id="92"/>
+      <w:bookmarkEnd w:id="91"/>
     </w:p>
     <w:p/>
     <w:p>
@@ -21292,43 +21283,43 @@
       <w:pPr>
         <w:pStyle w:val="Heading2"/>
       </w:pPr>
-      <w:bookmarkStart w:id="93" w:name="_Toc428777155"/>
-      <w:bookmarkStart w:id="94" w:name="_Toc428777660"/>
+      <w:bookmarkStart w:id="92" w:name="_Toc428777155"/>
+      <w:bookmarkStart w:id="93" w:name="_Toc428777660"/>
       <w:r>
         <w:t>Query processing</w:t>
       </w:r>
       <w:r>
         <w:t xml:space="preserve"> and configuration files</w:t>
       </w:r>
+      <w:bookmarkEnd w:id="92"/>
       <w:bookmarkEnd w:id="93"/>
+    </w:p>
+    <w:p>
+      <w:r>
+        <w:t xml:space="preserve">In this section we will provide a description of the two modes supported for distributed query execution, namely Single and Multi-round execution, and then explain how these are implemented during the </w:t>
+      </w:r>
+      <w:r>
+        <w:rPr>
+          <w:i/>
+        </w:rPr>
+        <w:t>execution stage</w:t>
+      </w:r>
+      <w:r>
+        <w:t xml:space="preserve"> of our system. Finally, we present the configuration files we use to specify the type of execution and the query to evaluate.</w:t>
+      </w:r>
+    </w:p>
+    <w:p/>
+    <w:p>
+      <w:pPr>
+        <w:pStyle w:val="Heading3"/>
+      </w:pPr>
+      <w:bookmarkStart w:id="94" w:name="_Toc428777156"/>
+      <w:bookmarkStart w:id="95" w:name="_Toc428777661"/>
+      <w:r>
+        <w:t>Single vs Multi round</w:t>
+      </w:r>
       <w:bookmarkEnd w:id="94"/>
-    </w:p>
-    <w:p>
-      <w:r>
-        <w:t xml:space="preserve">In this section we will provide a description of the two modes supported for distributed query execution, namely Single and Multi-round execution, and then explain how these are implemented during the </w:t>
-      </w:r>
-      <w:r>
-        <w:rPr>
-          <w:i/>
-        </w:rPr>
-        <w:t>execution stage</w:t>
-      </w:r>
-      <w:r>
-        <w:t xml:space="preserve"> of our system. Finally, we present the configuration files we use to specify the type of execution and the query to evaluate.</w:t>
-      </w:r>
-    </w:p>
-    <w:p/>
-    <w:p>
-      <w:pPr>
-        <w:pStyle w:val="Heading3"/>
-      </w:pPr>
-      <w:bookmarkStart w:id="95" w:name="_Toc428777156"/>
-      <w:bookmarkStart w:id="96" w:name="_Toc428777661"/>
-      <w:r>
-        <w:t>Single vs Multi round</w:t>
-      </w:r>
       <w:bookmarkEnd w:id="95"/>
-      <w:bookmarkEnd w:id="96"/>
       <w:r>
         <w:t xml:space="preserve"> </w:t>
       </w:r>
@@ -21408,13 +21399,13 @@
       <w:pPr>
         <w:pStyle w:val="Heading3"/>
       </w:pPr>
-      <w:bookmarkStart w:id="97" w:name="_Toc428777157"/>
-      <w:bookmarkStart w:id="98" w:name="_Toc428777662"/>
+      <w:bookmarkStart w:id="96" w:name="_Toc428777157"/>
+      <w:bookmarkStart w:id="97" w:name="_Toc428777662"/>
       <w:r>
         <w:t>Query execution phase</w:t>
       </w:r>
+      <w:bookmarkEnd w:id="96"/>
       <w:bookmarkEnd w:id="97"/>
-      <w:bookmarkEnd w:id="98"/>
     </w:p>
     <w:p>
       <w:r>
@@ -21694,13 +21685,13 @@
       <w:pPr>
         <w:pStyle w:val="Heading3"/>
       </w:pPr>
-      <w:bookmarkStart w:id="99" w:name="_Toc428777158"/>
-      <w:bookmarkStart w:id="100" w:name="_Toc428777663"/>
+      <w:bookmarkStart w:id="98" w:name="_Toc428777158"/>
+      <w:bookmarkStart w:id="99" w:name="_Toc428777663"/>
       <w:r>
         <w:t>Configuration files</w:t>
       </w:r>
+      <w:bookmarkEnd w:id="98"/>
       <w:bookmarkEnd w:id="99"/>
-      <w:bookmarkEnd w:id="100"/>
     </w:p>
     <w:p>
       <w:r>
@@ -22645,7 +22636,7 @@
       </w:r>
     </w:p>
     <w:p/>
-    <w:bookmarkEnd w:id="69"/>
+    <w:bookmarkEnd w:id="68"/>
     <w:p/>
     <w:p/>
     <w:p/>
@@ -22666,11 +22657,11 @@
       <w:r>
         <w:br/>
       </w:r>
-      <w:bookmarkStart w:id="101" w:name="_Toc428777664"/>
+      <w:bookmarkStart w:id="100" w:name="_Toc428777664"/>
       <w:r>
         <w:t>Experimental Evaluation</w:t>
       </w:r>
-      <w:bookmarkEnd w:id="101"/>
+      <w:bookmarkEnd w:id="100"/>
     </w:p>
     <w:p/>
     <w:tbl>
@@ -23334,7 +23325,7 @@
     <w:p/>
     <w:p/>
     <w:p>
-      <w:bookmarkStart w:id="102" w:name="chexp"/>
+      <w:bookmarkStart w:id="101" w:name="chexp"/>
       <w:r>
         <w:t xml:space="preserve">In this section we will present experimental evaluation for the main contributions of this project, namely the </w:t>
       </w:r>
@@ -23386,13 +23377,13 @@
       <w:pPr>
         <w:pStyle w:val="Heading2"/>
       </w:pPr>
-      <w:bookmarkStart w:id="103" w:name="_Toc428725934"/>
-      <w:bookmarkStart w:id="104" w:name="_Toc428777665"/>
+      <w:bookmarkStart w:id="102" w:name="_Toc428725934"/>
+      <w:bookmarkStart w:id="103" w:name="_Toc428777665"/>
       <w:r>
         <w:t>Datasets and evaluation setup</w:t>
       </w:r>
+      <w:bookmarkEnd w:id="102"/>
       <w:bookmarkEnd w:id="103"/>
-      <w:bookmarkEnd w:id="104"/>
     </w:p>
     <w:p>
       <w:r>
@@ -23404,14 +23395,14 @@
       <w:pPr>
         <w:pStyle w:val="Heading3"/>
       </w:pPr>
-      <w:bookmarkStart w:id="105" w:name="_Toc428725935"/>
-      <w:bookmarkStart w:id="106" w:name="_Toc428777666"/>
+      <w:bookmarkStart w:id="104" w:name="_Toc428725935"/>
+      <w:bookmarkStart w:id="105" w:name="_Toc428777666"/>
       <w:r>
         <w:lastRenderedPageBreak/>
         <w:t>Datasets</w:t>
       </w:r>
+      <w:bookmarkEnd w:id="104"/>
       <w:bookmarkEnd w:id="105"/>
-      <w:bookmarkEnd w:id="106"/>
     </w:p>
     <w:p>
       <w:r>
@@ -23424,7 +23415,7 @@
         <w:pStyle w:val="ListParagraph"/>
         <w:numPr>
           <w:ilvl w:val="0"/>
-          <w:numId w:val="5"/>
+          <w:numId w:val="50"/>
         </w:numPr>
         <w:rPr>
           <w:i/>
@@ -23707,7 +23698,7 @@
         <w:pStyle w:val="ListParagraph"/>
         <w:numPr>
           <w:ilvl w:val="0"/>
-          <w:numId w:val="5"/>
+          <w:numId w:val="50"/>
         </w:numPr>
         <w:rPr>
           <w:i/>
@@ -23809,13 +23800,13 @@
       <w:pPr>
         <w:pStyle w:val="Heading3"/>
       </w:pPr>
-      <w:bookmarkStart w:id="107" w:name="_Toc428725936"/>
-      <w:bookmarkStart w:id="108" w:name="_Toc428777667"/>
+      <w:bookmarkStart w:id="106" w:name="_Toc428725936"/>
+      <w:bookmarkStart w:id="107" w:name="_Toc428777667"/>
       <w:r>
         <w:t>Evaluation setup</w:t>
       </w:r>
+      <w:bookmarkEnd w:id="106"/>
       <w:bookmarkEnd w:id="107"/>
-      <w:bookmarkEnd w:id="108"/>
     </w:p>
     <w:p>
       <w:r>
@@ -23876,7 +23867,12 @@
     <w:p/>
     <w:p>
       <w:r>
-        <w:t xml:space="preserve">The experiments to evaluate the distributed query engine </w:t>
+        <w:t>The experiments to evaluate the distributed que</w:t>
+      </w:r>
+      <w:bookmarkStart w:id="108" w:name="_GoBack"/>
+      <w:bookmarkEnd w:id="108"/>
+      <w:r>
+        <w:t xml:space="preserve">ry engine </w:t>
       </w:r>
       <w:r>
         <w:t>D-FDB were run on a cluster of 10 machines with the following specifications:</w:t>
@@ -27042,7 +27038,7 @@
     <w:p/>
     <w:p/>
     <w:p/>
-    <w:bookmarkEnd w:id="102"/>
+    <w:bookmarkEnd w:id="101"/>
     <w:p/>
     <w:p>
       <w:pPr>
@@ -28155,7 +28151,7 @@
           <w:rPr>
             <w:noProof/>
           </w:rPr>
-          <w:t>24</w:t>
+          <w:t>67</w:t>
         </w:r>
         <w:r>
           <w:rPr>
@@ -28787,6 +28783,120 @@
     </w:lvl>
   </w:abstractNum>
   <w:abstractNum w:abstractNumId="5" w15:restartNumberingAfterBreak="0">
+    <w:nsid w:val="12950CFE"/>
+    <w:multiLevelType w:val="multilevel"/>
+    <w:tmpl w:val="F29E4B44"/>
+    <w:lvl w:ilvl="0">
+      <w:start w:val="1"/>
+      <w:numFmt w:val="decimal"/>
+      <w:lvlText w:val="(%1)"/>
+      <w:lvlJc w:val="center"/>
+      <w:pPr>
+        <w:ind w:left="360" w:hanging="72"/>
+      </w:pPr>
+      <w:rPr>
+        <w:rFonts w:hint="eastAsia"/>
+        <w:b w:val="0"/>
+      </w:rPr>
+    </w:lvl>
+    <w:lvl w:ilvl="1">
+      <w:start w:val="1"/>
+      <w:numFmt w:val="lowerLetter"/>
+      <w:lvlText w:val="%2)"/>
+      <w:lvlJc w:val="left"/>
+      <w:pPr>
+        <w:ind w:left="720" w:hanging="360"/>
+      </w:pPr>
+      <w:rPr>
+        <w:rFonts w:hint="eastAsia"/>
+      </w:rPr>
+    </w:lvl>
+    <w:lvl w:ilvl="2">
+      <w:start w:val="1"/>
+      <w:numFmt w:val="lowerRoman"/>
+      <w:lvlText w:val="%3)"/>
+      <w:lvlJc w:val="left"/>
+      <w:pPr>
+        <w:ind w:left="1080" w:hanging="360"/>
+      </w:pPr>
+      <w:rPr>
+        <w:rFonts w:hint="eastAsia"/>
+      </w:rPr>
+    </w:lvl>
+    <w:lvl w:ilvl="3">
+      <w:start w:val="1"/>
+      <w:numFmt w:val="decimal"/>
+      <w:lvlText w:val="(%4)"/>
+      <w:lvlJc w:val="left"/>
+      <w:pPr>
+        <w:ind w:left="1440" w:hanging="360"/>
+      </w:pPr>
+      <w:rPr>
+        <w:rFonts w:hint="eastAsia"/>
+      </w:rPr>
+    </w:lvl>
+    <w:lvl w:ilvl="4">
+      <w:start w:val="1"/>
+      <w:numFmt w:val="lowerLetter"/>
+      <w:lvlText w:val="(%5)"/>
+      <w:lvlJc w:val="left"/>
+      <w:pPr>
+        <w:ind w:left="1800" w:hanging="360"/>
+      </w:pPr>
+      <w:rPr>
+        <w:rFonts w:hint="eastAsia"/>
+      </w:rPr>
+    </w:lvl>
+    <w:lvl w:ilvl="5">
+      <w:start w:val="1"/>
+      <w:numFmt w:val="lowerRoman"/>
+      <w:lvlText w:val="(%6)"/>
+      <w:lvlJc w:val="left"/>
+      <w:pPr>
+        <w:ind w:left="2160" w:hanging="360"/>
+      </w:pPr>
+      <w:rPr>
+        <w:rFonts w:hint="eastAsia"/>
+      </w:rPr>
+    </w:lvl>
+    <w:lvl w:ilvl="6">
+      <w:start w:val="1"/>
+      <w:numFmt w:val="decimal"/>
+      <w:lvlText w:val="%7."/>
+      <w:lvlJc w:val="left"/>
+      <w:pPr>
+        <w:ind w:left="2520" w:hanging="360"/>
+      </w:pPr>
+      <w:rPr>
+        <w:rFonts w:hint="eastAsia"/>
+      </w:rPr>
+    </w:lvl>
+    <w:lvl w:ilvl="7">
+      <w:start w:val="1"/>
+      <w:numFmt w:val="lowerLetter"/>
+      <w:lvlText w:val="%8."/>
+      <w:lvlJc w:val="left"/>
+      <w:pPr>
+        <w:ind w:left="2880" w:hanging="360"/>
+      </w:pPr>
+      <w:rPr>
+        <w:rFonts w:hint="eastAsia"/>
+      </w:rPr>
+    </w:lvl>
+    <w:lvl w:ilvl="8">
+      <w:start w:val="1"/>
+      <w:numFmt w:val="lowerRoman"/>
+      <w:lvlText w:val="%9."/>
+      <w:lvlJc w:val="left"/>
+      <w:pPr>
+        <w:ind w:left="3240" w:hanging="360"/>
+      </w:pPr>
+      <w:rPr>
+        <w:rFonts w:hint="eastAsia"/>
+      </w:rPr>
+    </w:lvl>
+  </w:abstractNum>
+  <w:abstractNum w:abstractNumId="6" w15:restartNumberingAfterBreak="0">
     <w:nsid w:val="12E21533"/>
     <w:multiLevelType w:val="hybridMultilevel"/>
     <w:tmpl w:val="FAE85B16"/>
@@ -28875,7 +28985,7 @@
       </w:pPr>
     </w:lvl>
   </w:abstractNum>
-  <w:abstractNum w:abstractNumId="6" w15:restartNumberingAfterBreak="0">
+  <w:abstractNum w:abstractNumId="7" w15:restartNumberingAfterBreak="0">
     <w:nsid w:val="15581104"/>
     <w:multiLevelType w:val="hybridMultilevel"/>
     <w:tmpl w:val="D93A0F82"/>
@@ -28964,7 +29074,7 @@
       </w:pPr>
     </w:lvl>
   </w:abstractNum>
-  <w:abstractNum w:abstractNumId="7" w15:restartNumberingAfterBreak="0">
+  <w:abstractNum w:abstractNumId="8" w15:restartNumberingAfterBreak="0">
     <w:nsid w:val="16590395"/>
     <w:multiLevelType w:val="multilevel"/>
     <w:tmpl w:val="DDDCCF62"/>
@@ -29077,7 +29187,7 @@
       </w:rPr>
     </w:lvl>
   </w:abstractNum>
-  <w:abstractNum w:abstractNumId="8" w15:restartNumberingAfterBreak="0">
+  <w:abstractNum w:abstractNumId="9" w15:restartNumberingAfterBreak="0">
     <w:nsid w:val="17083C7F"/>
     <w:multiLevelType w:val="hybridMultilevel"/>
     <w:tmpl w:val="5D48306E"/>
@@ -29169,7 +29279,7 @@
       </w:pPr>
     </w:lvl>
   </w:abstractNum>
-  <w:abstractNum w:abstractNumId="9" w15:restartNumberingAfterBreak="0">
+  <w:abstractNum w:abstractNumId="10" w15:restartNumberingAfterBreak="0">
     <w:nsid w:val="19AC0449"/>
     <w:multiLevelType w:val="multilevel"/>
     <w:tmpl w:val="DDDCCF62"/>
@@ -29282,7 +29392,7 @@
       </w:rPr>
     </w:lvl>
   </w:abstractNum>
-  <w:abstractNum w:abstractNumId="10" w15:restartNumberingAfterBreak="0">
+  <w:abstractNum w:abstractNumId="11" w15:restartNumberingAfterBreak="0">
     <w:nsid w:val="1B111DB9"/>
     <w:multiLevelType w:val="multilevel"/>
     <w:tmpl w:val="DDDCCF62"/>
@@ -29395,7 +29505,7 @@
       </w:rPr>
     </w:lvl>
   </w:abstractNum>
-  <w:abstractNum w:abstractNumId="11" w15:restartNumberingAfterBreak="0">
+  <w:abstractNum w:abstractNumId="12" w15:restartNumberingAfterBreak="0">
     <w:nsid w:val="1B861203"/>
     <w:multiLevelType w:val="multilevel"/>
     <w:tmpl w:val="DDDCCF62"/>
@@ -29508,7 +29618,7 @@
       </w:rPr>
     </w:lvl>
   </w:abstractNum>
-  <w:abstractNum w:abstractNumId="12" w15:restartNumberingAfterBreak="0">
+  <w:abstractNum w:abstractNumId="13" w15:restartNumberingAfterBreak="0">
     <w:nsid w:val="1C896005"/>
     <w:multiLevelType w:val="multilevel"/>
     <w:tmpl w:val="BD922E92"/>
@@ -29621,7 +29731,7 @@
       </w:rPr>
     </w:lvl>
   </w:abstractNum>
-  <w:abstractNum w:abstractNumId="13" w15:restartNumberingAfterBreak="0">
+  <w:abstractNum w:abstractNumId="14" w15:restartNumberingAfterBreak="0">
     <w:nsid w:val="21E225F9"/>
     <w:multiLevelType w:val="multilevel"/>
     <w:tmpl w:val="DDDCCF62"/>
@@ -29734,7 +29844,7 @@
       </w:rPr>
     </w:lvl>
   </w:abstractNum>
-  <w:abstractNum w:abstractNumId="14" w15:restartNumberingAfterBreak="0">
+  <w:abstractNum w:abstractNumId="15" w15:restartNumberingAfterBreak="0">
     <w:nsid w:val="23077313"/>
     <w:multiLevelType w:val="hybridMultilevel"/>
     <w:tmpl w:val="F6C6CBAE"/>
@@ -29823,7 +29933,7 @@
       </w:pPr>
     </w:lvl>
   </w:abstractNum>
-  <w:abstractNum w:abstractNumId="15" w15:restartNumberingAfterBreak="0">
+  <w:abstractNum w:abstractNumId="16" w15:restartNumberingAfterBreak="0">
     <w:nsid w:val="28D663AA"/>
     <w:multiLevelType w:val="hybridMultilevel"/>
     <w:tmpl w:val="C50857B0"/>
@@ -29911,7 +30021,7 @@
       </w:pPr>
     </w:lvl>
   </w:abstractNum>
-  <w:abstractNum w:abstractNumId="16" w15:restartNumberingAfterBreak="0">
+  <w:abstractNum w:abstractNumId="17" w15:restartNumberingAfterBreak="0">
     <w:nsid w:val="2ADC64BF"/>
     <w:multiLevelType w:val="multilevel"/>
     <w:tmpl w:val="779E5E52"/>
@@ -30000,7 +30110,7 @@
       </w:pPr>
     </w:lvl>
   </w:abstractNum>
-  <w:abstractNum w:abstractNumId="17" w15:restartNumberingAfterBreak="0">
+  <w:abstractNum w:abstractNumId="18" w15:restartNumberingAfterBreak="0">
     <w:nsid w:val="2B8140F6"/>
     <w:multiLevelType w:val="multilevel"/>
     <w:tmpl w:val="121E7024"/>
@@ -30089,7 +30199,7 @@
       </w:pPr>
     </w:lvl>
   </w:abstractNum>
-  <w:abstractNum w:abstractNumId="18" w15:restartNumberingAfterBreak="0">
+  <w:abstractNum w:abstractNumId="19" w15:restartNumberingAfterBreak="0">
     <w:nsid w:val="2E510C4E"/>
     <w:multiLevelType w:val="hybridMultilevel"/>
     <w:tmpl w:val="9DBCCC72"/>
@@ -30178,7 +30288,7 @@
       </w:pPr>
     </w:lvl>
   </w:abstractNum>
-  <w:abstractNum w:abstractNumId="19" w15:restartNumberingAfterBreak="0">
+  <w:abstractNum w:abstractNumId="20" w15:restartNumberingAfterBreak="0">
     <w:nsid w:val="325104EA"/>
     <w:multiLevelType w:val="multilevel"/>
     <w:tmpl w:val="DDDCCF62"/>
@@ -30291,7 +30401,7 @@
       </w:rPr>
     </w:lvl>
   </w:abstractNum>
-  <w:abstractNum w:abstractNumId="20" w15:restartNumberingAfterBreak="0">
+  <w:abstractNum w:abstractNumId="21" w15:restartNumberingAfterBreak="0">
     <w:nsid w:val="34223BEC"/>
     <w:multiLevelType w:val="multilevel"/>
     <w:tmpl w:val="DDDCCF62"/>
@@ -30404,7 +30514,7 @@
       </w:rPr>
     </w:lvl>
   </w:abstractNum>
-  <w:abstractNum w:abstractNumId="21" w15:restartNumberingAfterBreak="0">
+  <w:abstractNum w:abstractNumId="22" w15:restartNumberingAfterBreak="0">
     <w:nsid w:val="35E37E56"/>
     <w:multiLevelType w:val="hybridMultilevel"/>
     <w:tmpl w:val="ECD0992A"/>
@@ -30516,7 +30626,7 @@
       </w:rPr>
     </w:lvl>
   </w:abstractNum>
-  <w:abstractNum w:abstractNumId="22" w15:restartNumberingAfterBreak="0">
+  <w:abstractNum w:abstractNumId="23" w15:restartNumberingAfterBreak="0">
     <w:nsid w:val="362B4DF8"/>
     <w:multiLevelType w:val="multilevel"/>
     <w:tmpl w:val="9DBCCC72"/>
@@ -30605,7 +30715,7 @@
       </w:pPr>
     </w:lvl>
   </w:abstractNum>
-  <w:abstractNum w:abstractNumId="23" w15:restartNumberingAfterBreak="0">
+  <w:abstractNum w:abstractNumId="24" w15:restartNumberingAfterBreak="0">
     <w:nsid w:val="37EA4FF7"/>
     <w:multiLevelType w:val="hybridMultilevel"/>
     <w:tmpl w:val="121E7024"/>
@@ -30694,7 +30804,7 @@
       </w:pPr>
     </w:lvl>
   </w:abstractNum>
-  <w:abstractNum w:abstractNumId="24" w15:restartNumberingAfterBreak="0">
+  <w:abstractNum w:abstractNumId="25" w15:restartNumberingAfterBreak="0">
     <w:nsid w:val="3A18788A"/>
     <w:multiLevelType w:val="multilevel"/>
     <w:tmpl w:val="DDDCCF62"/>
@@ -30807,7 +30917,7 @@
       </w:rPr>
     </w:lvl>
   </w:abstractNum>
-  <w:abstractNum w:abstractNumId="25" w15:restartNumberingAfterBreak="0">
+  <w:abstractNum w:abstractNumId="26" w15:restartNumberingAfterBreak="0">
     <w:nsid w:val="3C0378BD"/>
     <w:multiLevelType w:val="hybridMultilevel"/>
     <w:tmpl w:val="4AA88910"/>
@@ -30893,7 +31003,7 @@
       </w:pPr>
     </w:lvl>
   </w:abstractNum>
-  <w:abstractNum w:abstractNumId="26" w15:restartNumberingAfterBreak="0">
+  <w:abstractNum w:abstractNumId="27" w15:restartNumberingAfterBreak="0">
     <w:nsid w:val="400C53DB"/>
     <w:multiLevelType w:val="multilevel"/>
     <w:tmpl w:val="BD922E92"/>
@@ -31006,7 +31116,7 @@
       </w:rPr>
     </w:lvl>
   </w:abstractNum>
-  <w:abstractNum w:abstractNumId="27" w15:restartNumberingAfterBreak="0">
+  <w:abstractNum w:abstractNumId="28" w15:restartNumberingAfterBreak="0">
     <w:nsid w:val="4150545B"/>
     <w:multiLevelType w:val="hybridMultilevel"/>
     <w:tmpl w:val="01FA287A"/>
@@ -31119,7 +31229,7 @@
       </w:rPr>
     </w:lvl>
   </w:abstractNum>
-  <w:abstractNum w:abstractNumId="28" w15:restartNumberingAfterBreak="0">
+  <w:abstractNum w:abstractNumId="29" w15:restartNumberingAfterBreak="0">
     <w:nsid w:val="41550EBC"/>
     <w:multiLevelType w:val="multilevel"/>
     <w:tmpl w:val="17800270"/>
@@ -31232,7 +31342,7 @@
       </w:rPr>
     </w:lvl>
   </w:abstractNum>
-  <w:abstractNum w:abstractNumId="29" w15:restartNumberingAfterBreak="0">
+  <w:abstractNum w:abstractNumId="30" w15:restartNumberingAfterBreak="0">
     <w:nsid w:val="417B5F2E"/>
     <w:multiLevelType w:val="multilevel"/>
     <w:tmpl w:val="D0E0C5F2"/>
@@ -31363,7 +31473,7 @@
       </w:rPr>
     </w:lvl>
   </w:abstractNum>
-  <w:abstractNum w:abstractNumId="30" w15:restartNumberingAfterBreak="0">
+  <w:abstractNum w:abstractNumId="31" w15:restartNumberingAfterBreak="0">
     <w:nsid w:val="45A05C93"/>
     <w:multiLevelType w:val="hybridMultilevel"/>
     <w:tmpl w:val="6798C60E"/>
@@ -31476,7 +31586,7 @@
       </w:rPr>
     </w:lvl>
   </w:abstractNum>
-  <w:abstractNum w:abstractNumId="31" w15:restartNumberingAfterBreak="0">
+  <w:abstractNum w:abstractNumId="32" w15:restartNumberingAfterBreak="0">
     <w:nsid w:val="46D76A9C"/>
     <w:multiLevelType w:val="hybridMultilevel"/>
     <w:tmpl w:val="6AE8E36A"/>
@@ -31588,7 +31698,7 @@
       </w:rPr>
     </w:lvl>
   </w:abstractNum>
-  <w:abstractNum w:abstractNumId="32" w15:restartNumberingAfterBreak="0">
+  <w:abstractNum w:abstractNumId="33" w15:restartNumberingAfterBreak="0">
     <w:nsid w:val="53B34294"/>
     <w:multiLevelType w:val="hybridMultilevel"/>
     <w:tmpl w:val="536CDD4C"/>
@@ -31700,7 +31810,7 @@
       </w:rPr>
     </w:lvl>
   </w:abstractNum>
-  <w:abstractNum w:abstractNumId="33" w15:restartNumberingAfterBreak="0">
+  <w:abstractNum w:abstractNumId="34" w15:restartNumberingAfterBreak="0">
     <w:nsid w:val="5DB22FC0"/>
     <w:multiLevelType w:val="hybridMultilevel"/>
     <w:tmpl w:val="2982B0FA"/>
@@ -31813,7 +31923,7 @@
       </w:rPr>
     </w:lvl>
   </w:abstractNum>
-  <w:abstractNum w:abstractNumId="34" w15:restartNumberingAfterBreak="0">
+  <w:abstractNum w:abstractNumId="35" w15:restartNumberingAfterBreak="0">
     <w:nsid w:val="631C6282"/>
     <w:multiLevelType w:val="hybridMultilevel"/>
     <w:tmpl w:val="D5F48DC8"/>
@@ -31926,7 +32036,7 @@
       </w:rPr>
     </w:lvl>
   </w:abstractNum>
-  <w:abstractNum w:abstractNumId="35" w15:restartNumberingAfterBreak="0">
+  <w:abstractNum w:abstractNumId="36" w15:restartNumberingAfterBreak="0">
     <w:nsid w:val="645149F5"/>
     <w:multiLevelType w:val="multilevel"/>
     <w:tmpl w:val="121E7024"/>
@@ -32015,7 +32125,7 @@
       </w:pPr>
     </w:lvl>
   </w:abstractNum>
-  <w:abstractNum w:abstractNumId="36" w15:restartNumberingAfterBreak="0">
+  <w:abstractNum w:abstractNumId="37" w15:restartNumberingAfterBreak="0">
     <w:nsid w:val="66813EBF"/>
     <w:multiLevelType w:val="multilevel"/>
     <w:tmpl w:val="2B44145A"/>
@@ -32129,7 +32239,7 @@
       </w:rPr>
     </w:lvl>
   </w:abstractNum>
-  <w:abstractNum w:abstractNumId="37" w15:restartNumberingAfterBreak="0">
+  <w:abstractNum w:abstractNumId="38" w15:restartNumberingAfterBreak="0">
     <w:nsid w:val="66B04197"/>
     <w:multiLevelType w:val="hybridMultilevel"/>
     <w:tmpl w:val="FC6A3568"/>
@@ -32242,7 +32352,7 @@
       </w:rPr>
     </w:lvl>
   </w:abstractNum>
-  <w:abstractNum w:abstractNumId="38" w15:restartNumberingAfterBreak="0">
+  <w:abstractNum w:abstractNumId="39" w15:restartNumberingAfterBreak="0">
     <w:nsid w:val="6AF876E8"/>
     <w:multiLevelType w:val="multilevel"/>
     <w:tmpl w:val="384C3A44"/>
@@ -32331,7 +32441,7 @@
       </w:pPr>
     </w:lvl>
   </w:abstractNum>
-  <w:abstractNum w:abstractNumId="39" w15:restartNumberingAfterBreak="0">
+  <w:abstractNum w:abstractNumId="40" w15:restartNumberingAfterBreak="0">
     <w:nsid w:val="72767633"/>
     <w:multiLevelType w:val="hybridMultilevel"/>
     <w:tmpl w:val="779E5E52"/>
@@ -32420,7 +32530,7 @@
       </w:pPr>
     </w:lvl>
   </w:abstractNum>
-  <w:abstractNum w:abstractNumId="40" w15:restartNumberingAfterBreak="0">
+  <w:abstractNum w:abstractNumId="41" w15:restartNumberingAfterBreak="0">
     <w:nsid w:val="743272FF"/>
     <w:multiLevelType w:val="hybridMultilevel"/>
     <w:tmpl w:val="8A627C20"/>
@@ -32533,7 +32643,7 @@
       </w:rPr>
     </w:lvl>
   </w:abstractNum>
-  <w:abstractNum w:abstractNumId="41" w15:restartNumberingAfterBreak="0">
+  <w:abstractNum w:abstractNumId="42" w15:restartNumberingAfterBreak="0">
     <w:nsid w:val="752D037C"/>
     <w:multiLevelType w:val="hybridMultilevel"/>
     <w:tmpl w:val="F670DE82"/>
@@ -32622,7 +32732,7 @@
       </w:pPr>
     </w:lvl>
   </w:abstractNum>
-  <w:abstractNum w:abstractNumId="42" w15:restartNumberingAfterBreak="0">
+  <w:abstractNum w:abstractNumId="43" w15:restartNumberingAfterBreak="0">
     <w:nsid w:val="75602F75"/>
     <w:multiLevelType w:val="hybridMultilevel"/>
     <w:tmpl w:val="5D48306E"/>
@@ -32714,7 +32824,7 @@
       </w:pPr>
     </w:lvl>
   </w:abstractNum>
-  <w:abstractNum w:abstractNumId="43" w15:restartNumberingAfterBreak="0">
+  <w:abstractNum w:abstractNumId="44" w15:restartNumberingAfterBreak="0">
     <w:nsid w:val="75FC0680"/>
     <w:multiLevelType w:val="multilevel"/>
     <w:tmpl w:val="F670DE82"/>
@@ -32803,7 +32913,7 @@
       </w:pPr>
     </w:lvl>
   </w:abstractNum>
-  <w:abstractNum w:abstractNumId="44" w15:restartNumberingAfterBreak="0">
+  <w:abstractNum w:abstractNumId="45" w15:restartNumberingAfterBreak="0">
     <w:nsid w:val="775011A8"/>
     <w:multiLevelType w:val="hybridMultilevel"/>
     <w:tmpl w:val="31F260E4"/>
@@ -32916,7 +33026,7 @@
       </w:rPr>
     </w:lvl>
   </w:abstractNum>
-  <w:abstractNum w:abstractNumId="45" w15:restartNumberingAfterBreak="0">
+  <w:abstractNum w:abstractNumId="46" w15:restartNumberingAfterBreak="0">
     <w:nsid w:val="79EB77C8"/>
     <w:multiLevelType w:val="multilevel"/>
     <w:tmpl w:val="DDDCCF62"/>
@@ -33029,7 +33139,7 @@
       </w:rPr>
     </w:lvl>
   </w:abstractNum>
-  <w:abstractNum w:abstractNumId="46" w15:restartNumberingAfterBreak="0">
+  <w:abstractNum w:abstractNumId="47" w15:restartNumberingAfterBreak="0">
     <w:nsid w:val="7AAF60C7"/>
     <w:multiLevelType w:val="multilevel"/>
     <w:tmpl w:val="DDDCCF62"/>
@@ -33142,77 +33252,191 @@
       </w:rPr>
     </w:lvl>
   </w:abstractNum>
+  <w:abstractNum w:abstractNumId="48" w15:restartNumberingAfterBreak="0">
+    <w:nsid w:val="7CA215D2"/>
+    <w:multiLevelType w:val="multilevel"/>
+    <w:tmpl w:val="F29E4B44"/>
+    <w:lvl w:ilvl="0">
+      <w:start w:val="1"/>
+      <w:numFmt w:val="decimal"/>
+      <w:lvlText w:val="(%1)"/>
+      <w:lvlJc w:val="center"/>
+      <w:pPr>
+        <w:ind w:left="360" w:hanging="72"/>
+      </w:pPr>
+      <w:rPr>
+        <w:rFonts w:hint="eastAsia"/>
+        <w:b w:val="0"/>
+      </w:rPr>
+    </w:lvl>
+    <w:lvl w:ilvl="1">
+      <w:start w:val="1"/>
+      <w:numFmt w:val="lowerLetter"/>
+      <w:lvlText w:val="%2)"/>
+      <w:lvlJc w:val="left"/>
+      <w:pPr>
+        <w:ind w:left="720" w:hanging="360"/>
+      </w:pPr>
+      <w:rPr>
+        <w:rFonts w:hint="eastAsia"/>
+      </w:rPr>
+    </w:lvl>
+    <w:lvl w:ilvl="2">
+      <w:start w:val="1"/>
+      <w:numFmt w:val="lowerRoman"/>
+      <w:lvlText w:val="%3)"/>
+      <w:lvlJc w:val="left"/>
+      <w:pPr>
+        <w:ind w:left="1080" w:hanging="360"/>
+      </w:pPr>
+      <w:rPr>
+        <w:rFonts w:hint="eastAsia"/>
+      </w:rPr>
+    </w:lvl>
+    <w:lvl w:ilvl="3">
+      <w:start w:val="1"/>
+      <w:numFmt w:val="decimal"/>
+      <w:lvlText w:val="(%4)"/>
+      <w:lvlJc w:val="left"/>
+      <w:pPr>
+        <w:ind w:left="1440" w:hanging="360"/>
+      </w:pPr>
+      <w:rPr>
+        <w:rFonts w:hint="eastAsia"/>
+      </w:rPr>
+    </w:lvl>
+    <w:lvl w:ilvl="4">
+      <w:start w:val="1"/>
+      <w:numFmt w:val="lowerLetter"/>
+      <w:lvlText w:val="(%5)"/>
+      <w:lvlJc w:val="left"/>
+      <w:pPr>
+        <w:ind w:left="1800" w:hanging="360"/>
+      </w:pPr>
+      <w:rPr>
+        <w:rFonts w:hint="eastAsia"/>
+      </w:rPr>
+    </w:lvl>
+    <w:lvl w:ilvl="5">
+      <w:start w:val="1"/>
+      <w:numFmt w:val="lowerRoman"/>
+      <w:lvlText w:val="(%6)"/>
+      <w:lvlJc w:val="left"/>
+      <w:pPr>
+        <w:ind w:left="2160" w:hanging="360"/>
+      </w:pPr>
+      <w:rPr>
+        <w:rFonts w:hint="eastAsia"/>
+      </w:rPr>
+    </w:lvl>
+    <w:lvl w:ilvl="6">
+      <w:start w:val="1"/>
+      <w:numFmt w:val="decimal"/>
+      <w:lvlText w:val="%7."/>
+      <w:lvlJc w:val="left"/>
+      <w:pPr>
+        <w:ind w:left="2520" w:hanging="360"/>
+      </w:pPr>
+      <w:rPr>
+        <w:rFonts w:hint="eastAsia"/>
+      </w:rPr>
+    </w:lvl>
+    <w:lvl w:ilvl="7">
+      <w:start w:val="1"/>
+      <w:numFmt w:val="lowerLetter"/>
+      <w:lvlText w:val="%8."/>
+      <w:lvlJc w:val="left"/>
+      <w:pPr>
+        <w:ind w:left="2880" w:hanging="360"/>
+      </w:pPr>
+      <w:rPr>
+        <w:rFonts w:hint="eastAsia"/>
+      </w:rPr>
+    </w:lvl>
+    <w:lvl w:ilvl="8">
+      <w:start w:val="1"/>
+      <w:numFmt w:val="lowerRoman"/>
+      <w:lvlText w:val="%9."/>
+      <w:lvlJc w:val="left"/>
+      <w:pPr>
+        <w:ind w:left="3240" w:hanging="360"/>
+      </w:pPr>
+      <w:rPr>
+        <w:rFonts w:hint="eastAsia"/>
+      </w:rPr>
+    </w:lvl>
+  </w:abstractNum>
   <w:num w:numId="1">
-    <w:abstractNumId w:val="28"/>
+    <w:abstractNumId w:val="29"/>
   </w:num>
   <w:num w:numId="2">
-    <w:abstractNumId w:val="29"/>
+    <w:abstractNumId w:val="30"/>
   </w:num>
   <w:num w:numId="3">
-    <w:abstractNumId w:val="36"/>
+    <w:abstractNumId w:val="37"/>
   </w:num>
   <w:num w:numId="4">
-    <w:abstractNumId w:val="25"/>
+    <w:abstractNumId w:val="26"/>
   </w:num>
   <w:num w:numId="5">
     <w:abstractNumId w:val="1"/>
   </w:num>
   <w:num w:numId="6">
-    <w:abstractNumId w:val="34"/>
+    <w:abstractNumId w:val="35"/>
   </w:num>
   <w:num w:numId="7">
-    <w:abstractNumId w:val="27"/>
+    <w:abstractNumId w:val="28"/>
   </w:num>
   <w:num w:numId="8">
+    <w:abstractNumId w:val="45"/>
+  </w:num>
+  <w:num w:numId="9">
+    <w:abstractNumId w:val="33"/>
+  </w:num>
+  <w:num w:numId="10">
+    <w:abstractNumId w:val="32"/>
+  </w:num>
+  <w:num w:numId="11">
+    <w:abstractNumId w:val="6"/>
+  </w:num>
+  <w:num w:numId="12">
+    <w:abstractNumId w:val="22"/>
+  </w:num>
+  <w:num w:numId="13">
+    <w:abstractNumId w:val="24"/>
+  </w:num>
+  <w:num w:numId="14">
+    <w:abstractNumId w:val="18"/>
+  </w:num>
+  <w:num w:numId="15">
+    <w:abstractNumId w:val="41"/>
+  </w:num>
+  <w:num w:numId="16">
+    <w:abstractNumId w:val="36"/>
+  </w:num>
+  <w:num w:numId="17">
+    <w:abstractNumId w:val="42"/>
+  </w:num>
+  <w:num w:numId="18">
     <w:abstractNumId w:val="44"/>
   </w:num>
-  <w:num w:numId="9">
-    <w:abstractNumId w:val="32"/>
+  <w:num w:numId="19">
+    <w:abstractNumId w:val="9"/>
   </w:num>
-  <w:num w:numId="10">
+  <w:num w:numId="20">
     <w:abstractNumId w:val="31"/>
   </w:num>
-  <w:num w:numId="11">
-    <w:abstractNumId w:val="5"/>
+  <w:num w:numId="21">
+    <w:abstractNumId w:val="39"/>
   </w:num>
-  <w:num w:numId="12">
-    <w:abstractNumId w:val="21"/>
+  <w:num w:numId="22">
+    <w:abstractNumId w:val="40"/>
   </w:num>
-  <w:num w:numId="13">
-    <w:abstractNumId w:val="23"/>
-  </w:num>
-  <w:num w:numId="14">
+  <w:num w:numId="23">
     <w:abstractNumId w:val="17"/>
   </w:num>
-  <w:num w:numId="15">
-    <w:abstractNumId w:val="40"/>
-  </w:num>
-  <w:num w:numId="16">
-    <w:abstractNumId w:val="35"/>
-  </w:num>
-  <w:num w:numId="17">
-    <w:abstractNumId w:val="41"/>
-  </w:num>
-  <w:num w:numId="18">
-    <w:abstractNumId w:val="43"/>
-  </w:num>
-  <w:num w:numId="19">
-    <w:abstractNumId w:val="8"/>
-  </w:num>
-  <w:num w:numId="20">
-    <w:abstractNumId w:val="30"/>
-  </w:num>
-  <w:num w:numId="21">
-    <w:abstractNumId w:val="38"/>
-  </w:num>
-  <w:num w:numId="22">
-    <w:abstractNumId w:val="39"/>
-  </w:num>
-  <w:num w:numId="23">
-    <w:abstractNumId w:val="16"/>
-  </w:num>
   <w:num w:numId="24">
-    <w:abstractNumId w:val="8"/>
+    <w:abstractNumId w:val="9"/>
     <w:lvlOverride w:ilvl="0">
       <w:lvl w:ilvl="0" w:tplc="264C7664">
         <w:start w:val="1"/>
@@ -33317,58 +33541,58 @@
     </w:lvlOverride>
   </w:num>
   <w:num w:numId="25">
-    <w:abstractNumId w:val="42"/>
+    <w:abstractNumId w:val="43"/>
   </w:num>
   <w:num w:numId="26">
-    <w:abstractNumId w:val="14"/>
+    <w:abstractNumId w:val="15"/>
   </w:num>
   <w:num w:numId="27">
-    <w:abstractNumId w:val="12"/>
+    <w:abstractNumId w:val="13"/>
   </w:num>
   <w:num w:numId="28">
-    <w:abstractNumId w:val="26"/>
+    <w:abstractNumId w:val="27"/>
   </w:num>
   <w:num w:numId="29">
     <w:abstractNumId w:val="3"/>
   </w:num>
   <w:num w:numId="30">
-    <w:abstractNumId w:val="33"/>
+    <w:abstractNumId w:val="34"/>
   </w:num>
   <w:num w:numId="31">
-    <w:abstractNumId w:val="37"/>
+    <w:abstractNumId w:val="38"/>
   </w:num>
   <w:num w:numId="32">
+    <w:abstractNumId w:val="20"/>
+  </w:num>
+  <w:num w:numId="33">
+    <w:abstractNumId w:val="16"/>
+  </w:num>
+  <w:num w:numId="34">
     <w:abstractNumId w:val="19"/>
   </w:num>
-  <w:num w:numId="33">
-    <w:abstractNumId w:val="15"/>
-  </w:num>
-  <w:num w:numId="34">
-    <w:abstractNumId w:val="18"/>
-  </w:num>
   <w:num w:numId="35">
-    <w:abstractNumId w:val="6"/>
+    <w:abstractNumId w:val="7"/>
   </w:num>
   <w:num w:numId="36">
-    <w:abstractNumId w:val="7"/>
+    <w:abstractNumId w:val="8"/>
   </w:num>
   <w:num w:numId="37">
+    <w:abstractNumId w:val="12"/>
+  </w:num>
+  <w:num w:numId="38">
+    <w:abstractNumId w:val="23"/>
+  </w:num>
+  <w:num w:numId="39">
+    <w:abstractNumId w:val="21"/>
+  </w:num>
+  <w:num w:numId="40">
+    <w:abstractNumId w:val="25"/>
+  </w:num>
+  <w:num w:numId="41">
     <w:abstractNumId w:val="11"/>
   </w:num>
-  <w:num w:numId="38">
-    <w:abstractNumId w:val="22"/>
-  </w:num>
-  <w:num w:numId="39">
-    <w:abstractNumId w:val="20"/>
-  </w:num>
-  <w:num w:numId="40">
-    <w:abstractNumId w:val="24"/>
-  </w:num>
-  <w:num w:numId="41">
-    <w:abstractNumId w:val="10"/>
-  </w:num>
   <w:num w:numId="42">
-    <w:abstractNumId w:val="45"/>
+    <w:abstractNumId w:val="46"/>
   </w:num>
   <w:num w:numId="43">
     <w:abstractNumId w:val="0"/>
@@ -33377,16 +33601,22 @@
     <w:abstractNumId w:val="4"/>
   </w:num>
   <w:num w:numId="45">
-    <w:abstractNumId w:val="13"/>
+    <w:abstractNumId w:val="14"/>
   </w:num>
   <w:num w:numId="46">
     <w:abstractNumId w:val="2"/>
   </w:num>
   <w:num w:numId="47">
-    <w:abstractNumId w:val="9"/>
+    <w:abstractNumId w:val="10"/>
   </w:num>
   <w:num w:numId="48">
-    <w:abstractNumId w:val="46"/>
+    <w:abstractNumId w:val="47"/>
+  </w:num>
+  <w:num w:numId="49">
+    <w:abstractNumId w:val="48"/>
+  </w:num>
+  <w:num w:numId="50">
+    <w:abstractNumId w:val="5"/>
   </w:num>
 </w:numbering>
 </file>
@@ -34466,8 +34696,8 @@
           <c:showBubbleSize val="0"/>
         </c:dLbls>
         <c:gapWidth val="150"/>
-        <c:axId val="604808248"/>
-        <c:axId val="604806680"/>
+        <c:axId val="640382440"/>
+        <c:axId val="640381264"/>
       </c:barChart>
       <c:lineChart>
         <c:grouping val="standard"/>
@@ -34593,11 +34823,11 @@
         </c:dLbls>
         <c:marker val="1"/>
         <c:smooth val="0"/>
-        <c:axId val="604808640"/>
-        <c:axId val="604807464"/>
+        <c:axId val="640378520"/>
+        <c:axId val="640377736"/>
       </c:lineChart>
       <c:catAx>
-        <c:axId val="604808248"/>
+        <c:axId val="640382440"/>
         <c:scaling>
           <c:orientation val="minMax"/>
         </c:scaling>
@@ -34670,7 +34900,7 @@
             <a:endParaRPr lang="el-GR"/>
           </a:p>
         </c:txPr>
-        <c:crossAx val="604806680"/>
+        <c:crossAx val="640381264"/>
         <c:crosses val="autoZero"/>
         <c:auto val="1"/>
         <c:lblAlgn val="ctr"/>
@@ -34678,7 +34908,7 @@
         <c:noMultiLvlLbl val="0"/>
       </c:catAx>
       <c:valAx>
-        <c:axId val="604806680"/>
+        <c:axId val="640381264"/>
         <c:scaling>
           <c:orientation val="minMax"/>
         </c:scaling>
@@ -34784,12 +35014,12 @@
             <a:endParaRPr lang="el-GR"/>
           </a:p>
         </c:txPr>
-        <c:crossAx val="604808248"/>
+        <c:crossAx val="640382440"/>
         <c:crosses val="autoZero"/>
         <c:crossBetween val="between"/>
       </c:valAx>
       <c:valAx>
-        <c:axId val="604807464"/>
+        <c:axId val="640377736"/>
         <c:scaling>
           <c:orientation val="minMax"/>
         </c:scaling>
@@ -34881,12 +35111,12 @@
             <a:endParaRPr lang="el-GR"/>
           </a:p>
         </c:txPr>
-        <c:crossAx val="604808640"/>
+        <c:crossAx val="640378520"/>
         <c:crosses val="max"/>
         <c:crossBetween val="between"/>
       </c:valAx>
       <c:catAx>
-        <c:axId val="604808640"/>
+        <c:axId val="640378520"/>
         <c:scaling>
           <c:orientation val="minMax"/>
         </c:scaling>
@@ -34896,7 +35126,7 @@
         <c:majorTickMark val="none"/>
         <c:minorTickMark val="none"/>
         <c:tickLblPos val="nextTo"/>
-        <c:crossAx val="604807464"/>
+        <c:crossAx val="640377736"/>
         <c:crosses val="autoZero"/>
         <c:auto val="1"/>
         <c:lblAlgn val="ctr"/>
@@ -35861,11 +36091,11 @@
         </c:dLbls>
         <c:marker val="1"/>
         <c:smooth val="0"/>
-        <c:axId val="383366752"/>
-        <c:axId val="383367144"/>
+        <c:axId val="606245128"/>
+        <c:axId val="606249440"/>
       </c:lineChart>
       <c:catAx>
-        <c:axId val="383366752"/>
+        <c:axId val="606245128"/>
         <c:scaling>
           <c:orientation val="minMax"/>
         </c:scaling>
@@ -35962,7 +36192,7 @@
             <a:endParaRPr lang="el-GR"/>
           </a:p>
         </c:txPr>
-        <c:crossAx val="383367144"/>
+        <c:crossAx val="606249440"/>
         <c:crossesAt val="1.0000000000000002E-2"/>
         <c:auto val="1"/>
         <c:lblAlgn val="ctr"/>
@@ -35970,7 +36200,7 @@
         <c:noMultiLvlLbl val="0"/>
       </c:catAx>
       <c:valAx>
-        <c:axId val="383367144"/>
+        <c:axId val="606249440"/>
         <c:scaling>
           <c:logBase val="10"/>
           <c:orientation val="minMax"/>
@@ -36077,7 +36307,7 @@
             <a:endParaRPr lang="el-GR"/>
           </a:p>
         </c:txPr>
-        <c:crossAx val="383366752"/>
+        <c:crossAx val="606245128"/>
         <c:crosses val="autoZero"/>
         <c:crossBetween val="between"/>
       </c:valAx>
@@ -36295,11 +36525,11 @@
         </c:dLbls>
         <c:gapWidth val="219"/>
         <c:overlap val="-27"/>
-        <c:axId val="383363224"/>
-        <c:axId val="383367536"/>
+        <c:axId val="606244736"/>
+        <c:axId val="636391912"/>
       </c:barChart>
       <c:catAx>
-        <c:axId val="383363224"/>
+        <c:axId val="606244736"/>
         <c:scaling>
           <c:orientation val="minMax"/>
         </c:scaling>
@@ -36342,7 +36572,7 @@
             <a:endParaRPr lang="el-GR"/>
           </a:p>
         </c:txPr>
-        <c:crossAx val="383367536"/>
+        <c:crossAx val="636391912"/>
         <c:crossesAt val="1.0000000000000002E-3"/>
         <c:auto val="1"/>
         <c:lblAlgn val="ctr"/>
@@ -36350,7 +36580,7 @@
         <c:noMultiLvlLbl val="0"/>
       </c:catAx>
       <c:valAx>
-        <c:axId val="383367536"/>
+        <c:axId val="636391912"/>
         <c:scaling>
           <c:logBase val="10"/>
           <c:orientation val="minMax"/>
@@ -36457,7 +36687,7 @@
             <a:endParaRPr lang="el-GR"/>
           </a:p>
         </c:txPr>
-        <c:crossAx val="383363224"/>
+        <c:crossAx val="606244736"/>
         <c:crosses val="autoZero"/>
         <c:crossBetween val="between"/>
       </c:valAx>
@@ -37388,11 +37618,11 @@
         </c:dLbls>
         <c:marker val="1"/>
         <c:smooth val="0"/>
-        <c:axId val="383364400"/>
-        <c:axId val="383368320"/>
+        <c:axId val="636389560"/>
+        <c:axId val="636389952"/>
       </c:lineChart>
       <c:catAx>
-        <c:axId val="383364400"/>
+        <c:axId val="636389560"/>
         <c:scaling>
           <c:orientation val="minMax"/>
         </c:scaling>
@@ -37489,7 +37719,7 @@
             <a:endParaRPr lang="el-GR"/>
           </a:p>
         </c:txPr>
-        <c:crossAx val="383368320"/>
+        <c:crossAx val="636389952"/>
         <c:crossesAt val="1.0000000000000002E-2"/>
         <c:auto val="1"/>
         <c:lblAlgn val="ctr"/>
@@ -37497,7 +37727,7 @@
         <c:noMultiLvlLbl val="0"/>
       </c:catAx>
       <c:valAx>
-        <c:axId val="383368320"/>
+        <c:axId val="636389952"/>
         <c:scaling>
           <c:logBase val="2"/>
           <c:orientation val="minMax"/>
@@ -37604,7 +37834,7 @@
             <a:endParaRPr lang="el-GR"/>
           </a:p>
         </c:txPr>
-        <c:crossAx val="383364400"/>
+        <c:crossAx val="636389560"/>
         <c:crosses val="autoZero"/>
         <c:crossBetween val="between"/>
       </c:valAx>
@@ -37798,11 +38028,11 @@
         </c:dLbls>
         <c:gapWidth val="219"/>
         <c:overlap val="-27"/>
-        <c:axId val="609989656"/>
-        <c:axId val="609988480"/>
+        <c:axId val="639300496"/>
+        <c:axId val="639302848"/>
       </c:barChart>
       <c:catAx>
-        <c:axId val="609989656"/>
+        <c:axId val="639300496"/>
         <c:scaling>
           <c:orientation val="minMax"/>
         </c:scaling>
@@ -37845,7 +38075,7 @@
             <a:endParaRPr lang="el-GR"/>
           </a:p>
         </c:txPr>
-        <c:crossAx val="609988480"/>
+        <c:crossAx val="639302848"/>
         <c:crosses val="autoZero"/>
         <c:auto val="1"/>
         <c:lblAlgn val="ctr"/>
@@ -37853,7 +38083,7 @@
         <c:noMultiLvlLbl val="0"/>
       </c:catAx>
       <c:valAx>
-        <c:axId val="609988480"/>
+        <c:axId val="639302848"/>
         <c:scaling>
           <c:orientation val="minMax"/>
         </c:scaling>
@@ -37959,7 +38189,7 @@
             <a:endParaRPr lang="el-GR"/>
           </a:p>
         </c:txPr>
-        <c:crossAx val="609989656"/>
+        <c:crossAx val="639300496"/>
         <c:crosses val="autoZero"/>
         <c:crossBetween val="between"/>
       </c:valAx>
@@ -38144,8 +38374,8 @@
           <c:showBubbleSize val="0"/>
         </c:dLbls>
         <c:gapWidth val="150"/>
-        <c:axId val="604806288"/>
-        <c:axId val="604804328"/>
+        <c:axId val="333414560"/>
+        <c:axId val="333414168"/>
       </c:barChart>
       <c:lineChart>
         <c:grouping val="standard"/>
@@ -38271,11 +38501,11 @@
         </c:dLbls>
         <c:marker val="1"/>
         <c:smooth val="0"/>
-        <c:axId val="604804720"/>
-        <c:axId val="604805504"/>
+        <c:axId val="333412208"/>
+        <c:axId val="333407504"/>
       </c:lineChart>
       <c:catAx>
-        <c:axId val="604806288"/>
+        <c:axId val="333414560"/>
         <c:scaling>
           <c:orientation val="minMax"/>
         </c:scaling>
@@ -38348,7 +38578,7 @@
             <a:endParaRPr lang="el-GR"/>
           </a:p>
         </c:txPr>
-        <c:crossAx val="604804328"/>
+        <c:crossAx val="333414168"/>
         <c:crosses val="autoZero"/>
         <c:auto val="1"/>
         <c:lblAlgn val="ctr"/>
@@ -38356,7 +38586,7 @@
         <c:noMultiLvlLbl val="0"/>
       </c:catAx>
       <c:valAx>
-        <c:axId val="604804328"/>
+        <c:axId val="333414168"/>
         <c:scaling>
           <c:orientation val="minMax"/>
         </c:scaling>
@@ -38462,12 +38692,12 @@
             <a:endParaRPr lang="el-GR"/>
           </a:p>
         </c:txPr>
-        <c:crossAx val="604806288"/>
+        <c:crossAx val="333414560"/>
         <c:crosses val="autoZero"/>
         <c:crossBetween val="between"/>
       </c:valAx>
       <c:valAx>
-        <c:axId val="604805504"/>
+        <c:axId val="333407504"/>
         <c:scaling>
           <c:orientation val="minMax"/>
         </c:scaling>
@@ -38559,12 +38789,12 @@
             <a:endParaRPr lang="el-GR"/>
           </a:p>
         </c:txPr>
-        <c:crossAx val="604804720"/>
+        <c:crossAx val="333412208"/>
         <c:crosses val="max"/>
         <c:crossBetween val="between"/>
       </c:valAx>
       <c:catAx>
-        <c:axId val="604804720"/>
+        <c:axId val="333412208"/>
         <c:scaling>
           <c:orientation val="minMax"/>
         </c:scaling>
@@ -38574,7 +38804,7 @@
         <c:majorTickMark val="none"/>
         <c:minorTickMark val="none"/>
         <c:tickLblPos val="nextTo"/>
-        <c:crossAx val="604805504"/>
+        <c:crossAx val="333407504"/>
         <c:crosses val="autoZero"/>
         <c:auto val="1"/>
         <c:lblAlgn val="ctr"/>
@@ -38793,8 +39023,8 @@
           <c:showBubbleSize val="0"/>
         </c:dLbls>
         <c:gapWidth val="150"/>
-        <c:axId val="617334624"/>
-        <c:axId val="617335016"/>
+        <c:axId val="333407896"/>
+        <c:axId val="333408288"/>
       </c:barChart>
       <c:lineChart>
         <c:grouping val="standard"/>
@@ -38920,11 +39150,11 @@
         </c:dLbls>
         <c:marker val="1"/>
         <c:smooth val="0"/>
-        <c:axId val="617335408"/>
-        <c:axId val="617325216"/>
+        <c:axId val="333410248"/>
+        <c:axId val="333409856"/>
       </c:lineChart>
       <c:catAx>
-        <c:axId val="617334624"/>
+        <c:axId val="333407896"/>
         <c:scaling>
           <c:orientation val="minMax"/>
         </c:scaling>
@@ -39022,7 +39252,7 @@
             <a:endParaRPr lang="el-GR"/>
           </a:p>
         </c:txPr>
-        <c:crossAx val="617335016"/>
+        <c:crossAx val="333408288"/>
         <c:crosses val="autoZero"/>
         <c:auto val="1"/>
         <c:lblAlgn val="ctr"/>
@@ -39030,7 +39260,7 @@
         <c:noMultiLvlLbl val="0"/>
       </c:catAx>
       <c:valAx>
-        <c:axId val="617335016"/>
+        <c:axId val="333408288"/>
         <c:scaling>
           <c:orientation val="minMax"/>
         </c:scaling>
@@ -39141,12 +39371,12 @@
             <a:endParaRPr lang="el-GR"/>
           </a:p>
         </c:txPr>
-        <c:crossAx val="617334624"/>
+        <c:crossAx val="333407896"/>
         <c:crosses val="autoZero"/>
         <c:crossBetween val="between"/>
       </c:valAx>
       <c:valAx>
-        <c:axId val="617325216"/>
+        <c:axId val="333409856"/>
         <c:scaling>
           <c:orientation val="minMax"/>
         </c:scaling>
@@ -39238,12 +39468,12 @@
             <a:endParaRPr lang="el-GR"/>
           </a:p>
         </c:txPr>
-        <c:crossAx val="617335408"/>
+        <c:crossAx val="333410248"/>
         <c:crosses val="max"/>
         <c:crossBetween val="between"/>
       </c:valAx>
       <c:catAx>
-        <c:axId val="617335408"/>
+        <c:axId val="333410248"/>
         <c:scaling>
           <c:orientation val="minMax"/>
         </c:scaling>
@@ -39253,7 +39483,7 @@
         <c:majorTickMark val="none"/>
         <c:minorTickMark val="none"/>
         <c:tickLblPos val="nextTo"/>
-        <c:crossAx val="617325216"/>
+        <c:crossAx val="333409856"/>
         <c:crosses val="autoZero"/>
         <c:auto val="1"/>
         <c:lblAlgn val="ctr"/>
@@ -39726,11 +39956,11 @@
         </c:dLbls>
         <c:marker val="1"/>
         <c:smooth val="0"/>
-        <c:axId val="617325608"/>
-        <c:axId val="617323256"/>
+        <c:axId val="529150232"/>
+        <c:axId val="529150624"/>
       </c:lineChart>
       <c:catAx>
-        <c:axId val="617325608"/>
+        <c:axId val="529150232"/>
         <c:scaling>
           <c:orientation val="minMax"/>
         </c:scaling>
@@ -39827,7 +40057,7 @@
             <a:endParaRPr lang="el-GR"/>
           </a:p>
         </c:txPr>
-        <c:crossAx val="617323256"/>
+        <c:crossAx val="529150624"/>
         <c:crosses val="autoZero"/>
         <c:auto val="1"/>
         <c:lblAlgn val="ctr"/>
@@ -39835,7 +40065,7 @@
         <c:noMultiLvlLbl val="0"/>
       </c:catAx>
       <c:valAx>
-        <c:axId val="617323256"/>
+        <c:axId val="529150624"/>
         <c:scaling>
           <c:logBase val="10"/>
           <c:orientation val="minMax"/>
@@ -39947,7 +40177,7 @@
             <a:endParaRPr lang="el-GR"/>
           </a:p>
         </c:txPr>
-        <c:crossAx val="617325608"/>
+        <c:crossAx val="529150232"/>
         <c:crosses val="autoZero"/>
         <c:crossBetween val="between"/>
       </c:valAx>
@@ -40111,11 +40341,11 @@
         </c:dLbls>
         <c:gapWidth val="219"/>
         <c:overlap val="-27"/>
-        <c:axId val="617328744"/>
-        <c:axId val="617332664"/>
+        <c:axId val="529151016"/>
+        <c:axId val="529151408"/>
       </c:barChart>
       <c:catAx>
-        <c:axId val="617328744"/>
+        <c:axId val="529151016"/>
         <c:scaling>
           <c:orientation val="minMax"/>
         </c:scaling>
@@ -40158,7 +40388,7 @@
             <a:endParaRPr lang="el-GR"/>
           </a:p>
         </c:txPr>
-        <c:crossAx val="617332664"/>
+        <c:crossAx val="529151408"/>
         <c:crosses val="autoZero"/>
         <c:auto val="1"/>
         <c:lblAlgn val="ctr"/>
@@ -40166,7 +40396,7 @@
         <c:noMultiLvlLbl val="0"/>
       </c:catAx>
       <c:valAx>
-        <c:axId val="617332664"/>
+        <c:axId val="529151408"/>
         <c:scaling>
           <c:logBase val="10"/>
           <c:orientation val="minMax"/>
@@ -40273,7 +40503,7 @@
             <a:endParaRPr lang="el-GR"/>
           </a:p>
         </c:txPr>
-        <c:crossAx val="617328744"/>
+        <c:crossAx val="529151016"/>
         <c:crosses val="autoZero"/>
         <c:crossBetween val="between"/>
       </c:valAx>
@@ -41225,11 +41455,11 @@
         </c:dLbls>
         <c:marker val="1"/>
         <c:smooth val="0"/>
-        <c:axId val="617324040"/>
-        <c:axId val="617324824"/>
+        <c:axId val="529152976"/>
+        <c:axId val="529149448"/>
       </c:lineChart>
       <c:catAx>
-        <c:axId val="617324040"/>
+        <c:axId val="529152976"/>
         <c:scaling>
           <c:orientation val="minMax"/>
         </c:scaling>
@@ -41326,7 +41556,7 @@
             <a:endParaRPr lang="el-GR"/>
           </a:p>
         </c:txPr>
-        <c:crossAx val="617324824"/>
+        <c:crossAx val="529149448"/>
         <c:crosses val="autoZero"/>
         <c:auto val="1"/>
         <c:lblAlgn val="ctr"/>
@@ -41334,7 +41564,7 @@
         <c:noMultiLvlLbl val="0"/>
       </c:catAx>
       <c:valAx>
-        <c:axId val="617324824"/>
+        <c:axId val="529149448"/>
         <c:scaling>
           <c:orientation val="minMax"/>
         </c:scaling>
@@ -41440,7 +41670,7 @@
             <a:endParaRPr lang="el-GR"/>
           </a:p>
         </c:txPr>
-        <c:crossAx val="617324040"/>
+        <c:crossAx val="529152976"/>
         <c:crosses val="autoZero"/>
         <c:crossBetween val="between"/>
         <c:majorUnit val="5"/>
@@ -42483,11 +42713,11 @@
         </c:dLbls>
         <c:marker val="1"/>
         <c:smooth val="0"/>
-        <c:axId val="617327568"/>
-        <c:axId val="617338152"/>
+        <c:axId val="617040280"/>
+        <c:axId val="617039888"/>
       </c:lineChart>
       <c:catAx>
-        <c:axId val="617327568"/>
+        <c:axId val="617040280"/>
         <c:scaling>
           <c:orientation val="minMax"/>
         </c:scaling>
@@ -42589,7 +42819,7 @@
             <a:endParaRPr lang="el-GR"/>
           </a:p>
         </c:txPr>
-        <c:crossAx val="617338152"/>
+        <c:crossAx val="617039888"/>
         <c:crosses val="autoZero"/>
         <c:auto val="1"/>
         <c:lblAlgn val="ctr"/>
@@ -42597,7 +42827,7 @@
         <c:noMultiLvlLbl val="0"/>
       </c:catAx>
       <c:valAx>
-        <c:axId val="617338152"/>
+        <c:axId val="617039888"/>
         <c:scaling>
           <c:logBase val="10"/>
           <c:orientation val="minMax"/>
@@ -42704,7 +42934,7 @@
             <a:endParaRPr lang="el-GR"/>
           </a:p>
         </c:txPr>
-        <c:crossAx val="617327568"/>
+        <c:crossAx val="617040280"/>
         <c:crosses val="autoZero"/>
         <c:crossBetween val="between"/>
       </c:valAx>
@@ -42910,11 +43140,11 @@
         </c:dLbls>
         <c:gapWidth val="219"/>
         <c:overlap val="-27"/>
-        <c:axId val="383362440"/>
-        <c:axId val="383366360"/>
+        <c:axId val="617041064"/>
+        <c:axId val="617037536"/>
       </c:barChart>
       <c:catAx>
-        <c:axId val="383362440"/>
+        <c:axId val="617041064"/>
         <c:scaling>
           <c:orientation val="minMax"/>
         </c:scaling>
@@ -42957,7 +43187,7 @@
             <a:endParaRPr lang="el-GR"/>
           </a:p>
         </c:txPr>
-        <c:crossAx val="383366360"/>
+        <c:crossAx val="617037536"/>
         <c:crosses val="autoZero"/>
         <c:auto val="1"/>
         <c:lblAlgn val="ctr"/>
@@ -42965,7 +43195,7 @@
         <c:noMultiLvlLbl val="0"/>
       </c:catAx>
       <c:valAx>
-        <c:axId val="383366360"/>
+        <c:axId val="617037536"/>
         <c:scaling>
           <c:logBase val="10"/>
           <c:orientation val="minMax"/>
@@ -43072,7 +43302,7 @@
             <a:endParaRPr lang="el-GR"/>
           </a:p>
         </c:txPr>
-        <c:crossAx val="383362440"/>
+        <c:crossAx val="617041064"/>
         <c:crosses val="autoZero"/>
         <c:crossBetween val="between"/>
       </c:valAx>
@@ -43786,11 +44016,11 @@
         </c:dLbls>
         <c:marker val="1"/>
         <c:smooth val="0"/>
-        <c:axId val="383363616"/>
-        <c:axId val="383365968"/>
+        <c:axId val="617038712"/>
+        <c:axId val="606251792"/>
       </c:lineChart>
       <c:catAx>
-        <c:axId val="383363616"/>
+        <c:axId val="617038712"/>
         <c:scaling>
           <c:orientation val="minMax"/>
         </c:scaling>
@@ -43887,7 +44117,7 @@
             <a:endParaRPr lang="el-GR"/>
           </a:p>
         </c:txPr>
-        <c:crossAx val="383365968"/>
+        <c:crossAx val="606251792"/>
         <c:crossesAt val="1.0000000000000002E-3"/>
         <c:auto val="1"/>
         <c:lblAlgn val="ctr"/>
@@ -43895,7 +44125,7 @@
         <c:noMultiLvlLbl val="0"/>
       </c:catAx>
       <c:valAx>
-        <c:axId val="383365968"/>
+        <c:axId val="606251792"/>
         <c:scaling>
           <c:logBase val="10"/>
           <c:orientation val="minMax"/>
@@ -44002,7 +44232,7 @@
             <a:endParaRPr lang="el-GR"/>
           </a:p>
         </c:txPr>
-        <c:crossAx val="383363616"/>
+        <c:crossAx val="617038712"/>
         <c:crosses val="autoZero"/>
         <c:crossBetween val="between"/>
       </c:valAx>
@@ -52102,7 +52332,7 @@
 </file>
 
 <file path=customXml/itemProps1.xml><?xml version="1.0" encoding="utf-8"?>
-<ds:datastoreItem xmlns:ds="http://schemas.openxmlformats.org/officeDocument/2006/customXml" ds:itemID="{776DF8A1-F266-4C08-886C-2B0D468CA758}">
+<ds:datastoreItem xmlns:ds="http://schemas.openxmlformats.org/officeDocument/2006/customXml" ds:itemID="{AAE0D238-896C-4690-BE60-1AB6F481437E}">
   <ds:schemaRefs>
     <ds:schemaRef ds:uri="http://schemas.openxmlformats.org/officeDocument/2006/bibliography"/>
   </ds:schemaRefs>

</xml_diff>

<commit_message>
added some info on query
</commit_message>
<xml_diff>
--- a/word/latex-word.docx
+++ b/word/latex-word.docx
@@ -27166,10 +27166,16 @@
         <w:t>6736928</w:t>
       </w:r>
       <w:r>
-        <w:t xml:space="preserve"> tuples).</w:t>
+        <w:t xml:space="preserve"> tuples)</w:t>
+      </w:r>
+      <w:r>
+        <w:t>, which verifies the good properties brought by using HyperCube</w:t>
       </w:r>
       <w:bookmarkStart w:id="136" w:name="_GoBack"/>
       <w:bookmarkEnd w:id="136"/>
+      <w:r>
+        <w:t>.</w:t>
+      </w:r>
       <w:r>
         <w:t xml:space="preserve"> </w:t>
       </w:r>
@@ -32599,8 +32605,8 @@
           <c:showBubbleSize val="0"/>
         </c:dLbls>
         <c:gapWidth val="150"/>
-        <c:axId val="645637264"/>
-        <c:axId val="645631384"/>
+        <c:axId val="415048480"/>
+        <c:axId val="415048872"/>
       </c:barChart>
       <c:lineChart>
         <c:grouping val="standard"/>
@@ -32726,11 +32732,11 @@
         </c:dLbls>
         <c:marker val="1"/>
         <c:smooth val="0"/>
-        <c:axId val="645637656"/>
-        <c:axId val="645636872"/>
+        <c:axId val="415049264"/>
+        <c:axId val="415054360"/>
       </c:lineChart>
       <c:catAx>
-        <c:axId val="645637264"/>
+        <c:axId val="415048480"/>
         <c:scaling>
           <c:orientation val="minMax"/>
         </c:scaling>
@@ -32803,7 +32809,7 @@
             <a:endParaRPr lang="el-GR"/>
           </a:p>
         </c:txPr>
-        <c:crossAx val="645631384"/>
+        <c:crossAx val="415048872"/>
         <c:crosses val="autoZero"/>
         <c:auto val="1"/>
         <c:lblAlgn val="ctr"/>
@@ -32811,7 +32817,7 @@
         <c:noMultiLvlLbl val="0"/>
       </c:catAx>
       <c:valAx>
-        <c:axId val="645631384"/>
+        <c:axId val="415048872"/>
         <c:scaling>
           <c:orientation val="minMax"/>
         </c:scaling>
@@ -32917,12 +32923,12 @@
             <a:endParaRPr lang="el-GR"/>
           </a:p>
         </c:txPr>
-        <c:crossAx val="645637264"/>
+        <c:crossAx val="415048480"/>
         <c:crosses val="autoZero"/>
         <c:crossBetween val="between"/>
       </c:valAx>
       <c:valAx>
-        <c:axId val="645636872"/>
+        <c:axId val="415054360"/>
         <c:scaling>
           <c:orientation val="minMax"/>
         </c:scaling>
@@ -33014,12 +33020,12 @@
             <a:endParaRPr lang="el-GR"/>
           </a:p>
         </c:txPr>
-        <c:crossAx val="645637656"/>
+        <c:crossAx val="415049264"/>
         <c:crosses val="max"/>
         <c:crossBetween val="between"/>
       </c:valAx>
       <c:catAx>
-        <c:axId val="645637656"/>
+        <c:axId val="415049264"/>
         <c:scaling>
           <c:orientation val="minMax"/>
         </c:scaling>
@@ -33029,7 +33035,7 @@
         <c:majorTickMark val="none"/>
         <c:minorTickMark val="none"/>
         <c:tickLblPos val="nextTo"/>
-        <c:crossAx val="645636872"/>
+        <c:crossAx val="415054360"/>
         <c:crosses val="autoZero"/>
         <c:auto val="1"/>
         <c:lblAlgn val="ctr"/>
@@ -33994,11 +34000,11 @@
         </c:dLbls>
         <c:marker val="1"/>
         <c:smooth val="0"/>
-        <c:axId val="234202832"/>
-        <c:axId val="236335960"/>
+        <c:axId val="423882368"/>
+        <c:axId val="423876880"/>
       </c:lineChart>
       <c:catAx>
-        <c:axId val="234202832"/>
+        <c:axId val="423882368"/>
         <c:scaling>
           <c:orientation val="minMax"/>
         </c:scaling>
@@ -34095,7 +34101,7 @@
             <a:endParaRPr lang="el-GR"/>
           </a:p>
         </c:txPr>
-        <c:crossAx val="236335960"/>
+        <c:crossAx val="423876880"/>
         <c:crossesAt val="1.0000000000000002E-2"/>
         <c:auto val="1"/>
         <c:lblAlgn val="ctr"/>
@@ -34103,7 +34109,7 @@
         <c:noMultiLvlLbl val="0"/>
       </c:catAx>
       <c:valAx>
-        <c:axId val="236335960"/>
+        <c:axId val="423876880"/>
         <c:scaling>
           <c:logBase val="10"/>
           <c:orientation val="minMax"/>
@@ -34210,7 +34216,7 @@
             <a:endParaRPr lang="el-GR"/>
           </a:p>
         </c:txPr>
-        <c:crossAx val="234202832"/>
+        <c:crossAx val="423882368"/>
         <c:crosses val="autoZero"/>
         <c:crossBetween val="between"/>
       </c:valAx>
@@ -34428,11 +34434,11 @@
         </c:dLbls>
         <c:gapWidth val="219"/>
         <c:overlap val="-27"/>
-        <c:axId val="292209872"/>
-        <c:axId val="292213008"/>
+        <c:axId val="423876096"/>
+        <c:axId val="423882760"/>
       </c:barChart>
       <c:catAx>
-        <c:axId val="292209872"/>
+        <c:axId val="423876096"/>
         <c:scaling>
           <c:orientation val="minMax"/>
         </c:scaling>
@@ -34475,7 +34481,7 @@
             <a:endParaRPr lang="el-GR"/>
           </a:p>
         </c:txPr>
-        <c:crossAx val="292213008"/>
+        <c:crossAx val="423882760"/>
         <c:crossesAt val="1.0000000000000002E-3"/>
         <c:auto val="1"/>
         <c:lblAlgn val="ctr"/>
@@ -34483,7 +34489,7 @@
         <c:noMultiLvlLbl val="0"/>
       </c:catAx>
       <c:valAx>
-        <c:axId val="292213008"/>
+        <c:axId val="423882760"/>
         <c:scaling>
           <c:logBase val="10"/>
           <c:orientation val="minMax"/>
@@ -34590,7 +34596,7 @@
             <a:endParaRPr lang="el-GR"/>
           </a:p>
         </c:txPr>
-        <c:crossAx val="292209872"/>
+        <c:crossAx val="423876096"/>
         <c:crosses val="autoZero"/>
         <c:crossBetween val="between"/>
       </c:valAx>
@@ -35521,11 +35527,11 @@
         </c:dLbls>
         <c:marker val="1"/>
         <c:smooth val="0"/>
-        <c:axId val="645803376"/>
-        <c:axId val="645802200"/>
+        <c:axId val="423883152"/>
+        <c:axId val="423876488"/>
       </c:lineChart>
       <c:catAx>
-        <c:axId val="645803376"/>
+        <c:axId val="423883152"/>
         <c:scaling>
           <c:orientation val="minMax"/>
         </c:scaling>
@@ -35622,7 +35628,7 @@
             <a:endParaRPr lang="el-GR"/>
           </a:p>
         </c:txPr>
-        <c:crossAx val="645802200"/>
+        <c:crossAx val="423876488"/>
         <c:crossesAt val="1.0000000000000002E-2"/>
         <c:auto val="1"/>
         <c:lblAlgn val="ctr"/>
@@ -35630,7 +35636,7 @@
         <c:noMultiLvlLbl val="0"/>
       </c:catAx>
       <c:valAx>
-        <c:axId val="645802200"/>
+        <c:axId val="423876488"/>
         <c:scaling>
           <c:logBase val="2"/>
           <c:orientation val="minMax"/>
@@ -35737,7 +35743,7 @@
             <a:endParaRPr lang="el-GR"/>
           </a:p>
         </c:txPr>
-        <c:crossAx val="645803376"/>
+        <c:crossAx val="423883152"/>
         <c:crosses val="autoZero"/>
         <c:crossBetween val="between"/>
       </c:valAx>
@@ -35931,11 +35937,11 @@
         </c:dLbls>
         <c:gapWidth val="219"/>
         <c:overlap val="-27"/>
-        <c:axId val="645799848"/>
-        <c:axId val="645806120"/>
+        <c:axId val="423877664"/>
+        <c:axId val="219649576"/>
       </c:barChart>
       <c:catAx>
-        <c:axId val="645799848"/>
+        <c:axId val="423877664"/>
         <c:scaling>
           <c:orientation val="minMax"/>
         </c:scaling>
@@ -35978,7 +35984,7 @@
             <a:endParaRPr lang="el-GR"/>
           </a:p>
         </c:txPr>
-        <c:crossAx val="645806120"/>
+        <c:crossAx val="219649576"/>
         <c:crosses val="autoZero"/>
         <c:auto val="1"/>
         <c:lblAlgn val="ctr"/>
@@ -35986,7 +35992,7 @@
         <c:noMultiLvlLbl val="0"/>
       </c:catAx>
       <c:valAx>
-        <c:axId val="645806120"/>
+        <c:axId val="219649576"/>
         <c:scaling>
           <c:orientation val="minMax"/>
         </c:scaling>
@@ -36092,7 +36098,7 @@
             <a:endParaRPr lang="el-GR"/>
           </a:p>
         </c:txPr>
-        <c:crossAx val="645799848"/>
+        <c:crossAx val="423877664"/>
         <c:crosses val="autoZero"/>
         <c:crossBetween val="between"/>
       </c:valAx>
@@ -36363,11 +36369,11 @@
         </c:dLbls>
         <c:gapWidth val="219"/>
         <c:overlap val="-27"/>
-        <c:axId val="645804944"/>
-        <c:axId val="645806512"/>
+        <c:axId val="219649968"/>
+        <c:axId val="219651144"/>
       </c:barChart>
       <c:catAx>
-        <c:axId val="645804944"/>
+        <c:axId val="219649968"/>
         <c:scaling>
           <c:orientation val="minMax"/>
         </c:scaling>
@@ -36410,7 +36416,7 @@
             <a:endParaRPr lang="el-GR"/>
           </a:p>
         </c:txPr>
-        <c:crossAx val="645806512"/>
+        <c:crossAx val="219651144"/>
         <c:crosses val="autoZero"/>
         <c:auto val="1"/>
         <c:lblAlgn val="ctr"/>
@@ -36418,7 +36424,7 @@
         <c:noMultiLvlLbl val="0"/>
       </c:catAx>
       <c:valAx>
-        <c:axId val="645806512"/>
+        <c:axId val="219651144"/>
         <c:scaling>
           <c:orientation val="minMax"/>
         </c:scaling>
@@ -36524,7 +36530,7 @@
             <a:endParaRPr lang="el-GR"/>
           </a:p>
         </c:txPr>
-        <c:crossAx val="645804944"/>
+        <c:crossAx val="219649968"/>
         <c:crosses val="autoZero"/>
         <c:crossBetween val="between"/>
       </c:valAx>
@@ -36722,11 +36728,11 @@
         </c:dLbls>
         <c:gapWidth val="150"/>
         <c:overlap val="100"/>
-        <c:axId val="645795536"/>
-        <c:axId val="645798672"/>
+        <c:axId val="219645656"/>
+        <c:axId val="219646048"/>
       </c:barChart>
       <c:catAx>
-        <c:axId val="645795536"/>
+        <c:axId val="219645656"/>
         <c:scaling>
           <c:orientation val="minMax"/>
         </c:scaling>
@@ -36769,7 +36775,7 @@
             <a:endParaRPr lang="el-GR"/>
           </a:p>
         </c:txPr>
-        <c:crossAx val="645798672"/>
+        <c:crossAx val="219646048"/>
         <c:crosses val="autoZero"/>
         <c:auto val="1"/>
         <c:lblAlgn val="ctr"/>
@@ -36777,7 +36783,7 @@
         <c:noMultiLvlLbl val="0"/>
       </c:catAx>
       <c:valAx>
-        <c:axId val="645798672"/>
+        <c:axId val="219646048"/>
         <c:scaling>
           <c:orientation val="minMax"/>
         </c:scaling>
@@ -36883,7 +36889,7 @@
             <a:endParaRPr lang="el-GR"/>
           </a:p>
         </c:txPr>
-        <c:crossAx val="645795536"/>
+        <c:crossAx val="219645656"/>
         <c:crosses val="autoZero"/>
         <c:crossBetween val="between"/>
       </c:valAx>
@@ -37172,11 +37178,11 @@
         </c:dLbls>
         <c:gapWidth val="150"/>
         <c:overlap val="100"/>
-        <c:axId val="645795928"/>
-        <c:axId val="645802984"/>
+        <c:axId val="219646440"/>
+        <c:axId val="219646832"/>
       </c:barChart>
       <c:catAx>
-        <c:axId val="645795928"/>
+        <c:axId val="219646440"/>
         <c:scaling>
           <c:orientation val="minMax"/>
         </c:scaling>
@@ -37219,7 +37225,7 @@
             <a:endParaRPr lang="el-GR"/>
           </a:p>
         </c:txPr>
-        <c:crossAx val="645802984"/>
+        <c:crossAx val="219646832"/>
         <c:crosses val="autoZero"/>
         <c:auto val="1"/>
         <c:lblAlgn val="ctr"/>
@@ -37227,7 +37233,7 @@
         <c:noMultiLvlLbl val="0"/>
       </c:catAx>
       <c:valAx>
-        <c:axId val="645802984"/>
+        <c:axId val="219646832"/>
         <c:scaling>
           <c:orientation val="minMax"/>
         </c:scaling>
@@ -37333,7 +37339,7 @@
             <a:endParaRPr lang="el-GR"/>
           </a:p>
         </c:txPr>
-        <c:crossAx val="645795928"/>
+        <c:crossAx val="219646440"/>
         <c:crosses val="autoZero"/>
         <c:crossBetween val="between"/>
       </c:valAx>
@@ -37549,8 +37555,8 @@
           <c:showBubbleSize val="0"/>
         </c:dLbls>
         <c:gapWidth val="150"/>
-        <c:axId val="645638048"/>
-        <c:axId val="645641184"/>
+        <c:axId val="415051224"/>
+        <c:axId val="415051616"/>
       </c:barChart>
       <c:lineChart>
         <c:grouping val="standard"/>
@@ -37676,11 +37682,11 @@
         </c:dLbls>
         <c:marker val="1"/>
         <c:smooth val="0"/>
-        <c:axId val="645642360"/>
-        <c:axId val="645641576"/>
+        <c:axId val="645922184"/>
+        <c:axId val="645922576"/>
       </c:lineChart>
       <c:catAx>
-        <c:axId val="645638048"/>
+        <c:axId val="415051224"/>
         <c:scaling>
           <c:orientation val="minMax"/>
         </c:scaling>
@@ -37753,7 +37759,7 @@
             <a:endParaRPr lang="el-GR"/>
           </a:p>
         </c:txPr>
-        <c:crossAx val="645641184"/>
+        <c:crossAx val="415051616"/>
         <c:crosses val="autoZero"/>
         <c:auto val="1"/>
         <c:lblAlgn val="ctr"/>
@@ -37761,7 +37767,7 @@
         <c:noMultiLvlLbl val="0"/>
       </c:catAx>
       <c:valAx>
-        <c:axId val="645641184"/>
+        <c:axId val="415051616"/>
         <c:scaling>
           <c:orientation val="minMax"/>
         </c:scaling>
@@ -37867,12 +37873,12 @@
             <a:endParaRPr lang="el-GR"/>
           </a:p>
         </c:txPr>
-        <c:crossAx val="645638048"/>
+        <c:crossAx val="415051224"/>
         <c:crosses val="autoZero"/>
         <c:crossBetween val="between"/>
       </c:valAx>
       <c:valAx>
-        <c:axId val="645641576"/>
+        <c:axId val="645922576"/>
         <c:scaling>
           <c:orientation val="minMax"/>
         </c:scaling>
@@ -37964,12 +37970,12 @@
             <a:endParaRPr lang="el-GR"/>
           </a:p>
         </c:txPr>
-        <c:crossAx val="645642360"/>
+        <c:crossAx val="645922184"/>
         <c:crosses val="max"/>
         <c:crossBetween val="between"/>
       </c:valAx>
       <c:catAx>
-        <c:axId val="645642360"/>
+        <c:axId val="645922184"/>
         <c:scaling>
           <c:orientation val="minMax"/>
         </c:scaling>
@@ -37979,7 +37985,7 @@
         <c:majorTickMark val="none"/>
         <c:minorTickMark val="none"/>
         <c:tickLblPos val="nextTo"/>
-        <c:crossAx val="645641576"/>
+        <c:crossAx val="645922576"/>
         <c:crosses val="autoZero"/>
         <c:auto val="1"/>
         <c:lblAlgn val="ctr"/>
@@ -38198,8 +38204,8 @@
           <c:showBubbleSize val="0"/>
         </c:dLbls>
         <c:gapWidth val="150"/>
-        <c:axId val="645632952"/>
-        <c:axId val="645630600"/>
+        <c:axId val="645924928"/>
+        <c:axId val="645926888"/>
       </c:barChart>
       <c:lineChart>
         <c:grouping val="standard"/>
@@ -38325,11 +38331,11 @@
         </c:dLbls>
         <c:marker val="1"/>
         <c:smooth val="0"/>
-        <c:axId val="645632560"/>
-        <c:axId val="645631776"/>
+        <c:axId val="645923360"/>
+        <c:axId val="645922968"/>
       </c:lineChart>
       <c:catAx>
-        <c:axId val="645632952"/>
+        <c:axId val="645924928"/>
         <c:scaling>
           <c:orientation val="minMax"/>
         </c:scaling>
@@ -38427,7 +38433,7 @@
             <a:endParaRPr lang="el-GR"/>
           </a:p>
         </c:txPr>
-        <c:crossAx val="645630600"/>
+        <c:crossAx val="645926888"/>
         <c:crosses val="autoZero"/>
         <c:auto val="1"/>
         <c:lblAlgn val="ctr"/>
@@ -38435,7 +38441,7 @@
         <c:noMultiLvlLbl val="0"/>
       </c:catAx>
       <c:valAx>
-        <c:axId val="645630600"/>
+        <c:axId val="645926888"/>
         <c:scaling>
           <c:orientation val="minMax"/>
         </c:scaling>
@@ -38546,12 +38552,12 @@
             <a:endParaRPr lang="el-GR"/>
           </a:p>
         </c:txPr>
-        <c:crossAx val="645632952"/>
+        <c:crossAx val="645924928"/>
         <c:crosses val="autoZero"/>
         <c:crossBetween val="between"/>
       </c:valAx>
       <c:valAx>
-        <c:axId val="645631776"/>
+        <c:axId val="645922968"/>
         <c:scaling>
           <c:orientation val="minMax"/>
         </c:scaling>
@@ -38643,12 +38649,12 @@
             <a:endParaRPr lang="el-GR"/>
           </a:p>
         </c:txPr>
-        <c:crossAx val="645632560"/>
+        <c:crossAx val="645923360"/>
         <c:crosses val="max"/>
         <c:crossBetween val="between"/>
       </c:valAx>
       <c:catAx>
-        <c:axId val="645632560"/>
+        <c:axId val="645923360"/>
         <c:scaling>
           <c:orientation val="minMax"/>
         </c:scaling>
@@ -38658,7 +38664,7 @@
         <c:majorTickMark val="none"/>
         <c:minorTickMark val="none"/>
         <c:tickLblPos val="nextTo"/>
-        <c:crossAx val="645631776"/>
+        <c:crossAx val="645922968"/>
         <c:crosses val="autoZero"/>
         <c:auto val="1"/>
         <c:lblAlgn val="ctr"/>
@@ -39131,11 +39137,11 @@
         </c:dLbls>
         <c:marker val="1"/>
         <c:smooth val="0"/>
-        <c:axId val="645638832"/>
-        <c:axId val="645634128"/>
+        <c:axId val="645928064"/>
+        <c:axId val="645928456"/>
       </c:lineChart>
       <c:catAx>
-        <c:axId val="645638832"/>
+        <c:axId val="645928064"/>
         <c:scaling>
           <c:orientation val="minMax"/>
         </c:scaling>
@@ -39232,7 +39238,7 @@
             <a:endParaRPr lang="el-GR"/>
           </a:p>
         </c:txPr>
-        <c:crossAx val="645634128"/>
+        <c:crossAx val="645928456"/>
         <c:crosses val="autoZero"/>
         <c:auto val="1"/>
         <c:lblAlgn val="ctr"/>
@@ -39240,7 +39246,7 @@
         <c:noMultiLvlLbl val="0"/>
       </c:catAx>
       <c:valAx>
-        <c:axId val="645634128"/>
+        <c:axId val="645928456"/>
         <c:scaling>
           <c:logBase val="10"/>
           <c:orientation val="minMax"/>
@@ -39352,7 +39358,7 @@
             <a:endParaRPr lang="el-GR"/>
           </a:p>
         </c:txPr>
-        <c:crossAx val="645638832"/>
+        <c:crossAx val="645928064"/>
         <c:crosses val="autoZero"/>
         <c:crossBetween val="between"/>
       </c:valAx>
@@ -39516,11 +39522,11 @@
         </c:dLbls>
         <c:gapWidth val="219"/>
         <c:overlap val="-27"/>
-        <c:axId val="294073336"/>
-        <c:axId val="294076864"/>
+        <c:axId val="645923752"/>
+        <c:axId val="645929240"/>
       </c:barChart>
       <c:catAx>
-        <c:axId val="294073336"/>
+        <c:axId val="645923752"/>
         <c:scaling>
           <c:orientation val="minMax"/>
         </c:scaling>
@@ -39563,7 +39569,7 @@
             <a:endParaRPr lang="el-GR"/>
           </a:p>
         </c:txPr>
-        <c:crossAx val="294076864"/>
+        <c:crossAx val="645929240"/>
         <c:crosses val="autoZero"/>
         <c:auto val="1"/>
         <c:lblAlgn val="ctr"/>
@@ -39571,7 +39577,7 @@
         <c:noMultiLvlLbl val="0"/>
       </c:catAx>
       <c:valAx>
-        <c:axId val="294076864"/>
+        <c:axId val="645929240"/>
         <c:scaling>
           <c:logBase val="10"/>
           <c:orientation val="minMax"/>
@@ -39678,7 +39684,7 @@
             <a:endParaRPr lang="el-GR"/>
           </a:p>
         </c:txPr>
-        <c:crossAx val="294073336"/>
+        <c:crossAx val="645923752"/>
         <c:crosses val="autoZero"/>
         <c:crossBetween val="between"/>
       </c:valAx>
@@ -40630,11 +40636,11 @@
         </c:dLbls>
         <c:marker val="1"/>
         <c:smooth val="0"/>
-        <c:axId val="294077256"/>
-        <c:axId val="294077648"/>
+        <c:axId val="423888224"/>
+        <c:axId val="423884696"/>
       </c:lineChart>
       <c:catAx>
-        <c:axId val="294077256"/>
+        <c:axId val="423888224"/>
         <c:scaling>
           <c:orientation val="minMax"/>
         </c:scaling>
@@ -40731,7 +40737,7 @@
             <a:endParaRPr lang="el-GR"/>
           </a:p>
         </c:txPr>
-        <c:crossAx val="294077648"/>
+        <c:crossAx val="423884696"/>
         <c:crosses val="autoZero"/>
         <c:auto val="1"/>
         <c:lblAlgn val="ctr"/>
@@ -40739,7 +40745,7 @@
         <c:noMultiLvlLbl val="0"/>
       </c:catAx>
       <c:valAx>
-        <c:axId val="294077648"/>
+        <c:axId val="423884696"/>
         <c:scaling>
           <c:orientation val="minMax"/>
         </c:scaling>
@@ -40845,7 +40851,7 @@
             <a:endParaRPr lang="el-GR"/>
           </a:p>
         </c:txPr>
-        <c:crossAx val="294077256"/>
+        <c:crossAx val="423888224"/>
         <c:crosses val="autoZero"/>
         <c:crossBetween val="between"/>
         <c:majorUnit val="5"/>
@@ -41888,11 +41894,11 @@
         </c:dLbls>
         <c:marker val="1"/>
         <c:smooth val="0"/>
-        <c:axId val="420627704"/>
-        <c:axId val="420625744"/>
+        <c:axId val="423889792"/>
+        <c:axId val="423885872"/>
       </c:lineChart>
       <c:catAx>
-        <c:axId val="420627704"/>
+        <c:axId val="423889792"/>
         <c:scaling>
           <c:orientation val="minMax"/>
         </c:scaling>
@@ -41994,7 +42000,7 @@
             <a:endParaRPr lang="el-GR"/>
           </a:p>
         </c:txPr>
-        <c:crossAx val="420625744"/>
+        <c:crossAx val="423885872"/>
         <c:crosses val="autoZero"/>
         <c:auto val="1"/>
         <c:lblAlgn val="ctr"/>
@@ -42002,7 +42008,7 @@
         <c:noMultiLvlLbl val="0"/>
       </c:catAx>
       <c:valAx>
-        <c:axId val="420625744"/>
+        <c:axId val="423885872"/>
         <c:scaling>
           <c:logBase val="10"/>
           <c:orientation val="minMax"/>
@@ -42109,7 +42115,7 @@
             <a:endParaRPr lang="el-GR"/>
           </a:p>
         </c:txPr>
-        <c:crossAx val="420627704"/>
+        <c:crossAx val="423889792"/>
         <c:crosses val="autoZero"/>
         <c:crossBetween val="between"/>
       </c:valAx>
@@ -42315,11 +42321,11 @@
         </c:dLbls>
         <c:gapWidth val="219"/>
         <c:overlap val="-27"/>
-        <c:axId val="420621824"/>
-        <c:axId val="293399880"/>
+        <c:axId val="423887440"/>
+        <c:axId val="423891752"/>
       </c:barChart>
       <c:catAx>
-        <c:axId val="420621824"/>
+        <c:axId val="423887440"/>
         <c:scaling>
           <c:orientation val="minMax"/>
         </c:scaling>
@@ -42362,7 +42368,7 @@
             <a:endParaRPr lang="el-GR"/>
           </a:p>
         </c:txPr>
-        <c:crossAx val="293399880"/>
+        <c:crossAx val="423891752"/>
         <c:crosses val="autoZero"/>
         <c:auto val="1"/>
         <c:lblAlgn val="ctr"/>
@@ -42370,7 +42376,7 @@
         <c:noMultiLvlLbl val="0"/>
       </c:catAx>
       <c:valAx>
-        <c:axId val="293399880"/>
+        <c:axId val="423891752"/>
         <c:scaling>
           <c:logBase val="10"/>
           <c:orientation val="minMax"/>
@@ -42477,7 +42483,7 @@
             <a:endParaRPr lang="el-GR"/>
           </a:p>
         </c:txPr>
-        <c:crossAx val="420621824"/>
+        <c:crossAx val="423887440"/>
         <c:crosses val="autoZero"/>
         <c:crossBetween val="between"/>
       </c:valAx>
@@ -43191,11 +43197,11 @@
         </c:dLbls>
         <c:marker val="1"/>
         <c:smooth val="0"/>
-        <c:axId val="293402232"/>
-        <c:axId val="234201264"/>
+        <c:axId val="423886264"/>
+        <c:axId val="423886656"/>
       </c:lineChart>
       <c:catAx>
-        <c:axId val="293402232"/>
+        <c:axId val="423886264"/>
         <c:scaling>
           <c:orientation val="minMax"/>
         </c:scaling>
@@ -43292,7 +43298,7 @@
             <a:endParaRPr lang="el-GR"/>
           </a:p>
         </c:txPr>
-        <c:crossAx val="234201264"/>
+        <c:crossAx val="423886656"/>
         <c:crossesAt val="1.0000000000000002E-3"/>
         <c:auto val="1"/>
         <c:lblAlgn val="ctr"/>
@@ -43300,7 +43306,7 @@
         <c:noMultiLvlLbl val="0"/>
       </c:catAx>
       <c:valAx>
-        <c:axId val="234201264"/>
+        <c:axId val="423886656"/>
         <c:scaling>
           <c:logBase val="10"/>
           <c:orientation val="minMax"/>
@@ -43407,7 +43413,7 @@
             <a:endParaRPr lang="el-GR"/>
           </a:p>
         </c:txPr>
-        <c:crossAx val="293402232"/>
+        <c:crossAx val="423886264"/>
         <c:crosses val="autoZero"/>
         <c:crossBetween val="between"/>
       </c:valAx>
@@ -52530,7 +52536,7 @@
 </file>
 
 <file path=customXml/itemProps1.xml><?xml version="1.0" encoding="utf-8"?>
-<ds:datastoreItem xmlns:ds="http://schemas.openxmlformats.org/officeDocument/2006/customXml" ds:itemID="{6F088132-CEF9-4AD9-9CC1-76FDB7C00F88}">
+<ds:datastoreItem xmlns:ds="http://schemas.openxmlformats.org/officeDocument/2006/customXml" ds:itemID="{8A65CF79-7D58-46B5-95E9-4D5DEE35EEA8}">
   <ds:schemaRefs>
     <ds:schemaRef ds:uri="http://schemas.openxmlformats.org/officeDocument/2006/bibliography"/>
   </ds:schemaRefs>

</xml_diff>

<commit_message>
expanded contribution a bit
</commit_message>
<xml_diff>
--- a/word/latex-word.docx
+++ b/word/latex-word.docx
@@ -6604,10 +6604,7 @@
         <w:t>In particular, the technical contributions of this thesis are as follows:</w:t>
       </w:r>
     </w:p>
-    <w:p>
-      <w:bookmarkStart w:id="7" w:name="_GoBack"/>
-      <w:bookmarkEnd w:id="7"/>
-    </w:p>
+    <w:p/>
     <w:p>
       <w:pPr>
         <w:pStyle w:val="ListParagraph"/>
@@ -6617,6 +6614,63 @@
         </w:numPr>
       </w:pPr>
       <w:r>
+        <w:t xml:space="preserve">Our first goal is to minimize the communication cost of our system since it is the main obstacle for the distributed processing. </w:t>
+      </w:r>
+      <w:r>
+        <w:rPr>
+          <w:rFonts w:hint="eastAsia"/>
+        </w:rPr>
+        <w:t>T</w:t>
+      </w:r>
+      <w:r>
+        <w:rPr>
+          <w:rFonts w:hint="eastAsia"/>
+        </w:rPr>
+        <w:t>o this end, we would need to</w:t>
+      </w:r>
+      <w:r>
+        <w:t xml:space="preserve"> further</w:t>
+      </w:r>
+      <w:r>
+        <w:rPr>
+          <w:rFonts w:hint="eastAsia"/>
+        </w:rPr>
+        <w:t xml:space="preserve"> u</w:t>
+      </w:r>
+      <w:r>
+        <w:t>n</w:t>
+      </w:r>
+      <w:r>
+        <w:rPr>
+          <w:rFonts w:hint="eastAsia"/>
+        </w:rPr>
+        <w:t>d</w:t>
+      </w:r>
+      <w:r>
+        <w:rPr>
+          <w:rFonts w:hint="eastAsia"/>
+        </w:rPr>
+        <w:t>erstand how different factorizatio</w:t>
+      </w:r>
+      <w:r>
+        <w:rPr>
+          <w:rFonts w:hint="eastAsia"/>
+        </w:rPr>
+        <w:t>ns compare against each other</w:t>
+      </w:r>
+      <w:r>
+        <w:t xml:space="preserve"> with regard to their</w:t>
+      </w:r>
+      <w:r>
+        <w:rPr>
+          <w:rFonts w:hint="eastAsia"/>
+        </w:rPr>
+        <w:t xml:space="preserve"> sizes</w:t>
+      </w:r>
+      <w:r>
+        <w:t xml:space="preserve"> (number of singletons) even among those that have optimal f-trees, see Section 2.3. </w:t>
+      </w:r>
+      <w:r>
         <w:t xml:space="preserve">We propose an estimation function, coined </w:t>
       </w:r>
       <w:r>
@@ -6626,7 +6680,19 @@
         <w:t>COST</w:t>
       </w:r>
       <w:r>
-        <w:t xml:space="preserve">, which tries to estimate the size of data factorizations using their f-tree structure. </w:t>
+        <w:t xml:space="preserve">, which tries to </w:t>
+      </w:r>
+      <w:r>
+        <w:t>mitigate this issue by estimating</w:t>
+      </w:r>
+      <w:r>
+        <w:t xml:space="preserve"> the size of data factorizations using their f-tree structure</w:t>
+      </w:r>
+      <w:r>
+        <w:t xml:space="preserve"> and statistics around their data values (i.e. number of unique values)</w:t>
+      </w:r>
+      <w:r>
+        <w:t xml:space="preserve">. </w:t>
       </w:r>
       <w:r>
         <w:t>Ultimatum we would use this function to distinguish f-trees that asymptotically have the same properties but in real-world their sizes differ significantly.</w:t>
@@ -6647,10 +6713,18 @@
         </w:numPr>
       </w:pPr>
       <w:r>
-        <w:t xml:space="preserve">We </w:t>
-      </w:r>
-      <w:r>
-        <w:t xml:space="preserve">designed and implemented four (4) serialization techniques for data factorizations which aim to retain the theoretical compression factor of factorizations over flat relation tables. Each technique introduces extra value compression capabilities making our serializations more preferable than standard industry compression algorithms, like </w:t>
+        <w:t xml:space="preserve">Having insight on the data factorizations we can decide which one to use for more succinct representation. Once we have the factorizations we need to ship them over the network to other worker nodes in the cluster to evaluate the query. In order to do this we have to serialize them into bytes and then be able to </w:t>
+      </w:r>
+      <w:proofErr w:type="spellStart"/>
+      <w:r>
+        <w:t>deserialize</w:t>
+      </w:r>
+      <w:proofErr w:type="spellEnd"/>
+      <w:r>
+        <w:t xml:space="preserve"> them without losing information, neither on the data values nor the f-tree structure itself. Therefore, the second contribution is the design and implementation of</w:t>
+      </w:r>
+      <w:r>
+        <w:t xml:space="preserve"> four (4) serialization techniques for data factorizations which aim to retain the theoretical compression factor of factorizations over flat relation tables. Each technique introduces extra value compression capabilities making our serializations more preferable than standard industry compression algorithms, like </w:t>
       </w:r>
       <w:r>
         <w:rPr>
@@ -6696,13 +6770,37 @@
         </w:numPr>
       </w:pPr>
       <w:r>
-        <w:t>We designed, implemented and analyzed the architecture of a distributed query processing engine</w:t>
+        <w:t xml:space="preserve">The final contribution of this work is the </w:t>
+      </w:r>
+      <w:r>
+        <w:t>design</w:t>
+      </w:r>
+      <w:r>
+        <w:t>, implementation and analysis of the architecture of</w:t>
+      </w:r>
+      <w:r>
+        <w:t xml:space="preserve"> a distributed query processing engine</w:t>
       </w:r>
       <w:r>
         <w:t>, coined D-FDB,</w:t>
       </w:r>
       <w:r>
-        <w:t xml:space="preserve"> that communicates factorizations end-to-end and uses FDB locally at each site to evaluate the query on local data.</w:t>
+        <w:t xml:space="preserve"> that communicates factorizations end-to-end</w:t>
+      </w:r>
+      <w:r>
+        <w:t xml:space="preserve"> (using the serialization techniques)</w:t>
+      </w:r>
+      <w:r>
+        <w:t xml:space="preserve"> and uses </w:t>
+      </w:r>
+      <w:r>
+        <w:lastRenderedPageBreak/>
+        <w:t>FDB locally at each site to evaluate the</w:t>
+      </w:r>
+      <w:bookmarkStart w:id="7" w:name="_GoBack"/>
+      <w:bookmarkEnd w:id="7"/>
+      <w:r>
+        <w:t xml:space="preserve"> query on local data.</w:t>
       </w:r>
       <w:r>
         <w:t xml:space="preserve"> D-FDB provides two modes of execution, namely Single-round and Multi-round, which differ in the number of communication, hence processing, rounds they require before completely evaluating a given query.</w:t>
@@ -6740,7 +6838,6 @@
         <w:rPr>
           <w:b/>
         </w:rPr>
-        <w:lastRenderedPageBreak/>
         <w:t>Chapter 2</w:t>
       </w:r>
       <w:r>
@@ -39104,7 +39201,7 @@
           <w:rPr>
             <w:noProof/>
           </w:rPr>
-          <w:t>14</w:t>
+          <w:t>4</w:t>
         </w:r>
         <w:r>
           <w:rPr>
@@ -43440,8 +43537,8 @@
           <c:showBubbleSize val="0"/>
         </c:dLbls>
         <c:gapWidth val="150"/>
-        <c:axId val="423819160"/>
-        <c:axId val="423816024"/>
+        <c:axId val="634459312"/>
+        <c:axId val="634459704"/>
       </c:barChart>
       <c:lineChart>
         <c:grouping val="standard"/>
@@ -43567,11 +43664,11 @@
         </c:dLbls>
         <c:marker val="1"/>
         <c:smooth val="0"/>
-        <c:axId val="423815632"/>
-        <c:axId val="423813280"/>
+        <c:axId val="634457744"/>
+        <c:axId val="634461272"/>
       </c:lineChart>
       <c:catAx>
-        <c:axId val="423819160"/>
+        <c:axId val="634459312"/>
         <c:scaling>
           <c:orientation val="minMax"/>
         </c:scaling>
@@ -43644,7 +43741,7 @@
             <a:endParaRPr lang="el-GR"/>
           </a:p>
         </c:txPr>
-        <c:crossAx val="423816024"/>
+        <c:crossAx val="634459704"/>
         <c:crosses val="autoZero"/>
         <c:auto val="1"/>
         <c:lblAlgn val="ctr"/>
@@ -43652,7 +43749,7 @@
         <c:noMultiLvlLbl val="0"/>
       </c:catAx>
       <c:valAx>
-        <c:axId val="423816024"/>
+        <c:axId val="634459704"/>
         <c:scaling>
           <c:orientation val="minMax"/>
         </c:scaling>
@@ -43758,12 +43855,12 @@
             <a:endParaRPr lang="el-GR"/>
           </a:p>
         </c:txPr>
-        <c:crossAx val="423819160"/>
+        <c:crossAx val="634459312"/>
         <c:crosses val="autoZero"/>
         <c:crossBetween val="between"/>
       </c:valAx>
       <c:valAx>
-        <c:axId val="423813280"/>
+        <c:axId val="634461272"/>
         <c:scaling>
           <c:orientation val="minMax"/>
         </c:scaling>
@@ -43855,12 +43952,12 @@
             <a:endParaRPr lang="el-GR"/>
           </a:p>
         </c:txPr>
-        <c:crossAx val="423815632"/>
+        <c:crossAx val="634457744"/>
         <c:crosses val="max"/>
         <c:crossBetween val="between"/>
       </c:valAx>
       <c:catAx>
-        <c:axId val="423815632"/>
+        <c:axId val="634457744"/>
         <c:scaling>
           <c:orientation val="minMax"/>
         </c:scaling>
@@ -43870,7 +43967,7 @@
         <c:majorTickMark val="none"/>
         <c:minorTickMark val="none"/>
         <c:tickLblPos val="nextTo"/>
-        <c:crossAx val="423813280"/>
+        <c:crossAx val="634461272"/>
         <c:crosses val="autoZero"/>
         <c:auto val="1"/>
         <c:lblAlgn val="ctr"/>
@@ -44836,7 +44933,7 @@
         <c:marker val="1"/>
         <c:smooth val="0"/>
         <c:axId val="840609272"/>
-        <c:axId val="840613976"/>
+        <c:axId val="840605744"/>
       </c:lineChart>
       <c:catAx>
         <c:axId val="840609272"/>
@@ -44936,7 +45033,7 @@
             <a:endParaRPr lang="el-GR"/>
           </a:p>
         </c:txPr>
-        <c:crossAx val="840613976"/>
+        <c:crossAx val="840605744"/>
         <c:crossesAt val="1.0000000000000002E-2"/>
         <c:auto val="1"/>
         <c:lblAlgn val="ctr"/>
@@ -44944,7 +45041,7 @@
         <c:noMultiLvlLbl val="0"/>
       </c:catAx>
       <c:valAx>
-        <c:axId val="840613976"/>
+        <c:axId val="840605744"/>
         <c:scaling>
           <c:logBase val="10"/>
           <c:orientation val="minMax"/>
@@ -45269,11 +45366,11 @@
         </c:dLbls>
         <c:gapWidth val="219"/>
         <c:overlap val="-27"/>
-        <c:axId val="840615152"/>
-        <c:axId val="840607312"/>
+        <c:axId val="840614368"/>
+        <c:axId val="840606920"/>
       </c:barChart>
       <c:catAx>
-        <c:axId val="840615152"/>
+        <c:axId val="840614368"/>
         <c:scaling>
           <c:orientation val="minMax"/>
         </c:scaling>
@@ -45316,7 +45413,7 @@
             <a:endParaRPr lang="el-GR"/>
           </a:p>
         </c:txPr>
-        <c:crossAx val="840607312"/>
+        <c:crossAx val="840606920"/>
         <c:crossesAt val="1.0000000000000002E-3"/>
         <c:auto val="1"/>
         <c:lblAlgn val="ctr"/>
@@ -45324,7 +45421,7 @@
         <c:noMultiLvlLbl val="0"/>
       </c:catAx>
       <c:valAx>
-        <c:axId val="840607312"/>
+        <c:axId val="840606920"/>
         <c:scaling>
           <c:logBase val="10"/>
           <c:orientation val="minMax"/>
@@ -45431,7 +45528,7 @@
             <a:endParaRPr lang="el-GR"/>
           </a:p>
         </c:txPr>
-        <c:crossAx val="840615152"/>
+        <c:crossAx val="840614368"/>
         <c:crosses val="autoZero"/>
         <c:crossBetween val="between"/>
       </c:valAx>
@@ -46363,7 +46460,7 @@
         <c:marker val="1"/>
         <c:smooth val="0"/>
         <c:axId val="840616328"/>
-        <c:axId val="840613584"/>
+        <c:axId val="840613192"/>
       </c:lineChart>
       <c:catAx>
         <c:axId val="840616328"/>
@@ -46463,7 +46560,7 @@
             <a:endParaRPr lang="el-GR"/>
           </a:p>
         </c:txPr>
-        <c:crossAx val="840613584"/>
+        <c:crossAx val="840613192"/>
         <c:crossesAt val="1.0000000000000002E-2"/>
         <c:auto val="1"/>
         <c:lblAlgn val="ctr"/>
@@ -46471,7 +46568,7 @@
         <c:noMultiLvlLbl val="0"/>
       </c:catAx>
       <c:valAx>
-        <c:axId val="840613584"/>
+        <c:axId val="840613192"/>
         <c:scaling>
           <c:logBase val="2"/>
           <c:orientation val="minMax"/>
@@ -46772,11 +46869,11 @@
         </c:dLbls>
         <c:gapWidth val="219"/>
         <c:overlap val="-27"/>
-        <c:axId val="840608096"/>
-        <c:axId val="840614368"/>
+        <c:axId val="840615152"/>
+        <c:axId val="840616720"/>
       </c:barChart>
       <c:catAx>
-        <c:axId val="840608096"/>
+        <c:axId val="840615152"/>
         <c:scaling>
           <c:orientation val="minMax"/>
         </c:scaling>
@@ -46819,7 +46916,7 @@
             <a:endParaRPr lang="el-GR"/>
           </a:p>
         </c:txPr>
-        <c:crossAx val="840614368"/>
+        <c:crossAx val="840616720"/>
         <c:crosses val="autoZero"/>
         <c:auto val="1"/>
         <c:lblAlgn val="ctr"/>
@@ -46827,7 +46924,7 @@
         <c:noMultiLvlLbl val="0"/>
       </c:catAx>
       <c:valAx>
-        <c:axId val="840614368"/>
+        <c:axId val="840616720"/>
         <c:scaling>
           <c:orientation val="minMax"/>
         </c:scaling>
@@ -46933,7 +47030,7 @@
             <a:endParaRPr lang="el-GR"/>
           </a:p>
         </c:txPr>
-        <c:crossAx val="840608096"/>
+        <c:crossAx val="840615152"/>
         <c:crosses val="autoZero"/>
         <c:crossBetween val="between"/>
       </c:valAx>
@@ -47175,11 +47272,11 @@
         </c:dLbls>
         <c:gapWidth val="219"/>
         <c:overlap val="-27"/>
-        <c:axId val="840617112"/>
+        <c:axId val="840607704"/>
         <c:axId val="840606136"/>
       </c:barChart>
       <c:catAx>
-        <c:axId val="840617112"/>
+        <c:axId val="840607704"/>
         <c:scaling>
           <c:orientation val="minMax"/>
         </c:scaling>
@@ -47336,7 +47433,7 @@
             <a:endParaRPr lang="el-GR"/>
           </a:p>
         </c:txPr>
-        <c:crossAx val="840617112"/>
+        <c:crossAx val="840607704"/>
         <c:crosses val="autoZero"/>
         <c:crossBetween val="between"/>
       </c:valAx>
@@ -47534,11 +47631,11 @@
         </c:dLbls>
         <c:gapWidth val="150"/>
         <c:overlap val="100"/>
-        <c:axId val="840605744"/>
-        <c:axId val="840608488"/>
+        <c:axId val="840608096"/>
+        <c:axId val="840608880"/>
       </c:barChart>
       <c:catAx>
-        <c:axId val="840605744"/>
+        <c:axId val="840608096"/>
         <c:scaling>
           <c:orientation val="minMax"/>
         </c:scaling>
@@ -47581,7 +47678,7 @@
             <a:endParaRPr lang="el-GR"/>
           </a:p>
         </c:txPr>
-        <c:crossAx val="840608488"/>
+        <c:crossAx val="840608880"/>
         <c:crosses val="autoZero"/>
         <c:auto val="1"/>
         <c:lblAlgn val="ctr"/>
@@ -47589,7 +47686,7 @@
         <c:noMultiLvlLbl val="0"/>
       </c:catAx>
       <c:valAx>
-        <c:axId val="840608488"/>
+        <c:axId val="840608880"/>
         <c:scaling>
           <c:orientation val="minMax"/>
         </c:scaling>
@@ -47695,7 +47792,7 @@
             <a:endParaRPr lang="el-GR"/>
           </a:p>
         </c:txPr>
-        <c:crossAx val="840605744"/>
+        <c:crossAx val="840608096"/>
         <c:crosses val="autoZero"/>
         <c:crossBetween val="between"/>
       </c:valAx>
@@ -47985,7 +48082,7 @@
         <c:gapWidth val="150"/>
         <c:overlap val="100"/>
         <c:axId val="840610056"/>
-        <c:axId val="840620248"/>
+        <c:axId val="840610448"/>
       </c:barChart>
       <c:catAx>
         <c:axId val="840610056"/>
@@ -48031,7 +48128,7 @@
             <a:endParaRPr lang="el-GR"/>
           </a:p>
         </c:txPr>
-        <c:crossAx val="840620248"/>
+        <c:crossAx val="840610448"/>
         <c:crosses val="autoZero"/>
         <c:auto val="1"/>
         <c:lblAlgn val="ctr"/>
@@ -48039,7 +48136,7 @@
         <c:noMultiLvlLbl val="0"/>
       </c:catAx>
       <c:valAx>
-        <c:axId val="840620248"/>
+        <c:axId val="840610448"/>
         <c:scaling>
           <c:orientation val="minMax"/>
         </c:scaling>
@@ -48361,8 +48458,8 @@
           <c:showBubbleSize val="0"/>
         </c:dLbls>
         <c:gapWidth val="150"/>
-        <c:axId val="423810536"/>
-        <c:axId val="423814848"/>
+        <c:axId val="634464408"/>
+        <c:axId val="634464800"/>
       </c:barChart>
       <c:lineChart>
         <c:grouping val="standard"/>
@@ -48488,11 +48585,11 @@
         </c:dLbls>
         <c:marker val="1"/>
         <c:smooth val="0"/>
-        <c:axId val="423820336"/>
-        <c:axId val="423812104"/>
+        <c:axId val="634461664"/>
+        <c:axId val="634465192"/>
       </c:lineChart>
       <c:catAx>
-        <c:axId val="423810536"/>
+        <c:axId val="634464408"/>
         <c:scaling>
           <c:orientation val="minMax"/>
         </c:scaling>
@@ -48565,7 +48662,7 @@
             <a:endParaRPr lang="el-GR"/>
           </a:p>
         </c:txPr>
-        <c:crossAx val="423814848"/>
+        <c:crossAx val="634464800"/>
         <c:crosses val="autoZero"/>
         <c:auto val="1"/>
         <c:lblAlgn val="ctr"/>
@@ -48573,7 +48670,7 @@
         <c:noMultiLvlLbl val="0"/>
       </c:catAx>
       <c:valAx>
-        <c:axId val="423814848"/>
+        <c:axId val="634464800"/>
         <c:scaling>
           <c:orientation val="minMax"/>
         </c:scaling>
@@ -48679,12 +48776,12 @@
             <a:endParaRPr lang="el-GR"/>
           </a:p>
         </c:txPr>
-        <c:crossAx val="423810536"/>
+        <c:crossAx val="634464408"/>
         <c:crosses val="autoZero"/>
         <c:crossBetween val="between"/>
       </c:valAx>
       <c:valAx>
-        <c:axId val="423812104"/>
+        <c:axId val="634465192"/>
         <c:scaling>
           <c:orientation val="minMax"/>
         </c:scaling>
@@ -48776,12 +48873,12 @@
             <a:endParaRPr lang="el-GR"/>
           </a:p>
         </c:txPr>
-        <c:crossAx val="423820336"/>
+        <c:crossAx val="634461664"/>
         <c:crosses val="max"/>
         <c:crossBetween val="between"/>
       </c:valAx>
       <c:catAx>
-        <c:axId val="423820336"/>
+        <c:axId val="634461664"/>
         <c:scaling>
           <c:orientation val="minMax"/>
         </c:scaling>
@@ -48791,7 +48888,7 @@
         <c:majorTickMark val="none"/>
         <c:minorTickMark val="none"/>
         <c:tickLblPos val="nextTo"/>
-        <c:crossAx val="423812104"/>
+        <c:crossAx val="634465192"/>
         <c:crosses val="autoZero"/>
         <c:auto val="1"/>
         <c:lblAlgn val="ctr"/>
@@ -49010,8 +49107,8 @@
           <c:showBubbleSize val="0"/>
         </c:dLbls>
         <c:gapWidth val="150"/>
-        <c:axId val="423811320"/>
-        <c:axId val="423811712"/>
+        <c:axId val="634455392"/>
+        <c:axId val="634460096"/>
       </c:barChart>
       <c:lineChart>
         <c:grouping val="standard"/>
@@ -49137,11 +49234,11 @@
         </c:dLbls>
         <c:marker val="1"/>
         <c:smooth val="0"/>
-        <c:axId val="423823472"/>
-        <c:axId val="423824648"/>
+        <c:axId val="634469504"/>
+        <c:axId val="634469112"/>
       </c:lineChart>
       <c:catAx>
-        <c:axId val="423811320"/>
+        <c:axId val="634455392"/>
         <c:scaling>
           <c:orientation val="minMax"/>
         </c:scaling>
@@ -49239,7 +49336,7 @@
             <a:endParaRPr lang="el-GR"/>
           </a:p>
         </c:txPr>
-        <c:crossAx val="423811712"/>
+        <c:crossAx val="634460096"/>
         <c:crosses val="autoZero"/>
         <c:auto val="1"/>
         <c:lblAlgn val="ctr"/>
@@ -49247,7 +49344,7 @@
         <c:noMultiLvlLbl val="0"/>
       </c:catAx>
       <c:valAx>
-        <c:axId val="423811712"/>
+        <c:axId val="634460096"/>
         <c:scaling>
           <c:orientation val="minMax"/>
         </c:scaling>
@@ -49358,12 +49455,12 @@
             <a:endParaRPr lang="el-GR"/>
           </a:p>
         </c:txPr>
-        <c:crossAx val="423811320"/>
+        <c:crossAx val="634455392"/>
         <c:crosses val="autoZero"/>
         <c:crossBetween val="between"/>
       </c:valAx>
       <c:valAx>
-        <c:axId val="423824648"/>
+        <c:axId val="634469112"/>
         <c:scaling>
           <c:orientation val="minMax"/>
         </c:scaling>
@@ -49455,12 +49552,12 @@
             <a:endParaRPr lang="el-GR"/>
           </a:p>
         </c:txPr>
-        <c:crossAx val="423823472"/>
+        <c:crossAx val="634469504"/>
         <c:crosses val="max"/>
         <c:crossBetween val="between"/>
       </c:valAx>
       <c:catAx>
-        <c:axId val="423823472"/>
+        <c:axId val="634469504"/>
         <c:scaling>
           <c:orientation val="minMax"/>
         </c:scaling>
@@ -49470,7 +49567,7 @@
         <c:majorTickMark val="none"/>
         <c:minorTickMark val="none"/>
         <c:tickLblPos val="nextTo"/>
-        <c:crossAx val="423824648"/>
+        <c:crossAx val="634469112"/>
         <c:crosses val="autoZero"/>
         <c:auto val="1"/>
         <c:lblAlgn val="ctr"/>
@@ -49943,11 +50040,11 @@
         </c:dLbls>
         <c:marker val="1"/>
         <c:smooth val="0"/>
-        <c:axId val="423824256"/>
-        <c:axId val="423823864"/>
+        <c:axId val="634467152"/>
+        <c:axId val="840620248"/>
       </c:lineChart>
       <c:catAx>
-        <c:axId val="423824256"/>
+        <c:axId val="634467152"/>
         <c:scaling>
           <c:orientation val="minMax"/>
         </c:scaling>
@@ -50044,7 +50141,7 @@
             <a:endParaRPr lang="el-GR"/>
           </a:p>
         </c:txPr>
-        <c:crossAx val="423823864"/>
+        <c:crossAx val="840620248"/>
         <c:crosses val="autoZero"/>
         <c:auto val="1"/>
         <c:lblAlgn val="ctr"/>
@@ -50052,7 +50149,7 @@
         <c:noMultiLvlLbl val="0"/>
       </c:catAx>
       <c:valAx>
-        <c:axId val="423823864"/>
+        <c:axId val="840620248"/>
         <c:scaling>
           <c:logBase val="10"/>
           <c:orientation val="minMax"/>
@@ -50164,7 +50261,7 @@
             <a:endParaRPr lang="el-GR"/>
           </a:p>
         </c:txPr>
-        <c:crossAx val="423824256"/>
+        <c:crossAx val="634467152"/>
         <c:crosses val="autoZero"/>
         <c:crossBetween val="between"/>
       </c:valAx>
@@ -50328,11 +50425,11 @@
         </c:dLbls>
         <c:gapWidth val="219"/>
         <c:overlap val="-27"/>
-        <c:axId val="423826216"/>
-        <c:axId val="423825432"/>
+        <c:axId val="840620640"/>
+        <c:axId val="840621424"/>
       </c:barChart>
       <c:catAx>
-        <c:axId val="423826216"/>
+        <c:axId val="840620640"/>
         <c:scaling>
           <c:orientation val="minMax"/>
         </c:scaling>
@@ -50375,7 +50472,7 @@
             <a:endParaRPr lang="el-GR"/>
           </a:p>
         </c:txPr>
-        <c:crossAx val="423825432"/>
+        <c:crossAx val="840621424"/>
         <c:crosses val="autoZero"/>
         <c:auto val="1"/>
         <c:lblAlgn val="ctr"/>
@@ -50383,7 +50480,7 @@
         <c:noMultiLvlLbl val="0"/>
       </c:catAx>
       <c:valAx>
-        <c:axId val="423825432"/>
+        <c:axId val="840621424"/>
         <c:scaling>
           <c:logBase val="10"/>
           <c:orientation val="minMax"/>
@@ -50490,7 +50587,7 @@
             <a:endParaRPr lang="el-GR"/>
           </a:p>
         </c:txPr>
-        <c:crossAx val="423826216"/>
+        <c:crossAx val="840620640"/>
         <c:crosses val="autoZero"/>
         <c:crossBetween val="between"/>
       </c:valAx>
@@ -51442,11 +51539,11 @@
         </c:dLbls>
         <c:marker val="1"/>
         <c:smooth val="0"/>
-        <c:axId val="840615544"/>
-        <c:axId val="840617504"/>
+        <c:axId val="840618680"/>
+        <c:axId val="840613976"/>
       </c:lineChart>
       <c:catAx>
-        <c:axId val="840615544"/>
+        <c:axId val="840618680"/>
         <c:scaling>
           <c:orientation val="minMax"/>
         </c:scaling>
@@ -51543,7 +51640,7 @@
             <a:endParaRPr lang="el-GR"/>
           </a:p>
         </c:txPr>
-        <c:crossAx val="840617504"/>
+        <c:crossAx val="840613976"/>
         <c:crosses val="autoZero"/>
         <c:auto val="1"/>
         <c:lblAlgn val="ctr"/>
@@ -51551,7 +51648,7 @@
         <c:noMultiLvlLbl val="0"/>
       </c:catAx>
       <c:valAx>
-        <c:axId val="840617504"/>
+        <c:axId val="840613976"/>
         <c:scaling>
           <c:orientation val="minMax"/>
         </c:scaling>
@@ -51657,7 +51754,7 @@
             <a:endParaRPr lang="el-GR"/>
           </a:p>
         </c:txPr>
-        <c:crossAx val="840615544"/>
+        <c:crossAx val="840618680"/>
         <c:crosses val="autoZero"/>
         <c:crossBetween val="between"/>
         <c:majorUnit val="5"/>
@@ -52700,11 +52797,11 @@
         </c:dLbls>
         <c:marker val="1"/>
         <c:smooth val="0"/>
-        <c:axId val="840610840"/>
-        <c:axId val="840611232"/>
+        <c:axId val="840613584"/>
+        <c:axId val="840612800"/>
       </c:lineChart>
       <c:catAx>
-        <c:axId val="840610840"/>
+        <c:axId val="840613584"/>
         <c:scaling>
           <c:orientation val="minMax"/>
         </c:scaling>
@@ -52806,7 +52903,7 @@
             <a:endParaRPr lang="el-GR"/>
           </a:p>
         </c:txPr>
-        <c:crossAx val="840611232"/>
+        <c:crossAx val="840612800"/>
         <c:crosses val="autoZero"/>
         <c:auto val="1"/>
         <c:lblAlgn val="ctr"/>
@@ -52814,7 +52911,7 @@
         <c:noMultiLvlLbl val="0"/>
       </c:catAx>
       <c:valAx>
-        <c:axId val="840611232"/>
+        <c:axId val="840612800"/>
         <c:scaling>
           <c:logBase val="10"/>
           <c:orientation val="minMax"/>
@@ -52921,7 +53018,7 @@
             <a:endParaRPr lang="el-GR"/>
           </a:p>
         </c:txPr>
-        <c:crossAx val="840610840"/>
+        <c:crossAx val="840613584"/>
         <c:crosses val="autoZero"/>
         <c:crossBetween val="between"/>
       </c:valAx>
@@ -53127,11 +53224,11 @@
         </c:dLbls>
         <c:gapWidth val="219"/>
         <c:overlap val="-27"/>
-        <c:axId val="840613192"/>
-        <c:axId val="840615936"/>
+        <c:axId val="840617504"/>
+        <c:axId val="840617112"/>
       </c:barChart>
       <c:catAx>
-        <c:axId val="840613192"/>
+        <c:axId val="840617504"/>
         <c:scaling>
           <c:orientation val="minMax"/>
         </c:scaling>
@@ -53174,7 +53271,7 @@
             <a:endParaRPr lang="el-GR"/>
           </a:p>
         </c:txPr>
-        <c:crossAx val="840615936"/>
+        <c:crossAx val="840617112"/>
         <c:crosses val="autoZero"/>
         <c:auto val="1"/>
         <c:lblAlgn val="ctr"/>
@@ -53182,7 +53279,7 @@
         <c:noMultiLvlLbl val="0"/>
       </c:catAx>
       <c:valAx>
-        <c:axId val="840615936"/>
+        <c:axId val="840617112"/>
         <c:scaling>
           <c:logBase val="10"/>
           <c:orientation val="minMax"/>
@@ -53289,7 +53386,7 @@
             <a:endParaRPr lang="el-GR"/>
           </a:p>
         </c:txPr>
-        <c:crossAx val="840613192"/>
+        <c:crossAx val="840617504"/>
         <c:crosses val="autoZero"/>
         <c:crossBetween val="between"/>
       </c:valAx>
@@ -54003,11 +54100,11 @@
         </c:dLbls>
         <c:marker val="1"/>
         <c:smooth val="0"/>
-        <c:axId val="840609664"/>
-        <c:axId val="840612016"/>
+        <c:axId val="840610840"/>
+        <c:axId val="840611232"/>
       </c:lineChart>
       <c:catAx>
-        <c:axId val="840609664"/>
+        <c:axId val="840610840"/>
         <c:scaling>
           <c:orientation val="minMax"/>
         </c:scaling>
@@ -54104,7 +54201,7 @@
             <a:endParaRPr lang="el-GR"/>
           </a:p>
         </c:txPr>
-        <c:crossAx val="840612016"/>
+        <c:crossAx val="840611232"/>
         <c:crossesAt val="1.0000000000000002E-3"/>
         <c:auto val="1"/>
         <c:lblAlgn val="ctr"/>
@@ -54112,7 +54209,7 @@
         <c:noMultiLvlLbl val="0"/>
       </c:catAx>
       <c:valAx>
-        <c:axId val="840612016"/>
+        <c:axId val="840611232"/>
         <c:scaling>
           <c:logBase val="10"/>
           <c:orientation val="minMax"/>
@@ -54219,7 +54316,7 @@
             <a:endParaRPr lang="el-GR"/>
           </a:p>
         </c:txPr>
-        <c:crossAx val="840609664"/>
+        <c:crossAx val="840610840"/>
         <c:crosses val="autoZero"/>
         <c:crossBetween val="between"/>
       </c:valAx>
@@ -63953,7 +64050,7 @@
 </file>
 
 <file path=customXml/itemProps1.xml><?xml version="1.0" encoding="utf-8"?>
-<ds:datastoreItem xmlns:ds="http://schemas.openxmlformats.org/officeDocument/2006/customXml" ds:itemID="{AC09A35E-42FF-41F5-A2E6-30AD7A5611CE}">
+<ds:datastoreItem xmlns:ds="http://schemas.openxmlformats.org/officeDocument/2006/customXml" ds:itemID="{74A3D357-34F8-4F87-B957-A40FB617E547}">
   <ds:schemaRefs>
     <ds:schemaRef ds:uri="http://schemas.openxmlformats.org/officeDocument/2006/bibliography"/>
   </ds:schemaRefs>

</xml_diff>